<commit_message>
show danh sach doi dua
</commit_message>
<xml_diff>
--- a/tong-hop-bai-tap-thay-hung.docx
+++ b/tong-hop-bai-tap-thay-hung.docx
@@ -1,6 +1,6 @@
 
 <file path=word/document.xml><?xml version="1.0" encoding="utf-8"?>
-<w:document xmlns:wpc="http://schemas.microsoft.com/office/word/2010/wordprocessingCanvas" xmlns:cx="http://schemas.microsoft.com/office/drawing/2014/chartex" xmlns:cx1="http://schemas.microsoft.com/office/drawing/2015/9/8/chartex" xmlns:cx2="http://schemas.microsoft.com/office/drawing/2015/10/21/chartex" xmlns:cx3="http://schemas.microsoft.com/office/drawing/2016/5/9/chartex" xmlns:cx4="http://schemas.microsoft.com/office/drawing/2016/5/10/chartex" xmlns:cx5="http://schemas.microsoft.com/office/drawing/2016/5/11/chartex" xmlns:cx6="http://schemas.microsoft.com/office/drawing/2016/5/12/chartex" xmlns:cx7="http://schemas.microsoft.com/office/drawing/2016/5/13/chartex" xmlns:cx8="http://schemas.microsoft.com/office/drawing/2016/5/14/chartex" xmlns:mc="http://schemas.openxmlformats.org/markup-compatibility/2006" xmlns:aink="http://schemas.microsoft.com/office/drawing/2016/ink" xmlns:am3d="http://schemas.microsoft.com/office/drawing/2017/model3d" xmlns:o="urn:schemas-microsoft-com:office:office" xmlns:r="http://schemas.openxmlformats.org/officeDocument/2006/relationships" xmlns:m="http://schemas.openxmlformats.org/officeDocument/2006/math" xmlns:v="urn:schemas-microsoft-com:vml" xmlns:wp14="http://schemas.microsoft.com/office/word/2010/wordprocessingDrawing" xmlns:wp="http://schemas.openxmlformats.org/drawingml/2006/wordprocessingDrawing" xmlns:w10="urn:schemas-microsoft-com:office:word" xmlns:w="http://schemas.openxmlformats.org/wordprocessingml/2006/main" xmlns:w14="http://schemas.microsoft.com/office/word/2010/wordml" xmlns:w15="http://schemas.microsoft.com/office/word/2012/wordml" xmlns:w16cex="http://schemas.microsoft.com/office/word/2018/wordml/cex" xmlns:w16cid="http://schemas.microsoft.com/office/word/2016/wordml/cid" xmlns:w16="http://schemas.microsoft.com/office/word/2018/wordml" xmlns:w16sdtdh="http://schemas.microsoft.com/office/word/2020/wordml/sdtdatahash" xmlns:w16se="http://schemas.microsoft.com/office/word/2015/wordml/symex" xmlns:wpg="http://schemas.microsoft.com/office/word/2010/wordprocessingGroup" xmlns:wpi="http://schemas.microsoft.com/office/word/2010/wordprocessingInk" xmlns:wne="http://schemas.microsoft.com/office/word/2006/wordml" xmlns:wps="http://schemas.microsoft.com/office/word/2010/wordprocessingShape" mc:Ignorable="w14 w15 w16se w16cid w16 w16cex w16sdtdh wp14">
+<w:document xmlns:wpc="http://schemas.microsoft.com/office/word/2010/wordprocessingCanvas" xmlns:cx="http://schemas.microsoft.com/office/drawing/2014/chartex" xmlns:mc="http://schemas.openxmlformats.org/markup-compatibility/2006" xmlns:o="urn:schemas-microsoft-com:office:office" xmlns:r="http://schemas.openxmlformats.org/officeDocument/2006/relationships" xmlns:m="http://schemas.openxmlformats.org/officeDocument/2006/math" xmlns:v="urn:schemas-microsoft-com:vml" xmlns:wp14="http://schemas.microsoft.com/office/word/2010/wordprocessingDrawing" xmlns:wp="http://schemas.openxmlformats.org/drawingml/2006/wordprocessingDrawing" xmlns:w10="urn:schemas-microsoft-com:office:word" xmlns:w="http://schemas.openxmlformats.org/wordprocessingml/2006/main" xmlns:w14="http://schemas.microsoft.com/office/word/2010/wordml" xmlns:w15="http://schemas.microsoft.com/office/word/2012/wordml" xmlns:w16se="http://schemas.microsoft.com/office/word/2015/wordml/symex" xmlns:wpg="http://schemas.microsoft.com/office/word/2010/wordprocessingGroup" xmlns:wpi="http://schemas.microsoft.com/office/word/2010/wordprocessingInk" xmlns:wne="http://schemas.microsoft.com/office/word/2006/wordml" xmlns:wps="http://schemas.microsoft.com/office/word/2010/wordprocessingShape" mc:Ignorable="w14 w15 w16se wp14">
   <w:body>
     <w:p>
       <w:pPr>
@@ -10,6 +10,7 @@
       <w:r>
         <w:rPr>
           <w:noProof/>
+          <w:lang w:val="en-US"/>
         </w:rPr>
         <mc:AlternateContent>
           <mc:Choice Requires="wpg">
@@ -340,7 +341,7 @@
               </wp:anchor>
             </w:drawing>
           </mc:Choice>
-          <mc:Fallback>
+          <mc:Fallback xmlns:w16sdtdh="http://schemas.microsoft.com/office/word/2020/wordml/sdtdatahash" xmlns:w16="http://schemas.microsoft.com/office/word/2018/wordml" xmlns:w16cid="http://schemas.microsoft.com/office/word/2016/wordml/cid" xmlns:w16cex="http://schemas.microsoft.com/office/word/2018/wordml/cex" xmlns:am3d="http://schemas.microsoft.com/office/drawing/2017/model3d" xmlns:aink="http://schemas.microsoft.com/office/drawing/2016/ink" xmlns:cx8="http://schemas.microsoft.com/office/drawing/2016/5/14/chartex" xmlns:cx7="http://schemas.microsoft.com/office/drawing/2016/5/13/chartex" xmlns:cx6="http://schemas.microsoft.com/office/drawing/2016/5/12/chartex" xmlns:cx5="http://schemas.microsoft.com/office/drawing/2016/5/11/chartex" xmlns:cx4="http://schemas.microsoft.com/office/drawing/2016/5/10/chartex" xmlns:cx3="http://schemas.microsoft.com/office/drawing/2016/5/9/chartex" xmlns:cx2="http://schemas.microsoft.com/office/drawing/2015/10/21/chartex" xmlns:cx1="http://schemas.microsoft.com/office/drawing/2015/9/8/chartex">
             <w:pict>
               <v:group w14:anchorId="65531097" id="Group 1" o:spid="_x0000_s1026" style="position:absolute;margin-left:31.7pt;margin-top:48.2pt;width:518.8pt;height:771.7pt;z-index:-251657216;mso-position-horizontal-relative:page;mso-position-vertical-relative:page" coordorigin="634,964" coordsize="10376,15434" o:gfxdata="UEsDBBQABgAIAAAAIQCKFT+YDAEAABUCAAATAAAAW0NvbnRlbnRfVHlwZXNdLnhtbJSRwU7DMAyG&#10;70i8Q5QratPtgBBqu8M6joDQeIAocdtA40RxKNvbk3abBNNA4pjY3+/PSbna2YGNEMg4rPgiLzgD&#10;VE4b7Cr+un3I7jijKFHLwSFUfA/EV/X1VbndeyCWaKSK9zH6eyFI9WAl5c4DpkrrgpUxHUMnvFTv&#10;sgOxLIpboRxGwJjFKYPXZQOt/Bgi2+zS9cHkzUPH2frQOM2quLFTwFwQF5kAA50x0vvBKBnTdmJE&#10;fWaWHa3yRM491BtPN0mdX54wVX5KfR9w5J7ScwajgT3LEB+lTepCBxKwdI1T+d8Zk6SlzLWtUZA3&#10;gTYzdXL6LVu7Twww/je8SdgLjKd0MX9q/QUAAP//AwBQSwMEFAAGAAgAAAAhADj9If/WAAAAlAEA&#10;AAsAAABfcmVscy8ucmVsc6SQwWrDMAyG74O9g9F9cZrDGKNOL6PQa+kewNiKYxpbRjLZ+vYzg8Ey&#10;ettRv9D3iX9/+EyLWpElUjaw63pQmB35mIOB98vx6QWUVJu9XSijgRsKHMbHh/0ZF1vbkcyxiGqU&#10;LAbmWsur1uJmTFY6KpjbZiJOtraRgy7WXW1APfT9s+bfDBg3THXyBvjkB1CXW2nmP+wUHZPQVDtH&#10;SdM0RXePqj195DOujWI5YDXgWb5DxrVrz4G+79390xvYljm6I9uEb+S2fhyoZT96vely/AIAAP//&#10;AwBQSwMEFAAGAAgAAAAhAF/8p4daBgAA6hcAAA4AAABkcnMvZTJvRG9jLnhtbNxY7Y6cNhT9X6nv&#10;gPjZKhlgGOZDOxtF2WwUKW2jhj6AB5gBBTA1zM5un77n2hgMGXYn2yhSs9KsDD6+HN9v++rVfZFb&#10;d4moM15ubfelY1tJGfE4Kw9b+6/w9sXKtuqGlTHLeZls7Yektl9d//zT1anaJB5PeR4nwoKQst6c&#10;qq2dNk21mc3qKE0KVr/kVVJics9FwRo8isMsFuwE6UU+8xwnmJ24iCvBo6Su8fZGTdrXUv5+n0TN&#10;H/t9nTRWvrXBrZH/hfy/o/+z6yu2OQhWpVnU0mDPYFGwrMRHO1E3rGHWUWRfiCqySPCa75uXES9m&#10;fL/PokTuAbtxndFu3gl+rOReDpvToerUBNWO9PRssdHvd+9E9an6KBR7DD/w6HMNvcxO1WFjztPz&#10;QYGt3ek3HsOe7NhwufH7vShIBLZk3Uv9PnT6Te4bK8LLYLFaLQOYIcLceuU4i3VrgSiFmWhdMPdt&#10;i2YDX9kmSt+2q11nvgzUWnfhA0cc2UZ9WJJtyV1fVVm0wa9VGEZfKOxpx8Kq5igSuxVSXCSjYOLz&#10;sXoB21asyXZZnjUP0k+hIyJV3n3MItI1PUC3H4WVxVvbs62SFVBnzKM6ZVXi0eY0Rq1gtCNpG6vk&#10;b1JWHpLXdQUHR9hhuX4lBD+lCYtrek0aGkqRjwMWuzyrbrM8J+PRuN0vYmTkY2dUpvz3hkfHIikb&#10;FZAiybF1XtZpVtW2JTZJsUuwR/E+loTYphbRn+ANchg3ImmilIZ7kGjfw6zdhGTck6Tt1HDXJz0w&#10;8NfKk5ZL5UnaC+FHfu9HzmLgR9CyqJt3CS8sGoA2mEoHZ3cfauIMbhpCrEtOytOKJmatzkGUshDS&#10;Wq11iqcvtPpVkfuJfANsSGzvPfOx98xpSy1Gh3ZtxrVcrWYIdpk+x5Fp6HO56ONSfryLS7aJjkqf&#10;pCytQ+TJGNqkV4e4df0QeWFf5Mi+v76wHAuJgH7KdD0Irq5Av8ys0LFOFmUFaUJTFOLJELVeelaX&#10;T3pRUFsniiCpRWlF0jdlIR8ZslzXcdbniEEDnbTQnyIGvzOETRBbahD2+AgxVFZDFhHzzhFDFPTE&#10;VlPE3KH2oa5zKnNN9RNmQmfu0ACT3FzTBqHrTbIbGSGYr5dn+ZlWcCVqiuHQEpNmdU1jhG4wyXBk&#10;DXzbOcvQNAcxdKZ06A0tMhEPnmmR0JuOiJFFpvh5pkUe5ze0SeCf9T7PtEjoTQaGN7KHtN2ZoPVM&#10;ezxqYW9okSl+pj1CbzI+5kNrTMTH3LTGKD6QErukx1JVS5Ad78s2EWJkoahT00R5seI19UMhJKId&#10;CnVWBYpmJ8BQNoFlwcP3Hger8hgiplVVexxNoUqyXV0vn4DDThK+vkg6uTHB4X6XkCGvkvDLduq1&#10;W4V5DOlKQa32qcyPzwjCtnBG2NEa2IM1ZDQ9tE7or2TpsVKMZOGguYLfJSGXqKbvg1ftd/vZvDRR&#10;rSRsSSP1fL+ikvKADODYQMrOGXvoEXrNGNmVNaA1pl/VoamIQy7QCEalpx6l1yk0gmGE1PP9CoVU&#10;XE0GPUKvMZF6V2oOhEnvqunSBiC7GT1F14DR5sgs6wXcgyxQ8zyLdWtbi8PuTS6sO0YnQfzd3rab&#10;HMBw4ipjaXBqot+244ZluRpLFYKPbptUn7Xj8QNaUsHRMEI3OA9jkHLxj22dcLbc2vXfR0Znifx9&#10;iRZw7fo+YI188BdLSvXCnNmZM6yMIGprNzbyAw3fNHjCkmMlskOKL7lyuyV/jcPYPpNNKvFTrFqy&#10;6EK/UzuKujA8zMgm7lu3o/7SR0kjL1yhm5cW6xrS5RLJis6Y8hgFk+nDqek3X9GL0rcs+UH5nb6F&#10;NNO96kbp0yPQsPIuPPSP52SZhTeUndAZWaOa6/irs7IQyX3PJ2vuGVnDihss3MVZWWbBDWX/08qC&#10;Xp9f0HScP15FVM25DKuy12VYVZwGWMoqXS1+VjUgtUyXAP2xqfTnB0NSOjn2+DZRzx0YDr79lECX&#10;+JjA/5BS3bm38i7IqY4mNcipdFy+YXWqcm/9UNODipIfO93SXQV+/5trKITQMHPLXo92QZcNP8w1&#10;FBJyhDvpBvdtqKBlo1zx+9xK+Yu5aomC1Xx0L+UFa0Q2lS1Em+6ydeXSV07f5FZKXpbiQln2Ve3l&#10;N91Ym8+ybeiv6K//BQAA//8DAFBLAwQKAAAAAAAAACEAcSDEdVAXAgBQFwIAFQAAAGRycy9tZWRp&#10;YS9pbWFnZTEuanBlZ//Y/+AAEEpGSUYAAQEBAGAAYAAA/9sAQwADAgIDAgIDAwMDBAMDBAUIBQUE&#10;BAUKBwcGCAwKDAwLCgsLDQ4SEA0OEQ4LCxAWEBETFBUVFQwPFxgWFBgSFBUU/9sAQwEDBAQFBAUJ&#10;BQUJFA0LDRQUFBQUFBQUFBQUFBQUFBQUFBQUFBQUFBQUFBQUFBQUFBQUFBQUFBQUFBQUFBQUFBQU&#10;/8AAEQgH2QWWAwEiAAIRAQMRAf/EAB8AAAEFAQEBAQEBAAAAAAAAAAABAgMEBQYHCAkKC//EALUQ&#10;AAIBAwMCBAMFBQQEAAABfQECAwAEEQUSITFBBhNRYQcicRQygZGhCCNCscEVUtHwJDNicoIJChYX&#10;GBkaJSYnKCkqNDU2Nzg5OkNERUZHSElKU1RVVldYWVpjZGVmZ2hpanN0dXZ3eHl6g4SFhoeIiYqS&#10;k5SVlpeYmZqio6Slpqeoqaqys7S1tre4ubrCw8TFxsfIycrS09TV1tfY2drh4uPk5ebn6Onq8fLz&#10;9PX29/j5+v/EAB8BAAMBAQEBAQEBAQEAAAAAAAABAgMEBQYHCAkKC//EALURAAIBAgQEAwQHBQQE&#10;AAECdwABAgMRBAUhMQYSQVEHYXETIjKBCBRCkaGxwQkjM1LwFWJy0QoWJDThJfEXGBkaJicoKSo1&#10;Njc4OTpDREVGR0hJSlNUVVZXWFlaY2RlZmdoaWpzdHV2d3h5eoKDhIWGh4iJipKTlJWWl5iZmqKj&#10;pKWmp6ipqrKztLW2t7i5usLDxMXGx8jJytLT1NXW19jZ2uLj5OXm5+jp6vLz9PX29/j5+v/aAAwD&#10;AQACEQMRAD8A+JvG/jHxAnjbxAia5qYA1CcAC7kAA8xsAAGugX4cfG11DL4a8dsrDIIsrwgj16Vx&#10;XjLnx/rn/YTn/wDRrV/RrpP/ACDLP/rin/oIrNK5rKVrH4Af8K2+N3/Qs+PP/AK8/wAKP+FbfG7/&#10;AKFnx5/4BXn+Ff0F0U+UXOz+fT/hWvxu/wChZ8ef+AV5/hR/wrX43f8AQs+PP/AK8/wr+grIoyKO&#10;UXOfz6/8K1+N3/Qs+PP/AACvP8KP+Fa/G7/oWfHn/gFef4V/QVkUZFHKHOfz6/8ACtfjd/0LPjz/&#10;AMArz/Cj/hWvxu/6Fnx5/wCAV5/hX9BWRRkUcoc5/Pr/AMK2+N3/AELPjz/wCvP8KP8AhW3xu/6F&#10;nx5/4BXn+Ff0F0Uco+dn8+n/AArb43f9Cz48/wDAK8/wo/4Vt8bv+hZ8ef8AgFef4V/QXRRyhzs/&#10;n0/4Vr8bv+hZ8ef+AV5/hR/wrX43f9Cz48/8Arz/AAr+grIoyKOUXOfz6/8ACtfjd/0LPjz/AMAr&#10;z/Cj/hWvxu/6Fnx5/wCAV5/hX9BWRRkUcoc5/Pr/AMK1+N3/AELPjz/wCvP8KP8AhWvxu/6Fnx5/&#10;4BXn+Ff0FZFGRRyhzn8+v/Ctvjd/0LPjz/wCvP8ACj/hW3xu/wChZ8ef+AV5/hX9BdFHKPnZ/Pp/&#10;wrb43f8AQs+PP/AK8/wo/wCFbfG7/oWfHn/gFef4V/QXRRyhzs/n0/4Vr8bv+hZ8ef8AgFef4Uf8&#10;K1+N3/Qs+PP/AACvP8K/oKyKMijlFzn8+v8AwrX43f8AQs+PP/AK8/wo/wCFa/G7/oWfHn/gFef4&#10;V/QVkUZFHKHOfz6/8K1+N3/Qs+PP/AK8/wAKP+Fa/G7/AKFnx5/4BXn+Ff0FZFGRRyhzn8+v/Ctv&#10;jd/0LPjz/wAArz/Cj/hW3xu/6Fnx5/4BXn+Ff0F0Uco+dn8+n/Ctvjd/0LPjz/wCvP8ACj/hW3xu&#10;/wChZ8ef+AV5/hX9BdFHKHOz+fT/AIVr8bv+hZ8ef+AV5/hR/wAK1+N3/Qs+PP8AwCvP8K/oKyKM&#10;ijlFzn8+v/Ctfjd/0LPjz/wCvP8ACj/hWvxu/wChZ8ef+AV5/hX9BWRRkUcoc5/Pr/wrX43f9Cz4&#10;8/8AAK8/wo/4Vr8bv+hZ8ef+AV5/hX9BWRRkUcoc5/Pr/wAK2+N3/Qs+PP8AwCvP8KP+FbfG7/oW&#10;fHn/AIBXn+Ff0F0Uco+dn8+n/Ctvjd/0LPjz/wAArz/Cj/hW3xu/6Fnx5/4BXn+Ff0F0Ucoc7P59&#10;P+Fa/G7/AKFnx5/4BXn+FH/Ctfjd/wBCz48/8Arz/Cv6CsijIo5Rc5/Pr/wrX43f9Cz48/8AAK8/&#10;wo/4Vr8bv+hZ8ef+AV5/hX9BWRRkUcoc5/Pr/wAK1+N3/Qs+PP8AwCvP8KP+Fa/G7/oWfHn/AIBX&#10;n+Ff0FZFGRRyhzn8+v8Awrb43f8AQs+PP/AK8/wo/wCFbfG7/oWfHn/gFef4V/QXRRyj52fz6f8A&#10;Ctvjd/0LPjz/AMArz/Cj/hW3xu/6Fnx5/wCAV5/hX9BdFHKHOz+fT/hWvxu/6Fnx5/4BXn+FH/Ct&#10;fjd/0LPjz/wCvP8ACv6CsijIo5Rc5/Pr/wAK1+N3/Qs+PP8AwCvP8KP+Fa/G7/oWfHn/AIBXn+Ff&#10;0FZFGRRyhzn8+v8AwrX43f8AQs+PP/AK8/wo/wCFa/G7/oWfHn/gFef4V/QVkUZFHKHOfz6/8K2+&#10;N3/Qs+PP/AK8/wAKP+FbfG7/AKFnx5/4BXn+Ff0F0Uco+dn8+n/Ctvjd/wBCz48/8Arz/Cj/AIVt&#10;8bv+hZ8ef+AV5/hX9BdFHKHOz+fT/hWvxu/6Fnx5/wCAV5/hR/wrX43f9Cz48/8AAK8/wr+grIoy&#10;KOUXOfz6/wDCtfjd/wBCz48/8Arz/Cj/AIVr8bv+hZ8ef+AV5/hX9BWRRkUcoc5/Pr/wrb43f9Cz&#10;48/8Arz/AAo/4Vt8bv8AoWfHn/gFef4V/QXRRyj52fz6f8K2+N3/AELPjz/wCvP8KP8AhW3xu/6F&#10;nx5/4BXn+Ff0F0Ucoc7P59P+FbfG7/oWfHn/AIBXn+FH/Ctvjd/0LPjz/wAArz/Cv6C6KOUOdn8+&#10;n/Ctfjd/0LPjz/wCvP8ACj/hWvxu/wChZ8ef+AV5/hX9BWRRkUcouc/n1/4Vr8bv+hZ8ef8AgFef&#10;4Uf8K1+N3/Qs+PP/AACvP8K/oKyKMijlDnP59f8AhW3xu/6Fnx5/4BXn+FH/AArb43f9Cz48/wDA&#10;K8/wr+guijlHzs/n0/4Vt8bv+hZ8ef8AgFef4Uf8K2+N3/Qs+PP/AACvP8K/oLoo5Q52fz6f8K2+&#10;N3/Qs+PP/AK8/wAKP+FbfG7/AKFnx5/4BXn+Ff0F0Ucoc7P59P8AhWvxu/6Fnx5/4BXn+FH/AArX&#10;43f9Cz48/wDAK8/wr+grIoyKOUXOfz6/8K1+N3/Qs+PP/AK8/wAKP+Fa/G7/AKFnx5/4BXn+Ff0F&#10;ZFGRRyhzn8+v/Ctvjd/0LPjz/wAArz/Cj/hW3xu/6Fnx5/4BXn+Ff0F0Uco+dn8+n/Ctvjd/0LPj&#10;z/wCvP8ACj/hW3xu/wChZ8ef+AV5/hX9BdFHKHOz+fT/AIVt8bv+hZ8ef+AV5/hR/wAK2+N3/Qs+&#10;PP8AwCvP8K/oLoo5Q52fz6f8K1+N3/Qs+PP/AACvP8KP+Fa/G7/oWfHn/gFef4V/QVkUZFHKLnP5&#10;9f8AhWvxu/6Fnx5/4BXn+FH/AArX43f9Cz48/wDAK8/wr+grIoyKOUOc/n1/4Vt8bv8AoWfHn/gF&#10;ef4Uf8K2+N3/AELPjz/wCvP8K/oLoo5R87P59P8AhW3xu/6Fnx5/4BXn+FH/AArb43f9Cz48/wDA&#10;K8/wr+guijlDnZ/Pp/wrb43f9Cz48/8AAK8/wo/4Vt8bv+hZ8ef+AV5/hX9BdFHKHOz+fT/hWvxu&#10;/wChZ8ef+AV5/hR/wrX43f8AQs+PP/AK8/wr+grIoyKOUXOfz6/8K1+N3/Qs+PP/AACvP8KP+Fa/&#10;G7/oWfHn/gFef4V/QVkUZFHKHOfz6/8ACtvjd/0LPjz/AMArz/Cj/hW3xu/6Fnx5/wCAV5/hX9Bd&#10;FHKPnZ/Pp/wrb43f9Cz48/8AAK8/wo/4Vt8bv+hZ8ef+AV5/hX9BdFHKHOz+fT/hW3xu/wChZ8ef&#10;+AV5/hR/wrb43f8AQs+PP/AK8/wr+guijlDnZ/Pp/wAK1+N3/Qs+PP8AwCvP8KP+Fa/G7/oWfHn/&#10;AIBXn+Ff0FZFGRRyi5z+fX/hWvxu/wChZ8ef+AV5/hR/wrX43f8AQs+PP/AK8/wr+grIoyKOUOc/&#10;n1/4Vt8bv+hZ8ef+AV5/hR/wrb43f9Cz48/8Arz/AAr+guijlHzs/n0/4Vt8bv8AoWfHn/gFef4U&#10;f8K2+N3/AELPjz/wCvP8K/oLoo5Q52fz6f8ACtfjd/0LPjz/AMArz/Cj/hWvxu/6Fnx5/wCAV5/h&#10;X9BWRRkUcouc/n1/4Vr8bv8AoWfHn/gFef4Uf8K1+N3/AELPjz/wCvP8K/oKyKMijlDnP59f+Fa/&#10;G7/oWfHn/gFef4Uf8K1+N3/Qs+PP/AK8/wAK/oKyKMijlDnP59f+FbfG7/oWfHn/AIBXn+FH/Ctv&#10;jd/0LPjz/wAArz/Cv6C6KOUfOz+fT/hW3xu/6Fnx5/4BXn+FH/Ctvjd/0LPjz/wCvP8ACv6C6KOU&#10;Odn8+n/Ctfjd/wBCz48/8Arz/Cj/AIVr8bv+hZ8ef+AV5/hX9BWRRkUcouc/n1/4Vr8bv+hZ8ef+&#10;AV5/hR/wrX43f9Cz48/8Arz/AAr+grIoyKOUOc/n1/4Vt8bv+hZ8ef8AgFef4Uf8K2+N3/Qs+PP/&#10;AACvP8K/oLoo5R87P59P+FbfG7/oWfHn/gFef4Uf8K2+N3/Qs+PP/AK8/wAK/oLoo5Q52fz6f8K2&#10;+N3/AELPjz/wCvP8KP8AhW3xu/6Fnx5/4BXn+Ff0F0Ucoc7P59P+Fa/G7/oWfHn/AIBXn+FH/Ctf&#10;jd/0LPjz/wAArz/Cv6CsijIo5Rc5/Pr/AMK1+N3/AELPjz/wCvP8KP8AhWvxu/6Fnx5/4BXn+Ff0&#10;FZFGRRyhzn8+v/Ctvjd/0LPjz/wCvP8ACj/hW3xu/wChZ8ef+AV5/hX9BdFHKPnZ/Pp/wrb43f8A&#10;Qs+PP/AK8/wo/wCFbfG7/oWfHn/gFef4V/QXRRyhzs/n0/4Vt8bv+hZ8ef8AgFef4Uf8K2+N3/Qs&#10;+PP/AACvP8K/oLoo5Q52fz6f8K1+N3/Qs+PP/AK8/wAKP+Fa/G7/AKFnx5/4BXn+Ff0FZFGRRyi5&#10;z+fX/hWvxu/6Fnx5/wCAV5/hR/wrX43f9Cz48/8AAK8/wr+grIoyKOUOc/n1/wCFbfG7/oWfHn/g&#10;Fef4Uf8ACtvjd/0LPjz/AMArz/Cv6C6KOUfOz+fT/hW3xu/6Fnx5/wCAV5/hR/wrb43f9Cz48/8A&#10;AK8/wr+guijlDnZ/Pp/wrb43f9Cz48/8Arz/AAo/4Vt8bv8AoWfHn/gFef4V/QXRRyhzs/n0/wCF&#10;a/G7/oWfHn/gFef4Uf8ACtfjd/0LPjz/AMArz/Cv6CsijIo5Rc5/Pr/wrX43f9Cz48/8Arz/AAo/&#10;4Vr8bv8AoWfHn/gFef4V/QVkUZFHKHOfz6/8K2+N3/Qs+PP/AACvP8KP+FbfG7/oWfHn/gFef4V/&#10;QXRRyj52fz6f8K2+N3/Qs+PP/AK8/wAKP+FbfG7/AKFnx5/4BXn+Ff0F0Ucoc7P59P8AhW3xu/6F&#10;nx5/4BXn+FH/AArb43f9Cz48/wDAK8/wr+guijlDnZ/Pp/wrX43f9Cz48/8AAK8/wo/4Vr8bv+hZ&#10;8ef+AV5/hX9BWRRkUcouc/n1/wCFa/G7/oWfHn/gFef4Uf8ACtfjd/0LPjz/AMArz/Cv6CsijIo5&#10;Q5z+fX/hW3xu/wChZ8ef+AV5/hVDXfC3xa8LaXNqes6V4y0nToSBJd3sF1DEmSAMuwAGSQBk8kgV&#10;/QwTXzF/wUo/5M28cf79j/6WQ0Wsg523Y/Kj9njxfrs3jW9WXWdSkUae5Aa7k6+ZFzyaKyv2bx/x&#10;XN9/2DX/APRsVFSaWOI8Zf8AI/a5/wBhOf8A9GtX9G2lf8gq0/64p/6CK/nJ8Zf8j9rn/YTn/wDR&#10;rV/RtpX/ACCrT/rin/oIqokS6FyiiirMz4e/ad/b/uPgX+0hofgiHSvN8N6d5Nz4juxGXmMcyZAj&#10;HQBAyOT1JwOOc/VfhL4weB/HmhR6xoHizSdT050DmaG8T5B1w4JyhHcMAR3r4z/bb8P2Pwy/as+E&#10;vxJmsLbUdN8SSf8ACOa1p9xEssd1ESEO9CCGGyUDkHlF9BXBfET4C/BLw1+1ZbeAfGXww1Dwn4c1&#10;90TQdf07VZUtrmQqAUdCSFBclRtIIyuQAc1N3cqyaR93+H/2lvhX4s8YDwro/j3QtS19mKJZW92r&#10;tIwzlUP3WPB4Uk16eRXwJ+2H+xj4W+HHwKtPE3wl8Lx6R4m8H3kOpi5sgz3c8KsN5ZySzleHxngK&#10;2BXo2l/8FJPg5B8LNH8Ranr0suvTWsf2jw/Z27SXq3O0b4wpwoG7IDFgCMHNFwa7H1pgE1j2virS&#10;LvxNe+HotQgk1uyt47q4sVcGSOKQsEcjqASjAfSvkDS/+ClNnY6pYXPjf4W+LPBHg7VJAlh4jvrZ&#10;micZwGcFAMdztLEDkA18/eGm+J/xw/bK+L3jr4NeMNMh1fRniS1S7lLWup2HEaRggFSuIkOCAMkH&#10;IPNF+wWfU/Vqivzmb/gp3418F67d+BvF3wvs7z4iW90lksGk6qotpJmIAU/f2nJAwGPJ5xWl8Sf+&#10;CjvjP4beFtd0fxx8KNT8CeObiyY6HI7+faSyEhdxYgZC5LfKWBKgHGaLoOVnvXx+/ba8G/BHX4vC&#10;1pZX/jbxxOQsfh7Qk82VGOMCQjO0nIwoBbvjHNeYT/8ABQXxl4Ga31H4kfAbxP4R8LSuFbVo3M/k&#10;g9C6mNQD7FgT0GTXafsOfsz2/wAK/Alv418SwtqPxK8VRjUtS1K8G+e3Eo3iEMeVOGy5HJYkEkAV&#10;0v7VXx80D4SyeDvCfiXw0+v6R48u30aaQyIsNsjNEjtIrA7hibIAx908ijXuCte1j2HwT420b4je&#10;FtO8SeHNRi1TRtQiEtvdQnKsM4II6ggggg4IIIPSuir4X/4JZ621n8OvH/h5rwSaPpPiSWLTfNkH&#10;3GHIXJ6EgHjuxPevubPFNaiejsOooopiEBzS0gOa+ef2g/22/h5+zl4p0vw9r8l9qeq3WJLm20mN&#10;ZXsYSCRLKCwxnghRyRk4xjIC1PoeiuQ+G/xR8LfF7wvb+IfCGtW2t6RNx51u2TG2MlHU8owyMqwB&#10;FUfir8bvA/wU0Qan4z8SWeiQPkRRzPmacjqI4xlnx3wDjvSuB3gGKNtfFmof8FNdA1iSZPAPwx8c&#10;eOViBJuLbTzHCQMncCu9tuATkqDjtXt37LH7Q9t+0z8Lx4uh0r+xZVvZrOWwabzTGUIIJbA6gg9K&#10;Ljs0ezUUVlaz4l0jw5A0+rarZaZCoyZL25SFR7ksQKYjTx7UY9q8c179sH4J+GmZL74n+G2dTgi1&#10;vluSD6fut1clcf8ABQ74A27lT4+gk5xujtJ2H5hKVws+x9I59qbXzzbf8FAfgFdQPIPiJZRBVLbZ&#10;LedWOOwBTk+1eV+Of+Csnwk8PSSQaBp2veKp06SQ2620B/4FIwb/AMcx70XQ0mfbmBRgV+XXiL/g&#10;r34wv0dvC/wzsIIgcCbUbia5H0IjCAH/AIFXO6L/AMFPPj742upIdA8J+F767QFjYWNlPLcEDklY&#10;jOXbABJ2g4AycCldD5WfrRSFc1+ZHwn/AOCkPxy8e65caRbfDjw34j1O1yZNJtJZbK/cD72xJJWL&#10;EdwqkjuK918J/wDBSHwlBrMWhfE/wj4j+FWtOQpOsWjG2zn+/gMB3yUxjnNF0DTR9h0V5ff/ALTX&#10;wj02COe5+JvhKJJEEig61bl2UgEEKH3YwQeleWfEH/goj8DvC+m3UVr4um1++aNkit/D1s00xYgg&#10;bGYBAe4JOPr0qhWZ9NSXtvBKsMk8SSt91GcBj9BVmvyZ+G37Nth4x+DnjD4rfHPxd4k8I6zNNJPo&#10;N/qupmK6eMJlHMcg3MWchQBgkA4ABBr3/wD4J4fth6X488Bad4F8Z+Lo7jx1b3L21gt+WE17bgAx&#10;jzGGHcDIxksQB1NSmFj7nqGaeO3TfLIsS9NzsAPzNTV518cPgnoPx+8EHwt4iuNQttONzHdGTTJx&#10;DLvTOBuIPHJyMc02I7j+2LL/AJ/Lf/v6v+NH9sWX/P5b/wDf1f8AGvkT/h1h8Jf+g14x/wDBsv8A&#10;8bo/4dYfCX/oNeMf/Bsv/wAboux6H13/AGxZf8/lv/39X/Gj+2LL/n8t/wDv6v8AjXyJ/wAOsPhL&#10;/wBBrxj/AODZf/jdH/DrD4S/9Brxj/4Nl/8AjdF2Gh9d/wBsWX/P5b/9/V/xo/tiy/5/Lf8A7+r/&#10;AI18if8ADrD4S/8AQa8Y/wDg2X/43R/w6w+Ev/Qa8Y/+DZf/AI3RdhofXf8AbFl/z+W//f1f8aP7&#10;Ysv+fy3/AO/q/wCNfIn/AA6w+Ev/AEGvGP8A4Nl/+N0f8OsPhL/0GvGP/g2X/wCN0XYaH13/AGxZ&#10;f8/lv/39X/Gj+2LL/n8t/wDv6v8AjXyJ/wAOsPhL/wBBrxj/AODZf/jdH/DrD4S/9Brxj/4Nl/8A&#10;jdF2Gh9d/wBsWX/P5b/9/V/xo/tiy/5/Lf8A7+r/AI18if8ADrD4S/8AQa8Y/wDg2X/43R/w6w+E&#10;v/Qa8Y/+DZf/AI3RdhofXf8AbFl/z+W//f1f8aP7Ysv+fy3/AO/q/wCNfIn/AA6w+Ev/AEGvGP8A&#10;4Nl/+N0f8OsPhL/0GvGP/g2X/wCN0XYaH13/AGxZf8/lv/39X/Gj+2LL/n8t/wDv6v8AjXyJ/wAO&#10;sPhL/wBBrxj/AODZf/jdH/DrD4S/9Brxj/4Nl/8AjdF2Gh9d/wBsWX/P5b/9/V/xo/tiy/5/Lf8A&#10;7+r/AI18if8ADrD4S/8AQa8Y/wDg2X/43R/w6w+Ev/Qa8Y/+DZf/AI3RdhofXf8AbFl/z+W//f1f&#10;8aP7Ysv+fy3/AO/q/wCNfIn/AA6w+Ev/AEGvGP8A4Nl/+N0f8OsPhL/0GvGP/g2X/wCN0XYaH13/&#10;AGxZf8/lv/39X/Gj+2LL/n8t/wDv6v8AjXyJ/wAOsPhL/wBBrxj/AODZf/jdH/DrD4S/9Brxj/4N&#10;l/8AjdF2Gh9d/wBsWX/P5b/9/V/xo/tiy/5/Lf8A7+r/AI18if8ADrD4S/8AQa8Y/wDg2X/43R/w&#10;6w+Ev/Qa8Y/+DZf/AI3RdhofXf8AbFl/z+W//f1f8aP7Ysv+fy3/AO/q/wCNfIn/AA6w+Ev/AEGv&#10;GP8A4Nl/+N0f8OsPhL/0GvGP/g2X/wCN0XYaH13/AGxZf8/lv/39X/Gj+2LL/n8t/wDv6v8AjXyJ&#10;/wAOsPhL/wBBrxj/AODZf/jdH/DrD4S/9Brxj/4Nl/8AjdF2Gh9d/wBsWX/P5b/9/V/xo/tiy/5/&#10;Lf8A7+r/AI18if8ADrD4S/8AQa8Y/wDg2X/43R/w6w+Ev/Qa8Y/+DZf/AI3RdhofXf8AbFl/z+W/&#10;/f1f8aP7Ysv+fy3/AO/q/wCNfIn/AA6w+Ev/AEGvGP8A4Nl/+N0f8OsPhL/0GvGP/g2X/wCN0XYa&#10;H13/AGxZf8/lv/39X/Gj+2LL/n8t/wDv6v8AjXyJ/wAOsPhL/wBBrxj/AODZf/jdH/DrD4S/9Brx&#10;j/4Nl/8AjdF2Gh9d/wBsWX/P5b/9/V/xo/tiy/5/Lf8A7+r/AI18if8ADrD4S/8AQa8Y/wDg2X/4&#10;3R/w6w+Ev/Qa8Y/+DZf/AI3RdhofXf8AbFl/z+W//f1f8aP7Ysv+fy3/AO/q/wCNfIn/AA6w+Ev/&#10;AEGvGP8A4Nl/+N0f8OsPhL/0GvGP/g2X/wCN0XYaH13/AGxZf8/lv/39X/Gj+2LL/n8t/wDv6v8A&#10;jXyJ/wAOsPhL/wBBrxj/AODZf/jdH/DrD4S/9Brxj/4Nl/8AjdF2Gh9d/wBsWX/P5b/9/V/xo/ti&#10;y/5/Lf8A7+r/AI18if8ADrD4S/8AQa8Y/wDg2X/43R/w6w+Ev/Qa8Y/+DZf/AI3RdhofXf8AbFl/&#10;z+W//f1f8aP7Ysv+fy3/AO/q/wCNfIn/AA6w+Ev/AEGvGP8A4Nl/+N0f8OsPhL/0GvGP/g2X/wCN&#10;0XYaH13/AGxZf8/lv/39X/Gj+2LL/n8t/wDv6v8AjXyJ/wAOsPhL/wBBrxj/AODZf/jdH/DrD4S/&#10;9Brxj/4Nl/8AjdF2Gh9d/wBsWX/P5b/9/V/xo/tiy/5/Lf8A7+r/AI18if8ADrD4S/8AQa8Y/wDg&#10;2X/43R/w6w+Ev/Qa8Y/+DZf/AI3RdhofXf8AbFl/z+W//f1f8aP7Ysv+fy3/AO/q/wCNfIn/AA6w&#10;+Ev/AEGvGP8A4Nl/+N0f8OsPhL/0GvGP/g2X/wCN0XYaH13/AGxZf8/lv/39X/Gj+2LL/n8t/wDv&#10;6v8AjXyJ/wAOsPhL/wBBrxj/AODZf/jdH/DrD4S/9Brxj/4Nl/8AjdF2Gh9d/wBsWX/P5b/9/V/x&#10;o/tiy/5/Lf8A7+r/AI18if8ADrD4S/8AQa8Y/wDg2X/43R/w6w+Ev/Qa8Y/+DZf/AI3RdhofXf8A&#10;bFl/z+W//f1f8aP7Ysv+fy3/AO/q/wCNfIn/AA6w+Ev/AEGvGP8A4Nl/+N0f8OsPhL/0GvGP/g2X&#10;/wCN0XYaH13/AGxZf8/lv/39X/Gj+2LL/n8t/wDv6v8AjXyJ/wAOsPhL/wBBrxj/AODZf/jdH/Dr&#10;D4S/9Brxj/4Nl/8AjdF2Gh9d/wBsWX/P5b/9/V/xo/tiy/5/Lf8A7+r/AI18if8ADrD4S/8AQa8Y&#10;/wDg2X/43R/w6w+Ev/Qa8Y/+DZf/AI3RdhofXf8AbFl/z+W//f1f8aP7Ysv+fy3/AO/q/wCNfIn/&#10;AA6w+Ev/AEGvGP8A4Nl/+N0f8OsPhL/0GvGP/g2X/wCN0XYaH13/AGxZf8/lv/39X/Gj+2LL/n8t&#10;/wDv6v8AjXyJ/wAOsPhL/wBBrxj/AODZf/jdH/DrD4S/9Brxj/4Nl/8AjdF2Gh9d/wBsWX/P5b/9&#10;/V/xo/tiy/5/Lf8A7+r/AI18if8ADrD4S/8AQa8Y/wDg2X/43R/w6w+Ev/Qa8Y/+DZf/AI3Rdhof&#10;Xf8AbFl/z+W//f1f8aP7Ysv+fy3/AO/q/wCNfIn/AA6w+Ev/AEGvGP8A4Nl/+N0f8OsPhL/0GvGP&#10;/g2X/wCN0XYaH13/AGxZf8/lv/39X/Gj+2LL/n8t/wDv6v8AjXyJ/wAOsPhL/wBBrxj/AODZf/jd&#10;H/DrD4S/9Brxj/4Nl/8AjdF2Gh9d/wBsWX/P5b/9/V/xo/tiy/5/Lf8A7+r/AI18if8ADrD4S/8A&#10;Qa8Y/wDg2X/43R/w6w+Ev/Qa8Y/+DZf/AI3RdhofXf8AbFl/z+W//f1f8aP7Ysv+fy3/AO/q/wCN&#10;fIn/AA6w+Ev/AEGvGP8A4Nl/+N0f8OsPhL/0GvGP/g2X/wCN0XYaH13/AGxZf8/lv/39X/Gj+2LL&#10;/n8t/wDv6v8AjXyJ/wAOsPhL/wBBrxj/AODZf/jdH/DrD4S/9Brxj/4Nl/8AjdF2Gh9d/wBsWX/P&#10;5b/9/V/xo/tiy/5/Lf8A7+r/AI18if8ADrD4S/8AQa8Y/wDg2X/43R/w6w+Ev/Qa8Y/+DZf/AI3R&#10;dhofXf8AbFl/z+W//f1f8aP7Ysv+fy3/AO/q/wCNfIn/AA6w+Ev/AEGvGP8A4Nl/+N0f8OsPhL/0&#10;GvGP/g2X/wCN0XYaH13/AGxZf8/lv/39X/Gj+2LL/n8t/wDv6v8AjXyJ/wAOsPhL/wBBrxj/AODZ&#10;f/jdH/DrD4S/9Brxj/4Nl/8AjdF2Gh9d/wBsWX/P5b/9/V/xo/tiy/5/Lf8A7+r/AI18if8ADrD4&#10;S/8AQa8Y/wDg2X/43R/w6w+Ev/Qa8Y/+DZf/AI3RdhofXf8AbFl/z+W//f1f8aP7Ysv+fy3/AO/q&#10;/wCNfIn/AA6w+Ev/AEGvGP8A4Nl/+N0f8OsPhL/0GvGP/g2X/wCN0XYaH13/AGxZf8/lv/39X/Gj&#10;+2LL/n8t/wDv6v8AjXyJ/wAOsPhL/wBBrxj/AODZf/jdH/DrD4S/9Brxj/4Nl/8AjdF2Gh9d/wBs&#10;WX/P5b/9/V/xo/tiy/5/Lf8A7+r/AI18if8ADrD4S/8AQa8Y/wDg2X/43R/w6w+Ev/Qa8Y/+DZf/&#10;AI3RdhofXf8AbFl/z+W//f1f8aP7Ysv+fy3/AO/q/wCNfIn/AA6w+Ev/AEGvGP8A4Nl/+N0f8OsP&#10;hL/0GvGP/g2X/wCN0XYaH13/AGxZf8/lv/39X/Gj+2LL/n8t/wDv6v8AjXyJ/wAOsPhL/wBBrxj/&#10;AODZf/jdH/DrD4S/9Brxj/4Nl/8AjdF2Gh9d/wBsWX/P5b/9/V/xo/tiy/5/Lf8A7+r/AI18if8A&#10;DrD4S/8AQa8Y/wDg2X/43R/w6w+Ev/Qa8Y/+DZf/AI3RdhofXf8AbFl/z+W//f1f8aP7Ysv+fy3/&#10;AO/q/wCNfIn/AA6w+Ev/AEGvGP8A4Nl/+N0f8OsPhL/0GvGP/g2X/wCN0XYaH13/AGxZf8/lv/39&#10;X/Gj+2LL/n8t/wDv6v8AjXyJ/wAOsPhL/wBBrxj/AODZf/jdH/DrD4S/9Brxj/4Nl/8AjdF2Gh9g&#10;QXcF0rGGaOXbwfLYNj8qkkdYkLOwUAZJJwK8d+A/7N3g79l/Ste/sDUdVks79luLubWrxZViEaty&#10;DtUKMEkk8d+K+Kf2r/2n/CPx/wDjl4I+HWn/ABJm0f4WNJt13VdMkaBJJizABpGABQAKN3KgsSc4&#10;GBu24JXeh+mltdw3aF4Jo5l6Fo2DDP1FTmvy+1fwtF+wn+0f4a8W6Hd+LtR+Bt5aB7m50m7+2wyT&#10;lXUpNjCFQ2xwDgkcqSQQPsLwp+3h8CPFsSPb/ETTLB3A/dapvtGH18wAD86Vwa7H0BSEZryTXv2r&#10;Pg/4d8PXGt3PxJ8NT2EIG42OpxXUhJBIURxszFjg8AZ4rwS7/wCCiOrePLme3+Dvwd8T+OoYyR/a&#10;l3EbW0GO5YBgB3+ZlOOwp3CzPtekJxX5W6r/AMFLvj3qPjC48O6F4I8MXupwEhrTSIJ9SdCOoLxz&#10;lTjnJAAGOTWG3/BVr406NqElheeGvB19cxk+ZHFBPIVI6jMdwRx36470rofKz9bcmnV+aHhv/gsD&#10;e2kkUXi34YtETjc+m3zKT7hJE/TcfrXungP/AIKh/BDxhti1DUdU8KXBwCmsWR2Z74eIuMD3wfan&#10;dBys+us+1GfavnO9/wCChHwCspCh+INrPzjMFrO4/MJTrH/goN8Ar5wo+INpCT3ntp0H6pRcXKz6&#10;Lory7w3+078JPFzqmk/EnwxczN92E6pDHIfojMGP5V6PZX9tqMIltbiK5iPR4XDqfxFMRZzmkNKM&#10;dq+Y/wBpn9sqT4AfEbwz4P0zwRqHjnVdYtHu/sulSE3CAMQAsYRixIVyemAKTdgtfY+naK+PvDP/&#10;AAUz+G0+pR6b4x0PxR8PL9jtP9uacfJU+hZSWH1Kge9fU/hfxZo/jbRbbV9A1W01nTLld0V5YzLL&#10;E49mXIz6jqKE7jasbI5oPFeO/Hz9qb4ffs5afHL4q1UnU7hd1ro1gBNezjOMiPIwueNzEDqAc8Ve&#10;/Z//AGh/Cf7SHgpfEXhedwYm8q9065wLmylx9yRQT15II4IHqCAxWdj1WiiigAooqOSRYkLuwRR1&#10;ZjgCgDyz9oH9o3wh+zb4TTWvFM8rzXTGKx02zUPc3kgx8qKSOBkZYnAyO5APz0f29/iXaWY16+/Z&#10;v8VweEiPN+3LI7TLFjO8xmEYGOckge+Oa82/ae8caVp37eun6z4phTWvD/grwpNrWn6cXHl3FxHF&#10;JKFGcjcXA5weVXOcYr7h+A3xYh+Ovwl0DxzBpc2jQawkkiWVxIJHQLK8eSQADnYSOOhFTe73K2Wx&#10;mfAT9pDwT+0Z4cfU/CWpNJPAQt5pt2oS7tG9HTJ444YZB9c16tjivz//AGwfAE37KPxN0D9of4d2&#10;f2G1e9Sx8UaTaDZDcxyH75UYADlcE9A5jbGSTWjqH/BRfxpr2k6r4t8DfBPVNY+HOmb2uPEGpXX2&#10;UMi/eYDaV47gFiOhwaLitfVH3fgVjaL4q0jX7/V7HTdQgvLvSbgWt9DE4ZreUorhGA6HawOPevgr&#10;w5+3N8Yv2r9XvfDfwS8JaP4ceGFWu9V1y+WWa2VjguqcDAPGQjnkcAkVwn7Lfxbt/wBkD46fHPSP&#10;ih4vTUxFDDd3t5EWkk1DUAwYiJWILOfPcHOPu5OAOBsdmfqVVW5uIrOGWeeVIYI1LvJI21UUckkn&#10;gAYJya+LLH/gpjb2clvq/if4R+MvDvgO9bFl4ja1Mkci5xuIIVcd/lZjjoDXP/tkftk+Evij8GY/&#10;A3wl1t/FHivxhcRWC2unQyebFAxzIGBAIZsBMdcMT0FO6FZn1X4T/aa+FPjjW5dH0L4gaDqOpxkg&#10;20d6oZiOuzOA/wDwHNYP7QX7VvgT4C+DNS1G+1+wvNdWFvsGi206y3NzNjCDYpJC5IyxwAAec15b&#10;q/7BHwM8O/BPTP8AhNPD8FpN4e0sTanrljM0E8rKm6V3dSN+WzjIz0AxXz18AvDHw0034VfE74wa&#10;X8HJLDRfDlpJN4Z1bX7pr6W6mUMpby2OwFWMZBCkA5wxI4VxpI+pf2Dv2ptU/aa8A6y3iKxjs/En&#10;h+5jtb14FKRzh1Yo+0/db5GBA4yMjrgfUJGa+SP+CZ/w6HhP9naLxNcyCfVvGN7Lq11NnJIDFEUn&#10;22scerGvrfNNCe4elfMP/BSf/kzfxz/v2P8A6WQ19PHqK+Yf+Ck//Jm/jn/fsf8A0shoewluj8kv&#10;2cf+R5vv+wc//o2Kij9nH/keb7/sHP8A+jYqKzOg4nxl/wAj9rn/AGE5/wD0a1f0baV/yCrT/rin&#10;/oIr+cnxl/yP2uf9hOf/ANGtX9G2lf8AIKtP+uKf+giqiZy6FyiiirMz5x/bL/ZuPx48K6JqmneJ&#10;YPCXiXwndHU9O1S9IFqhABPmkg7QCiHdg4wcgg4r4O+Jfx28U/tK33h/4R+L5vDd746tNRjfw741&#10;8KXqzWzXOdoWYoWAVyBl0ClSFO0gHP6H/tk/CvXvjP8As7eK/C3hq4aHWriOOaCMPsFx5ciuYSe2&#10;8KRzxkjPFfN37Efiz9n+e20ew1bwhongH4v+GYzBdR6xCILh5UQq80byHliMkqfmU5wMAGoa1LW1&#10;zo9P+OX7XWiafBo+pfAnTNd1C3jEUmqRaiiQ3GBgsVEhGTjJwQCScADisf4J/FTwJH8dbTwr8T/g&#10;Bofwr+JOqOJNN1EafA8N5KSfuSFBtdjwGUtljgkHAPofw3/beb4q/FfWk0nRLew+DuhpJBf+ONVu&#10;lto/tI5QoXIUq2MBeWwwY4HB87/bV1zwX+0f4T0DVPhV400DxH8RPB2ojUbDT7DUIzeXEYILxwrk&#10;M7bkRgFySVwMkgE+YLtY+htZ+MXwg+L3jLxL8F9avLLVdYgTybrRdThMa3DEHKQlwA7r1+U5GQQe&#10;Mj4X/ZruvDP7PHiX9o7WdIl1vw74p8O6TdRWPhTWxGzLbiRDHOzjmRkfYMDACyA5bOR03xe+LvwJ&#10;/ao+HWp634jnuPhf8Z/DVi9ykk0Rt7w3MS5ESsMecpYABSQ65BAGDXxtdfF3xb8c/iJo0upano2m&#10;a/eaUfD97rupS/ZoruEqy+bdyMSu4IQpfAztUkEihvUcVofQX/BPz9js/tD6pc/EvxpqV2+g6fqZ&#10;MMMUpE+oXq7ZGd3IJCAspJByxJGRg1+qniz4e+GPHMNoniTw5pXiNLFzLbJqllFciF8Y3IJAQrY4&#10;yMV8h/8ABN258O/Cf4b6t4N1T4i+FtV1m41d7q3stM1+2uoyjRxrujAIcElTkHPQEdTX3BxTjsS2&#10;7nhXwB/am0X43eMvG/g86Le+FfEPhW7Nu+lakVE0sIJXzQFJAwwwQCQMqQSCDXhH/BWvSmm+EPgX&#10;VInMM9j4ljQSr95A8MhyD6hkQ1B+2xoV1+zr8dPAf7Q/huEx2zXaaV4ngiBC3ELAAM2OCWQOuT0Z&#10;Yzg81v8A/BT2+tPEH7JdjrFlKs9rJq1jd28qkEMrhsEfUNQ+oLdNGf4U/wCCVfwwt/D9vIfF/jWW&#10;5uI1m+021/BAoLAEMqCE+o6kn3pP2OfFfi34d/tI/EL4Eax4pvPG3h7QLQX+nalfu0s1sMxDyi5J&#10;wMSgFc4BU4wCRXunjfx14q8O/APRJfAsWjXvjG60q1+yw61qEdrGgaFcyYYjeQcYXIBJ5PGD8h/s&#10;VfEWy/Z4+KevaB8adE1jw78SfGV4JV8T6sVe0u1JykayDgBnJO4FlJIBK4AK2sPVp3P0vopAc9Ol&#10;LVkHDfGf4nWHwc+F3iXxlqWDBpFnJOsRODLJjEcY92YqPx9q+P8A9jjwX4e8P/D7Xv2g/jZf6VDr&#10;PjmaQi78QOgiitGYhY1EnGZNhIUZJRVA4yK0P+Ci3iG7+I3iH4afAfQJSdS8UapHd6iEJPlWyttU&#10;sB2yXc/9cvenf8FNW03wd+yx4X8DaXbgS3ur2Wn6dZxgF/LhjY5AHXBCKcd3HrUlLp5nlXxvvx/w&#10;T6+PuieMfhjGLzwV42sZXm8KpKfszTADYYgOi5dGXGSPmUHBAHSeHPhPpPhDw/fftEftXXI1nxDd&#10;4l03wzegPFbKwzHAtu3DSc8Rn5UAJbJBI+y9W0jwp4H+FGj3njq20yey8JafBM97qMCTC2eGJR5i&#10;FgSGyOCMEk4HWvkH4Q+C9Z/b7+Lj/Frx9azW3wq0K4eDw14cuMiO8ZT/AKyReQwzgsR94gKCQpFL&#10;Yd9D0z4NftJeK774M+P/AIkeOPA9l4K+GlpbG48PWtpEy3c1vtKgNGBgqxKYcbRljgFRkfKH7E/7&#10;QvxI8F+B/EXh74bfCnUfGmq6tq8l+t5LuTTrNWUKFdwAOCCTll9q/V260ixv9Kk0y6soLjTZYjBJ&#10;ZyxK0LRkYKFCMFccYxjFcd4/+I3gX9nrwI+q67dWHhnw/Zrsgt4Y1jEhA4jhiUDcxxgBR+Q5p28x&#10;J9LHzIvwT/ay+MgEvjb4rad8NdNm5OmeE0b7Qg/ul1wRx6St715h8R/gB+y58Erl5Pit8TvEXj3x&#10;Ip3SadLqn2ict7xQjcmf+mj8+tdevjn47ft13MkPgn7R8IfhGzFTrs4ZdQ1FAcEIVIODzwhCjkFi&#10;RivePgv+w58KPgsIru10FPEWvqd7614gVbq4L92UMNqHPQqAfc85QXsfHfh/XfAuv4X4Q/saX/im&#10;1ziPU/FFqxhY+pL+Yg9cb/yro9Z0D466T4c1HWW/Zy+CnhDRNPtpLq4kvtMgLQxIpZiSJcHAB6LX&#10;6QxRrEioihEXgKowB9K4X47/AA+n+Knwb8ZeEbScW13rGlz2kMrHCrIynbn2LYB9iadgufCv7Efw&#10;b0D9qdPGXjj4j/Cbw7aafdGK20u90m3ezt5GVWWby4A5UEYQ7wB82epzje+K/wDwSQ8M6vDosPw8&#10;1+Xw80AkGoT6y73j3GduzaF2qpHzZwAORwat/sjftbeGPgL4Hsvg78W4Ln4feJvDTy2yz31swtrm&#10;NpWcPvUHBy/3iNrDBBOTX0F4p/bm+BnhTRpdRl+I2kakEUlbXS5vtU8hxkAImSD7nA9TS0sO7T0P&#10;yx8OfsQ+LtR/aB174STa7p2ieMNOtWvrCa58wWuoRgAgpIoLISrbh8p+6wOCOdzRvhtdeHPinbfC&#10;f412U3hLxLdMo0Hx1aELPbzEkQs8oIFxAzDbuOXQkYYAED7C/ZV0HxN+0R+01rn7Rmu6LceHfDaW&#10;R0vw5Z3SlZZoyoTzCD1UKXJI4LSEAkLXdf8ABRz4Gj4p/Ae78Q6bbB/FHhJv7Ts5EXMjwggzRggZ&#10;xtG4DuUA70raXG5a2PlS38A618UPG2o/DDxxKnhX9ovwspuvC/jO0YwnXo4wWVZpAA0jFRuWXG7G&#10;c8qQfpz9mr4xaH+1N4X1X4Y/GPw3YTfETw7utdV0rVrZSblVO0zxhuVYHG4rggkEYBGPA/2kfiHb&#10;/EP4KfAD9oTQilp4v0fUoLC9e36+YuDJGcclQ8bEAn7spB6mvU/2uPh9Y+I/iFofj34T+IdP0348&#10;aHaLqcugW9woudUtFVWKNEDlnCnAU8upIwcAhiep5H+1T/wS0udFiu/E3wfabUbVcyT+Gbl986Dv&#10;9nfGXA/uMd3oTwK+AtN13xH4C1SeOyv9T8PajC5jlW3lktpo2BwVYAggg8YPSv3N/Zb/AGqvDv7S&#10;nhTfEy6P4vsF8vV9AmO2a3kBwWUHkxkjg9RnBwRXlfx6/Z2+B/7Zd3qLeHfFWi2HxDsJGt5L7Sp4&#10;nlaRDgpcwggyAEY3cEYGCQMEa6oabWjPzP8AAfiPSPEerRX/AIo8K+K/ihqUb5FvPrTLA5POHxG0&#10;h554cZ75r2DXfH+r+KPjj8E28QfD3w38PtF03WrdLDTPCSxDUXhMsWBNiRnJG1QCyrkliASTjoLj&#10;4P6F+z1ero37QPwSfVdARtkXjjwfLOsbLnAMqq4Un1B2Nj+Enr9X/sxeDf2RrPWbTxD8N7rQptfj&#10;w8A1S/dr22bHVYp23K3JG4D1waVhtrc+zByKQ+lcV8XviGvwx+FHivxnHbf2kNG0ye/jgQ8SsiEq&#10;CR0UnGT2GTXxR8Gvgv8AFT9svwPZ/Efxn8btb8P6VrDyvaaD4VlaGK3VJGTDhXCggqcAhiARk5JA&#10;u5nbqfoaOlBGa/O/4t+Bfi9+wdo0HxD8M/FHVfH/AILtLmKHVPD/AIolaUhJHCgoSxAyxAyu0gkH&#10;BGcfeXgrxTa+N/B+h+I7JXSz1ayhvoVkHzKkiBwD7gEA/Si4WN+iiimIKKKKACiiigAooooAKKKK&#10;ACiiigAooooAKKKKACiiigAooooAKKKKACiiigAooooAKKKKACiiigAooooAKKKKACiiigAooooA&#10;KKKKACiiigAooooAKKKKACiiigAooooAKKKKACiiigAooooAKKKKACiiigAooooAKKKKACiiigAo&#10;oooAKKKKACiiigAooooAKKKKACiiigAooooAKKKKACiiigAooooAKKKKACiiigAooooAKKKKAEIz&#10;QRmlrwT9s39oa6/Zt+Cd74o020jvNaubiPT9PSdSYkmfcd7gEZCqjHGeSAOhJAFrnvWT6UZPpXwv&#10;4Z/Yi+JvxP0e18R/Ev47+LbbX7+Nbj+z9CumjtrPcAwQAMFyMgHaoGRwT1PO6lr/AMVP2HPjN8O9&#10;B1b4jXfxP8C+Mb8acLPWWaS/tf3kaF0LMzceapGGKnBBA4NT8h28z6z/AGqJra2/Zx+JL3aXb239&#10;g3asLLBl5jIBGewJyfbNflB8OPHeor8CNO8N678GPC3j/wAIKZJINT0yZINZhlLsSZJYnZwRkgBk&#10;BK7ckjGf2k1i406DT5xqkttFp7oUm+2MoiZCMENu4IIyCDX56fHHwp+w94H1K6u721h1fV3cn+xv&#10;B9/LNlz/AAhY5BGnPYsOvTFDHH0PgPXPHVx4Ru5bbwbd+MPB0DAhrC51gttBOSMxpFx7EE8ck1j+&#10;CPAnjD43eM7fRvD9hfeJNevG5C7pGA7vI54VR1LMQB619keE/wBjPWf2mdUt7rQ/htafBL4axtv/&#10;ALQ1Uyz6pdoOcqJD0IxggKo5OW6V91fs8+F/gl8Ern/hXXw+1fRZ/E5hM94iXcc+o3IXALSsvPBO&#10;dnAGSQByamxbaS0PFf2ZP+CYHhH4dW1prnxJSHxj4lAEn9nMN2m2rdcbCAZiOhLfKey9zQ/aD+Km&#10;ufHz4ij9nn4KTw6LotkCPFXiGwUR29nbjAeFGTACgEhgMbmwoIAYnr/2tv2qtTudZX4LfBzOt/Ef&#10;WS1peXtmwaPR4iMOzODhZACSSeEAJPOBXAXmmeDP2bv2FfiPb/D3xLp/ibxaY/sPiDWtPuFlm+1S&#10;v5T5IO5VUM4XPXkgkkmm/InXdnj2keGNI+IkfiTwV8Or9/AnwB8GRGTxV41RQL7XnQfMDIB+8DEH&#10;y4/ugAEgkqteb/DX4C+OP2s9SvbX4WeH7XwJ8OLKUwC9vXdFlIGQbiZQz3ExBBKjKqWAAUHJ9p+K&#10;dpH8Pf2KPhF8FfCVtFP4s+JE0F3dgDDuJGEjMxHPLmNATnCRkdhX6JfB34XaV8GvhroPg7Ro1Wz0&#10;u2WIyBQpmkxl5DjuzEk/WklcL2R+OPwJ/YX1/wDaA+IHjHRNB8RWcOg+GLlrO48QzW7GKeYFlCxR&#10;g5IJUnJIwuCRkgV91/CH/glv8MvCelaDceMo5vE3iOxeR7xo52WxvclgitCwJAClTgEHI5JHXgfA&#10;HjC4/wCCd/xx8Z+HvG2m3h+F3jDUTqWleIraFpEtnJbCPjqQpCsBkjapAIJr6ok/bU+BiaaL0/FD&#10;w8YSu7YLrMuOv+rA359sZppdwbb2PhL4vaDqv7O37UM/gfwL8JPAVtpHiuW3TQ5/Fdkb2K4YIFIS&#10;SSQiMmViuwY5K56g16DqXhP426TGx8R/slfCfxRAvLDR9Pt0kI9QTI/P0GaPiR48X9vr9ob4b6R8&#10;ONLvZfBvgnUxqep+KriBooz88bFYyRkZEQCg4JJzgBc1+jXU0JCbtY/KrVvEv7PUV0LD4u/s0+JP&#10;hXdSHab2ytpktxnvwYyB6FVbNem/D79kP4YePbM6z+z/APHvxL4fuFAb7NY6sJfIPUK8Q8uVBjjD&#10;E5HqK++9V0ex1yyks9SsrfUbSQYe3uolljYehVgQfxr5W+K//BPLwdrmpnxN8MtQvPhT40hPmW95&#10;ocjRWpfOfmiUjaD0+Qgc8g9KbQJnMtYftk/Az95b3/hz40aHF/yynUw35Qf9+/mPbDSe4NfPF/8A&#10;tPTXn7d3gLxx488Faz4He3tV0e607UIXZ4JG3oJUBVWZcyKTgZxnGeM+/wDgv9r7x/8As7+KLTwL&#10;+0hpHk20ziDTvHenRlrS5AON0uAAeMEkAMM/MvevsJtN8MePrPStXez0vxDaxsl5p968UdyqMOUl&#10;icg4PoynNFuw723R8oftGfHu7+G/xffQfjN8OdK1n4I60sdtp2upaG6a3kI+YzFxgHOSVADKFypb&#10;Bry/xjoHib9gXWP+Fl/COd/GPwS1xBJe6I1y08Nm7j93MjrkBCSuJOTg7WJyDX354/8AAGg/FHwl&#10;qPhnxNp0WqaPfRmOWCVQe3DKf4WB5BHIIr4Z+FGt6l+xp8WpfgP8S5hrvwm8Tl/+Ed1bUkEkMQc4&#10;MEm75QpJ2suMBiGAAcmk/MSsJ+xt4O8H3/hK9/aU+NOs6ffa/rmpOlpf67Iv2XTl8wxoED/KrFsg&#10;HoqgAY5NO+J9va/scftaeEvib4ZeOL4YfEeQWmsxWbA2scrkHzlC/Lg7xKpGcgSAYBGfUP8Ago/4&#10;Fjf9jjWrbQ7CCysNFubO8FnZRLHGkKyCMhUUAADzM8DAAz2pnxd8FWn7TX/BP3TZ9JiW41CLw7aa&#10;vpyxgbkuYIVLxDHRjtkjwO5FFug/M+uY5FlRXRgysAQwOQR6g1NXz/8AsP8AxfX4y/s3+FdTuJ/N&#10;1fT4f7L1EE5YTQ/KGPuyhG+rEdq+gKsgQ9RX50ab4X1v9un9pb4n6B4u8ba34c8GeCbw2Nr4e0S4&#10;EDTgSOgkYEMpyUJLFScMAMCvv3xX4o0vwT4ev9d1y/h0zSbCFp7m7nbakaAckn9AOpOAOTX5kaf4&#10;48Z/Eb9qe8+Mf7Pvg+907w7Li11i+8QzR2mmaowOHYliAu4BTgFmDAMQCSKllR6ml+2J/wAE/wDw&#10;L8D/AIN654+8O+JvE51CwSOBLXU7qKeKVZZBGy5EasBtdj1I9q+4f2RtFHh/9mL4YWQXYRoFpKw9&#10;GkjEjfqxrw//AIKOeIzq/wCxfd3ZNss9ze2K3EdncrcRxSFssgkXAYAjAPGeDgdK7v4jfGCL9nf9&#10;i7TvEsZjGoQeHrSz02Nv4rqSBVj47hT8xHcKelGiYO7SLkX7Q3hH4ufH7xB8Dj4TPi7TtPsvO1TU&#10;ZYorjT4pVIJilR+DglVyMnfkY4JHp3iz4QeFfFXwvvvh7Lpcem+Fb21NkbHSlFqsUZOcRhAAuDzg&#10;DHqMZrxb/gn58DZPhX8FrfX9aV5fGXi9v7W1O5m5l2uS0UZJ54Uhj/tO1fTN5e2+n2slxdXEVtbx&#10;jc8szhEQepJ4A+tP1E9z8dZfh3r37BP7bngy1ttUl1DR7y4i+zXP3TdWE8hheOQDALKcgjoCqsAO&#10;MeveBvhL8NfH/wDwUO8fyXNtqfj7StPmn1S+vboRDTdNvfMZnjmJ4kiQjYoOOVIIYAmsj9u7TbD4&#10;rfHvSfF/g/4oeCJBoGlxhINR8RWoKTxSSS+XFEpJJJIOGOSxwMACvlb4T/FrUNRtrb4aalr6+EfC&#10;nirXkuPEuvWoIuriNiF2yuTgxLl2xjGXJOQMGHoy0m1c/ZDwj+0b8J/ird+MfDmk6xY6tZ+Gbcvq&#10;m+DdYrbqvzMrkeW0a4IJBxwcZAzXyZ4M+OEuueL9V179m79l/SNQ0y2ma3PimW1hsTOR94RlQoUH&#10;g7QxOCCQCcDB+KPxW+HWn/CnU/2f/wBmzQptf1HVlFrqmt2Mf7hYgR5ss1ycF8gEFzhApbBxgV9O&#10;/s+/FT4M/Bj4beFPhnbfErwk+qaXaLBOkOqQhZbliWlIbIUszsxxnPPSne5NrHgvxx8R/tO/Hr4b&#10;az4b1/4dWPwx8HrC11rWqveC4me2i/eOiBXJIO37oXLYALAEmvK/AXxp8WftKeD7H4H+AtU8IfC/&#10;wElqulO2u3yHVdQjx8+Ez8zvySsajkkbsdPrj4W/tktr3xW1v4XfFrwzb+BddcSzaa9xMr2OoWZB&#10;KguxKklATkEq2CBgjB+Wf2gfC3ws+N/xE8PfC39nfwZpsniGK+W41PxbosRS2solJDYlU4YA/MW6&#10;ZChSScAfdFJ9LH6M/BP4UWHwS+F3h7wTplxNd2mk2/lG5nADyuSWdyBwMsxIA6DAycZrvao6XaPY&#10;abaWskpnkghSNpm6uQoBY+5xmr1WZiHqK+Yf+Ck//Jm/jn/fsf8A0shr6ePUV8w/8FJ/+TN/HP8A&#10;v2P/AKWQ0nsC3R+SX7OP/I833/YOf/0bFRR+zj/yPN9/2Dn/APRsVFZnQcT4y/5H7XP+wnP/AOjW&#10;r+jbSv8AkFWn/XFP/QRX85PjL/kftc/7Cc//AKNav6NtK/5BVp/1xT/0EVUTOXQuUUUVZmIOlfAP&#10;/BV/4LW2rfDHS/iBpGh241XSr1YtU1C2gAna2dSql2HLKr4GTnG70zX39nis7W9L0/W9HvbDVLaC&#10;80u5iaK5guVDRPGRhgwPGMZzmk1cadmfkF4L8JeDLr4o/CH4c+OPGcN18HjpB1W2uoGNlaaheS73&#10;ZZjuO1w4ETFiCAgUbd2a+0fiR+xH8CPiX8N9Tu/Bdhpmg6hp0EjWeveHbrIgmjXcPMKsVYAgZB5w&#10;cgg4NfB37RXgn4G6J4vvdN+GvxQjXTxcs0uianYXF1p0EhOGENwqkgcYyFOQB8xwK9x+B37Knxn8&#10;Z/C//hG9A8aeE/B3wr15/tF9c+F7ia8lv0KhXALszAlRgruQdiDjFQuxb73PIfGXxB8PfGr9lPwv&#10;p/iTSW1/40trTaNoupaei/bb2FCoDTuATIuHCDOSSAQQQxrL+GPwj8PfA7XNSsvjf8F/HXibX43A&#10;0+10tQbCQYGCWQgsSe4Zhj+HIr6E/Y5+Cvhy1/be8dWNhA0uh/DWzGn6at1hnNyWEbzsehZmFw2Q&#10;OCwAwABX6V4B6jmmlfUHK2x+f3wa/Y58L/H/AMFarqHjj4MW/wAIzJOTokmkXs0N+IuoaSNyRkcD&#10;LAbuTtAwTa+G3xL8d/sXfGPRvhT8UtZl8UfDzXX8vw54ruiS9s2dqxSMSSACVUqSdu4EHaSBwH/B&#10;Tbxt4x+D37QXw78XeE/E+oWN42mSeVZRzMYY2jl+YmPOCsgcBgQc7Py7/wDa+8VWH7RP/BPGx+JS&#10;26219atY6iFU5aCczrbzKp6gbpDj2Ao9A1drn0t+1t4Dt/iT+zf8QdGkjWVzpE11bE9poVMsZHp8&#10;yAZ9Ca/Pn4tfE1/E/wDwS1+HkV3MZL2PWk0fLHki3MzIOfSNUH4V9zX/AMUI4f2G08c6tKBJP4Fj&#10;vJi5+/PLZLhPcs7hR6kivzD+B1tq/wAafDPgXwPpnh3UPEHhzwPcXvinXLW0iLG7cspS3XAPLrEs&#10;Y4JzKxwQDQ2EUfSX7Hv7GXgr9pX4L2nxE+I2ta34k17Up5rdVj1JoxYpDIYkQAZO7agIBOArKAO5&#10;9d/b2+D3hPwx+xJc6bBCsS+Els/7Iurhg06OJUjI38El1dgQMAkg44GPiXRv2hdX/Z18S61N8KdW&#10;1HwNBezedc/D/wAZWJeOGQkAiKU4UgdmbyjgAEnFYnxI+N3xO/aguLeP4kXOuyeGLTMsVp4Q0hLi&#10;BZOgdkEqhsZOGZmIBIGM0rq1h2be+h+vH7OGv3/in4C/D7VtVLvqN3odpJPJLndI3lKN59S3XPvV&#10;v4xfG3wj8CvCF34i8W6tDp9vEjGG2ZgZ7px0jiTqzE4HHAzk4HNfktb/ABY+KP8AZ1vo3hr4j/Fn&#10;UYoY1gt9Ot/DQgCKoAVA63LFQAAAQpwB0qnZ/sy+J/E+sJ4r+O/i+bwB4ayJZLjxXqBudXuo+pWG&#10;3JMhYjgEqAMggHpTvpoTy92fQ37FsOv/ALT/AO1P4s/aB8SCTTdA0dHgsFdysakoVSIHIBWOLLMe&#10;m5ge5x1WhXb/ALcf7acGvWitP8KfhoQbW5IJivr0MCCOx3ONw/2IgTgsBXK6Pq3iX9pzwvafCL4C&#10;aHc/D74IaePs+q+Lb9Skl9Hn95g8Fi3JIBJYn5ioyK2/FvxRsPB3h6w/Zr/ZbtzrHiKUGLVPEVow&#10;MdqG4mlaYDBkJIzIDhBhRkgAHMHU0Pj34p1T9t/47W3wR8G3skPw78PzLdeKtatz8kzo2DEpHBAP&#10;yqOQXyeig191eFPCumeCPDmmaDotnHY6Vp0KW1tbxDCoijA+p7knqST1NeT/ALPfwP8ACf7InwiG&#10;mvqNpCw/0rWdevXWEXE2BlizHhR0UE9OepOfn79oL/gpArWmq6F8DdFvPGurWyf6V4ghs5JbOyBO&#10;3cqAZkOTgE4XOCN1PRC32PfP2of2uPB37Mfhsz6tOuo+JLmMnT9Ct3HnTHsznny4wcZY9egBPFfk&#10;B8SPj74o/aG+I6eK/GviWwsxBLm0sbqCSe0slBBCpAEYEcDJYEsRzmub8Qy3vjjxpd6p438V3Ftq&#10;t8yy3N/r1jO7NIeWUBVYhVPAAAGAMADge2/B/wCDyavdQp4O+Nfwtk1FyCllrWmGKRmzwALq0wTn&#10;0JFTdstJIvWnxv0bxBDDD4t/aT+IMduqhRZ+HNIezgjUDAVQsqjaBwBtA9q6zwzY/s6eKJwtv+0X&#10;8RdA1liBDfau8sUYc9CWAIAB6ksAPUV635f7W3wNtftV14D8GfEfQYhmRdI062STywM5VIVjY8dw&#10;jdc4rS8L/G/9lj9pXQbxfid4R0L4f+JNP3LdWeqKtpLnBBMc0YRnIIPykBgex60xN9juv+CePxs8&#10;WfEKDx74S8Ra8PG1n4Uvlt9O8Vpki9hJcAFz97IQMCcnDck8Gvs2vg//AIJWyTweH/inYaSZrnwB&#10;beISdCvriPY8wIYMSSASfLWAkHoW6AkgfeFUtiHucn43+Fng/wCJNqsHirwxpPiGJAQn9o2cczJ/&#10;uswJX8CK4jQ/2Qfgx4c1FL/T/ht4eiu423K8lmJQpzkEB8gEduOK9jpCcUxEcMSQxrHGoRFACqow&#10;APYVHdWsN/bTW9xGs0EyGOSNxlWUjBBHcEVZooA/NmXSfiF+wp8QvFPhfQPh/dfFD4b+MJ2u9BsE&#10;jaZbS7OcRuAjYIBAIIG4KpBBBxJpX7A3xP8AipHr3xb8V+KT4Q+MuoXceo6Ta2bbYbHy1wsUpXJU&#10;lQijaTtCjO4kgfpDkUZFTYrmZ+VV7feIfhv8YNC8dfFr4KeK9O8WaRLuvvEPgNgtnrQAIDTIo2En&#10;gsVddwBDLzxk/su/sv8Agv8Aar+Knxb1pbPXfBvhy1u45NFFlILa4s2lZ22spDDAUDgdOxFfrUQC&#10;DkZB7Go47eOHcY40jLcnaoGfrRYOY+J7j9kr9of4e28kHgL47f8ACQ6XgqNK8ZWxuFZem0s4lBGO&#10;MYA+leCfEH9k74xarcSza78AfBOu3OSxv/CF+dLlY922LMqEnrjZ+FfqzRRZBdn4sX37OPxdsLe4&#10;sbL4XfE7TbWdTHLbW2uCeFlIIKkLGAykEgg5BBwc17X+y8v7Rf7P3g/UfDfg34Hahdrf3Zujd+Jd&#10;RWNYTtCgBCyADgk45JPPQV+nQJPSl5oSt1Dm6WPha6/Zb+Of7UGp2Enx78Vafofg22mW4/4RLw0S&#10;POYdA7DIHUjcWcjJwB1r7c0vTLXRNMs9OsYEtbK0hS3ggjGFjjVQqqB2AAAq9RTSsSFFFFMAoooo&#10;AKKKKACiiigAooooAKKKKACiiigAooooAKKKKACiiigAooooAKKKKACiiigAooooAKKKKACiiigA&#10;ooooAKKKKACiiigAooooAKKKKACiiigAooooAKKKKACiiigAooooAKKKKACiiigAooooAKKKKACi&#10;iigAooooAKKKKACiiigAooooAKKKKACiiigAooooAKKKKACiiigAooooAKKKKACiiigAooooAKKK&#10;KACiiigAooooAK84+O3wS0D9oL4b6j4M8RpItldFZYrmAgS20y8pKmQRkcjHQgkHg16PRQB8L6J4&#10;P/a6/Z0s4dF8OXfh/wCL3hWzUR2aai/kXscSjCpuZ0IwBjBZwAAARXzl+0V4B+OPx0+Jlj4w134M&#10;eLND1izt47eNdAvxLGjIxIkjbDbDkg5U9QDnNfrnyKXPvU2KUvI/GSz/AGZPir4hnD6j8GvH3iKY&#10;4+XXfEiwxMPRsorY+jCvavhn+zH+0F4eeNvCfwy+GnwxmUfLql8P7Rvo/cSSNOQfdQDX6ZUUWDmZ&#10;8TD9hH4j/Eshvi58ePEGs2rnMmlaDm2tiPTk7T9THXy9pmi+DP2Pf2sviNo1/wCEvE+v6cNMNpoT&#10;6LmW+t/tEShpRJlSrFWcbxyMnA7V+vORURt4fM83yk8z+/tG786LBdn5W/CL4N/FDxpoN14S+GHw&#10;+1P4W6BrR26/488VyE6rfQsSSiHapVSCcrGDkkbm6k9zP+zl4/8A2EvFt14k+HegyfFf4c6pbQR6&#10;5oVzGsl2rxfN5oUKc4YuysqttDEEHAav0foosHMz4X/Za+GXi748/HW9/aE+JGjS6DZwRG08KeH7&#10;lSrW0YyolKEAgAF8EgbmcsAABX3RSAYpaokyvEHh3SvFelzabrWmWmr6dMMS2l9As0Tj0KMCD+Ir&#10;ymP9jP4HxX32xfhj4e87duwbXK56/dJ2/hiva6QnFAGZoHhzSfCmmxadommWekafEMR2tjbrDEn0&#10;VQAK1KKKAPzf/af+LWpfED9qTWfhl4r+J9x8HvhxoOnpdSXFtI0M+puVViAy4LFt5wvIwhwpJOPG&#10;dZ1P9nbw7cSLoPx++KqXSdLuxWRlY+oz5Z/PFesftE2fgrxJ/wAFEEs/jlNHpvgO20GMaO12zQ2t&#10;y20ECSVcEL5jTEkkDKqCccHoPFX7VHw28A65B8Pv2cfhLpPj7XwuBeabYq9sh6n51UvNjPLFgo/v&#10;Go9TTtY+UfHPxjt9a8NXeg2vx717xXo1wpDab400B50yOhEhaVlYdmABB70v7Kf7bPiX9lzXI9Iu&#10;LseK/AM8gM+mo7E2wJ5kty4BRsZJU/K3fB5H0v4i+GH7U/xD0ifVfGQ+Gnw80Urvkj1TTrFlhU/3&#10;maOYgger/rXyH8Tfhj4e0y7nOo/GfwBqt+uQ0WgaVcOufQPDaiPOfQ1Ow1Zn7V/C74r+F/jN4RtP&#10;E3hHVodV0u4GN8fDwv3SRDyjA9Qf5YNcl+1B+zzpH7SXwrv/AAzfBLfU0/0nS9QI+a0uVHynI52n&#10;7rAdQfUDH44/An4peP8A4G+K5Nb+G1/f6rM0iJNYW2nSy2V/Dgkh0wCCCAAQARkkEdD+pfwM/b68&#10;D/E68Xw74sWT4c+Oom8qfRdcJiRpMciOVgBz2VsN6A9au9yXGzujjv2TvizN8XvBfiv9n74tRPB4&#10;60W1l0m6iujl7+z27BICfvMoxk85G1snJxgfsReNrz4L+NvFf7NPj6c295Y3Msvh26lYqt7bSFiV&#10;QnuRiRQPVxwVxXoH7Yn7M2teNNR0n4ufC2caf8U/DYEsPkkAanCuf3ZOQCwUkDPDKSp7Y8lv9a8H&#10;/wDBQXwtYQC9X4b/ALQ3hMkQRzEwyidDllU8M8ZdSQBlozk4IJ3LVBuec/CX4kXX/BPT9qrxZ4E8&#10;YGc/D3xBcCeC+YFhEjMTDdDuQASkgGTlc87Rn9QfD3iLTPFWkW2qaPqFtqmm3K74bu0lEkcg9Qw4&#10;NfmR8UfHWl/FTQ7f4VftQ6XcfD74iaSCmjePI7cyWtwTwGk2jBRuCxUlSecoRXiOn/Bf42fAqaW+&#10;8K6r4g1TwtKcx6/8O9QN7aSjqGaJG64HRwpz0JovYbVz7f8A+Cret3tr8A9B0mG4e10/V/EEEF9M&#10;uQvlqjsFY9MbgGwe6D0r2vxz+yj8Oviv8LfCvgvU7GaDw5oYiksYtLn8gkCPbgso5DA5JGCSAc9c&#10;/lj4x8Z+Jfidog0Lxr49+KfiKwEiynSbjwohIkXO05N0QCMkZxnk+uK1fBH7aPx4+B+gL4YsdRV9&#10;BtMxWTeLrFEubeMdFG5w3A6IS2AMAY4our6hyu2hp/8ABQb4CaP+y5qOg6J4I13VI/DfimCSe80C&#10;7vGmSKS3dNkmDjIPmEAnJBVucHFe0/tI6uvxf0j9kT4eRSltN8QrY6jeqp4aPZDGDx3Cmf8AEj0r&#10;xDwje237RnjjV5fFCeJPjD441+2bSodV06xaHTPDwlBUThSuWEZO4LtjUAMcknNZvg34n3/gj43f&#10;Afw542s5tJ1n4d6s2iXwugQFtpLnKSEnsolYZHBVVIzmkh9j9ifGPi3RPhl4K1LX9ZuE07Q9ItjN&#10;M4GAkajhVA6noAB1OBXwn4H8CeOv+CjGrT+M/Heqaj4R+DcVw0ekeGtPkMUl+FJHmOeQe4LkHnIU&#10;ADNd9/wVe8TXGifsyWWn27si614gtbKbaesYjmmI/wC+okqH9tj4yX/7Jf7OXhPwb4IIsNe1CBNK&#10;tbmBfmtoIox5siAD75OAD2LE9cVRCR5h8cPgx4M+APjSOxuv2ak8W/C6S1CjXtDuLi51JJe5cl/l&#10;IIIwcA5BDZyK+R/iD8ArvxVd+IPGPw0+GvjPSPhtpMQurv8At9VE0ag/OIyRllAOcAuQASSRX6N/&#10;8EuYtSuv2af7X1TWr3WJ9T1i6lC3c7Si3CkIVG4kjcwZz6ls19dXVrFeW01tPGs1vKhjkjcZVlII&#10;II7gg4pWuPmaZ+VWqX/g34yax8Dfg18NJ/8AhDvh54itBd65LahY729mQsJIZ3Ay7gxMADkEuDgg&#10;KK+q/HH7I/7LngrwZPofiHStB8OqtqZft13qPk3yqAR5odn3Egg9iCRjB6V8lfDr9lKx8c/tDfGP&#10;4Y6ZrNx4X1vwjqA1zwvrFsCTZgyA7GAIypEkByCCpQkdSDlftZ/Bf4oaXPYa58aPEvgK5uo4lsbP&#10;X7ie5+2TxoSQFtogA+MkkmI8nJPOaOmw+qszxrxXaS+L/wBnu21DUPE5u18Pa/No/haC5t2e81O1&#10;k2s6o2crHFgNgggGUqCCQK/Xb9kb4M2XwX+BfhXS/wCxbTStemsYp9WkihVZpbhl3ESMOWZcheSc&#10;Y4r4y/YH8AfAfXfHGnXd946Pjf4h2S7tN0vUbJ7O0twuTm3iYYkZeSMnI5IUHkfp1TS6ik+gUUUV&#10;RAh6ivmH/gpP/wAmb+Of9+x/9LIa+nj1FfMP/BSf/kzfxz/v2P8A6WQ0nsC3R+SX7OP/ACPN9/2D&#10;n/8ARsVFH7OP/I833/YOf/0bFRWZ0HE+Mv8Akftc/wCwnP8A+jWr+jbSv+QVaf8AXFP/AEEV/OT4&#10;y/5H7XP+wnP/AOjWr+jbSv8AkFWn/XFP/QRVRM5dC5RRXjP7W3xZv/gj+z/4u8W6SgOrW1uIbR2A&#10;YRyyMEWQggg7S2cEYJAB4qzMl+M/7V/wv+Akn2bxh4pgs9SZQyaZbI1xdEEZBMaAlQRyC2AfWvkX&#10;9pP/AIKWfDz4gfA/xj4b8GPrtn4i1O1Fray3VmIkZGkVZfnDkqfLL4468V6t+xX+yb4U0rwFo3xH&#10;8XWsPjPx94khGqXGq6oPtAg835lWMMSoYAjL4yTnBA4r6t13wro3ifS303WNJstU09xta1u7dZYy&#10;PTawIqdWitEz5/8A2Uvgh4BsP2UfB9neeH9JvrPVtHiv9SmvLZH895UDuzuwzwDgHIwFGMYryL/g&#10;mZKLTxl8eNG8Ozy3Pw4sNfUaG7MWQAyXA+Qnk5iSEn/gJ6k19q2HgvQ9K8JJ4XtdMt4PD6WzWi6c&#10;q/uRCQQYwOy4JGPSsv4XfCjwt8GPCUHhrwfpMekaTEzSeVGzMzuxyzuzElmPqT0AAwABRbYV9z44&#10;8F6nF+zb/wAFHfGmna84s9C+Jlulxpt5L8qNcswYKT0yZPOTHHLL616p8bv2rPHvwJ+KVxY6l8Id&#10;V8R+AZLdfsGs+HmNzPLMQCQ6bcIAcrtODwCCwOB6T+0d+zZ4V/aX8GroniFJLW9tWM2natbAefZS&#10;kY3L/eU4GVPBwOhAI+fNL8BftmfCi0XQdB8U+FPHujQDyrTUNbUpcxoOm7IDHA/vM57ZIAo2Dc+c&#10;f2gb3xd42t/EXx3+LGjN4Rik099A8EeEro5uZJJQymVlIDARrJJIWYAs20AAAA+j/HfRrr4Kf8Ex&#10;PC3gfUkaLX9fls42szw6u84uiuPVQqAjsTiuyk+AEvgfUz8df2q/HsPia40PYbLSLSA/YrWQsPLV&#10;EUDzG3EEIqgEgFi2DjmtP8WN/wAFD/2pvCl3pWnX1r8JfASrfztfxBGurkncoIBIBZkQAZJCox4J&#10;xSsXf8DC8R63qv7Ulr8O/wBmv4ePKfCnhbT7CDxj4gQfugbeJI2jUnGQrI2MH53xjhST+hvw++G/&#10;hv4W+GrXQ/DGj2ujadAirstYVQyEADc5ABZjjknk1paP4Y0jw9c6jPpemWmnz6lcG6vJLWFY2uJi&#10;MF3IA3NgDk5NbNVYhu5yvjP4a+FfiPY/YvFPh3TNfte0eoWqS7e2QSCQfcEV84eMP+CZXwi1i8Oo&#10;eGTrfgLUwdyT6HqD7Ub1CyFsfRSB7V9cUtFrgm0fnb4z/wCCdHxmSCSPw7+0Fq2p27ZxbarcXduc&#10;ehdJZN34gD2rxCH/AIJzfH/wlrb6rHoXhbxjeq5dJdQvxcAnP3ikxVWJ64YEV+wNIRmlyofMz8mv&#10;G/7P37a/xH0yPRNbtXTw+iiMaVpuq6dYWYjHGzy4HUFccYIP416Z8G/2dP2o/hx4d/sLwdZ+A/hd&#10;aTY+038YW9vpz/elkYS7upIAwB2Ar9GQc0E4osHMfFml/wDBOu58d6pBqnxr+KXiD4kTo28ackjW&#10;top9BhicdsqEJHpX1T4B+HHhj4XeH49F8J6FZaDpic+RZRBd56bnPVm9SxJ966ukNNKwm2yjfaPY&#10;6rA8N5ZW13C4+aOeFXU/UEEGvG/iT+xf8G/ilazx6r4F02yuZFIW+0mIWc6Ej7waPAJB5wwIJ6g1&#10;7kDRjNFgTPz9/YI+LMXgf4mfFH4T6j45g1Xwf4buiNBvNXu0jkKiVldELEErgAkDgEEgAGuV8c+F&#10;/h/+0d/wUg0C18NaXp3ivQrTTDL4oliQSWUsqLKNzEcMwDQruBwWwOSCa+tvir+xR8HPjPrUms+J&#10;PB8LazKd0t9p9xLaSSn1fy2CsT6kE+9dr8I/gP4E+BWjS6Z4H8OW2hW8zBp3RmkmmI6F5HLM3sCc&#10;DsBSsO66HWeHfDmleEdHt9K0TTbXSdMtl2Q2llEsUUY9AoAArWooqiQooooAKKKKACiiigAooooA&#10;KKKKACiiigAooooAKKKKACiiigAooooAKKKKACiiigAooooAKKKKACiiigAooooAKKKKACiiigAo&#10;oooAKKKKACiiigAooooAKKKKACiiigAooooAKKKKACiiigAooooAKKKKACiiigAooooAKKKKACii&#10;igAooooAKKKKACiiigAooooAKKKKACiiigAooooAKKKKACiiigAooooAKKKKACiiigAooooAKKKK&#10;ACiiigAooooAKKKKACiiigAooooAKKKKACiiigAooooAKKKKACiiigAooooAKKKKACiiigAooooA&#10;KKKKAOD+K3wk8L/F3w9Np/iTw7pmvNHG5tDqNushhkK8FSeRzjOCOlfFP/BMLxF4I+G2h+PPCniC&#10;4sfDfxFt9ZkS9h1ORYJpLdFVURGYgEKwkyoORnJ6g1+iIGK8T+MH7HPwl+OurjV/FvhSO51jAVtQ&#10;s7iW1mkA6BzGwD8cZYEjsRSt1GnpZnyJd2uj/tq/tyeKvBfjXxRLeeB/DMBk0bRNLvMW98VEYc70&#10;OCfmYkg7sDAIwa+3PBP7N/wv+HNvHF4e8B6FYNGAFm+xJJN9TI4LE+5NHwh/Z3+HfwHs5YPA3hi2&#10;0ZpwFnuQzzXEwH96WQsxHfGcegr0sjNJLuDfYhhtoYFCxwpGoGAFUDA/CvMPjP8As0fDn4+2Xk+M&#10;vDdve3Srti1GHMN3D6bZVwcDrg5HqK9Wop2EfESfsR/Fz4QEt8GfjlqFhpyEmLQ/EcAuIE9AGIZc&#10;dseWPrXiHxz/AGS/2lfinqcWra14R8Hap4mtiDH4l8PXq6feORjBky6K5GAQSoIxwQOK/UvIoyKL&#10;FXZ+U6/A79tXV/DY8NeIdHsfFOgjhbbxPc6ZfhOMArI7tKpA7qwNYHhP/gmj8fotYN9aalovgQyd&#10;TYavODHz0Hl7jjvgMRX68UUrIfMz4H8Nf8E3/HuowrH44/aC8TahasNs1hpkk4Vh6ebJKcj6pXrv&#10;w+/4J2/A/wAAypcv4XfxJqC4P2vX7l7kk/8AXPIj/wDHc19N0U7Im7M7RtC03w5YxWOlafa6ZZRD&#10;bHb2cKxRoPQKoAFeKftZfsu6H+0b8OdVs1srO18XxRebpWsGICaOVOUjZxhtjH5SMkDOQMiveycU&#10;m6iwr2PyG+Pvxy1H4r/sqP8ADfxzbT6V8V/h3q9tcXtrcKd17bRrJAZQQMbgJ0LDJyAHGQTj2v8A&#10;bvuW8X/CL4JfGu1tf7X0fS7i2udShUZBhnWMkH0G5ShPQFh619qfET4O+F/iPofiSy1LSrVbvXtM&#10;bSrrUkgUXBhPKjfjJCthgCcZAr4J+BX7RHh79nrwxr/7On7QGnXQs7G8ksbe9a2M1rJZSnIDkHcE&#10;ySysoOAw6bc1L0LvfZE/wZ8c+Mv2KTfJpPhPVfij8DvE8v8AbGh6toC+bNa+Yo+R1AJDYCqyttGV&#10;JBySK+qvgF8fvGHxD8KeK/F/xC8Df8K28KWTNcadcajclZ5LZQS7SxsoK7QAd3AJJAHGT4lo/wCz&#10;D8cP2d7meX4AeO9L13wLfv8Aa4fDviTDLEH5BjkwQQQQQysme4J5Muq/syftC/tK3FvY/Grx1pnh&#10;zwXHIsk3h3wqmWusHO13wPTqzMB2XPNNXB2ZF+wDb3PxS+Nfxr+N728kGk69ff2dpRcEGSJX3E++&#10;FSAZx1zWHNo2i+PP+CpXiDSviZDDfWNjokUnhew1ABraSQR27AKp4Y/Nctgggsp7gCvuXwJ4H0X4&#10;b+E9M8MeHLCPTNF02EQW9tFyFXqSSeSxJJJOSSST1rG8V/BXwZ418d+HPGOtaDb3viTw8zPp9+xI&#10;ePIPBAIDAE5G4HBGRjnJbQm+rPjz/gpz4W0f4baL8OviX4fsLbRvE+ka9FClzZRLE0sYVpArbQMg&#10;GMAZ6BiOhruLH/gqp8Ebi7jgnm1+1hJCm7k0wmMHuSFYtj6An2r6k8WfD/w547awPiLRLLWxp8xu&#10;LVL+ESpFJjG4K2RnBIzitG88PaZqOltpt3ptpdacy7DZzQK8JX02EYx7Yotrcd1bU574ZfF/wd8Z&#10;dD/tnwZ4gs9f08EB3tmIeIkcB0YBkPXhgDXaHHevzr/at+F9l+xd8RPB/wAZfhaR4et77VF0/WvD&#10;0DEWt2j/ADHahJCggMCoGAdrDBBz+hVhdrqFhb3SAqk8ayqG6gMAcH86aJfkWj1FfMP/AAUn/wCT&#10;N/HP+/Y/+lkNfTx6ivmH/gpP/wAmb+Of9+x/9LIaHsC3R+SX7OP/ACPN9/2Dn/8ARsVFH7OP/I83&#10;3/YOf/0bFRWZ0HE+Mv8Akftc/wCwnP8A+jWr+jbSv+QVaf8AXFP/AEEV/OT4y/5H7XP+wnP/AOjW&#10;r+jbSv8AkFWn/XFP/QRVRM5dC3mviz9rL9qrwl4nt9c+C3hTwpefFfxVqkD2V1YaWxEFoxHDNKoO&#10;WRsHAGARgkcivTP28fixqfwc/Zn8TaxosrW2rXnl6Zb3MZw0BmO1pAezBQ2D2OD2qT9i79n/AEP4&#10;HfBrQ5LW2jn8Sa1ZxX+r6qw3SzyyKH27uuxd2AO+Mnkmq30IWiueU/sZeA/jz+z/AOCRB8StR0Gy&#10;+Hem28lx9jvrgzX2nxgFjteMFQo5OwlsZIGOlfRXwc/aM+H3x70v7Z4M8RW+oyIMy2Mh8q6h/wB+&#10;JsMB7gEehr0t0WRGVlDKQQQRkEfSvmD4v/8ABPr4e/EPVz4j8Ly3fw18YKxkj1bw43lKX/vNECBk&#10;9ypUnuTRsG+59SVheKPGeheCrOG71/WLHRbSaZbeOe/nWFGkbO1QzEDJwe/avj2K2/bG+BOIYG0H&#10;406FDwj3DiG+29gSSjE++ZD65rj/AIufHTxJ8YvDkXh/4nfsleK9WSCQyxCzlmYQyYwXSRIgQevc&#10;jHXNFxpH2/4i+LPgrwlpR1LWfFmjabY43Ce5v4lVh1+Xn5j7DNfKPxI/4Kj+B9N1qHw/8ONEv/iL&#10;r1zKtvbmM/ZLWSRjhVV3BZiSQOFAPY18HW/gGx+JPxZs/hx4E+Ei+F/Ed9IVP/CRavPevaAKWLuq&#10;hVjCgEkMrHoMc4P6P/so/sA+FP2d7qPxHq8yeKfHBU4v5IglvZ56iCPsccbzzjIAUEgq99gslueA&#10;ftJ+Dv2tv2mvhwmj638M9E0nR47yPUY7Ow1CIXe5UdQCGmORiQkjAOQOB0r9DfAwkPg3QXuNPOlX&#10;T6fbmWyZArQN5a5jIHdTxjtiuhzmlotYV7hRRRVCCiiigAooooAKKKKACiiigAooooAKKKKACiii&#10;gAooooAKKKKACiiigAooooAKKKKACiiigAooooAKKKKACiiigAooooAKKKKACiiigAooooAKKKKA&#10;CiiigAooooAKKKKACiiigAooooAKKKKACiiigAooooAKKKKACiiigAooooAKKKKACiiigAooooAK&#10;KKKACiiigAooooAKKKKACiiigAooooAKKKKACiiigAooooAKKKKACiiigAooooAKKKKACiiigAoo&#10;ooAKKKKACiiigAooooAKKKKACiiigAooooAKKKKACiiigAooooAKKKKACiiigAooooAKKKKACiii&#10;gAooooAKKKKACiiigAooooAKKKKACiiigAooooAKKKKACiiigAooooAKKKKACiiigBB0r5s/b8+H&#10;fiX4q/s83/hXwhoDa9ruqajaIkaFF8lUk8xpC7EBQAm3JP8AHjvX0nnik7ZpNXGnbU+BNK+L/wC1&#10;N+zf8PtMPiv4T6Hrvg/w9p0NvNPp+pILmOCGNV3OVkfkKoJOwjr0r0z4Nf8ABSX4P/FQQ2upanJ4&#10;K1h8A2mtgJCSf7s4yhH+8VPtX1PdW8N1BJDNGs0MilHjdQysDwQQeDnpzX59/tMf8ExtPv8AUb/x&#10;h8KmsrGdg9xc+FtRjLWk5GWKwsPmjzyAvQEgAqOKWq2Ho9z7jvfid4O0/RW1e58VaLDpSrv+2tqE&#10;Qhx1yG3YP4Gt3TdRtdXsLa+sriO7sriNZYZ4WDJIjDIYEdQQQc1+Inwai8FeJ76dbv8AZ61nxfqO&#10;nuFurTQNauQFIOCHtyGdRkEE7sZyOOlfcHhz9qH4w2Xh7T/DXw5/Zd1jR7KziFvaR6xNJBbwIBgD&#10;DIpIHuw+tFwcbH3PkCvIfEv7U/w18OfETSfAL+KbGbxbqkxt7ezhYypFLglVmdARHkgKAeckcY5r&#10;57m+Bf7UP7QZMfxI+IVj8NfDk2PN0TwqN07r3VnU9xxzIw9QcV7v8C/2Qvhn+z3GsvhvRFuNbK/v&#10;Nc1I+feOSMHDkYQHnIUDOec0XvsLRHyL+1N8If2i/EvxM0Pxr4t8O6Z8SPA/hy9+2QeF/Dd00KBA&#10;QSGRl8x2IAywDHAIwASK+sf2cP2tvBP7RdrPaaQZ9D8T2K/6d4c1JfLuYMcEqOA6g8EjkcZA4r3U&#10;Hivgz/goj8PYPhJeeF/2gPB2zRPF2j6tDFfyW4CrfxvwPMAxuPG0/wB5WIPQUPTUe+h95nqK+Yf+&#10;Ck//ACZv45/37H/0shr6I8MayniTw3pOrohiS/tIrpUPVQ6BgPwzXzv/AMFJ/wDkzfxz/v2P/pZD&#10;TexK3R+SX7OP/I833/YOf/0bFRR+zj/yPN9/2Dn/APRsVFZnQcT4y/5H7XP+wnP/AOjWr+jbSv8A&#10;kFWn/XFP/QRX85PjL/kftc/7Cc//AKNav6NtK/5BVp/1xT/0EVUTOXQ89/aI+C1h8fvhJr/grULg&#10;2h1CLNtdAbvs9wp3RSEdwGABHcEgYJzXxjJ8Tfjb8IPhPf8Awh+JXwv8U+ItNjsm0uz8YeB90spt&#10;wMId4RlDBQACwU46jIJP6OUVViE7H4vfDKP4qeLfj94d+G/hvxr8TvAEepo05HiS+mS5igVGYyeW&#10;NgZSEIHABweeK+zv+GU/2k9M+XTv2mLyRB0+3af5p/EsWrA/avstd+Av7Wngr4/Q6Bf+IfCUennS&#10;dXXTYvNltQVkUuRwACsgIJIBK4JBIzH8RP28fFHxs0qfwr+zz4G8Salrl1EVm169svJhsUwcsmGI&#10;D44BcgAkYDHFSkluU9bNHmv7SmrftK/s8QeHrK5+OsvibxB4huTa6bouk6REJ5iCoLZKZABdQMZJ&#10;JA9SPLfiJpv7SHhYaZqfx01z4gWfw+upFj1C40TUEcwK2B8yI2xTzjDAAngc8V7V+znoOpftW6v8&#10;F/Fb+J7S08W/CmWSx8QaZq297y4VJVaKRE6ncoZC7EYZehIxX2j+1DrHhvQ/2ffH0viqW3j0eTR7&#10;qFkuSv72RomEaID1ctgKBznGOlFr6heztY+R/wBgbWvA/gv9oDxp4C0TRNPH2jT49R0HxQZHmvdV&#10;tDhz5kjHAJV1YrGqgFHBBIzX6H1+BH7PnxQ1L4a/EfwJ4zlnlaz8N6nBZXCkcrZXDOzKMYJGDORk&#10;4BK+tfvfbzR3EMc0TrJHIoZHU5DA8gj6047BJWLFFFFUQFFFFABRRRQAUUUUAFFFFABRRRQAUUUU&#10;AFFFFABRRRQAUUUUAFFFFABRRRQAUUUUAFFFFABRRRQAUUUUAFFFFABRRRQAUUUUAFFFFABRRRQA&#10;UUUUAFFFFABRRRQAUUUUAFFFFABRRRQAUUUUAFFFFABRRRQAUUUUAFFFFABRRRQAUUUUAFFFFABR&#10;RRQAUUUUAFFFFABRRRQAUUUUAFFFFABRRRQAUUUUAFFFFABRRRQAUUUUAFFFFABRRRQAUUUUAFFF&#10;FABRRRQAUUUUAFFFFABRRRQAUUUUAFFFFABRRRQAUUUUAFFFFABRRRQAUUUUAFFFFABRRRQAUUUU&#10;AFFFFABRRRQAUUUUAFFFFABRRRQAUUUUAFFFFABRRRQAUUUUAFFFFABRRRQAUUUUAFFFFABRRRQA&#10;UUUUAFITgc0teT/tQfE5fg/8AvG3ioOEurTT5I7QE9biT93EPwdwTjsDQB+bHxo8T/DPx18X/i14&#10;vmsrjwZY6BeCx0jWfB0xhv8AV9RJK7ShJjYExyuzqFIUrkksM0Em/bR8B/DuTximq+MrfwzBEbgn&#10;ULlLieKDqHeKQs4UDkkgYHPArxj4Ja3Y6B8cfhjb+MZwfDlnrNpqd/8AagDCklwY3EkhIwQFEJbd&#10;0CsOgNfuf400d/GvgLXdK0+7t431bTZ7W3u2XzYl82JlVyAfmX5geDzWaVzV6WR8PfB3wZ+0l8cv&#10;hzo3jHQP2kYP7J1KMlVk0aMSxOpKvG4CcMrAg4PbNdTqn7JX7RN3pt3Ld/tK6zJcJE7xw6fbtB5j&#10;BSQuVdcZIAyOleBapc/EX9n4fDf4C/CXWY/FPxD0PUL3xBq39jOXtiWDbLeQMV48rJZGxguMHJBr&#10;3aH/AIKd6PpHhq6sfFXw88V6F8RbeIx/2H/Z5MUtxjACszBgpbkgrkDpuOMtNE2Piv4QePvGuv6x&#10;Fr3iV/jD44fRtSUl/D93Jc2xmjYMI5CyOATgZBOSD719ZeKtA+Mf7ffiTQNL8Q+Cbz4VfCTTL1L6&#10;7j1Xcl9fleAoRlBzgkD5Qo3EkkgCvUv+Ccfwg8RfC74N6nqPiqyl0vWPFOqPq5sJ1KSQRMqqgdSA&#10;VY4JweQCAcHivrWhLTUTepUsbKDTbO3sraMRW9vGsUUY6KqgAAfQAV81/wDBSf8A5M38c/79j/6W&#10;Q19PHqK+Yf8AgpP/AMmb+Of9+x/9LIap7ErdH5Jfs4/8jzff9g5//RsVFH7OP/I833/YOf8A9GxU&#10;VmdBxPjL/kftc/7Cc/8A6Nav6NtK/wCQVaf9cU/9BFfzk+Mv+R+1z/sJz/8Ao1q/o20r/kFWn/XF&#10;P/QRVRM5dC5RRRVmZFLGsqFHUOp4KsMg/Wo7Wxt7FCltBFboeSsSBQT9BVmigD5d+M37B3hb4i+N&#10;pfG/hTxDrPwz8aykvNqfh2YxLOx6s6KVO49yrDOSSCa+Zf2vv2PPF/hD4FeIPF/jL40+JPHg0XyX&#10;s9Nv2YQBnlSMswZ2ycMeQAffHFfp0R0r4Y/4Ku/F/T/C/wAF7PwLHdI2t+I7pJWtlOWjtYmDM7Ds&#10;C20DPUg46GpexUW7nwdqOl2muH4pSxxRxwQ+B9E1ILGoVY5/L00kgDgHMkg/4ER61+t37G3j9vib&#10;+zL8P9clk865bTltLhs5Pmws0L5/GPP4ivyhj0LUfC/7MeseIr63kGu/E3VLTR9DswpMj2NqQzsg&#10;6lS4hjHrtGK+5v8Agkj4ofVf2e9a0Z3LHSdbk2ZOdqSxowA9twY/UmpiVLY+5KKKK0MwooooAKKK&#10;KACiiigAooooAKKKKACiiigAooooAKKKKACiiigAooooAKKKKACiiigAooooAKKKKACiiigAoooo&#10;AKKKKACiiigAooooAKKKKACiiigAooooAKKKKACiiigAooooAKKKKACiiigAooooAKKKKACiiigA&#10;ooooAKKKKACiiigAooooAKKKKACiiigAooooAKKKKACiiigAooooAKKKKACiiigAooooAKKKKACi&#10;iigAooooAKKKKACiiigAooooAKKKKACiiigAooooAKKKKACiiigAooooAKKKKACiiigAooooAKKK&#10;KACiiigAooooAKKKKACiiigAooooAKKKKACiiigAooooAKKKKACiiigAooooAKKKKACiiigAoooo&#10;AKKKKACiiigAooooAKKKKACiiigBB0r4K/4Kx+Nza+AvAPglZvL/AOEh1gzXCg4zDCFH4fNMp59D&#10;6V97V+Rv/BWDxHd63+0T4f0ezR5W0TQxOI0BJUlnmd8dgEQEnsFzUy2Kirs8T+K2nWtlq3xl04xR&#10;pKvjXT9Oh+UZhhH28EJnoAI4xx2wK++9I/YD8fabpFvo+k/tG+NNN8LiJRFp8UkgaJCBlFKygBeS&#10;MAAe1fCX7VGm3Iu9G+JOmIZPDHxE0+01NZVBKQ6jCqpcRkjgOriQnPaQ44r9ef2Zvi1pvxq+Cnhb&#10;xRp1wkzy2aQ3katloLmMBZUYdQdwJHqCD0IpJFSbsjI/Z4/ZN8D/ALN9reS6DHc6pr1/xe67qriW&#10;7m5yVDAAKuecDrgEkkZr2OTT7W5mS4ltoXnT7sjRgsv0JGRVuirMwooooAQ9RXzD/wAFJ/8Akzfx&#10;z/v2P/pZDX08eor5h/4KT/8AJm/jn/fsf/SyGk9gW6PyS/Zx/wCR5vv+wc//AKNioo/Zx/5Hm+/7&#10;Bz/+jYqKzOg4nxl/yP2uf9hOf/0a1f0baV/yCrT/AK4p/wCgiv5yfGX/ACP2uf8AYTn/APRrV/Rt&#10;pX/IKtP+uKf+giqiZy6FyiisbxR4gg8KeGtW1q6jnnttOtJbuWO2jMkrLGhYhVHJYgHA9aszNjFe&#10;S/FD9qT4V/BwSp4q8a6ZYXcec2MUhnuc+nlRhmHPqAB3r5J8JeIvjD/wURn1K/0zxT/wqz4RW101&#10;p5OmSCTULtgASrlSGBKsCckKM8BsGtqw8J/safsreKbnQvEl5aXvjDTgjXU3iC1utRlBZQwICxtE&#10;Dgg4UZGcHmlcdu47xr/wUT8V+P7aSx+Bfws1/wASzTMYItdv7JzArnOCsag54Gcsy47jFeYaH+xh&#10;rF9f6j8aP2rvFiWdhBi7uNKNwHmmxkrC7KdqLnCiKLJOcAjv7Zq//BR/w3qsn/CP/BbwFrnxE1gK&#10;I4IrSya1tIuwJ+UsFHoVUcYyOtc5J+zj42+MF0PiT+1X4qtdD8J6QDdw+DrOcR2lsg5PnOpI6AAg&#10;FmbJG4dDO5S0PKU1OX4sv4t/aL8R6Yvh34a+CtKl07wHorqESS4CmO3KqOMK5DEgY3YAyEJruv8A&#10;gjjM/wDwhvxGi/5Zi/tWx7+Ww/pWT4j1O5/bs8UQaP4dspPC37N/gPNxdXgj8hNQMKE7EXAIG0EA&#10;DO1SWOCQK9F/4JP6EIfhH408RxWwtbXWvEEn2eMDAWONBgD2Bcj8DQlqNvRn3RRRRVmYUUUUAFFF&#10;FABRRRQAUUUUAFFFFABRRRQAUUUUAFFFFABRRRQAUUUUAFFFFABRRRQAUUUUAFFFFABRRRQAUUUU&#10;AFFFFABRRRQAUUUUAFFFFABRRRQAUUUUAFFFFABRRRQAUUUUAFFFFABRRRQAUUUUAFFFFABRRRQA&#10;UUUUAFFFFABRRRQAUUUUAFFFFABRRRQAUUUUAFFFFABRRRQAUUUUAFFFFABRRRQAUUUUAFFFFABR&#10;RRQAUUUUAFFFFABRRRQAUUUUAFFFFABRRRQAUUUUAFFFFABRRRQAUUUUAFFFFABRRRQAUUUUAFFF&#10;FABRRRQAUUUUAFFFFABRRRQAUUUUAFFFFABRRRQAUUUUAFFFFABRRRQAUUUUAFFFFABRRRQAUUUU&#10;AFFFFABRRRQAUUUUAFFFFABRRRQAhGa/JP8Aa+8W6f4V/wCCj+malr0Sz6FGtjaahHJyrWksRimB&#10;Hpskev1tr8zf2xPg5pPj39vTw74f15jaWPjfw8bO2vQMmC6VZFicepDxoCO4bHeplsVHcy7HwvoH&#10;7PvirWfgJ8YoDqHwY8XXBvvCniRjhbCVsbWWTnYQGUMegIBIKsadafs2/tA/sSeJrrxH8HrxfiF4&#10;Lu8SS2ESiQzRYyDJb5yWA4EkRJI5wASK6TwB4y0qPTJP2Yf2oNOWCazxB4e8R3DFY7iP7sLJMB8j&#10;AEBXJwR8rcgg9Rp/g39of9ip/s/g5f8AhdPwrhJaLSpmCahZRk5wmMtgdBtDL32rzSKbZ0vgv/gp&#10;l4XtZrXTfit4Q1/4Y6tIoJkvLSSa1YcfMCFDge2049TX1D4A+Lfgv4qWIu/CPinS/EEONxFjcq7r&#10;/vJncv0IFfLtt/wUO+A/xCspdD+JWk3nhm4Hy3GleJ9Ga6RGx0OxHx7EqD34rldJ/Zm/Zy/aWv8A&#10;VNX+Bniq88H+J9IKO9/4eNzDHA77ijGGYLkHaQfLKgdDyaabJsff1FfCvwq/aK+KXwF+Omh/BP4x&#10;tD4zOtMkeieJNNIa4KMxVGmQDcVJByWAZQCSWAzX3VTTuSIeor5h/wCCk/8AyZv45/37H/0shr6e&#10;PUV8w/8ABSf/AJM38c/79j/6WQ0PYFuj8kv2cf8Akeb7/sHP/wCjYqKP2cf+R5vv+wc//o2Kiszo&#10;OJ8Zf8j9rn/YTn/9GtX9G2lf8gq0/wCuKf8AoIr+cnxl/wAj9rn/AGE5/wD0a1f0baV/yCrT/rin&#10;/oIqomcuhcpjoJFKsAVIwQRT6jeRYkZnIVVGST2HrVmZ8DfFH4PePf2LPG/iH4sfByWxvfAV/m51&#10;/wAIajOsMUeCSXjZiM8kldp3DcQAwOB3X7LfxU8DftqS6/4g1j4Kado13YSRr/aV7bxX0d25HzDz&#10;jCmXXjIIJwQcjpXlU41H/goZ8ZfEUmsavLovwB8EXJQxRzCJdSmTOWd8jAIDMWPCqQBySavah8Yf&#10;Fn7QuoH4Q/sxafF4Q+H2kqLXUfGUcZhiijyQVg4yM9iPnYknKjLGL6l20Pbfjf8Atg/Dn9m6NPCf&#10;hvTovEPjGQiO08J+HIlXbITgCQopWPJ7YLHsO9eV+H/2Xfip+1nrdn4p/aE1eXQ/C0UgnsPAOlv5&#10;aqp5AmZTlTjAJJZzk8pjFe9fs7fsg+A/2c7MXGlWZ1jxTMCbvxHqI33UzH723ORGpJPC8nPJPWvW&#10;vF/ivSfAvhnUvEGu3sWnaTp0DXNzdTHCoijJ+p7AdSSAOTT9Sb9j5e/bo8baR+z7+y9/wg3hOxg0&#10;y98SL/YGk6XZKFIjcYmIUZJG07SecmQZOTmvZf2X/hKPgn8CPCHhCRAt3ZWYe8297iRjJLn/AIE5&#10;H0AHQV8Ufs7+PLD9t/8Abe1HxfrrSJpHhCxN54b0SRdyhVlVFlc9AwZxIRg8kDOFGf0vHSha6jei&#10;sLRRRVEhRRRQAUUUUAFFFFABRRRQAUUUUAFFFFABRRRQAUUUUAFFFFABRRRQAUUUUAFFFFABRRRQ&#10;AUUUUAFFFFABRRRQAUUUUAFFFFABRRRQAUUUUAFFFFABRRRQAUUUUAFFFFABRRRQAUUUUAFFFFAB&#10;RRRQAUUUUAFFFFABRRRQAUUUUAFFFFABRRRQAUUUUAFFFFABRRRQAUUUUAFFFFABRRRQAUUUUAFF&#10;FFABRRRQAUUUUAFFFFABRRRQAUUUUAFFFFABRRRQAUUUUAFFFFABRRRQAUUUUAFFFFABRRRQAUUU&#10;UAFFFFABRRRQAUUUUAFFFFABRRRQAUUUUAFFFFABRRRQAUUUUAFFFFABRRRQAUUUUAFFFFABRRRQ&#10;AUUUUAFFFFABRRRQAUUUUAFFFFABRRRQAUUUUAFFFFADccV8Yf8ABSvwFqK+B/CHxV0CNjrfw+1V&#10;L4vH94QM8ZJPsrxxnocAntmvtGs3X9CsfE+iaho+p26XenX8D21zBIMrJG6lWUj0IJFJ6jWjueOa&#10;14H+HP7bfwP0HUdb06PUdL1W0W7s7uFtlxYysMPsccqysCpU5BK4IOK+dF/4Xt+wQSMXHxi+DMBw&#10;MYXUNLj65/iYKoB/vJx/BmoPgT4qvv2F/jvf/Bnxncv/AMK58R3RuvC2tTnEcLu2PLcngAkhWyeG&#10;APRs1+geVZexBpWG3b0PFPhr8UPg7+1x4cW/0yHR/EzRKPP07VrKNru0J7PG4JHJ+8uVPYmvm/40&#10;/tc2v7MfxW1H4a/Dv4KabpuuXohis9YmePT7e7d+jbBGA6BiQCZQCQc4xz6P8eP2EtP8Qa4fHvwi&#10;1E/Db4k2pM0dxYEx2t43UrIg4Qt0JAIP8SnqPNtF+Ivh/wDakW4+BP7R/htPCvxRswU0/UQBGLiT&#10;HEtu/RXOM7ASjjpnoBtgj079lj9lXxD4a8bal8Xfi3qcXiD4oawp8tIiGg0uNhgohX5S20hfl+VQ&#10;MAnJJ+ss18Q/sjfE3xf8HfjJqv7OXxG1BtXlsYftHhfWJSd1zaqCRGSckjYMgEkqVZckAY+3sU1s&#10;KV7geor5h/4KT/8AJm/jn/fsf/SyGvp49RXzD/wUn/5M38c/79j/AOlkND2Et0fkl+zj/wAjzff9&#10;g5//AEbFRR+zj/yPN9/2Dn/9GxUVmdBxPjL/AJH7XP8AsJz/APo1q/o20r/kFWn/AFxT/wBBFfzk&#10;+Mv+R+1z/sJz/wDo1q/o20r/AJBVp/1xT/0EVUTOXQuV5R+1L4zk+Hv7OvxD12GTybm30a4SCQcF&#10;ZJFMaEe4Zwfwr1es7WNGsPEOmz6fqllb6jYzrtltbqJZY5B1wVYEEfUVTMz84/2ctT+B+p/sMw/D&#10;zxb8S7Pwze6q899qy2l8ILpJTKSilSDvARIwVIIOK+mf2L/i18JfGPhTUfB/wlsL2y0jwzIIpHub&#10;Qxrdbs4n387mcqSd2G46AYrgf2zPgx8EPg58DvFPjL/hW3hyDWxELTTjDaCJTdSnah2LhSV5fkHh&#10;STxmu4/YG+DsPwO/Zp0Vr6JLXVNaQ63qUsuFK71BRWJxgLGF4PAJY8ZNLW5TtY+idb1rT/DWkXmq&#10;apdw2GnWcTT3F1cOESJFGSxJ6ACvxq/bk/bXvv2j/EUnhnw1LNafD7TpHMSAlG1KRQSJ5AeQowSq&#10;noDk8kY9D/bh/aW8RftGaP4ss/BMktp8JPCkscOoaoCVXV7xpAsaKRwyg/OF7qpY5+UV8yeHfhBN&#10;LrHijTZIP9L0fwU2uzDByrNbRXGCOxCTYPuDSbvsXFW1Z9Cf8E55LjwX+0z4JlvZ5JF8W+FrjY8h&#10;4IjlkREHqALVQB24r9eq/ISwt7zwP+zz+zZ8dtEt3vP+ENv7nTdbjgBLLAb6V1zjoCrOpJ6GRa/S&#10;3w9+0j8MfFB8PR6b460O6u9fwNPs476M3ErEE7TGDuVhgghgORjrxTT6ESWp6dRRRVEhRRRQAUUU&#10;UAFFFFABRRRQAUUUUAFFFFABRRRQAUUUUAFFFFABRRRQAUUUUAFFFFABRRRQAUUUUAFFFFABRRRQ&#10;AUUUUAFFFFABRRRQAUUUUAFFFFABRRRQAUUUUAFFFFABRRRQAUUUUAFFFFABRRRQAUUUUAFFFFAB&#10;RRRQAUUUUAFFFFABRRRQAUUUUAFFFFABRRRQAUUUUAFFFFABRRRQAUUUUAFFFFABRRRQAUUUUAFF&#10;FFABRRRQAUUUUAFFFFABRRRQAUUUUAFFFFABRRRQAUUUUAFFFFABRRRQAUUUUAFFFFABRRRQAUUU&#10;UAFFFFABRRRQAUUUUAFFFFABRRRQAUUUUAFFFFABRRRQAUUUUAFFFFABRRRQAUUUUAFFFFABRRRQ&#10;AUUUUAFFFFABRRRQAUUUUAFFFFABRRRQB4t+1l8F/D/xu+CniHTtbsWuLrT7Oe/024hwJ7e5jjZk&#10;KH3IAI6EH6EfJX/BPX9vJNZh074X/EbUdt+gEGi65dPgXABwtvKx6OBwrHqAATnGf0Wu7Zby1mgc&#10;ZWVGQ59CMV+BvjX4cx6T4H8SXcSGCfwt4zk0mdox8ywzK5jbjHAa3YA56sBxUPR3Lik00z9+Qc18&#10;PftW+Pf2evil8W7P4dfEXUNR8KeKdAkiuIPE6Qm2WL5g5gExBO1lOQxG0Egg5FX/ANjb9pzXofEL&#10;fBT4tS+T430+IPpOrSsdmsWpUNGQ5xvYryrD7yjn5gc8P/wUx+GOlaD4x+HXxjvNFt9X0yzvYtL1&#10;+zmj3R3FuWLR7wO+DIuc55XBGBT3VxJWdmcz+1z8Y/h8v7QnwB8aeB/F+n+INR0K/Sx1I2lz58ht&#10;fMj2l3HXKvOCc5O41+l4YMAQcg9xXjPw+/Zl+Cmk2Wn634a+HnhtUuoo7q2vDZJOxRlDIyu+4jII&#10;IIPpXsyqFGAMAdhQriYp6ivmH/gpP/yZv45/37H/ANLIa+nj1FfMP/BSf/kzfxz/AL9j/wClkNN7&#10;CW6PyS/Zx/5Hm+/7Bz/+jYqKP2cf+R5vv+wc/wD6NiorM6DifGX/ACP2uf8AYTn/APRrV/RtpX/I&#10;KtP+uKf+giv5yfGX/I/a5/2E5/8A0a1f0baV/wAgq0/64p/6CKqJnLoXKKKKszPg39vln+MXx4+C&#10;vwUicvZ3uoDV9TiUnmIEqCcdMIs2D/tGtr9uz4p674h1rw5+zx8OpPK8U+Ldo1GaAkCysOcqSvKh&#10;lRi3HCKezCud+Heo23jj/gpX8VfGGoyqujeA9Ba2SZ+VgZUjRyT2GDdHj1+tWP8Agnto8/xi+IXx&#10;K/aC1+FmvdY1GTTNJEwyYLdQpcLnOAFMSZBx8rD1qN9i/wBDkv24fhTofwU/Zw+FXwk8NReVZ6l4&#10;ihiuZdoEl3KFIeZyAMsWf8BgDgCo/hh4L07Vf+Cg3xs8F3qILXUvDDaYqMAB5bWlsjAD0CkjjsK9&#10;U/4KW+Btd1PwJ4J8caJp8uqr4M1lNRvbSBSzmAlcuAATgFRk9gcngEj5U8cftOeG5/2zvDfxr+H8&#10;Ot6no0en28nie1tbJlkgQqYpkbscLsOSQpZQAe9LZjTbR61+wD4u07wDqvxB/Zu+JsNpFcRX0rWl&#10;nqqqIb0MAssQD8NuAR1AzuDEjoM4X7fn7Ovwl+AHgXRNV8AWA8O/EK6123bT4LG8kedkCuWKRliV&#10;UN5ZBAyG2gHnFZfxkvPB3/BQX9pT4fWnw50rVVsbWP8A4qTxHFafZZY7cMpALkHDIoIUsCMsAAQK&#10;+sfhL/wT5+Gfwq8XWviiafW/Geu2hDWtz4lu1uVt2ByGRFRRuHYtnB5GDT5QvZ3Z9G+H5L2fQdNk&#10;1KMRai9tG1zGvRZSoLgfRs1p0UVZmFFFFABRRRQAUUUUAFFFFABRRRQAUUUUAFFFFABRRRQAUUUU&#10;AFFFFABRRRQAUUUUAFFFFABRRRQAUUUUAFFFFABRRRQAUUUUAFFFFABRRRQAUUUUAFFFFABRRRQA&#10;UUUUAFFFFABRRRQAUUUUAFFFFABRRRQAUUUUAFFFFABRRRQAUUUUAFFFFABRRRQAUUUUAFFFFABR&#10;RRQAUUUUAFFFFABRRRQAUUUUAFFFFABRRRQAUUUUAFFFFABRRRQAUUUUAFFFFABRRRQAUUUUAFFF&#10;FABRRRQAUUUUAFFFFABRRRQAUUUUAFFFFABRRRQAUUUUAFFFFABRRRQAUUUUAFFFFABRRRQAUUUU&#10;AFFFFABRRRQAUUUUAFFFFABRRRQAUUUUAFFFFABRRRQAUUUUAFFFFABRRRQAUUUUAFFFFABX5Car&#10;4bj8V+Gf2zXhTzLOz1a3voGUAgPHdykkH1wSOOxNfrN4mS+k8OasulkJqZtJhaseglKHYf8AvrFf&#10;kF8O/jLoXgD9ln4k/DO50vV7340+LtXlsruwa1dpXLFQGJxnj5xtGSWbPQ5qWVE+lvF3wOuf2j/2&#10;M/hn498MNJafE7w1o1vdaXfWxKzTCEYaAsBkn5Mr6MAOhNdl4f8AHtp+3X+w34qs7mONfFMVg9rq&#10;FqAA0WoQBZY5AvOA7IrD6sOxr3L9lr4e6h8Kv2f/AAR4W1ZQmqafp6Lcxg52SMSzLn2LY+oNfLnh&#10;WAfsvf8ABRS68NwD7J4O+KFobuCIDEUd3+8bAHAB81HUAAnEy9AaLBueuf8ABOf4kSfEL9l7w7b3&#10;Upk1Dw8z6LOGOWURY8sH6RlAPYCvp+vhD9gLPw6/aF/aH+GJJS0s9Y/tGxiPG2IyyLnHuj2/T0r7&#10;vprYT3EPUV8w/wDBSf8A5M38c/79j/6WQ19PHqK+Yf8AgpP/AMmb+Of9+x/9LIaHsJbo/JL9nH/k&#10;eb7/ALBz/wDo2Kij9nH/AJHm+/7Bz/8Ao2KiszoOJ8Zf8j9rn/YTn/8ARrV/RtpX/IKtP+uKf+gi&#10;v5yfGX/I/a5/2E5//RrV/RtpX/IKtP8Arin/AKCKqJnLoXKQnAyaWmONykeoNWZn5O+E/FkmkfCv&#10;9sbxmrlLy/1P+yllzg4lnkTH4hz+dfd/7EHg6PwP+yx8PbBIxG82ni9lwOrzMZCfx3CvzLt9UutT&#10;+EP7RHw40nTNS1XxJP4pi1Y21jaPMPssN0VkYlQcEMyHBHIyexr6l+F97+2Xrnw00HUfDth4W8L6&#10;Np2nQW+n6FqcAFzdxRxqqs+7JUsADyydeg61ES2foDJGsqFHAZCMEEZBrI0vwjoehm6GnaNp9h9q&#10;O6cWtrHF5x7l9oG7r3zXiH7JX7U7ftBafrei+INIPhj4g+Gpvs+r6QScZBK+YgPO3cCCCTggckEG&#10;voqqTuRsZ+m6NYaNG66fYW1irncy20Kxhj6kADJrQoopgFFFFABRRRQAUUUUAFFFFABRRRQAUUUU&#10;AFFFFABRRRQAUUUUAFFFFABRRRQAUUUUAFFFFABRRRQAUUUUAFFFFABRRRQAUUUUAFFFFABRRRQA&#10;UUUUAFFFFABRRRQAUUUUAFFFFABRRRQAUUUUAFFFFABRRRQAUUUUAFFFFABRRRQAUUUUAFFFFABR&#10;RRQAUUUUAFFFFABRRRQAUUUUAFFFFABRRRQAUUUUAFFFFABRRRQAUUUUAFFFFABRRRQAUUUUAFFF&#10;FABRRRQAUUUUAFFFFABRRRQAUUUUAFFFFABRRRQAUUUUAFFFFABRRRQAUUUUAFFFFABRRRQAUUUU&#10;AFFFFABRRRQAUUUUAFFFFABRRRQAUUUUAFFFFABRRRQAUUUUAFFFFABRRRQAUUUUAFFFFABRRRQA&#10;UUUUAFFFFABRRRQAVjjwnof9snWBo+njVyMHUPsqefj08zG79a2KKAGjtXwx/wAFOrM+GR8IPiJb&#10;fu7zw/4iSMzDgqjbXxn6xV0/xx/ao8d6x8Zn+DvwM0Wx1fxZaRedq2talza6eOCVxkDIyuScjJAA&#10;Jzj5q/bN039qLUPh1Z+EPiDoemeMtKvNRhubXV/DFozyxTqrgRMiAEAhjyUA469ql7FRWqPZvh3O&#10;NG/4KkeLY4Rsi1/w0l2wH8R8qFhn1+7+lfeB6V+b3wQ8XW/j/wD4KSpc2kVzDJo/hb+y7+O6hMTp&#10;cwQpHKCDzgPkA9wMjiv0hPShBLcD1FfMP/BSf/kzfxz/AL9j/wClkNfTx6ivmH/gpP8A8mb+Of8A&#10;fsf/AEshpvYlbo/JL9nH/keb7/sHP/6Nioo/Zx/5Hm+/7Bz/APo2KiszoOJ8Zf8AI/a5/wBhOf8A&#10;9GtX9G2lf8gq0/64p/6CK/nJ8Zf8j9rn/YTn/wDRrV/RtpX/ACCrT/rin/oIqomcuhbHFZniPXLb&#10;w1oGp6xeOIrPT7WW7mkPRUjUsxP0AJrSzxivnf8A4KAeMX8F/sneO54pWhmvrZNORlOD++kVGH0K&#10;lgfYmqbsZrVnwJ/wT5/aCt9D/aj8UX2u6vpXh/RvFgnnupdRAVnmMpaGGN8gKxaXJBBBC464NfsJ&#10;jiv5vfC11e6V4x0C70mFLnUYbu2ntYpACkkwdSqkEgEFgAeR35Ffq+P+Civip9JGjp8BvGJ+IG3y&#10;v7NNu/2XzcY3b9m7bnnG32z3qU9DSUeqKmhRp4c/4Kva1b6XhINW8Oebfxx9C/lI24475RTz6193&#10;DpXyZ+xz+zr4t8MeKPE/xd+KsiP8RvFJx9ijIK6dbkg+XlSRuOFGB90KASSTj60qkQwooopiCiii&#10;gAooooAKKKKACiiigAooooAKKKKACiiigAooooAKKKKACiiigAooooAKKKKACiiigAooooAKKKKA&#10;CiiigAooooAKKKKACiiigAooooAKKKKACiiigAooooAKKKKACiiigAooooAKKKKACiiigAooooAK&#10;KKKACiiigAooooAKKKKACiiigAooooAKKKKACiiigAooooAKKKKACiiigAooooAKKKKACiiigAoo&#10;ooAKKKKACiiigAooooAKKKKACiiigAooooAKKKKACiiigAooooAKKKKACiiigAooooAKKKKACiii&#10;gAooooAKKKKACiiigAooooAKKKKACiiigAooooAKKKKACiiigAooooAKKKKACiiigAooooAKKKKA&#10;CiiigAooooAKKKKACiiigAooooAKKKKACiiigAooooAKaxwpIGTTqKAPhD/gmlFHq/i/48eIb7D6&#10;7P4kMMzt99U3ytt+mc/lX2v4n8T6T4N0G81rXNQt9K0izTzLi8unCRxLnGWJ6DJA/Gvin4lfDD4k&#10;fsl/HjXPi18LfD0njTwV4kO/xD4XtjieKQkkyRgAsRuJYFQcFmBGMGuF/aY/bl174tfBLxV4a8Lf&#10;CTxLpttdWLx6xq2u2xjhsIMjfjAwWPQEkYJGATgVK0WpVrvQ8l/Zc+O8t9/wUTu9e1K7sbtPFF/d&#10;aQbywjMdvNkbIJEBJOHMUeCTkl8mv2AA6iv5wfA2uS+E/FGia9BK1vc6dqVvdRSKcEGNwxIPqCB+&#10;Yr+jLSdQj1fTLO+i5juYUnXHoygj+dKI5q1i6eor5h/4KT/8mb+Of9+x/wDSyGvp49RXzD/wUn/5&#10;M38c/wC/Y/8ApZDVPYhbo/JL9nH/AJHm+/7Bz/8Ao2Kij9nH/keb7/sHP/6NiorM6DifGX/I/a5/&#10;2E5//RrV/RtpX/IKtP8Arin/AKCK/nJ8Zf8AI/a5/wBhOf8A9GtX9G2lf8gq0/64p/6CKqJnLoWz&#10;1FfE3/BWrUHtP2aNOgRiFuvEFtGwHQgRTMAfxUH8K+2T1FfGn/BVjQJdY/ZeN3GhZdM1m1uXwOQp&#10;Dxk/+RBVPYiO5+Y/hT4Oav4+sZNC0iMnxxp0C6lp9gG2tqli6iQ/ZycBpELbwo5ZWbGSuD+lP7MH&#10;/BRnwl4v0Sx8N/E+9/4Q3xzZqLW4l1JGit7t1wN5cgCNzjlWwM5wT0Hx74E8J297Z+G/hz431dvA&#10;PjWwij1PwD49DFbaeCU+alrJIMfIXclXByjFlPYH23xJ8UbHQ5G8P/tZ/A9NRvmQQL460WwWQXSj&#10;7rGSPaQ3fKMDjqo6GE7Gj13P0i07U7TV7OK7sbqG9tJVDRz28gkRwehDAkEe9Xq/MT4X/DHQvEV3&#10;rWsfsi/GTWNN1PSUS6uvC2upKtnKrE4XMiAEcEEsrAEjLDINfUn7Ff7U+oftJeGtette0f8AszxP&#10;4ZnSz1GW0+azuXbcA0bAkA5jbKgkDIIJBGLuZtWPpeiiimIKKKKACiiigAooooAKKKKACiiigAoo&#10;ooAKKKKACiiigAooooAKKKKACiiigAooooAKKKKACiiigAooooAKKKKACiiigAooooAKKKKACiii&#10;gAooooAKKKKACiiigAooooAKKKKACiiigAooooAKKKKACiiigAooooAKKKKACiiigAooooAKKKKA&#10;CiiigAooooAKKKKACiiigAooooAKKKKACiiigAooooAKKKKACiiigAooooAKKKKACiiigAooooAK&#10;KKKACiiigAooooAKKKKACiiigAooooAKKKKACiiigAooooAKKKKACiiigAooooAKKKKACiiigAoo&#10;ooAKKKKACiiigAooooAKKKKACiiigAooooAKKKKACiiigAooooAKKKKACiiigAooooAKKKKACiii&#10;gAooooAKKKKACiiigAoor4r/AGjP2l/iN4h+PEfwF+EMFtoPiZ4lmvfEer4VY42jEhNurAhgFYEs&#10;AxJBAAwTSbsB9YeMvH/hv4daPJqnifXbDQbBBkz39wsSn2GTkn2GTX5y/te/tdXP7VsS/Bz4LaZf&#10;eIrK/mRtS1RYmiWdY2DBF3AbYgyhmkbaPlA6ZJzvEPhP9nL4T+O9Rh+OHxA8TfF34h6e4F5YtBcN&#10;AJCobYmCAcZAIMgGcggciti/1vxd8bfCmqad8O/BWn/s7fBBkL614pvrdLOe7gA5xgKWBAACqSDn&#10;BbBIMu7LSsfCnxD8IQ6DHcWelXMepaZoMqWN5qkJJgub5wTIIifvKBGVBH3ljDcBhX7vfs9X76r8&#10;B/h3eSsXkn8P2MjM3UkwIea/Gn43Wlt4o8CwS+AtKuNN+EnhO6Gmaff3ilZ9b1CbHm3LDA3Oyxg4&#10;HCKFGASRX7SfBXQ38MfB/wAE6TKNsljotnbsvoVhUH+VERy2R2p6ivmH/gpP/wAmb+Of9+x/9LIa&#10;+nj1FfMP/BSf/kzfxz/v2P8A6WQ1T2M1uj8kv2cf+R5vv+wc/wD6Nioo/Zx/5Hm+/wCwc/8A6Nio&#10;rM6DifGX/I/a5/2E5/8A0a1f0baV/wAgq0/64p/6CK/nJ8Zf8j9rn/YTn/8ARrV/RtpX/IKtP+uK&#10;f+giqiZy6FyvPfjz8MofjF8IfFvg6Yqr6rYSQwSP0jmA3RMfYOFP516FRVmZ+fH7J/hTwl+1X+zj&#10;c/B/4m6Yf+Eq8B3Mmn78hL20j3MIpI2IJG3mMggqQgyDmmR+Kfi1+wZMmi+O7Sf4r/BJ2EcWsJGZ&#10;brTYycBZA2QAOPlYlTkBWB+WvmT4n/tG6v8AAv8Ab68c+NvD6q8UGqyWV5ZR4SK9t1CpIjY4JJQM&#10;CckMATk5r9avh18QvCnx7+HFp4g0WW31nw9q0BWSCdFcKSMPDKhyAwzgqc/iCKhalvTXufn9+1t8&#10;avEH2LStX+F9zpPh34IeKIIrLUPFHhjTka7idm/fR3O0K8TAEAJkZAPOSQPtv9ln4XeCfhT8G9C0&#10;7wHdx6tot5Et62sKQzahI6gmZiOhPAC/wgY7V8v+Nf2TdZ+D3xogsfhfb2Wu/Dvxzvt/EfgLUb1E&#10;SGIg7p4lY5CoDlWAJVgByCAN7/gmvrd/4Uv/AIufB/Urh5v+EK1xksvMYn9y0ksbBc/whog3/bTP&#10;ehPXUHtofcdFFFWQFFFFABRRRQAUUUUAFFFFABRRRQAUUUUAFFFFABRRRQAUUUUAFFFFABRRRQAU&#10;UUUAFFFFABRRRQAUUUUAFFFFABRRRQAUUUUAFFFFABRRRQAUUUUAFFFFABRRRQAUUUUAFFFFABRR&#10;RQAUUUUAFFFFABRRRQAUUUUAFFFFABRRRQAUUUUAFFFFABRRRQAUUUUAFFFFABRRRQAUUUUAFFFF&#10;ABRRRQAUUUUAFFFFABRRRQAUUUUAFFFFABRRRQAUUUUAFFFFABRRRQAUUUUAFFFFABRRRQAUUUUA&#10;FFFFABRRRQAUUUUAFFFFABRRRQAUUUUAFFFFABRRRQAUUUUAFFFFABRRRQAUUUUAFFFFABRRRQAU&#10;UUUAFFFFABRRRQAUUUUAFFFFABRRRQAUUUUAFFFFABRRRQAUUUUAFFFFABRRRQAg6V8U/wDBSDwP&#10;4Q0nwppfxRk8TTeC/iFocoj0S+sBunvnGWEBUEEgcndnCgnIIOD9rDpX5yfGGPWvj9+3tr+k6dpN&#10;v4ptvhnoBvdP0S9lCWtzfbYmAcnj/WzrkHGRDjI60nsUtzV+G/7T0nww+DY8bfH3w3o8/jfVphL4&#10;fsrTTYU1nUYSoAkljCjy1LDIckEgngnANzw/8Bfit+2xrVn4r+NtxceDPh3G4m07wLYs0Us69Vab&#10;PK5BGWb5jggBAQa6v9kb9lyXUdan+MPxbv7fxh8Sr+VjHA8yXMGkAHAjABKiVeRgcIOByCa9E/bM&#10;/av0z9mL4cyzQyRXPjHU0aLSNOYg/N0M8gzkIuc+5wO5xPTUHvZHz18etA0j4xftO/Cr9n7wTYW9&#10;l4M8FSDVNcgsUCwwhdrGM443BAFyeS0xznBNfoZEixoEUBVUAADsO1flv/wSX8YXXiH40fEyfV5/&#10;tusavYJqEt5PhpZJBOS53HnkyZIHBwM9BX6m00EtNBD1FfMP/BSf/kzfxz/v2P8A6WQ19PHqK+Yf&#10;+Ck//Jm/jn/fsf8A0shpvYlbo/JL9nH/AJHm+/7Bz/8Ao2Kij9nH/keb7/sHP/6NiorM6DifGX/I&#10;/a5/2E5//RrV/RtpX/IKtP8Arin/AKCK/nJ8Zf8AI/a5/wBhOf8A9GtX9G2lf8gq0/64p/6CKqJn&#10;LoWwMV5t8TP2g/h/8I7i4svFPivTNH1OOwk1GOxupwkssSZ+4D95iRgKOTzgHBr0qvzD/aA0vwP4&#10;R/b28R6z8fdIub/wBrWlQ/2HdtHK9vFJHHCMERnJAZJgVGeZASMGqbsQlc+GfihYarrt3F451CKS&#10;N/GF7fahbxuDuMay4LD1G4uoPcxn0r1z9h79rPVf2avHLR3zT3ngDUpFXVrRQWFsSdq3CDOAwOAf&#10;7ygjqAR23xBu9N/aS8bfEX4laNpa6H8KPAPhptM0ZDCIY2k2lII1UcBmeV5MDkKFB5IJ5v8AYq+F&#10;um+KfjTofg/xFamXSvG/hK9E6MBlRulaORc9GU2yMD2IBrLroa6W1Pfv+ChHw/0+T44/Cn4m2PiC&#10;+03wx4rEOm3mtaLclZIRkFJonBwA0T564Pl+9fWn7N/7HfhL9nHW9X8QaJrmv69rOswCG8vNYu0l&#10;Eq7g+4BUXnI6kk8nnmvgrVY9Zf8AZw+L/wAA/FsjT+KPhldLrehXDE5lsklAkCk87RG5cY7OAcYr&#10;9IP2WPHzfE39nj4f+I5X826utJgjum9Z418qU/i6Mfxq1ZkPRWPV6KKKsgKKKKACiiigAooooAKK&#10;KKACiiigAooooAKKKKACiiigAooooAKKKKACiiigAooooAKKKKACiiigAooooAKKKKACiiigAooo&#10;oAKKKKACiiigAooooAKKKKACiiigAooooAKKKKACiiigAooooAKKKKACiiigAooooAKKKKACiiig&#10;AooooAKKKKACiiigAooooAKKKKACiiigAooooAKKKKACiiigAooooAKKKKACiiigAooooAKKKKAC&#10;iiigAooooAKKKKACiiigAooooAKKKKACiiigAooooAKKKKACiiigAooooAKKKKACiiigAooooAKK&#10;KKACiiigAooooAKKKKACiiigAooooAKKKKACiiigAooooAKKKKACiiigAooooAKKKKACiiigAooo&#10;oAKKKKACiiigAooooAKKKKACiiigBB0r4T/a4/Y68D+F9K+Ifxnh8Z+LfDWuPBLe3Uen36LFcStw&#10;kQGwMFZioxuIA6DivuwdK+JP+CpfiO7n+F3gz4faWx/tLxh4hht/LH8cafwnHrLJCfwNJ7DW5y/7&#10;HusaL+yB+xPefE7xbJIb3xDcvfQ2hfElwTlLeFAe7bWcnsGJPC1+cPxr+K/ir44fEnUvE/iqWSTV&#10;bt8JbchLWIZKRRqSSqqDwOpJJOSSa/QePwlbftU/tYaT8PLcGb4QfCK0it54B/qr26jAQhgOCWcb&#10;T/sxt3aviCLT7bWfijZeLtWTbpWqeN7m0vWOFVEMkUhGeg+WV/oB7VDZpHe56Z+wp4uh+Avxk8C+&#10;L9eu10/wl4rhvNJm1CZgsMEisBiRjgABvKJJOAJATwDj9g/AfxK8L/FDS59S8J67ZeILCC4a1kub&#10;CUSIsi9VyOvUHI4IOQSK/L74T6t8P/2dvEHxC+Bf7QWiJe+FRqJ1XRb97Z5UyQVEkZT5lWWMRkFc&#10;YIYHqce7/wDBMHQJo9Q+L/iTRNNu9I+G2s6vH/wjtrdBhmNHmJK5JzhHiUnJyRjPFOL6Ey11PvQ9&#10;RXzD/wAFJ/8Akzfxz/v2P/pZDX08eor5h/4KT/8AJm/jn/fsf/SyGqexC3R+SX7OP/I833/YOf8A&#10;9GxUUfs4/wDI833/AGDn/wDRsVFZnQcT4y/5H7XP+wnP/wCjWr+jbSv+QVaf9cU/9BFfzk+Mv+R+&#10;1z/sJz/+jWr+jbSv+QVaf9cU/wDQRVRM5dC5XM6jYeFviDb3GnX9vpHiWG2fE1pcpFdLE/IwykHa&#10;eD1GeK6avhT/AIJ3sT8aP2kASSP+EhXGf+utzVX1MznvFv8AwTa8cyf8JX4W8IfEuy0b4YeIb/8A&#10;tObSLmzZ5klUlkT5QMqpwMhl4AypI57/APZG/Yc8QfBfx+vjfx74ksdf1rT9NGj6RbaWjCG1twNu&#10;4llUltuQAB/ExJJPH2bXlf7RP7QXh79m74c3HivX1luv3gt7PT7cgS3c7ZIRSeAAASWPAAPU4Blp&#10;Iq7Z8c/t4+HIvAv7Vnw+8WRII7HxjpN34d1QDhZN0bQ5b1+WeMgesQr1X/gllrkuofsxDTZmLSaR&#10;rF3ajJ6AlXA/8fNfJ/7YHx3+I3xe/wCFar4t+EeoeBfK1RdS0u6aV5jcwkLlMbAQwADHkHA+6BzX&#10;0l/wSdZ5Pg543dhiN/FExQf9sos/rQt9Cn8J9x0UUVZmFFFFABRRRQAUUUUAFFFFABRRRQAUUUUA&#10;FFFFABRRRQAUUUUAFFFFABRRRQAUUUUAFFFFABRRRQAUUUUAFFFFABRRRQAUUUUAFFFFABRRRQAU&#10;UUUAFFFFABRRRQAUUUUAFFFFABRRRQAUUUUAFFFFABRRRQAUUUUAFFFFABRRRQAUUUUAFFFFABRR&#10;RQAUUUUAFFFFABRRRQAUUUUAFFFFABRRRQAUUUUAFFFFABRRRQAUUUUAFFFFABRRRQAUUUUAFFFF&#10;ABRRRQAUUUUAFFFFABRRRQAUUUUAFFFFABRRRQAUUUUAFFFFABRRRQAUUUUAFFFFABRRRQAUUUUA&#10;FFFFABRRRQAUUUUAFFFFABRRRQAUUUUAFFFFABRRRQAUUUUAFFFFABRRRQAUUUUAFFFFABRRRQAU&#10;UUUAFFFFABRRRQAV+c/7fvjFdO/av+Fpl2yW/hnSbrXTE3QyRiSRM/VoUFfoxX5Pf8FL2uk/ajVY&#10;IpJpJvBbRRpEpZiSZwcAc9Kl7FR3Ppr/AIJc+CDon7O03im8zLq/izVLjUJ7h+XdFYxpk9+Vkb/g&#10;deU/E7/gl54p8ReMdYtPC/jnTdK+H+p6m2s/Yry3eS4s7hgwwgAww+bGd68AZBKjOR+z1+2p4v8A&#10;gh8B/BTa18HNTHwx0+JLCTxTDcEM7ljmUIUAKliQASATwGJ4r9GvDHiTTvF/h7TNc0i7W+0zUbdL&#10;m2uI+kkbqGU+3B6Hp35pWTVgd07nyf8ABT9h7xBafFJ/Hvxq8T6Z8RtVtbBdM0+0+xB4FiUbVeQS&#10;IAWAHAC9SSSTX0v4Y+IPgzVPE2peDNB1nTZtb0NB9s0ezZQ9mmQBuQD5RyBj3rs6+E/2YP8AlIt+&#10;0R/17J/6Mhp7WQtz7rPUV8w/8FJ/+TN/HP8Av2P/AKWQ19PHqK+Yf+Ck/wDyZv45/wB+x/8ASyGm&#10;9hLdH5Jfs4/8jzff9g5//RsVFH7OP/I833/YOf8A9GxUVmdBxPjL/kftc/7Cc/8A6Nav6NtK/wCQ&#10;Vaf9cU/9BFfzk+Mv+R+1z/sJz/8Ao1q/o20r/kFWn/XFP/QRVRM5dC2eor4U/wCCd3/JaP2kP+xh&#10;X/0bc191nqK+FP8Agnd/yWj9pD/sYV/9G3ND6ELZn3ZXwf8A8FHGjHxT/Z/GrkL4YGvk3TS/6rf5&#10;kX3u33c9e2a+71rzH4//AAF8N/tF/D288J+JY5EgdxNbXkGBNaTLkLIhPXgkEHggke4pgtGO/aH8&#10;fWHwx+B/jHxNeyRxRWOlzeSSQN0rqUjVfdmZQPrXj3/BNDwRdeEf2WdGvL2JornXru41XDDBaN22&#10;o2PQqgI9QQe9cHB/wT78e+MX0Xw98S/jTqHi34d6NKslvosdsYpJ1XhFdyxIwOMksQMgYzkfbek6&#10;XaaFplnpmn28dpYWcKW9vbxDCxRooVVA7AAAD6Uh9LF+iiiqJCiiigAooooAKKKKACiiigAooooA&#10;KKKKACiiigAooooAKKKKACiiigAooooAKKKKACiiigAooooAKKKKACiiigAooooAKKKKACiiigAo&#10;oooAKKKKACiiigAooooAKKKKACiiigAooooAKKKKACiiigAooooAKKKKACiiigAooooAKKKKACii&#10;igAooooAKKKKACiiigAooooAKKKKACiiigAooooAKKKKACiiigAooooAKKKKACiiigAooooAKKKK&#10;ACiiigAooooAKKKKACiiigAooooAKKKKACiiigAooooAKKKKACiiigAooooAKKKKACiiigAooooA&#10;KKKKACiiigAooooAKKKKACiiigAooooAKKKKACiiigAooooAKKKKACiiigAooooAKKKKACiiigAo&#10;oooAKKKKACiiigAooooAQcV8G/tvTD4UftU/An4qXIMOipdHSr+5I+WMFicsewCSOfcKcdK+8gc1&#10;538dfgp4d+P/AMOdQ8H+JYZHsrgiWG4h4ltplB2SoTxuGSOeCCQetALQ539rk6T/AMMw/EU6o0K6&#10;c2izYL42lsfu8e5bbjHfFcp/wTza+P7I3gT7eHDeVMId/XyvOfbj2xXkcH/BPfx/4qtNK8JeP/jd&#10;qHiP4aaVIjQaLb2pilmRfuI7ljgAcAkvgdAOCPtnw7oGn+FtDsNG0q1Sx02wgS2traIYWKNQAqj6&#10;ACpHdWsaZ6Cvhb9l/wD5SL/tEf8AXsn/AKHDX3Segr4W/Zf/AOUi/wC0R/17J/6HDQ9wXU+6j1Ff&#10;MP8AwUn/AOTN/HP+/Y/+lkNfTx6ivmH/AIKT/wDJm/jn/fsf/SyGm9hLdH5Jfs4/8jzff9g5/wD0&#10;bFRR+zj/AMjzff8AYOf/ANGxUVmdBxPjL/kftc/7Cc//AKNav6NtK/5BVp/1xT/0EV/OT4y/5H7X&#10;P+wnP/6Nav6NtK/5BVp/1xT/ANBFVEzl0LZ6ivhT/gnd/wAlo/aQ/wCxhX/0bc191nqK+FP+Cd3/&#10;ACWj9pD/ALGFf/RtzQ+hC2Z92UUUVYgooooAKKKKACiiigAooooAKKKKACiiigAooooAKKKKACii&#10;igAooooAKKKKACiiigAooooAKKKKACiiigAooooAKKKKACiiigAooooAKKKKACiiigAooooAKKKK&#10;ACiiigAooooAKKKKACiiigAooooAKKKKACiiigAooooAKKKKACiiigAooooAKKKKACiiigAooooA&#10;KKKKACiiigAooooAKKKKACiiigAooooAKKKKACiiigAooooAKKKKACiiigAooooAKKKKACiiigAo&#10;oooAKKKKACiiigAooooAKKKKACiiigAooooAKKKKACiiigAooooAKKKKACiiigAooooAKKKKACii&#10;igAooooAKKKKACiiigAooooAKKKKACiiigAooooAKKKKACiiigAooooAKKKKACiiigAooooAKKKK&#10;ACiiigAooooAKKKKACiiigBp6Cvhb9l//lIv+0R/17J/6HDX3Segr4W/Zf8A+Ui/7RH/AF7J/wCh&#10;w1L3Gup91HqK+Yf+Ck//ACZv45/37H/0shr6ePUV8w/8FJ/+TN/HP+/Y/wDpZDTewluj8kv2cf8A&#10;keb7/sHP/wCjYqKP2cf+R5vv+wc//o2KiszoOJ8Zf8j9rn/YTn/9GtX9G2lf8gq0/wCuKf8AoIr+&#10;cnxl/wAj9rn/AGE5/wD0a1f0baV/yCrT/rin/oIqomcuhbPUV8Kf8E7v+S0ftIf9jCv/AKNua+6z&#10;1FfCn/BO7/ktH7SH/Ywr/wCjbmh9CFsz7soooqxBRRRQAUUUUAFFFFABRRRQAUUUUAFFFFABRRRQ&#10;AUUUUAFFFFABRRRQAUUUUAFFFFABRRRQAUUUUAFFFFABRRRQAUUUUAFFFFABRRRQAUUUUAFFFFAB&#10;RRRQAUUUUAFFFFABRRRQAUUUUAFFFFABRRRQAUUUUAFFFFABRRRQAUUUUAFFFFABRRRQAUUUUAFF&#10;FFABRRRQAUUUUAFFFFABRRRQAUUUUAFFFFABRRRQAUUUUAFFFFABRRRQAUUUUAFFFFABRRRQAUUU&#10;UAFFFFABRRRQAUUUUAFFFFABRRRQAUUUUAFFFFABRRRQAUUUUAFFFFABRRRQAUUUUAFFFFABRRRQ&#10;AUUUUAFFFFABRRRQAUUUUAFFFFABRRRQAUUUUAFFFFABRRRQAUUUUAFFFFABRRRQAUUUUAFFFFAB&#10;RRRQAUUUUAFFFFABRRRQAUUUUAFFFFADT0FfC37L/wDykX/aI/69k/8AQ4a+6T0FfC37L/8AykX/&#10;AGiP+vZP/Q4al7jXU+6j1FfMP/BSf/kzfxz/AL9j/wClkNfTx6ivmH/gpP8A8mb+Of8Afsf/AEsh&#10;pvYS3R+SX7OP/I833/YOf/0bFRR+zj/yPN9/2Dn/APRsVFZnQcT4y/5H7XP+wnP/AOjWr+jbSv8A&#10;kFWn/XFP/QRX85PjL/kftc/7Cc//AKNav6NtK/5BVp/1xT/0EVUTOXQtnqK+FP8Agnd/yWj9pD/s&#10;YV/9G3NfdZ6ivhT/AIJ3f8lo/aQ/7GFf/RtzQ+hC2Z92UUUVYgooooAKKKKACiiigAooooAKKKKA&#10;CiiigAooooAKKKKACiiigAooooAKKKKACiiigAooooAKKKKACiiigAooooAKKKKACiiigAooooAK&#10;KKKACiiigAooooAKKKKACiiigAooooAKKKKACiiigAooooAKKKKACiiigAooooAKKKKACiiigAoo&#10;ooAKKKKACiiigAooooAKKKKACiiigAooooAKKKKACiiigAooooAKKKKACiiigAooooAKKKKACiii&#10;gAooooAKKKKACiiigAooooAKKKKACiiigAooooAKKKKACiiigAooooAKKKKACiiigAooooAKKKKA&#10;CiiigAooooAKKKKACiiigAooooAKKKKACiiigAooooAKKKKACiiigAooooAKKKKACiiigAooooAK&#10;KKKACiiigAooooAKKKKACiiigAooooAKKKKACiiigBp6Cvhb9l//AJSL/tEf9eyf+hw190noK+Fv&#10;2X/+Ui/7RH/Xsn/ocNS9xrqfdR6ivmH/AIKT/wDJm/jn/fsf/SyGvp49RXzD/wAFJ/8Akzfxz/v2&#10;P/pZDTewluj8kv2cf+R5vv8AsHP/AOjYqKP2cf8Akeb7/sHP/wCjYqKzOg4nxl/yP2uf9hOf/wBG&#10;tX9G2lf8gq0/64p/6CK/nJ8Zf8j9rn/YTn/9GtX9G2lf8gq0/wCuKf8AoIqomcuhbPUV8Kf8E7v+&#10;S0ftIf8AYwr/AOjbmvus9RXwp/wTu/5LR+0h/wBjCv8A6NuaH0IWzPuyiiirEFFFFABRRRQAUUUU&#10;AFFFFABRRRQAUUUUAFFFFABRRRQAUUUUAFFFFABRRRQAUUUUAFFFFABRRRQAUUUUAFFFFABRRRQA&#10;UUUUAFFFFABRRRQAUUUUAFFFFABRRRQAUUUUAFFFFABRRRQAUUUUAFFFFABRRRQAUUUUAFFFFABR&#10;RRQAUUUUAFFFFABRRRQAUUUUAFFFFABRRRQAUUUUAFFFFABRRRQAUUUUAFFFFABRRRQAUUUUAFFF&#10;FABRRRQAUUUUAFFFFABRRRQAUUUUAFFFFABRRRQAUUUUAFFFFABRRRQAUUUUAFFFFABRRRQAUUUU&#10;AFFFFABRRRQAUUUUAFFFFABRRRQAUUUUAFFFFABRRRQAUUUUAFFFFABRRRQAUUUUAFFFFABRRRQA&#10;UUUUAFFFFABRRRQAUUUUAFFFFABRRRQAUUUUAFFFFABRRRQAUUUUANPQV8Lfsv8A/KRf9oj/AK9k&#10;/wDQ4a+6T0FfC37L/wDykX/aI/69k/8AQ4al7jXU+6j1FfMP/BSf/kzfxz/v2P8A6WQ19PHqK+Yf&#10;+Ck//Jm/jn/fsf8A0shpvYS3R+SX7OP/ACPN9/2Dn/8ARsVFH7OP/I833/YOf/0bFRWZ0HE+Mv8A&#10;kftc/wCwnP8A+jWr+jbSv+QVaf8AXFP/AEEV/OT4y/5H7XP+wnP/AOjWr+jbSv8AkFWn/XFP/QRV&#10;RM5dC2eor4U/4J3f8lo/aQ/7GFf/AEbc191nqK+FP+Cd3/JaP2kP+xhX/wBG3ND6ELZn3ZRRRViC&#10;iiigAooooAKKKKACiiigAooooAKKKKACiiigAooooAKKKKACiiigAooooAKKKKACiiigAooooAKK&#10;KKACiiigAooooAKKKKACiiigAooooAKKKKACiiigAooooAKKKKACiiigAooooAKKKKACiiigAooo&#10;oAKKKKACiiigAooooAKKKKACiiigAooooAKKKKACiiigAooooAKKKKACiiigAooooAKKKKACiiig&#10;AooooAKKKKACiiigAooooAKKKKACiiigAooooAKKKKACiiigAooooAKKKKACiiigAooooAKKKKAC&#10;iiigAooooAKKKKACiiigAooooAKKKKACiiigAooooAKKKKACiiigAooooAKKKKACiiigAooooAKK&#10;KKACiiigAooooAKKKKACiiigAooooAKKKKACiiigAooooAKKKKACiiigAooooAKKKKAGnoK+Fv2X&#10;/wDlIv8AtEf9eyf+hw190noK+Fv2X/8AlIv+0R/17J/6HDUvca6n3Ueor5h/4KT/APJm/jn/AH7H&#10;/wBLIa+nj1FfMP8AwUn/AOTN/HP+/Y/+lkNN7CW6PyS/Zx/5Hm+/7Bz/APo2Kij9nH/keb7/ALBz&#10;/wDo2KiszoOJ8Zf8j9rn/YTn/wDRrV/RtpX/ACCrT/rin/oIr+cnxl/yP2uf9hOf/wBGtX9G2lf8&#10;gq0/64p/6CKqJnLoWz1FfCn/AATu/wCS0ftIf9jCv/o25r7rPUV8Kf8ABO7/AJLR+0h/2MK/+jbm&#10;h9CFsz7soooqxBRRRQAUUUUAFFFFABRRRQAUUUUAFFFFABRRRQAUUUUAFFFFABRRRQAUUUUAFFFF&#10;ABRRRQAUUUUAFFFFABRRRQAUUUUAFFFFABRRRQAUUUUAFFFFABRRRQAUUUUAFFFFABRRRQAUUUUA&#10;FFFFABRRRQAUUUUAFFFFABRRRQAUUUUAFFFFABRRRQAUUUUAFFFFABRRRQAUUUUAFFFFABRRRQAU&#10;UUUAFFFFABRRRQAUUUUAFFFFABRRRQAUUUUAFFFFABRRRQAUUUUAFFFFABRRRQAUUUUAFFFFABRR&#10;RQAUUUUAFFFFABRRRQAUUUUAFFFFABRRRQAUUUUAFFFFABRRRQAUUUUAFFFFABRRRQAUUUUAFFFF&#10;ABRRRQAUUUUAFFFFABRRRQAUUUUAFFFFABRRRQAUUUUAFFFFABRRRQAUUUUAFFFFABRRRQAUUUUA&#10;FFFFADT0FfC37L//ACkX/aI/69k/9Dhr7pPQV8Lfsv8A/KRf9oj/AK9k/wDQ4al7jXU+6j1FfMP/&#10;AAUn/wCTN/HP+/Y/+lkNfTx6ivmH/gpP/wAmb+Of9+x/9LIab2Et0fkl+zj/AMjzff8AYOf/ANGx&#10;UUfs4/8AI833/YOf/wBGxUVmdBxPjL/kftc/7Cc//o1q/o20r/kFWn/XFP8A0EV/OT4y/wCR+1z/&#10;ALCc/wD6Nav6NtK/5BVp/wBcU/8AQRVRM5dC2eor4U/4J3f8lo/aQ/7GFf8A0bc191nqK+FP+Cd3&#10;/JaP2kP+xhX/ANG3ND6ELZn3ZRRRViCiiigAooooAKKKKACiiigAooooAKKKKACiiigAooooAKKK&#10;KACiiigAooooAKKKKACiiigAooooAKKKKACiiigAooooAKKKKACiiigAooooAKKKKACiiigAoooo&#10;AKKKKACiiigAooooAKKKKACiiigAooooAKKKKACiiigAooooAKKKKACiiigAooooAKKKKACiiigA&#10;ooooAKKKKACiiigAooooAKKKKACiiigAooooAKKKKACiiigAooooAKKKKACiiigAooooAKKKKACi&#10;iigAooooAKKKKACiiigAooooAKKKKACiiigAooooAKKKKACiiigAooooAKKKKACiiigAooooAKKK&#10;KACiiigAooooAKKKKACiiigAooooAKKKKACiiigAooooAKKKKACiiigAooooAKKKKACiiigAoooo&#10;AKKKKACiiigAooooAKKKKAGnoK+Fv2X/APlIv+0R/wBeyf8AocNfdJ6Cvhb9l/8A5SL/ALRH/Xsn&#10;/ocNS9xrqfdR6ivmH/gpP/yZv45/37H/ANLIa+nj1FfMP/BSf/kzfxz/AL9j/wClkNN7CW6PyS/Z&#10;x/5Hm+/7Bz/+jYqKP2cf+R5vv+wc/wD6NiorM6DifGX/ACP2uf8AYTn/APRrV/RtpX/IKtP+uKf+&#10;giv5yfGX/I/a5/2E5/8A0a1f0baV/wAgq0/64p/6CKqJnLoWz1FfCn/BO7/ktH7SH/Ywr/6Nua+6&#10;z1FfCn/BO7/ktH7SH/Ywr/6NuaH0IWzPuyiiirEFFFFABRRRQAUUUUAFFFFABRRRQAUUUUAFFFFA&#10;BRRRQAUUUUAFFFFABRRRQAUUUUAFFFFABRRRQAUUUUAFFFFABRRRQAUUUUAFFFFABRRRQAUUUUAF&#10;FFFABRRRQAUUUUAFFFFABRRRQAUUUUAFFFFABRRRQAUUUUAFFFFABRRRQAUUUUAFFFFABRRRQAUU&#10;UUAFFFFABRRRQAUUUUAFFFFABRRRQAUUUUAFFFFABRRRQAUUUUAFFFFABRRRQAUUUUAFFFFABRRR&#10;QAUUUUAFFFFABRRRQAUUUUAFFFFABRRRQAUUUUAFFFFABRRRQAUUUUAFFFFABRRRQAUUUUAFFFFA&#10;BRRRQAUUUUAFFFFABRRRQAUUUUAFFFFABRRRQAUUUUAFFFFABRRRQAUUUUAFFFFABRRRQAUUUUAF&#10;FFFABRRRQAUUUUAFFFFABRRRQAUUUUANPQV8Lfsv/wDKRf8AaI/69k/9Dhr7pPQV8Lfsv/8AKRf9&#10;oj/r2T/0OGpe411Puo9RXzD/AMFJ/wDkzfxz/v2P/pZDX08eor5h/wCCk/8AyZv45/37H/0shpvY&#10;S3R+SX7OP/I833/YOf8A9GxUUfs4/wDI833/AGDn/wDRsVFZnQcT4y/5H7XP+wnP/wCjWr+jbSv+&#10;QVaf9cU/9BFfzk+Mv+R+1z/sJz/+jWr+jbSv+QVaf9cU/wDQRVRM5dC2eor4U/4J3f8AJaP2kP8A&#10;sYV/9G3NfdZ6ivhT/gnd/wAlo/aQ/wCxhX/0bc0PoQtmfdlFFFWIKKKKACiiigAooooAKKKKACii&#10;igAooooAKKKKACiiigAooooAKKKKACiiigAooooAKKKKACiiigAooooAKKKKACiiigAooooAKKKK&#10;ACiiigAooooAKKKKACiiigAooooAKKKKACiiigAooooAKKKKACiiigAooooAKKKKACiiigAooooA&#10;KKKKACiiigAooooAKKKKACiiigAooooAKKKKACiiigAooooAKKKKACiiigAooooAKKKKACiiigAo&#10;oooAKKKKACiiigAooooAKKKKACiiigAooooAKKKKACiiigAooooAKKKKACiiigAooooAKKKKACii&#10;igAooooAKKKKACiiigAooooAKKKKACiiigAooooAKKKKACiiigAooooAKKKKACiiigAooooAKKKK&#10;ACiiigAooooAKKKKACiiigAooooAKKKKACiiigAooooAaegr4W/Zf/5SL/tEf9eyf+hw190noK+F&#10;v2X/APlIv+0R/wBeyf8AocNS9xrqfdR6ivmH/gpP/wAmb+Of9+x/9LIa+nj1FfMP/BSf/kzfxz/v&#10;2P8A6WQ03sJbo/JL9nH/AJHm+/7Bz/8Ao2Kij9nH/keb7/sHP/6NiorM6DifGX/I/a5/2E5//RrV&#10;/RtpX/IKtP8Arin/AKCK/nJ8Zf8AI/a5/wBhOf8A9GtX9G2lf8gq0/64p/6CKqJnLoWz1FfCn/BO&#10;7/ktH7SH/Ywr/wCjbmvus9RXwp/wTu/5LR+0h/2MK/8Ao25ofQhbM+7KKKKsQUUUUAFFFFABRRRQ&#10;AUUUUAFFFFABRRRQAUUUUAFFFFABRRRQAUUUUAFFFFABRRRQAUUUUAFFFFABRRRQAUUUUAFFFFAB&#10;RRRQAUUUUAFFFFABRRRQAUUUUAFFFFABRRRQAUUUUAFFFFABRRRQAUUUUAFFFFABRRRQAUUUUAFF&#10;FFABRRRQAUUUUAFFFFABRRRQAUUUUAFFFFABRRRQAUUUUAFFFFABRRRQAUUUUAFFFFABRRRQAUUU&#10;UAFFFFABRRRQAUUUUAFFFFABRRRQAUUUUAFFFFABRRRQAUUUUAFFFFABRRRQAUUUUAFFFFABRRRQ&#10;AUUUUAFFFFABRRRQAUUUUAFFFFABRRRQAUUUUAFFFFABRRRQAUUUUAFFFFABRRRQAUUUUAFFFFAB&#10;RRRQAUUUUAFFFFABRRRQAUUUUAFFFFABRRRQAUUUUAFFFFABRRRQA09BXwt+y/8A8pF/2iP+vZP/&#10;AEOGvuk9BXwt+y//AMpF/wBoj/r2T/0OGpe411Puo9RXzD/wUn/5M38c/wC/Y/8ApZDX08eor5h/&#10;4KT/APJm/jn/AH7H/wBLIab2Et0fkl+zj/yPN9/2Dn/9GxUUfs4/8jzff9g5/wD0bFRWZ0HE+Mv+&#10;R+1z/sJz/wDo1q/o20r/AJBVp/1xT/0EV/OT4y/5H7XP+wnP/wCjWr+jbSv+QVaf9cU/9BFVEzl0&#10;LZ6ivhT/AIJ3f8lo/aQ/7GFf/RtzX3Weor4U/wCCd3/JaP2kP+xhX/0bc0PoQtmfdlFFFWIKKKKA&#10;CiiigAooooAKKKKACiiigAooooAKKKKACiiigAooooAKKKKACiiigAooooAKKKKACiiigAooooAK&#10;KKKACiiigAooooAKKKKACiiigAooooAKKKKACiiigAooooAKKKKACiiigAooooAKKKKACiiigAoo&#10;ooAKKKKACiiigAooooAKKKKACiiigAooooAKKKKACiiigAooooAKKKKACiiigAooooAKKKKACiii&#10;gAooooAKKKKACiiigAooooAKKKKACiiigAooooAKKKKACiiigAooooAKKKKACiiigAooooAKKKKA&#10;CiiigAooooAKKKKACiiigAooooAKKKKACiiigAooooAKKKKACiiigAooooAKKKKACiiigAooooAK&#10;KKKACiiigAooooAKKKKACiiigAooooAKKKKACiiigAooooAKKKKACiiigAooooAaegr4W/Zf/wCU&#10;i/7RH/Xsn/ocNfdJ6Cvhb9l//lIv+0R/17J/6HDUvca6n3Ueor5h/wCCk/8AyZv45/37H/0shr6e&#10;PUV8w/8ABSf/AJM38c/79j/6WQ03sJbo/JL9nH/keb7/ALBz/wDo2Kij9nH/AJHm+/7Bz/8Ao2Ki&#10;szoOJ8Zf8j9rn/YTn/8ARrV/RtpX/IKtP+uKf+giv5yfGX/I/a5/2E5//RrV/RtpX/IKtP8Arin/&#10;AKCKqJnLoWz1FfCn/BO7/ktH7SH/AGMK/wDo25r7rPUV8Kf8E7v+S0ftIf8AYwr/AOjbmh9CFsz7&#10;soooqxBRRRQAUUUUAFFFFABRRRQAUUUUAFFFFABRRRQAUUUUAFFFFABRRRQAUUUUAFFFFABRRRQA&#10;UUUUAFFFFABRRRQAUUUUAFFFFABRRRQAUUUUAFFFFABRRRQAUUUUAFFFFABRRRQAUUUUAFFFFABR&#10;RRQAUUUUAFFFFABRRRQAUUUUAFFFFABRRRQAUUUUAFFFFABRRRQAUUUUAFFFFABRRRQAUUUUAFFF&#10;FABRRRQAUUUUAFFFFABRRRQAUUUUAFFFFABRRRQAUUUUAFFFFABRRRQAUUUUAFFFFABRRRQAUUUU&#10;AFFFFABRRRQAUUUUAFFFFABRRRQAUUUUAFFFFABRRRQAUUUUAFFFFABRRRQAUUUUAFFFFABRRRQA&#10;UUUUAFFFFABRRRQAUUUUAFFFFABRRRQAUUUUAFFFFABRRRQAUUUUAFFFFABRRRQAUUUUAFFFFADT&#10;0FfC37L/APykX/aI/wCvZP8A0OGvuk9BXwt+y/8A8pF/2iP+vZP/AEOGpe411Puo9RXzD/wUn/5M&#10;38c/79j/AOlkNfTx6ivmH/gpP/yZv45/37H/ANLIab2Et0fkl+zj/wAjzff9g5//AEbFRR+zj/yP&#10;N9/2Dn/9GxUVmdBxPjL/AJH7XP8AsJz/APo1q/o20r/kFWn/AFxT/wBBFfzk+Mv+R+1z/sJz/wDo&#10;1q/o20r/AJBVp/1xT/0EVUTOXQtnqK+FP+Cd3/JaP2kP+xhX/wBG3NfdZ6ivhT/gnd/yWj9pD/sY&#10;V/8ARtzQ+hC2Z92UUUVYgooooAKKKKACiiigAooooAKKKKACiiigAooooAKKKKACiiigAooooAKK&#10;KKACiiigAooooAKKKKACiiigAooooAKKKKACiiigAooooAKKKKACiiigAooooAKKKKACiiigAooo&#10;oAKKKKACiiigAooooAKKKKACiiigAooooAKKKKACiiigAooooAKKKKACiiigAooooAKKKKACiiig&#10;AooooAKKKKACiiigAooooAKKKKACiiigAooooAKKKKACiiigAooooAKKKKACiiigAooooAKKKKAC&#10;iiigAooooAKKKKACiiigAooooAKKKKACiiigAooooAKKKKACiiigAooooAKKKKACiiigAooooAKK&#10;KKACiiigAooooAKKKKACiiigAooooAKKKKACiiigAooooAKKKKACiiigAooooAKKKKACiiigAooo&#10;oAKKKKACiiigBp6Cvhb9l/8A5SL/ALRH/Xsn/ocNfdJ6Cvhb9l//AJSL/tEf9eyf+hw1L3Gup91H&#10;qK+Yf+Ck/wDyZv45/wB+x/8ASyGvp49RXzD/AMFJ/wDkzfxz/v2P/pZDTewluj8kv2cf+R5vv+wc&#10;/wD6Nioo/Zx/5Hm+/wCwc/8A6NiorM6DifGX/I/a5/2E5/8A0a1f0baV/wAgq0/64p/6CK/nJ8Zf&#10;8j9rn/YTn/8ARrV/RtpX/IKtP+uKf+giqiZy6Fs9RXwp/wAE7v8AktH7SH/Ywr/6Nua+6z1FfCn/&#10;AATu/wCS0ftIf9jCv/o25ofQhbM+7KKKKsQUUUUAFFFFABRRRQAUUUUAFFFFABRRRQAUUUUAFFFF&#10;ABRRRQAUUUUAFFFFABRRRQAUUUUAFFFFABRRRQAUUUUAFFFFABRRRQAUUUUAFFFFABRRRQAUUUUA&#10;FFFFABRRRQAUUUUAFFFFABRRRQAUUUUAFFFFABRRRQAUUUUAFFFFABRRRQAUUUUAFFFFABRRRQAU&#10;UUUAFFFFABRRRQAUUUUAFFFFABRRRQAUUUUAFFFFABRRRQAUUUUAFFFFABRRRQAUUUUAFFFFABRR&#10;RQAUUUUAFFFFABRRRQAUUUUAFFFFABRRRQAUUUUAFFFFABRRRQAUUUUAFFFFABRRRQAUUUUAFFFF&#10;ABRRRQAUUUUAFFFFABRRRQAUUUUAFFFFABRRRQAUUUUAFFFFABRRRQAUUUUAFFFFABRRRQAUUUUA&#10;FFFFABRRRQAUUUUAFFFFABRRRQA09BXwt+y//wApF/2iP+vZP/Q4a+6T0FfC37L/APykX/aI/wCv&#10;ZP8A0OGpe411Puo9RXzD/wAFJ/8Akzfxz/v2P/pZDX08eor5h/4KT/8AJm/jn/fsf/SyGm9hLdH5&#10;Jfs4/wDI833/AGDn/wDRsVFH7OP/ACPN9/2Dn/8ARsVFZnQcT4y/5H7XP+wnP/6Nav6NtK/5BVp/&#10;1xT/ANBFfzk+Mv8Akftc/wCwnP8A+jWr+jbSv+QVaf8AXFP/AEEVUTOXQtnqK+FP+Cd3/JaP2kP+&#10;xhX/ANG3NfdZ6ivhT/gnd/yWj9pD/sYV/wDRtzQ+hC2Z92UUUVYgooooAKKKKACiiigAooooAKKK&#10;KACiiigAooooAKKKKACiiigAooooAKKKKACiiigAooooAKKKKACiiigAooooAKKKKACiiigAoooo&#10;AKKKKACiiigAooooAKKKKACiiigAooooAKKKKACiiigAooooAKKKKACiiigAooooAKKKKACiiigA&#10;ooooAKKKKACiiigAooooAKKKKACiiigAooooAKKKKACiiigAooooAKKKKACiiigAooooAKKKKACi&#10;iigAooooAKKKKACiiigAooooAKKKKACiiigAooooAKKKKACiiigAooooAKKKKACiiigAooooAKKK&#10;KACiiigAooooAKKKKACiiigAooooAKKKKACiiigAooooAKKKKACiiigAooooAKKKKACiiigAoooo&#10;AKKKKACiiigAooooAKKKKACiiigAooooAKKKKACiiigBp6Cvhb9l/wD5SL/tEf8AXsn/AKHDX3Se&#10;gr4W/Zf/AOUi/wC0R/17J/6HDUvca6n3Ueor5h/4KT/8mb+Of9+x/wDSyGvp49RXzD/wUn/5M38c&#10;/wC/Y/8ApZDTewluj8kv2cf+R5vv+wc//o2Kij9nH/keb7/sHP8A+jYqKzOg4nxl/wAj9rn/AGE5&#10;/wD0a1f0baV/yCrT/rin/oIr+cnxl/yP2uf9hOf/ANGtX9G2lf8AIKtP+uKf+giqiZy6Fs9RXwp/&#10;wTu/5LR+0h/2MK/+jbmvus9RXwp/wTu/5LR+0h/2MK/+jbmh9CFsz7soooqxBRRRQAUUUUAFFFFA&#10;BRRRQAUUUUAFFFFABRRRQAUUUUAFFFFABRRRQAUUUUAFFFFABRRRQAUUUUAFFFFABRRRQAUUUUAF&#10;FFFABRRRQAUUUUAFFFFABRRRQAUUUUAFFFFABRRRQAUUUUAFFFFABRRRQAUUUUAFFFFABRRRQAUU&#10;UUAFFFFABRRRQAUUUUAFFFFABRRRQAUUUUAFFFFABRRRQAUUUUAFFFFABRRRQAUUUUAFFFFABRRR&#10;QAUUUUAFFFFABRRRQAUUUUAFFFFABRRRQAUUUUAFFFFABRRRQAUUUUAFFFFABRRRQAUUUUAFFFFA&#10;BRRRQAUUUUAFFFFABRRRQAUUUUAFFFFABRRRQAUUUUAFFFFABRRRQAUUUUAFFFFABRRRQAUUUUAF&#10;FFFABRRRQAUUUUAFFFFABRRRQAUUUUAFFFFABRRRQAUUUUAFFFFADT0FfC37L/8AykX/AGiP+vZP&#10;/Q4a+6T0FfC37L//ACkX/aI/69k/9DhqXuNdT7qPUV8w/wDBSf8A5M38c/79j/6WQ19PHqK+Yf8A&#10;gpP/AMmb+Of9+x/9LIab2Et0fkl+zj/yPN9/2Dn/APRsVFH7OP8AyPN9/wBg5/8A0bFRWZ0HE+Mv&#10;+R+1z/sJz/8Ao1q/o20r/kFWn/XFP/QRX85PjL/kftc/7Cc//o1q/o20r/kFWn/XFP8A0EVUTOXQ&#10;tnqK+FP+Cd3/ACWj9pD/ALGFf/RtzX3Weor4U/4J3f8AJaP2kP8AsYV/9G3ND6ELZn3ZRRRViCii&#10;igAooooAKKKKACiiigAooooAKKKKACiiigAooooAKKKKACiiigAooooAKKKKACiiigAooooAKKKK&#10;ACiiigAooooAKKKKACiiigAooooAKKKKACiiigAooooAKKKKACiiigAooooAKKKKACiiigAooooA&#10;KKKKACiiigAooooAKKKKACiiigAooooAKKKKACiiigAooooAKKKKACiiigAooooAKKKKACiiigAo&#10;oooAKKKKACiiigAooooAKKKKACiiigAooooAKKKKACiiigAooooAKKKKACiiigAooooAKKKKACii&#10;igAooooAKKKKACiiigAooooAKKKKACiiigAooooAKKKKACiiigAooooAKKKKACiiigAooooAKKKK&#10;ACiiigAooooAKKKKACiiigAooooAKKKKACiiigAooooAKKKKACiiigAooooAKKKKAGnoK+Fv2X/+&#10;Ui/7RH/Xsn/ocNfdJ6Cvhb9l/wD5SL/tEf8AXsn/AKHDUvca6n3Ueor5h/4KT/8AJm/jn/fsf/Sy&#10;Gvp49RXzD/wUn/5M38c/79j/AOlkNN7CW6PyS/Zx/wCR5vv+wc//AKNioo/Zx/5Hm+/7Bz/+jYqK&#10;zOg4nxl/yP2uf9hOf/0a1f0baV/yCrT/AK4p/wCgiv5yfGX/ACP2uf8AYTn/APRrV/RtpX/IKtP+&#10;uKf+giqiZy6Fs9RXwp/wTu/5LR+0h/2MK/8Ao25r7rPUV8Kf8E7v+S0ftIf9jCv/AKNuaH0IWzPu&#10;yiiirEFFFFABRRRQAUUUUAFFFFABRRRQAUUUUAFFFFABRRRQAUUUUAFFFFABRRRQAUUUUAFFFFAB&#10;RRRQAUUUUAFFFFABRRRQAUUUUAFFFFABRRRQAUUUUAFFFFABRRRQAUUUUAFFFFABRRRQAUUUUAFF&#10;FFABRRRQAUUUUAFFFFABRRRQAUUUUAFFFFABRRRQAUUUUAFFFFABRRRQAUUUUAFFFFABRRRQAUUU&#10;UAFFFFABRRRQAUUUUAFFFFABRRRQAUUUUAFFFFABRRRQAUUUUAFFFFABRRRQAUUUUAFFFFABRRRQ&#10;AUUUUAFFFFABRRRQAUUUUAFFFFABRRRQAUUUUAFFFFABRRRQAUUUUAFFFFABRRRQAUUUUAFFFFAB&#10;RRRQAUUUUAFFFFABRRRQAUUUUAFFFFABRRRQAUUUUAFFFFABRRRQAUUUUAFFFFABRRRQAUUUUANP&#10;QV8Lfsv/APKRf9oj/r2T/wBDhr7pPQV8Lfsv/wDKRf8AaI/69k/9DhqXuNdT7qPUV8w/8FJ/+TN/&#10;HP8Av2P/AKWQ19PHqK+Yf+Ck/wDyZv45/wB+x/8ASyGm9hLdH5Jfs4/8jzff9g5//RsVFH7OP/I8&#10;33/YOf8A9GxUVmdBxPjL/kftc/7Cc/8A6Nav6NtK/wCQVaf9cU/9BFfzk+Mv+R+1z/sJz/8Ao1q/&#10;o20r/kFWn/XFP/QRVRM5dC2eor4U/wCCd3/JaP2kP+xhX/0bc191nqK+FP8Agnd/yWj9pD/sYV/9&#10;G3ND6ELZn3ZRRRViCiiigAooooAKKKKACiiigAooooAKKKKACiiigAooooAKKKKACiiigAooooAK&#10;KKKACiiigAooooAKKKKACiiigAooooAKKKKACiiigAooooAKKKKACiiigAooooAKKKKACiiigAoo&#10;ooAKKKKACiiigAooooAKKKKACiiigAooooAKKKKACiiigAooooAKKKKACiiigAooooAKKKKACiii&#10;gAooooAKKKKACiiigAooooAKKKKACiiigAooooAKKKKACiiigAooooAKKKKACiiigAooooAKKKKA&#10;CiiigAooooAKKKKACiiigAooooAKKKKACiiigAooooAKKKKACiiigAooooAKKKKACiiigAooooAK&#10;KKKACiiigAooooAKKKKACiiigAooooAKKKKACiiigAooooAKKKKACiiigAooooAKKKKACiiigAoo&#10;ooAKKKKAGnoK+Fv2X/8AlIv+0R/17J/6HDX3Segr4W/Zf/5SL/tEf9eyf+hw1L3Gup91HqK+Yf8A&#10;gpP/AMmb+Of9+x/9LIa+nj1FfMP/AAUn/wCTN/HP+/Y/+lkNN7CW6PyS/Zx/5Hm+/wCwc/8A6Nio&#10;o/Zx/wCR5vv+wc//AKNiorM6DifGX/I/a5/2E5//AEa1f0baV/yCrT/rin/oIr+cnxl/yP2uf9hO&#10;f/0a1f0baV/yCrT/AK4p/wCgiqiZy6Fs9RXwp/wTu/5LR+0h/wBjCv8A6Nua+6z1FfCn/BO7/ktH&#10;7SH/AGMK/wDo25ofQhbM+7KKKKsQUUUUAFFFFABRRRQAUUUUAFFFFABRRRQAUUUUAFFFFABRRRQA&#10;UUUUAFFFFABRRRQAUUUUAFFFFABRRRQAUUUUAFFFFABRRRQAUUUUAFFFFABRRRQAUUUUAFFFFABR&#10;RRQAUUUUAFFFFABRRRQAUUUUAFFFFABRRRQAUUUUAFFFFABRRRQAUUUUAFFFFABRRRQAUUUUAFFF&#10;FABRRRQAUUUUAFFFFABRRRQAUUUUAFFFFABRRRQAUUUUAFFFFABRRRQAUUUUAFFFFABRRRQAUUUU&#10;AFFFFABRRRQAUUUUAFFFFABRRRQAUUUUAFFFFABRRRQAUUUUAFFFFABRRRQAUUUUAFFFFABRRRQA&#10;UUUUAFFFFABRRRQAUUUUAFFFFABRRRQAUUUUAFFFFABRRRQAUUUUAFFFFABRRRQAUUUUAFFFFABR&#10;RRQAUUUUAFFFFABRRRQA09BXwt+y/wD8pF/2iP8Ar2T/ANDhr7pPQV8Lfsv/APKRf9oj/r2T/wBD&#10;hqXuNdT7qPUV8w/8FJ/+TN/HP+/Y/wDpZDX08eor5h/4KT/8mb+Of9+x/wDSyGm9hLdH5Jfs4/8A&#10;I833/YOf/wBGxUUfs4/8jzff9g5//RsVFZnQcT4y/wCR+1z/ALCc/wD6Nav6NtK/5BVp/wBcU/8A&#10;QRX85PjL/kftc/7Cc/8A6Nav6NtK/wCQVaf9cU/9BFVEzl0LZ6ivhT/gnd/yWj9pD/sYV/8ARtzX&#10;3Weor4U/4J3f8lo/aQ/7GFf/AEbc0PoQtmfdlFFFWIKKKKACiiigAooooAKKKKACiiigAooooAKK&#10;KKACiiigAooooAKKKKACiiigAooooAKKKKACiiigAooooAKKKKACiiigAooooAKKKKACiiigAooo&#10;oAKKKKACiiigAooooAKKKKACiiigAooooAKKKKACiiigAooooAKKKKACiiigAooooAKKKKACiiig&#10;AooooAKKKKACiiigAooooAKKKKACiiigAooooAKKKKACiiigAooooAKKKKACiiigAooooAKKKKAC&#10;iiigAooooAKKKKACiiigAooooAKKKKACiiigAooooAKKKKACiiigAooooAKKKKACiiigAooooAKK&#10;KKACiiigAooooAKKKKACiiigAooooAKKKKACiiigAooooAKKKKACiiigAooooAKKKKACiiigAooo&#10;oAKKKKACiiigAooooAKKKKACiiigAooooAaegr4W/Zf/AOUi/wC0R/17J/6HDX3Segr4W/Zf/wCU&#10;i/7RH/Xsn/ocNS9xrqfdR6ivmH/gpP8A8mb+Of8Afsf/AEshr6ePUV8w/wDBSf8A5M38c/79j/6W&#10;Q03sJbo/JL9nH/keb7/sHP8A+jYqKP2cf+R5vv8AsHP/AOjYqKzOg4nxl/yP2uf9hOf/ANGtX9G2&#10;lf8AIKtP+uKf+giv5yfGX/I/a5/2E5//AEa1f0baV/yCrT/rin/oIqomcuhbPUV8Kf8ABO7/AJLR&#10;+0h/2MK/+jbmvus9RXwp/wAE7v8AktH7SH/Ywr/6NuaH0IWzPuyiiirEFFFFABRRRQAUUUUAFFFF&#10;ABRRRQAUUUUAFFFFABRRRQAUUUUAFFFFABRRRQAUUUUAFFFFABRRRQAUUUUAFFFFABRRRQAUUUUA&#10;FFFFABRRRQAUUUUAFFFFABRRRQAUUUUAFFFFABRRRQAUUUUAFFFFABRRRQAUUUUAFFFFABRRRQAU&#10;UUUAFFFFABRRRQAUUUUAFFFFABRRRQAUUUUAFFFFABRRRQAUUUUAFFFFABRRRQAUUUUAFFFFABRR&#10;RQAUUUUAFFFFABRRRQAUUUUAFFFFABRRRQAUUUUAFFFFABRRRQAUUUUAFFFFABRRRQAUUUUAFFFF&#10;ABRRRQAUUUUAFFFFABRRRQAUUUUAFFFFABRRRQAUUUUAFFFFABRRRQAUUUUAFFFFABRRRQAUUUUA&#10;FFFFABRRRQAUUUUAFFFFABRRRQAUUUUAFFFFABRRRQAUUUUANPQV8Lfsv/8AKRf9oj/r2T/0OGvu&#10;k9BXwt+y/wD8pF/2iP8Ar2T/ANDhqXuNdT7qPUV8w/8ABSf/AJM38c/79j/6WQ19PHqK+Yf+Ck//&#10;ACZv45/37H/0shpvYS3R+SX7OP8AyPN9/wBg5/8A0bFRR+zj/wAjzff9g5//AEbFRWZ0HE+Mv+R+&#10;1z/sJz/+jWr+jbSv+QVaf9cU/wDQRX85PjL/AJH7XP8AsJz/APo1q/o20r/kFWn/AFxT/wBBFVEz&#10;l0LZ6ivhT/gnd/yWj9pD/sYV/wDRtzX3Weor4U/4J3f8lo/aQ/7GFf8A0bc0PoQtmfdlFFFWIKKK&#10;KACiiigAooooAKKKKACiiigAooooAKKKKACiiigAooooAKKKKACiiigAooooAKKKKACiiigAoooo&#10;AKKKKACiiigAooooAKKKKACiiigAooooAKKKKACiiigAooooAKKKKACiiigAooooAKKKKACiiigA&#10;ooooAKKKKACiiigAooooAKKKKACiiigAooooAKKKKACiiigAooooAKKKKACiiigAooooAKKKKACi&#10;iigAooooAKKKKACiiigAooooAKKKKACiiigAooooAKKKKACiiigAooooAKKKKACiiigAooooAKKK&#10;KACiiigAooooAKKKKACiiigAooooAKKKKACiiigAooooAKKKKACiiigAooooAKKKKACiiigAoooo&#10;AKKKKACiiigAooooAKKKKACiiigAooooAKKKKACiiigAooooAKKKKACiiigAooooAaegr4W/Zf8A&#10;+Ui/7RH/AF7J/wChw190noK+Fv2X/wDlIv8AtEf9eyf+hw1L3Gup91HqK+Yf+Ck//Jm/jn/fsf8A&#10;0shr6ePUV8w/8FJ/+TN/HP8Av2P/AKWQ03sJbo/JL9nH/keb7/sHP/6Nioo/Zx/5Hm+/7Bz/APo2&#10;KiszoOJ8Zf8AI/a5/wBhOf8A9GtX9G2lf8gq0/64p/6CK/nJ8Zf8j9rn/YTn/wDRrV/RtpX/ACCr&#10;T/rin/oIqomcuhbPUV8Kf8E7v+S0ftIf9jCv/o25r7rPUV8Kf8E7v+S0ftIf9jCv/o25ofQhbM+7&#10;KKKKsQUUUUAFFFFABRRRQAUUUUAFFFFABRRRQAUUUUAFFFFABRRRQAUUUUAFFFFABRRRQAUUUUAF&#10;FFFABRRRQAUUUUAFFFFABRRRQAUUUUAFFFFABRRRQAUUUUAFFFFABRRRQAUUUUAFFFFABRRRQAUU&#10;UUAFFFFABRRRQAUUUUAFFFFABRRRQAUUUUAFFFFABRRRQAUUUUAFFFFABRRRQAUUUUAFFFFABRRR&#10;QAUUUUAFFFFABRRRQAUUUUAFFFFABRRRQAUUUUAFFFFABRRRQAUUUUAFFFFABRRRQAUUUUAFFFFA&#10;BRRRQAUUUUAFFFFABRRRQAUUUUAFFFFABRRRQAUUUUAFFFFABRRRQAUUUUAFFFFABRRRQAUUUUAF&#10;FFFABRRRQAUUUUAFFFFABRRRQAUUUUAFFFFABRRRQAUUUUAFFFFABRRRQAUUUUAFFFFABRRRQA09&#10;BXwt+y//AMpF/wBoj/r2T/0OGvuk9BXwt+y//wApF/2iP+vZP/Q4al7jXU+6j1FfMP8AwUn/AOTN&#10;/HP+/Y/+lkNfTx6ivmH/AIKT/wDJm/jn/fsf/SyGm9hLdH5Jfs4/8jzff9g5/wD0bFRR+zj/AMjz&#10;ff8AYOf/ANGxUVmdBxPjL/kftc/7Cc//AKNav6NtK/5BVp/1xT/0EV/OT4y/5H7XP+wnP/6Nav6N&#10;tK/5BVp/1xT/ANBFVEzl0LZ6ivhT/gnd/wAlo/aQ/wCxhX/0bc191nqK+FP+Cd3/ACWj9pD/ALGF&#10;f/RtzQ+hC2Z92UUUVYgooooAKKKKACiiigAooooAKKKKACiiigAooooAKKKKACiiigAooooAKKKK&#10;ACiiigAooooAKKKKACiiigAooooAKKKKACiiigAooooAKKKKACiiigAooooAKKKKACiiigAooooA&#10;KKKKACiiigAooooAKKKKACiiigAooooAKKKKACiiigAooooAKKKKACiiigAooooAKKKKACiiigAo&#10;oooAKKKKACiiigAooooAKKKKACiiigAooooAKKKKACiiigAooooAKKKKACiiigAooooAKKKKACii&#10;igAooooAKKKKACiiigAooooAKKKKACiiigAooooAKKKKACiiigAooooAKKKKACiiigAooooAKKKK&#10;ACiiigAooooAKKKKACiiigAooooAKKKKACiiigAooooAKKKKACiiigAooooAKKKKACiiigAooooA&#10;KKKKACiiigBp6Cvhb9l//lIv+0R/17J/6HDX3Segr4W/Zf8A+Ui/7RH/AF7J/wChw1L3Gup91HqK&#10;+Yf+Ck//ACZv45/37H/0shr6ePUV8w/8FJ/+TN/HP+/Y/wDpZDTewluj8kv2cf8Akeb7/sHP/wCj&#10;YqKP2cf+R5vv+wc//o2KiszoOJ8Zf8j9rn/YTn/9GtX9G2lf8gq0/wCuKf8AoIr+cnxl/wAj9rn/&#10;AGE5/wD0a1f0baV/yCrT/rin/oIqomcuhbPUV8Kf8E7v+S0ftIf9jCv/AKNua+6z1FfCn/BO7/kt&#10;H7SH/Ywr/wCjbmh9CFsz7soooqxBRRRQAUUUUAFFFFABRRRQAUUUUAFFFFABRRRQAUUUUAFFFFAB&#10;RRRQAUUUUAFFFFABRRRQAUUUUAFFFFABRRRQAUUUUAFFFFABRRRQAUUUUAFFFFABRRRQAUUUUAFF&#10;FFABRRRQAUUUUAFFFFABRRRQAUUUUAFFFFABRRRQAUUUUAFFFFABRRRQAUUUUAFFFFABRRRQAUUU&#10;UAFFFFABRRRQAUUUUAFFFFABRRRQAUUUUAFFFFABRRRQAUUUUAFFFFABRRRQAUUUUAFFFFABRRRQ&#10;AUUUUAFFFFABRRRQAUUUUAFFFFABRRRQAUUUUAFFFFABRRRQAUUUUAFFFFABRRRQAUUUUAFFFFAB&#10;RRRQAUUUUAFFFFABRRRQAUUUUAFFFFABRRRQAUUUUAFFFFABRRRQAUUUUAFFFFABRRRQAUUUUAFF&#10;FFABRRRQAUUUUAFFFFADT0FfC37L/wDykX/aI/69k/8AQ4a+6T0FfC37L/8AykX/AGiP+vZP/Q4a&#10;l7jXU+6j1FfMP/BSf/kzfxz/AL9j/wClkNfTx6ivmH/gpP8A8mb+Of8Afsf/AEshpvYS3R+SX7OP&#10;/I833/YOf/0bFRR+zj/yPN9/2Dn/APRsVFZnQcT4y/5H7XP+wnP/AOjWr+jbSv8AkFWn/XFP/QRX&#10;85PjL/kftc/7Cc//AKNav6NtK/5BVp/1xT/0EVUTOXQtnqK+FP8Agnd/yWj9pD/sYV/9G3NfdZ6i&#10;vhT/AIJ3f8lo/aQ/7GFf/RtzQ+hC2Z92UUUVYgooooAKKKKACiiigAooooAKKKKACiiigAooooAK&#10;KKKACiiigAooooAKKKKACiiigAooooAKKKKACiiigAooooAKKKKACiiigAooooAKKKKACiiigAoo&#10;ooAKKKKACiiigAooooAKKKKACiiigAooooAKKKKACiiigAooooAKKKKACiiigAooooAKKKKACiii&#10;gAooooAKKKKACiiigAooooAKKKKACiiigAooooAKKKKACiiigAooooAKKKKACiiigAooooAKKKKA&#10;CiiigAooooAKKKKACiiigAooooAKKKKACiiigAooooAKKKKACiiigAooooAKKKKACiiigAooooAK&#10;KKKACiiigAooooAKKKKACiiigAooooAKKKKACiiigAooooAKKKKACiiigAooooAKKKKACiiigAoo&#10;ooAKKKKACiiigAooooAKKKKACiiigBp6Cvhb9l//AJSL/tEf9eyf+hw190noK+Fv2X/+Ui/7RH/X&#10;sn/ocNS9xrqfdR6ivmH/AIKT/wDJm/jn/fsf/SyGvp49RXzD/wAFJ/8Akzfxz/v2P/pZDTewluj8&#10;kv2cf+R5vv8AsHP/AOjYqKP2cf8Akeb7/sHP/wCjYqKzOg4nxl/yP2uf9hOf/wBGtX9G2lf8gq0/&#10;64p/6CK/nJ8Zf8j9rn/YTn/9GtX9G2lf8gq0/wCuKf8AoIqomcuhbPUV8Kf8E7v+S0ftIf8AYwr/&#10;AOjbmvus9RXwp/wTu/5LR+0h/wBjCv8A6NuaH0IWzPuyiiirEFFFFABRRRQAUUUUAFFFFABRRRQA&#10;UUUUAFFFFABRRRQAUUUUAFFFFABRRRQAUUUUAFFFFABRRRQAUUUUAFFFFABRRRQAUUUUAFFFFABR&#10;RRQAUUUUAFFFFABRRRQAUUUUAFFFFABRRRQAUUUUAFFFFABRRRQAUUUUAFFFFABRRRQAUUUUAFFF&#10;FABRRRQAUUUUAFFFFABRRRQAUUUUAFFFFABRRRQAUUUUAFFFFABRRRQAUUUUAFFFFABRRRQAUUUU&#10;AFFFFABRRRQAUUUUAFFFFABRRRQAUUUUAFFFFABRRRQAUUUUAFFFFABRRRQAUUUUAFFFFABRRRQA&#10;UUUUAFFFFABRRRQAUUUUAFFFFABRRRQAUUUUAFFFFABRRRQAUUUUAFFFFABRRRQAUUUUAFFFFABR&#10;RRQAUUUUAFFFFABRRRQAUUUUAFFFFABRRRQAUUUUANPQV8Lfsv8A/KRf9oj/AK9k/wDQ4a+6T0Ff&#10;C37L/wDykX/aI/69k/8AQ4al7jXU+6j1FfMP/BSf/kzfxz/v2P8A6WQ19PHqK+Yf+Ck//Jm/jn/f&#10;sf8A0shpvYS3R+SX7OP/ACPN9/2Dn/8ARsVFH7OP/I833/YOf/0bFRWZ0HE+Mv8Akftc/wCwnP8A&#10;+jWr+jbSv+QVaf8AXFP/AEEV/OT4y/5H7XP+wnP/AOjWr+jbSv8AkFWn/XFP/QRVRM5dC2eor4U/&#10;4J3f8lo/aQ/7GFf/AEbc191nqK+FP+Cd3/JaP2kP+xhX/wBG3ND6ELZn3ZRRRViCiiigAooooAKK&#10;KKACiiigAooooAKKKKACiiigAooooAKKKKACiiigAooooAKKKKACiiigAooooAKKKKACiiigAooo&#10;oAKKKKACiiigAooooAKKKKACiiigAooooAKKKKACiiigAooooAKKKKACiiigAooooAKKKKACiiig&#10;AooooAKKKKACiiigAooooAKKKKACiiigAooooAKKKKACiiigAooooAKKKKACiiigAooooAKKKKAC&#10;iiigAooooAKKKKACiiigAooooAKKKKACiiigAooooAKKKKACiiigAooooAKKKKACiiigAooooAKK&#10;KKACiiigAooooAKKKKACiiigAooooAKKKKACiiigAooooAKKKKACiiigAooooAKKKKACiiigAooo&#10;oAKKKKACiiigAooooAKKKKACiiigAooooAKKKKACiiigAooooAKKKKAGnoK+Fv2X/wDlIv8AtEf9&#10;eyf+hw190noK+Fv2X/8AlIv+0R/17J/6HDUvca6n3Ueor5h/4KT/APJm/jn/AH7H/wBLIa+nj1Ff&#10;MP8AwUn/AOTN/HP+/Y/+lkNN7CW6PyS/Zx/5Hm+/7Bz/APo2Kij9nH/keb7/ALBz/wDo2KiszoOJ&#10;8Zf8j9rn/YTn/wDRrV/RtpX/ACCrT/rin/oIr+cnxl/yP2uf9hOf/wBGtX9G2lf8gq0/64p/6CKq&#10;JnLoWz1FfCn/AATu/wCS0ftIf9jCv/o25r7rPUV8Kf8ABO7/AJLR+0h/2MK/+jbmh9CFsz7soooq&#10;xBRRRQAUUUUAFFFFABRRRQAUUUUAFFFFABRRRQAUUUUAFFFFABRRRQAUUUUAFFFFABRRRQAUUUUA&#10;FFFFABRRRQAUUUUAFFFFABRRRQAUUUUAFFFFABRRRQAUUUUAFFFFABRRRQAUUUUAFFFFABRRRQAU&#10;UUUAFFFFABRRRQAUUUUAFFFFABRRRQAUUUUAFFFFABRRRQAUUUUAFFFFABRRRQAUUUUAFFFFABRR&#10;RQAUUUUAFFFFABRRRQAUUUUAFFFFABRRRQAUUUUAFFFFABRRRQAUUUUAFFFFABRRRQAUUUUAFFFF&#10;ABRRRQAUUUUAFFFFABRRRQAUUUUAFFFFABRRRQAUUUUAFFFFABRRRQAUUUUAFFFFABRRRQAUUUUA&#10;FFFFABRRRQAUUUUAFFFFABRRRQAUUUUAFFFFABRRRQAUUUUAFFFFABRRRQAUUUUAFFFFADT0FfC3&#10;7L//ACkX/aI/69k/9Dhr7pPQV8Lfsv8A/KRf9oj/AK9k/wDQ4al7jXU+6j1FfMP/AAUn/wCTN/HP&#10;+/Y/+lkNfTx6ivmH/gpP/wAmb+Of9+x/9LIab2Et0fkl+zj/AMjzff8AYOf/ANGxUUfs4/8AI833&#10;/YOf/wBGxUVmdBxPjL/kftc/7Cc//o1q/o20r/kFWn/XFP8A0EV/OT4y/wCR+1z/ALCc/wD6Nav6&#10;NtK/5BVp/wBcU/8AQRVRM5dC2eor4U/4J3f8lo/aQ/7GFf8A0bc191nqK+FP+Cd3/JaP2kP+xhX/&#10;ANG3ND6ELZn3ZRRRViCiiigAooooAKKKKACiiigAooooAKKKKACiiigAooooAKKKKACiiigAoooo&#10;AKKKKACiiigAooooAKKKKACiiigAooooAKKKKACiiigAooooAKKKKACiiigAooooAKKKKACiiigA&#10;ooooAKKKKACiiigAooooAKKKKACiiigAooooAKKKKACiiigAooooAKKKKACiiigAooooAKKKKACi&#10;iigAooooAKKKKACiiigAooooAKKKKACiiigAooooAKKKKACiiigAooooAKKKKACiiigAooooAKKK&#10;KACiiigAooooAKKKKACiiigAooooAKKKKACiiigAooooAKKKKACiiigAooooAKKKKACiiigAoooo&#10;AKKKKACiiigAooooAKKKKACiiigAooooAKKKKACiiigAooooAKKKKACiiigAooooAKKKKACiiigA&#10;ooooAKKKKAGnoK+Fv2X/APlIv+0R/wBeyf8AocNfdJ6Cvhb9l/8A5SL/ALRH/Xsn/ocNS9xrqfdR&#10;6ivmH/gpP/yZv45/37H/ANLIa+nj1FfMP/BSf/kzfxz/AL9j/wClkNN7CW6PyS/Zx/5Hm+/7Bz/+&#10;jYqKP2cf+R5vv+wc/wD6NiorM6DifGX/ACP2uf8AYTn/APRrV/RtpX/IKtP+uKf+giv5yfGX/I/a&#10;5/2E5/8A0a1f0baV/wAgq0/64p/6CKqJnLoWz1FfCn/BO7/ktH7SH/Ywr/6Nua+6z1FfCn/BO7/k&#10;tH7SH/Ywr/6NuaH0IWzPuyiiirEFFFFABRRRQAUUUUAFFFFABRRRQAUUUUAFFFFABRRRQAUUUUAF&#10;FFFABRRRQAUUUUAFFFFABRRRQAUUUUAFFFFABRRRQAUUUUAFFFFABRRRQAUUUUAFFFFABRRRQAUU&#10;UUAFFFFABRRRQAUUUUAFFFFABRRRQAUUUUAFFFFABRRRQAUUUUAFFFFABRRRQAUUUUAFFFFABRRR&#10;QAUUUUAFFFFABRRRQAUUUUAFFFFABRRRQAUUUUAFFFFABRRRQAUUUUAFFFFABRRRQAUUUUAFFFFA&#10;BRRRQAUUUUAFFFFABRRRQAUUUUAFFFFABRRRQAUUUUAFFFFABRRRQAUUUUAFFFFABRRRQAUUUUAF&#10;FFFABRRRQAUUUUAFFFFABRRRQAUUUUAFFFFABRRRQAUUUUAFFFFABRRRQAUUUUAFFFFABRRRQAUU&#10;UUAFFFFABRRRQAUUUUANPQV8Lfsv/wDKRf8AaI/69k/9Dhr7pPQV8Lfsv/8AKRf9oj/r2T/0OGpe&#10;411Puo9RXzD/AMFJ/wDkzfxz/v2P/pZDX08eor5h/wCCk/8AyZv45/37H/0shpvYS3R+SX7OP/I8&#10;33/YOf8A9GxUUfs4/wDI833/AGDn/wDRsVFZnQcT4y/5H7XP+wnP/wCjWr+jbSv+QVaf9cU/9BFf&#10;zk+Mv+R+1z/sJz/+jWr+jbSv+QVaf9cU/wDQRVRM5dC2eor4U/4J3f8AJaP2kP8AsYV/9G3NfdZ6&#10;ivhT/gnd/wAlo/aQ/wCxhX/0bc0PoQtmfdlFFFWIKKKKACiiigAooooAKKKKACiiigAooooAKKKK&#10;ACiiigAooooAKKKKACiiigAooooAKKKKACiiigAooooAKKKKACiiigAooooAKKKKACiiigAooooA&#10;KKKKACiiigAooooAKKKKACiiigAooooAKKKKACiiigAooooAKKKKACiiigAooooAKKKKACiiigAo&#10;oooAKKKKACiiigAooooAKKKKACiiigAooooAKKKKACiiigAooooAKKKKACiiigAooooAKKKKACii&#10;igAooooAKKKKACiiigAooooAKKKKACiiigAooooAKKKKACiiigAooooAKKKKACiiigAooooAKKKK&#10;ACiiigAooooAKKKKACiiigAooooAKKKKACiiigAooooAKKKKACiiigAooooAKKKKACiiigAooooA&#10;KKKKACiiigAooooAKKKKACiiigAooooAaegr4W/Zf/5SL/tEf9eyf+hw190noK+Fv2X/APlIv+0R&#10;/wBeyf8AocNS9xrqfdR6ivmH/gpP/wAmb+Of9+x/9LIa+nj1FfMP/BSf/kzfxz/v2P8A6WQ03sJb&#10;o/JL9nH/AJHm+/7Bz/8Ao2Kij9nH/keb7/sHP/6NiorM6DifGX/I/a5/2E5//RrV/RtpX/IKtP8A&#10;rin/AKCK/nJ8Zf8AI/a5/wBhOf8A9GtX9G2lf8gq0/64p/6CKqJnLoWz1FfCn/BO7/ktH7SH/Ywr&#10;/wCjbmvus9RXwp/wTu/5LR+0h/2MK/8Ao25ofQhbM+7KKKKsQUUUUAFFFFABRRRQAUUUUAFFFFAB&#10;RRRQAUUUUAFFFFABRRRQAUUUUAFFFFABRRRQAUUUUAFFFFABRRRQAUUUUAFFFFABRRRQAUUUUAFF&#10;FFABRRRQAUUUUAFFFFABRRRQAUUUUAFFFFABRRRQAUUUUAFFFFABRRRQAUUUUAFFFFABRRRQAUUU&#10;UAFFFFABRRRQAUUUUAFFFFABRRRQAUUUUAFFFFABRRRQAUUUUAFFFFABRRRQAUUUUAFFFFABRRRQ&#10;AUUUUAFFFFABRRRQAUUUUAFFFFABRRRQAUUUUAFFFFABRRRQAUUUUAFFFFABRRRQAUUUUAFFFFAB&#10;RRRQAUUUUAFFFFABRRRQAUUUUAFFFFABRRRQAUUUUAFFFFABRRRQAUUUUAFFFFABRRRQAUUUUAFF&#10;FFABRRRQAUUUUAFFFFABRRRQAUUUUAFFFFABRRRQA09BXwt+y/8A8pF/2iP+vZP/AEOGvuk9BXwt&#10;+y//AMpF/wBoj/r2T/0OGpe411Puo9RXzD/wUn/5M38c/wC/Y/8ApZDX08eor5h/4KT/APJm/jn/&#10;AH7H/wBLIab2Et0fkl+zj/yPN9/2Dn/9GxUUfs4/8jzff9g5/wD0bFRWZ0HE+Mv+R+1z/sJz/wDo&#10;1q/o20r/AJBVp/1xT/0EV/OT4y/5H7XP+wnP/wCjWr+jbSv+QVaf9cU/9BFVEzl0LZ6ivhT/AIJ3&#10;f8lo/aQ/7GFf/RtzX3Weor4U/wCCd3/JaP2kP+xhX/0bc0PoQtmfdlFFFWIKKKKACiiigAooooAK&#10;KKKACiiigAooooAKKKKACiiigAooooAKKKKACiiigAooooAKKKKACiiigAooooAKKKKACiiigAoo&#10;ooAKKKKACiiigAooooAKKKKACiiigAooooAKKKKACiiigAooooAKKKKACiiigAooooAKKKKACiii&#10;gAooooAKKKKACiiigAooooAKKKKACiiigAooooAKKKKACiiigAooooAKKKKACiiigAooooAKKKKA&#10;CiiigAooooAKKKKACiiigAooooAKKKKACiiigAooooAKKKKACiiigAooooAKKKKACiiigAooooAK&#10;KKKACiiigAooooAKKKKACiiigAooooAKKKKACiiigAooooAKKKKACiiigAooooAKKKKACiiigAoo&#10;ooAKKKKACiiigAooooAKKKKACiiigAooooAKKKKACiiigAooooAaegr4W/Zf/wCUi/7RH/Xsn/oc&#10;NfdJ6Cvhb9l//lIv+0R/17J/6HDUvca6n3Ueor5h/wCCk/8AyZv45/37H/0shr6ePUV8w/8ABSf/&#10;AJM38c/79j/6WQ03sJbo/JL9nH/keb7/ALBz/wDo2Kij9nH/AJHm+/7Bz/8Ao2KiszoOJ8Zf8j9r&#10;n/YTn/8ARrV/RtpX/IKtP+uKf+giv5yfGX/I/a5/2E5//RrV/RtpX/IKtP8Arin/AKCKqJnLoWz1&#10;FfCn/BO7/ktH7SH/AGMK/wDo25r7rPUV8Kf8E7v+S0ftIf8AYwr/AOjbmh9CFsz7soooqxBRRRQA&#10;UUUUAFFFFABRRRQAUUUUAFFFFABRRRQAUUUUAFFFFABRRRQAUUUUAFFFFABRRRQAUUUUAFFFFABR&#10;RRQAUUUUAFFFFABRRRQAUUUUAFFFFABRRRQAUUUUAFFFFABRRRQAUUUUAFFFFABRRRQAUUUUAFFF&#10;FABRRRQAUUUUAFFFFABRRRQAUUUUAFFFFABRRRQAUUUUAFFFFABRRRQAUUUUAFFFFABRRRQAUUUU&#10;AFFFFABRRRQAUUUUAFFFFABRRRQAUUUUAFFFFABRRRQAUUUUAFFFFABRRRQAUUUUAFFFFABRRRQA&#10;UUUUAFFFFABRRRQAUUUUAFFFFABRRRQAUUUUAFFFFABRRRQAUUUUAFFFFABRRRQAUUUUAFFFFABR&#10;RRQAUUUUAFFFFABRRRQAUUUUAFFFFABRRRQAUUUUAFFFFABRRRQAUUUUAFFFFADT0FfC37L/APyk&#10;X/aI/wCvZP8A0OGvuk9BXwt+y/8A8pF/2iP+vZP/AEOGpe411Puo9RXzD/wUn/5M38c/79j/AOlk&#10;NfTx6ivmH/gpP/yZv45/37H/ANLIab2Et0fkl+zj/wAjzff9g5//AEbFRR+zj/yPN9/2Dn/9GxUV&#10;mdBxPjL/AJH7XP8AsJz/APo1q/o20r/kFWn/AFxT/wBBFfzk+Mv+R+1z/sJz/wDo1q/o20r/AJBV&#10;p/1xT/0EVUTOXQtnqK+FP+Cd3/JaP2kP+xhX/wBG3NfdZ6ivhT/gnd/yWj9pD/sYV/8ARtzQ+hC2&#10;Z92UUUVYgooooAKKKKACiiigAooooAKKKKACiiigAooooAKKKKACiiigAooooAKKKKACiiigAooo&#10;oAKKKKACiiigAooooAKKKKACiiigAooooAKKKKACiiigAooooAKKKKACiiigAooooAKKKKACiiig&#10;AooooAKKKKACiiigAooooAKKKKACiiigAooooAKKKKACiiigAooooAKKKKACiiigAooooAKKKKAC&#10;iiigAooooAKKKKACiiigAooooAKKKKACiiigAooooAKKKKACiiigAooooAKKKKACiiigAooooAKK&#10;KKACiiigAooooAKKKKACiiigAooooAKKKKACiiigAooooAKKKKACiiigAooooAKKKKACiiigAooo&#10;oAKKKKACiiigAooooAKKKKACiiigAooooAKKKKACiiigAooooAKKKKACiiigAooooAKKKKACiiig&#10;Bp6Cvhb9l/8A5SL/ALRH/Xsn/ocNfdJ6Cvhb9l//AJSL/tEf9eyf+hw1L3Gup91HqK+Yf+Ck/wDy&#10;Zv45/wB+x/8ASyGvp49RXzD/AMFJ/wDkzfxz/v2P/pZDTewluj8kv2cf+R5vv+wc/wD6Nioo/Zx/&#10;5Hm+/wCwc/8A6NiorM6DifGX/I/a5/2E5/8A0a1f0baV/wAgq0/64p/6CK/nJ8Zf8j9rn/YTn/8A&#10;RrV/RtpX/IKtP+uKf+giqiZy6Fs9RXwp/wAE7v8AktH7SH/Ywr/6Nua+6z1FfCn/AATu/wCS0ftI&#10;f9jCv/o25ofQhbM+7KKKKsQUUUUAFFFFABRRRQAUUUUAFFFFABRRRQAUUUUAFFFFABRRRQAUUUUA&#10;FFFFABRRRQAUUUUAFFFFABRRRQAUUUUAFFFFABRRRQAUUUUAFFFFABRRRQAUUUUAFFFFABRRRQAU&#10;UUUAFFFFABRRRQAUUUUAFFFFABRRRQAUUUUAFFFFABRRRQAUUUUAFFFFABRRRQAUUUUAFFFFABRR&#10;RQAUUUUAFFFFABRRRQAUUUUAFFFFABRRRQAUUUUAFFFFABRRRQAUUUUAFFFFABRRRQAUUUUAFFFF&#10;ABRRRQAUUUUAFFFFABRRRQAUUUUAFFFFABRRRQAUUUUAFFFFABRRRQAUUUUAFFFFABRRRQAUUUUA&#10;FFFFABRRRQAUUUUAFFFFABRRRQAUUUUAFFFFABRRRQAUUUUAFFFFABRRRQAUUUUAFFFFABRRRQAU&#10;UUUAFFFFABRRRQA09BXwt+y//wApF/2iP+vZP/Q4a+6T0FfC37L/APykX/aI/wCvZP8A0OGpe411&#10;Puo9RXzD/wAFJ/8Akzfxz/v2P/pZDX08eor5h/4KT/8AJm/jn/fsf/SyGm9hLdH5Jfs4/wDI833/&#10;AGDn/wDRsVFH7OP/ACPN9/2Dn/8ARsVFZnQcT4y/5H7XP+wnP/6Nav6NtK/5BVp/1xT/ANBFfzk+&#10;Mv8Akftc/wCwnP8A+jWr+jbSv+QVaf8AXFP/AEEVUTOXQtnqK+FP+Cd3/JaP2kP+xhX/ANG3NfdZ&#10;6ivhT/gnd/yWj9pD/sYV/wDRtzQ+hC2Z92UUUVYgooooAKKKKACiiigAooooAKKKKACiiigAoooo&#10;AKKKKACiiigAooooAKKKKACiiigAooooAKKKKACiiigAooooAKKKKACiiigAooooAKKKKACiiigA&#10;ooooAKKKKACiiigAooooAKKKKACiiigAooooAKKKKACiiigAooooAKKKKACiiigAooooAKKKKACi&#10;iigAooooAKKKKACiiigAooooAKKKKACiiigAooooAKKKKACiiigAooooAKKKKACiiigAooooAKKK&#10;KACiiigAooooAKKKKACiiigAooooAKKKKACiiigAooooAKKKKACiiigAooooAKKKKACiiigAoooo&#10;AKKKKACiiigAooooAKKKKACiiigAooooAKKKKACiiigAooooAKKKKACiiigAooooAKKKKACiiigA&#10;ooooAKKKKACiiigAooooAKKKKACiiigBp6Cvhb9l/wD5SL/tEf8AXsn/AKHDX3Segr4W/Zf/AOUi&#10;/wC0R/17J/6HDUvca6n3Ueor5h/4KT/8mb+Of9+x/wDSyGvp49RXzD/wUn/5M38c/wC/Y/8ApZDT&#10;ewluj8kv2cf+R5vv+wc//o2Kij9nH/keb7/sHP8A+jYqKzOg4nxl/wAj9rn/AGE5/wD0a1f0baV/&#10;yCrT/rin/oIr+cnxl/yP2uf9hOf/ANGtX9G2lf8AIKtP+uKf+giqiZy6Fs9RXwp/wTu/5LR+0h/2&#10;MK/+jbmvus9RXwp/wTu/5LR+0h/2MK/+jbmh9CFsz7soooqxBRRRQAUUUUAFFFFABRRRQAUUUUAF&#10;FFFABRRRQAUUUUAFFFFABRRRQAUUUUAFFFFABRRRQAUUUUAFFFFABRRRQAUUUUAFFFFABRRRQAUU&#10;UUAFFFFABRRRQAUUUUAFFFFABRRRQAUUUUAFFFFABRRRQAUUUUAFFFFABRRRQAUUUUAFFFFABRRR&#10;QAUUUUAFFFFABRRRQAUUUUAFFFFABRRRQAUUUUAFFFFABRRRQAUUUUAFFFFABRRRQAUUUUAFFFFA&#10;BRRRQAUUUUAFFFFABRRRQAUUUUAFFFFABRRRQAUUUUAFFFFABRRRQAUUUUAFFFFABRRRQAUUUUAF&#10;FFFABRRRQAUUUUAFFFFABRRRQAUUUUAFFFFABRRRQAUUUUAFFFFABRRRQAUUUUAFFFFABRRRQAUU&#10;UUAFFFFABRRRQAUUUUAFFFFABRRRQAUUUUAFFFFADT0FfC37L/8AykX/AGiP+vZP/Q4a+6T0FfC3&#10;7L//ACkX/aI/69k/9DhqXuNdT7qPUV8w/wDBSf8A5M38c/79j/6WQ19PHqK+Yf8AgpP/AMmb+Of9&#10;+x/9LIab2Et0fkl+zj/yPN9/2Dn/APRsVFH7OP8AyPN9/wBg5/8A0bFRWZ0HE+Mv+R+1z/sJz/8A&#10;o1q/o20r/kFWn/XFP/QRX85PjL/kftc/7Cc//o1q/o20r/kFWn/XFP8A0EVUTOXQtnqK+FP+Cd3/&#10;ACWj9pD/ALGFf/RtzX3Weor4U/4J3f8AJaP2kP8AsYV/9G3ND6ELZn3ZRRRViCiiigAooooAKKKK&#10;ACiiigAooooAKKKKACiiigAooooAKKKKACiiigAooooAKKKKACiiigAooooAKKKKACiiigAooooA&#10;KKKKACiiigAooooAKKKKACiiigAooooAKKKKACiiigAooooAKKKKACiiigAooooAKKKKACiiigAo&#10;oooAKKKKACiiigAooooAKKKKACiiigAooooAKKKKACiiigAooooAKKKKACiiigAooooAKKKKACii&#10;igAooooAKKKKACiiigAooooAKKKKACiiigAooooAKKKKACiiigAooooAKKKKACiiigAooooAKKKK&#10;ACiiigAooooAKKKKACiiigAooooAKKKKACiiigAooooAKKKKACiiigAooooAKKKKACiiigAooooA&#10;KKKKACiiigAooooAKKKKACiiigAooooAKKKKACiiigAooooAKKKKAGnoK+Fv2X/+Ui/7RH/Xsn/o&#10;cNfdJ6Cvhb9l/wD5SL/tEf8AXsn/AKHDUvca6n3Ueor5h/4KT/8AJm/jn/fsf/SyGvp49RXzD/wU&#10;n/5M38c/79j/AOlkNN7CW6PyS/Zx/wCR5vv+wc//AKNioo/Zx/5Hm+/7Bz/+jYqKzOg4nxl/yP2u&#10;f9hOf/0a1f0baV/yCrT/AK4p/wCgiv5yfGX/ACP2uf8AYTn/APRrV/RtpX/IKtP+uKf+giqiZy6F&#10;s9RXwp/wTu/5LR+0h/2MK/8Ao25r7rPUV8Kf8E7v+S0ftIf9jCv/AKNuaH0IWzPuyiiirEFFFFAB&#10;RRRQAUUUUAFFFFABRRRQAUUUUAFFFFABRRRQAUUUUAFFFFABRRRQAUUUUAFFFFABRRRQAUUUUAFF&#10;FFABRRRQAUUUUAFFFFABRRRQAUUUUAFFFFABRRRQAUUUUAFFFFABRRRQAUUUUAFFFFABRRRQAUUU&#10;UAFFFFABRRRQAUUUUAFFFFABRRRQAUUUUAFFFFABRRRQAUUUUAFFFFABRRRQAUUUUAFFFFABRRRQ&#10;AUUUUAFFFFABRRRQAUUUUAFFFFABRRRQAUUUUAFFFFABRRRQAUUUUAFFFFABRRRQAUUUUAFFFFAB&#10;RRRQAUUUUAFFFFABRRRQAUUUUAFFFFABRRRQAUUUUAFFFFABRRRQAUUUUAFFFFABRRRQAUUUUAFF&#10;FFABRRRQAUUUUAFFFFABRRRQAUUUUAFFFFABRRRQAUUUUAFFFFABRRRQAUUUUANPQV8Lfsv/APKR&#10;f9oj/r2T/wBDhr7pPQV8Lfsv/wDKRf8AaI/69k/9DhqXuNdT7qPUV8w/8FJ/+TN/HP8Av2P/AKWQ&#10;19PHqK+Yf+Ck/wDyZv45/wB+x/8ASyGm9hLdH5Jfs4/8jzff9g5//RsVFH7OP/I833/YOf8A9GxU&#10;VmdBxPjL/kftc/7Cc/8A6Nav6NtK/wCQVaf9cU/9BFfzk+Mv+R+1z/sJz/8Ao1q/o20r/kFWn/XF&#10;P/QRVRM5dC2eor4U/wCCd3/JaP2kP+xhX/0bc191nqK+FP8Agnd/yWj9pD/sYV/9G3ND6ELZn3ZR&#10;RRViCiiigAooooAKKKKACiiigAooooAKKKKACiiigAooooAKKKKACiiigAooooAKKKKACiiigAoo&#10;ooAKKKKACiiigAooooAKKKKACiiigAooooAKKKKACiiigAooooAKKKKACiiigAooooAKKKKACiii&#10;gAooooAKKKKACiiigAooooAKKKKACiiigAooooAKKKKACiiigAooooAKKKKACiiigAooooAKKKKA&#10;CiiigAooooAKKKKACiiigAooooAKKKKACiiigAooooAKKKKACiiigAooooAKKKKACiiigAooooAK&#10;KKKACiiigAooooAKKKKACiiigAooooAKKKKACiiigAooooAKKKKACiiigAooooAKKKKACiiigAoo&#10;ooAKKKKACiiigAooooAKKKKACiiigAooooAKKKKACiiigAooooAKKKKACiiigAooooAKKKKAGnoK&#10;+Fv2X/8AlIv+0R/17J/6HDX3Segr4W/Zf/5SL/tEf9eyf+hw1L3Gup91HqK+Yf8AgpP/AMmb+Of9&#10;+x/9LIa+nj1FfMP/AAUn/wCTN/HP+/Y/+lkNN7CW6PyS/Zx/5Hm+/wCwc/8A6Nioo/Zx/wCR5vv+&#10;wc//AKNiorM6DifGX/I/a5/2E5//AEa1f0baV/yCrT/rin/oIr+cnxl/yP2uf9hOf/0a1f0baV/y&#10;CrT/AK4p/wCgiqiZy6Fs9RXwp/wTu/5LR+0h/wBjCv8A6Nua+6z1FfCn/BO7/ktH7SH/AGMK/wDo&#10;25ofQhbM+7KKKKsQUUUUAFFFFABRRRQAUUUUAFFFFABRRRQAUUUUAFFFFABRRRQAUUUUAFFFFABR&#10;RRQAUUUUAFFFFABRRRQAUUUUAFFFFABRRRQAUUUUAFFFFABRRRQAUUUUAFFFFABRRRQAUUUUAFFF&#10;FABRRRQAUUUUAFFFFABRRRQAUUUUAFFFFABRRRQAUUUUAFFFFABRRRQAUUUUAFFFFABRRRQAUUUU&#10;AFFFFABRRRQAUUUUAFFFFABRRRQAUUUUAFFFFABRRRQAUUUUAFFFFABRRRQAUUUUAFFFFABRRRQA&#10;UUUUAFFFFABRRRQAUUUUAFFFFABRRRQAUUUUAFFFFABRRRQAUUUUAFFFFABRRRQAUUUUAFFFFABR&#10;RRQAUUUUAFFFFABRRRQAUUUUAFFFFABRRRQAUUUUAFFFFABRRRQAUUUUAFFFFABRRRQAUUUUAFFF&#10;FABRRRQA09BXwt+y/wD8pF/2iP8Ar2T/ANDhr7pPQV8Lfsv/APKRf9oj/r2T/wBDhqXuNdT7qPUV&#10;8w/8FJ/+TN/HP+/Y/wDpZDX08eor5h/4KT/8mb+Of9+x/wDSyGm9hLdH5Jfs4/8AI833/YOf/wBG&#10;xUUfs4/8jzff9g5//RsVFZnQcT4y/wCR+1z/ALCc/wD6Nav6NtK/5BVp/wBcU/8AQRX85PjL/kft&#10;c/7Cc/8A6Nav6NtK/wCQVaf9cU/9BFVEzl0LZ6ivhT/gnd/yWj9pD/sYV/8ARtzX3Weor4U/4J3f&#10;8lo/aQ/7GFf/AEbc0PoQtmfdlFFFWIKKKKACiiigAooooAKKKKACiiigAooooAKKKKACiiigAooo&#10;oAKKKKACiiigAooooAKKKKACiiigAooooAKKKKACiiigAooooAKKKKACiiigAooooAKKKKACiiig&#10;AooooAKKKKACiiigAooooAKKKKACiiigAooooAKKKKACiiigAooooAKKKKACiiigAooooAKKKKAC&#10;iiigAooooAKKKKACiiigAooooAKKKKACiiigAooooAKKKKACiiigAooooAKKKKACiiigAooooAKK&#10;KKACiiigAooooAKKKKACiiigAooooAKKKKACiiigAooooAKKKKACiiigAooooAKKKKACiiigAooo&#10;oAKKKKACiiigAooooAKKKKACiiigAooooAKKKKACiiigAooooAKKKKACiiigAooooAKKKKACiiig&#10;AooooAKKKKACiiigAooooAaegr4W/Zf/AOUi/wC0R/17J/6HDX3Segr4W/Zf/wCUi/7RH/Xsn/oc&#10;NS9xrqfdR6ivmH/gpP8A8mb+Of8Afsf/AEshr6ePUV8w/wDBSf8A5M38c/79j/6WQ03sJbo/JL9n&#10;H/keb7/sHP8A+jYqKP2cf+R5vv8AsHP/AOjYqKzOg4nxl/yP2uf9hOf/ANGtX9G2lf8AIKtP+uKf&#10;+giv5yfGX/I/a5/2E5//AEa1f0baV/yCrT/rin/oIqomcuhbPUV8Kf8ABO7/AJLR+0h/2MK/+jbm&#10;vus9RXwp/wAE7v8AktH7SH/Ywr/6NuaH0IWzPuyiiirEFFFFABRRRQAUUUUAFFFFABRRRQAUUUUA&#10;FFFFABRRRQAUUUUAFFFFABRRRQAUUUUAFFFFABRRRQAUUUUAFFFFABRRRQAUUUUAFFFFABRRRQAU&#10;UUUAFFFFABRRRQAUUUUAFFFFABRRRQAUUUUAFFFFABRRRQAUUUUAFFFFABRRRQAUUUUAFFFFABRR&#10;RQAUUUUAFFFFABRRRQAUUUUAFFFFABRRRQAUUUUAFFFFABRRRQAUUUUAFFFFABRRRQAUUUUAFFFF&#10;ABRRRQAUUUUAFFFFABRRRQAUUUUAFFFFABRRRQAUUUUAFFFFABRRRQAUUUUAFFFFABRRRQAUUUUA&#10;FFFFABRRRQAUUUUAFFFFABRRRQAUUUUAFFFFABRRRQAUUUUAFFFFABRRRQAUUUUAFFFFABRRRQAU&#10;UUUAFFFFABRRRQAUUUUAFFFFABRRRQAUUUUANPQV8Lfsv/8AKRf9oj/r2T/0OGvuk9BXwt+y/wD8&#10;pF/2iP8Ar2T/ANDhqXuNdT7qPUV8w/8ABSf/AJM38c/79j/6WQ19PHqK+Yf+Ck//ACZv45/37H/0&#10;shpvYS3R+SX7OP8AyPN9/wBg5/8A0bFRR+zj/wAjzff9g5//AEbFRWZ0HE+Mv+R+1z/sJz/+jWr+&#10;jbSv+QVaf9cU/wDQRX85PjL/AJH7XP8AsJz/APo1q/o20r/kFWn/AFxT/wBBFVEzl0LZ6ivhT/gn&#10;d/yWj9pD/sYV/wDRtzX3Weor4U/4J3f8lo/aQ/7GFf8A0bc0PoQtmfdlFFFWIKKKKACiiigAoooo&#10;AKKKKACiiigAooooAKKKKACiiigAooooAKKKKACiiigAooooAKKKKACiiigAooooAKKKKACiiigA&#10;ooooAKKKKACiiigAooooAKKKKACiiigAooooAKKKKACiiigAooooAKKKKACiiigAooooAKKKKACi&#10;iigAooooAKKKKACiiigAooooAKKKKACiiigAooooAKKKKACiiigAooooAKKKKACiiigAooooAKKK&#10;KACiiigAooooAKKKKACiiigAooooAKKKKACiiigAooooAKKKKACiiigAooooAKKKKACiiigAoooo&#10;AKKKKACiiigAooooAKKKKACiiigAooooAKKKKACiiigAooooAKKKKACiiigAooooAKKKKACiiigA&#10;ooooAKKKKACiiigAooooAKKKKACiiigAooooAKKKKACiiigAooooAaegr4W/Zf8A+Ui/7RH/AF7J&#10;/wChw190noK+Fv2X/wDlIv8AtEf9eyf+hw1L3Gup91HqK+Yf+Ck//Jm/jn/fsf8A0shr6ePUV8w/&#10;8FJ/+TN/HP8Av2P/AKWQ03sJbo/JL9nH/keb7/sHP/6Nioo/Zx/5Hm+/7Bz/APo2KiszoOJ8Zf8A&#10;I/a5/wBhOf8A9GtX9G2lf8gq0/64p/6CK/nJ8Zf8j9rn/YTn/wDRrV/RtpX/ACCrT/rin/oIqomc&#10;uhbPUV8Kf8E7v+S0ftIf9jCv/o25r7rPUV8Kf8E7v+S0ftIf9jCv/o25ofQhbM+7KKKKsQUUUUAF&#10;FFFABRRRQAUUUUAFFFFABRRRQAUUUUAFFFFABRRRQAUUUUAFFFFABRRRQAUUUUAFFFFABRRRQAUU&#10;UUAFFFFABRRRQAUUUUAFFFFABRRRQAUUUUAFFFFABRRRQAUUUUAFFFFABRRRQAUUUUAFFFFABRRR&#10;QAUUUUAFFFFABRRRQAUUUUAFFFFABRRRQAUUUUAFFFFABRRRQAUUUUAFFFFABRRRQAUUUUAFFFFA&#10;BRRRQAUUUUAFFFFABRRRQAUUUUAFFFFABRRRQAUUUUAFFFFABRRRQAUUUUAFFFFABRRRQAUUUUAF&#10;FFFABRRRQAUUUUAFFFFABRRRQAUUUUAFFFFABRRRQAUUUUAFFFFABRRRQAUUUUAFFFFABRRRQAUU&#10;UUAFFFFABRRRQAUUUUAFFFFABRRRQAUUUUAFFFFABRRRQAUUUUAFFFFABRRRQA09BXwt+y//AMpF&#10;/wBoj/r2T/0OGvuk9BXwt+y//wApF/2iP+vZP/Q4al7jXU+6j1FfMP8AwUn/AOTN/HP+/Y/+lkNf&#10;Tx6ivmH/AIKT/wDJm/jn/fsf/SyGm9hLdH5Jfs4/8jzff9g5/wD0bFRR+zj/AMjzff8AYOf/ANGx&#10;UVmdBxPjL/kftc/7Cc//AKNav6NtK/5BVp/1xT/0EV/OT4y/5H7XP+wnP/6Nav6NtK/5BVp/1xT/&#10;ANBFVEzl0LZ6ivhT/gnd/wAlo/aQ/wCxhX/0bc191nqK+FP+Cd3/ACWj9pD/ALGFf/RtzQ+hC2Z9&#10;2UUUVYgooooAKKKKACiiigAooooAKKKKACiiigAooooAKKKKACiiigAooooAKKKKACiiigAooooA&#10;KKKKACiiigAooooAKKKKACiiigAooooAKKKKACiiigAooooAKKKKACiiigAooooAKKKKACiiigAo&#10;oooAKKKKACiiigAooooAKKKKACiiigAooooAKKKKACiiigAooooAKKKKACiiigAooooAKKKKACii&#10;igAooooAKKKKACiiigAooooAKKKKACiiigAooooAKKKKACiiigAooooAKKKKACiiigAooooAKKKK&#10;ACiiigAooooAKKKKACiiigAooooAKKKKACiiigAooooAKKKKACiiigAooooAKKKKACiiigAooooA&#10;KKKKACiiigAooooAKKKKACiiigAooooAKKKKACiiigAooooAKKKKACiiigAooooAKKKKACiiigBp&#10;6Cvhb9l//lIv+0R/17J/6HDX3Segr4W/Zf8A+Ui/7RH/AF7J/wChw1L3Gup91HqK+Yf+Ck//ACZv&#10;45/37H/0shr6ePUV8w/8FJ/+TN/HP+/Y/wDpZDTewluj8kv2cf8Akeb7/sHP/wCjYqKP2cf+R5vv&#10;+wc//o2KiszoOJ8Zf8j9rn/YTn/9GtX9G2lf8gq0/wCuKf8AoIr+cnxl/wAj9rn/AGE5/wD0a1f0&#10;baV/yCrT/rin/oIqomcuhbPUV8Kf8E7v+S0ftIf9jCv/AKNua+6z1FfCn/BO7/ktH7SH/Ywr/wCj&#10;bmh9CFsz7soooqxBRRRQAUUUUAFFFFABRRRQAUUUUAFFFFABRRRQAUUUUAFFFFABRRRQAUUUUAFF&#10;FFABRRRQAUUUUAFFFFABRRRQAUUUUAFFFFABRRRQAUUUUAFFFFABRRRQAUUUUAFFFFABRRRQAUUU&#10;UAFFFFABRRRQAUUUUAFFFFABRRRQAUUUUAFFFFABRRRQAUUUUAFFFFABRRRQAUUUUAFFFFABRRRQ&#10;AUUUUAFFFFABRRRQAUUUUAFFFFABRRRQAUUUUAFFFFABRRRQAUUUUAFFFFABRRRQAUUUUAFFFFAB&#10;RRRQAUUUUAFFFFABRRRQAUUUUAFFFFABRRRQAUUUUAFFFFABRRRQAUUUUAFFFFABRRRQAUUUUAFF&#10;FFABRRRQAUUUUAFFFFABRRRQAUUUUAFFFFABRRRQAUUUUAFFFFABRRRQAUUUUAFFFFABRRRQAUUU&#10;UAFFFFADT0FfC37L/wDykX/aI/69k/8AQ4a+6T0FfC37L/8AykX/AGiP+vZP/Q4al7jXU+6j1FfM&#10;P/BSf/kzfxz/AL9j/wClkNfTx6ivmH/gpP8A8mb+Of8Afsf/AEshpvYS3R+SX7OP/I833/YOf/0b&#10;FRR+zj/yPN9/2Dn/APRsVFZnQcT4y/5H7XP+wnP/AOjWr+jbSv8AkFWn/XFP/QRX85PjL/kftc/7&#10;Cc//AKNav6NtK/5BVp/1xT/0EVUTOXQtnqK+FP8Agnd/yWj9pD/sYV/9G3NfdZ6ivhT/AIJ3f8lo&#10;/aQ/7GFf/RtzQ+hC2Z92UUUVYgooooAKKKKACiiigAooooAKKKKACiiigAooooAKKKKACiiigAoo&#10;ooAKKKKACiiigAooooAKKKKACiiigAooooAKKKKACiiigAooooAKKKKACiiigAooooAKKKKACiii&#10;gAooooAKKKKACiiigAooooAKKKKACiiigAooooAKKKKACiiigAooooAKKKKACiiigAooooAKKKKA&#10;CiiigAooooAKKKKACiiigAooooAKKKKACiiigAooooAKKKKACiiigAooooAKKKKACiiigAooooAK&#10;KKKACiiigAooooAKKKKACiiigAooooAKKKKACiiigAooooAKKKKACiiigAooooAKKKKACiiigAoo&#10;ooAKKKKACiiigAooooAKKKKACiiigAooooAKKKKACiiigAooooAKKKKACiiigAooooAKKKKACiii&#10;gAooooAKKKKACiiigBp6Cvhb9l//AJSL/tEf9eyf+hw190noK+Fv2X/+Ui/7RH/Xsn/ocNS9xrqf&#10;dR6ivmH/AIKT/wDJm/jn/fsf/SyGvp49RXzD/wAFJ/8Akzfxz/v2P/pZDTewluj8kv2cf+R5vv8A&#10;sHP/AOjYqKP2cf8Akeb7/sHP/wCjYqKzOg4nxl/yP2uf9hOf/wBGtX9G2lf8gq0/64p/6CK/nJ8Z&#10;f8j9rn/YTn/9GtX9G2lf8gq0/wCuKf8AoIqomcuhbPUV8Kf8E7v+S0ftIf8AYwr/AOjbmvus9RXw&#10;p/wTu/5LR+0h/wBjCv8A6NuaH0IWzPuyiiirEFFFFABRRRQAUUUUAFFFFABRRRQAUUUUAFFFFABR&#10;RRQAUUUUAFFFFABRRRQAUUUUAFFFFABRRRQAUUUUAFFFFABRRRQAUUUUAFFFFABRRRQAUUUUAFFF&#10;FABRRRQAUUUUAFFFFABRRRQAUUUUAFFFFABRRRQAUUUUAFFFFABRRRQAUUUUAFFFFABRRRQAUUUU&#10;AFFFFABRRRQAUUUUAFFFFABRRRQAUUUUAFFFFABRRRQAUUUUAFFFFABRRRQAUUUUAFFFFABRRRQA&#10;UUUUAFFFFABRRRQAUUUUAFFFFABRRRQAUUUUAFFFFABRRRQAUUUUAFFFFABRRRQAUUUUAFFFFABR&#10;RRQAUUUUAFFFFABRRRQAUUUUAFFFFABRRRQAUUUUAFFFFABRRRQAUUUUAFFFFABRRRQAUUUUAFFF&#10;FABRRRQAUUUUAFFFFABRRRQAUUUUANPQV8Lfsv8A/KRf9oj/AK9k/wDQ4a+6T0FfC37L/wDykX/a&#10;I/69k/8AQ4al7jXU+6j1FfMP/BSf/kzfxz/v2P8A6WQ19PHqK+Yf+Ck//Jm/jn/fsf8A0shpvYS3&#10;R+SX7OP/ACPN9/2Dn/8ARsVFH7OP/I833/YOf/0bFRWZ0HE+Mv8Akftc/wCwnP8A+jWr+jbSv+QV&#10;af8AXFP/AEEV/OT4y/5H7XP+wnP/AOjWr+jbSv8AkFWn/XFP/QRVRM5dC2eor4U/4J3f8lo/aQ/7&#10;GFf/AEbc191nqK+FP+Cd3/JaP2kP+xhX/wBG3ND6ELZn3ZRRRViCiiigAooooAKKKKACiiigAooo&#10;oAKKKKACiiigAooooAKKKKACiiigAooooAKKKKACiiigAooooAKKKKACiiigAooooAKKKKACiiig&#10;AooooAKKKKACiiigAooooAKKKKACiiigAooooAKKKKACiiigAooooAKKKKACiiigAooooAKKKKAC&#10;iiigAooooAKKKKACiiigAooooAKKKKACiiigAooooAKKKKACiiigAooooAKKKKACiiigAooooAKK&#10;KKACiiigAooooAKKKKACiiigAooooAKKKKACiiigAooooAKKKKACiiigAooooAKKKKACiiigAooo&#10;oAKKKKACiiigAooooAKKKKACiiigAooooAKKKKACiiigAooooAKKKKACiiigAooooAKKKKACiiig&#10;AooooAKKKKACiiigAooooAKKKKACiiigAooooAKKKKAGnoK+Fv2X/wDlIv8AtEf9eyf+hw190noK&#10;+Fv2X/8AlIv+0R/17J/6HDUvca6n3Ueor5h/4KT/APJm/jn/AH7H/wBLIa+nj1FfMP8AwUn/AOTN&#10;/HP+/Y/+lkNN7CW6PyS/Zx/5Hm+/7Bz/APo2Kij9nH/keb7/ALBz/wDo2KiszoOJ8Zf8j9rn/YTn&#10;/wDRrV/RtpX/ACCrT/rin/oIr+cnxl/yP2uf9hOf/wBGtX9G2lf8gq0/64p/6CKqJnLoWz1FfCn/&#10;AATu/wCS0ftIf9jCv/o25r7rPUV8Kf8ABO7/AJLR+0h/2MK/+jbmh9CFsz7soooqxBRRRQAUUUUA&#10;FFFFABRRRQAUUUUAFFFFABRRRQAUUUUAFFFFABRRRQAUUUUAFFFFABRRRQAUUUUAFFFFABRRRQAU&#10;UUUAFFFFABRRRQAUUUUAFFFFABRRRQAUUUUAFFFFABRRRQAUUUUAFFFFABRRRQAUUUUAFFFFABRR&#10;RQAUUUUAFFFFABRRRQAUUUUAFFFFABRRRQAUUUUAFFFFABRRRQAUUUUAFFFFABRRRQAUUUUAFFFF&#10;ABRRRQAUUUUAFFFFABRRRQAUUUUAFFFFABRRRQAUUUUAFFFFABRRRQAUUUUAFFFFABRRRQAUUUUA&#10;FFFFABRRRQAUUUUAFFFFABRRRQAUUUUAFFFFABRRRQAUUUUAFFFFABRRRQAUUUUAFFFFABRRRQAU&#10;UUUAFFFFABRRRQAUUUUAFFFFABRRRQAUUUUAFFFFABRRRQAUUUUAFFFFADT0FfC37L//ACkX/aI/&#10;69k/9Dhr7pPQV8Lfsv8A/KRf9oj/AK9k/wDQ4al7jXU+6j1FfMP/AAUn/wCTN/HP+/Y/+lkNfTx6&#10;ivmH/gpP/wAmb+Of9+x/9LIab2Et0fkl+zj/AMjzff8AYOf/ANGxUUfs4/8AI833/YOf/wBGxUVm&#10;dBxPjL/kftc/7Cc//o1q/o20r/kFWn/XFP8A0EV/OT4y/wCR+1z/ALCc/wD6Nav6NtK/5BVp/wBc&#10;U/8AQRVRM5dC2eor4U/4J3f8lo/aQ/7GFf8A0bc191nqK+FP+Cd3/JaP2kP+xhX/ANG3ND6ELZn3&#10;ZRRRViCiiigAooooAKKKKACiiigAooooAKKKKACiiigAooooAKKKKACiiigAooooAKKKKACiiigA&#10;ooooAKKKKACiiigAooooAKKKKACiiigAooooAKKKKACiiigAooooAKKKKACiiigAooooAKKKKACi&#10;iigAooooAKKKKACiiigAooooAKKKKACiiigAooooAKKKKACiiigAooooAKKKKACiiigAooooAKKK&#10;KACiiigAooooAKKKKACiiigAooooAKKKKACiiigAooooAKKKKACiiigAooooAKKKKACiiigAoooo&#10;AKKKKACiiigAooooAKKKKACiiigAooooAKKKKACiiigAooooAKKKKACiiigAooooAKKKKACiiigA&#10;ooooAKKKKACiiigAooooAKKKKACiiigAooooAKKKKACiiigAooooAKKKKACiiigAooooAKKKKAGn&#10;oK+Fv2X/APlIv+0R/wBeyf8AocNfdJ6Cvhb9l/8A5SL/ALRH/Xsn/ocNS9xrqfdR6ivmH/gpP/yZ&#10;v45/37H/ANLIa+nj1FfMP/BSf/kzfxz/AL9j/wClkNN7CW6PyS/Zx/5Hm+/7Bz/+jYqKP2cf+R5v&#10;v+wc/wD6NiorM6DifGX/ACP2uf8AYTn/APRrV/RtpX/IKtP+uKf+giv5yfGX/I/a5/2E5/8A0a1f&#10;0baV/wAgq0/64p/6CKqJnLoWz1FfCn/BO7/ktH7SH/Ywr/6Nua+6z1FfCn/BO7/ktH7SH/Ywr/6N&#10;uaH0IWzPuyiiirEFFFFABRRRQAUUUUAFFFFABRRRQAUUUUAFFFFABRRRQAUUUUAFFFFABRRRQAUU&#10;UUAFFFFABRRRQAUUUUAFFFFABRRRQAUUUUAFFFFABRRRQAUUUUAFFFFABRRRQAUUUUAFFFFABRRR&#10;QAUUUUAFFFFABRRRQAUUUUAFFFFABRRRQAUUUUAFFFFABRRRQAUUUUAFFFFABRRRQAUUUUAFFFFA&#10;BRRRQAUUUUAFFFFABRRRQAUUUUAFFFFABRRRQAUUUUAFFFFABRRRQAUUUUAFFFFABRRRQAUUUUAF&#10;FFFABRRRQAUUUUAFFFFABRRRQAUUUUAFFFFABRRRQAUUUUAFFFFABRRRQAUUUUAFFFFABRRRQAUU&#10;UUAFFFFABRRRQAUUUUAFFFFABRRRQAUUUUAFFFFABRRRQAUUUUAFFFFABRRRQAUUUUAFFFFABRRR&#10;QAUUUUANPQV8Lfsv/wDKRf8AaI/69k/9Dhr7pPQV8Lfsv/8AKRf9oj/r2T/0OGpe411Puo9RXzD/&#10;AMFJ/wDkzfxz/v2P/pZDX08eor5h/wCCk/8AyZv45/37H/0shpvYS3R+SX7OP/I833/YOf8A9GxU&#10;Ufs4/wDI833/AGDn/wDRsVFZnQcT4y/5H7XP+wnP/wCjWr+jbSv+QVaf9cU/9BFfzk+Mv+R+1z/s&#10;Jz/+jWr+jbSv+QVaf9cU/wDQRVRM5dC2eor4U/4J3f8AJaP2kP8AsYV/9G3NfdZ6ivhT/gnd/wAl&#10;o/aQ/wCxhX/0bc0PoQtmfdlFFFWIKKKKACiiigAooooAKKKKACiiigAooooAKKKKACiiigAooooA&#10;KKKKACiiigAooooAKKKKACiiigAooooAKKKKACiiigAooooAKKKKACiiigAooooAKKKKACiiigAo&#10;oooAKKKKACiiigAooooAKKKKACiiigAooooAKKKKACiiigAooooAKKKKACiiigAooooAKKKKACii&#10;igAooooAKKKKACiiigAooooAKKKKACiiigAooooAKKKKACiiigAooooAKKKKACiiigAooooAKKKK&#10;ACiiigAooooAKKKKACiiigAooooAKKKKACiiigAooooAKKKKACiiigAooooAKKKKACiiigAooooA&#10;KKKKACiiigAooooAKKKKACiiigAooooAKKKKACiiigAooooAKKKKACiiigAooooAKKKKACiiigAo&#10;oooAKKKKACiiigAooooAaegr4W/Zf/5SL/tEf9eyf+hw190noK+Fv2X/APlIv+0R/wBeyf8AocNS&#10;9xrqfdR6ivmH/gpP/wAmb+Of9+x/9LIa+nj1FfMP/BSf/kzfxz/v2P8A6WQ03sJbo/JL9nH/AJHm&#10;+/7Bz/8Ao2Kij9nH/keb7/sHP/6NiorM6DifGX/I/a5/2E5//RrV/RtpX/IKtP8Arin/AKCK/nJ8&#10;Zf8AI/a5/wBhOf8A9GtX9G2lf8gq0/64p/6CKqJnLoWz1FfCn/BO7/ktH7SH/Ywr/wCjbmvus9RX&#10;wp/wTu/5LR+0h/2MK/8Ao25ofQhbM+7KKKKsQUUUUAFFFFABRRRQAUUUUAFFFFABRRRQAUUUUAFF&#10;FFABRRRQAUUUUAFFFFABRRRQAUUUUAFFFFABRRRQAUUUUAFFFFABRRRQAUUUUAFFFFABRRRQAUUU&#10;UAFFFFABRRRQAUUUUAFFFFABRRRQAUUUUAFFFFABRRRQAUUUUAFFFFABRRRQAUUUUAFFFFABRRRQ&#10;AUUUUAFFFFABRRRQAUUUUAFFFFABRRRQAUUUUAFFFFABRRRQAUUUUAFFFFABRRRQAUUUUAFFFFAB&#10;RRRQAUUUUAFFFFABRRRQAUUUUAFFFFABRRRQAUUUUAFFFFABRRRQAUUUUAFFFFABRRRQAUUUUAFF&#10;FFABRRRQAUUUUAFFFFABRRRQAUUUUAFFFFABRRRQAUUUUAFFFFABRRRQAUUUUAFFFFABRRRQAUUU&#10;UAFFFFABRRRQAUUUUAFFFFABRRRQA09BXwt+y/8A8pF/2iP+vZP/AEOGvuk9BXwt+y//AMpF/wBo&#10;j/r2T/0OGpe411Puo9RXzD/wUn/5M38c/wC/Y/8ApZDX08eor5h/4KT/APJm/jn/AH7H/wBLIab2&#10;Et0fkl+zj/yPN9/2Dn/9GxUUfs4/8jzff9g5/wD0bFRWZ0HE+Mv+R+1z/sJz/wDo1q/o20r/AJBV&#10;p/1xT/0EV/OT4y/5H7XP+wnP/wCjWr+jbSv+QVaf9cU/9BFVEzl0LZ6ivhT/AIJ3f8lo/aQ/7GFf&#10;/RtzX3Weor4U/wCCd3/JaP2kP+xhX/0bc0PoQtmfdlFFFWIKKKKACiiigAooooAKKKKACiiigAoo&#10;ooAKKKKACiiigAooooAKKKKACiiigAooooAKKKKACiiigAooooAKKKKACiiigAooooAKKKKACiii&#10;gAooooAKKKKACiiigAooooAKKKKACiiigAooooAKKKKACiiigAooooAKKKKACiiigAooooAKKKKA&#10;CiiigAooooAKKKKACiiigAooooAKKKKACiiigAooooAKKKKACiiigAooooAKKKKACiiigAooooAK&#10;KKKACiiigAooooAKKKKACiiigAooooAKKKKACiiigAooooAKKKKACiiigAooooAKKKKACiiigAoo&#10;ooAKKKKACiiigAooooAKKKKACiiigAooooAKKKKACiiigAooooAKKKKACiiigAooooAKKKKACiii&#10;gAooooAKKKKACiiigAooooAKKKKACiiigAooooAaegr4W/Zf/wCUi/7RH/Xsn/ocNfdJ6Cvhb9l/&#10;/lIv+0R/17J/6HDUvca6n3Ueor5h/wCCk/8AyZv45/37H/0shr6ePUV8w/8ABSf/AJM38c/79j/6&#10;WQ03sJbo/JL9nH/keb7/ALBz/wDo2Kij9nH/AJHm+/7Bz/8Ao2KiszoOJ8Zf8j9rn/YTn/8ARrV/&#10;RtpX/IKtP+uKf+giv5yfGX/I/a5/2E5//RrV/RtpX/IKtP8Arin/AKCKqJnLoWz1FfCn/BO7/ktH&#10;7SH/AGMK/wDo25r7rPUV8Kf8E7v+S0ftIf8AYwr/AOjbmh9CFsz7soooqxBRRRQAUUUUAFFFFABR&#10;RRQAUUUUAFFFFABRRRQAUUUUAFFFFABRRRQAUUUUAFFFFABRRRQAUUUUAFFFFABRRRQAUUUUAFFF&#10;FABRRRQAUUUUAFFFFABRRRQAUUUUAFFFFABRRRQAUUUUAFFFFABRRRQAUUUUAFFFFABRRRQAUUUU&#10;AFFFFABRRRQAUUUUAFFFFABRRRQAUUUUAFFFFABRRRQAUUUUAFFFFABRRRQAUUUUAFFFFABRRRQA&#10;UUUUAFFFFABRRRQAUUUUAFFFFABRRRQAUUUUAFFFFABRRRQAUUUUAFFFFABRRRQAUUUUAFFFFABR&#10;RRQAUUUUAFFFFABRRRQAUUUUAFFFFABRRRQAUUUUAFFFFABRRRQAUUUUAFFFFABRRRQAUUUUAFFF&#10;FABRRRQAUUUUAFFFFABRRRQAUUUUAFFFFABRRRQAUUUUAFFFFADT0FfC37L/APykX/aI/wCvZP8A&#10;0OGvuk9BXwt+y/8A8pF/2iP+vZP/AEOGpe411Puo9RXzD/wUn/5M38c/79j/AOlkNfTx6ivmH/gp&#10;P/yZv45/37H/ANLIab2Et0fkl+zj/wAjzff9g5//AEbFRR+zj/yPN9/2Dn/9GxUVmdBxPjL/AJH7&#10;XP8AsJz/APo1q/o20r/kFWn/AFxT/wBBFfzk+Mv+R+1z/sJz/wDo1q/o20r/AJBVp/1xT/0EVUTO&#10;XQtnqK+FP+Cd3/JaP2kP+xhX/wBG3NfdZ6ivhT/gnd/yWj9pD/sYV/8ARtzQ+hC2Z92UUUVYgooo&#10;oAKKKKACiiigAooooAKKKKACiiigAooooAKKKKACiiigAooooAKKKKACiiigAooooAKKKKACiiig&#10;AooooAKKKKACiiigAooooAKKKKACiiigAooooAKKKKACiiigAooooAKKKKACiiigAooooAKKKKAC&#10;iiigAooooAKKKKACiiigAooooAKKKKACiiigAooooAKKKKACiiigAooooAKKKKACiiigAooooAKK&#10;KKACiiigAooooAKKKKACiiigAooooAKKKKACiiigAooooAKKKKACiiigAooooAKKKKACiiigAooo&#10;oAKKKKACiiigAooooAKKKKACiiigAooooAKKKKACiiigAooooAKKKKACiiigAooooAKKKKACiiig&#10;AooooAKKKKACiiigAooooAKKKKACiiigAooooAKKKKACiiigAooooAKKKKACiiigBp6Cvhb9l/8A&#10;5SL/ALRH/Xsn/ocNfdJ6Cvhb9l//AJSL/tEf9eyf+hw1L3Gup91HqK+Yf+Ck/wDyZv45/wB+x/8A&#10;SyGvp49RXzD/AMFJ/wDkzfxz/v2P/pZDTewluj8kv2cf+R5vv+wc/wD6Nioo/Zx/5Hm+/wCwc/8A&#10;6NiorM6DifGX/I/a5/2E5/8A0a1f0baV/wAgq0/64p/6CK/nJ8Zf8j9rn/YTn/8ARrV/RtpX/IKt&#10;P+uKf+giqiZy6Fs9RXwp/wAE7v8AktH7SH/Ywr/6Nua+6z1FfCn/AATu/wCS0ftIf9jCv/o25ofQ&#10;hbM+7KKKKsQUUUUAFFFFABRRRQAUUUUAFFFFABRRRQAUUUUAFFFFABRRRQAUUUUAFFFFABRRRQAU&#10;UUUAFFFFABRRRQAUUUUAFFFFABRRRQAUUUUAFFFFABRRRQAUUUUAFFFFABRRRQAUUUUAFFFFABRR&#10;RQAUUUUAFFFFABRRRQAUUUUAFFFFABRRRQAUUUUAFFFFABRRRQAUUUUAFFFFABRRRQAUUUUAFFFF&#10;ABRRRQAUUUUAFFFFABRRRQAUUUUAFFFFABRRRQAUUUUAFFFFABRRRQAUUUUAFFFFABRRRQAUUUUA&#10;FFFFABRRRQAUUUUAFFFFABRRRQAUUUUAFFFFABRRRQAUUUUAFFFFABRRRQAUUUUAFFFFABRRRQAU&#10;UUUAFFFFABRRRQAUUUUAFFFFABRRRQAUUUUAFFFFABRRRQAUUUUAFFFFABRRRQAUUUUAFFFFABRR&#10;RQA09BXwt+y//wApF/2iP+vZP/Q4a+6T0FfC37L/APykX/aI/wCvZP8A0OGpe411Puo9RXzD/wAF&#10;J/8Akzfxz/v2P/pZDX08eor5h/4KT/8AJm/jn/fsf/SyGm9hLdH5Jfs4/wDI833/AGDn/wDRsVFH&#10;7OP/ACPN9/2Dn/8ARsVFZnQcT4y/5H7XP+wnP/6Nav6NtK/5BVp/1xT/ANBFfzk+Mv8Akftc/wCw&#10;nP8A+jWr+jbSv+QVaf8AXFP/AEEVUTOXQtnqK+FP+Cd3/JaP2kP+xhX/ANG3NfdZ6ivhT/gnd/yW&#10;j9pD/sYV/wDRtzQ+hC2Z92UUUVYgooooAKKKKACiiigAooooAKKKKACiiigAooooAKKKKACiiigA&#10;ooooAKKKKACiiigAooooAKKKKACiiigAooooAKKKKACiiigAooooAKKKKACiiigAooooAKKKKACi&#10;iigAooooAKKKKACiiigAooooAKKKKACiiigAooooAKKKKACiiigAooooAKKKKACiiigAooooAKKK&#10;KACiiigAooooAKKKKACiiigAooooAKKKKACiiigAooooAKKKKACiiigAooooAKKKKACiiigAoooo&#10;AKKKKACiiigAooooAKKKKACiiigAooooAKKKKACiiigAooooAKKKKACiiigAooooAKKKKACiiigA&#10;ooooAKKKKACiiigAooooAKKKKACiiigAooooAKKKKACiiigAooooAKKKKACiiigAooooAKKKKACi&#10;iigAooooAKKKKACiiigBp6Cvhb9l/wD5SL/tEf8AXsn/AKHDX3Segr4W/Zf/AOUi/wC0R/17J/6H&#10;DUvca6n3Ueor5h/4KT/8mb+Of9+x/wDSyGvp49RXzD/wUn/5M38c/wC/Y/8ApZDTewluj8kv2cf+&#10;R5vv+wc//o2Kij9nH/keb7/sHP8A+jYqKzOg4nxl/wAj9rn/AGE5/wD0a1f0baV/yCrT/rin/oIr&#10;+cnxl/yP2uf9hOf/ANGtX9G2lf8AIKtP+uKf+giqiZy6Fs9RXwp/wTu/5LR+0h/2MK/+jbmvus9R&#10;Xwp/wTu/5LR+0h/2MK/+jbmh9CFsz7soooqxBRRRQAUUUUAFFFFABRRRQAUUUUAFFFFABRRRQAUU&#10;UUAFFFFABRRRQAUUUUAFFFFABRRRQAUUUUAFFFFABRRRQAUUUUAFFFFABRRRQAUUUUAFFFFABRRR&#10;QAUUUUAFFFFABRRRQAUUUUAFFFFABRRRQAUUUUAFFFFABRRRQAUUUUAFFFFABRRRQAUUUUAFFFFA&#10;BRRRQAUUUUAFFFFABRRRQAUUUUAFFFFABRRRQAUUUUAFFFFABRRRQAUUUUAFFFFABRRRQAUUUUAF&#10;FFFABRRRQAUUUUAFFFFABRRRQAUUUUAFFFFABRRRQAUUUUAFFFFABRRRQAUUUUAFFFFABRRRQAUU&#10;UUAFFFFABRRRQAUUUUAFFFFABRRRQAUUUUAFFFFABRRRQAUUUUAFFFFABRRRQAUUUUAFFFFABRRR&#10;QAUUUUAFFFFABRRRQAUUUUAFFFFADT0FfC37L/8AykX/AGiP+vZP/Q4a+6T0FfC37L//ACkX/aI/&#10;69k/9DhqXuNdT7qPUV8w/wDBSf8A5M38c/79j/6WQ19PHqK+Yf8AgpP/AMmb+Of9+x/9LIab2Et0&#10;fkl+zj/yPN9/2Dn/APRsVFH7OP8AyPN9/wBg5/8A0bFRWZ0HE+Mv+R+1z/sJz/8Ao1q/o20r/kFW&#10;n/XFP/QRX85PjL/kftc/7Cc//o1q/o20r/kFWn/XFP8A0EVUTOXQtnqK+FP+Cd3/ACWj9pD/ALGF&#10;f/RtzX3Weor4U/4J3f8AJaP2kP8AsYV/9G3ND6ELZn3ZRRRViCiiigAooooAKKKKACiiigAooooA&#10;KKKKACiiigAooooAKKKKACiiigAooooAKKKKACiiigAooooAKKKKACiiigAooooAKKKKACiiigAo&#10;oooAKKKKACiiigAooooAKKKKACiiigAooooAKKKKACiiigAooooAKKKKACiiigAooooAKKKKACii&#10;igAooooAKKKKACiiigAooooAKKKKACiiigAooooAKKKKACiiigAooooAKKKKACiiigAooooAKKKK&#10;ACiiigAooooAKKKKACiiigAooooAKKKKACiiigAooooAKKKKACiiigAooooAKKKKACiiigAooooA&#10;KKKKACiiigAooooAKKKKACiiigAooooAKKKKACiiigAooooAKKKKACiiigAooooAKKKKACiiigAo&#10;oooAKKKKACiiigAooooAKKKKACiiigAooooAKKKKAGnoK+Fv2X/+Ui/7RH/Xsn/ocNfdJ6Cvhb9l&#10;/wD5SL/tEf8AXsn/AKHDUvca6n3Ueor5h/4KT/8AJm/jn/fsf/SyGvp49RXzD/wUn/5M38c/79j/&#10;AOlkNN7CW6PyS/Zx/wCR5vv+wc//AKNioo/Zx/5Hm+/7Bz/+jYqKzOg4nxl/yP2uf9hOf/0a1f0b&#10;aV/yCrT/AK4p/wCgiv5yfGX/ACP2uf8AYTn/APRrV/RtpX/IKtP+uKf+giqiZy6Fs9RXwp/wTu/5&#10;LR+0h/2MK/8Ao25r7rPUV8Kf8E7v+S0ftIf9jCv/AKNuaH0IWzPuyiiirEFFFFABRRRQAUUUUAFF&#10;FFABRRRQAUUUUAFFFFABRRRQAUUUUAFFFFABRRRQAUUUUAFFFFABRRRQAUUUUAFFFFABRRRQAUUU&#10;UAFFFFABRRRQAUUUUAFFFFABRRRQAUUUUAFFFFABRRRQAUUUUAFFFFABRRRQAUUUUAFFFFABRRRQ&#10;AUUUUAFFFFABRRRQAUUUUAFFFFABRRRQAUUUUAFFFFABRRRQAUUUUAFFFFABRRRQAUUUUAFFFFAB&#10;RRRQAUUUUAFFFFABRRRQAUUUUAFFFFABRRRQAUUUUAFFFFABRRRQAUUUUAFFFFABRRRQAUUUUAFF&#10;FFABRRRQAUUUUAFFFFABRRRQAUUUUAFFFFABRRRQAUUUUAFFFFABRRRQAUUUUAFFFFABRRRQAUUU&#10;UAFFFFABRRRQAUUUUAFFFFABRRRQAUUUUAFFFFABRRRQAUUUUANPQV8Lfsv/APKRf9oj/r2T/wBD&#10;hr7pPQV8Lfsv/wDKRf8AaI/69k/9DhqXuNdT7qPUV8w/8FJ/+TN/HP8Av2P/AKWQ19PHqK+Yf+Ck&#10;/wDyZv45/wB+x/8ASyGm9hLdH5Jfs4/8jzff9g5//RsVFH7OP/I833/YOf8A9GxUVmdBxPjL/kft&#10;c/7Cc/8A6Nav6NtK/wCQVaf9cU/9BFfzk+Mv+R+1z/sJz/8Ao1q/o20r/kFWn/XFP/QRVRM5dC2e&#10;or4U/wCCd3/JaP2kP+xhX/0bc191nqK+FP8Agnd/yWj9pD/sYV/9G3ND6ELZn3ZRRRViCiiigAoo&#10;ooAKKKKACiiigAooooAKKKKACiiigAooooAKKKKACiiigAooooAKKKKACiiigAooooAKKKKACiii&#10;gAooooAKKKKACiiigAooooAKKKKACiiigAooooAKKKKACiiigAooooAKKKKACiiigAooooAKKKKA&#10;CiiigAooooAKKKKACiiigAooooAKKKKACiiigAooooAKKKKACiiigAooooAKKKKACiiigAooooAK&#10;KKKACiiigAooooAKKKKACiiigAooooAKKKKACiiigAooooAKKKKACiiigAooooAKKKKACiiigAoo&#10;ooAKKKKACiiigAooooAKKKKACiiigAooooAKKKKACiiigAooooAKKKKACiiigAooooAKKKKACiii&#10;gAooooAKKKKACiiigAooooAKKKKACiiigAooooAKKKKACiiigAooooAKKKKAGnoK+Fv2X/8AlIv+&#10;0R/17J/6HDX3Segr4W/Zf/5SL/tEf9eyf+hw1L3Gup91HqK+Yf8AgpP/AMmb+Of9+x/9LIa+nj1F&#10;fMP/AAUn/wCTN/HP+/Y/+lkNN7CW6PyS/Zx/5Hm+/wCwc/8A6Nioo/Zx/wCR5vv+wc//AKNiorM6&#10;DifGX/I/a5/2E5//AEa1f0baV/yCrT/rin/oIr+cnxl/yP2uf9hOf/0a1f0baV/yCrT/AK4p/wCg&#10;iqiZy6Fs9RXwp/wTu/5LR+0h/wBjCv8A6Nua+6z1FfCn/BO7/ktH7SH/AGMK/wDo25ofQhbM+7KK&#10;KKsQUUUUAFFFFABRRRQAUUUUAFFFFABRRRQAUUUUAFFFFABRRRQAUUUUAFFFFABRRRQAUUUUAFFF&#10;FABRRRQAUUUUAFFFFABRRRQAUUUUAFFFFABRRRQAUUUUAFFFFABRRRQAUUUUAFFFFABRRRQAUUUU&#10;AFFFFABRRRQAUUUUAFFFFABRRRQAUUUUAFFFFABRRRQAUUUUAFFFFABRRRQAUUUUAFFFFABRRRQA&#10;UUUUAFFFFABRRRQAUUUUAFFFFABRRRQAUUUUAFFFFABRRRQAUUUUAFFFFABRRRQAUUUUAFFFFABR&#10;RRQAUUUUAFFFFABRRRQAUUUUAFFFFABRRRQAUUUUAFFFFABRRRQAUUUUAFFFFABRRRQAUUUUAFFF&#10;FABRRRQAUUUUAFFFFABRRRQAUUUUAFFFFABRRRQAUUUUAFFFFABRRRQAUUUUAFFFFABRRRQA09BX&#10;wt+y/wD8pF/2iP8Ar2T/ANDhr7pPQV8Lfsv/APKRf9oj/r2T/wBDhqXuNdT7qPUV8w/8FJ/+TN/H&#10;P+/Y/wDpZDX08eor5h/4KT/8mb+Of9+x/wDSyGm9hLdH5Jfs4/8AI833/YOf/wBGxUUfs4/8jzff&#10;9g5//RsVFZnQcT4y/wCR+1z/ALCc/wD6Nav6NtK/5BVp/wBcU/8AQRX85PjL/kftc/7Cc/8A6Nav&#10;6NtK/wCQVaf9cU/9BFVEzl0LZ6ivhT/gnd/yWj9pD/sYV/8ARtzX3Weor4U/4J3f8lo/aQ/7GFf/&#10;AEbc0PoQtmfdlFFFWIKKKKACiiigAooooAKKKKACiiigAooooAKKKKACiiigAooooAKKKKACiiig&#10;AooooAKKKKACiiigAooooAKKKKACiiigAooooAKKKKACiiigAooooAKKKKACiiigAooooAKKKKAC&#10;iiigAooooAKKKKACiiigAooooAKKKKACiiigAooooAKKKKACiiigAooooAKKKKACiiigAooooAKK&#10;KKACiiigAooooAKKKKACiiigAooooAKKKKACiiigAooooAKKKKACiiigAooooAKKKKACiiigAooo&#10;oAKKKKACiiigAooooAKKKKACiiigAooooAKKKKACiiigAooooAKKKKACiiigAooooAKKKKACiiig&#10;AooooAKKKKACiiigAooooAKKKKACiiigAooooAKKKKACiiigAooooAKKKKACiiigAooooAKKKKAC&#10;iiigAooooAaegr4W/Zf/AOUi/wC0R/17J/6HDX3Segr4W/Zf/wCUi/7RH/Xsn/ocNS9xrqfdR6iv&#10;mH/gpP8A8mb+Of8Afsf/AEshr6ePUV8w/wDBSf8A5M38c/79j/6WQ03sJbo/JL9nH/keb7/sHP8A&#10;+jYqKP2cf+R5vv8AsHP/AOjYqKzOg4nxl/yP2uf9hOf/ANGtX9G2lf8AIKtP+uKf+giv5yfGX/I/&#10;a5/2E5//AEa1f0baV/yCrT/rin/oIqomcuhbPUV8Kf8ABO7/AJLR+0h/2MK/+jbmvus9RXwp/wAE&#10;7v8AktH7SH/Ywr/6NuaH0IWzPuyiiirEFFFFABRRRQAUUUUAFFFFABRRRQAUUUUAFFFFABRRRQAU&#10;UUUAFFFFABRRRQAUUUUAFFFFABRRRQAUUUUAFFFFABRRRQAUUUUAFFFFABRRRQAUUUUAFFFFABRR&#10;RQAUUUUAFFFFABRRRQAUUUUAFFFFABRRRQAUUUUAFFFFABRRRQAUUUUAFFFFABRRRQAUUUUAFFFF&#10;ABRRRQAUUUUAFFFFABRRRQAUUUUAFFFFABRRRQAUUUUAFFFFABRRRQAUUUUAFFFFABRRRQAUUUUA&#10;FFFFABRRRQAUUUUAFFFFABRRRQAUUUUAFFFFABRRRQAUUUUAFFFFABRRRQAUUUUAFFFFABRRRQAU&#10;UUUAFFFFABRRRQAUUUUAFFFFABRRRQAUUUUAFFFFABRRRQAUUUUAFFFFABRRRQAUUUUAFFFFABRR&#10;RQAUUUUAFFFFABRRRQAUUUUANPQV8Lfsv/8AKRf9oj/r2T/0OGvuk9BXwt+y/wD8pF/2iP8Ar2T/&#10;ANDhqXuNdT7qPUV8w/8ABSf/AJM38c/79j/6WQ19PHqK+Yf+Ck//ACZv45/37H/0shpvYS3R+SX7&#10;OP8AyPN9/wBg5/8A0bFRR+zj/wAjzff9g5//AEbFRWZ0HE+Mv+R+1z/sJz/+jWr+jbSv+QVaf9cU&#10;/wDQRX85PjL/AJH7XP8AsJz/APo1q/o20r/kFWn/AFxT/wBBFVEzl0LZ6ivhT/gnd/yWj9pD/sYV&#10;/wDRtzX3Weor4U/4J3f8lo/aQ/7GFf8A0bc0PoQtmfdlFFFWIKKKKACiiigAooooAKKKKACiiigA&#10;ooooAKKKKACiiigAooooAKKKKACiiigAooooAKKKKACiiigAooooAKKKKACiiigAooooAKKKKACi&#10;iigAooooAKKKKACiiigAooooAKKKKACiiigAooooAKKKKACiiigAooooAKKKKACiiigAooooAKKK&#10;KACiiigAooooAKKKKACiiigAooooAKKKKACiiigAooooAKKKKACiiigAooooAKKKKACiiigAoooo&#10;AKKKKACiiigAooooAKKKKACiiigAooooAKKKKACiiigAooooAKKKKACiiigAooooAKKKKACiiigA&#10;ooooAKKKKACiiigAooooAKKKKACiiigAooooAKKKKACiiigAooooAKKKKACiiigAooooAKKKKACi&#10;iigAooooAKKKKACiiigAooooAKKKKACiiigAooooAaegr4W/Zf8A+Ui/7RH/AF7J/wChw190noK+&#10;Fv2X/wDlIv8AtEf9eyf+hw1L3Gup91HqK+Yf+Ck//Jm/jn/fsf8A0shr6ePUV8w/8FJ/+TN/HP8A&#10;v2P/AKWQ03sJbo/JL9nH/keb7/sHP/6Nioo/Zx/5Hm+/7Bz/APo2KiszoOJ8Zf8AI/a5/wBhOf8A&#10;9GtX9G2lf8gq0/64p/6CK/nJ8Zf8j9rn/YTn/wDRrV/RtpX/ACCrT/rin/oIqomcuhbPUV8Kf8E7&#10;v+S0ftIf9jCv/o25r7rPUV8Kf8E7v+S0ftIf9jCv/o25ofQhbM+7KKKKsQUUUUAFFFFABRRRQAUU&#10;UUAFFFFABRRRQAUUUUAFFFFABRRRQAUUUUAFFFFABRRRQAUUUUAFFFFABRRRQAUUUUAFFFFABRRR&#10;QAUUUUAFFFFABRRRQAUUUUAFFFFABRRRQAUUUUAFFFFABRRRQAUUUUAFFFFABRRRQAUUUUAFFFFA&#10;BRRRQAUUUUAFFFFABRRRQAUUUUAFFFFABRRRQAUUUUAFFFFABRRRQAUUUUAFFFFABRRRQAUUUUAF&#10;FFFABRRRQAUUUUAFFFFABRRRQAUUUUAFFFFABRRRQAUUUUAFFFFABRRRQAUUUUAFFFFABRRRQAUU&#10;UUAFFFFABRRRQAUUUUAFFFFABRRRQAUUUUAFFFFABRRRQAUUUUAFFFFABRRRQAUUUUAFFFFABRRR&#10;QAUUUUAFFFFABRRRQAUUUUAFFFFABRRRQAUUUUAFFFFABRRRQA09BXwt+y//AMpF/wBoj/r2T/0O&#10;Gvuk9BXwt+y//wApF/2iP+vZP/Q4al7jXU+6j1FfMP8AwUn/AOTN/HP+/Y/+lkNfTx6ivmH/AIKT&#10;/wDJm/jn/fsf/SyGm9hLdH5Jfs4/8jzff9g5/wD0bFRR+zj/AMjzff8AYOf/ANGxUVmdBxPjL/kf&#10;tc/7Cc//AKNav6NtK/5BVp/1xT/0EV/OT4y/5H7XP+wnP/6Nav6NtK/5BVp/1xT/ANBFVEzl0LZ6&#10;ivhT/gnd/wAlo/aQ/wCxhX/0bc191nqK+FP+Cd3/ACWj9pD/ALGFf/RtzQ+hC2Z92UUUVYgooooA&#10;KKKKACiiigAooooAKKKKACiiigAooooAKKKKACiiigAooooAKKKKACiiigAooooAKKKKACiiigAo&#10;oooAKKKKACiiigAooooAKKKKACiiigAooooAKKKKACiiigAooooAKKKKACiiigAooooAKKKKACii&#10;igAooooAKKKKACiiigAooooAKKKKACiiigAooooAKKKKACiiigAooooAKKKKACiiigAooooAKKKK&#10;ACiiigAooooAKKKKACiiigAooooAKKKKACiiigAooooAKKKKACiiigAooooAKKKKACiiigAooooA&#10;KKKKACiiigAooooAKKKKACiiigAooooAKKKKACiiigAooooAKKKKACiiigAooooAKKKKACiiigAo&#10;oooAKKKKACiiigAooooAKKKKACiiigAooooAKKKKACiiigAooooAKKKKACiiigBp6Cvhb9l//lIv&#10;+0R/17J/6HDX3Segr4W/Zf8A+Ui/7RH/AF7J/wChw1L3Gup91HqK+Yf+Ck//ACZv45/37H/0shr6&#10;ePUV8w/8FJ/+TN/HP+/Y/wDpZDTewluj8kv2cf8Akeb7/sHP/wCjYqKP2cf+R5vv+wc//o2Kiszo&#10;OJ8Zf8j9rn/YTn/9GtX9G2lf8gq0/wCuKf8AoIr+cnxl/wAj9rn/AGE5/wD0a1f0baV/yCrT/rin&#10;/oIqomcuhbPUV8Kf8E7v+S0ftIf9jCv/AKNua+6z1FfCn/BO7/ktH7SH/Ywr/wCjbmh9CFsz7soo&#10;oqxBRRRQAUUUUAFFFFABRRRQAUUUUAFFFFABRRRQAUUUUAFFFFABRRRQAUUUUAFFFFABRRRQAUUU&#10;UAFFFFABRRRQAUUUUAFFFFABRRRQAUUUUAFFFFABRRRQAUUUUAFFFFABRRRQAUUUUAFFFFABRRRQ&#10;AUUUUAFFFFABRRRQAUUUUAFFFFABRRRQAUUUUAFFFFABRRRQAUUUUAFFFFABRRRQAUUUUAFFFFAB&#10;RRRQAUUUUAFFFFABRRRQAUUUUAFFFFABRRRQAUUUUAFFFFABRRRQAUUUUAFFFFABRRRQAUUUUAFF&#10;FFABRRRQAUUUUAFFFFABRRRQAUUUUAFFFFABRRRQAUUUUAFFFFABRRRQAUUUUAFFFFABRRRQAUUU&#10;UAFFFFABRRRQAUUUUAFFFFABRRRQAUUUUAFFFFABRRRQAUUUUAFFFFABRRRQAUUUUAFFFFADT0Ff&#10;C37L/wDykX/aI/69k/8AQ4a+6T0FfC37L/8AykX/AGiP+vZP/Q4al7jXU+6j1FfMP/BSf/kzfxz/&#10;AL9j/wClkNfTx6ivmH/gpP8A8mb+Of8Afsf/AEshpvYS3R+SX7OP/I833/YOf/0bFRR+zj/yPN9/&#10;2Dn/APRsVFZnQcT4y/5H7XP+wnP/AOjWr+jbSv8AkFWn/XFP/QRX85PjL/kftc/7Cc//AKNav6Nt&#10;K/5BVp/1xT/0EVUTOXQtnqK+FP8Agnd/yWj9pD/sYV/9G3NfdZ6ivhT/AIJ3f8lo/aQ/7GFf/Rtz&#10;Q+hC2Z92UUUVYgooooAKKKKACiiigAooooAKKKKACiiigAooooAKKKKACiiigAooooAKKKKACiii&#10;gAooooAKKKKACiiigAooooAKKKKACiiigAooooAKKKKACiiigAooooAKKKKACiiigAooooAKKKKA&#10;CiiigAooooAKKKKACiiigAooooAKKKKACiiigAooooAKKKKACiiigAooooAKKKKACiiigAooooAK&#10;KKKACiiigAooooAKKKKACiiigAooooAKKKKACiiigAooooAKKKKACiiigAooooAKKKKACiiigAoo&#10;ooAKKKKACiiigAooooAKKKKACiiigAooooAKKKKACiiigAooooAKKKKACiiigAooooAKKKKACiii&#10;gAooooAKKKKACiiigAooooAKKKKACiiigAooooAKKKKACiiigAooooAKKKKACiiigAooooAKKKKA&#10;CiiigBp6Cvhb9l//AJSL/tEf9eyf+hw190noK+Fv2X/+Ui/7RH/Xsn/ocNS9xrqfdR6ivmH/AIKT&#10;/wDJm/jn/fsf/SyGvp49RXzD/wAFJ/8Akzfxz/v2P/pZDTewluj8kv2cf+R5vv8AsHP/AOjYqKP2&#10;cf8Akeb7/sHP/wCjYqKzOg4nxl/yP2uf9hOf/wBGtX9G2lf8gq0/64p/6CK/nJ8Zf8j9rn/YTn/9&#10;GtX9G2lf8gq0/wCuKf8AoIqomcuhbPUV8Kf8E7v+S0ftIf8AYwr/AOjbmvus9RXwp/wTu/5LR+0h&#10;/wBjCv8A6NuaH0IWzPuyiiirEFFFFABRRRQAUUUUAFFFFABRRRQAUUUUAFFFFABRRRQAUUUUAFFF&#10;FABRRRQAUUUUAFFFFABRRRQAUUUUAFFFFABRRRQAUUUUAFFFFABRRRQAUUUUAFFFFABRRRQAUUUU&#10;AFFFFABRRRQAUUUUAFFFFABRRRQAUUUUAFFFFABRRRQAUUUUAFFFFABRRRQAUUUUAFFFFABRRRQA&#10;UUUUAFFFFABRRRQAUUUUAFFFFABRRRQAUUUUAFFFFABRRRQAUUUUAFFFFABRRRQAUUUUAFFFFABR&#10;RRQAUUUUAFFFFABRRRQAUUUUAFFFFABRRRQAUUUUAFFFFABRRRQAUUUUAFFFFABRRRQAUUUUAFFF&#10;FABRRRQAUUUUAFFFFABRRRQAUUUUAFFFFABRRRQAUUUUAFFFFABRRRQAUUUUAFFFFABRRRQAUUUU&#10;AFFFFABRRRQAUUUUANPQV8Lfsv8A/KRf9oj/AK9k/wDQ4a+6T0FfC37L/wDykX/aI/69k/8AQ4al&#10;7jXU+6j1FfMP/BSf/kzfxz/v2P8A6WQ19PHqK+Yf+Ck//Jm/jn/fsf8A0shpvYS3R+SX7OP/ACPN&#10;9/2Dn/8ARsVFH7OP/I833/YOf/0bFRWZ0HE+Mv8Akftc/wCwnP8A+jWr+jbSv+QVaf8AXFP/AEEV&#10;/OT4y/5H7XP+wnP/AOjWr+jbSv8AkFWn/XFP/QRVRM5dC2eor4U/4J3f8lo/aQ/7GFf/AEbc191n&#10;qK+FP+Cd3/JaP2kP+xhX/wBG3ND6ELZn3ZRRRViCiiigAooooAKKKKACiiigAooooAKKKKACiiig&#10;AooooAKKKKACiiigAooooAKKKKACiiigAooooAKKKKACiiigAooooAKKKKACiiigAooooAKKKKAC&#10;iiigAooooAKKKKACiiigAooooAKKKKACiiigAooooAKKKKACiiigAooooAKKKKACiiigAooooAKK&#10;KKACiiigAooooAKKKKACiiigAooooAKKKKACiiigAooooAKKKKACiiigAooooAKKKKACiiigAooo&#10;oAKKKKACiiigAooooAKKKKACiiigAooooAKKKKACiiigAooooAKKKKACiiigAooooAKKKKACiiig&#10;AooooAKKKKACiiigAooooAKKKKACiiigAooooAKKKKACiiigAooooAKKKKACiiigAooooAKKKKAC&#10;iiigAooooAKKKKACiiigAooooAKKKKAGnoK+Fv2X/wDlIv8AtEf9eyf+hw190noK+Fv2X/8AlIv+&#10;0R/17J/6HDUvca6n3Ueor5h/4KT/APJm/jn/AH7H/wBLIa+nj1FfMP8AwUn/AOTN/HP+/Y/+lkNN&#10;7CW6PyS/Zx/5Hm+/7Bz/APo2Kij9nH/keb7/ALBz/wDo2KiszoOJ8Zf8j9rn/YTn/wDRrV/RtpX/&#10;ACCrT/rin/oIr+cnxl/yP2uf9hOf/wBGtX9G2lf8gq0/64p/6CKqJnLoWz1FfCn/AATu/wCS0ftI&#10;f9jCv/o25r7rPUV8Kf8ABO7/AJLR+0h/2MK/+jbmh9CFsz7soooqxBRRRQAUUUUAFFFFABRRRQAU&#10;UUUAFFFFABRRRQAUUUUAFFFFABRRRQAUUUUAFFFFABRRRQAUUUUAFFFFABRRRQAUUUUAFFFFABRR&#10;RQAUUUUAFFFFABRRRQAUUUUAFFFFABRRRQAUUUUAFFFFABRRRQAUUUUAFFFFABRRRQAUUUUAFFFF&#10;ABRRRQAUUUUAFFFFABRRRQAUUUUAFFFFABRRRQAUUUUAFFFFABRRRQAUUUUAFFFFABRRRQAUUUUA&#10;FFFFABRRRQAUUUUAFFFFABRRRQAUUUUAFFFFABRRRQAUUUUAFFFFABRRRQAUUUUAFFFFABRRRQAU&#10;UUUAFFFFABRRRQAUUUUAFFFFABRRRQAUUUUAFFFFABRRRQAUUUUAFFFFABRRRQAUUUUAFFFFABRR&#10;RQAUUUUAFFFFABRRRQAUUUUAFFFFABRRRQAUUUUAFFFFADT0FfC37L//ACkX/aI/69k/9Dhr7pPQ&#10;V8Lfsv8A/KRf9oj/AK9k/wDQ4al7jXU+6j1FfMP/AAUn/wCTN/HP+/Y/+lkNfTx6ivmH/gpP/wAm&#10;b+Of9+x/9LIab2Et0fkl+zj/AMjzff8AYOf/ANGxUUfs4/8AI833/YOf/wBGxUVmdBxPjL/kftc/&#10;7Cc//o1q/o20r/kFWn/XFP8A0EV/OT4y/wCR+1z/ALCc/wD6Nav6NtK/5BVp/wBcU/8AQRVRM5dC&#10;2eor4U/4J3f8lo/aQ/7GFf8A0bc191nqK+FP+Cd3/JaP2kP+xhX/ANG3ND6ELZn3ZRRRViCiiigA&#10;ooooAKKKKACiiigAooooAKKKKACiiigAooooAKKKKACiiigAooooAKKKKACiiigAooooAKKKKACi&#10;iigAooooAKKKKACiiigAooooAKKKKACiiigAooooAKKKKACiiigAooooAKKKKACiiigAooooAKKK&#10;KACiiigAooooAKKKKACiiigAooooAKKKKACiiigAooooAKKKKACiiigAooooAKKKKACiiigAoooo&#10;AKKKKACiiigAooooAKKKKACiiigAooooAKKKKACiiigAooooAKKKKACiiigAooooAKKKKACiiigA&#10;ooooAKKKKACiiigAooooAKKKKACiiigAooooAKKKKACiiigAooooAKKKKACiiigAooooAKKKKACi&#10;iigAooooAKKKKACiiigAooooAKKKKACiiigAooooAKKKKACiiigAooooAKKKKAGnoK+Fv2X/APlI&#10;v+0R/wBeyf8AocNfdJ6Cvhb9l/8A5SL/ALRH/Xsn/ocNS9xrqfdR6ivmH/gpP/yZv45/37H/ANLI&#10;a+nj1FfMP/BSf/kzfxz/AL9j/wClkNN7CW6PyS/Zx/5Hm+/7Bz/+jYqKP2cf+R5vv+wc/wD6Nior&#10;M6DifGX/ACP2uf8AYTn/APRrV/RtpX/IKtP+uKf+giv5yfGX/I/a5/2E5/8A0a1f0baV/wAgq0/6&#10;4p/6CKqJnLoWz1FfCn/BO7/ktH7SH/Ywr/6Nua+6z1FfCn/BO7/ktH7SH/Ywr/6NuaH0IWzPuyii&#10;irEFFFFABRRRQAUUUUAFFFFABRRRQAUUUUAFFFFABRRRQAUUUUAFFFFABRRRQAUUUUAFFFFABRRR&#10;QAUUUUAFFFFABRRRQAUUUUAFFFFABRRRQAUUUUAFFFFABRRRQAUUUUAFFFFABRRRQAUUUUAFFFFA&#10;BRRRQAUUUUAFFFFABRRRQAUUUUAFFFFABRRRQAUUUUAFFFFABRRRQAUUUUAFFFFABRRRQAUUUUAF&#10;FFFABRRRQAUUUUAFFFFABRRRQAUUUUAFFFFABRRRQAUUUUAFFFFABRRRQAUUUUAFFFFABRRRQAUU&#10;UUAFFFFABRRRQAUUUUAFFFFABRRRQAUUUUAFFFFABRRRQAUUUUAFFFFABRRRQAUUUUAFFFFABRRR&#10;QAUUUUAFFFFABRRRQAUUUUAFFFFABRRRQAUUUUAFFFFABRRRQAUUUUAFFFFABRRRQAUUUUANPQV8&#10;Lfsv/wDKRf8AaI/69k/9Dhr7pPQV8Lfsv/8AKRf9oj/r2T/0OGpe411Puo9RXzD/AMFJ/wDkzfxz&#10;/v2P/pZDX08eor5h/wCCk/8AyZv45/37H/0shpvYS3R+SX7OP/I833/YOf8A9GxUUfs4/wDI833/&#10;AGDn/wDRsVFZnQcT4y/5H7XP+wnP/wCjWr+jbSv+QVaf9cU/9BFfzk+Mv+R+1z/sJz/+jWr+jbSv&#10;+QVaf9cU/wDQRVRM5dC2eor4U/4J3f8AJaP2kP8AsYV/9G3NfdZ6ivhT/gnd/wAlo/aQ/wCxhX/0&#10;bc0PoQtmfdlFFFWIKKKKACiiigAooooAKKKKACiiigAooooAKKKKACiiigAooooAKKKKACiiigAo&#10;oooAKKKKACiiigAooooAKKKKACiiigAooooAKKKKACiiigAooooAKKKKACiiigAooooAKKKKACii&#10;igAooooAKKKKACiiigAooooAKKKKACiiigAooooAKKKKACiiigAooooAKKKKACiiigAooooAKKKK&#10;ACiiigAooooAKKKKACiiigAooooAKKKKACiiigAooooAKKKKACiiigAooooAKKKKACiiigAooooA&#10;KKKKACiiigAooooAKKKKACiiigAooooAKKKKACiiigAooooAKKKKACiiigAooooAKKKKACiiigAo&#10;oooAKKKKACiiigAooooAKKKKACiiigAooooAKKKKACiiigAooooAKKKKACiiigAooooAKKKKACii&#10;igAooooAaegr4W/Zf/5SL/tEf9eyf+hw190noK+Fv2X/APlIv+0R/wBeyf8AocNS9xrqfdR6ivmH&#10;/gpP/wAmb+Of9+x/9LIa+nj1FfMP/BSf/kzfxz/v2P8A6WQ03sJbo/JL9nH/AJHm+/7Bz/8Ao2Ki&#10;j9nH/keb7/sHP/6NiorM6DifGX/I/a5/2E5//RrV/RtpX/IKtP8Arin/AKCK/nJ8Zf8AI/a5/wBh&#10;Of8A9GtX9G2lf8gq0/64p/6CKqJnLoWz1FfCn/BO7/ktH7SH/Ywr/wCjbmvus9RXwp/wTu/5LR+0&#10;h/2MK/8Ao25ofQhbM+7KKKKsQUUUUAFFFFABRRRQAUUUUAFFFFABRRRQAUUUUAFFFFABRRRQAUUU&#10;UAFFFFABRRRQAUUUUAFFFFABRRRQAUUUUAFFFFABRRRQAUUUUAFFFFABRRRQAUUUUAFFFFABRRRQ&#10;AUUUUAFFFFABRRRQAUUUUAFFFFABRRRQAUUUUAFFFFABRRRQAUUUUAFFFFABRRRQAUUUUAFFFFAB&#10;RRRQAUUUUAFFFFABRRRQAUUUUAFFFFABRRRQAUUUUAFFFFABRRRQAUUUUAFFFFABRRRQAUUUUAFF&#10;FFABRRRQAUUUUAFFFFABRRRQAUUUUAFFFFABRRRQAUUUUAFFFFABRRRQAUUUUAFFFFABRRRQAUUU&#10;UAFFFFABRRRQAUUUUAFFFFABRRRQAUUUUAFFFFABRRRQAUUUUAFFFFABRRRQAUUUUAFFFFABRRRQ&#10;AUUUUAFFFFABRRRQA09BXwt+y/8A8pF/2iP+vZP/AEOGvuk9BXwt+y//AMpF/wBoj/r2T/0OGpe4&#10;11Puo9RXzD/wUn/5M38c/wC/Y/8ApZDX08eor5h/4KT/APJm/jn/AH7H/wBLIab2Et0fkl+zj/yP&#10;N9/2Dn/9GxUUfs4/8jzff9g5/wD0bFRWZ0HE+Mv+R+1z/sJz/wDo1q/o20r/AJBVp/1xT/0EV/OT&#10;4y/5H7XP+wnP/wCjWr+jbSv+QVaf9cU/9BFVEzl0LZ6ivhT/AIJ3f8lo/aQ/7GFf/RtzX3Weor4U&#10;/wCCd3/JaP2kP+xhX/0bc0PoQtmfdlFFFWIKKKKACiiigAooooAKKKKACiiigAooooAKKKKACiii&#10;gAooooAKKKKACiiigAooooAKKKKACiiigAooooAKKKKACiiigAooooAKKKKACiiigAooooAKKKKA&#10;CiiigAooooAKKKKACiiigAooooAKKKKACiiigAooooAKKKKACiiigAooooAKKKKACiiigAooooAK&#10;KKKACiiigAooooAKKKKACiiigAooooAKKKKACiiigAooooAKKKKACiiigAooooAKKKKACiiigAoo&#10;ooAKKKKACiiigAooooAKKKKACiiigAooooAKKKKACiiigAooooAKKKKACiiigAooooAKKKKACiii&#10;gAooooAKKKKACiiigAooooAKKKKACiiigAooooAKKKKACiiigAooooAKKKKACiiigAooooAKKKKA&#10;CiiigAooooAKKKKACiiigAooooAaegr4W/Zf/wCUi/7RH/Xsn/ocNfdJ6Cvhb9l//lIv+0R/17J/&#10;6HDUvca6n3Ueor5h/wCCk/8AyZv45/37H/0shr6ePUV8w/8ABSf/AJM38c/79j/6WQ03sJbo/JL9&#10;nH/keb7/ALBz/wDo2Kij9nH/AJHm+/7Bz/8Ao2KiszoOJ8Zf8j9rn/YTn/8ARrV/RtpX/IKtP+uK&#10;f+giv5yfGX/I/a5/2E5//RrV/RtpX/IKtP8Arin/AKCKqJnLoWz1FfCn/BO7/ktH7SH/AGMK/wDo&#10;25r7rPUV8Kf8E7v+S0ftIf8AYwr/AOjbmh9CFsz7soooqxBRRRQAUUUUAFFFFABRRRQAUUUUAFFF&#10;FABRRRQAUUUUAFFFFABRRRQAUUUUAFFFFABRRRQAUUUUAFFFFABRRRQAUUUUAFFFFABRRRQAUUUU&#10;AFFFFABRRRQAUUUUAFFFFABRRRQAUUUUAFFFFABRRRQAUUUUAFFFFABRRRQAUUUUAFFFFABRRRQA&#10;UUUUAFFFFABRRRQAUUUUAFFFFABRRRQAUUUUAFFFFABRRRQAUUUUAFFFFABRRRQAUUUUAFFFFABR&#10;RRQAUUUUAFFFFABRRRQAUUUUAFFFFABRRRQAUUUUAFFFFABRRRQAUUUUAFFFFABRRRQAUUUUAFFF&#10;FABRRRQAUUUUAFFFFABRRRQAUUUUAFFFFABRRRQAUUUUAFFFFABRRRQAUUUUAFFFFABRRRQAUUUU&#10;AFFFFABRRRQAUUUUAFFFFABRRRQAUUUUAFFFFADT0FfC37L/APykX/aI/wCvZP8A0OGvuk9BXwt+&#10;y/8A8pF/2iP+vZP/AEOGpe411Puo9RXzD/wUn/5M38c/79j/AOlkNfTx6ivmH/gpP/yZv45/37H/&#10;ANLIab2Et0fkl+zj/wAjzff9g5//AEbFRR+zj/yPN9/2Dn/9GxUVmdBxPjL/AJH7XP8AsJz/APo1&#10;q/o20r/kFWn/AFxT/wBBFfzk+Mv+R+1z/sJz/wDo1q/o20r/AJBVp/1xT/0EVUTOXQtnqK+FP+Cd&#10;3/JaP2kP+xhX/wBG3NfdZ6ivhT/gnd/yWj9pD/sYV/8ARtzQ+hC2Z92UUUVYgooooAKKKKACiiig&#10;AooooAKKKKACiiigAooooAKKKKACiiigAooooAKKKKACiiigAooooAKKKKACiiigAooooAKKKKAC&#10;iiigAooooAKKKKACiiigAooooAKKKKACiiigAooooAKKKKACiiigAooooAKKKKACiiigAooooAKK&#10;KKACiiigAooooAKKKKACiiigAooooAKKKKACiiigAooooAKKKKACiiigAooooAKKKKACiiigAooo&#10;oAKKKKACiiigAooooAKKKKACiiigAooooAKKKKACiiigAooooAKKKKACiiigAooooAKKKKACiiig&#10;AooooAKKKKACiiigAooooAKKKKACiiigAooooAKKKKACiiigAooooAKKKKACiiigAooooAKKKKAC&#10;iiigAooooAKKKKACiiigAooooAKKKKACiiigAooooAKKKKACiiigBp6Cvhb9l/8A5SL/ALRH/Xsn&#10;/ocNfdJ6Cvhb9l//AJSL/tEf9eyf+hw1L3Gup91HqK+Yf+Ck/wDyZv45/wB+x/8ASyGvp49RXzD/&#10;AMFJ/wDkzfxz/v2P/pZDTewluj8kv2cf+R5vv+wc/wD6Nioo/Zx/5Hm+/wCwc/8A6NiorM6DifGX&#10;/I/a5/2E5/8A0a1f0baV/wAgq0/64p/6CK/nJ8Zf8j9rn/YTn/8ARrV/RtpX/IKtP+uKf+giqiZy&#10;6Fs9RXwp/wAE7v8AktH7SH/Ywr/6Nua+6z1FfCn/AATu/wCS0ftIf9jCv/o25ofQhbM+7KKKKsQU&#10;UUUAFFFFABRRRQAUUUUAFFFFABRRRQAUUUUAFFFFABRRRQAUUUUAFFFFABRRRQAUUUUAFFFFABRR&#10;RQAUUUUAFFFFABRRRQAUUUUAFFFFABRRRQAUUUUAFFFFABRRRQAUUUUAFFFFABRRRQAUUUUAFFFF&#10;ABRRRQAUUUUAFFFFABRRRQAUUUUAFFFFABRRRQAUUUUAFFFFABRRRQAUUUUAFFFFABRRRQAUUUUA&#10;FFFFABRRRQAUUUUAFFFFABRRRQAUUUUAFFFFABRRRQAUUUUAFFFFABRRRQAUUUUAFFFFABRRRQAU&#10;UUUAFFFFABRRRQAUUUUAFFFFABRRRQAUUUUAFFFFABRRRQAUUUUAFFFFABRRRQAUUUUAFFFFABRR&#10;RQAUUUUAFFFFABRRRQAUUUUAFFFFABRRRQAUUUUAFFFFABRRRQAUUUUAFFFFABRRRQA09BXwt+y/&#10;/wApF/2iP+vZP/Q4a+6T0FfC37L/APykX/aI/wCvZP8A0OGpe411Puo9RXzD/wAFJ/8Akzfxz/v2&#10;P/pZDX08eor5h/4KT/8AJm/jn/fsf/SyGm9hLdH5Jfs4/wDI833/AGDn/wDRsVFH7OP/ACPN9/2D&#10;n/8ARsVFZnQcT4y/5H7XP+wnP/6Nav6NtK/5BVp/1xT/ANBFfzk+Mv8Akftc/wCwnP8A+jWr+jbS&#10;v+QVaf8AXFP/AEEVUTOXQtnqK+FP+Cd3/JaP2kP+xhX/ANG3NfdZ6ivhT/gnd/yWj9pD/sYV/wDR&#10;tzQ+hC2Z92UUUVYgooooAKKKKACiiigAooooAKKKKACiiigAooooAKKKKACiiigAooooAKKKKACi&#10;iigAooooAKKKKACiiigAooooAKKKKACiiigAooooAKKKKACiiigAooooAKKKKACiiigAooooAKKK&#10;KACiiigAooooAKKKKACiiigAooooAKKKKACiiigAooooAKKKKACiiigAooooAKKKKACiiigAoooo&#10;AKKKKACiiigAooooAKKKKACiiigAooooAKKKKACiiigAooooAKKKKACiiigAooooAKKKKACiiigA&#10;ooooAKKKKACiiigAooooAKKKKACiiigAooooAKKKKACiiigAooooAKKKKACiiigAooooAKKKKACi&#10;iigAooooAKKKKACiiigAooooAKKKKACiiigAooooAKKKKACiiigAooooAKKKKACiiigAooooAKKK&#10;KACiiigBp6Cvhb9l/wD5SL/tEf8AXsn/AKHDX3Segr4W/Zf/AOUi/wC0R/17J/6HDUvca6n3Ueor&#10;5h/4KT/8mb+Of9+x/wDSyGvp49RXzD/wUn/5M38c/wC/Y/8ApZDTewluj8kv2cf+R5vv+wc//o2K&#10;ij9nH/keb7/sHP8A+jYqKzOg4nxl/wAj9rn/AGE5/wD0a1f0baV/yCrT/rin/oIr+cnxl/yP2uf9&#10;hOf/ANGtX9G2lf8AIKtP+uKf+giqiZy6Fs9RXwp/wTu/5LR+0h/2MK/+jbmvus9RXwp/wTu/5LR+&#10;0h/2MK/+jbmh9CFsz7soorjvif8AFHw38HPBeo+KfFeoppmjWQG+VuWdicLGijlmJ4AH9DViOxpM&#10;V8beF/8Agpp4F1jxBplvrnhTxT4S8P6rL5Vh4i1e0VbSXJwGYg8L0yVLAZ5wMkfYVvPHcwRzROsk&#10;Ui7kdDkMDyCCOxpXG1YsUUUUxBRRRQAUUUUAFFFFABRRRQAUUUUAFFFFABRRRQAUUUUAFFFFABRR&#10;RQAUUUUAFFFFABRRRQAUUUUAFFFFABRRRQAUUUUAFFFFABRRRQAUUUUAFFFFABRRRQAUUUUAFFFF&#10;ABRRRQAUUUUAFFFFABRRRQAUUUUAFFFFABRRRQAUUUUAFFFFABRRRQAUUUUAFFFFABRRRQAUUUUA&#10;FFFFABRRRQAUUUUAFFFFABRRRQAUUUUAFFFFABRRRQAUUUUAFFFFABRRRQAUUUUAFFFFABRRRQAU&#10;UUUAFFFFABRRRQAUUUUAFFFFABRRRQAUUUUAFFFFABRRRQAUUUUAFFFFABRRRQAUUUUAFFFFABRR&#10;RQAUUUUAFFFFABRRRQAUUUUAFFFFABRRRQAUUUUAFFFFABRRRQAUUUUAFFFFABRRRQAUUUUAFFFc&#10;t8RfiJ4f+FHg7UfFHifUY9M0WwTfNM/JJzgKo6sxOAAOSTQB1AFLXxj4e/4KeeA9R1nTxrXhHxX4&#10;W8M6hKYrLxJqdmBaSHOMkgnA9SpbHfjJH2HZ3cOoW0NzbyrcW8yCSKWNgyupAIYEcEEEEGgLWLJ6&#10;Cvhb9l//AJSL/tEf9eyf+hw190noK+Fv2X/+Ui/7RH/Xsn/ocNS9xrqfdR6ivmH/AIKT/wDJm/jn&#10;/fsf/SyGvp49RXzD/wAFJ/8Akzfxz/v2P/pZDTewluj8kv2cf+R5vv8AsHP/AOjYqKP2cf8Akeb7&#10;/sHP/wCjYqKzOg4nxl/yP2uf9hOf/wBGtX9G2lf8gq0/64p/6CK/nJ8Zf8j9rn/YTn/9GtX9G2lf&#10;8gq0/wCuKf8AoIqomcuhbPUV8Kf8E7v+S0ftIf8AYwr/AOjbmvus9RXwp/wTu/5LR+0h/wBjCv8A&#10;6NuaH0IWzPuscV8I/wDBSCMa/wDEP4D+FdVdv+EW1TX/APTYiSElIeJQG7H5XYc9ifWvu7Oa8L/a&#10;3/Zri/aW+G8Wk29//YviXS7pb/R9TIO2GYDBVschWGMkcggEZxg0wWhc/ak+DukfFT9nfxV4VksI&#10;E+z6c82mBIwotZoU3RFMD5QCoUgYypI6GuN/4J2/Ea7+Iv7LXhltQlae/wBGaTR5HcksVhOI8k9w&#10;hUfhXyF+0z4p/ao+GVv4GXx14zsNNsbi+GlQR+Gbgo9/kAPJcAABwV4w2Bk52gkmvdf+CTksi/Bj&#10;xpA5JWDxPOq59PKiz+uaSHbQ+46KKKokKKKKACiiigAooooAKKKKACiiigAooooAKKKKACiiigAo&#10;oooAKKKKACiiigAooooAKKKKACiiigAooooAKKKKACiiigAooooAKKKKACiiigAooooAKKKKACii&#10;igAooooAKKKKACiiigAooooAKKKKACiiigAooooAKKKKACiiigAooooAKKKKACiiigAooooAKKKK&#10;ACiiigAooooAKKKKACiiigAooooAKKKKACiiigAooooAKKKKACiiigAooooAKKKKACiiigAooooA&#10;KKKKACiiigAooooAKKKKACiiigAooooAKKKKACiiigAooooAKKKKACiiigAooooAKKKKACiiigAo&#10;oooAKKKKACiiigAooooAKKKKACiiigAooooAKKKKACiiigAooooAKKKKACiiigAooooAKKKKACii&#10;igAr4Q/b+e4+K/xt+CnwX86RNJ1bURqWpxxMQZEVtozj0QS4JGAWz2Ffd9flb/wUX8S634Z/a2sN&#10;V0LUJ9L1PS/CBubW7tm2yQtmfLKexx3HNS9ilufbf7W/gXw3qP7K/jbSLzT7SDSdN0h5bSNY1VbV&#10;4lzEYxjCkEADHY471lf8E+9Z1HXP2S/Ak2pyPNNFBLbxvISSYklZU57gKAB7AV8rfDz4XftP/tNf&#10;Abw74e1jxxo5+HOvRR3U+s3UrzanJb7smGQkbnII6EjOACxHFfoZ8OfAWl/DDwLonhPRIzHpmkWq&#10;WkAbG5gowWYgYLMcknHUmha6g9NDpz0FfC37L/8AykX/AGiP+vZP/Q4a+6T0FfC37L//ACkX/aI/&#10;69k/9Dhoe4l1Puo9RXzD/wAFJ/8Akzfxz/v2P/pZDX08eor5h/4KT/8AJm/jn/fsf/SyGm9hLdH5&#10;Jfs4/wDI833/AGDn/wDRsVFH7OP/ACPN9/2Dn/8ARsVFZnQcT4y/5H7XP+wnP/6Nav6NtK/5BVp/&#10;1xT/ANBFfzk+Mv8Akftc/wCwnP8A+jWr+jbSv+QVaf8AXFP/AEEVUTOXQtmvkf8AYv8Ag34y+F3x&#10;P+OGq+KNDk0iw1/WRdabPJNE4uYhJOSwCMSOHU/MAeenWvrjNfnh8a9a1j9or9s/xB8Jdb+Id58O&#10;fA3hjT47hVs7wWr6hM8cLfeJAZiZxgHIAjJAyTQ+hCVzv/G3/BTzwR4Q8Ua1ZWvhHxJr/h/R7k2N&#10;14hsI0+zC4GQEG4gEEggEkE4JAIwT237MX7cXhz9pDxJe+Gm0DUfCPiOK2F9BY6i4cXVscESI4A5&#10;wwJGOhBBIzj4P13Qbr9nO6+M37Pnie5TVvD+uaUdd0XVWQI8lxEomhkOCSdwR0IyRvQY4JJq/sMe&#10;PbeT9o3wT4g1a8S10/wp4OvRqFy5wEhiFwFLeuFljA7nAHpRdl8qtofQv/BQzWo/GH7Rvwi8EQuH&#10;j0i3ufEGoAciONQXyfQhLaQ8/wB4eteh/wDBKvSpLb9nC91SRCh1bXbq5Ge4AVc/mpr5Y1fxNf8A&#10;jnwF8fP2kdahe0XXEPhTwrDL94RzOsUjKexWHIyOp346V+hH7GngV/h1+zD8O9IljMV0+lx3twpG&#10;CJJ8zEH3G8L+FC3E9FY9soooqyAooooAKKKKACiiigAooooAKKKKACiiigAooooAKKKKACiiigAo&#10;oooAKKKKACiiigAooooAKKKKACiiigAooooAKKKKACiiigAooooAKKKKACiiigAooooAKKKKACii&#10;igAooooAKKKKACiiigAooooAKKKKACiiigAooooAKKKKACiiigAooooAKKKKACiiigAooooAKKKK&#10;ACiiigAooooAKKKKACiiigAooooAKKKKACiiigAooooAKKKKACiiigAooooAKKKKACiiigAooooA&#10;KKKKACiiigAooooAKKKKACiiigAooooAKKKKACiiigAooooAKKKKACiiigAooooAKKKKACiiigAo&#10;oooAKKKKACiiigAooooAKKKKACiiigAooooAKKKKACiiigAooooAKKKKACiiigAooooAKKKKACvz&#10;Y/4KB+DX1f8Aay8BW4XJ8S+HbvSYiehmKzLGD/wJ0/Ov0nr4Z/4Kh6bc+HNB+F/xMsIi9z4U8Rx+&#10;Zt4+RwJASfTdCF+slTLYqO513/BMbxwniv8AZY0rTXY/bfD19c6ZPG3DKN3mpkdR8sgH1U1g/Eb/&#10;AIKgeB/h/wDEDVNDg8K63r+h6TdNY3uvWLIIluRuzGitgMMqRksucEgEDJ4n4T+ILb9lT9s7U9Ck&#10;lEPw0+K0Ueq6LeniFLiTLIueg+ZnTHYNGeAa+F7WaK58Xaf4A1eVY7T/AITy4m1LfwSoaKIlj1wA&#10;Jfpk1LfYrlTZ+rv7PX7bvhz49eNbnwhP4c1nwZ4jFsL61staQA3VuQDvQjBB2kHBGCDkE81D8F/2&#10;ePFHgH9rb4sfEnUpLFtA8UQrHYrDMWmBDRn51IAHCHoT2r5C8BfD2f8Abr+M/j34na14qn+H3gnw&#10;666Rpl5YyrBL5ahhEhkJAGE2uxJ5MgA45H0T/wAE8vin4o17Ufih8OvEPiKTxjbeCdSS207xDJJ5&#10;rXMLPMgBfJLD9yGBJJwxGcAU077ktWR9oHqK+Yf+Ck//ACZv45/37H/0shr6ePUV8w/8FJ/+TN/H&#10;P+/Y/wDpZDVPYlbo/JL9nH/keb7/ALBz/wDo2Kij9nH/AJHm+/7Bz/8Ao2KiszoOJ8Zf8j9rn/YT&#10;n/8ARrV/RtpX/IKtP+uKf+giv5yfGX/I/a5/2E5//RrV/RtpX/IKtP8Arin/AKCKqJnLoXK+c/j/&#10;APsO/Dj9oPxJd+JtetbyLxC+mtZRXNpOYl3gHypnUY3smcAE4I4IOBj6MpCaq1yE7H89vxT8c6ze&#10;weH9A1ueSfxB4QF3ob3chJd4FlPloSeSFLSKCT90gdq6D9lD4HeK/wBoH4gS+FNAmm0/SLuJV13U&#10;kHyw2YkVypORksyIAncgE8AkdF+0D8GNd8bftu+NPAvhqwa51PUtdkNvGeFVJMSF2PZVViSfQH6V&#10;+un7NP7O/h/9mn4a2nhjRFW4vHxPqWpsuJL24IALnJJCgDCrnAA9SSYSuaOVlofE/wC37r3gnwPr&#10;PwY+BsVzHoPgnR5Ib/WGSN5RDbhtiblQFmYqJXOASSwPfNfcPwb/AGifhj8aI3sfAHiq01uSyt1d&#10;7SOOSGaGIEKCY5FVgMkDOK+Xvjj8Tvh54p/aw8PaR4N+G/h74jeMbEOviTXNSJ+yWFoikSB25jLR&#10;qCS7K23AUZJIEX/BNbRbXxN8SPjn8StP0+HT9D1XWfsWkxW8QjiSESyyFUAAGArQDgDkGmtyHsff&#10;VFFFWSFFFFABRRRQAUUUUAFFFFABRRRQAUUUUAFFFFABRRRQAUUUUAFFFFABRRRQAUUUUAFFFFAB&#10;RRRQAUUUUAFFFFABRRRQAUUUUAFFFFABRRRQAUUUUAFFFFABRRRQAUUUUAFFFFABRRRQAUUUUAFF&#10;FFABRRRQAUUUUAFFFFABRRRQAUUUUAFFFFABRRRQAUUUUAFFFFABRRRQAUUUUAFFFFABRRRQAUUU&#10;UAFFFFABRRRQAUUUUAFFFFABRRRQAUUUUAFFFFABRRRQAUUUUAFFFFABRRRQAUUUUAFFFFABRRRQ&#10;AUUUUAFFFFABRRRQAUUUUAFFFFABRRRQAUUUUAFFFFABRRRQAUUUUAFFFFABRRRQAUUUUAFFFFAB&#10;RRRQAUUUUAFFFFABRRRQAUUUUAFFFFABRRRQAUUUUAFFFFABRRRQAi18c/tw/tAfBfW/hR46+Gmu&#10;eN7KHxM0DRxWUVvPcNDeREPGrmNGVTuUA7iMZ5r7GHFfml410WP4a/8ABQj4iW83hDRvFk/jLw+1&#10;34f07XUQQXF6Y4m2h2VgGLQ3CgDBJYDIzmkykrs3/g34I039un9hXSvD090lr438HytZWOoEnfbz&#10;xAGEkjB2SRFFPoQSOVFfmx4/svE/hX4iazB4ognsvFNteSfblnGHM+SXYkcEsSTkEg5yCQa/XX/g&#10;n38Tvhvr/hbVvD2heFrD4e+Pradn1/w9EHV5JFYgyp5hLFASRsz8hyMAYzR/4KD/ALGsPx38KS+M&#10;vDFoq+PdHgJ8uMYOpQLyYjzjeoyVPf7p4IIlq6KTsz4W/ZO8Mn9o3xP8P/g7dS3EHg6xuLzXtdgt&#10;pDGbx+ANxBByFSNAc5AZiOTX6x/Ab9nTwZ+zhoGpaR4NtJ4LbULtruaS6lMspPRU3EZKqOADk9SS&#10;STX56f8ABIHw00nxe8canNCytp+kJb/MpBR3mGQfQ4RuK/WCnEmT1EPUV8w/8FJ/+TN/HP8Av2P/&#10;AKWQ19PHqK+Yf+Ck/wDyZv45/wB+x/8ASyGm9iVuj8kv2cf+R5vv+wc//o2Kij9nH/keb7/sHP8A&#10;+jYqKzOg4nxl/wAj9rn/AGE5/wD0a1f0baV/yCrT/rin/oIr+cnxl/yP2uf9hOf/ANGtX9G2lf8A&#10;IKtP+uKf+giqiZy6FyuX+JXjix+GngDxD4r1JsWWj2Mt5IueW2KSFHuxwB7kV02eK+Rf+ConiqXw&#10;5+ypqVrC5jbV9RtrFiD1TcZGH4iOqehC1djhf2FtKsNG8JeMf2mPidqNtp2q+KbmZ01C/cKttZrJ&#10;ghCefmdNoAGSsagZzUPiP48/FT9t3V7zwn8FLW48HfDlHMGpeOL5DHLMv8SRDgrkEfKp3EEZKgmv&#10;mzSvFGl/EvwJoPin4rXt1pHwT8IxR6T4d8Hac5WfXbyKMByACCQTkvIeFDBQQck/Q/hXR/2hfjp4&#10;Ytrm01PTf2bPhRBFmysbOIRXfkAZDEnaygg5JLRg9cEHNT5FtdWeS/tQfDzVP2XPD9p8MvCugato&#10;/wAOtUjgm8V/EG0tjdXWphmw6OwwIkUg4iLAMSMkgkn9Cv2Y9J8BaP8ABLwvbfDSeK88JLbBoLpT&#10;mSZzzI8ueRIWzuBwQeMAACvjXS/jN8Pv2b4/E+gL8SvEf7SfiPX7dbGLw+u+5tAxLBwWDOp3ZA+X&#10;cwAwAc5Hsn/BOr4IePPg94D8SXHi6JdDsdfvFv8ATfDG4u+mqQ27cSTtLAoNpyR5YJwSRQtxPY+v&#10;qKKKsgKKKKACiiigAooooAKKKKACiiigAooooAKKKKACiiigAooooAKKKKACiiigAooooAKKKKAC&#10;iiigAooooAKKKKACiiigAooooAKKKKACiiigAooooAKKKKACiiigAooooAKKKKACiiigAooooAKK&#10;KKACiiigAooooAKKKKACiiigAooooAKKKKACiiigAooooAKKKKACiiigAooooAKKKKACiiigAooo&#10;oAKKKKACiiigAooooAKKKKACiiigAooooAKKKKACiiigAooooAKKKKACiiigAooooAKKKKACiiig&#10;AooooAKKKKACiiigAooooAKKKKACiiigAooooAKKKKACiiigAooooAKKKKACiiigAooooAKKKKAC&#10;iiigAooooAKKKKACiiigAooooAKKKKACiiigAooooAKKKKACiiigBB0r4p/4KaWHw8X4b6Rq+vav&#10;Povj+wuPM8MT6Yhe8klBBMZUEYjyFJYkbSARknB+1h0r8+v2rfBPjX4X/tV6T8ddT8Kv8TfAOnwR&#10;wx6baqTLo+1ADJsGc4bfIHI25bBxgGkyo7nP/D74AePv2pfh7b/EbU9OvPhX8a9CmWGy8TmNrU64&#10;qoCHuIcAq2CFMgBDdwQCB6t8Hv23NX8I+LIfhp+0JpH/AAhXjFSI7bXSoWw1EdA5YfKhJB+YEoTx&#10;8p4rzqK58MftQeOtR8T/AA6/ag8ReBNbv3WSDwtqUrQ/ZnCgGNEaVQwLAnCbgAcAECsX4z6x8QfA&#10;Wix+E/2n/DFr8SPhzcv5dr490KELeac54WTKgbWyBlWA3DIy3IMrQe+jOr8cW8X7In7c/hnxZpTL&#10;b+APimxtdRjiI8mO6ZhmTjgDfIkgPTDyY6V+gXU1+Ivx98U+Ivh98PNL+HWoa2njTwdHcQ6/4F8U&#10;oxYi2BZWizyRgEAoTlGXHQgD9kvhf4gPiz4b+FdaY5bUNLtrok9SXiVj+pprqKS0R1J6ivmH/gpP&#10;/wAmb+Of9+x/9LIa+nj1FfMP/BSf/kzfxz/v2P8A6WQ03sSt0fkl+zj/AMjzff8AYOf/ANGxUUfs&#10;4/8AI833/YOf/wBGxUVmdBxPjL/kftc/7Cc//o1q/o20r/kFWn/XFP8A0EV/OT4y/wCR+1z/ALCc&#10;/wD6Nav6NtK/5BVp/wBcU/8AQRVRM5dC0etfEX/BXC3ab9m7RpFGVi8RW7Nx2MM4/mRX28eor5g/&#10;4KQeFD4p/ZJ8XMqhpNMe31BTjJASVQcfgx/DNU9iFuflt4O+Ltl4Wt9M8X6rptvrdzoNuul+EvD1&#10;2u6zt5FAaW8mQH5iHYvt43vJkkBcH7P+Dn7E/jv9pWwtvHnx88c69NDqiLPb+HLa4MZ8k/MgkBG2&#10;NTnIRFBAIJIJIr809Ie4uPEGhwWtl/a8ySwx2+nshcXDs4bysDBIZmIwOTnAr9YV8OftuxaOvilf&#10;Eng1rtV8/wD4REQAHZ18oERhd3bHm/8AAs1CNJabH058Lf2e/h38F7ZIvB3hLTdFlA2tdxwh7l+M&#10;ZaZsuc+mce1ek18+fsnftUW/7RGkarp2q6U/hfx54fl+z6zocoKlHyQZIw3zbdwIIPKkYOcgn6Dr&#10;Qy16hRRRQAUUUUAFFFFABRRRQAUUUUAFFFFABRRRQAUUUUAFFFFABRRRQAUUUUAFFFFABRRRQAUU&#10;UUAFFFFABRRRQAUUUUAFFFFABRRRQAUUUUAFFFFABRRRQAUUUUAFFFFABRRRQAUUUUAFFFFABRRR&#10;QAUUUUAFFFFABRRRQAUUUUAFFFFABRRRQAUUUUAFFFFABRRRQAUUUUAFFFFABRRRQAUUUUAFFFFA&#10;BRRRQAUUUUAFFFFABRRRQAUUUUAFFFFABRRRQAUUUUAFFFFABRRRQAUUUUAFFFFABRRRQAUUUUAF&#10;FFFABRRRQAUUUUAFFFFABRRRQAUUUUAFFFFABRRRQAUUUUAFFFFABRRRQAUUUUAFFFFABRRRQAUU&#10;UUAFFFFABRRRQAUUUUAFFFFABRRRQAUUUUAFFFFABRRRQAUUUUAFFFFABTSAQQeQexp1IelAHg3x&#10;d/Ym+EPxm86fV/ClvpurSc/2towFpcg/3iVG1j/vKa+I/jp8Nvit+wrG99Y+IZ/iV8HtXf7JqGj+&#10;IN00OGGBHMhJCkgALJGRyBkDAB+l/j5+1f4yvPix/wAKc+B2jWuv+OY1Emp6rejdZ6WvBIPIG4Aj&#10;JbIBIADMcDw39qbwl+1V4X+Bvic+ONa8MfELwbeWwGqQWFuRNp4Dqyzp+7jOEYKdwJAAJIAyRL8i&#10;l0ufD3xL8SWK6CuhaLLPc+Drm6/tnQ4bpg02mFwVuLcnuAQASAAxiRsAkiv3J/Zwt3tP2ffhtDIC&#10;JE8O2CnI7/Z0r+f3RLKTXrnTtKV2LT3scUSAdDKQpI9/lT8q/o18MaOnh3w1pOlRqFSxtIrYBegC&#10;IF/pSiVLoap6ivmH/gpP/wAmb+Of9+x/9LIa+nj1FfMP/BSf/kzfxz/v2P8A6WQ1T2M1uj8kv2cf&#10;+R5vv+wc/wD6Nioo/Zx/5Hm+/wCwc/8A6NiorM6DifGX/I/a5/2E5/8A0a1f0baV/wAgq0/64p/6&#10;CK/nJ8Zf8j9rn/YTn/8ARrV/RtpX/IKtP+uKf+giqiZy6FyuY+I3hC28f+AfEfhq7UNb6vp1xYvx&#10;kgSRsuRnuCQR7iunpGIAJPQc1ZmfiB+w9+zzD8T/ANpVvD/iW31yC18PNJPLeaOAFtbuCQGMTSMj&#10;BUYxuBkAkgAEV+3/AEFfjj8PfH/jf4OaZ+0J8X/CGs2tncrr66NJY3FoJgWlu2ZZwSdoKqGUAgg7&#10;ye2K+lvBP7f3xM0jwZp1l4u+B/ifWfFs9rHJZ3ulW7C01BXUNHKcIdoYEE7dw9AOghOyLabLOhQx&#10;aN/wVf1mDRlEMF94b83U44vus5iQ7mA4ySEOTzk+9feFfIX7GXwH8Zab4z8X/GX4p262XjnxW22H&#10;TBydPtsg7SMnaThAFySAoySScfXtUiWFFFFMQUUUUAFFFFABRRRQAUUUUAFFFFABRRRQAUUUUAFF&#10;FFABRRRQAUUUUAFFFFABRRRQAUUUUAFFFFABRRRQAUUUUAFFFFABRRRQAUUUUAFFFFABRRRQAUUU&#10;UAFFFFABRRRQAUUUUAFFFFABRRRQAUUUUAFFFFABRRRQAUUUUAFFFFABRRRQAUUUUAFFFFABRRRQ&#10;AUUUUAFFFFABRRRQAUUUUAFFFFABRRRQAUUUUAFFFFABRRRQAUUUUAFFFFABRRRQAUUUUAFFFFAB&#10;RRRQAUUUUAFFFFABRRRQAUUUUAFFFFABRRRQAUUUUAFFFFABRRRQAUUUUAFFFFABRRRQAUUUUAFF&#10;FFABRRRQAUUUUAFFFFABRRRQAUUUUAFFFFABRRRQAUUUUAFFFFABRRRQAUUUUAFFFFABRRRQAUUU&#10;UAFFFFABTWJCnA5p1IelAHwj/wAE0oItQ8W/HfWNQAk8SP4kaG4lk/1ix75TtyeQNwPHTgV9g/E/&#10;4d6d8Wvh/rnhDV57u20zWLY2txLYuqTBCQTtLKwB4xyD1NfHPj3wR8RP2Pv2h/EPxR8A+Fbrxz8P&#10;fFg8zWtE04E3NrNksXVQCcBssGAIwzA44NcR+0D/AMFDvi5H4attd8D/AA31bwL4dtbqOK61nxLZ&#10;BzPIwYrAqMAoBAJJBLcdV7xstSrNu6PnH9lb4HPqH7dGleFZdO1C00/w9rE2oPbatDsuRb27F4fN&#10;QgctiLPABDEgYIr9ua/Nn4AaZrHh3/gpVqlxrmpR6rf+JvD76xJJFCYlhE0UcixAEk4jUBAc8gA4&#10;FfpKOlNBJ3A9RXzD/wAFJ/8Akzfxz/v2P/pZDX08eor5h/4KT/8AJm/jn/fsf/SyGm9iVuj8kv2c&#10;f+R5vv8AsHP/AOjYqKP2cf8Akeb7/sHP/wCjYqKzOg4nxl/yP2uf9hOf/wBGtX9G2lf8gq0/64p/&#10;6CK/nJ8Zf8j9rn/YTn/9GtX9G2lf8gq0/wCuKf8AoIqomcuhcpGAIIPQ8UtFWZn5DaF4dk1L9nn9&#10;rfw8FLXGm+IotT2AchY7liTj6Ka/Rn9kjxNH4u/Zq+HGpRuHB0a3gbBzho18sg/ilfKnwj8LWlp+&#10;3H+0f8LdUHl6d4w0iS8QEZBEgjb5fUhbpz/wA+ldf/wTE8Y3eleCfGHwj15vK8ReCtXmQQMf+WEj&#10;HOPUCUSHPo61C3Lex9uUma+Y/wBu39oLxD8D/h1o9j4OCJ4w8U6gul6fcyKGFsTjdIAQQW5AGQQC&#10;c4OK+SfFHij9oX4PfHnQfg9o3xlm8T+JfFtpbm7n1C0DJpc0hYtsL7iAqqTuUDIP3QQMU3YlK5+q&#10;dFfnxN8Tfiv+xf8AHLwPofxO+JcXxA8DeLS0c99fwi3awcMqtICSSqqXUkltpUngEDH2f4D+M/gT&#10;4oSTJ4S8XaP4ilhG6SLT7xJXQZAyVByBkjnHcUXBqx3FFFFMQUUUUAFFFFABRRRQAUUUUAFFFFAB&#10;RRRQAUUUUAFFFFABRRRQAUUUUAFFFFABRRRQAUUUUAFFFFABRRRQAUUUUAFFFFABRRRQAUUUUAFF&#10;FFABRRRQAUUUUAFFFFABRRRQAUUUUAFFFFABRRRQAUUUUAFFFFABRRRQAUUUUAFFFFABRRRQAUUU&#10;UAFFFFABRRRQAUUUUAFFFFABRRRQAUUUUAFFFFABRRRQAUUUUAFFFFABRRRQAUUUUAFFFFABRRRQ&#10;AUUUUAFFFFABRRRQAUUUUAFFFFABRRRQAUUUUAFFFFABRRRQAUUUUAFFFFABRRRQAUUUUAFFFFAB&#10;RRRQAUUUUAFFFFABRRRQAUUUUAFFFFABRRRQAUUUUAFFFFABRRRQAUUUUAFFFFABRRRQAUUUUAFF&#10;FFABRRRQAmKWkBzXj3xP/ao+Gfwwstcj1DxnoZ1zTrWaYaP9vT7RJIikiIKDncSMY65NALU9gx7U&#10;Y9q/NzwDcftNfHj4Wan8bdG+LEWhKrXNzp/hOKzRreSKAtlCSCoJKEDcrE9SRnNeb+BPjB8evH3w&#10;m8WfHjS/i1NNqXhjUFW/8IPaKtmbXCncFztwckbQucAncD1m5XL5n62EZr4d/wCCqV7/AGp8O/h9&#10;4OiYvc694kiVY15JCqVzj0zIB+NfU/wR+JcPxi+FHhfxnBB9lXWLJLl4M58tzw6g9wGBAPpXyJ8S&#10;5v8Ahon/AIKOeCvC9qxuPDvw4tTqGosvK/af9Zj8X+zoR/stTewktQ8EWf2z/gqVqUcYymjeE47Z&#10;8diIIlH86+96+EP2Nm/4WH+2t+0X45X97aWV0NHgk/hIErICPqtrn6MPWvu+hAxD1FfMP/BSf/kz&#10;fxz/AL9j/wClkNfTx6ivmH/gpP8A8mb+Of8Afsf/AEshoewluj8kv2cf+R5vv+wc/wD6Nioo/Zx/&#10;5Hm+/wCwc/8A6NiorM6DifGX/I/a5/2E5/8A0a1f0baV/wAgq0/64p/6CK/nJ8Zf8j9rn/YTn/8A&#10;RrV/RtpX/IKtP+uKf+giqiZy6FyiiirMz4L/AGqX/wCFM/tzfBn4nH9xputodCv5ui5yY8k9PuzK&#10;cnso9Ki/au0nUf2Vf2kvD37QugWsk3hrVCml+K7OAcHd8okI5xuUKQcD54hz8xB9Y/4KJfCR/it+&#10;zVrTWkRfV/D0q63aFPv/ALoMJAMc8xs5+oHpXT/AvxZof7Wf7LekXGv28erWusaedP1i3f8A57p8&#10;kucdG3DeCOmQR2qepV9EfP3/AAUg1uw1zwP8E/H+kXcd/o0XiCG6ju4jlHikVXVs9uE6H3zyKyvh&#10;ndWWsf8ABTr4oeIdSkV7XQdENzDJIAREn2a3yRnpgO/PufWvn39pvw74t/Zn+H3iL4I+JxPrXga9&#10;u01nwdrbDIgdJPnhYjplGcFezEMAAxI4rw18a5D45+I/iUzFbnxH8PHsncHBNwbKG3kI996OR7YN&#10;TfUtLQ+jvgF8OD/wUJ+Oni/4nfEX7RfeAtFuPsekaKJWjicZJSPKkEKqgM2MFmcZOARWt+3Z8D/A&#10;v7Nfhrw38UvhUkHgjxhpWtQWgi02Y+XcK0cjENGWIBATJwAGUsCDkEcD4V+IWufDf9iX4TfD/wAA&#10;XEln43+KOrXaNcQHbLBCbpoCwYcqW2oARjADnIxmvo/wl/wS2+F/h7V/C+r3d/rOr6lpkyXOoLdT&#10;q0GoyqM5dCMqu7BwCcgYOc5prUT0e59geH9Qm1XQtOvriA209zbRTSQHrGzKCVP0JI/CtKiirMwo&#10;oooAKKKKACiiigAooooAKKKKACiiigAooooAKKKKACiiigAooooAKKKKACiiigAooooAKKKKACii&#10;igAooooAKKKKACiiigAooooAKKKKACiiigAooooAKKKKACiiigAooooAKKKKACiiigAooooAKKKK&#10;ACiiigAooooAKKKKACiiigAooooAKKKKACiiigAooooAKKKKACiiigAooooAKKKKACiiigAooooA&#10;KKKKACiiigAooooAKKKKACiiigAooooAKKKKACiiigAooooAKKKKACiiigAooooAKKKKACiiigAo&#10;oooAKKKKACiiigAooooAKKKKACiiigAooooAKKKKACiiigAooooAKKKKACiiigAooooAKKKKACii&#10;igAooooAKKKKACiiigAooooAKKKKACiiigD5w/4KAfEPXfhp+y34r1Xw5LLZ6lM0FiLyHh7eOWVV&#10;dwexKkqD1BYEcgVwHwE/YX+B2t/A7w5/amgWnibV9a0i3v73V5LqT7S0k0SuWjKsDGAWIAAHQZyc&#10;19UfEPwJo3xP8E614U8QWwu9I1W3a2uIuhweQwPZlIDA9iAa+D/i9/wTz074AfCu68f/AAq8R6/b&#10;ePPCsZ1M3UtwCLqKP5pFCKABhQSByCAQQc1LWtyk9LEH7NN7rH7IH7X2q/AfVdQuNQ8DeIgbjQ2u&#10;iCI3ZS0bDjALANGwGAWUHAzg+PeGtQh+H3g/9s7QonWKxilit7eEcKrSXcsYwOg4wPwFdB+0b8Y7&#10;f4iT/sp/G2IJBq014YNTSPgJNa3VuZF+hLuQP7rCvmjx18RvtEXxcgWbb/wlnimFnfkgwQy3MjE4&#10;5+88JH0NSykm9T9KfBvxl0/9lL/gn94J8QamUfVDpCJp1g5w1zdS7mRQP7oB3E+g9xWV+y/4GvP2&#10;bP2afHnxh8bNIfHHiK1n169muRiSNCpaGIjszO+4jA5cDHyiuH/Zx+FmsfthePdB+I/jGwl074Te&#10;EIY9P8KeH7gYF2YQqiVx3GVDMeQzAKCQpz6B/wAFL/Gl5qnhDwh8HdBbdrvjrVIYnhTk/Z45FIyP&#10;QybD/wAAPoad+outjW/4Jg+Bp/D/AOzxN4lvYyNQ8WapPqbu3JZAdiHPcZVj+NfYdcz8PPB9l8PP&#10;Anh/wxpyhbLR7CCxix3WNAuT6k4yT3Jrpc8VZLd2B6ivmH/gpP8A8mb+Of8Afsf/AEshr6ePUV8w&#10;/wDBSf8A5M38c/79j/6WQ0nsJbo/JL9nH/keb7/sHP8A+jYqKP2cf+R5vv8AsHP/AOjYqKzOg4nx&#10;l/yP2uf9hOf/ANGtX9G2lf8AIKtP+uKf+giv5yfGX/I/a5/2E5//AEa1f0baV/yCrT/rin/oIqom&#10;cuhcryT9qyXXrX9nT4gXnhnUrvSdbstKlvLe8sZDHNH5QEjFWHIJVWHHrXrdUdV0y31rS7zT7uMS&#10;2t3C8E0bDhkZSrAj3BNWZn5o/Bn9mjw98Z/2dNO+K3jn44eM9KmvI5xeXFxqyrbWsiSvEVIkBLAl&#10;QcbgSCAOor6T/YW/Zm8S/s1aF4n0+/8AFun+JPDWq3a3mlpYIxGNoHnlicAuoQFVyPlB3Gvnf4J6&#10;R4d+FfiLx1+yp8ZbdYvDOsXrX3hzU7s+XFLvwEMch4VyApUjgOrKcE4PS+E/iB8Qv+Cd+vweEviB&#10;Fe+MvgrcTbNL8TW0Zkl00MeI3HYDqUJ9ShPK1Csi97o+y/jT8GPDPx58A6h4T8U2YuLG5G6KdRiW&#10;2lH3ZY27MPyIyDkE1+IH7RH7PXin9mL4i3Xh7XEaaymjlOnamgKw31uQQGBPAYZG5M5BwOQQT+73&#10;grxzoPxE8O2uu+GtWtda0m6UNFdWcgdT6g45DDoQcEHqBXG/tD/ADw7+0X8Ob/wvr8KrKVaSw1BU&#10;BlsrjHyyIT+AI6EZHphtXFF2PzV/YauE+KH7Q3wV09yJrbwb4cvJih5Ecv2m5YcdiTKh/EV+voGK&#10;/Lf/AIJ5+A7n4Ofti+NfCfjaeGw8U2WjNY2NuUCLeKHiIkiIADZiQHPVtxJyQa/UmiOw5bhRRRVE&#10;BRRRQAUUUUAFFFFABRRRQAUUUUAFFFFABRRRQAUUUUAFFFFABRRRQAUUUUAFFFFABRRRQAUUUUAF&#10;FFFABRRRQAUUUUAFFFFABRRRQAUUUUAFFFFABRRRQAUUUUAFFFFABRRRQAUUUUAFFFFABRRRQAUU&#10;UUAFFFFABRRRQAUUUUAFFFFABRRRQAUUUUAFFFFABRRRQAUUUUAFFFFABRRRQAUUUUAFFFFABRRR&#10;QAUUUUAFFFFABRRRQAUUUUAFFFFABRRRQAUUUUAFFFFABRRRQAUUUUAFFFFABRRRQAUUUUAFFFFA&#10;BRRRQAUUUUAFFFFABRRRQAUUUUAFFFFABRRRQAUUUUAFFFFABRRRQAUUUUAFFFFABRRRQAUUUUAF&#10;FFFABRRRQAUUUUAFFFFABRRRQAUUUUAFFFFABVHV9Mi1jSrywnUNBdQvBIpGQVZSpz+Bq9UbuI1L&#10;MQqgEkk9BQB+AHj/AF59C8G6d4EkcCbw14u1V0iLY2IwtlHXoC0bc+1ex/sK/sR3/wC0TrkfivxX&#10;FPa/D6ymJYnKvqcwIzEh67AQQzg+w5zjb8CfszRftTfti/Ei30q8E/w0tPEM2o6jqlvGAJFMshSC&#10;JyM5Ys4yDjA3Y4Wv1r8N+GdL8JaBYaJo1hDpml2MSwW9pboFSJB0AA/PPqcnmoSvqzRysrIt6RpV&#10;noWm2unadaxWVjaxrDBbwIESNFGAqgcAAACvhr9p79ju5+Iv7QJ+JHjz4rWng/wQkMFhYSwSfZ7y&#10;3YkqkCO52jczuxfJPzH5QMkfT/x2/aP8E/s7+Gm1bxbqiQzup+y6XbkPd3bdhHHkHHqxwB3NfI+g&#10;fD7xZ+2F4lh+LPx0I8FfCDRc3el+F7qUwrNGBkSzFsYUjBLHBYcKADktkq61OF+OvwY1j9mL4ofC&#10;TRPh58WfG15eeMdVW3a2u9T3KIhJCu4FAoIYy4wQQQDzX6hhdq4yTjueTX5+/Blm/a9/bJX4m2Fh&#10;JbfC/wCHcH9naFJJEUjuZgGCFFIxwWL4HKgRg4JAr9BO9NBJ7CnqK+Yf+Ck//Jm/jn/fsf8A0shr&#10;6ePUV8w/8FJ/+TN/HP8Av2P/AKWQ0PYlbo/JL9nH/keb7/sHP/6Nioo/Zx/5Hm+/7Bz/APo2Kisz&#10;oOJ8Zf8AI/a5/wBhOf8A9GtX9G2lf8gq0/64p/6CK/nJ8Zf8j9rn/YTn/wDRrV/RtpX/ACCrT/ri&#10;n/oIqomcuhcoorG8WR6rN4Y1aLQZoLfW3tJVsZboExJOUIjZwOdobBOOwNWZnxH/AMFAviN4A+I8&#10;8Xwk0zwfe/Eb4og7rMaLgS6Q5GcvKAxHBBaPGMYLFTg13v7Gfgj4wyfDfWvBvx40iz1PQIkjg0+P&#10;VnS7uZoyPmjkILKyKAAC3zA5GSAMeB/sgfEzw5+yd8QPFfhv43aTe+F/iLrN60z+LtUUy213ESCF&#10;WbGVUsSxYZUk8kEAV9B/ET9n/wAe/GPxdf8Ai/wH+0Vq2ieHb0I1lp+kSGe1iIQBsNHKFYEgkDGQ&#10;DjJqPMrbQ4rxf+xx49/Z68QXfjX9m3X5LSJ28+98DapMXtLr1WPPB46BiGHOHHAr0P4Bft0eGvid&#10;q/8Awh3jewm+G/xIt2EE+i6zmGOeX0hd8EkkcI2G5GN3WuCu9J/bF+A6m8tNZ0L416FDzJZzwmG/&#10;Ze+0AKd3phn+hrJm8cfBP9vWNvB/jfRbn4c/Fm0BhgW/Rbe/hmHaGUgGVQRkxuAeuADzRsG+5v8A&#10;/BRf4bX2jaT4a+OfhENa+LfBF5FJcTRDBmtC44fHUKxAIPBV3B7V9U/C74g2PxU+Hfh7xdphH2PW&#10;LKO6RQc7Cw+ZT7q2QfpXxD4Y+JHi74R6jq/7N/x7uv7V0LxBp82neHPGUuWW4SRSiJI7HJILAAn5&#10;lYAEkEEd9/wSx8U3Wofs86h4ZvnLXXhjWrmyCkk7EciQLz6O0n4YoW4H2dRRRVkhRRRQAUUUUAFF&#10;FFABRRRQAUUUUAFFFFABRRRQAUUUUAFFFFABRRRQAUUUUAFFFFABRRRQAUUUUAFFFFABRRRQAUUU&#10;UAFFFFABRRRQAUUUUAFFFFABRRRQAUUUUAFFFFABRRRQAUUUUAFFFFABRRRQAUUUUAFFFFABRRRQ&#10;AUUUUAFFFFABRRRQAUUUUAFFFFABRRRQAUUUUAFFFFABRRRQAUUUUAFFFFABRRRQAUUUUAFFFFAB&#10;RRRQAUUUUAFFFFABRRRQAUUUUAFFFFABRRRQAUUUUAFFFFABRRRQAUUUUAFFFFABRRRQAUUUUAFF&#10;FFABRRRQAUUUUAFFFFABRRRQAUUUUAFFFFABRRRQAUUUUAFFFFABRRRQAUUUUAFFFFABRRRQAUUU&#10;UAFFFFABRRRQAUUUUAFFFFABXy9/wUF+NN78JPgTc6fokrx+JvFcw0XT/LOJF8wYldcc5CnAI6Fh&#10;7V9Q1+ff7XHiPS/EX7dnwn0jxDeR2vhTwXp8viLUHnP7uMrumJYHgg+RCMd8kc5xSew1ufSn7MHw&#10;e0j9mX4C6TpF3Lb2NxFb/b9b1C4YRqbhlDSs7HACr90E4wFGec14r8Rf23/EPxR8TXHgL9nDw9J4&#10;w1sHZdeKJ4j/AGbZqeC6sSAcZ4ZsKewbiuDhHjT/AIKL+I77VdV1C78Cfs8aNO2yNZPJm1cIfmZ2&#10;OVIABJJyqZwAWBI6WL9q7wv8P5B8Lf2XPhr/AMJvqVr8sl1YQldOjboZJZQQ0pz1dmUHsxpDtrru&#10;d18EP2D9P0DxGnjz4tazL8TviJIRI09+xlsrVuoEaOMtg9CwAHGFGM147+3j4C+P3xE8dSW8fhm7&#10;8RfB7SnhuBpHhy6EUt9GAC/mLy7ODkABSAMEAnJrvbb4I/tZ/FJRe+LfjDp3w+hl+YaX4YgLPEP7&#10;pYBcEezt7mvQvh3pj/slaVr+p/F347T+KLK5WM2g8QT7GgC7t4jRnZ5GYkABfQ8HPB5Aav7HPxp+&#10;GvxQ+G8GkfD/AE0eFW0JFt7zwxKqpcWTcglgDlwWB/edSQc4ORX0LX5q/C681D47/twWvxQ+CXhu&#10;88PeCrZhD4j1jUEMFpqqkkSlY1HLsuCBkncFZgvIP6VU1sJiHqK+Yf8AgpP/AMmb+Of9+x/9LIa+&#10;nj1FfMP/AAUn/wCTN/HP+/Y/+lkND2Et0fkl+zj/AMjzff8AYOf/ANGxUUfs4/8AI833/YOf/wBG&#10;xUVmdBxPjL/kftc/7Cc//o1q/o20r/kFWn/XFP8A0EV/OT4y/wCR+1z/ALCc/wD6Nav6NtK/5BVp&#10;/wBcU/8AQRVRM5dC5RRRVmZyPxB+F3hL4r6M2k+LvD9hr9geVjvYQ5jP95G6qeeqkGvlzWf+CccH&#10;hDUJNV+DXxL8S/DW/JLC0Fy1xaMc5wVBVivsxavtDGKCcUmrjTZ8C+Kvir+2B+zhYed4i8N6D8U/&#10;D9q26bVtMgcz+UAfviMqy9juMZA5yTWDcfEf4I/8FENOj0u6Vvhx8X7dc6XeTlUl88cqqTLjzlBA&#10;+RtrDJKgHJP6LkAjB5Hoa/MP/gqD+zFpngpdO+L3g61XRp5b0QavHaDy185vmiuEC42sWBDEdSVP&#10;XJKdxrXQg8Ra9rfxs+Efjj4HfFiERfGP4e20mr6Fqsn+s1GOBCx2v1ZmiHUY3gqTypNdh/wR6vbi&#10;58J/Epp5HlMmpW0rO5JLOY2yST1J6k186+Lvi9q3xH+EvhP4sSMP+FmfDjU4tF1y4Iw2oWMobyJJ&#10;cckko8TZ67yeK+pP+CQOgyWfwa8Y6syER32tLEjHv5cS5H4bxSW5b0TPvuiiirMgooooAKKKKACi&#10;iigAooooAKKKKACiiigAooooAKKKKACiiigAooooAKKKKACiiigAooooAKKKKACiiigAooooAKKK&#10;KACiiigAooooAKKKKACiiigAooooAKKKKACiiigAooooAKKKKACiiigAooooAKKKKACiiigAoooo&#10;AKKKKACiiigAooooAKKKKACiiigAooooAKKKKACiiigAooooAKKKKACiiigAooooAKKKKACiiigA&#10;ooooAKKKKACiiigAooooAKKKKACiiigAooooAKKKKACiiigAooooAKKKKACiiigAooooAKKKKACi&#10;iigAooooAKKKKACiiigAooooAKKKKACiiigAooooAKKKKACiiigAooooAKKKKACiiigAooooAKKK&#10;KACiiigAooooAKKKKACiiigAr8gP24vCmo/Ev9v+HwhaTvbtra6bpjOrEYhcLvJ/2QAWPb5c9q/X&#10;+vyK/wCClGp6n8Lv2v7TxTpv7m9vPD4+zzDgoWimti6nsy5JB7ECplsXHc9R8Q3N7+1H4t/4Uf8A&#10;DW//AOEQ+BXgOFIPEOvQMI1ulj4ZA/AIJVyAeCQztkACrd9+218M/wBny0t/hp+zx4GbxjqcbeSL&#10;q3jbybibHLFlBluWJ6kYGOhwBj5h+OPja9+D/wAFvDXwS8NSvZTSWMOueMrqAkSXN1cqskdu5HOy&#10;NHjBB4JIz6H9CP2B/wBlnRfgb8KNH1+8sIp/HGvWq3d7fyRgyW8bgMkEZPKqFK7sfebJPAACT1G7&#10;Lc4TTvDf7Yvx+s4X13X9G+DOjSqN8OnQE3zDucBmZSfQuuPTNdl4C/4Ju/DnRtWTW/HGpa18T9f3&#10;b5LjxDds8JbufLByw9mZh7V9cUVViLmdo+i2Hh7TbfTtLsbbTbC3UJDa2kSxRRqOAFVQAB7AVo0U&#10;UxCHqK+Yf+Ck/wDyZv45/wB+x/8ASyGvp49RXzD/AMFJ/wDkzfxz/v2P/pZDSewLdH5Jfs4/8jzf&#10;f9g5/wD0bFRR+zj/AMjzff8AYOf/ANGxUVmdBxPjL/kftc/7Cc//AKNav6NtK/5BVp/1xT/0EV/O&#10;T4y/5H7XP+wnP/6Nav6NtK/5BVp/1xT/ANBFVEzl0LlFFFWZhRXyl+1X+0v4z8H/ABG8K/CP4U6Z&#10;Z3/xC8Qx/aTdahzDZW+WAYqcAk7HJJJACngkjHm/ir48ftPfsr2p134n+H9F+I/gzGJ9R0Irby2j&#10;Hhd+1Bhc45KEHONwJFK40rn2N4/+K/g74WWKXvi7xLpvh22kz5bX9wsZkx12gnLfgDXx/wDtt/tO&#10;fCT4s/sveNdG8M+N9K1rVh9meGzidllYi4jJKKwBbAySRnAryr4D+H/AXxP8YeHPiH+0ZeTeIPGH&#10;xHu5k8K6HcQzSWcUKSBFBWPIALPtUMAoAJOSSR9EftUfsMfDDxd8H/EF1oPhjTvCviDSLGa+sr7T&#10;IRDuaOMt5cgGAytjBJBIzkdwVq0Ukk9T86baNNE0z4v6U5CwXfgfRL6RCMA3TDTpNx9900nP+0a/&#10;T3/gnl4HPgb9kvwTFLH5dzqaTapLkYJ86RmTI9fLEY/CvyH8F3Gu/FPXItASQ3GteMNQ03RN4AGY&#10;Yti4YDGACtucjjCNX78+G9BtfC3h7TNGsk8uz0+2jtYV9ERQo/QUojkzUoooqzMKKKKACiiigAoo&#10;ooAKKKKACiiigAooooAKKKKACiiigAooooAKKKKACiiigAooooAKKKKACiiigAooooAKKKKACiii&#10;gAooooAKKKKACiiigAooooAKKKKACiiigAooooAKKKKACiiigAooooAKKKKACiiigAooooAKKKKA&#10;CiiigAooooAKKKKACiiigAooooAKKKKACiiigAooooAKKKKACiiigAooooAKKKKACiiigAooooAK&#10;KKKACiiigAooooAKKKKACiiigAooooAKKKKACiiigAooooAKKKKACiiigAooooAKKKKACiiigAoo&#10;ooAKKKKACiiigAooooAKKKKACiiigAooooAKKKKACiiigAooooAKKKKACiiigAooooAKKKKACiii&#10;gAooooAKKKKACiiigAooooAQ9RX5yf8ABW3wMk198KfF+z9zFeS6VdvjqrNHJGD6AbZvzr9GxyBX&#10;zp+338Mm+J37LvjC2t4TLqGlQjV7UKPm3QHcwHuY94A9cVL1Q1oz8tPjWiax42+MWtSnc9t41sbI&#10;M38NsftoC57AC3hH/ARX6uWX7Z/wL0oWukt8SdCiuIYki8sSsUTCgYLgFRjp1r8gvAlpqPxv+Luj&#10;eEBqH2Ky8dahp7alMFDN5kYZZJAD0O4zMBkZyuetfrk/7InwF+Hvw5uYdS8A6PLo2lWTzXd/eWrX&#10;FwY40LPKzgFy2AT8vI7AcCkrlytoe4+H/EmleK9Kg1PRtRtdV06cZiu7OZZYnHsykg1q1+T+nfFb&#10;Tf2PPGujfEP4Pyaj4q+CPjcXMCeHrh5ImjvYmKFUMgLAhgpUkFipIIOAa9zXxP8AtreLNAn8a2Vh&#10;4W8LWCRG6t/ClzCr3U0QG4KxYFgxHQFlPqAadyWj7torxH9kn9omL9pX4Tw+I3sV0vWbS4fT9UsU&#10;YskVwgBJUnnawYMAckZwScZPt1USIeor5h/4KT/8mb+Of9+x/wDSyGvp49RXzD/wUn/5M38c/wC/&#10;Y/8ApZDSewLdH5Jfs4/8jzff9g5//RsVFH7OP/I833/YOf8A9GxUVmdBxPjL/kftc/7Cc/8A6Nav&#10;6NtK/wCQVaf9cU/9BFfzk+Mv+R+1z/sJz/8Ao1q/o20r/kFWn/XFP/QRVRM5dDP8WeKNL8EeG9T1&#10;/Wr2LT9J06B7m5upjhY41GST6+wHJOAOTXxhP+3P8V/ijDqOr/CD4S29x4LsWYHxL4rvls4JVU4L&#10;Au8aIAeuXbHfB4rvv+CmVnqt3+yT4kOmeYUiurSW8EeeYBKN2cdgxQ/hXonwa8P+DPib+yz4U0S1&#10;tIb7wbqmgQ2j2sLFFZDGBIpKkEMGDAkEEMD3pt9CLJI/Pbwp+0xfj9u3wp8RPifDoHh6OOwfSbuf&#10;R9RjvbSJTFKok3xySY5cZAJ6e9fbmv8A7ev7O1xZXVhqPjzT7+zuEaKaAWNxOkiMMFSBGQQeQRW7&#10;o37C3wG0IKLf4ZaNLt73gkuvz812rQ8Q/Cr4EfCvRZdV1zwl4J8N6ZF1uLuwt4Uz2AyvJ9AOT2FC&#10;TQ20z4F/al/aG+EcXif4Q+Nfg94gtL68+H0i28Xh2SxuoEe2DKyhXkjA4wwOSSQ2Rkit34l/8FHt&#10;U/aO8Nn4b+CPD1t4NvfEcZsb/Wtd1aKOG2hcbZQjEKACpI3E5x0UkjHpPif9rn4D3mpvovw5+DL/&#10;ABS1IEqF0jw7GkB+jGMsR7hMY5ya4HxZ4V8YfEu0kcfsT6FYW8gJEjXf2S5wR13x+UwPfBB+hpX8&#10;xq3VE37GX7OLWf7Vs85sJn8L/D3S1gsdVktykeqXkmQbiNiMOrM07KQSAqxjPNfpnnFfkF8Efit8&#10;QP2MPizFP4h8H+J/C3wsv5DHqGjXDNqEFsSDiSGQAKGBwcZBIJBLHFfqZ8Mviz4R+MfhqPXvB2uW&#10;2uac5wz27fPG392RDhkb2YA00KSZ2dFFFUSFFFFABRRRQAUUUUAFFFFABRRRQAUUUUAFFFFABRRR&#10;QAUUUUAFFFFABRRRQAUUUUAFFFFABRRRQAUUUUAFFFFABRRRQAUUUUAFFFFABRRRQAUUUUAFFFFA&#10;BRRRQAUUUUAFFFFABRRRQAUUUUAFFFFABRRRQAUUUUAFFFFABRRRQAUUUUAFFFFABRRRQAUUUUAF&#10;FFFABRRRQAUUUUAFFFFABRRRQAUUUUAFFFFABRRRQAUUUUAFFFFABRRRQAUUUUAFFFFABRRRQAUU&#10;UUAFFFFABRRRQAUUUUAFFFFABRRRQAUUUUAFFFFABRRRQAUUUUAFFFFABRRRQAUUUUAFFFFABRRR&#10;QAUUUUAFFFFABRRRQAUUUUAFFFFABRRRQAUUUUAFFFFABRRRQAUUUUAFFFFABRRRQAUUUUAFVb20&#10;i1C0ntLiMSwTxtFIh6MpGCD9QTVnFeKftB/tYeAP2ddKlGv6uk2vyRs1nolopmupnx8uUH3FJwNz&#10;EDrjOMUAj81779nfxD8O/Hfj7TtPnh8L6x8P9bGveGdc1Qra2d9EWVvswnkwhcqIXVCSMiQHGSR6&#10;T4z/AOCsk/iP4T6t4ePgX7L4tv7OTT5rxb5Xsoy6lGlQbdx4JIUnAPcgc+VeHvDvxc/aC8bXvjfx&#10;l8JNb+Js13IZLO11S/k06wt4ychI0G1ioGANrAEDJBJzXvOi6z4i+Ftup1r9iTTPsMY+a40WJLqU&#10;AdSQY5GY+5as15GvqO/ZW+PH7Nnwr+CPgnw34u8X2mq+IdGvZNaDvpN66Wl5LuHyHysEqrBc8gkZ&#10;HIBH0xJ/wUA+BEunXVxafEGwmliid0gkimiaRgpIUbkHJIAH1ry/4cftS/sv+Pb1NH1vwjpXgPWs&#10;7GsvEuhw26BuhHmhSo9PmKn2r6Bl/Zr+DHimyjuf+Fd+EtRtplDxzxadAyuD0Kso5HuKrUh76n5o&#10;fse/tBfFH4ead4j0z4f6B4T1U67q7X5/t7W7ezlLsAqxxxyTxk5x2BJJAFfZHw6/bk1vSPiLpvgL&#10;43+AZvhrrupuIrDUUl82wuZCQAu7kKCSACGYZIyRmvSIv2GvgZb63ZavbfDzT7HUbK4S6t5bSeeI&#10;JIjBlOxXCnBA4IIrxz/gq5caO/wN8O2MoSTxRc67ANHQczBgD5hUDnGCoOO5XvikrpBo+h9unqK+&#10;Yf8AgpP/AMmb+Of9+x/9LIa+gvBUN7beDtBi1MsdSjsIEui3XzRGu/P/AALNfPv/AAUn/wCTN/HP&#10;+/Y/+lkNU9iVuj8kv2cf+R5vv+wc/wD6Nioo/Zx/5Hm+/wCwc/8A6NiorM6DifGX/I/a5/2E5/8A&#10;0a1f0baV/wAgq0/64p/6CK/nJ8Zf8j9rn/YTn/8ARrV/RtpX/IKtP+uKf+giqiZy6EHiDQdP8U6H&#10;qGjarax32m38D21zbSjKSxupVlI9CCRXwmfhr8Zv2DtY1O++G9k/xL+EE8rXUvh2aQm804HlygAz&#10;wM/MoIIGWUHmvv0Hivn79vGTXov2UfHzeHTMLv7IonMGd/2YuomxjnGzOfbOeM1TIW9jnvgn+3L4&#10;S/aXhudA8JQa3oPjCS1fy/tulNc29rJtIV3kjJTYGI++Vz071yPgr/gn3P411tPFfx/8YXvxJ8Q7&#10;iy6ZHO8enQDOQoACsR7KEHqDXpP7B+n+CrX9mfwdP4LitFjntFOoywhTM94OJvOI5LBsjB6DGOMV&#10;9D/xUgej0MPwn4J0DwJpMemeHNFsND0+MALbafbrCnHTIUDJ9zXDftCfA3/hfnhK10A+Ldc8JQR3&#10;SzTy6JOY2uI8ENE46EHIIJBwRnBr1ekBBHtTsI+JtZ/4JZ+CTpsqeHvHfjLRNRZdpuZL5Z0kP/TR&#10;Nq7ge4BFfPmjfsmftD/sY/EeHxh4EVfHGjCQfbbbRpCr3kGQWjlt2GckA4KhsHBBB4r9S9Z1uw8O&#10;aXdalqt7b6bp1qhlnu7uVYookHJZmYgAD1NfLPiT/gp18GdF1aay07/hI/FKQttku9D0wSQL77pH&#10;Qke4BpWSLTZx2v8A/BU7RPCeks+u/Cjxpo2rKQhtL+BYIw/PymR8EdD/AA54PFfZ/hXVp9d8MaRq&#10;d1afYLq9s4biW037vJd0DFM4GcEkZwM4r5M+Lms/D/8A4KN/A298K/D7xha2/iOyuotSt7PUlaCa&#10;ORAykSxkFthWRgXUMAcHnGDB8Av2jviX4M+PEHwY+OVvpdtqt/YRy6FqempthuCqnKl+A5bYwBwC&#10;GUjHIo6k28j7UoooqhBRRRQAUUUUAFFFFABRRRQAUUUUAFFFFABRRRQAUUUUAFFFFABRRRQAUUUU&#10;AFFFFABRRRQAUUUUAFFFFABRRRQAUUUUAFFFFABRRRQAUUUUAFFFFABRRRQAUUUUAFFFFABRRRQA&#10;UUUUAFFFFABRRRQAUUUUAFFFFABRRRQAUUUUAFFFFABRRRQAUUUUAFFFFABRRRQAUUUUAFFFFABR&#10;RRQAUUUUAFFFFABRRRQAUUUUAFFFFABRRRQAUUUUAFFFFABRRRQAUUUUAFFFFABRRRQAUUUUAFFF&#10;FABRRRQAUUUUAFFFFABRRRQAUUUUAFFFFABRRRQAUUUUAFFFFABRRRQAUUUUAFFFFABRRRQAUUUU&#10;AFFFFABRRRQAUUUUAFFFFABRRRQAUUUUAFFFFABRRRQAV5J+0t8eE/Zw+GreNrnRJ9esILyG2uoL&#10;eYRvHHISokBIIOG2DHGd3XivULy7i062nuriVILaFGkllkbaqKBksSeAAASTX5x+JPE3xj/4KLQ+&#10;LvD/AIOXRdB+DK6rDajUdSjZbiYQssm5CAS5JCuVAAGVBIyTSbsNK53eu/8ABRHXfiN4budO+E3w&#10;i8aal4ivrcpaX1xYj7PbOy/LKSu4MBkEZIB4ycGvFfhf/wAE0vi38R/Ek3i/4neMD4Xvr2QzzSRy&#10;/bNTkLHJJYELGTnHDEjpgYxX1h4q/bM+Df7Mul6N4AbWr3xLqeh2UGm/YdAtxdzIIo1jAchlQPhc&#10;ld2R3ArS+FP7f3wg+K+vx6HDq934Z1mZhHDY+JLcWbSMeAqtuZCxPAG7JJAANTv1HqtkcBN/wS78&#10;CxWfm2HjvxxZ68o3Jq39pIzh+zFQgyM9gQfevrLwN4bfwf4R0nQ5NUvdaksLZLZ9R1CUyXFyyjBd&#10;2JJJJyevHTtW+uCMjkHvSnFUlYV29zz34n/AfwB8Z9PktPGXhXT9aDDC3E0QWePjgpKuHU/Q14F8&#10;Pf2PPGf7PPxL0y9+G/xJvo/hm0zS6t4Z1hDdMsYUnbAAMFiQACArDOSWxg/YFFMVz4w+Jf8AwUk8&#10;P6R4ofwX8P8Awb4h8ZeOXmNrDp89k9mnnDI2lWHmnGCSNgGBnIHNR/Bf9lvx58SPinZfGH4/3kFz&#10;rdkRLonhS1O6200g5QsBkZUgEKCTnliSMDk/+CnVloFpq3wvvdDjji+LEmtxDTZLAAXkkII5fb8x&#10;USbApPckDvX3npvnnT7X7Vt+1eUvm7em/A3Y/HNTuPZaFs9RXzD/AMFJ/wDkzfxz/v2P/pZDX08e&#10;or5h/wCCk/8AyZv45/37H/0shpvYS3R+SX7OP/I833/YOf8A9GxUUfs4/wDI833/AGDn/wDRsVFZ&#10;nQcT4y/5H7XP+wnP/wCjWr+jbSv+QVaf9cU/9BFfzk+Mv+R+1z/sJz/+jWr+jbSv+QVaf9cU/wDQ&#10;RVRM5dC5VS7tIdQtpra5iS4t5kMckUihldSCCpB6gg4IPrVuirMz4o1/9h3xv8JvFt/4l/Z28fDw&#10;Yl8/m3PhjVy0mnO3+yArAAdgykjOAwHFcJ8dvHn7Znw1+FWu+JNd1HwfpGk6Ykf2i60WIPduHkWM&#10;FAwYAguCThcAE+1fojmub+IPgfSviV4K1nwtrcRn0rVrV7W4QHDbWGMg9iDgg+oFTYq/c4j4A3d7&#10;46/Zr8G3F7rl9c6lqugwtcausu65E0keXkDsCNysTjIIBGMcYrwj/gnl4+8SnWPi38KvEesT+I18&#10;B6z9jsdUuJDI7xGWeMoWJJwDCCAem4joBXgPxC1D4p/sY6HN8OrH49+FbPwyC/2KGWF59XtIWJOB&#10;GkTtGeSR8wGckEdu/wD2Jv2jP2efgzo83huLxZqSeJdduVudT1/xBYtbpeznIX58sEQFmxvPViSc&#10;k0r6jtozX/aHuNV/a8/aytPgTZajc6f4C8LwpqXiVrRyrXL4RjGSMg48yNACCAzMcEgY6vxr488Z&#10;/B/xl/wqv4DfAK2urPTLRZ59S1C1+zWU6EDJjcFBISTgszliwbggE1zf7It5DY/t6ftEWV1Kkl9q&#10;BW/s5AwPmWxlDgqe4KTQkY6jB7V96U1rqJ6aH5H/ABJ8a2XjC71X4geGPC8nwd/aB+H7i91jQoF8&#10;qHUrQMBJKqgAsyhwWBHzITksCCPXP20vEkXxQ/Zr+E37Q2gRfZNb0S9tbsvFw0XmMBJGSOdqzRgD&#10;nvnvXA/8FWb208E/HPwdrejeXDr9/oNza6gqAAywMWiQuBycq8q5PUKB2Fd78SvBt18M/wDgkyNF&#10;16NrfVJ7eynFvKMPG8t/FKEIPIITOR1HI7UurL7M6Xwj+1N4++DPxk0i1+LF7DrXw2+Ioi1Dw54j&#10;gh8mKwEqqyREZO1VDoGBJIyGBIJr7tV1kUMpDKRkEGvjf4g/B2L4pf8ABN/w5pt9AG1rSfBVhqli&#10;7D54riGzRwoPUFlBQ/X2r58/ZP8A25Pid4W0/RvD3i61XxjYa5YzxeFriVxHNJeQ5RLV5APm3MFU&#10;ZBILpzg8O9tybX2P1OrN1nX9L8OWjXWrajaaZbKMma8nWJB+LECvys/aA/bS+PFjNc6frniHRPhl&#10;dgD/AIpzQVF3qqA4wJHywjbByQXjOMfLnGfmbRvFj/EvxK7a+bjxbqYUyPP448Vm1tsA9CWZCSM8&#10;APnGeOKXMHKz9gfF/wC3X8C/Be9Lr4i6VfzL1i0lmvSfYGIMufbNeS63/wAFZ/gtpjMlpY+KdYA4&#10;D2mnxIp/7+TIR+VfBkt/4c0yIJe/Dj4VarAowYtM8VyxTEd8SNdkE/TNdF8MNN+E3jLxJHbeDfE+&#10;vfArx5KQltDq92t/o125Pyx+cAGVSeMSBlORgnoVdjUV1PrNP+CwXwyaYL/whvi4qTgFY7Uk/h53&#10;9a7XRv8AgqL8G72aKLV7fxP4WeTGDq+lYH1zG78e9fOupQ+F9O8SwfDz9qb4aaR4f1C+PlaZ8RvD&#10;NstnFcnOA8jxgKeoJYjA43KASa6fVIPFf7DWp2Np4xhh+L37PmqSLDDe39sl3caZu5UHcCMYzgZK&#10;sOm08FpsVkfcXw4+Pfw7+LkYbwj4x0nXJOptre5UTr9Ymw4/EV6DXyJ4q/YS+CPxt0Sz8V+BQ/hC&#10;7vIlurDXPCc5hiOeQ3lj5QPUKFIIxkEEV5L44+KX7T37FPh+8j1uCy+LPhCNQLPxLcRyPLacjAuC&#10;pDgEcZYkZIw56Gr9xWvsforUUkixRs7EKqjJJPA+tfkfL/wU1+Mfia/W2XXvAvhCGRFcXa6fcTKg&#10;YZwSfNO4dCNvBHQ0aj8UtM+J8JX4r/tYXt1pUg/f6L4R0m6hjlHdSxjjUgjjDIR7UroHFo9A8C+B&#10;tf8A20f2j/iroPi74peJJfC/ha5K6c/hi6WCyYGVlUKMMgIVeuCSQecAZ9C+D2v+OP2WP2stK+CX&#10;iDxbfeOvBPiaxa70e71OVpLqyYCTCkkkgZiZSoO35lYAHIrjPh/+238F/gJ4VPg34E+APEXi3Upm&#10;3mR4Nj3cp4DyvzI5GQAAgAHAxTPC37KXx7/aV+IFx8YPHPiiT4VeJEjEWi2ttAzT2sQDAKE3gxLh&#10;myCSxLMSBnlLyKf4H6UA5pa+S/2Cfjv4w+KOn+PvCnji8g1zW/BWq/2cdctVAS9QtIoJIABIaJju&#10;AGQwyMgk/WbVSdzN6C0UUUwCiiigAooooAKKKKACiiigAooooAKKKKACiiigAooooAKKKKACiiig&#10;AooooAKKKKACiiigAooooAKKKKACiiigAooooAKKKKACiiigAooooAKKKKACiiigAooooAKKKKAC&#10;iiigAooooAKKKKACiiigAooooAKKKKACiiigAooooAKKKKACiiigAooooAKKKKACiiigAooooAKK&#10;KKACiiigAooooAKKKKACiiigAooooAKKKKACiiigAooooAKKKKACiiigAooooAKKKKACiiigAooo&#10;oAKKKKACiiigAooooAKKKKACiiigAooooAKKKKACiiigCnqF7HplhcXcxKw28bSuVGSFUEnA+gr8&#10;6/hB4B8Yf8FD73xN478Z/EDXvC/gi01KTT9J8O+HrryQoUBtzggqSA6AsVLMc8gACu1+OPj34l/G&#10;/wDa0uvgV4N8ZH4c6Jpmli+vdQii3XN4SiOypyCRiVQFBAwrEk8CvN/DHhX44f8ABOPW9UTSNCf4&#10;p/C7UpRdXLWMTLJDIAAZCq7micgAEkMrALyCBiNykvvOw/Y91vxX8N/2ufH/AMHtR+IOpav4U0SA&#10;nT7HxJKJbm5bEZUwljlQA5JC8EAHA5x+gR5r8u/i3+0T+zH+09dWmr+KF8V/DTx5ZKI49YtLXE8T&#10;DoHMZYOFPTIVgOhHSuVj/aV8WfDWADwb+1Vp3imwiH7u18U6LdtPtHRSzQyZPbJYfhRewWb1P1uB&#10;zTWYIpLEBR1JPavyR0z/AIKo/GLTyY5rPwZ4jCzLAgt7S4jmnJzgqokGRxj7o5IGDXvVj8KP2hP2&#10;x9mpfEjxBP8ACX4fzkGLwxo26O9uI+xlycjIOf3hPT7gp3vsHK1ufR3xI/bE+Dnwpllt9f8AHmlr&#10;fR53WNhIbudT6FIg20/72K8V1r/gqz8J9PgknsNA8ZazaqcG7ttNjSHrgZaSVSM/Srfjf4Rfs6fs&#10;N/DmXxRqHg+y1jUE/d2S6sq3t7f3B6KnmAqpzyWVQFGT6A+PRfCPVfjZ4an+L/7Smut4F+Gdsoud&#10;L8F6aTap5J5jDqBncw2gAAyNngqMChtgkjtYv+CwPwveQCbwf4vjT1SK1Y/l54/nXX+Hf+CqfwN1&#10;x1S7n1/QiTjOoabkD6mJ3xXzto1vrHxg0O/v/hV4T8N/AL4Macref431ayj/ALQuo1OCyzMC5PBw&#10;FYYJwXJ4rwTV9Q+B+katPBoGga58V9V3n7R4i8W60NKsJX/vIgKsQexkcE46UrsrlR+tHgz9rj4N&#10;+P3ii0T4jaBLcynCW1zdrbTMfQJLtYn6A16zbXMN5Ak0EqTwuMrJGwZSPYjrX4eTQ6LrsBji8C/C&#10;O1RgQI4/FcsEw4/vteBSf0zXGeHfjb4h+GWtTr4O8SeJfCDQSEPHpmsC/siQcEhBhJF7AksMc5Pc&#10;UhcvY/fz7tc38QvHejfDHwZrHinxBdrZ6Rpdu1xPKeuAOFUd2Y4AHckCvgr4A/to/GjUUjudRTwv&#10;8TPB1mVbVtc06U2l3pduAS81xGQrBVUE58rBII3E14h8Wvjx8TP2yfiH4M8NXMx0H4beLdeSz0zS&#10;4VCtJDHMqvPKcZcgMT1ABUgDjNO/YFF31O5+Lf7SPxj8efA74gfFC/uY/DPw18ShPDnh7QHi/fTB&#10;3O6dXyCDsjlDNkhiSAAACPUPi14j1P8AZM/Yq+HXw+8FhrXxt4sSGyilg+WVJZgJLiQEYIcs4QHs&#10;Wz2FXP8Agqd4YtvC/wCyv4J0rR7VbXRtK8R2cCW8YwscS2lyqdPTgZ9TWf8A8FRtM1a08JfDL4le&#10;HUM1joN4T5kYJWDzVVoZDjoMqAD2JA7ip2uG9ji/hJ4nX4N61P8ADr4B/DKz+KfxA05d3ijxnqeP&#10;IW55EkccpIIQMCoyy5IPDEE17Dpng22/bm+H/ifRPiX8Kbn4dePdCkNtBra2uxFuMHBgnIy6hgCy&#10;EsMMpBJIIs/8EqNM0qL9meTUrQRvq1/rN02pTDmQyKVCKx64CbSAf7xPevs+qWwm7M+Qv+CfXxi8&#10;ReJfD/iv4X+N53ufF/w/vP7PkuJmLST2+5lQsScsVZGXJ5xtzzyebm8W+KPjB/wUhufCK+Ir7QfD&#10;Hw800akmn2spQX0jRwh968hgxugOQflU4wTmuT+A/j3w74S/bg/aU8a6tq9povhLT4ltbq9uJAkX&#10;2jzUXA/vMWhmwBkk5xnNeW/tJftE/Cfxn8W7L4mfCvx5q3g34g2iray6tLpUh0+/jUbQJMAsDtAB&#10;JRgVABAwCF0QW1Pp/wD4KP8AxV8XfB/4ceD9Z8Ea/c6JrsuurbLHAQy3EbROSrochwGCcEHGeKxh&#10;pn7cOr2qac2r/D/S0dQp1dEJkwR97GxgD9Ix+Fcb8FvhR4r/AGw/Gnhrx78TPin4Z8a+HPDMontN&#10;D8MZA88EEGdCiGPJAJDAk4wMCv0JxgYHSmtdQ20Plv4B/sTQeAPGx+I3xG8TXXxI+JD8x6le5MFk&#10;cH/Uo2TkZIBOAB0Va+pQMUtJmmlYlu4HqK+Yf+Ck/wDyZv45/wB+x/8ASyGvp49RXzD/AMFJ/wDk&#10;zfxz/v2P/pZDQ9gW6PyS/Zx/5Hm+/wCwc/8A6Nioo/Zx/wCR5vv+wc//AKNiorM6DifGX/I/a5/2&#10;E5//AEa1f0baV/yCrT/rin/oIr+cnxl/yP2uf9hOf/0a1f0baV/yCrT/AK4p/wCgiqiZy6Fyiiir&#10;MxBXzP8At8ftEah+zx8EJr3QpBD4l1m4GnafOwBEBKlpJcHglVGB7sDzgivYfjF8VdG+Cfw41vxn&#10;r7uNN0yLeY4sb5XJCpGuf4mYgD618P6P8Bvib/wULisvGvxT1lvBHgDLy6B4c0+FXmKsMCUk4wCM&#10;fMwJYDgKCDUsa7s+cPBnwH0r4p/H3wf4C0vxzHdXutaZ/bWr+Mw5uJrq4ZWkkityxBBUgrnIYkOx&#10;JACj75m/Y6+H3gP9nzxb4f8AG2s3fi3ThFcX39u+IpA1xpwEWAYXJPlhSucKRknBB6V8s/Dv9lvW&#10;7/xnZfBXxxo+teHfFHh77Re+FPiT4fX90toHMm2U5AZd5JXDB1aQqcAk10n7TH7P2t/Cv4bN4g+N&#10;Hxx8S/ETQIJkt7HwvZRG0OoTnJSN5DI4AwCS20kAEjJxSS8i73drnhfwZsfHPwp+HnhX9o7QzJqN&#10;p4e1OTRNRt532td6cNoUgnkqNzR9yuEwCFIH1d4b/bn+Mvx3uNT1L4NfCGy1fwzpsgjlk1XUo1uX&#10;OAcbfMUAkdANw9yeK8n8afs8/F34rfs+XOq+NdV0T4TfDfw7pj6hofg2AbUJVS0fntnIZsn5nZmL&#10;N90EmviP4U69c+EvG+j3b+KdY8DWFwxE2s6SsnnRxZILKispkG4YIzgkH0pXaHZPU/WX4SaV4D/a&#10;28Vr8SPiB8L9S8MePPCB+w3MGsLILJihLKwLALIUJY4YZUnnIwa83/aN8ev+3J8XNB+Cnw6lN94M&#10;0m8W+8TeIIATbrsJGxGHBAG4Aj7zMMcKTWV8D/2d5v2vfC11quqftA+OPF3g62vTZy2Utp/Z/nuq&#10;qxBUzSZXDjll5OcdK+5PhJ8F/B/wN8MR+H/BejQ6RYAh5SpLyzvjG+Rzksx9SeOwA4qlqiHZFX4x&#10;Xdh4C+AHjCXCwafpPh66CKeAES3YKoHrwAB64r8rfE/g678P/wDBO74WeN7Yvaatp3jC4vLK6Xh0&#10;jkLLkHt+8t4yPpX2Z/wUq+I91bfDXQvhXoRa48T+Pr+Kxito/v8A2dZE3E+zOY17Z+bqAa5f9vX4&#10;f2nws/YL8OeD7YKYtIudOs1IH33UHe31LbifXNJ6jj0ND/gmR8NvBmr/AAc/4WFdQ2mv+PtVv7r+&#10;1NQvQs9zbESsFjBbJTcoWQkYJ38kgADS/wCClvwP8Ga9+z3rnjiTS7Wx8TaH5D2upW8YjeVXmSMx&#10;SEffUhzjOcHBHfPnfxT/AGM/hR8OPhVY/Ed5/HOhWFxp1rLqth4Rl8xGZolLOyNyiE5JJJUE9AK5&#10;rwvb+N/28/C3hrwD4V06+8KfAjw7NHb3mtaxdpcX98YQCsbFQAWCkYUAqpIJY4Ao6B1vc+jPgF+y&#10;r8H/AB98CPA2ta18M9CbUNS0a2nuZBblWeQxjL5BBBY8/jXmn7RP/BK7wd4g0K81T4Wmbw34hhRp&#10;I9MmnaWzuiBnYCxLRMcYByVzjIAya+6tC0Wz8NaJp+kadAttp+n28drbwr0SNFCoo+gAFaIOaqyJ&#10;u73Pza/Y98XWv7Sfw98T/s5fGSze517QI3XT57wYu4kQ7CFY5IlhYjB5ypwcgGuq/Zj1u88IeMvF&#10;X7JvxfVNdsUtpG0G6vASl7ZsNwiBPP3SWXBypRlBBUCqP7T+gWf7On7bvwy+MYthD4f8SXA03VpI&#10;yVEU5XymkbB5yjKxB4PltwTzW9/wUx0aXwND8M/jToahNc8M65DayyIcebA4aRQSP4Q0ZX6SmpK3&#10;Mf4D+JtV/Yd+PM3wT8ZXss/w58RTG58La1cn5IZHOBEx6AE/Kw4AbDYAcmvvq8tINQtZbe5hjube&#10;VSkkUqhkdTwQQeCPavFP2lfgPov7V/wWGmqyQai8KajompsPmt5ioZCSOdrAgMPQ56gV55+w/wDt&#10;I6j4wsr/AOFPxFD6b8UfCZNpNFdHD38EYAEoP8TKAAxBORhgSCcNaaE76nhP7Z3/AATXwuoeN/hB&#10;ZhGG64vvC0YBDYOS9qD07kx9/wCHsp+GfAvjjVdA1JrabUPD2kTwv5bJr/h6C6VGBwQwNvIRgjBB&#10;Gfav6E818jftX/sIaP8AGa8bxn4Me28N/ES3PnGV4Va11Jh0WdCCu44xvwQejAjomuxSl0Z8v/C/&#10;40/HA2cdv4P+IPwYgjI+WOFbGwce5i8qMj8VFd3rXgL9pD4q2KzeN/2h/CXg7QogTK2iaikR2Eck&#10;+QIwwxnhpBXLeBh8Dr7xL/wgH7Rvwk0/4b+O4sINWtTLZWF+c4DhoXCxk9cglD6jpX0jZf8ABM/9&#10;ny8MN3baJf3VnIBIiR61O0MinkEEPkg+oPPrQkx3SPOf+CVd0+lWnxU8K2D22t+HNL1oNa+Jre3M&#10;Rv3IZTkkkkbURgCSVDHkgivv2uX8B/Dzw58MPDVvoHhTRrXQ9It8mO1tI9q5PVierMe5JJPrV/xb&#10;4n07wT4X1bxBq04ttL0u1lvLqY87I41LMfyBqkrEPVmxk+lGT6V8EeF/iN+0d+2c11rXgDVLH4Sf&#10;DQzvDZ6hPCJ7y8CkqWBIJyCDnbsAORkkE1u337L/AO074Pt21Xwz+0XN4j1WL5xpusaaI4JiOduW&#10;eReenKge4pfILeZ9t00tXzN+yd+1bqfxg1XXfAXj3RV8L/FHw5n7fYJkRXEYIBljBJxgkAjJHzKQ&#10;SDx6B+1L8YofgR8C/FHi5pVS9t7fyLBCeZLqQ7IgPXBO4+yk9qd9Liad7HiXxv8A26Na8NfFe78E&#10;fCzwJcfEe68Po8/iN7cvi3VSA0cZUH5lzySCAeACQcd/4A/bj+F3jn4Tan46utZHhyDSMR6ppmo4&#10;F1azHO2MIMmQsVIUqDnB4BBx8keHdZ8Ufsb/ALJHhXxdozW0XxG+JetRXV5PqFuJpngkVnjUAnAI&#10;UhuQQDKcjJrf/ao/Zp+GXws8dXXxx8d6i1zp+peXcJ4Dt4BCdR1MRrhA4P8AqiwLyfLkEnkg4M3Z&#10;dlsd0n7dPxU+LFzCPg/8GJ7/AEq7kaKy1nxJdrbR3RXJJRSUUkAHIV2IAJOOldh+yJ+1F42+JvjP&#10;4l+FfinZ6NoOt+E5It6WIMcMKksrh3Z2DEMByCBXG/s1fs2+L/i54s0j41fGC6udNuLfbL4Y8I2D&#10;G2g0uEY8piqkBRtAITGSDl+SVrD1T/gm94I8M6p4q8dfFr4o6lfaPc3cl7dMXWyVlLEqJpCWLtzj&#10;Chck4AHFCvuLTY+jvHf7b/wQ+HbyQ6n8QdMubpODbaWWvXz6HygwB+pFeT3H/BUHwPqUrR+EfAvj&#10;bxg2SFex00KhPuSxI/KvDPDOu+GPFWsTeHf2VvgJpetfZW8uXxv4otjNbwkfxDzyTnHI3NuOeE9f&#10;XtO/YP8AiP8AEiJJ/iz8atWmSQDfofhlBa2kYx9wEbVIHTAjAGOCaLt7DsluU9U/4KZ69pzsD8Bf&#10;EUSDve6iIGH1BhOPzqzoP/BTS6vrRr6/+B/jCLTkcpJd6W4vUQgAkE7EGcEHBI61W+LP/BNf4W+D&#10;/g34x1Lw9omseIvFNlpNxPYG91OVmaZYyQQkZQMcjIUggkAYOaT/AIJleNPhZ4N+BcenR+MLOz8W&#10;3t1Jcazp2q3iwNFKGZUEaOQNvlhDlc5JOcEYAr9w0toj2z4K/ty/Cf43atDoula5LpHiGU7U0jW4&#10;TbTOw6qhJKu3sGJ46V9CE4r87P8AgpPr/wAIfEnhCwtvD8um6v8AF2a+t10qXw8yyXajeN3mPFnI&#10;IyFBydxUgcGvur4aw61a/D3wzD4kcyeII9Mtk1FiQc3AiUSEkcE7s5I4qkS1pdHVUUUUxBRRRQAU&#10;UUUAFFFFABRRRQAUUUUAFFFFABRRRQAUUUUAFFFFABRRRQAUUUUAFFFFABRRRQAUUUUAFFFFABRR&#10;RQAUUUUAFFFFABRRRQAUUUUAFFFFABRRRQAUUUUAFFFFABRRRQAUUUUAFFFFABRRRQAUUUUAFFFF&#10;ABRRRQAUUUUAFFFFABRRRQAUUUUAFFFFABRRRQAUUUUAFFFFABRRRQAUUUUAFFFFABRRRQAUUUUA&#10;FFFFABRRRQAVTvb23020mubuaO2toUMkk0rhURRySSegHrVsnFfJv/BTSw8UX37K+rDw357Qx31v&#10;JqyW2d7WQLbs45KhzGWA7Ak8A0AtXYTxz/wUm+E/hvWZdH8PJrXxA1RCVMXhqzMqEg4wHYqGGe65&#10;HoTXA65/wU31jSL6O3b4E+JIXlQSRpqN8LWRlJIDBDCTgkEZBPSvX/2V/HfwF074U6MPh/qfh7Rb&#10;ZbWP7VDPPFBeiYKN/wBoLkMzg5yTkHqOMV8mftvaV8O/jn+1R8LLLwfqS+Ntf1G8i0/XtO0+6aW2&#10;W0WVMfvEIEZ2mYsVbgDccHBMfMtJbNHsWlf8FKtZulMl18BPFqwKMs+nzi6IH0ESj9a39I/4KifC&#10;drpLXxHpnijwfcN1TVdMJ2/XYzH9KXWP+CXPwenIl0O48S+F7tTmOaw1Vn2HsQJAx/IiuR8Qfsn/&#10;AB/+Fdo7eBfiLZfFLRE5bwz44tI5jIo/hDyllJxxkNH1x0o1QaH0/wCAf2oPhT8T2jTw1490XULh&#10;+FtmuBDOT6eXJtb9K+bPHf7V/wAb9S/aV8b+APhT4U0HxRp/hmGKSe31AmGblV3kSGVFILOABjj1&#10;ryHSZP2evif4kPgv4zfCpvgd8QyQqXFnJJZ2szE4DIwwi5Ocb1ZTjhiSBXunwZ/4J2WHwi+KV/4j&#10;sfH2q6v4X1TS59PutKmGya4jlTaA9wjAlQCCCoVgVUg4yKd7hZLcZ4N/4KHy6Jrul6N8ZvAF/wDD&#10;g6iQtprscn2nTZj0JDgfd5HzKXAzk4AzXY/H39t/SPhtr9j4N8CaLN8SfiBqMayW+l6UxeKJXUMj&#10;SOoOQVIYBexBJAIJ+ZfjB8ItQ/Y8a50XX7S6+IP7NniS48q5tLk77rQJWOFkjfqrrkkMuA+3BwcE&#10;9D4d+C0P7GP7Ofj34w/DXxVB4y1PVYrWTStUnsVZbbT/ADx8vJJJZWAbpgqAACKV2FkfR37KH7WC&#10;fH1NZ8O+ItJPhP4j6A5TVNDkJ4UNt8yMHnAJAIOcEjkgivow471+aHxp8T3Xw/8AEfwM/at05IxH&#10;rtvbWXik6fGVim3x8krknJQOoBJOYlGc4r9I7C+t9Vsre9tJkuLS4jWaGaM5WRGAKsD3BBBBqkS/&#10;Iu0mRXxV8V/2m/iT8XfjDqfwk+AFtaQ3ejkx654v1BQ8Ni4JVlQMCMggrnDEnIAGCaP+GSP2jooh&#10;fR/tPX76pjebZ9Lb7Pu64z5p+XPH3OnbtRcLH2tSc+1fFHw9/aU+KnwS+MGhfC/4/W1hqEPiCQW+&#10;ieMNLQJHcSFgqrIqgA5ZlU/KpBIJBBzX2xRcR+Wv7TOg3/xZ/b71HRp/Glp8H9T0nR4l0TXHVoXv&#10;jtDAGZXTlvMkAOeAm0AnIrskb9q/4W6fHZW3xn+H3iLTYgdlzq1/bmQjPd5UDnj1J+tfY/xk/Zv+&#10;Hfx8s4YfG/huDVpbcFbe7DtDcQgnOFlQhsZ5wSRntXgfin9gL9mL4XaHceIPFdnNY6PbDLz6prlw&#10;kY9ANrgsfYZJ9DU2sWmtj5D+Lfxn+JV55g8X+O/g5dyjIK2um2WqTA+gK28pU+5I+tfOOn6V4t+N&#10;fjW28M+HLS28Q6reyBYotJ0qK1TBIyx2xrtUdSSAAOSa+vYvBmiftJa5N4O/Zv8AhXpnhrwnFJ5G&#10;p/ELWLQyvs6HyTNuZTjJABLnj7oya+7/ANm39ljwb+zL4Z+w6BbG81m5Uf2hrdyo+0XTDtnnYmei&#10;A47nJ5pJXZXMkjy79kD9gPw3+z/bWviHxMlv4k8fOmTcvGGt7An+GBSOWHQyHn0wOv1D4r8UaX4L&#10;8OajrmtXken6Vp8D3FzczHCoijJP19AOSeBWyOa/P79obxrqv7bHxrtvgX4CvJE8C6PMt14s123O&#10;Y3KNzEp6MFIAA5DOc4wmat6GerepF8EfDOo/ty/HK6+NXje0eD4Z+GpntvDOjXfEU7ISfNcHggHD&#10;MehbC5IQiq9vZ3X/AAUR/aOvxdSzJ8DvAN15MdtGxRNWuQSMnGMhtpOeqpgDBevc/wBrvWrD9nD9&#10;jTxFY+FbddKhgsYdD02OLjy/NZYy2eu4IZGzySRk9Say/g3Y6V+yf+wVb63dRqk8Ph861ec7Wmu7&#10;iMMkZPrueOMH2zU26DPlf9pLxF4l/bG+P9r8CPhesVh4H8NP5Eptx5doDHhZZ3C8GOMnYqjqRkcs&#10;DX1B8K/+CZvwZ+H+lW665pMvjTVwo8681SVliZu+yFCFUegO4+5rH/4JifBxfB3wVuPHWoWwTXfG&#10;dw14ZGBLLaqzCIAkk4Yl39wwJzX2gTxQl1YN9Efm7/wUj+A/w5+F/wAIvDkvhTwVo/h271LXIbSf&#10;U7W32vFFsdiAc8AkAnv8uO9fbXwj+B/gn4QeB7Dw94b0KztbNIlEk0kSvNdORy8jkZZjz16dAAAB&#10;WZ+1D8BrD9o/4P6r4OvLgWVzIyXVhelSwt7lM7GIHJBBZTjnDHHOK+BPiN8VNe07SvDXwR/aL0fx&#10;Tp2paXNHJo/iDwZdxvLfoAYoneMgmTjIBUhic5XOTQ9GG6Mn/gpv4S8O/Bb4oaPfeAZYvD2peKNK&#10;u4Nf0vTCIo3iJRQzxrgASh3BGACY84yST03iDwrB8I/HP7E1/JGILA2cFrK54UTyyI8jE9BlrrOf&#10;T6U39rX9jnwJ8GP2YNQ8aab/AG9q3ii+u7LOoeJJy11BG5JKFBgKx4BzkgjGRyK9r/bB+FVz8Qv2&#10;J/CWu6PGzaz4QsbLXLYx53iJIFEoBHYLhv8AgAPai25Sex9A/tSfBNP2gvgj4i8GiVYL64RZ7CaQ&#10;fKlzGd0eT2BI2k9gx+leDfsj/HfRfih4Fn+BfxbsobHxxosJ0e60XV1AXUbdAFQrnguFABAOeAwJ&#10;B4+hv2b/AIvWnx0+C/hjxjbSh5r22C3aA8xXKfJKpHb5gSPUEEcEVzn7QH7IPw9/aLMV7r9jNp3i&#10;O3ULba9pUnk3UYHQE4w4HowJHYiqfchdjw688S3n7Kvia4+EH7Pfwc1TxDqt2x1S8v8AVJZEswWA&#10;AIlcgOqqAuSwAwBljmuL8f8A/BRv4kfCq21/wZ49+G0GhfEOW0A0mXTr1JrcSOdqvIAzYAzkAMSS&#10;ACADkcB+0Dompfs2a0fB+uftN+PIBLpxvLK1j055vNQllSMzrc7lJZMElRgEEcGvibwH4WuPih8R&#10;fD+laprA05Ne1JLWXWtTYlELMA7s7H5iAwJBPJIyRnNRdlpJ6n1Dp/7Ox8D/ABu+DPhD4q3rDTPG&#10;En9u6wHmxDc3bs2yB3BwSPkUnOAZWAI3ZP2/8fv2DtF+LlxDcaH4s1XwFaWlgLSDR9JULpoZSxDt&#10;CCF5BwcYzjJOa+Wv2gvhb8Rfgx4G0vw78XLaP4o/CLTp1h03xRprCDVtEDYVWDHJIwANj7lbaBuU&#10;4I9h0D9iv4geOfBmnW9l+0v4k1D4calapNBZi0YTS2zqCEMhm6FTjkY7YxTXoD6O58S/D/xPN8Gf&#10;DVx8SPDHie00Lx34a13+yptPgkxbeIbQ/eZYxwdpHzcBSrKwAYZP7QfC3x7afFD4ceHPF1khittZ&#10;sYrxYmOTGWUFlJ77TkZ9q/NXwR+yTN+0r4wtfC+neGNW+HHwc8Gtc2xvdQVTqOpX5IWSViRhnLIg&#10;OAVVUABJIA9O8M+N/iR/wTz8UeHvB/jy+Txh8FtQm+x6br0cQjm0wkkhWAycDOSpJBGSpyCtCYpW&#10;Z+hVFQQzJcxRyxMHikUMrDoQRkEfhU9WQIeor5h/4KT/APJm/jn/AH7H/wBLIa+nj1FfMP8AwUn/&#10;AOTN/HP+/Y/+lkNJ7At0fkl+zj/yPN9/2Dn/APRsVFH7OP8AyPN9/wBg5/8A0bFRWZ0HE+Mv+R+1&#10;z/sJz/8Ao1q/o20r/kFWn/XFP/QRX85PjL/kftc/7Cc//o1q/o20r/kFWn/XFP8A0EVUTOXQuUUU&#10;VZmeJftd6J8P/EnwJ1/SviXryeGfDVyU/wCJjuO+OdW3xlFAJkbK52AEkZFfnZ8Ff2hfiJ4F8f6J&#10;qGm/EbxF4l+CXhmRItQ1XWdMNpaC2AKCJULyFnIKhEDbskYAAJH0T/wUmht/FXxJ+AnhKBBqeo3e&#10;umV9JkG6KWEyRKS69wcMD7bqP2k/CfiL9pX46eFPgtonhG80T4beE7yO91vUvIEVlIuwMqRYAXhG&#10;KgA5zITgAE1D3LW2p0Uf/BTTR9RBvNI+Efj/AFfRWJEWp2+ngxyD1GCRz9a4nVrfx/8At/8Axd8E&#10;T6l4F1XwH8JPCl5/aFw2tjy59Rkyp2hCASSF2DbkKGYkkkCvqD9pz422X7LvwJ1DxJa2cEtxaJFp&#10;+k6efkjeZsLGuB0VVBYgdkwMZFfOnh/wx+2ddeFdM+IFj4+0XVL/AFCFb5vBd5ZQxIsTgMkQcoAG&#10;CkAjcpB4LE5NHkJdztvi1+yh4+/aP+MdyfiH4rih+D+mOk2l+HNEZo3vD3WYnGGGOWJPXCheo+Wd&#10;b+F2ofF/Xvjh4outGtPC1p8PvD1xofh/wdFNG89mka4MjIpJwEMjFjkFpBgnbz7nrnxr/ap+M2nr&#10;4F0H4Tt8NdZlzDqviq7uCYIUPBaAsoCkgk5UyN6YPI8C/ZZ8SeA/2Qfj78aYviXr5updOtzosUz2&#10;zyz6kXl3TBYxknd5aEljjBGSM0OxSuex/wDBIz4i+E1+HOv+ClngtPGI1OTUHhkIEl3bmNFVkJ6h&#10;CrAqOmc9zX6FMSFOASfQV+FGl/CvxDL8S38f/DHwF41uPh5p2rR3tpcR2TpdrCHDGNGUndgAqCCe&#10;MZ5zX118Z/2uf2iPGnh668UfDb4fa18O/CXhqH7ZqV7rdnG9xdrkKQEmTG1QckICcAkkAYoTtuKS&#10;u7o9M+CPwa8b/E/9rDxd8YvijoU+hR6FM2m+F9Iu2V9iAECUFSVICHO4ZBaRiD8oqv8A8FY9SS0+&#10;APhuzZgpvvEttHgnHCxSsT+GB+dfTXwL+Kum/G34U+G/GOmzJJHqVojzRKQTBOABLEcdCrgj8iOC&#10;K+c/+CiHwl8VfGe8+EOgaJoN5q2ijXjLrFzbpuS0iJiQO5zwNrynPYKabWmgk9Vc+qfCUmmXngrT&#10;Iobm0v8AT1so4TJFIssLqECkZBII4r4h/YybTvB37avxl8G+A7pLz4dG3F6FtX321vch4wEQjIwC&#10;8qgg4IQDtXjX7En7Ffgf496V48PiO/1uE6Hrbacn9nXYijuIwDgsCpyeOvoa/SD4L/ATwP8AADw7&#10;Lo/gnRU0u2ncSXEzO0s9wwGAzyMST7DgDsBmjezB6XR6RRRRVEnz/wDtw/BuT41/s6eJNKsoPP1r&#10;Tk/tXTlUZYzwgttX3ZS6j3YV434N0z/h4L+w9o3h0eJE0LX7GaC21OaW1+0FZ7bIUMm5CBIpR92T&#10;jJGDg19xkBhivgz4g/s5fGP4BfGnWfFn7PEdnc6N4yDR6jo960Yh064OW88ByAVB3MCMkFipBBAp&#10;MpbWF/bE/aK8e/s+638Lvhx8LbyLU9ag09JdQ06OyW4muIYVVVUgglVZY5CQuGwucgdaXijw9pH7&#10;cvgvSPjR8Hb9fC/xp8MhBLbCQLIZFGfs8pOAQQW2SEYYEqeM7fY/2X/2P3+EXiDUfiB461xvGvxT&#10;1cN9q1aTJjtlYANHFnnkAAtgcAAADOed+L37D+pW3xAn+JXwO8VH4c+NZiXu7PZusL5icsWXBC5P&#10;JBVlJ5wDzS1C62JPhd+014++NvwW8f6Vpvh6Xwr8avC1obe5i1C1b7IbnBw6EjaGIViI2yASD8y5&#10;NeJfA3/goz8V/wDhFptV8bfDK78Y+H7Gc2l54g8PR+XLbyKMt5sQBUnBB48senpXosvxp/az+Hdn&#10;dW3ib4K6X4yDoyHVPDt4sbSHbtEhVS5PY4KKe2B26r/gmz8NNf8Ah58E9WuPE+lXWi6zrOt3F5LZ&#10;XkRikQAKoJUgEA4JHHIwaSbYaJFS9/aZ/Ze/a28OpoHi7UrBXfJWy8RQvZT27kdY5+FDf7r9uRXJ&#10;6Z+yh8U/gzF/a37OXxei1Tw3IS6eGtddLm1YHqElG5DnjkBCP7xzX078Rv2Y/hX8WmlfxV4G0jVL&#10;mTlrsQ+RcE+vmxlX/HNeDap/wTC8A6fePe+BvFvi3wDeHkHTdQMiA+4bDEe26m0wuikn7Yfx3+GY&#10;Ft8S/wBnnU7xY+H1TwtcefG2O4RRIpz1++Melcj8Zv8Agob8L/iZ8JfF3grWtF8XeF7/AFnTJrND&#10;daapMUjKQpIDgkBsZGORmuyX9kj9orwp8vhb9pe+u4l+5HreneYAPQ7mlB/IfSkl+E/7Z0aGE/F7&#10;wnqEXTM+kQgn3IFuKNQViH/glp8bD4++C8vgabTZre78G4hF8qjyZ4ZpJHQZ4IcEMCMdADnJNfT3&#10;xG+N3gX4Qvpq+M/E1j4cOo7xam/cosuzG7BxgY3DrjOeK+Nbn9jn9qPVNa1fXJfjdp+l6hqMQjng&#10;07zYIJAF2hfLjjVF47hc5JPXmvlj4k/8E9f2iNAiiiuNJk8ZaZZgi3bTNUW4WMHkhIpCHXOBkBcZ&#10;HWldpbDsm9z2bQf2o/hrq/8AwUA174rXXiKDQfBek6M1gl5JFI0mqyCMRgpGqlyDkkEjgRrnGRWN&#10;8Yfjfc/t/wDxe0Xw1oay+HfhF4ZkOpatq2okIqxKTvuJsnC5UbETJJLEnqcfH2vfCHxh4DYnxL4A&#10;8RWGxuWu7WWKE+xPl8/g1auj/EiI6ZHo/iDT9QfwpbyCceFtEIsbe7lHRriYhnYj+8wZsZAKjGJu&#10;XZbn21qXxD0j9pb41xfFDXJG0j4A/CUZsp7pCo1O5UgoEQgFmdkjO0AkKqggFiK7T4B+ANd/bX+M&#10;K/HP4i2L2/gXSpinhHw9P8yOFbiVhxkBlBJI+ZuPuqAfj3w98V2+MPiDRLLxX4Q1zU/A/h5h/ZHw&#10;78F2LJasewkkyXJP8TkM7c8jJr7UtfE/7U/xw0220TwX4J074EeDUiW3jvb9w93HABtCxoVDKQo4&#10;2xrjswODVENWPd/2lP2v/An7NGjO2t3g1HxFIubTw/ZuPtEpwSC5wRGnH3m/AE8V+PH7RH7U/jr9&#10;pbxIL7xLfeRpcLk2OiWpK2tqOQMD+JsHl2yTnHAwB9ueJv8AgkJceIbubUpvi/dX2r3OJLmfUdIM&#10;rSyEDcxfz84JzjIJAwMnFeca1/wSw+I3gIS32lx+FviRBGCx067nuLKVwOoUq6DPsXA/lSd2OLSP&#10;CPh9qnxh1rw7FbafD8QdV0CzAVIPCmptbRRL1wFjicA9+gzXo/wU+O/jfwX8dfAui+EvEHjpr/Ut&#10;Uh0/VvDPja4WaJ1ZwpCuxBBwW5KKQQCCckV2Pwc/Zu8CfHD4S+IPiD8PdT1j4P8Aj3wnLLFd251F&#10;p7NJUjEmVkOHVGGRksSpzkMMZ639mf4ffFH9tvUfAvxA+Ivi6zm8MeBtTKWqxWipe3ksZjY5dVAI&#10;YogLkk8HAySaLMba1P06AxXg/wASv2IPgr8VtYn1bX/A1q2qTsXlvLCeazeRj1ZhE6qxPckEmvdi&#10;wXGSB9TR5if3h+daGS02PGfhN+x98Ivglqqap4S8HW1pqyZ26hdTS3U6Z4O1pWbZ6fLivaaZ5yf3&#10;l/Ok3p/fX8xQBJRUe9P76/mKXzk/vL+dAD6Kj3p/fX8xRvT++v5igCSio96f31/MUb0/vr+YoAko&#10;qPen99fzFL5yf3l/OgB9FR70/vr+Yo3p/fX8xQBJRTPOT+8v50m9P76/mKAJKKj3p/fX8xRvT++v&#10;5igCSio96f31/MUb0/vr+YoAkoqPen99fzFG9P76/mKAJKKj3p/fX8xS+cn95fzoAfRUe9P76/mK&#10;N6f31/MUASUVHvT++v5ijen99fzFAElFR70/vr+Yo3p/fX8xQBJRUe9P76/mKPNT++v50ASUVHvT&#10;++v5ijen99fzFAElFR+an99fzo3p/fX8xQBJRUe9P76/mKN6f31/MUASUVHvT++v5ijen99fzFAE&#10;lFR70/vr+Yo3p/fX8xQBJRTPOT+8v50m9P76/mKAJKKj3p/fX8xRvT++v5igCSio96f31/MUb0/v&#10;r+YoAkoqPen99fzFG9P76/mKAJKKj3p/fX8xS+cn95fzoAfRUe9P76/mKN6f31/MUASUUzzk/vL+&#10;dJvT++v5igCSio96f31/MUb0/vr+YoAkoqPen99fzFG9P76/mKAJKKZ5yf3l/Ok3p/fX8xQBJRUe&#10;9P76/mKXzk/vL+dAD6Kj3p/fX8xRvT++v5igCSio96f31/MUb0/vr+YoAkoqPen99fzFG9P76/mK&#10;AJKKj3p/fX8xR5qf31/OgCSio96f31/MUb0/vr+YoAkoqPen99fzFG9P76/mKAJKKj3p/fX8xRvT&#10;++v5igCSio96f31/MUb0/vr+YoAkoqPen99fzFG9P76/mKAJKKZ5yf3l/Ok3p/fX8xQBJRUe9P76&#10;/mKN6f31/MUASUVHvT++v5ijen99fzFAElFR70/vr+Yo3p/fX8xQBJRUe9P76/mKXzk/vL+dAD6K&#10;j3p/fX8xRvT++v5igCSio96f31/MUb0/vr+YoAkoqPen99fzFG9P76/mKAJKgngjuInjlRZI3BVk&#10;cAqwPBBHcH0p+9P76/mKN6f31/MUAfOfi7/gnt8BfGesTapeeBo7S7mYvJ/Zt7cWsbEnOfLjcKPw&#10;Ar0L4S/s2/DX4GeY3gjwjZaJcSrskuwXmuHX0MsjM+PbOK9K81P76/nTgQRkHI9RSsF2cJ8cvEeu&#10;eD/g74y13w1FFLr2naVcXVoJyAgdELbjng7QCcHrjHevxt0T4oeMfinEt3Hrvxa8aeMpi0t1HoV+&#10;ba0gyTgKESQkAYydqDJwBwM/tJ8TvBFt8Svh74i8KXs8tra6zYTWMk8P34w6ldwHcjIOO+Md6/MH&#10;xH4J+Nnwi8X+Cf2Yn+JVhoXhbWpGltNW02AW7mF5HLK7gK5YtuOwNySoLEYxMi4nzB8Y9Y+JcscW&#10;l+NH8SR2sB3xWfie7+0zRk9wWRWGfYDNev8A7I//AAUG8V/s/S2nh7xE0/inwICFFpJJm4sV6boG&#10;IJKjg+WTg44Kkkntfi9+y/4I+HvxZ0b4O+AfCV58S/iTqNmL241LxFqr21pCpDMSEiaPJCoWJLkA&#10;EDDEnG5on/BIbxrrcgudc8X+H/DgfBNrplvPdCP2BdlJx7sfrSs76F3TWp+hfhXxt8Pf2ofhldnS&#10;ryz8UeGNWtjbXlqchkDLzHIhw0bD3AORkdM18SadbS/sb+N9c+CHxHmm1H4EeO45odG1iYnGntKM&#10;MrEZIILANyMHbIMAkVteFf8AgmN40+DAfX/hr8aLmw8XxYMe7Tfs9rOByY5AJJNwJx95WHXI54g+&#10;LHxD+MV34GvvBPx++As3jnRHGV8QeEJdzo4B2zoqBgrDJIzs7gjBIp69TP0OD8NQXPhvwP4z/ZG+&#10;JGpRaY13m88FeI7ggWl0TIJYU3jICuwyDngs6kggA9L+yN+3jafBTSB8JPjbBe+Hr7w9I1lbarJA&#10;0ojRTgQzIgLDacgOoIKkZwBk/JWp/Gh7TQW+HnivQtQ8c+CLBidIOsxGw1fSc9opgHwAOqMGQ9gO&#10;McJ4n8daj4tWCxvYbvxVbWyCGxutTtyt/BGBxH5sZJdR0AYsABwFyRSv2Ltc+3P2EP2kPh18F/H3&#10;xX8M+J/E1jbwatq76lYeJWc/Z72MF8KXxlSQwYA45Zh1GD+j3gfxzoPxH8M2fiHw1qcOsaLebvIv&#10;LfOyTaxU4yAeCCOnavwT8N/s2fE3x1JEfD3w48T3MUmMSSWjqh9w7Iq49819MfBn/gn3+0ta6hpO&#10;ox67H8Phpshlsjc6qZXt2YEMyRRF1XIJBBIJzyKabE4re52f7ff7QWjav+1F4C8I69Z3+l+HvAep&#10;xajqN7HAJJrpnEUuIlBGVKoqgkjliSOBXt8n/BULwdrJMfhHwB428V3J4SO008Ln6kFsfka5Xw5+&#10;yp+1Z4E1XU77S/jDoWr3WosrTz6zA12xKggFfOiYpwSCFIB4znArq/8AhTv7ZWqDy7j41+GtMjPU&#10;2ukQscegP2fI/Aii7FoVJvjz+1Z8Ysw+Bfg9afDqwk4GreJ7pZJIwf4gjhCT7CNsd81mn9jfQodS&#10;g8Y/tO/FpfGWoR/vE0+9vRY6fFzkqAWBYZ7IEB6EEVtn9iL4weL/APkdP2lvElxC3D2ukWzQKfow&#10;lAH/AHxW34V/4JjfBvSb0X3iGLW/G18TueXWtSfDn1Ij2E/QkinZiukVdd/4KDfA/wCF1ja+F/h/&#10;b3Xi65t18i00fwrp7LCCOAqsVVTk90DZ5PJrx+9/bO/aI+IPx78GeBtG8G2fw5OqzxXa6dqsYuJ5&#10;bMMS7TM4BVSquflVW6YPQn7z8B/CTwb8L7QW/hPwvpXh+LbtJsLRI2YehYDcfxJr4+/ax0Dx/wCA&#10;P2w/AXxS8DeBdR8dmLSJLS4srJWVdwMihWkCsFyJAQSOcEe4GmCsb37T3xv+IfxN+IN58BPg/pF7&#10;Za40af294muY2hhsrZ1BPlswHBBx5g5PIQE8jh/iB430T9hD4bWnwd+D1s3iP4uazH593dww+bOj&#10;FctcSJhgW2g7IycKBuOR97qrrX/2xvjGJbfTfCvh74P6fdAI+pXU6T3gXkYAy7AjJwdi47EHmvW/&#10;2Zv2PfD37Pct5r13fz+L/H+p7jf+JdQB81t2CyxgklVJ6nJY9zjgFrhokeOeCrTVP+Cin7Ftno+u&#10;eK7Wx8Uwasi6lfR2QJjeFyRuhVlG5o2BBBAJPQYIGZ+3RqF74lT4Sfs0+Hbw3+s6xLajVJol2eXb&#10;RBUV3UE7QcSSEZOBH3yDXSfEv9knx78IviPqHxM/Z01W306+1BjJqvg69wLO9JJJKFiFGSSQpK4O&#10;drAHFdD+yD+zV4p8PeK9e+MPxbkW6+JniInZaghl0uA9YxglQxAUYBIVVAySTR5BpufUPhTw7ZeE&#10;PDWlaFp0YhsNNtY7OBAMbUjUKB+QFa9FFUSFfnx+zSuk+Pf2+fjFrnjm4hfxfol29p4esb1gDHAr&#10;MnmRKeCRGEIxkgSEjqTX6D14J8dP2Lfhf+0Jqces+JNJntfECKI/7W0ucwTuo6B8ZVsdiQSBwDik&#10;xo4n/gpdLZTfsneJoJ722huhNazQQSSqrykToCEUnLYDEnGeATXr/wCztdQeKf2cfh7NMiTwXvhy&#10;y8yNhlWDQKGUj8wa/Lr41/siaToH7TWtfDfwn/auqyQeE7jVbOO9lE093di3dkjUgDJJAAA7iv0q&#10;/Y00LxB4a/Zk8BaN4o0u40XXNPs2tZ7K7XbJGEmcJke6BD+NJO7G9kePfswfCPx5+zT+0b428EWG&#10;i3WofB3WFOrafqgdVi0+U4xGdxyTgGMgZJ2o2AM4+zc7RzXy3+3n+0XrfwT8A6PpHge72fETxLfx&#10;2elwxxJNIiZ+eQI6spydqAEHJfjoa8A8c/tD/HEfBjxJ8KPiJ8KvFl743vbV7K38UeHYS0M+TlZG&#10;MK7RxwShwQeQOaNtAtfU8y/bV8X+GfjD+3L4G07weINWurOWx0nULm3AaO5uBcsSmRw21WCkjOcE&#10;dAK7v4afs36fN8ZfiX+zxr2mJ4o8Azytr2l61p11GLnw9KwKoWw2QxAWNkIOSgO3BOPEf2WLDR/2&#10;TvjdZeJfjn4T8SeHpbWH/iUzPprPbRSupUzOc5YhSQAoYgnOAQK6Hwp4D1/40ftg/FnxZ8CvFsVj&#10;qWnSN4h0q7jysF+ZnjaSFywAAZpHBDAg4IIHUIu3Q+xfhv8Ast/EqD4X/EP4SeP/ABfZ+J/AN5Zm&#10;z8OahJGxvoCRlGcZ4VGCnYWJyuAQDXl/we/aL+JH7IPg63+GPxJ+FHibXotDZ4NM13w/F9oiuLcs&#10;WRSQNpABwCGyBgEAgmumT9ov9qzxhZReE9I+CMXh/wAWxDyr3xFqVwPsKnp5sathfU4DyA9gcgVz&#10;nxG8YftNfsgWejfEDxx43034j+FLi9jtdZ0iG0ji+y784KOI1IHBAIwNxAKkHIPQj1Ot1L/gpZoo&#10;sbzT9T8FeKPh3qt7bSx6TqHiOx22puCh8sueoXcRk4IHU8Zr5A0nxJrPxK8XWHg39qD4peKvDOjw&#10;3aXKaZf6YXtbvGQrC4VsKpyQJNjKAchgDkfp58cvhtpH7T/7P2qaLbtFcwa1YJeaVeSDiOYqJIJA&#10;e3UA+xIPevknw1deKvHv7FHxH+GXjvwBdReMfAOjPDa3OqWwZJkUMYpIHIzvVEIDKSCFUgnJFGtx&#10;qx+gegyWU2iae2mSxXGmtbxm1lhcOjxbRsKsOCCuCCO1aY4r5u/4J563Zax+yR4EWzu3u2s4prWc&#10;SNkxSLM5KewAIwPTFfSIarIemgHqK+Yf+Ck//Jm/jn/fsf8A0shr6ePUV8w/8FJ/+TN/HP8Av2P/&#10;AKWQ0nsC3R+SX7OP/I833/YOf/0bFRR+zj/yPN9/2Dn/APRsVFZnQcT4y/5H7XP+wnP/AOjWr+jb&#10;Sv8AkFWn/XFP/QRX85PjL/kftc/7Cc//AKNav6NtK/5BVp/1xT/0EVUTOXQuUUUVZmfl7+2L/wAL&#10;R0H9vfQ9R8JaUt3q2pabDp/ha6uot8Fu7RlZJBkFd6M0rHcCACCQcAV7JZf8E8PEfia2Go+PPjt4&#10;11LxJINzyaZdGK3ib0UMSSAe42/QV9n3Gm2t9c209xbQzT2rmSCSSMM0bFSpZSRwSpIyOxIq9kUr&#10;Iq7PheH9gHx/4q8Q+HNN+Ivxju/Gnw+0C9F7a6XcWpFzMR0V3JJAIABJZsAkADOa+444UgjWONQq&#10;KAqqOAAOgFTUUWE3cK+dE/Yx8H3v7TuvfFzV7S21Y31pAtvpdzEHihu1AWS4IPBJVEABBwSx64x9&#10;F0UxDEjWNAqqFUDAAGKr39lb6jZT2d1Elxa3CNFLDIMq6sCCpHcEZGKt0UAfBNz8E/i/+xX421bX&#10;vgzpo8e/DTVZzc3ng6WUi4s2z/yx7nAJAZckgAMpwDVnxR+1v8cvivod14U8AfAbxH4Z8QX8ZtX1&#10;jXVaKCyDZUyIXRVJGcgk4HXB6V91596PxpWHfyPEf2Rv2eI/2a/hBZ+GpbpNR1y5ma+1W9TOJZ3x&#10;kKTyVVQFBPXBPGcV7hRRTEFFFFABRRRQAUUUUAFFFFABRRRQAUUUUAFFFFABVOfSrK6ffPZ28r/3&#10;niVj+ZFXKKAIookhQJGixqOiqAAPwqWiigAqvdWsd3bzW86CWGZDG6N0ZSCCD7YOKsUUAfHet/8A&#10;BL34R6lrFzcWF94k0LS7qTzLjRdP1HFrJznBDqzY9AScdq+m/h78O/D/AMKvB+n+GPC+nR6XothH&#10;shgjJJ92YnJZieSTyTXUA5paVrBc8Q/aI/Zb0r9oubQ5NT8U+I/Dp0lZljGg3awCbzCpJfKnJGwY&#10;xjqa8f8A+HYPhT/op/xD/wDBpH/8br7PpCcUWHdnxj/w7C8Kf9FP+If/AINI/wD43R/w7C8Kf9FP&#10;+If/AINI/wD43X2fRRZBdnxh/wAOwvCn/RT/AIh/+DSP/wCN0f8ADsLwp/0U/wCIf/g0j/8AjdfZ&#10;9FFkF2fGH/DsLwp/0U/4h/8Ag0j/APjdH/DsLwp/0U/4h/8Ag0j/APjdfZ9FFkF2fGH/AA7C8Kf9&#10;FP8AiH/4NI//AI3R/wAOwvCn/RT/AIh/+DSP/wCN19n0UWQXZ8Yf8OwvCn/RT/iH/wCDSP8A+N0f&#10;8OwvCn/RT/iH/wCDSP8A+N19n0UWQXZ8Yf8ADsLwp/0U/wCIf/g0j/8AjdH/AA7C8Kf9FP8AiH/4&#10;NI//AI3X2fRRZBdnxh/w7C8Kf9FP+If/AINI/wD43R/w7C8Kf9FP+If/AINI/wD43X2fRRZBdnxh&#10;/wAOwvCn/RT/AIh/+DSP/wCN0f8ADsLwp/0U/wCIf/g0j/8AjdfZ9FFkF2fGH/DsLwp/0U/4h/8A&#10;g0j/APjdH/DsLwp/0U/4h/8Ag0j/APjdfZ9FFkF2fGH/AA7C8Kf9FP8AiH/4NI//AI3R/wAOwvCn&#10;/RT/AIh/+DSP/wCN19n0UWQXZ8Yf8OwvCn/RT/iH/wCDSP8A+N0f8OwvCn/RT/iH/wCDSP8A+N19&#10;n0UWQXZ8Yf8ADsLwp/0U/wCIf/g0j/8AjdH/AA7C8Kf9FP8AiH/4NI//AI3X2fRRZBdnxh/w7C8K&#10;f9FP+If/AINI/wD43R/w7C8Kf9FP+If/AINI/wD43X2fRRZBdnxh/wAOwvCn/RT/AIh/+DSP/wCN&#10;0f8ADsLwp/0U/wCIf/g0j/8AjdfZ9FFkF2fGH/DsLwp/0U/4h/8Ag0j/APjdH/DsLwp/0U/4h/8A&#10;g0j/APjdfZ9FFkF2fGH/AA7C8Kf9FP8AiH/4NI//AI3R/wAOwvCn/RT/AIh/+DSP/wCN19n0UWQX&#10;Z8Yf8OwvCn/RT/iH/wCDSP8A+N0f8OwvCn/RT/iH/wCDSP8A+N19n0UWQXZ8Yf8ADsLwp/0U/wCI&#10;f/g0j/8AjdH/AA7C8Kf9FP8AiH/4NI//AI3X2fRRZBdnxh/w7C8Kf9FP+If/AINI/wD43R/w7C8K&#10;f9FP+If/AINI/wD43X2fRRZBdnxh/wAOwvCn/RT/AIh/+DSP/wCN0f8ADsLwp/0U/wCIf/g0j/8A&#10;jdfZ9FFkF2fGH/DsLwp/0U/4h/8Ag0j/APjdH/DsLwp/0U/4h/8Ag0j/APjdfZ9FFkF2fGH/AA7C&#10;8Kf9FP8AiH/4NI//AI3R/wAOwvCn/RT/AIh/+DSP/wCN19n0UWQXZ8Yf8OwvCn/RT/iH/wCDSP8A&#10;+N0f8OwvCn/RT/iH/wCDSP8A+N19n0UWQXZ8Yf8ADsLwp/0U/wCIf/g0j/8AjdH/AA7C8Kf9FP8A&#10;iH/4NI//AI3X2fRRZBdnxh/w7C8Kf9FP+If/AINI/wD43R/w7C8Kf9FP+If/AINI/wD43X2fRRZB&#10;dnxh/wAOwvCn/RT/AIh/+DSP/wCN0f8ADsLwp/0U/wCIf/g0j/8AjdfZ9FFkF2fGH/DsLwp/0U/4&#10;h/8Ag0j/APjdH/DsLwp/0U/4h/8Ag0j/APjdfZ9FFkF2fGH/AA7C8Kf9FP8AiH/4NI//AI3R/wAO&#10;wvCn/RT/AIh/+DSP/wCN19n0UWQXZ8Yf8OwvCn/RT/iH/wCDSP8A+N0f8OwvCn/RT/iH/wCDSP8A&#10;+N19n0UWQXZ8Yf8ADsLwp/0U/wCIf/g0j/8AjdH/AA7C8Kf9FP8AiH/4NI//AI3X2fRRZBdnxh/w&#10;7C8Kf9FP+If/AINI/wD43R/w7C8Kf9FP+If/AINI/wD43X2fRRZBdnxh/wAOwvCn/RT/AIh/+DSP&#10;/wCN0f8ADsLwp/0U/wCIf/g0j/8AjdfZ9FFkF2fGH/DsLwp/0U/4h/8Ag0j/APjdH/DsLwp/0U/4&#10;h/8Ag0j/APjdfZ9FFkF2fGH/AA7C8Kf9FP8AiH/4NI//AI3R/wAOwvCn/RT/AIh/+DSP/wCN19n0&#10;UWQXZ8Yf8OwvCn/RT/iH/wCDSP8A+N0f8OwvCn/RT/iH/wCDSP8A+N19n0UWQXZ8Yf8ADsLwp/0U&#10;/wCIf/g0j/8AjdH/AA7C8Kf9FP8AiH/4NI//AI3X2fRRZBdnxh/w7C8Kf9FP+If/AINI/wD43R/w&#10;7C8Kf9FP+If/AINI/wD43X2fRRZBdnxh/wAOwvCn/RT/AIh/+DSP/wCN0f8ADsLwp/0U/wCIf/g0&#10;j/8AjdfZ9FFkF2fGH/DsLwp/0U/4h/8Ag0j/APjdH/DsLwp/0U/4h/8Ag0j/APjdfZ9FFkF2fGH/&#10;AA7C8Kf9FP8AiH/4NI//AI3R/wAOwvCn/RT/AIh/+DSP/wCN19n0UWQXZ8Yf8OwvCn/RT/iH/wCD&#10;SP8A+N0f8OwvCn/RT/iH/wCDSP8A+N19n0UWQXZ8Yf8ADsLwp/0U/wCIf/g0j/8AjdH/AA7C8Kf9&#10;FP8AiH/4NI//AI3X2fRRZBdnxh/w7C8Kf9FP+If/AINI/wD43R/w7C8Kf9FP+If/AINI/wD43X2f&#10;RRZBdnxh/wAOwvCn/RT/AIh/+DSP/wCN0f8ADsLwp/0U/wCIf/g0j/8AjdfZ9FFkF2fGH/DsLwp/&#10;0U/4h/8Ag0j/APjdH/DsLwp/0U/4h/8Ag0j/APjdfZ9FFkF2fGH/AA7C8Kf9FP8AiH/4NI//AI3R&#10;/wAOwvCn/RT/AIh/+DSP/wCN19n0UWQXZ8Yf8OwvCn/RT/iH/wCDSP8A+N0f8OwvCn/RT/iH/wCD&#10;SP8A+N19n0UWQXZ8Yf8ADsLwp/0U/wCIf/g0j/8AjdH/AA7C8Kf9FP8AiH/4NI//AI3X2fRRZBdn&#10;xh/w7C8Kf9FP+If/AINI/wD43R/w7C8Kf9FP+If/AINI/wD43X2fRRZBdnxh/wAOwvCn/RTfiH/4&#10;NY//AI3X0j8FfhNZ/BLwBZ+FLHVtT1u2tpJJBeavMJbhi7FiCwAyBnA4rvqShKwNti15H8f/ANmb&#10;wP8AtIaLaWPi2wmNzZOXstSspPKubYnqFbByDgHBBGQDwea9copiPmr4L/sFfDf4M+M4PFsM2s+J&#10;vE1qT9l1HXL0ytBlSuVChQTgkZIOM8Yr6UAxS0maSVgbuLRRRTArz2UF4uJ4I5wOglQMP1FJBZW9&#10;kMW9vFCPSNAo/QVZooAKKKKACiiigAooooAKKKKACiiigAooooAKKKKACiiigD5J/bA/Z48aa347&#10;8J/GT4TmFvH/AIXBSXTpmCrqNvknYCSBuwzqQSNytgEEDPMH9uT4wXVn/ZVn+zX4pHi0r5ZM6yrY&#10;rJjG7zDEMrnnGR6Z719uZFLU2GmfHX7PP7LHjLWPik/xp+Od7BqXjll26XocBDW2kr/CRgldwGQA&#10;MgEkkljkfYtFFOwjM1zQdO8T6XPpur2FtqenXClZbW7iWSNx6FSCDXif7Nv7Jnh/9m7xZ8QdT0Nw&#10;1r4kvY5bO3wf9CtlBYQAnqA7vg/3QgOSMn3+imAmK4r4wfC/SfjP8ONd8Ga2HGn6rAYmljALxNkF&#10;JFzxlWAP4V21FAHwjoH7AXxQu9L07wv4p+Per/8ACD6QhhsNP0GI20vljO0MxOBgH+LfjoMCqnj7&#10;9kr4r/s9+HL/AMU/Cb4ra/4mhsIWmvPC3iZvtMd7CAfMUfwsSueNoJ7MDivvmmMoZSrAFT1BFTZF&#10;XZ8H/wDBJrT/ABAnw08dajf2EmneHtS1lbjS4WBCbtrCbZnkqP3Sg+qnuDX3kBVTT9PttKs4bOzt&#10;orS1hUJFDAgRI1HQAAAAewq5TSsJ6u4h6ivmH/gpP/yZv45/37H/ANLIa+nj1FfMP/BSf/kzfxz/&#10;AL9j/wClkND2Et0fkl+zj/yPN9/2Dn/9GxUUfs4/8jzff9g5/wD0bFRWZ0HD+OWKeOPEBBwRqNwQ&#10;ffzWr2mL/goD8foY0jT4iXaogCqv2O24AGAP9VXq3ib/AJGTVv8Ar7m/9DNZlBO55/8A8PB/2gf+&#10;iiXf/gJbf/GqP+Hg/wC0D/0US7/8BLb/AONV6FRQOyPPf+Hg/wC0D/0US7/8BLb/AONUf8PB/wBo&#10;H/ool3/4CW3/AMar0KigLI89/wCHg/7QP/RRLv8A8BLb/wCNUf8ADwf9oH/ool3/AOAlt/8AGq9C&#10;ooCyPPf+Hg/7QP8A0US7/wDAS2/+NUf8PB/2gf8Aool3/wCAlt/8ar0KigLI89/4eD/tA/8ARRLv&#10;/wABLb/41R/w8H/aB/6KJd/+Alt/8ar0KigLI89/4eD/ALQP/RRLv/wEtv8A41R/w8H/AGgf+iiX&#10;f/gJbf8AxqvQqKAsjz3/AIeD/tA/9FEu/wDwEtv/AI1R/wAPB/2gf+iiXf8A4CW3/wAar0KigLI8&#10;9/4eD/tA/wDRRLv/AMBLb/41R/w8H/aB/wCiiXf/AICW3/xqvQqKAsjz3/h4P+0D/wBFEu//AAEt&#10;v/jVH/Dwf9oH/ool3/4CW3/xqvQqKAsjz3/h4P8AtA/9FEu//AS2/wDjVH/Dwf8AaB/6KJd/+Alt&#10;/wDGq9CooCyPPf8Ah4P+0D/0US7/APAS2/8AjVH/AA8H/aB/6KJd/wDgJbf/ABqvQqKAsjz3/h4P&#10;+0D/ANFEu/8AwEtv/jVH/Dwf9oH/AKKJd/8AgJbf/Gq9CooCyPPf+Hg/7QP/AEUS7/8AAS2/+NUf&#10;8PB/2gf+iiXf/gJbf/Gq9CooCyPPf+Hg/wC0D/0US7/8BLb/AONUf8PB/wBoH/ool3/4CW3/AMar&#10;0KigLI89/wCHg/7QP/RRLv8A8BLb/wCNUf8ADwf9oH/ool3/AOAlt/8AGq9CooCyPPf+Hg/7QP8A&#10;0US7/wDAS2/+NUf8PB/2gf8Aool3/wCAlt/8ar0KigLI89/4eD/tA/8ARRLv/wABLb/41R/w8H/a&#10;B/6KJd/+Alt/8ar0KigLI89/4eD/ALQP/RRLv/wEtv8A41R/w8H/AGgf+iiXf/gJbf8AxqvQqKAs&#10;jz3/AIeD/tA/9FEu/wDwEtv/AI1R/wAPB/2gf+iiXf8A4CW3/wAar0KigLI89/4eD/tA/wDRRLv/&#10;AMBLb/41R/w8H/aB/wCiiXf/AICW3/xqvQqKAsjz3/h4P+0D/wBFEu//AAEtv/jVH/Dwf9oH/ool&#10;3/4CW3/xqvQqKAsjz3/h4P8AtA/9FEu//AS2/wDjVH/Dwf8AaB/6KJd/+Alt/wDGq9CooCyPPf8A&#10;h4P+0D/0US7/APAS2/8AjVH/AA8H/aB/6KJd/wDgJbf/ABqvQqKAsjz3/h4P+0D/ANFEu/8AwEtv&#10;/jVH/Dwf9oH/AKKJd/8AgJbf/Gq9CooCyPPf+Hg/7QP/AEUS7/8AAS2/+NUf8PB/2gf+iiXf/gJb&#10;f/Gq9CooCyPPf+Hg/wC0D/0US7/8BLb/AONUf8PB/wBoH/ool3/4CW3/AMar0KigLI89/wCHg/7Q&#10;P/RRLv8A8BLb/wCNUf8ADwf9oH/ool3/AOAlt/8AGq9CooCyPPf+Hg/7QP8A0US7/wDAS2/+NUf8&#10;PB/2gf8Aool3/wCAlt/8ar0KigLI89/4eD/tA/8ARRLv/wABLb/41R/w8H/aB/6KJd/+Alt/8ar0&#10;KigLI89/4eD/ALQP/RRLv/wEtv8A41R/w8H/AGgf+iiXf/gJbf8AxqvQqKAsjz3/AIeD/tA/9FEu&#10;/wDwEtv/AI1R/wAPB/2gf+iiXf8A4CW3/wAar0KigLI89/4eD/tA/wDRRLv/AMBLb/41R/w8H/aB&#10;/wCiiXf/AICW3/xqvQqKAsjz3/h4P+0D/wBFEu//AAEtv/jVH/Dwf9oH/ool3/4CW3/xqvQqKAsj&#10;z3/h4P8AtA/9FEu//AS2/wDjVH/Dwf8AaB/6KJd/+Alt/wDGq9CooCyPPf8Ah4P+0D/0US7/APAS&#10;2/8AjVH/AA8H/aB/6KJd/wDgJbf/ABqvQqKAsjz3/h4P+0D/ANFEu/8AwEtv/jVH/Dwf9oH/AKKJ&#10;d/8AgJbf/Gq9CooCyPPf+Hg/7QP/AEUS7/8AAS2/+NUf8PB/2gf+iiXf/gJbf/Gq9CooCyPPf+Hg&#10;/wC0D/0US7/8BLb/AONUf8PB/wBoH/ool3/4CW3/AMar0KigLI89/wCHg/7QP/RRLv8A8BLb/wCN&#10;Uf8ADwf9oH/ool3/AOAlt/8AGq9CooCyPPf+Hg/7QP8A0US7/wDAS2/+NUf8PB/2gf8Aool3/wCA&#10;lt/8ar0KigLI89/4eD/tA/8ARRLv/wABLb/41R/w8H/aB/6KJd/+Alt/8ar0KigLI89/4eD/ALQP&#10;/RRLv/wEtv8A41R/w8H/AGgf+iiXf/gJbf8AxqvQqKAsjz3/AIeD/tA/9FEu/wDwEtv/AI1R/wAP&#10;B/2gf+iiXf8A4CW3/wAar0KigLI89/4eD/tA/wDRRLv/AMBLb/41R/w8H/aB/wCiiXf/AICW3/xq&#10;vQqKAsjz3/h4P+0D/wBFEu//AAEtv/jVH/Dwf9oH/ool3/4CW3/xqvQqKAsjz3/h4P8AtA/9FEu/&#10;/AS2/wDjVH/Dwf8AaB/6KJd/+Alt/wDGq9CooCyPPf8Ah4P+0D/0US7/APAS2/8AjVH/AA8H/aB/&#10;6KJd/wDgJbf/ABqvQqKAsjz3/h4P+0D/ANFEu/8AwEtv/jVH/Dwf9oH/AKKJd/8AgJbf/Gq9CooC&#10;yPPf+Hg/7QP/AEUS7/8AAS2/+NUf8PB/2gf+iiXf/gJbf/Gq9CooCyPPf+Hg/wC0D/0US7/8BLb/&#10;AONUf8PB/wBoH/ool3/4CW3/AMar0KigLI89/wCHg/7QP/RRLv8A8BLb/wCNUf8ADwf9oH/ool3/&#10;AOAlt/8AGq9CooCyPPf+Hg/7QP8A0US7/wDAS2/+NUf8PB/2gf8Aool3/wCAlt/8ar0KigLI89/4&#10;eD/tA/8ARRLv/wABLb/41R/w8H/aB/6KJd/+Alt/8ar0KigLI89/4eD/ALQP/RRLv/wEtv8A41R/&#10;w8H/AGgf+iiXf/gJbf8AxqvQqKAsjz3/AIeD/tA/9FEu/wDwEtv/AI1R/wAPB/2gf+iiXf8A4CW3&#10;/wAar0KigLI89/4eD/tA/wDRRLv/AMBLb/41R/w8H/aB/wCiiXf/AICW3/xqvQqKAsjz3/h4P+0D&#10;/wBFEu//AAEtv/jVH/Dwf9oH/ool3/4CW3/xqvQqKAsjz3/h4P8AtA/9FEu//AS2/wDjVH/Dwf8A&#10;aB/6KJd/+Alt/wDGq9CooCyPPf8Ah4P+0D/0US7/APAS2/8AjVH/AA8H/aB/6KJd/wDgJbf/ABqv&#10;QqKAsjz3/h4P+0D/ANFEu/8AwEtv/jVH/Dwf9oH/AKKJd/8AgJbf/Gq9CooCyPPf+Hg/7QP/AEUS&#10;7/8AAS2/+NUf8PB/2gf+iiXf/gJbf/Gq9CooCyPPf+Hg/wC0D/0US7/8BLb/AONUf8PB/wBoH/oo&#10;l3/4CW3/AMar0KigLI89/wCHg/7QP/RRLv8A8BLb/wCNUf8ADwf9oH/ool3/AOAlt/8AGq9CooCy&#10;PPf+Hg/7QP8A0US7/wDAS2/+NUf8PB/2gf8Aool3/wCAlt/8ar0KigLI89/4eD/tA/8ARRLv/wAB&#10;Lb/41R/w8H/aB/6KJd/+Alt/8ar0KigLI89/4eD/ALQP/RRLv/wEtv8A41R/w8H/AGgf+iiXf/gJ&#10;bf8AxqvQqKAsjz3/AIeD/tA/9FEu/wDwEtv/AI1R/wAPB/2gf+iiXf8A4CW3/wAar0KigLI89/4e&#10;D/tA/wDRRLv/AMBLb/41R/w8H/aB/wCiiXf/AICW3/xqvQqKAsjz3/h4P+0D/wBFEu//AAEtv/jV&#10;H/Dwf9oH/ool3/4CW3/xqvQqKAsjz3/h4P8AtA/9FEu//AS2/wDjVH/Dwf8AaB/6KJd/+Alt/wDG&#10;q9CooCyPPf8Ah4P+0D/0US7/APAS2/8AjVH/AA8H/aB/6KJd/wDgJbf/ABqvQqKAsjz3/h4P+0D/&#10;ANFEu/8AwEtv/jVH/Dwf9oH/AKKJd/8AgJbf/Gq9CooCyPPf+Hg/7QP/AEUS7/8AAS2/+NUf8PB/&#10;2gf+iiXf/gJbf/Gq9CooCyPPf+Hg/wC0D/0US7/8BLb/AONUf8PB/wBoH/ool3/4CW3/AMar0Kig&#10;LI89/wCHg/7QP/RRLv8A8BLb/wCNUf8ADwf9oH/ool3/AOAlt/8AGq9CooCyPPf+Hg/7QP8A0US7&#10;/wDAS2/+NUf8PB/2gf8Aool3/wCAlt/8ar0KigLI89/4eD/tA/8ARRLv/wABLb/41R/w8H/aB/6K&#10;Jd/+Alt/8ar0KigLI89/4eD/ALQP/RRLv/wEtv8A41R/w8H/AGgf+iiXf/gJbf8AxqvQqKAsjz3/&#10;AIeD/tA/9FEu/wDwEtv/AI1R/wAPB/2gf+iiXf8A4CW3/wAar0KigLI89/4eD/tA/wDRRLv/AMBL&#10;b/41R/w8H/aB/wCiiXf/AICW3/xqvQqKAsjz3/h4P+0D/wBFEu//AAEtv/jVH/Dwf9oH/ool3/4C&#10;W3/xqvQqKAsjz3/h4P8AtA/9FEu//AS2/wDjVH/Dwf8AaB/6KJd/+Alt/wDGq9CooCyPPf8Ah4P+&#10;0D/0US7/APAS2/8AjVH/AA8H/aB/6KJd/wDgJbf/ABqvQqKAsjz3/h4P+0D/ANFEu/8AwEtv/jVH&#10;/Dwf9oH/AKKJd/8AgJbf/Gq9CooCyPPf+Hg/7QP/AEUS7/8AAS2/+NUf8PB/2gf+iiXf/gJbf/Gq&#10;9CooCyPPf+Hg/wC0D/0US7/8BLb/AONUf8PB/wBoH/ool3/4CW3/AMar0KigLI89/wCHg/7QP/RR&#10;Lv8A8BLb/wCNUn/Dwb9oH/oot3/4CW3/AMar0Oii4WR57/w8I/aB6f8ACxbs/wDbpbf/ABquc+If&#10;7YXxg+KvhK98M+KvGdxq+h3hQz2klvAiuUcOuSqAjDKDwR0r2Og9aLgkjwv9nD/keb7/ALBz/wDo&#10;2Kivqz4Q/wDIyXP/AF6N/wChpRSsFz//2VBLAwQKAAAAAAAAACEAsDlApLd1AAC3dQAAFQAAAGRy&#10;cy9tZWRpYS9pbWFnZTIuanBlZ//Y/+AAEEpGSUYAAQEBAGAAYAAA/9sAQwADAgIDAgIDAwMDBAMD&#10;BAUIBQUEBAUKBwcGCAwKDAwLCgsLDQ4SEA0OEQ4LCxAWEBETFBUVFQwPFxgWFBgSFBUU/9sAQwED&#10;BAQFBAUJBQUJFA0LDRQUFBQUFBQUFBQUFBQUFBQUFBQUFBQUFBQUFBQUFBQUFBQUFBQUFBQUFBQU&#10;FBQUFBQU/8AAEQgB9wGdAwEiAAIRAQMRAf/EAB8AAAEFAQEBAQEBAAAAAAAAAAABAgMEBQYHCAkK&#10;C//EALUQAAIBAwMCBAMFBQQEAAABfQECAwAEEQUSITFBBhNRYQcicRQygZGhCCNCscEVUtHwJDNi&#10;coIJChYXGBkaJSYnKCkqNDU2Nzg5OkNERUZHSElKU1RVVldYWVpjZGVmZ2hpanN0dXZ3eHl6g4SF&#10;hoeIiYqSk5SVlpeYmZqio6Slpqeoqaqys7S1tre4ubrCw8TFxsfIycrS09TV1tfY2drh4uPk5ebn&#10;6Onq8fLz9PX29/j5+v/EAB8BAAMBAQEBAQEBAQEAAAAAAAABAgMEBQYHCAkKC//EALURAAIBAgQE&#10;AwQHBQQEAAECdwABAgMRBAUhMQYSQVEHYXETIjKBCBRCkaGxwQkjM1LwFWJy0QoWJDThJfEXGBka&#10;JicoKSo1Njc4OTpDREVGR0hJSlNUVVZXWFlaY2RlZmdoaWpzdHV2d3h5eoKDhIWGh4iJipKTlJWW&#10;l5iZmqKjpKWmp6ipqrKztLW2t7i5usLDxMXGx8jJytLT1NXW19jZ2uLj5OXm5+jp6vLz9PX29/j5&#10;+v/aAAwDAQACEQMRAD8A/VOiiigAooooAKKKKACiiigAooooAKKKKACiiigAooooAKKKKACiiigA&#10;ooooAKKKKACiiigAooooAiUkgYpx4qre3sGm2slxdTJbQRDc8srBVUepJ4FfPHxM/bn8CeCGe10c&#10;yeKr9cgrZPshU+8hGD+ANc9bEUqC5qskj08vyvG5rU9lgqTm/JaL1ey+bPpAtjHpVTUdVs9HtmuL&#10;67htIF+9LO4RR9SSBX5uePf26PiL4uMkOmS2/hmybolooklx7yMP5AV4TrvijWfFNy1xrGqXmqTE&#10;5LXc7Sflk4H4V4FbPqEdKUXL8D9Ty/wwzCulLG1o0/Je8/0X4s/VHX/2ovhf4d3rdeMbCWVDgx2x&#10;aY/+OgiuB1X9vb4Z2TlYJNQvQP4obYgH88V+bNFeXPPcR9mKR9vQ8MMppx/f1Zyfql+S/U/RB/8A&#10;gof4BDYXSdYI9fLUf1q3Z/8ABQT4c3BAkttWtvd7cEfoa/OSislnmL7r7jsfhtkTVlzr/t7/AIB+&#10;peg/tifCrWWVR4njs2Pa8heMfnjFeneG/H3h3xjFv0PXLDVFIz/otwrkfUA5FfjNUlvcS2kyzQSv&#10;BMpyskTFWH0I5rpp5/VX8SCfpp/meLivC3BTX+y4mUX5pSX4cp+2RANPx+dfk/4F/am+JfgFkWz8&#10;RTX1sv8Ay76kPtCY9Mt8w/OvpP4d/wDBRDTL14bXxh4fk01yAGvrGXzYyfUoVDD8zXs0M4wlXST5&#10;X5/5n57mXh7nWATnSSrRX8r1/wDAXZ/dc+y1BA5596d/nFcr4I+Inhr4iaaL7w7rFtqsGAWMDfNH&#10;nsy9QfYiuoz1GPwr3E1Nc0XdH5rUpzozdOpFxkt01Zr5ElFFFUQFFFFABRRRQAUUUUAFFFFABRRR&#10;QAUUUUAFFFFABRRRQAUUUUAFFFFABRRRQAUUUUAFFFFABRRRQAUUUUAFFFFAESDoTye5p3vikxk5&#10;71xnxM+Knhz4TaC+reIdRjs4sERRZzJO391F6k/oO9TKcYRcpOyRrRo1MRUjRoxcpPRJatnXtMsS&#10;FnwgA5JPAr5s+Nf7bvhf4dSz6Z4eRPFGsoSrCGXbbwt/tOFO4j0X86+Wfjv+154p+LzzadYM/h7w&#10;2SVFnDJ+9mHrK4x1/ujj614LXyGNzu14YX7/APJH71w94bq0cRnLv/cT/wDSmvyX3nffE/46+Mvi&#10;5eNL4g1aR7UnK2EGY7dPTCDr9TmuBoor5SdSdWXNN3Z+6YXCUMFSVHDQUIrZJWQUUUVmdQUUUUAF&#10;FFFABRRRQAUUUUAbPhHxjrXgTWodW0HUZtOv4uksTY3D+6w6MPY1+hP7NX7X2m/FnytB8RJFpPik&#10;KAnzYhvSByU4+Vu+z8q/N2n29xLaTxzQSvDNEweOWNtrIw5BB7GvSwWPq4OV4u8eqPjuIuF8FxDR&#10;aqrlqL4ZrdevdeT+VmftmOOn4U49OOa+af2RP2lB8WNHTw5rkgTxRp8QyzNzexj/AJaAY+8ONw98&#10;19K8E/Sv0ehXhiaaq03oz+Rcyy3E5Tip4PFRtKP3NdGvJklFFFbnmhRRRQAUUUUAFFFFABRRRQAU&#10;UUUAFFFFABRRRQAUUUUAFFFFABRRRQAUUUUAFFFFABRRRQBGowAMY9qcDg9aTOeR0rI8S+J9N8I6&#10;Pcapq15FYafApeWeZtqqB7/070NrdjjGU5KMVdvZI02lCIGZwFxkk8DFZ2i67ba/E89kxmsw21Lg&#10;fclx1KHuPccGvJPC2rat+0JMNSnguNE+HkUh+z20g23Gs46PJ3SDjherdziuJ/ac/a0svhTA/hXw&#10;eYbrxII/LklTBi05cYAxjBfHRe3GfSuCpi6dOm6s3aPTu/T+vwPosJkeKxmKWX4ePNWe66QX959+&#10;/bbWWi7P9oT9qTQvglYNZQFNW8TyrmHT1fHlA9HlP8K+3U1+b/xA+Iuv/E/xFNrXiG+e9vHyEXpH&#10;EuchEXooFYep6ld6zfz31/cS3l5O5klnlYs7sepJNVq+Ex2YVcbLXSPRf5n9RcNcJ4Ph2lzRXNXe&#10;83+S7L8X1CivQ/hZ8BPGnxeu1XQdJf7F/wAtNQusx26/8CP3j7Lmvsn4W/sDeFPC5jvfFd1J4ovl&#10;AP2bBhtlP0By34kfSow2XYjFawjZd3sa5zxdlWSXhXqc1T+WOr+fRfNo+DfC/gjxB41vVtdB0a+1&#10;a4bjbaQswX3Zuij3JFfQPgn9gLx/4gWObXLmy8OQtyY2YTyj8FOM/jX6E6F4c03wxpyWOlWNvp1o&#10;gwsFtGEQfgK0gCQCRzX01DIqMNa0nJ/cv8z8YzLxNzHENxwNONNd370v8vwfqfJXhv8A4J1eErAq&#10;+teI9T1Zh1SFFt0z+bH9a9H0r9jL4S6XEq/8Iyt2w/juriRz/wChYr3BVCjpRXrwwGFp/DTX5/mf&#10;CYjijO8U71MXP5PlX3Rsjypf2WfhSqbR4K07HuHz/OsvVP2OPhLqkbD/AIRWK2J/it55EI/8er2l&#10;RnvS4/GtXhaD0dNfcjhhneaU3zQxVRP/ABy/zPkjxN/wTt8IaiWfRNf1PSHPRJVW4T9Sp/WvCviF&#10;+wr8Q/CCy3GkpB4otE5/0MhJ8f8AXNjz+Br9Kdp7nJp235eetcFbKcJVWkeV+X9WPp8Bx5nuBaTr&#10;e0j2mk/xVpfifijqWl3ui3slpqNnPYXcZw8FzE0cin3VgCKq1+v3xK+DXhL4saebXxJpMV2+NqXK&#10;5SaL3VxyK+Evjr+xZ4j+GST6r4deXxLoCEs6pGBcwD3UH5wPUflXzGMyithk50/ej+P3H7XkHH+X&#10;ZtJUMT+5qvo37rflL9HbyufN1FBBBIIwR2NFeAfqIUUUUAbPg3xdqfgLxNp+vaTMYL+ykEkZB4b1&#10;U+xGQfrX64fC74hWfxR8BaR4ksQqx3sId4g2TFJ/Eh9wcivx2r7A/wCCfPxTfTPE2o+BruXNtqCm&#10;8syx+7KoO9B/vL83/ATX0eSYt0a3sZP3ZfmfkfiLkccfl/8AaFJfvKOr84dV8t/v7n33RRRX3p/L&#10;wUUUUAFFFFABRRRQAUUUUAFFFFABRRRQAUUUUAFFFFABRRRQAUUUUAFFFFABRRRQAwDH1pG64PHt&#10;Ru44rhPi38XtC+DXheXWdbnC9Vt7VT+8uZOyIP5noKic404uc3ZI2w+Hq4mrGhQi5Tk7JLdsv/EX&#10;4k6H8KvDFxrev3i2drEMImcvK/ZEHdjXzZ4D0TxH+1/4mi8WeMopNL+HenzE6ZoaEr9scfxy9NwG&#10;OT0PQd64D4c+FPFP7avxFfxP4wd7XwXpj7I7aE7UY5yIk9TgDe/4fT1j9qf9o6y+CugQ+DPB4hh1&#10;94RHiJfk0+HscdNxHQduprwZYlVovEVtKK2XWT/y7L7z9PoZRPLK0cqwFp4+fxSXw0Y9Un/NbeXT&#10;Zasz/wBq79qqL4cW7+DfBckP9t+X5dxdRYKWCYGEUdPMx/3yMV8BXFxLd3Es08jzTysXeSQ5ZmJy&#10;ST3NJcXEl1PJPPK8s0rF5JZG3M7E5JJPUmvdP2f/ANkzxD8ZpE1K+EmieGAwzeOuJZ/URqev+8eP&#10;rXy1ariM0r2ir9l2X9dT9sy/A5XwTlrnWml/NN7yfl19Ev8ANnkng/wTrvj7WotK8P6ZPqd/If8A&#10;VwjIUf3mboo9zX3B8Ev2D9G8Pi11Tx1KNa1IfN/ZsZxaxH3I5c/kPavoj4ZfCbw18JdBTS/DmnLa&#10;RYBlmJ3Szt/edupNdmOT1r6fBZPSoWnV96X4L/M/F+IvEHG5m5UMvvSpd/tv5/ZXktfMr6fp1tpd&#10;pFbWlvHa28S7Y4YUCog9ABwKt54oNHWvoz8mbbd2LRRRQAUUUUAFFFFABRRRQAUhAPWlooA+Rv2n&#10;P2NrPxjFeeJ/BMC2fiAfPPp6ALFd+pH91/0NfAV3aT2F3Na3MUlvcwuUlikUq6MDgqQehBr9sSAw&#10;weg7V8mftifsvxeM9OuvGnhez8vxDbr5l7axdLxAPvAf89B+o96+VzTK1NOvQWvVd/TzP23grjap&#10;hpwyzM53pvSMn9nsm+3Z9PTb8/KKUgqSCCCOCD2pK+JP6QCuh+H3i6fwJ430TX7dtr2F1HK3uoPz&#10;D8RmuepCMgg9DVRk4SUlujKtRhiKcqNRXjJNP0e5+1ukalBrGmWt/bMGt7mJZY29VYAg/kau5ziv&#10;HP2SfFf/AAlnwE8LTM++a0t/sUpPXMZKDP4AV7CxwRX6vRmq0I1F1SZ/CmOwssDiquFnvCTj9zsS&#10;UUUVucQUUUUAFFFFABRRRQAUUUUAFFFFABRRRQAUUUUAFFFFABRRRQAUUUUAMA4ppIBxnFBOAcVy&#10;XxM+JmjfCjwvda9rlyILWEYSMffmfsiDuTUylGEXKTskaUaNSvUjRoxcpSdklu2Uvi98WtC+DPhS&#10;fW9amAPK21oD+8uZP7i/1PQCvgXw9pXjL9tb4vNdapI8GlWxBnliGIbKDtGmertj6nqeBXNeKPFP&#10;jL9rP4s20EcXmXNw5hs7NDiK0h6lj9Byzd/yr7s02x8I/se/BedncMtuu+SRuJb+5PYe56AdgK+W&#10;dR5pUcpO1CG/n/X9an7XHCQ4LwsKVFe0zKvora8iemnn0v1fktcb42fFjw/+yr8NLDQ/DcEMeqtC&#10;YdM07720DrLJ6jPc9T+Nfm9qOoal4q1ue7upJtS1W+mLuxy8kkjHsP5AV1HinxL4q+PnxFkvZYpN&#10;T1vUZPLt7WAcRpn5UA7KB3PuTX3f+zP+yTpnwlhg17xAkWp+LWUFSeYrLOeIx0J9W/KuGXtc4rct&#10;NWpx+5f8E+noVMD4f5e6uLftMZV1et3J9r9Ip7vq7vV6Hmv7Nv7EsaJaeJfiJblpiRJbaESNoHUN&#10;N6n/AGfz9K+1bW2itLeOKGNY4UUKkaDCqB0AHpUmwBcdc9TTmBwQRmvrcLhKWEhyU18+rPwbOM7x&#10;ue4h4jGTv2S2iuyX67vqSUUUV2HhBRRRQAUUUUAFFFFABRRRQAUUUUAFFFFABSEZpaKAPzb/AG1P&#10;gGPht4sXxTpMONB1qZjIq9ILk/Mw9lbkj6EV80V+w3xZ+Hlj8U/AWreHNQACXkWI5McxSDlHHuDi&#10;vyH17RLrw1ruoaRfRmO8sZ5LeZD2dGIP4cV+fZxg1h63tYL3Zfn1P6p8P8/lmuAeEryvVo2XrHo/&#10;ls/l3KNFFFeAfqh99/8ABObXjeeBfE2ku2TZX6yIvosiZ/mDX14QD1r4I/4JxauYPGXi7TCflns4&#10;JwPdXcH/ANCFffDc1+kZTPnwkH2uvxP4945oRw/EGJjHZ8r++Kb/ABuPooor2D4QKKKKACiiigAo&#10;oooAKKKKACiiigAooooAKKKKACiiigAooooAKTANA5FVry7isLeWeeRYYIlLvI5wqqBkknsKASbd&#10;kZPivxXpfgjw9eazrF0lpp9nGZJZXPQeg9SegFfl38fPjjrHx+8brMI5YdKhcw6ZpiZJAJwGIHWR&#10;uP0FdX+1j+0jN8Y/EZ0jR53Twlp8hEQHH2uUcGRvVf7o/HvXpf7Df7PCajKvxB8Q2xMULbdJtpRw&#10;x5BmI9sYX8TXx+LxE8zrrCUH7i3f6+nbufv2R5Vh+DMtlnuaRvXa9yPVX2X+J9X0V/M9j/ZX+A1n&#10;8DfA8mta4sUfiS/iEt7NJjFpGOkQPYDqx9fpXyj8ePiXrn7U3xYt9D8L2815pdtI0OnWqkhXPRp2&#10;9AcdT0UCvf8A9r74oaz4m1ay+EPgmN7vWdTAbUTD/BESCEJ/hBxlie2PWvUv2df2dNI+BfhzGUvf&#10;Ed2oN9qBXnOP9Wnog/Xqa66lD6w1gqGlOHxPu+3r3PBwmZrKoz4jzL38XXv7KH8sduZ9l0j3W27a&#10;qfs4/s16N8ENFW4lVNR8T3SD7VfsPu/9M4/RR+Zr24gYOBg/zoCgfWlxuXp+FfQUqUKEFTpqyR+W&#10;Y7G4jMsRLFYqblOW7/RdkuiJKKKK1OIKKKKACiiigAooooAKKKKACiiigAooooAKKKKACiiigCNj&#10;gHAr87P2+PhmvhX4jWfii0iCWeuxkSkDgTxgBvxKkH86/RPvx3rwT9tbwKvjP4GapOke680d11CE&#10;jr8pw4/FGavKzOh7fCyj1Wq+R9rwZmbyvOqM27Rm+SXpLRfc7M/MOiiivzQ/sg+nP+CfN0YfjdfQ&#10;54m0iYY9drxmv0bYZIr81v2BWx8fox/e0u6H6pX6V5+YV+hZI/8AZF6s/lDxGgo59J94x/Kw6iii&#10;vePzEKKKKACiiigAooooAKKKKACiiigAooooAKKKKACiiigAooooAZ0PWvhT9tn9pI3c9x8PfDN2&#10;Psy4XVrqI/ebI/cg+38X5etev/te/tFr8JPDP9h6POP+Eq1OMiIrgm1j4zKR6nkL789q/OPSNK1D&#10;xVrltp9lG97qd/MERc5Z5GPUn68k/WvlM4x7j/stF6vf/I/buAeGIVf+FrHq1OOsE9m19p+S6eev&#10;Q9K/Zs+Bt38bvHcVpIkkeg2JWXUbhePlzxGD/ebGPYZNfo98RfFEHwn8CRro1gst7hbLSNKhGBNM&#10;eEjHoo6k9gDVT4C/B2x+Cvw+s9Et1V79wJr+6X/ltOep+g6D2FddN4ZtrzxPFrN2DPcWcZjs1b7s&#10;G777KP7zcDPoMetejgMC8JQsvjlu+3/DfmfJ8T8SRz3M/aS1w9K/LH+bzf8AifzUfM84+AnwPX4b&#10;QXuu67Kup+OdZkM+pai3O0nJ8qMjog/X8q9iA5IP/wCujJ3cjmnZxznr3r1qdONGChBaHw+LxdbH&#10;V5Yiu7yf3JdEl0SWiXRD6KKK0OUKKKKACiiigAooooAKKKKACiiigAooooAKKKKACiiigAooooAZ&#10;WZ4j0WLxBoOoabMu6G7geBx6hlI/rWoTQcUmk1ZjTcZKUd0finremPomtahpsgxJZ3Etuw90cr/S&#10;qVel/tJ6CPDfx18ZWgTYj3zXCD2kG/8ArXmlfktaHs6kodm0f3bl+JeMwlHE/wA8Yv70mfSH7AkP&#10;mfHjd/c0q5P5mMV+lJHJNfnb/wAE77QS/GDWbgjPk6QVB92kT/4k1+iXWvvsl0wcfVn8u+Is+bP6&#10;i7Rivwv+o6iiivdPzMKKKKACiiigAooooAKKKKACiiigAooooAKKKKACiiigCJnAJyc+1cR8Xfil&#10;pXwg8E6h4g1RxiFcQ24OGnlP3UX6nr6DJrsbu8gtLeWeeRYoYlLvI5wFAGSSfSvy6/ap+PE3xr8e&#10;MtnO48NaYWhsYc4WQ5w0pHq3b2ArysxxscHSuvie3+fyPteE+HZ8Q45U3pShrN+XRLzf5XZ5l468&#10;b6r8RfFN/r+tXBuL67kLH+7Gv8KKOygcCvsf9gr4FC1tH+Ims22bmbMWlJIOFj5Dyj3boD6A+tfM&#10;f7PvwhufjR8R7LRUBTTYiLjUJx/BCDyM9i3Qfj6V+sWlaXaaLpttp9jCltZ20axQwoMKiAcAD6V8&#10;9k2Edao8VV1tt5vv8vzP1bxBz2GXYSOR4L3XJLmt9mHSPz/L1NCiiivtj+dAooooAKKKKACiiigA&#10;ooooAKKKKACiiigAooooAKKKKACiiigAooooAKKKKACiiigD8zP279MFj8fbyYDAu7KCXPqQu3+l&#10;fO9fVX/BQ60EXxW0efHMumgH8HNfKtfmOYx5cXUXmf2bwhV9tkOEk/5Evu0/Q+zP+Cb2mhtc8a6g&#10;RykNtbqfqZGP8hX3aOAPavkH/gnLpH2fwH4m1Arg3OoKgb1Cp/iTX171Y19vlMeXBwXr+Z/NfHFZ&#10;V+IMTJdOVfdFIfRRRXrnwwUUUUAFFFFABRRRQAUUUUAFFFFABRRRQAUUUUAM7HijjkmkU4461518&#10;dPi5Y/Bj4fXuvXW17vHl2duTgzTH7q/TufYVnUnGlFzm7JG+Hw9XF1YYehG85NJLzZ8+ft2fHs6P&#10;p6+ANEudt7eLv1SROscPylY8+rdT7D3r4QALEAAkk4AHU1f1/Xr7xRrd7q+p3D3WoXkrTTSueWYn&#10;9B2A7Cvd/wBi/wCC/wDws34jDWdQhD6FoTLM+4cS3HWNffH3j9B61+dValTNMUkuui8l/WrP66wO&#10;EwnBOROdTeC5pP8Amk/+DZLyPrz9kb4Lf8Kk+GcUl9B5evavtur3cPmjH8EZ/wB0dR6k17mwCqAF&#10;yPrS7QMjHWnkgV+iUaUaEI04bI/kvH42tmWKqYzEO8pu7/y9EtF5DqKKK1OIKKKKACiiigAooooA&#10;KKKKACiiigAooooAKKKKACiiigAooooAKKKKACiiigAooooA/P7/AIKNRAePvC7jqdPkB/7+V8i1&#10;9bf8FF5w/wARPDceeU05jj6yV8kNnaccnHFfmma/75U9f0R/YnA6f+r2Fv2l/wClM/Tv9iHw/wD2&#10;N+z/AKPMww2oSS3R+hkYD9BXvqjAxXC/A7Q/+EZ+D/hHTWAV7bTIAwH94qCf1Jru2IGPev0LDQ9n&#10;QhT7JH8o5xiVjMxxGI/mnJ/K7t+A+iiiuk8kKKKKACiiigAooooAKKKKACiiigAooooAKKKKAK87&#10;rEjO7BVUZLE8AV+XX7WPxzb4zfEForKUnw7pLPDZKDxI2cPL/wACwMew96+o/wBuP43P4F8HR+Et&#10;LnxrGuIwmZGw0FuMZPHQvnaPbNfndXxud43/AJhYP1/RH9B+G3DvLF51iI6u6h6bOXz2XlfuSW1t&#10;Ne3MNvBG008rrHHGgyzsTgAe5Jr9aP2evhND8HPhnpmiFV/tB1+0X8i/xzt978Bwo+lfF37CfwkT&#10;xv8AEafxNfw+Zpnh8KUDrkSXDBtn/fIBb6kV+jgbk10ZHheWDxEt3ovQ8vxLzz2+IhlNF6Q96f8A&#10;iey+S1+fkSUUUV9UfiAUUUUAFFFFABRRRQAUUUUAFFFFABRRRQAUUUUAFFFFABRRRQAUUUUAFFFF&#10;ABRRRQAUUUUAfnJ/wUHuvN+MdhDnPk6anHplia+ffAOgv4o8b6DpKLuN5exREexcZ/SvX/24tR+3&#10;/tCaugbcLa1gi+n7vP8AWo/2JfC48S/H3SpJE3w6bbzXrnGQCqhF/wDHnH5V+c14fWMycO8rH9c5&#10;ZX/srhGniH9ilzfNq6/Fn6d21strBHCgCpGoRQOwAwKmzig8UE4r9GP5GbvqxaKKKACiiigAoooo&#10;AKKKKACiiigAooooAKKKKAIyowcD8Kw/Gni2w8DeF9T17VJfLsLCEzSnuQOgHuTgD3NbuOMV8Hft&#10;+fGc6lqdn8P9LuCILM/aNTMbcO52+XGfoMsfciuHG4lYSi6j36ep9Hw9k089zGng4aR3k+0Vv/kv&#10;No+X/iX4/wBQ+KHjbVPEmpMTPdykxx7siKMfcjHsB+ua5uGGS5mjhiRpJZGCIijJZicAD3JplfQP&#10;7FXwsHxD+LcWo3cXmaXoCrdykjIMpyIl/MFv+A1+b0qc8XXUHq5M/r/G4nD5Dls66VqdKOi9NEvm&#10;7I+6P2dvhZH8JfhdpWisirfsgnvXX+KduW5746fhXpwOcUuORR0FfqdOnGlBQjsj+JsViauMrzxN&#10;Z3lNtv1Y+iiirOYKKKKACiiigAooooAKKKKACiiigAooooAKKKKACiiigAooooAKKKKACiiigAoo&#10;ooAQY7UtN6VDd3C2tvLMxASNC5J9AM0AlfRH5KftIauNb+OvjW5Db1XUHgU+yDb/AEr6Z/4JyeEg&#10;lp4s8SyR/NJJFYwsR/Cu5nwfqV/KvjPxdqf9s+Ktc1EnP2q+nnz7NIzfyNfp/wDskeD18H/AfwxG&#10;U2XF7B9umyMHdIS3P4EV8LlUPb4+VXtd/f8A8Of0xxtiHlfDFHA9Z8kPlFJv8l957PRRRX3R/M4U&#10;UUUAFFFFABRRRQAUUUUAFFFFABRRRQAUUUhOKAOC+NPxPtPhH8PNV8RXBVpYI9ttC5x50zHCr+fJ&#10;9ga/I3V9Wu9e1W81K/mae9u5mmmlY5LOxyTX0h+3P8Yf+E48fQ+FrCbfpWgMwk2N8slwyruB9do4&#10;+pNfMlfn2cYv29f2UX7sfz6n9V+H+Rf2XlqxdVfva1m/KP2V+r9fIK/Tv9i/4Yf8K9+D1nd3Efl6&#10;jrhF9OGGGCnPlqfovP418AfA34eyfE/4p6DoCpvtppxLc+0KfM/5gY/Gv12t4UtYo4o1CRooVVUY&#10;AA4AFd+Q4e8pYh9NF+p814oZty06WV038XvS9FpFfN3fyRZooor7I/nkKKKKACiiigAooooAKKKK&#10;ACiiigAooooAKKKKACiiigAooooAKKKKACiiigBoHFKKMVWu7uKyjEkzhFLBRnuScAfmazlJQTlJ&#10;2SDctUUUVoBGPlOK4L47eJB4W+D/AIs1QNtaDT5dpzj5iNo/U13uefcV81/t8eJ/7C+CJ09GAk1i&#10;9itdueSoPmN+iY/GuXFVPZUJz7Jns5JhPr2Z4bDdJTin6X1/A/PnwF4Yl8aeM9E0OIF5L66jhOBn&#10;gsNx/LNfsfpmnRaRp1rY26hILeNYo1HQKoAA/IV+dv7AvgY+Ivi5c69NDvtNEtCysRx50gKp+S7z&#10;+Vfo2x2YJP1rw8io8mHlVf2n+CP0nxNzH2+Z08FF6Uo3frLX8kvvJqKKK+mPx0KKKKACiiigAooo&#10;oAKKKKACiiigAooooAjbAzzXl37RXxah+D/wx1LWVkUalIvkWCMPvTNwDjuBnd+FeoE8kE5PpX5t&#10;ftx/FwePfiWnh+ym36V4e3RfKfla4bHmH8MBfzry8xxX1TDuS+J6L+vI+y4SyX+3M1p0Jq9OPvS9&#10;F0+bsvvPnK5uJbu4lnncyzSuzu7HLOxOSSe5JNR0UqqzsFVSzMcBR1J7CvzM/spJJWR9tf8ABOv4&#10;frt8Q+MbmL94xSxs2YdhuMpH1O0fhX26BjqM1578CPAA+GXwp8O6EYxHcw24e6wOsr/M2foTj8K9&#10;B3ADniv1DBUPquHhTe/X1Z/FHEuZ/wBr5tXxad4t2j/hWi++1/mSUUUV6B80FFFFABRRRQAUUUUA&#10;FFFFABRRRQAUUUUAFFFFABRRRQAUUUUAFFFFABRRRQBGwyvIzXmvizxB/aXxJ8MeG7dhtEzXlxg9&#10;o0JAP44/Ku48QasNG06WckbvuoD3Y9K8H+Dt83in44a5qTN5kNlaNEjZz8xYAn9Gr84z7NfaZrg8&#10;koP3pSU5+UIu6X/bzV/SPmehhqXuTrS2SdvU+jRwKWiiv0c88YRmvgn/AIKK+Lftfijw14dVvlso&#10;JLuRfRpNqj/x1f1r73Jxk1+XHxkkuvjl+1JqWmWe6RZ9SXTIivO2OP5GP6Ma8HOJtYdUo7yaR+m+&#10;HuHhPN5Yyq7QowlJvt0/Jt/I+uv2Gvh+PB3wXttUlQLea7J9tbI52ZIj/wDHRn8a+jTjn2rM0HRr&#10;fw1olhpdoojtLKBIIlHZVAA/QVo49K9ahSVClGkuiPhM0x08zxtbGT3nJv5dF8lZElFFFdB5oUUU&#10;UAFFFFABRRRQAUUUUAFFFFABRRRQB5h+0L8UovhJ8MNX1sSKt/s8myRv45m4Xjvjr+FfktPNJdTy&#10;TTO0s0rF3kY5LMTkk+5NfUn7ffxRHin4g2PhO0mDWegqXnCnhp5AvB/3QB+Zr5Yr8+zjE+3xHs1t&#10;HT59T+rfD7Jv7MypYmov3lb3n/h+yvu1+YV6j+zL4F/4WD8bPDWnMm62gmN7PxxtiG7n6ttFeXV9&#10;rf8ABOPwaklx4t8UTR/OgisLdj/wJpMf+OVxZdR9viYQe17/AHan0fFmYPLMlxFeL97lsvWXur7r&#10;3+R9yKMCloor9OP4vCiiigAooooAKKKKACiiigAooooAKKKKACiiigAooooAKKKKACiiigAooooA&#10;b1ppOO+KUHvWH4r1n+ydMYq2Jpfkjx69z+FeVmWYUMrwdXHYl2hTTb/y9XsvMuEXOSiup5n8ZvGf&#10;2LTb6WN/ltkKR+8h4/z9K5/9kfTiLPxFqLcmSWOHce+AWP8A6FXA/G/W90llpaNnBNxL7nov9T+N&#10;ez/svaf9j+GonK4a6uZHz6gHaP5V/PXAlavnOfTzXE/HU5p+ityxXok9D6PEwVDBci62PYqKKK/p&#10;o+ZOV+JXi2LwN4F17X5SFWwtHm57sFOB+eK+LP2APAEvibx5rvj2/XctkHhhLfxXE2Wkb8FyP+BV&#10;6z+354zl0j4W6f4bsyXvNfvVh8tOWaNMMfzbYPxr1n9nz4bJ8LPhToOiGIR3ogE176mZ/mb8icfh&#10;Xi1IfWcdFdKav83t/mfomFr/ANkcMVZrSpi5cq/wQ+J/Ntx+Z6XRRRXtH52FFFFABRRRQAUUUUAF&#10;FFFABRRRQAUUUUAMYDBOOKw/GXiK18HeFdV1u7x9m0+3e4cE9Qozj8en41uKAO+RXzT+3t46Phf4&#10;OppEUm25125Ftx1KJh3/APZR+Nc2JrfV6M6vZHq5RgHmmYUMGvtySfp1+5XPzq1rVrjX9YvtTvHM&#10;l1eTPcSt7sxJ/nVKiivyltt3Z/csIRpxUIKyQV+pn7IPg9PB/wACvDq7NlzqEZvpgRzlySv/AI7t&#10;r8xfDeiyeJPEWmaTCMy31zFbL/wNguf1zX7MaTp0Gjada2VuoSC2jWKNR2UAAD8q+qyCjzTnVfRW&#10;+8/D/FPHcmHw2Ci/ibk/SKsvxb+40aKKK+1P51CiiigAooooAKKKKACiiigAooooAKKKKACiiigA&#10;ooooAKKKKACiiigAooooAiLAA56eteVeK9ZGqalLIH/0eLKrjpgdTXY+NtZ+waf9njIE0/y/Re5/&#10;pXh/xJ1v+w/Cl3IjbZph5Efrluv6Zr+YfFXP3i8RS4dwr6qU/V/DH5L3n8ux7eX0P+Xj+R4j4w1n&#10;+3fEd/e5yjSFY/8AdHA/lX2V8EdO/s34W+HoiMM1v5p/4Exb+tfEEcRmdIl5LkKPx4r9CPD1iNL0&#10;HTrMDaILaOLH0UD+lfT+HOFUK9acVpCKivm//tTqzaXLThD+tDUopM8ZqnqktxBp9w9rF51ysbGK&#10;MnAZscDP1r92bsfNLV2PmGTQP+F5fta3F5Kpm8M+BYkiP917xhu2++Dyf90etfU4IPHUVx3ws8CQ&#10;fDzwwtl8smo3Ur3moXA/5b3DsWdvpk4HsBXXAjcQTk/SuXD0nCLlL4pO7/y+S0PZzXGxxU4Uqf8A&#10;DpRUI+i3l/29K7+aXQnopM0ZrrPGFopM0ZoAWikzRmgBaKTNLQAUUUUAFFFFABRRRQBF04r86/8A&#10;goF41/t34q6foMb7oNGtNxA6CSXaT+irX6IXE0dtG0sjBERSxZjgADkk1+OfxN8Wv47+IPiDXpHL&#10;fbrx5I89o84Qf98gV81nlbkw8aS+0/wX9I/YPDLL/rGaVMZJaUo6estPyUjmaKKK+EP6dPav2OvD&#10;H/CTfH3QAybo7BZb1sjIGxcL+rCv1NPBBr4M/wCCcnh4XHibxdrjLn7LbwWsbehcuzfoor71ODX6&#10;FklPkwnN/M2/0/Q/lHxHxf1jPZUulOMV9/vfqNRQCe+a+Xv2qP2oPEPwO8WaVpekafZXcN3atO73&#10;O7cCCBgY7V9QlTg4r8+f+Civ/JSfDnp/Z7/+hiunM606GFdSm7PQ8fgvAYbM86pYbFwU4NS0fknY&#10;i/4eI+OP+gHpH/j9H/DxHxx/0A9I/wDH6+U6K+I/tTGf8/Gf0h/qXw//ANAkfvl/mfVn/DxHxx/0&#10;A9I/8fo/4eI+OP8AoB6R/wCP18p0Uf2pjP8An4w/1L4f/wCgSP3y/wAz6yh/4KK+Mk/1nh7Sn+ju&#10;K1rL/go/rK7ftfg+zkHcxXjKf1Q18b0VSzXGL/l5+X+RnPgfh6W+FXycl+p+g/g7/goZ4O1a5jg1&#10;7R9Q8Phjj7SCLmIfXaNwH4V9LeF/GGi+NdIj1TRNRg1OwkHyz27blPsfQ+xr8Yq7X4UfF7xH8HfE&#10;kWq6DeNGuQLizckxXC9wy/yPUV6WFzypFqOIV13W58bnPhphK1J1Mpk4TX2W7xfld6r1u15H7BnH&#10;T1r5V/ai/ar8RfBHx5Z6FpGm2N3BNZLctJdFtwYsRgY7cV7f8HPizo/xi8G22v6S2N/yXFux+e3l&#10;A5Rv6HuCK+JP+Chf/JZdN/7BSf8AobV72Y4iVPCe2oS3tqfmHCOU0sVnqwGY0r2UrxfdItf8PEPH&#10;H/QD0n/x+j/h4h44/wCgHpP/AI/XynRXxv8AamM/5+M/oX/Urh//AKBI/fL/ADPqz/h4h44/6Aek&#10;/wDj9H/DxDxx/wBAPSf/AB+vlOij+1MZ/wA/GH+pXD//AECR++X+Z9Wf8PEPHH/QD0n/AMfo/wCH&#10;iHjj/oB6T/4/XynRR/amM/5+MP8AUrh//oEj98v8z6s/4eIeOP8AoB6T/wCP0f8ADxDxx/0A9J/8&#10;fr5Too/tTGf8/GH+pXD/AP0CR++X+Z+tv7PnxIv/AIs/CzSvEup28NteXZlDx2+dnyuVGM89q5v4&#10;o/FPX/hp4rWK5QT6JeLvt5okXehHDKc9cHn8arfsSn/jHnw9/vT/APo169B+LfgRfiB4MurAKPt0&#10;Y861Y/wyAcD8RkfjXtZ1g8TmeUWw9WUKqSknGTi27bXTW/52P5czGnQweb4ijGCVNTkkuyu7fccZ&#10;oXxdk8SRB7HVVlbHMZRVdfqCK1f+Ev1f/n8P/fA/wr4+ZZ9PunRt9vcwuUYcqyMDgj867vwp8U9b&#10;tpEtZon1iMcBQCZQPqOv41/J2Nq5/TvKhmFVrs6kk/vvb8j0JYSmtYxX3Hut7ez6jMJbiTzHxjPt&#10;XjHxavLrxB4itdGsYZLhrdd7RxjPzt6/hivVdO1A6hYx3D281oWGTFcLtZfrXLar8Q/DfhyacxOt&#10;xdu2ZFtUyzN/tN0r4nB18TLGSxE4urV13d9X1b1/rqOmuV+6jA8IfCB7aaC91eXEkbCRbaI5wQcj&#10;c39BXtUvjvU7WItLepFGP4mRQBXz9rPxo1K73Jp8EdinZ2+d/wDAVB4Q8CeLPi5qG5HmktM/vL66&#10;J8lB7ep9hX2+WYfiPE1uTDYidNz+zTbX4RaWndsKtOMlz17WXc9e1D4/mC6W0srqXVb122pBZwht&#10;x9M4xXpPgmLxZqCJfeIZ47CNhlNOiUM4B/56Pjg+w/OmfDj4Q6J8OLUGziFzqLLiW+mXLt7D+6PY&#10;V3LJuGO1f0pw3wtjMBy4jNMZVqz/AJXUk4r1V7P8vU+bxGIpS92jFJd7an51fHX9qH4meDvi94p0&#10;bSfEhtdOs7sxQxC1ibauBxkqSfxrhT+2P8XgMf8ACWt/4Bwf/EVi/tNYHx78a4/5/j/6CK8xqsTi&#10;8RCtNRqPd9X3P62ybIsqq5bhpzwtNtwi23CN2+VeR7R/w2P8Xf8AobW/8A4P/iKP+Gx/i7/0Nrf+&#10;AcH/AMRXi9FYfXMT/wA/Jfez1/8AV/J/+gSn/wCAR/yPaP8Ahsf4u/8AQ2t/4Bwf/EUf8Nj/ABd/&#10;6G1v/AOD/wCIrxeij65if+fkvvYf6v5P/wBAlP8A8Aj/AJHtH/DY/wAXf+htb/wDg/8AiKP+Gx/i&#10;7/0Nrf8AgHB/8RXi9FH1zE/8/Jfew/1fyf8A6BKf/gEf8j2aX9sf4uCJgPFjcA8fY4P/AIiv0u+H&#10;2qXOt+BPD9/eSeddXVhBNNJgDc7ICxwPfNfjTL/qn+hr9jfhOcfDHwoMcf2Zb/8AosV9NkderVlN&#10;VJN6Ld3PxbxLy7BYCjhXhaMYNuV+WKV9I72R2FFFFfWn4UFFFFABRRRQB5N+1B4wHgj4H+Kb5ZPL&#10;uJrb7LAQcHfIQvH4Emvydr7x/wCCjnitrTwz4V8PRSYa8uZbqZR/djVQv6ufyr4Or4DO6vPieT+V&#10;fnqf1L4a4H6tk8sS1rVk38l7q/FP7wooor54/WD9D/8Agnr4f/sz4T6tqbrg6lqBIOOqxrtH8zX1&#10;QOeteRfsnaIui/s/eEIgNrT2xuHGO7uT/LFevYyPpX6ngoezw1OPkj+JOJMT9bznFVu85L5J2X4I&#10;K/Pn/got/wAlK8N/9g5//QxX6DV+fP8AwUW/5KV4b/7Bz/8AoYrhzj/c5eq/M+l8PP8AkoaPpL/0&#10;lnybVvR7D+1tWsbIP5RubiOHfjO3cwXOPxqpWv4P/wCRt0P/AK/7f/0atfnkVeSTP6wrycaUpLdJ&#10;n16P+Cb1wwB/4ThP/Bef/i6Rv+Cbt1j5fHEZPvp5/wDi6+5UztFLzX6L/ZGC/k/F/wCZ/I/+vnEX&#10;/QT/AOSw/wDkT4Gvv+CcviBFJs/Funzt2We1dB+YY14p8U/2ZfHnwjga81bS1u9MH/L/AGD+bEo9&#10;W4BT8QK/WFVC/dGM1XvrKHUrWW1uoUnglUo8cgDK6nqCD1FYVckw042heL9b/mepgfEfOsPVTxLj&#10;Uh1Vkn8mra+qZ+KNFesftP8AwstvhH8WtQ0rTxs0u4Rb21TtGr5yg9gQQPbFeT18JWpyoVHTluj+&#10;nMBjaWY4WnjKPwzSa+Z9E/sRfFKXwN8WI9EnuCmk6+PIdCflE4GY3HueV/EV9K/tI/slaj8c/G1n&#10;rlp4gt9NSCzW2MMtsXJIYnOQw9a/PXwtqj6J4m0jUImIktbuGYEdirg/0r9nIJFuY42ByrqGx9RX&#10;1mUKGMw08PW1Saf3n4Tx7OvkOcUM3wD5Z1ItN2T2suvk0vkfCn/DuDW/+hwsv/ANv/i6P+HcGt/9&#10;DhZf+Abf/F196ZHpRkelet/ZGC/k/F/5nxH+v/EX/QQv/AY/5H5n/Gv9jnUvgx4Gn8S3fiO21KKK&#10;VIjBHbFCd5xnJPbNfO1fpj+3Z/yb/f8A/X5b/wDoYr8zq+QzbDU8LXUKSsrH7zwNm+MznLJ4nHS5&#10;pqbV7JaJLtbuWdNszqOo2torBGnlSIMRnG5gM/rX12n/AATk1pkDHxlZDP8A05t/8VXyb4Z58R6X&#10;/wBfcP8A6MWv2jQ4Ue46125RgqGLU3WV7W6+p8/x/wAQ5lkVTDLAVeXn5r6J7ctt0+58H/8ADuDW&#10;/wDocLL/AMA2/wDi6P8Ah3Brf/Q4WX/gG3/xdfemR6UZHpX0X9kYL+T8X/mfk3+v/EX/AEEL/wAB&#10;j/kedfAj4YT/AAi+GemeGLq8S/mtDITPGhQNuct0/GvQwDSL8vGetYPjDXBpVgUjb/SJflTHUepp&#10;Zjj8LkmX1MXXdqdKP5bJebei8z4irVrY7ESrVHec22/V6s8V8dfDHQda8c3+pkyskrAyQRkKhkxh&#10;jkc81csNI0zw/akWttBaRoMsygDj1Jq9NOkEbyyuFRQWZ3OAB3JNeI/ET4jP4glew092TTlOGccG&#10;Y/8AxNfwhXxGM4kx1WtL3Yyk5NL4Y3d7Jf1c+opQk4qF9jrY/irBe+MrbTrcKdNZjEZ2/jc9CPbP&#10;Hvmuj1/wHo3iMFri0WOc/wDLaH5H/Ejr+NfOaO0bKyHaynII7GvpXwhrY8Q+HbK9z+8dMSD0ccH9&#10;R+tPNcH/AGcqdbCtxWzfnvf5m9SPJZxM/wCH/wCzjp2o6pJd6leveafAwCWoXaznr859PpX0Xp2n&#10;Wuk2UVpZW8drbRLtSKJQqqPYVzPw6/48bvH/AD1H8q6/byc9K/rzw+oUnkGHxaivaVE3KXV+81+m&#10;2x8pjas51XGT0RJRRRX6YcB81+PP2IfCfxC8Yar4jvNW1OG61GYzSxRFNoJ7DI6Vhf8ADu3wSP8A&#10;mO6x+af4V9W9Op5pw7158sBhZNydNXZ9RS4qzujTjSp4qSjFJJX2S26HygP+Cd/gcn/kO6xkdRlP&#10;8K+ff2sP2c9C+A9v4cfR768vTqTzrJ9rK/LsCYxjH941+lzdc18U/wDBSI5svAp7ebd/yiry8ywW&#10;Go4Wc6cEmrfmj7jg7iPN8fnlDDYnESlCXNdO2tot9u58P13XwQ8B2fxN+KOh+G7+WWC0vpGR5ICA&#10;4wjHjII7Vwtewfsk/wDJwfhHHXzpP/RbV8ZhYqeIhGWza/M/oXOas6GW4mrSdpRhJp9moux9Vf8A&#10;Du3wT/0HdY/NP8KP+Hdvgn/oO6x+af4V9XjOKXB9a/Rv7Own/PtH8j/63Z7/ANBcvvPk1/8Agnb4&#10;HYEHW9YORg/Mn+FfT3h3RIfDWgafpVuzPBZW6W8bP94qqhQT74FaS8A9jRuyODXRRw1LDtulG1zy&#10;cfnGYZoorG1nNR2v0uPooorpPICiiigAooprkBST0oA/ND9u7xWNf+OM1hG++HSrSO3AB4DsA7fz&#10;FfOtdR8UfEreMPiP4l1lnLi7v5XRif4AxVP/AB0CuXr8pxVX21edTu2f3DkWD/s/K8Phbaxik/W2&#10;v43CjBYYHU9PrRWt4S0/+1/FmiWOMi5voIcf70ig/wA65kuZpI9irUVKm6ktkrn6/wDgDRh4e8C6&#10;BpYXb9jsYYcf7qAf0rowME4psaBUA9BipMcYr9eWiSR/BFSTqSc3u23942vz5/4KLf8AJSvDf/YO&#10;f/0MV+g1fnz/AMFFv+SleG/+wc//AKGK8XOP9zl6r8z9F8PP+Sho+kv/AElnybWv4O/5G7Q/+v8A&#10;t/8A0atZFa/g/wD5G/Q/+v8Ag/8ARq1+ew+JH9X4n+BP0f5H7RJ9wU6mxjCCnV+un8EkTDv1x2pQ&#10;wIz0qne6vY6apa7u4LYDktLKqD9TXifxh/a78E/DXS5xY38HiLW2UiKwspNwDdi7jhV/WsatanRi&#10;5VJWR34LLsXmNVUcJSc5PsvzeyXmz5b/AOCgeqQ3vxos7aMq0tppkaS4/hLMzAH8CPzr5krX8XeK&#10;9R8ceJdR17VpzPqF9KZZH7DPRQOwAwAPasivzDFVliK86q6s/tLIsveVZZQwUndwik/Xr+JLZxtN&#10;dwRqMs8iqAPUkCv2p0qD7Pp9tEeqRqp+oAr8kPgL4Nm8e/F3wxpESF0a8WebjIEUZ3sT7YGPxr9e&#10;EI2jHFfT5BBqFSfey+7/AIc/EvFTExliMLhk9YqTfzaS/wDSWSUUUV9cfhZ86/t3f8kAv/8Ar7t/&#10;/QxX5nV+mP7d3/JAL/8A6+7f/wBDFfmdXwWe/wC9L0X6n9ReGP8AyJJ/9fJf+kxNLwt/yMulf9fk&#10;P/oxa/aRPur9K/Fvwt/yMulf9fkP/oxa/aRPur9K7+H/AIany/U+X8Vf4mD9J/8AtpLRRRX1x+Cl&#10;e5mS3geSQhUUZLHsK8i8R64t9dT308gjgQHaXOAij1rpfiP4misoHtGmWKKMb55GOAo7Cvl7xj4w&#10;1Dx7qQ0nR4J5rUthIoVJec+pA7V/LniJm9XP8wWRYJ/uqT99rrP+Xz5e3dvsfQ5fhrL2kuv5EfxD&#10;+IkniSZ7GyZo9MQ8kcGYjufb0FY3hDwHrfji8FvpFi84zh5yNsUf+83QV7L8OP2YXmWK/wDFjmNT&#10;8yabCef+Bt2+g/OvU/ijt8B/BzxJLoEaaW9jp8klt9nUKI2AyD+de1w/wFUjRU8WvZ00r2+0/Xtf&#10;z18jteNi6kcPh9ZSaV+mrt8zwrx7+znqXg/wnDqtrdf2pPCCb6KNCAg/vJ3IHfP1rN+Cmv8Al3F3&#10;pMjfK48+HJ7j7w/kfzr0f9mL9pvTvjZoiaTqzxWvi23j/f2rYC3QGcyRjuPUdvpXN/F34ZTfDXxL&#10;D4s0WEnR2nDzQxj/AI92P3h/unnHp0qeMeEKFTL3i8rV6dtVu01s/wD5LtvttvUjisDiZ5fmEeWo&#10;vx7W7p9Ge7/Dk/6Dd/8AXUfyrsQOa4n4X3Md3pE08TBo5WV1I7grkV238VfpHh+muGMGn/K//SpH&#10;ymK/jSHUUUV+hnKFFFFADT3r4o/4KS/8efgX/rpd/wAoq+1z3r4o/wCCkv8Ax5+Bf+ul3/KKvIzb&#10;/cqny/NH33An/JRYb/t7/wBIkfDtewfskf8AJwfhH/rvJ/6LavH69g/ZI/5OD8I/9d5P/RbV8Dg/&#10;95p/4l+Z/UOf/wDIpxf/AF7n/wCks/VodKWkHSlr9VP4gCiiigAooooAKKKKAGE4NcV8ZPEf/CI/&#10;CzxRq6ttktbCZkOcYcrhf1IrtR15r56/bm8RHQ/gLqFsrbW1K4itRg9RuDH9FrmxM/ZUZ1OyZ62T&#10;4X67mOHwz2lOKfpfX8D8zP1ooor8oP7nCu7+BOnnVPjN4MtwM51OJsf7vzf0rhK9a/ZStzdftA+D&#10;1AzsuHf8o2rpwq5sRBea/M8fOZ+zyzFSXSE3/wCSs/WBeAKWiiv1c/hoZX58/wDBRb/kpXhv/sHP&#10;/wChiv0Gr8+f+Ci3/JSvDf8A2Dn/APQxXiZx/ucvVfmfo/h5/wAlDR9Jf+ks+TaVWKMGUlWByCDg&#10;g0lFfnR/Wxp/8JVrP/QX1D/wKk/xpG8T6wwwdXvyPQ3Un+NZuKMVXNLuZexo/wAq+4nn1C6uf9dd&#10;Ty/9dJWb+ZqCimGRAcF1z6ZqbmqSWyH0V1vgn4TeL/iJdLB4f8P3l/uOPNMZSIfV2wP1r7T/AGe/&#10;2H7Lwbc2+v8Ajd4tU1aI74dNT5reBuxLZ+Zh+Q969LC4Cvi5JQVl36HyOd8U5bkdNyrVE59IJ3k/&#10;l09WWP2HfgJP4F0Gfxlrlq1vrOqIFtYZVw8Fv7jsXPP0Ar6v5OM9KaVAGAORTzy38q/RsNh4YWkq&#10;UNkfyNm2aV85xtTG4j4pdOiXRL0Q+iiiug8k+df27v8AkgF//wBfdv8A+hivzOr9Mf27v+SAX/8A&#10;192//oYr8zq+Cz3/AHpei/U/qLwx/wCRJP8A6+S/9JiaXhb/AJGXSv8Ar8h/9GLX7SJ91fpX4t+F&#10;v+Rl0r/r8h/9GLX7SJ91fpXfw/8ADU+X6ny/ir/EwfpP/wBtHbRjJFZHibxBbeF9GuL+6lSKONc5&#10;c4BPYVrseKy9T8PWWq3dvPeQi4aA7o0kOUVv723oT7mvcxsMRUoThhJKNRqyb+zfrbrbdLqz8Ihy&#10;ppy2Pn8+B/E3xn1DzbkyaH4bL7t86ES3P+0E9PTPFe0+B/hxofgCyEOlWapIRiS5kG6WT6t/QcV1&#10;Sr+HtS189kfC+X5FBOjHmqdZy1bb3flf7+7OqtiqlZcu0exleJdetPDGg3+rXrrFZ2ULzyuxwAqj&#10;J/lXjOo+JJvGn7IWp67ckmbUNIuLk57BmYgfgMD8K4P9vv4tL4d8G2/gqwnxqGsnzLtV6pbqRgH/&#10;AH2wPoDXR+GwR+wpFnp/wjsn82r26mIVSvUox2jB39WfXYXKZYbLMLmNRWdWtFR/wxvr83+SPzn0&#10;TWr7w5qlrqemXUllf2zh4p4m2srCv0i/Zu/aQ0n49eGn0DXlgh8TJCUurR8BLxMHMkYPUY6jsfav&#10;zQHQVd0bWL7w9qttqOm3MtnfW0gkinibaysOhr4jBY2WEl3i913P6P4m4Zw3EWG5Ze7Vj8Mu3k+6&#10;f/BR+wHgHwaPBNpdadFIZbITFrUscssZ52n6EkfTFdVGQQDjH414r+yp8cJ/jd4Cku9QtvI1bTpR&#10;a3jr9yZtuQ6jtkdR65r2zdxnOa+7y2hh8NhYU8IrU9Wl2u22vvZ/IuYYXEYLF1MPilapF2f9ee4+&#10;iiivUPPCiiigBp718Uf8FJf+PPwL/wBdLv8AlFX2ue9fFH/BSX/jz8C/9dLv+UVeRm3+5VPl+aPv&#10;uBP+Siw3/b3/AKRI+Ha9g/ZI/wCTg/CP/XeT/wBFtXj9ewfskf8AJwfhH/rvJ/6LavgcH/vNP/Ev&#10;zP6hz/8A5FOL/wCvc/8A0ln6tDpS0g6Utfqp/EAUUUUAFFFFABRRRQA1uM18Yf8ABSDVxD4d8F6W&#10;jH/SLuedx7Iigfq1fZqtuGe1fn7/AMFFtWFx8QvDOm5+W0sJJce7uv8A8RXjZvLlwc/Oy/E+/wCA&#10;6KrcQ4e/2eZ/dF/rY+SqKKK/OD+vgr2z9jKISftEeGsjO1Z2/wDIZrxOvcP2LnCftEeHc90nA/79&#10;muzB/wC80/VfmfPcRf8AImxdv+fc/wD0ln6l0UUV+qH8RjK/Pn/got/yUrw3/wBg5/8A0MV+g1fn&#10;z/wUW/5KV4b/AOwc/wD6GK8TOP8Ac5eq/M/R/Dz/AJKGj6S/9JZ8m1p+F7eK78TaPDKgeKW8gjdG&#10;6MpkUEH6g1mVr+D/APkbdD/6/wC3/wDRq1+e0/iR/V+IbVGbXZn6oL+zD8LCoP8Awg+k/wDfo/40&#10;v/DMHws/6EbSf+/R/wAa9PQ4UU7Jr9U+r0f5F9yP4d/tXMP+gif/AIHL/M81g/Zv+GNuQY/BGjgj&#10;1twf51u6Z8LfB2iMGsfDGl2jDoYrVAf5V1fIp3H0q1Spx2ivuOapjsVVVqlWT9ZN/qMht47dAkSL&#10;Gg/hUYFS0UhOK2OTcWiiigAooooA+df27v8AkgF//wBfdv8A+hivzOr9Mf27v+SAX/8A192//oYr&#10;8zq+Cz3/AHpei/U/qLwx/wCRJP8A6+S/9JiaXhb/AJGXSv8Ar8h/9GLX7SJ91fpX4t+Fv+Rl0r/r&#10;8h/9GLX7SJ91fpXfw/8ADU+X6ny/ir/EwfpP/wBtJaKKK+uPwUYcYPFYfi/xTp3grw1f67qk4gsL&#10;GFppXPoOw9z0H1rbJI+8a/Pj9uL9oA+LtcbwLolyG0rTpN1/LG3E84x8nuqfz+lcGNxUcHRdR79P&#10;U+l4dySrn+YQwlPSO8n2j1+b2XmfPvxZ+It98V/H2r+J77KPeS/uos5EUI4RPwAGffNfe/hsf8YJ&#10;Q/8AYuyfzavzaPSv0k8ON/xgnGP+pdf+bV8nlM5VKlacnduLP3fjuhSwuEy6hRVoxqRSXZJWR+bQ&#10;6ClpB0FLXzR+wn3x/wAE4f8AkRvF3/YRj/8ARVfYI6Gvj7/gnD/yI3i7/sIx/wDoqvsEdDX6Vln+&#10;6UvT9T+NeNP+R/iv8S/9JQ6iiivWPjAooooAae9fFH/BSX/jz8C/9dLv+UVfa5718Uf8FJf+PPwL&#10;/wBdLv8AlFXkZt/uVT5fmj77gT/kosN/29/6RI+Ha9g/ZI/5OD8I/wDXeT/0W1eP17B+yR/ycH4R&#10;/wCu8n/otq+Bwf8AvNP/ABL8z+oc/wD+RTi/+vc//SWfq0OlLSDpS1+qn8QBRRRQAUUUUAFFFFAD&#10;FHLV+Zv7dt99q+P95CG3C2sbdB7ZUt/Wv0xPAJr8q/2vrw3n7Qviok58too/yjWvnM8lbDW7v/M/&#10;WvDKlz51Of8ALTf4uKPHKKKK+CP6jCvYv2RbsWn7QnhRj/G8sf5xtXjteifs7agulfHDwZcE4H9o&#10;IhP+8pX+tdWEfLiKb81+Z4ueQ9plWKiusJ/+ks/XeikByKWv1Y/hwZX58/8ABRb/AJKV4b/7Bz/+&#10;hiv0Gr8+f+Ci3/JSvDf/AGDn/wDQxXiZx/ucvVfmfo/h5/yUNH0l/wCks+Ta1/B3/I3aH/1/2/8A&#10;6NWsitfwd/yN2h/9f9v/AOjVr89h8SP6vxP8Cfo/yP2iT7gp1NT7gp1frp/BIUUUUAFFFFABRRRQ&#10;AUUUUAfOv7d3/JAL/wD6+7f/ANDFfmdX6Y/t3f8AJAL/AP6+7f8A9DFfmdXwWe/70vRfqf1F4Y/8&#10;iSf/AF8l/wCkxNLwt/yMulf9fkP/AKMWv2kT7q/Svxb8Lf8AIy6V/wBfkP8A6MWv2kT7q/Su/h/4&#10;any/U+X8Vf4mD9J/+2ik9s5pAeeuT6UEKc459TXk/wC0H8edK+B/g97yYpca1cgpYWBbmR/7zeiD&#10;ufwr6qpUhRg5zdkj8OwmFr46vDDYaPNOTsl/X4vocJ+2B+0dH8KfDr+HNDnU+KtRjKgqfms4iP8A&#10;WHj7x6KPxr83pHaWRndi7uSzMxySTySa0/FXijUvGfiC+1rWLprzUbyUyTSt69gB2AHAHYCsqvzT&#10;H4yWNq872WyP7E4Y4do8OYJUI61Jazl3f+S6ffuwb7tfpL4c/wCTE4v+xdk/m1fm033a/SXw5/yY&#10;nF/2Lsn82r0Mm+Kr/hZ8t4hfwsD/ANfV+p+bI6ClpB0FLXzx+sn3x/wTh/5Ebxd/2EY//RVfYI6G&#10;vj7/AIJw/wDIjeLv+wjH/wCiq+wR0NfpWWf7pS9P1P4140/5H+K/xL/0lDqKKK9Y+MCiiigBp718&#10;Uf8ABSX/AI8/Av8A10u/5RV9rnvXxR/wUl/48/Av/XS7/lFXkZt/uVT5fmj77gT/AJKLDf8Ab3/p&#10;Ej4dr2D9kj/k4Pwj/wBd5P8A0W1eP17B+yR/ycH4R/67yf8Aotq+Bwf+80/8S/M/qHP/APkU4v8A&#10;69z/APSWfq0OlLSDpS1+qn8QBRRRQAUUUUAFFFFADK/Jr9qOTzf2gPGh9LtV/KNa/WWvya/ajjMX&#10;7QHjQHveK35xrXzOf/wIev6M/ZPC7/ka1/8Ar3/7dE8sooor4U/pkK2PBup/2H4v0LUScC0v4Jif&#10;ZZFJ/TNY9DdDjg+tOLcWmjOrTjVpypz2at95+20bq6Bh0IzT8j0rjfhF4h/4S74Y+GdYLbmu7CGR&#10;j/tbQG/UGuwUg8V+vQkpxUl1P4KrU5Uakqc94tp/J2AA59q+Gf29PAHiXxZ8QNAuNF0HUdVt47F0&#10;eSzgMiq24HBI6GvugYAxSEcjuR0rlxeHWLpOlJ2ue1keb1Mix0cdSgpNJqz21Vj8ef8AhTHj7/oT&#10;db/8A2/wrU8LfB3x1B4m0eWTwfrMccd7C7u1mwCqJFJJ49K/XPFIeleEsiop353+B+k1PFDH1IuL&#10;w8NfN/5ix8IKdRRX1B+MBRRRQAUUUUAFFFFABRRRQB86/t28/ADUAPvG8t//AEMV+Z+1h/Cfyr9r&#10;rqwt9QtzDcwJPE3VZVDD8jVE+EtFGD/ZVmf+2C/4V89j8qeNq+0U7aW2P1PhjjePDmBeDeHc7ycr&#10;81t0la1n2Pxy8MI3/CS6Twf+PyHt/wBNFr9oImBiU9BisxfC2iocjS7NXByCIF4/SuX+MPxl8P8A&#10;wX8MPqut3A818rbWan97cP8A3VH8z0Fa4HBrLoTc53T+Wxw8ScQ1OMa+HpYfDuM43SV+Zvmt5LsM&#10;+Mfxk0P4LeFJNZ1eYPM2UtbJT+8uZMcKo9PU9BX5ZfEz4laz8V/F934g1ybzLmc4SJCfLhjH3UQe&#10;gH5nmrXxX+K+ufGHxZca5rc3LErb2qE+Xbx9lUfzPc1xlfK5lmMsZLljpBbefmz9x4Q4SpcP0fb1&#10;/eryWr/lX8q/V9fQKKKK8U/RyazsrjUruC0tI2murh1iijQZLsTgAfjX6d6t4Qu/Af7IN54fvWV7&#10;yw0B4ptnQPgkj8CcfhXzj+wn8DX8TeJX8d6vb/8AEr0xilgjj/XTnIL/AEQfqfavv6W3WaFopFEq&#10;MMFWHBHvX2uT4Nxoyqy0c1Zenc/nLxB4ghUzCjgKPvKhJSl/i7X8lv5vyPxWg028uQBDZ3Mx/wCm&#10;cLN/IVpWvgfxJe4+z+HdXmz02afMf/Za/ZWHS7O2XbFaxRL6IgH9KmCKOigfSpjw+utT8P8AgnRV&#10;8Van/LvBr5z/APtT5U/YC8Laz4Z8EeJotZ0q80qSe/R4kvIWiZ1EeMgMBxX1aeff2pAgUf1px64r&#10;6XDUVhqUaSd7H45m2YzzfG1cdUjyubvZdNEv0H0UUV0HlBRRRQAzHGe9fIH/AAUC8Ga/4vtvBq6H&#10;o19q5ge6Mgs4Wk8vIjxnHTOD+VfX5FNON2TXLisOsVRlRk7Jns5NmlTJcfTx9KKk4X0e2qa/U/Hz&#10;/hS/j49PBut/+Abf4V6p+y78LvGGh/HTwve6h4X1Szs4ppC809syog8thkkjiv0ywOaYyggc5NeL&#10;SyOlSqRqKb0af3H6LjfEnHY3DVcNOhBKcXG93pdW7kg6UtFFfSH5CFFFFABRRRQAUUUUANHBr8rv&#10;2xLA2H7Q3ijII87yZh+MY/wr9T0+YtX5vft/aMbD43RXmMJe6dEwPqUJU/zFfO57C+FT7NH6v4Z1&#10;1Tzt039qEl9zT/Q+aaKKK+BP6mCiiigD9LP2EvGA8S/A+3092zPo9xJakdwpJdf5n8q+i85c4Ffn&#10;9/wTw8bjSvHGv+GJpMJqtulzApPG+LcGH4hh+VfoFnI9q/S8rre2wkH1Wn3H8ccaYH6hnuIilpN8&#10;6/7e1f43Q+iiivVPiQooooAKKKKACiiigAooooAKKKKACiiigCPHOOlAGBjGKR32hs9sV4b+0V+0&#10;/ofwRspLKFl1PxTPGWgsEPEXAw8p7L+prKrWhQg6lR2SO7A4DE5liI4XCQcpy6L832XmdH8cfj34&#10;e+Bvh43mpuLrUpgVs9Nib95O3qf7qjuxr8xfib8T9e+LXim41zXrnzZ3OIoEyIoE7Io7D37nms/x&#10;r421r4heIrvXNevXvdRuWyztwqDsqj+FR2FYVfnmYZjPGS5VpBbL/M/q7hThHD8PUva1PfryWsu3&#10;lHy893+AUUUV45+ghXcfBz4Uap8ZPHNn4e01SqP+8urnHywRA/Mx9+wHc1y3h/QNQ8U61aaTpVs9&#10;5qF3II4oUGSzH+Q9TX6lfs3/AAHs/gd4KS0KpNr14BJqN4v/AC0fnCKf7q5wPxPevYy3AvGVdfgW&#10;/wDkfAcYcT0+H8Hy0nevPSK7f3n5L8Xp3O+8F+ENN8A+FtO0DSIRBYWEQiiXucdSfUkkkn1Nb5z8&#10;2OtKw54pNw49T2r9ISSSS2R/Ic5yqSc5u8m7tvq2S0UUUEhRRRQAUUUUAFFFFABRRRQAUUUUAFFF&#10;FABRRRQAUUUUAFFFFAEUh2gV8T/8FH/DmbfwbrsacRvcWcrDtuCMufyavtkEEkd68X/a68DHx58D&#10;tejiTzLuwQX1uAMnKEFsf8B3V52YUnWws4Le1/u1PquFMcstzvDYiTsuaz9JLl/C9z8sKKKK/MD+&#10;0wooooA6n4X+OJvhx8QND8RwE/6DcK8oXq8R4dfxUmv2D0vUrfWNPtr+zlWe0uY1likXoysMgj6g&#10;1+Kdfon+wh8Wh4y+H03hW9lDaloG1Yger27FtpHrtII/KvqcixPJUlQl9rVev/DfkfiHibk7r4an&#10;mlJa0/dl/hb0fyf5n1RRRRX25/OIUUUUAFFFFABRRRQAUUUUAFFFFAEYbPTkimqCqgngCs/Xdd0/&#10;wxpc+qardxafY26lpbidtqIPc18DftIftp33jrz/AA/4Ilm0zQTlJ9QPyzXQ4+53RT+Z9q4MXjaW&#10;DhzVHr0XVn0uRcPY7iCv7LDRtFfFJ/Cv832S1+Wp6z+0t+2bZ+CFufDfgmaLUPEAyk+oDDw2Z6ED&#10;+84/IfpXwJqmrXmt6hPf6jcyXt5O5eWeZyzsx6kk1VJJJJOSeSTRX57i8bVxk+ab06Loj+rsg4cw&#10;XD9D2eGV5P4pPeX+S7L9dQooorgPqgqezsp9Ru4rS1hkuLmZxHFFEu53YnAAHc0thYXOqXsNnZwS&#10;XV1M4jjhiUs7MegAHU1+h/7Kn7J8HwxtIfE/ieFLnxVMmY4c7ksVPYer+p7dBXoYLBVMbU5Y7dX2&#10;PkuI+I8Lw7hva1Xeo/hj1b/RLq/1L37J37McPwj0lPEGvQpJ4tu0+bnIsoz/AMs19Sf4j+HSvpLv&#10;1oHBIoY8E1+k0KMMPTVOmtEfyBmWY4nNcVPF4uV5S+5Lol2SJKKKK3POCiiigAooooAKKKKACiii&#10;gAooooAKKKKACiiigAooooAKKKKACiiigAqGeFLmJ4pFDxupVlYZDA8EGpQc0tAbH5B/HX4Z3Hwm&#10;+J+s6BJGVtVkM9o/ZoHOU59vu/hXAV+kP7bPwLl+JvguDxBpEIk13Qw7eWo+a4gON6D1IxkD61+b&#10;3SvzTMsI8JXcUvdeq/ryP7H4RzyOe5ZCpJ/vI+7Nea6/9vLX710CiiivKPtgrt/gz8Ub74P/ABB0&#10;zxHaFniiby7qAf8ALWE/fX69x7gVxFFXCcqclOLs0c2Kw1LGUZ4atG8ZJpryZ+z3hjxHYeMNAsNZ&#10;0mcXWn3sQmhlHdT/ACPYjsa2f1r86/2NP2k0+HerHwj4kuW/4R+/kH2SeQ/LZynOQT2RuPofrX6I&#10;xsJFDAhkIyMHINfpuCxcMZSU1v1XZn8ZcR5DX4fx0sNU1g9Yy7r/ADWz8/KxPRRRXoHzAUUUUAFF&#10;FFABSYBoHIqvdXcVlA888qQwxqWeSRgqqB1JJ6CgEm3ZEqtu6V5t8Yvjz4X+Cmk/a9cu997KD9n0&#10;2A7p5j7DsPc8V4T8ev26tM8Pi50bwCU1XVB8ras65t4T0O0EfOR69PrXwz4i8Sar4u1efVNZv5tS&#10;1CZt0k9w+5j/AID2HAr5vHZxCheFD3pd+i/zP17hrw+xWZOOJzK9Ol/LtKX/AMivXXy6noPxv/aI&#10;8T/G/VS+oTGy0aJj9m0qFvkT0Z/77e56dq8soor4irVnWk51Hds/pLBYLDZfRjh8JBQhHZL+t/Pd&#10;hRRRWR2hWp4Z8L6r4z1u20jRbGXUNRuG2xwRDJPufQDuT0rp/hL8FvE/xm10ad4fs90SEfaL2bKw&#10;wL6s3c+ijk1+k/wM/Z68O/A/QxDp8K3eszKPteqyL+8mPoP7qjsB+NezgMtqYx8z0h3/AMj8+4o4&#10;xwnD8HRhadd7R7ecuy8t3+Jxn7M/7KemfBy0i1jWki1LxdKvzTj5o7QHOUiz+rdT24r6I+UIKQOG&#10;46g04H3r9Bo0KeHgqdNWSP5TzDMcTmuJlisXPmm/w8kuiXYfRRRWx54UUUUAFFFFABRRRQAUUUUA&#10;FFFFABRRRQAUUUUAFFFFABRRRQAUUUUAFFFFABRRRQBEUHIxx2r4H/a+/ZRl0C8uvG3g6zMulzs0&#10;uoafCuTbMcZkQZyVPJIHT6V97scocHFc0viq3i146DqZFtfSjda+YcJdp32f7Q7r1GQehrgxmGp4&#10;qn7Opp2fZn0vD+c4zI8V9awmqS96PSUev3b36b7XPxvor9BPjx+wxpfjOefWfBMkGhaq3zSWDLi2&#10;uGPfOf3ZPsCPaviLxz8MvFHw21F7PxHo1zpzqSFldd0Unurjg18BisBXwj99ad+h/VWR8UZbn1Ne&#10;wnafWD0kv815q5zFFFFeafXBX15+yv8AtiN4UW18JeOLl5dJGI7LVHOTbDnCScZK9MN2+lfIdFde&#10;GxNTCVPaU3/wTws5yXCZ7hXhcXG66PrF90/6v1P2utLu3v7aK4tpknt5VDxyxkMrqehBHUVZHCkY&#10;/Cvyq+CX7UXi74LyrbQTHWNAJy+mXbcL/wBcm5KH26e1fcnwm/a68B/FUw2iXTaLrUhCjTr7O5m9&#10;EcDDD8j7V95hM0oYpJN8suz/AEP5dz3grM8llKaj7WkvtRWy/vLdfl5nutFIDmgnFeyfAkYOFyeK&#10;CxIOD16V5R8Vv2mPAnwlhkj1PVku9TUcabZfvJyfQgcL+JFfGPxe/bh8Y/EBZbHw+D4U0l8qfIYP&#10;cuvvJj5f+A/nXl4rMcPhNJO77L+tD7PJeEc1zxqdGny039qWi+XV/JfM+xfjH+1B4M+DtvJDe3Y1&#10;PWh9zS7Nsy5/2j0QfXn2r4I+NP7UHjH4z3D291cnSdCB/d6XaNhW9DI3Vz9ePavI555bqV5ppHll&#10;c7mkkYszH1JPWmV8ZjM0r4q8V7sey/U/ojIOCctyO1WS9pVX2pdP8K2Xrq/MKKKK8Y/Qgoorqfh7&#10;8MfEvxS1pdM8N6XJfz5G+T7sUQ9Xfoo/WqjGU2oxV2zCvXpYam61eSjFbtuyXzOW6nA5NfSv7Pv7&#10;GGu/E3yda8T+doHh0nckbL/pF0P9kE/Ip/vHn2r6N+A37Ffh74aGHVvEhi8R+IVw6eZHi3tm/wBh&#10;c/MR/eP4AV9JgiMYxhR0r6/A5LtUxX3f5n4HxL4jOalhcm+dR/8Atqf5v5Lqc/4N8EaJ8PtCg0fQ&#10;dPi06whGBDEPvHuxPUk9ya6MHnGabnnG7n6UrDPHU+lfXKKirJWR+DTnOpJzqNuT1berZJRRRTEF&#10;FFFABRRRQAUUUUAFFFFABRRRQAUUUUAFFFFABRRRQAUUUUAFFFFABRRRQAUUUUAFFFFADP1Nct8Q&#10;fh7pfxI8PyaZqaugB8yC5gYrNbSD7skbjlWHqK6cfNjvnoaXP/fVTKKknGSui6VWdGaq0naS1TR8&#10;i6j+0F46/Zm1qLQfiTpz+KdBkbbYeIrPEcsqD++vQuBjIyD9a9o8KfGr4a/GbThaWuq6fqQlGH0+&#10;/UK/PYo45/DNdn4x8FaN8QNBn0fXtPi1DT5h80Uozg9mU9Qw7EV+ffx6/Yz8RfDCWXV/C7Ta/oOS&#10;zLEmLm1+oH3x/tD8RXh15YrB3lBe0p9nuvn1X3n6TllHI+ImqWJl9VxP80fgm+9tovyTim9ux9Xe&#10;Lv2Lvhb4q3SQ6GdFmOTv02Voxn/cJK/kBXmWp/8ABOLw9Mxax8Xajaqeiy2ySY/HIr4/8N/Grx74&#10;OYDSPFmrWiJwImuDKg9tj5A/KvQ9O/bc+LVggV9btbv3ubJCf0xXjPHZbW1q0bPy/wCA0foUOGuM&#10;Mv8AdwWYKUf7zf5SUl+J7T/w7aty/wDyPU+z0/s9c/8AodaNh/wTg0GNgbzxhqFwO4jtUjz+prxZ&#10;v28/iqy4F1pan1+xD/4qsXVf2zvi3qYI/wCEjjswf+fazjU/qDS9vlMdVSb/AK9TRZZx5W92eMhF&#10;fL9IH1/4b/YV+GGgssl7Z3etMpyRd3DKp+oQiurbWfg78DYTFFL4f8Nlf4YVXzT9cZYn61+aev8A&#10;xc8beKSw1XxZq94rdY2u2VP++FIH6Vybu0jFmYsx6knJo/tahR/3egl5v+v1D/UPMsw/5HGYymv5&#10;Vdr8Xb/yU+//AB1/wUM8LaS0tv4Y0W816UZC3M7fZ4s+oyCxH4CvmT4k/ta/EX4kK1vLq7aNpxyP&#10;sml/uiR6M4+Y/mK8aorzK+Z4rEaSlZdlofa5ZwZkmVNTp0VOS+1L3n+Oi+SQ6SRpXZ3Yu7HJZjkk&#10;02iivKPtgooqW2tpbydIIIpJ5nO1I41LMx9AByaAbSV2RVY07TLvWL6KzsLaa8u5WwkMKF3c+wFf&#10;Rvwf/Yb8XePFiv8AxJJ/wimkthgkiCS5kHsmcJ9W/Kvt34WfAjwd8HbDy9A0qNb0qBLqE3z3Ev1Y&#10;8gewwK97CZRXxFpT92Pnv9x+X574gZZld6WGftqq6J+6vWW33X+R8lfBb9gfVNc8jVPHty2k2hwy&#10;6TbENM4/236J9Bk19teDfA2heANGTS/D2l2+lWKdIYFxuPqT1Y+55roNvFIQDnFfZ4XA0MIrU1r3&#10;6n8751xHmOfT58ZU93pFaRXy6+ruyWiiiu8+aCiiigAooooAKKKKACiiigAooooAKKKKACiiigAo&#10;oooAKKKKACiiigAooooAKKKKACiiigAooooAKKKKACiiigApCoYYIyKWigD5/wDjJ+x14L+KrS31&#10;tH/wjetvlmvbKMbZW9ZI+Ax9xg18Z/E79j34h/Dd5JksB4h0xckXemDcwHq0f3h+Ga/UnPr+VJjn&#10;1NePisrw+J95rlfdH3uTcbZtkyVKM/aU19mWtvR7r8V5H4lzQyW8zxTRvFKhw0cilWU+hB5FMr9i&#10;PGPwh8G/EBP+Kg8OafqcnaWWECQfRxhh+deJeJ/2APh5rDvJps+oaIzdoZPMQfgx/rXztXIq8f4c&#10;lL8D9cwPifltVJYyjKm/L3l+Fn+B+clFfb+of8E2oS2bHx1Mg9J9PDfqHFZh/wCCbWqEn/iurbH/&#10;AGDW/wDjlcDynGr7H4r/ADPpo8ecOSV/rNv+3Z//ACJ8Z0V9s2P/AATaYsPtnjttvcQaaB/N67HQ&#10;/wDgnf4J091fUda1PVMHleIlP5E1pHJsZLeNvmjlr+IXD9JXhVcvSMv1SR+eucV1fg34V+LvH86R&#10;aBoF7qAJx5yxlIh9XOF/Wv058J/sxfDLweUksfCllNOvInvFM7j6bsgfgK9NgtYraFYoo1jjUYVE&#10;GAB7AV6lHIOtaf3f5/8AAPi8f4pws44DDtvvN2/BX/NHwd8Ov+CeOt6k0dx4y1yLSYs5NlYKJpCP&#10;QyEhR+ANfWXwz+APgn4SwKNA0WFL4DDahOPMuH/4GeQPYYFeiqSR70O20cDJr6DD5fQwutOOvd6s&#10;/KM24pzbOrxxVZ8n8sdI/ct/nceBiloor0T5UKKKKACiiigAooooAKKKKACiiigAooooAKKKKACi&#10;iigAooooAKKKKACiiigAooooAKKKKACiiigAooooAYxA+lfMt/8At8/DuwvLi1ltNYaSCV4n22yk&#10;ZViDj5vUV9LlTjg/Svz81j/gn746v9Xv7qPWNHEdxcSTKC0mQGckZ/OvKx1TF01H6rG+9z7XhjCZ&#10;Fi5VlndV00rctna+9+j8j2j/AIeE/Dj/AJ8ta/8AAcf/ABVH/Dwn4cf8+Wtf+A4/+Krwz/h3f49/&#10;6DOi/wDfUlH/AA7v8e/9BnRf++pK8j6zm3/Pv8P+Cff/ANkcB/8AQXL73/8AIHuf/Dwn4cf8+Wtf&#10;+A4/+Ko/4eE/Dj/ny1r/AMBx/wDFV4Z/w7v8e/8AQZ0X/vqSj/h3f49/6DOi/wDfUlH1nNv+ff4f&#10;8EP7I4D/AOguX3v/AOQPc/8Ah4T8OP8Any1r/wABx/8AFUf8PCfhx/z5a1/4Dj/4qvDP+Hd/j3/o&#10;M6L/AN9SUf8ADu/x7/0GdF/76ko+s5t/z7/D/gh/ZHAf/QXL73/8ge5/8PCfhx/z5a1/4Dj/AOKo&#10;/wCHhPw4/wCfLWv/AAHH/wAVXhn/AA7v8e/9BnRf++pKP+Hd/j3/AKDOi/8AfUlH1nNv+ff4f8EP&#10;7I4D/wCguX3v/wCQPc/+HhPw4/58ta/8Bx/8VR/w8J+HH/PlrX/gOP8A4qvDP+Hd/j3/AKDOi/8A&#10;fUlH/Du/x7/0GdF/76ko+s5t/wA+/wAP+CH9kcB/9Bcvvf8A8ge5/wDDwn4cf8+Wtf8AgOP/AIqj&#10;/h4T8OP+fLWv/Acf/FV4Z/w7v8e/9BnRf++pKP8Ah3f49/6DOi/99SUfWc2/59/h/wAEP7I4D/6C&#10;5fe//kD3P/h4T8OP+fLWv/Acf/FUf8PCfhx/z5a1/wCA4/8Aiq8M/wCHd/j3/oM6L/31JR/w7v8A&#10;Hv8A0GdF/wC+pKPrObf8+/w/4If2RwH/ANBcvvf/AMge5/8ADwn4cf8APlrX/gOP/iqP+HhPw4/5&#10;8ta/8Bx/8VXhn/Du/wAe/wDQZ0X/AL6ko/4d3+Pf+gzov/fUlH1nNv8An3+H/BD+yOA/+guX3v8A&#10;+QPc/wDh4T8OP+fLWv8AwHH/AMVR/wAPCfhx/wA+Wtf+A4/+Krwz/h3f49/6DOi/99SUf8O7/Hv/&#10;AEGdF/76ko+s5t/z7/D/AIIf2RwH/wBBcvvf/wAge5/8PCfhx/z5a1/4Dj/4qj/h4T8OP+fLWv8A&#10;wHH/AMVXhn/Du/x7/wBBnRf++pKP+Hd/j3/oM6L/AN9SUfWc2/59/h/wQ/sjgP8A6C5fe/8A5A9y&#10;P/BQn4cgcWWsk+n2cf8AxVOt/wDgoJ8OJmw9tq8Q/vNbgj9DXho/4J3+PCeda0Yf9/Kiuf8Agnn8&#10;QIULRatos7f3dzp+pFH1nNv+ff4f8EP7I4Den1uX3v8A+QPq/wAMftdfC3xTIkcXieCxlbpHfI8P&#10;Ppllx+tet2d1Bf20VxbTpcQSDcssbBlYeoI4Nflh43/ZO+JvgK0e7vPD7Xtmg3NNpsqz7R6lR836&#10;VyHhH4u+MfAOlX+l6Fr13p1leIY5IUbhT3KZ+43bIxRHOa1GXLi6Vvw/MK3h7gMxp+2yLGKa63ak&#10;vvjqvRrU/Unxx8d/Anw4la31/wAS2dldp1tgxklH1VckfjXlGpft9fDSykZIP7TvQP44rbAP/fRF&#10;fB3gT4VeMfixfyr4e0i61Z9+ZrpuI1Y93kbjP45r2rTP+CfnxHvIg11d6PYMf4GnaQj/AL5GKhZl&#10;j8R72Hpael/x2NZ8H8L5SvZ5pjr1OqUkv/JUpNfNnvX/AA8L+Hn/AEDtZ/78L/8AFUf8PC/h5/0D&#10;tZ/78L/8VXi3/Du3xx/0HtH/ACek/wCHdvjn/oPaN+T1X1jN/wDn3+C/zMf7K4C/6Cpfe/8A5A9r&#10;/wCHhnw7/wCgfrP/AH4X/wCKo/4eGfDz/oH61/4Dr/8AFV4r/wAO7PHX/Qd0f8pKT/h3Z46/6Duj&#10;/lJT+sZv/wA+/wAF/mP+yuAv+guX3v8A+QPa/wDh4Z8PP+gfrX/gOv8A8VR/w8M+Hn/QP1r/AMB1&#10;/wDiq8U/4d2+O/8AoO6P+T0f8O7vHf8A0HNG/KSj6xm3/Pv8F/mH9lcBf9Bcvvf/AMge2f8ADwz4&#10;d/8AQP1r/vwv/wAVR/w8N+Hf/QP1r/vwv/xVeJ/8O7vHf/Qc0b8pKT/h3Z47/wCg5o35SUvrGb/8&#10;+/wX+Yv7K4C/6C5fe/8A5A9t/wCHhfw6/wCgfrX/AH4X/wCKo/4eF/Dr/oH61/34X/4qvEf+Hdvj&#10;v/oO6N/5Eo/4d3ePP+g5o35PR9Yzb/n3+H/BD+yeA/8AoLl97/8AkD2//h4X8Ov+fDWv+/C//FUv&#10;/Dwr4df8+Gt/+A6//FV4h/w7v8d/9BzRvyko/wCHd/jv/oOaN+UlH1nNv+ff4f8ABD+yeA/+guX3&#10;v/5A9v8A+HhXw6/58Nb/APAdf/iqT/h4X8Ov+gfrX/gOv/xVeI/8O7/Hf/Qc0b8pKP8Ah3f47/6D&#10;mjflJR9Zzb/n3+H/AAQ/sngP/oLl97/+QPbf+Hhfw6/6B+tf9+F/+KoP/BQv4dD/AJh+tf8Afhf/&#10;AIqvEf8Ah3d48/6Dmjfk9H/Du3x3/wBB3Rv/ACJR9Yzb/n3+H/BD+yeA/wDoLl97/wDkD27/AIeG&#10;/Dv/AKB+tf8Afhf/AIqj/h4Z8O/+gfrX/fhf/iq8T/4d3eO/+g5o35SUf8O7vHf/AEHNG/KSj6xm&#10;/wDz7/Bf5h/ZXAX/AEFy+9//ACB7X/w8M+Hn/QP1r/wHX/4qj/h4Z8PP+gfrX/gOv/xVeKf8O7fH&#10;f/Qd0f8AJ6P+Hdnjr/oO6P8AlJT+sZv/AM+/wX+Y/wCyuAv+guX3v/5A9q/4eGfDz/oHaz/34X/4&#10;qr2h/t5eAfEOtWOlwWGsJNeTpAjPAoAZiAM/N05rwj/h3b46/wCg9o/5SVreEP2BPGfh7xVpGpz6&#10;5pTw2d3HO6or7mVWBIHvxVQr5s5Lmhp6L/Mwr5XwKqUnSxUuaztq9+n2D75ooor6o/EiJxvOPTrX&#10;5s61+3B8U7HW9Qt4r/T1jhuZYkBslJ2q5A7+gr9JVU5J6e/rX4u+Jh/xUur/APX7P/6Mavmc7r1a&#10;Cp+yk1e+3yP2Xw3yzBZlUxSxlGNTlULcyTtfmvY9w/4br+LH/QR0/wD8Ah/jR/w3X8WP+gjp/wD4&#10;BD/Gvnyivk/r+K/5+P7z9x/1XyT/AKBKf/gKPoP/AIbr+LH/AEEdP/8AAIf40f8ADdfxY/6COn/+&#10;AQ/xr58oo+v4r/n4/vD/AFXyT/oEp/8AgKPoP/huv4sf9BHT/wDwCH+NH/DdfxY/6COn/wDgEP8A&#10;Gvnyij6/iv8An4/vD/VfJP8AoEp/+Ao+g/8Ahuv4sf8AQR0//wAAh/jR/wAN1/Fj/oI6f/4BD/Gv&#10;nyij6/iv+fj+8P8AVfJP+gSn/wCAo+g/+G6/ix/0EdP/APAIf40f8N1/Fj/oI6f/AOAQ/wAa+fKK&#10;Pr+K/wCfj+8P9V8k/wCgSn/4Cj6D/wCG6/ix/wBBHT//AACH+NH/AA3X8WP+gjp//gEP8a+fKKPr&#10;+K/5+P7w/wBV8k/6BKf/AICj6D/4br+LH/QR0/8A8Ah/jR/w3X8WP+gjp/8A4BD/ABr58oo+v4r/&#10;AJ+P7w/1XyT/AKBKf/gKPoP/AIbr+LH/AEEdP/8AAIf40f8ADdfxY/6COn/+AQ/xr58oo+v4r/n4&#10;/vD/AFXyT/oEp/8AgKPoP/huv4sf9BHT/wDwCH+NH/DdfxY/6COn/wDgEP8AGvnyij6/iv8An4/v&#10;D/VfJP8AoEp/+Ao+g/8Ahuv4sf8AQR0//wAAh/jR/wAN1/Fj/oI6f/4BD/Gvnyij6/iv+fj+8P8A&#10;VfJP+gSn/wCAo+gn/bq+K78DUtPX3Fiv+Na2hf8ABQD4k6bKpv7fSdVhz8yvAYmI9ip/pXzPRVrM&#10;MWndVH95nPhPIqkeWWEhbyjb8Vqfp58Dv2ufCnxiuI9MmB8P+IHHy2F1JuWY9/LfADfQ81F4p/Yq&#10;+HXi/wAT6hrt5DfRXF9KZpYoLjZGGPXCgcZ6/WvzLhne3ljlhkaGWNg6SIcMrA5BB7EV+hmvfFTx&#10;Kf2IoPFY1AjxBLZpC96ow+DL5Zb/AHtvf15r6LCY+ONpyji4KTgr/wBeZ+Q59wvX4exdGrkdd0o1&#10;5Kna70b213cfXVed9Dxl+0d8PP2YNAi8EeFbRtcvtPDR/ZbeTCROSSfNkxy2TyBz9K8D1r9vv4l6&#10;jcO9lHpOlxE/LHHbmQge5Y8182szOzMzFmYlmZjkknqSaSvFrZriKmkHyxWyR+kZfwPlOFXPiaft&#10;qr1lKet293bZfn5s+g1/bq+LCjB1LTz7myH+NL/w3X8V/wDoI6f/AOAQ/wAa+e6K5Pr+K/5+P7z2&#10;v9V8j/6A6f8A4Cj6D/4br+LH/QR0/wD8Ah/jR/w3X8WP+gjp/wD4BD/Gvnyij6/iv+fj+8P9V8k/&#10;6BKf/gKPoP8A4br+LH/QR0//AMAh/jR/w3X8WP8AoI6f/wCAQ/xr58oo+v4r/n4/vD/VfJP+gSn/&#10;AOAo+g/+G6/ix/0EdP8A/AIf40f8N1/Fj/oI6f8A+AQ/xr58oo+v4r/n4/vD/VfJP+gSn/4Cj6D/&#10;AOG6/ix/0EdP/wDAIf40f8N1/Fj/AKCOn/8AgEP8a+fKKPr+K/5+P7w/1XyT/oEp/wDgKPoP/huv&#10;4sf9BHT/APwCH+NH/DdfxY/6COn/APgEP8a+fKKPr+K/5+P7w/1XyT/oEp/+Ao+g/wDhuv4sf9BH&#10;T/8AwCH+NH/DdfxY/wCgjp//AIBD/Gvnyij6/iv+fj+8P9V8k/6BKf8A4Cj6D/4br+LH/QR0/wD8&#10;Ah/jR/w3X8WP+gjp/wD4BD/Gvnyij6/iv+fj+8P9V8k/6BKf/gKPoP8A4br+LH/QR0//AMAh/jR/&#10;w3X8WP8AoI6f/wCAQ/xr58oo+v4r/n4/vD/VfJP+gSn/AOAo+g/+G6/ix/0EdP8A/AIf40f8N1/F&#10;j/oI6f8A+AQ/xr58oo+v4r/n4/vD/VfJP+gSn/4Cj6E/4br+K5Of7Q07/wAAl/xrZ8Fftq/E7XvG&#10;eh6fd32nvbXV7FBIFs1BKs4Bwc+hr5irpfhj/wAlH8Mf9hGD/wBGCtaWOxTnFOo9+5x43hnJYYar&#10;KOEgmov7K7H7LUUUV+mn8akecYGcGvxb8Tf8jNrH/X7P/wCjGr9o2jzn0rwO5/Yk+Fd7dz3MulXL&#10;SzSNK5+1vyzEk9/U14Oa4GpjVBU2tL7/ACP0zgjiXB8OTxEsYpPnUbcqT2ve92u5+YtFfpwP2HPh&#10;QP8AmDXB+t2/+NOH7EHwnHXQ5j9buT/GvB/sLFd197/yP1T/AIidk3/Pup/4Cv8A5I/MWiv0/H7E&#10;XwlH/MAlP1u5P8aeP2JvhKP+Zec/W6k/xpf2HiO6/H/IX/ETsm/59VPuj/8AJH5e0V+oq/sVfCZf&#10;+ZcJ+tzJ/wDFU8fsXfCUf8yyD9biT/4qj+wcR/Ovx/yF/wARPyf/AJ9VPuj/APJH5b0V+pa/sZ/C&#10;Rf8AmVoz9Z5P/iqcP2NvhGP+ZThP1nk/+Ko/sLEfzr8f8hf8RPyj/n1U+6P/AMkfllRX6nj9jn4S&#10;Dp4Th/7/AEn/AMVTh+x78JR/zKUH/f6T/wCKp/2DX/mX4/5C/wCIn5T/AM+qn3R/+SPyuor9VB+y&#10;D8JR/wAyjb/9/ZP/AIqlH7InwmH/ADKFt+Mj/wDxVP8AsHEfzL8f8hf8RQyr/nzU+6P/AMkflVRX&#10;6rj9kb4Tj/mT7X/v4/8A8VSj9kj4Tj/mT7T/AL7f/Gj+wsR/Mvx/yJ/4ijlf/Pmp90f/AJI/Keiv&#10;1bH7JfwnH/MnWn/fT/404fsnfCgf8ybZ/wDfT/40/wCwq/8AMvx/yF/xFHK/+fNT/wAl/wDkj8oq&#10;K/V8fspfCkf8yZYf+Pf404fsrfCof8yZYf8Aj3+NH9g1/wCdfj/kL/iKOWf8+Kn/AJL/AJn5PUV+&#10;sg/Za+FY/wCZL078m/xpR+y78LB/zJenf98t/jT/ALAr/wA6/En/AIill3/Pif8A5L/mfk1miv1m&#10;/wCGYPhZtIPgrTf++W/xrl/Ev7FHwr8QwlY9FfSZD0lsJmRh+BJH6VMshxCWkk/v/wAjSl4oZXKV&#10;qlGcV3tF/qfmDX3HrYI/4J4WeT/yxi4/7ea84+Of7EeufDmwn1nwvdTeI9GhXdNE6AXUQHVsLw4H&#10;sM+1ej60C3/BPKywpJMMQAA5/wCPqpwuHq4Z14VVZ8jOjPM3wWc08uxGCqKUfrFO/dPXRp6o+HKK&#10;+qvgl+wrq/jjToNX8X3s3h6wmUSRWUKA3TA9C+7hM+mCfpX0z4d/Yt+FXh+3CPoH9pyDrNfTM7H8&#10;iB+lc9DJ8VXjzW5V5npZn4g5Nl1R0YydSS35Vdfe2l91z8vKK/Wf/hmD4WYx/wAIVpv/AHy3+NNP&#10;7LvwrP8AzJem/wDfLf412f2BW/nX4ngf8RSy7/nxP/yX/M/Jqiv1jP7LXwrP/Ml6d+Tf400/sr/C&#10;o/8AMmaf+Tf40f2BW/nX4/5Ff8RRyz/nxP8A8l/zPyeor9Xz+yh8KT/zJlj+bf400/snfCg/8ybZ&#10;/wDfT/40v7Br/wA6/H/If/EUMr/58VP/ACX/AOSPyior9Wj+yZ8Jz/zJ1n/32/8AjTT+yR8Jz/zJ&#10;1p/32/8AjR/YOI/mX4/5D/4ihlf/AD5qfdH/AOSPynor9Vz+yN8Jj/zJ9r/38f8A+Kpp/ZD+Ex/5&#10;lC2/7+P/APFVP9g1/wCZfj/kV/xFDKv+fNT7o/8AyR+VVFfqof2QPhMf+ZRt/wDv7J/8VTT+x98J&#10;T/zKUH/f6T/4qj+wcR/Mvx/yK/4iflP/AD5qfdH/AOSPytor9UD+x18JD/zKcH/f6T/4qmH9jb4S&#10;H/mU4h/23k/+Kpf2FiP51+P+Q/8AiJ+Uf8+qn3R/+SPyyor9Sz+xn8JD/wAysn/gRJ/8VTD+xf8A&#10;CU/8yyB9LiT/AOKo/sHEfzr8f8g/4ifk/wDz6qfdH/5I/Leiv1EP7FXwlP8AzLhH0uZP/iqYf2Jf&#10;hKf+ZecfS6k/xo/sHEfzr8f8iv8AiJ2T/wDPqp90f/kj8vqK/T4/sRfCY/8AMAlH0u5P8aYf2H/h&#10;Of8AmBzj6Xcn+NH9hYnuvvf+Q/8AiJ2Tf8+6n3R/+SPzErpvhjx8R/DH/YSg/wDRgr9Ej+w58KCc&#10;DRrj8Lp/8asaV+xb8L9F1W01G10u5FxayrNETdvgMpyOM+oq6eR4mMk21p5/8A5sT4lZPWoTpxp1&#10;LtNfCuq/xHvdFFFfdH80BRRRQAUUUUAFFFFABRRRQAUUUUAFFFFABRRRQAUUUUAFFFFABRRRQAUU&#10;UUAFFFFAETIGyMDB7HvXMp8PNDj8NxaGtlGNMjuBcpb4+QOJPMHHpu5xRRQ4qW5Sq1KXwSa6/NbP&#10;5HVAYpaKKCQooooAKKKKACiiigAooooAKKKKACiiigAooooAKKKKACiiigAooooAKKKKACiiigD/&#10;2VBLAwQUAAYACAAAACEAlMtzHOEAAAALAQAADwAAAGRycy9kb3ducmV2LnhtbEyPQUvDQBCF74L/&#10;YRnBm93EaGjTbEop6qkItoL0ts1Ok9DsbMhuk/TfOz3paWZ4jzffy1eTbcWAvW8cKYhnEQik0pmG&#10;KgXf+/enOQgfNBndOkIFV/SwKu7vcp0ZN9IXDrtQCQ4hn2kFdQhdJqUva7Taz1yHxNrJ9VYHPvtK&#10;ml6PHG5b+RxFqbS6If5Q6w43NZbn3cUq+Bj1uE7it2F7Pm2uh/3r5882RqUeH6b1EkTAKfyZ4YbP&#10;6FAw09FdyHjRKkiTF3YqWKQ8b3ocxVzuyFuaLOYgi1z+71D8AgAA//8DAFBLAwQUAAYACAAAACEA&#10;GZS7ycMAAACnAQAAGQAAAGRycy9fcmVscy9lMm9Eb2MueG1sLnJlbHO8kMsKwjAQRfeC/xBmb9N2&#10;ISKmbkRwK/oBQzJNo82DJIr+vQFBFAR3LmeGe+5hVuubHdmVYjLeCWiqGhg56ZVxWsDxsJ0tgKWM&#10;TuHoHQm4U4J1N52s9jRiLqE0mJBYobgkYMg5LDlPciCLqfKBXLn0PlrMZYyaB5Rn1MTbup7z+M6A&#10;7oPJdkpA3KkW2OEeSvNvtu97I2nj5cWSy18quLGluwAxasoCLCmDz2VbnQJp4N8lmv9INC8J/vHe&#10;7gEAAP//AwBQSwECLQAUAAYACAAAACEAihU/mAwBAAAVAgAAEwAAAAAAAAAAAAAAAAAAAAAAW0Nv&#10;bnRlbnRfVHlwZXNdLnhtbFBLAQItABQABgAIAAAAIQA4/SH/1gAAAJQBAAALAAAAAAAAAAAAAAAA&#10;AD0BAABfcmVscy8ucmVsc1BLAQItABQABgAIAAAAIQBf/KeHWgYAAOoXAAAOAAAAAAAAAAAAAAAA&#10;ADwCAABkcnMvZTJvRG9jLnhtbFBLAQItAAoAAAAAAAAAIQBxIMR1UBcCAFAXAgAVAAAAAAAAAAAA&#10;AAAAAMIIAABkcnMvbWVkaWEvaW1hZ2UxLmpwZWdQSwECLQAKAAAAAAAAACEAsDlApLd1AAC3dQAA&#10;FQAAAAAAAAAAAAAAAABFIAIAZHJzL21lZGlhL2ltYWdlMi5qcGVnUEsBAi0AFAAGAAgAAAAhAJTL&#10;cxzhAAAACwEAAA8AAAAAAAAAAAAAAAAAL5YCAGRycy9kb3ducmV2LnhtbFBLAQItABQABgAIAAAA&#10;IQAZlLvJwwAAAKcBAAAZAAAAAAAAAAAAAAAAAD2XAgBkcnMvX3JlbHMvZTJvRG9jLnhtbC5yZWxz&#10;UEsFBgAAAAAHAAcAwAEAADeYAgAAAA==&#10;">
                 <v:shapetype id="_x0000_t75" coordsize="21600,21600" o:spt="75" o:preferrelative="t" path="m@4@5l@4@11@9@11@9@5xe" filled="f" stroked="f">
@@ -1238,6 +1239,7 @@
           <w:noProof/>
           <w:sz w:val="28"/>
           <w:szCs w:val="28"/>
+          <w:lang w:val="en-US"/>
         </w:rPr>
         <w:drawing>
           <wp:inline distT="0" distB="0" distL="0" distR="0" wp14:anchorId="4FAAE375" wp14:editId="43564E9D">
@@ -2873,14 +2875,16 @@
                     <w:rPr>
                       <w:sz w:val="28"/>
                       <w:szCs w:val="28"/>
+                      <w:lang w:val="en-US"/>
                     </w:rPr>
                   </w:pPr>
                   <w:r>
                     <w:rPr>
                       <w:sz w:val="28"/>
                       <w:szCs w:val="28"/>
-                    </w:rPr>
-                    <w:t>300</w:t>
+                      <w:lang w:val="en-US"/>
+                    </w:rPr>
+                    <w:t>100</w:t>
                   </w:r>
                 </w:p>
               </w:tc>
@@ -3082,7 +3086,7 @@
                       <w:sz w:val="28"/>
                       <w:szCs w:val="28"/>
                     </w:rPr>
-                    <w:t>100</w:t>
+                    <w:t>300</w:t>
                   </w:r>
                 </w:p>
               </w:tc>
@@ -3418,7 +3422,7 @@
                       <w:sz w:val="28"/>
                       <w:szCs w:val="28"/>
                     </w:rPr>
-                    <w:t>100</w:t>
+                    <w:t>40</w:t>
                   </w:r>
                 </w:p>
               </w:tc>
@@ -3567,8 +3571,10 @@
                       <w:sz w:val="28"/>
                       <w:szCs w:val="28"/>
                     </w:rPr>
-                    <w:t>200</w:t>
+                    <w:t>60</w:t>
                   </w:r>
+                  <w:bookmarkStart w:id="0" w:name="_GoBack"/>
+                  <w:bookmarkEnd w:id="0"/>
                 </w:p>
               </w:tc>
               <w:tc>
@@ -4741,6 +4747,7 @@
           <w:noProof/>
           <w:sz w:val="28"/>
           <w:szCs w:val="28"/>
+          <w:lang w:val="en-US"/>
         </w:rPr>
         <w:lastRenderedPageBreak/>
         <w:drawing>
@@ -5546,6 +5553,7 @@
           <w:noProof/>
           <w:sz w:val="28"/>
           <w:szCs w:val="28"/>
+          <w:lang w:val="en-US"/>
         </w:rPr>
         <w:lastRenderedPageBreak/>
         <w:drawing>
@@ -5758,6 +5766,7 @@
           <w:noProof/>
           <w:sz w:val="28"/>
           <w:szCs w:val="28"/>
+          <w:lang w:val="en-US"/>
         </w:rPr>
         <w:lastRenderedPageBreak/>
         <w:drawing>
@@ -6454,6 +6463,7 @@
           <w:noProof/>
           <w:sz w:val="28"/>
           <w:szCs w:val="28"/>
+          <w:lang w:val="en-US"/>
         </w:rPr>
         <w:drawing>
           <wp:inline distT="0" distB="0" distL="0" distR="0" wp14:anchorId="52EDB5C9" wp14:editId="2CA851FD">
@@ -6721,6 +6731,7 @@
           <w:noProof/>
           <w:sz w:val="28"/>
           <w:szCs w:val="28"/>
+          <w:lang w:val="en-US"/>
         </w:rPr>
         <w:drawing>
           <wp:inline distT="0" distB="0" distL="0" distR="0" wp14:anchorId="78D97FF9" wp14:editId="02CD9021">
@@ -7631,6 +7642,7 @@
           <w:noProof/>
           <w:sz w:val="28"/>
           <w:szCs w:val="28"/>
+          <w:lang w:val="en-US"/>
         </w:rPr>
         <w:lastRenderedPageBreak/>
         <w:drawing>
@@ -8119,6 +8131,7 @@
           <w:noProof/>
           <w:sz w:val="28"/>
           <w:szCs w:val="28"/>
+          <w:lang w:val="en-US"/>
         </w:rPr>
         <w:drawing>
           <wp:inline distT="0" distB="0" distL="0" distR="0" wp14:anchorId="58B47699" wp14:editId="019644C4">
@@ -8625,21 +8638,7 @@
           <w:sz w:val="28"/>
           <w:szCs w:val="28"/>
         </w:rPr>
-        <w:t>INSERT INTO bxhdoidua.tblgiaidau (nam_to_chuc) VALUES (</w:t>
-      </w:r>
-      <w:r>
-        <w:rPr>
-          <w:sz w:val="28"/>
-          <w:szCs w:val="28"/>
-        </w:rPr>
-        <w:t>2020</w:t>
-      </w:r>
-      <w:r>
-        <w:rPr>
-          <w:sz w:val="28"/>
-          <w:szCs w:val="28"/>
-        </w:rPr>
-        <w:t>)</w:t>
+        <w:t>INSERT INTO bxhdoidua.tblgiaidau (nam_to_chuc) VALUES (2020)</w:t>
       </w:r>
     </w:p>
     <w:p>
@@ -8659,21 +8658,7 @@
           <w:sz w:val="28"/>
           <w:szCs w:val="28"/>
         </w:rPr>
-        <w:t>INSERT INTO bxhdoidua.tblgiaidau (nam_to_chuc) VALUES (20</w:t>
-      </w:r>
-      <w:r>
-        <w:rPr>
-          <w:sz w:val="28"/>
-          <w:szCs w:val="28"/>
-        </w:rPr>
-        <w:t>21</w:t>
-      </w:r>
-      <w:r>
-        <w:rPr>
-          <w:sz w:val="28"/>
-          <w:szCs w:val="28"/>
-        </w:rPr>
-        <w:t>)</w:t>
+        <w:t>INSERT INTO bxhdoidua.tblgiaidau (nam_to_chuc) VALUES (2021)</w:t>
       </w:r>
     </w:p>
     <w:p>
@@ -8693,21 +8678,7 @@
           <w:sz w:val="28"/>
           <w:szCs w:val="28"/>
         </w:rPr>
-        <w:t>INSERT INTO bxhdoidua.tblgiaidau (nam_to_chuc) VALUES (20</w:t>
-      </w:r>
-      <w:r>
-        <w:rPr>
-          <w:sz w:val="28"/>
-          <w:szCs w:val="28"/>
-        </w:rPr>
-        <w:t>22</w:t>
-      </w:r>
-      <w:r>
-        <w:rPr>
-          <w:sz w:val="28"/>
-          <w:szCs w:val="28"/>
-        </w:rPr>
-        <w:t>)</w:t>
+        <w:t>INSERT INTO bxhdoidua.tblgiaidau (nam_to_chuc) VALUES (2022)</w:t>
       </w:r>
     </w:p>
     <w:p>
@@ -9067,7 +9038,7 @@
 </file>
 
 <file path=word/numbering.xml><?xml version="1.0" encoding="utf-8"?>
-<w:numbering xmlns:wpc="http://schemas.microsoft.com/office/word/2010/wordprocessingCanvas" xmlns:cx="http://schemas.microsoft.com/office/drawing/2014/chartex" xmlns:cx1="http://schemas.microsoft.com/office/drawing/2015/9/8/chartex" xmlns:cx2="http://schemas.microsoft.com/office/drawing/2015/10/21/chartex" xmlns:cx3="http://schemas.microsoft.com/office/drawing/2016/5/9/chartex" xmlns:cx4="http://schemas.microsoft.com/office/drawing/2016/5/10/chartex" xmlns:cx5="http://schemas.microsoft.com/office/drawing/2016/5/11/chartex" xmlns:cx6="http://schemas.microsoft.com/office/drawing/2016/5/12/chartex" xmlns:cx7="http://schemas.microsoft.com/office/drawing/2016/5/13/chartex" xmlns:cx8="http://schemas.microsoft.com/office/drawing/2016/5/14/chartex" xmlns:mc="http://schemas.openxmlformats.org/markup-compatibility/2006" xmlns:aink="http://schemas.microsoft.com/office/drawing/2016/ink" xmlns:am3d="http://schemas.microsoft.com/office/drawing/2017/model3d" xmlns:o="urn:schemas-microsoft-com:office:office" xmlns:r="http://schemas.openxmlformats.org/officeDocument/2006/relationships" xmlns:m="http://schemas.openxmlformats.org/officeDocument/2006/math" xmlns:v="urn:schemas-microsoft-com:vml" xmlns:wp14="http://schemas.microsoft.com/office/word/2010/wordprocessingDrawing" xmlns:wp="http://schemas.openxmlformats.org/drawingml/2006/wordprocessingDrawing" xmlns:w10="urn:schemas-microsoft-com:office:word" xmlns:w="http://schemas.openxmlformats.org/wordprocessingml/2006/main" xmlns:w14="http://schemas.microsoft.com/office/word/2010/wordml" xmlns:w15="http://schemas.microsoft.com/office/word/2012/wordml" xmlns:w16cex="http://schemas.microsoft.com/office/word/2018/wordml/cex" xmlns:w16cid="http://schemas.microsoft.com/office/word/2016/wordml/cid" xmlns:w16="http://schemas.microsoft.com/office/word/2018/wordml" xmlns:w16sdtdh="http://schemas.microsoft.com/office/word/2020/wordml/sdtdatahash" xmlns:w16se="http://schemas.microsoft.com/office/word/2015/wordml/symex" xmlns:wpg="http://schemas.microsoft.com/office/word/2010/wordprocessingGroup" xmlns:wpi="http://schemas.microsoft.com/office/word/2010/wordprocessingInk" xmlns:wne="http://schemas.microsoft.com/office/word/2006/wordml" xmlns:wps="http://schemas.microsoft.com/office/word/2010/wordprocessingShape" mc:Ignorable="w14 w15 w16se w16cid w16 w16cex w16sdtdh wp14">
+<w:numbering xmlns:wpc="http://schemas.microsoft.com/office/word/2010/wordprocessingCanvas" xmlns:cx="http://schemas.microsoft.com/office/drawing/2014/chartex" xmlns:mc="http://schemas.openxmlformats.org/markup-compatibility/2006" xmlns:o="urn:schemas-microsoft-com:office:office" xmlns:r="http://schemas.openxmlformats.org/officeDocument/2006/relationships" xmlns:m="http://schemas.openxmlformats.org/officeDocument/2006/math" xmlns:v="urn:schemas-microsoft-com:vml" xmlns:wp14="http://schemas.microsoft.com/office/word/2010/wordprocessingDrawing" xmlns:wp="http://schemas.openxmlformats.org/drawingml/2006/wordprocessingDrawing" xmlns:w10="urn:schemas-microsoft-com:office:word" xmlns:w="http://schemas.openxmlformats.org/wordprocessingml/2006/main" xmlns:w14="http://schemas.microsoft.com/office/word/2010/wordml" xmlns:w15="http://schemas.microsoft.com/office/word/2012/wordml" xmlns:w16se="http://schemas.microsoft.com/office/word/2015/wordml/symex" xmlns:wpg="http://schemas.microsoft.com/office/word/2010/wordprocessingGroup" xmlns:wpi="http://schemas.microsoft.com/office/word/2010/wordprocessingInk" xmlns:wne="http://schemas.microsoft.com/office/word/2006/wordml" xmlns:wps="http://schemas.microsoft.com/office/word/2010/wordprocessingShape" mc:Ignorable="w14 w15 w16se wp14">
   <w:abstractNum w:abstractNumId="0" w15:restartNumberingAfterBreak="0">
     <w:nsid w:val="2DD617A7"/>
     <w:multiLevelType w:val="hybridMultilevel"/>
@@ -10079,7 +10050,7 @@
 </file>
 
 <file path=word/styles.xml><?xml version="1.0" encoding="utf-8"?>
-<w:styles xmlns:mc="http://schemas.openxmlformats.org/markup-compatibility/2006" xmlns:r="http://schemas.openxmlformats.org/officeDocument/2006/relationships" xmlns:w="http://schemas.openxmlformats.org/wordprocessingml/2006/main" xmlns:w14="http://schemas.microsoft.com/office/word/2010/wordml" xmlns:w15="http://schemas.microsoft.com/office/word/2012/wordml" xmlns:w16cex="http://schemas.microsoft.com/office/word/2018/wordml/cex" xmlns:w16cid="http://schemas.microsoft.com/office/word/2016/wordml/cid" xmlns:w16="http://schemas.microsoft.com/office/word/2018/wordml" xmlns:w16sdtdh="http://schemas.microsoft.com/office/word/2020/wordml/sdtdatahash" xmlns:w16se="http://schemas.microsoft.com/office/word/2015/wordml/symex" mc:Ignorable="w14 w15 w16se w16cid w16 w16cex w16sdtdh">
+<w:styles xmlns:mc="http://schemas.openxmlformats.org/markup-compatibility/2006" xmlns:r="http://schemas.openxmlformats.org/officeDocument/2006/relationships" xmlns:w="http://schemas.openxmlformats.org/wordprocessingml/2006/main" xmlns:w14="http://schemas.microsoft.com/office/word/2010/wordml" xmlns:w15="http://schemas.microsoft.com/office/word/2012/wordml" xmlns:w16se="http://schemas.microsoft.com/office/word/2015/wordml/symex" mc:Ignorable="w14 w15 w16se">
   <w:docDefaults>
     <w:rPrDefault>
       <w:rPr>
@@ -10095,7 +10066,7 @@
       </w:pPr>
     </w:pPrDefault>
   </w:docDefaults>
-  <w:latentStyles w:defLockedState="0" w:defUIPriority="99" w:defSemiHidden="0" w:defUnhideWhenUsed="0" w:defQFormat="0" w:count="376">
+  <w:latentStyles w:defLockedState="0" w:defUIPriority="99" w:defSemiHidden="0" w:defUnhideWhenUsed="0" w:defQFormat="0" w:count="371">
     <w:lsdException w:name="Normal" w:uiPriority="1" w:qFormat="1"/>
     <w:lsdException w:name="heading 1" w:uiPriority="1" w:qFormat="1"/>
     <w:lsdException w:name="heading 2" w:semiHidden="1" w:uiPriority="9" w:unhideWhenUsed="1" w:qFormat="1"/>
@@ -10467,11 +10438,6 @@
     <w:lsdException w:name="List Table 5 Dark Accent 6" w:uiPriority="50"/>
     <w:lsdException w:name="List Table 6 Colorful Accent 6" w:uiPriority="51"/>
     <w:lsdException w:name="List Table 7 Colorful Accent 6" w:uiPriority="52"/>
-    <w:lsdException w:name="Mention" w:semiHidden="1" w:unhideWhenUsed="1"/>
-    <w:lsdException w:name="Smart Hyperlink" w:semiHidden="1" w:unhideWhenUsed="1"/>
-    <w:lsdException w:name="Hashtag" w:semiHidden="1" w:unhideWhenUsed="1"/>
-    <w:lsdException w:name="Unresolved Mention" w:semiHidden="1" w:unhideWhenUsed="1"/>
-    <w:lsdException w:name="Smart Link" w:semiHidden="1" w:unhideWhenUsed="1"/>
   </w:latentStyles>
   <w:style w:type="paragraph" w:default="1" w:styleId="Normal">
     <w:name w:val="Normal"/>

</xml_diff>

<commit_message>
bxh chang dua page
</commit_message>
<xml_diff>
--- a/tong-hop-bai-tap-thay-hung.docx
+++ b/tong-hop-bai-tap-thay-hung.docx
@@ -341,7 +341,7 @@
               </wp:anchor>
             </w:drawing>
           </mc:Choice>
-          <mc:Fallback xmlns:w16sdtdh="http://schemas.microsoft.com/office/word/2020/wordml/sdtdatahash" xmlns:w16="http://schemas.microsoft.com/office/word/2018/wordml" xmlns:w16cid="http://schemas.microsoft.com/office/word/2016/wordml/cid" xmlns:w16cex="http://schemas.microsoft.com/office/word/2018/wordml/cex" xmlns:am3d="http://schemas.microsoft.com/office/drawing/2017/model3d" xmlns:aink="http://schemas.microsoft.com/office/drawing/2016/ink" xmlns:cx8="http://schemas.microsoft.com/office/drawing/2016/5/14/chartex" xmlns:cx7="http://schemas.microsoft.com/office/drawing/2016/5/13/chartex" xmlns:cx6="http://schemas.microsoft.com/office/drawing/2016/5/12/chartex" xmlns:cx5="http://schemas.microsoft.com/office/drawing/2016/5/11/chartex" xmlns:cx4="http://schemas.microsoft.com/office/drawing/2016/5/10/chartex" xmlns:cx3="http://schemas.microsoft.com/office/drawing/2016/5/9/chartex" xmlns:cx2="http://schemas.microsoft.com/office/drawing/2015/10/21/chartex" xmlns:cx1="http://schemas.microsoft.com/office/drawing/2015/9/8/chartex">
+          <mc:Fallback xmlns:cx1="http://schemas.microsoft.com/office/drawing/2015/9/8/chartex" xmlns:cx2="http://schemas.microsoft.com/office/drawing/2015/10/21/chartex" xmlns:cx3="http://schemas.microsoft.com/office/drawing/2016/5/9/chartex" xmlns:cx4="http://schemas.microsoft.com/office/drawing/2016/5/10/chartex" xmlns:cx5="http://schemas.microsoft.com/office/drawing/2016/5/11/chartex" xmlns:cx6="http://schemas.microsoft.com/office/drawing/2016/5/12/chartex" xmlns:cx7="http://schemas.microsoft.com/office/drawing/2016/5/13/chartex" xmlns:cx8="http://schemas.microsoft.com/office/drawing/2016/5/14/chartex" xmlns:aink="http://schemas.microsoft.com/office/drawing/2016/ink" xmlns:am3d="http://schemas.microsoft.com/office/drawing/2017/model3d" xmlns:w16cex="http://schemas.microsoft.com/office/word/2018/wordml/cex" xmlns:w16cid="http://schemas.microsoft.com/office/word/2016/wordml/cid" xmlns:w16="http://schemas.microsoft.com/office/word/2018/wordml" xmlns:w16sdtdh="http://schemas.microsoft.com/office/word/2020/wordml/sdtdatahash">
             <w:pict>
               <v:group w14:anchorId="65531097" id="Group 1" o:spid="_x0000_s1026" style="position:absolute;margin-left:31.7pt;margin-top:48.2pt;width:518.8pt;height:771.7pt;z-index:-251657216;mso-position-horizontal-relative:page;mso-position-vertical-relative:page" coordorigin="634,964" coordsize="10376,15434" o:gfxdata="UEsDBBQABgAIAAAAIQCKFT+YDAEAABUCAAATAAAAW0NvbnRlbnRfVHlwZXNdLnhtbJSRwU7DMAyG&#10;70i8Q5QratPtgBBqu8M6joDQeIAocdtA40RxKNvbk3abBNNA4pjY3+/PSbna2YGNEMg4rPgiLzgD&#10;VE4b7Cr+un3I7jijKFHLwSFUfA/EV/X1VbndeyCWaKSK9zH6eyFI9WAl5c4DpkrrgpUxHUMnvFTv&#10;sgOxLIpboRxGwJjFKYPXZQOt/Bgi2+zS9cHkzUPH2frQOM2quLFTwFwQF5kAA50x0vvBKBnTdmJE&#10;fWaWHa3yRM491BtPN0mdX54wVX5KfR9w5J7ScwajgT3LEB+lTepCBxKwdI1T+d8Zk6SlzLWtUZA3&#10;gTYzdXL6LVu7Twww/je8SdgLjKd0MX9q/QUAAP//AwBQSwMEFAAGAAgAAAAhADj9If/WAAAAlAEA&#10;AAsAAABfcmVscy8ucmVsc6SQwWrDMAyG74O9g9F9cZrDGKNOL6PQa+kewNiKYxpbRjLZ+vYzg8Ey&#10;ettRv9D3iX9/+EyLWpElUjaw63pQmB35mIOB98vx6QWUVJu9XSijgRsKHMbHh/0ZF1vbkcyxiGqU&#10;LAbmWsur1uJmTFY6KpjbZiJOtraRgy7WXW1APfT9s+bfDBg3THXyBvjkB1CXW2nmP+wUHZPQVDtH&#10;SdM0RXePqj195DOujWI5YDXgWb5DxrVrz4G+79390xvYljm6I9uEb+S2fhyoZT96vely/AIAAP//&#10;AwBQSwMEFAAGAAgAAAAhAF/8p4daBgAA6hcAAA4AAABkcnMvZTJvRG9jLnhtbNxY7Y6cNhT9X6nv&#10;gPjZKhlgGOZDOxtF2WwUKW2jhj6AB5gBBTA1zM5un77n2hgMGXYn2yhSs9KsDD6+HN9v++rVfZFb&#10;d4moM15ubfelY1tJGfE4Kw9b+6/w9sXKtuqGlTHLeZls7Yektl9d//zT1anaJB5PeR4nwoKQst6c&#10;qq2dNk21mc3qKE0KVr/kVVJics9FwRo8isMsFuwE6UU+8xwnmJ24iCvBo6Su8fZGTdrXUv5+n0TN&#10;H/t9nTRWvrXBrZH/hfy/o/+z6yu2OQhWpVnU0mDPYFGwrMRHO1E3rGHWUWRfiCqySPCa75uXES9m&#10;fL/PokTuAbtxndFu3gl+rOReDpvToerUBNWO9PRssdHvd+9E9an6KBR7DD/w6HMNvcxO1WFjztPz&#10;QYGt3ek3HsOe7NhwufH7vShIBLZk3Uv9PnT6Te4bK8LLYLFaLQOYIcLceuU4i3VrgSiFmWhdMPdt&#10;i2YDX9kmSt+2q11nvgzUWnfhA0cc2UZ9WJJtyV1fVVm0wa9VGEZfKOxpx8Kq5igSuxVSXCSjYOLz&#10;sXoB21asyXZZnjUP0k+hIyJV3n3MItI1PUC3H4WVxVvbs62SFVBnzKM6ZVXi0eY0Rq1gtCNpG6vk&#10;b1JWHpLXdQUHR9hhuX4lBD+lCYtrek0aGkqRjwMWuzyrbrM8J+PRuN0vYmTkY2dUpvz3hkfHIikb&#10;FZAiybF1XtZpVtW2JTZJsUuwR/E+loTYphbRn+ANchg3ImmilIZ7kGjfw6zdhGTck6Tt1HDXJz0w&#10;8NfKk5ZL5UnaC+FHfu9HzmLgR9CyqJt3CS8sGoA2mEoHZ3cfauIMbhpCrEtOytOKJmatzkGUshDS&#10;Wq11iqcvtPpVkfuJfANsSGzvPfOx98xpSy1Gh3ZtxrVcrWYIdpk+x5Fp6HO56ONSfryLS7aJjkqf&#10;pCytQ+TJGNqkV4e4df0QeWFf5Mi+v76wHAuJgH7KdD0Irq5Av8ys0LFOFmUFaUJTFOLJELVeelaX&#10;T3pRUFsniiCpRWlF0jdlIR8ZslzXcdbniEEDnbTQnyIGvzOETRBbahD2+AgxVFZDFhHzzhFDFPTE&#10;VlPE3KH2oa5zKnNN9RNmQmfu0ACT3FzTBqHrTbIbGSGYr5dn+ZlWcCVqiuHQEpNmdU1jhG4wyXBk&#10;DXzbOcvQNAcxdKZ06A0tMhEPnmmR0JuOiJFFpvh5pkUe5ze0SeCf9T7PtEjoTQaGN7KHtN2ZoPVM&#10;ezxqYW9okSl+pj1CbzI+5kNrTMTH3LTGKD6QErukx1JVS5Ad78s2EWJkoahT00R5seI19UMhJKId&#10;CnVWBYpmJ8BQNoFlwcP3Hger8hgiplVVexxNoUqyXV0vn4DDThK+vkg6uTHB4X6XkCGvkvDLduq1&#10;W4V5DOlKQa32qcyPzwjCtnBG2NEa2IM1ZDQ9tE7or2TpsVKMZOGguYLfJSGXqKbvg1ftd/vZvDRR&#10;rSRsSSP1fL+ikvKADODYQMrOGXvoEXrNGNmVNaA1pl/VoamIQy7QCEalpx6l1yk0gmGE1PP9CoVU&#10;XE0GPUKvMZF6V2oOhEnvqunSBiC7GT1F14DR5sgs6wXcgyxQ8zyLdWtbi8PuTS6sO0YnQfzd3rab&#10;HMBw4ipjaXBqot+244ZluRpLFYKPbptUn7Xj8QNaUsHRMEI3OA9jkHLxj22dcLbc2vXfR0Znifx9&#10;iRZw7fo+YI188BdLSvXCnNmZM6yMIGprNzbyAw3fNHjCkmMlskOKL7lyuyV/jcPYPpNNKvFTrFqy&#10;6EK/UzuKujA8zMgm7lu3o/7SR0kjL1yhm5cW6xrS5RLJis6Y8hgFk+nDqek3X9GL0rcs+UH5nb6F&#10;NNO96kbp0yPQsPIuPPSP52SZhTeUndAZWaOa6/irs7IQyX3PJ2vuGVnDihss3MVZWWbBDWX/08qC&#10;Xp9f0HScP15FVM25DKuy12VYVZwGWMoqXS1+VjUgtUyXAP2xqfTnB0NSOjn2+DZRzx0YDr79lECX&#10;+JjA/5BS3bm38i7IqY4mNcipdFy+YXWqcm/9UNODipIfO93SXQV+/5trKITQMHPLXo92QZcNP8w1&#10;FBJyhDvpBvdtqKBlo1zx+9xK+Yu5aomC1Xx0L+UFa0Q2lS1Em+6ydeXSV07f5FZKXpbiQln2Ve3l&#10;N91Ym8+ybeiv6K//BQAA//8DAFBLAwQKAAAAAAAAACEAcSDEdVAXAgBQFwIAFQAAAGRycy9tZWRp&#10;YS9pbWFnZTEuanBlZ//Y/+AAEEpGSUYAAQEBAGAAYAAA/9sAQwADAgIDAgIDAwMDBAMDBAUIBQUE&#10;BAUKBwcGCAwKDAwLCgsLDQ4SEA0OEQ4LCxAWEBETFBUVFQwPFxgWFBgSFBUU/9sAQwEDBAQFBAUJ&#10;BQUJFA0LDRQUFBQUFBQUFBQUFBQUFBQUFBQUFBQUFBQUFBQUFBQUFBQUFBQUFBQUFBQUFBQUFBQU&#10;/8AAEQgH2QWWAwEiAAIRAQMRAf/EAB8AAAEFAQEBAQEBAAAAAAAAAAABAgMEBQYHCAkKC//EALUQ&#10;AAIBAwMCBAMFBQQEAAABfQECAwAEEQUSITFBBhNRYQcicRQygZGhCCNCscEVUtHwJDNicoIJChYX&#10;GBkaJSYnKCkqNDU2Nzg5OkNERUZHSElKU1RVVldYWVpjZGVmZ2hpanN0dXZ3eHl6g4SFhoeIiYqS&#10;k5SVlpeYmZqio6Slpqeoqaqys7S1tre4ubrCw8TFxsfIycrS09TV1tfY2drh4uPk5ebn6Onq8fLz&#10;9PX29/j5+v/EAB8BAAMBAQEBAQEBAQEAAAAAAAABAgMEBQYHCAkKC//EALURAAIBAgQEAwQHBQQE&#10;AAECdwABAgMRBAUhMQYSQVEHYXETIjKBCBRCkaGxwQkjM1LwFWJy0QoWJDThJfEXGBkaJicoKSo1&#10;Njc4OTpDREVGR0hJSlNUVVZXWFlaY2RlZmdoaWpzdHV2d3h5eoKDhIWGh4iJipKTlJWWl5iZmqKj&#10;pKWmp6ipqrKztLW2t7i5usLDxMXGx8jJytLT1NXW19jZ2uLj5OXm5+jp6vLz9PX29/j5+v/aAAwD&#10;AQACEQMRAD8A+JvG/jHxAnjbxAia5qYA1CcAC7kAA8xsAAGugX4cfG11DL4a8dsrDIIsrwgj16Vx&#10;XjLnx/rn/YTn/wDRrV/RrpP/ACDLP/rin/oIrNK5rKVrH4Af8K2+N3/Qs+PP/AK8/wAKP+FbfG7/&#10;AKFnx5/4BXn+Ff0F0U+UXOz+fT/hWvxu/wChZ8ef+AV5/hR/wrX43f8AQs+PP/AK8/wr+grIoyKO&#10;UXOfz6/8K1+N3/Qs+PP/AACvP8KP+Fa/G7/oWfHn/gFef4V/QVkUZFHKHOfz6/8ACtfjd/0LPjz/&#10;AMArz/Cj/hWvxu/6Fnx5/wCAV5/hX9BWRRkUcoc5/Pr/AMK2+N3/AELPjz/wCvP8KP8AhW3xu/6F&#10;nx5/4BXn+Ff0F0Uco+dn8+n/AArb43f9Cz48/wDAK8/wo/4Vt8bv+hZ8ef8AgFef4V/QXRRyhzs/&#10;n0/4Vr8bv+hZ8ef+AV5/hR/wrX43f9Cz48/8Arz/AAr+grIoyKOUXOfz6/8ACtfjd/0LPjz/AMAr&#10;z/Cj/hWvxu/6Fnx5/wCAV5/hX9BWRRkUcoc5/Pr/AMK1+N3/AELPjz/wCvP8KP8AhWvxu/6Fnx5/&#10;4BXn+Ff0FZFGRRyhzn8+v/Ctvjd/0LPjz/wCvP8ACj/hW3xu/wChZ8ef+AV5/hX9BdFHKPnZ/Pp/&#10;wrb43f8AQs+PP/AK8/wo/wCFbfG7/oWfHn/gFef4V/QXRRyhzs/n0/4Vr8bv+hZ8ef8AgFef4Uf8&#10;K1+N3/Qs+PP/AACvP8K/oKyKMijlFzn8+v8AwrX43f8AQs+PP/AK8/wo/wCFa/G7/oWfHn/gFef4&#10;V/QVkUZFHKHOfz6/8K1+N3/Qs+PP/AK8/wAKP+Fa/G7/AKFnx5/4BXn+Ff0FZFGRRyhzn8+v/Ctv&#10;jd/0LPjz/wAArz/Cj/hW3xu/6Fnx5/4BXn+Ff0F0Uco+dn8+n/Ctvjd/0LPjz/wCvP8ACj/hW3xu&#10;/wChZ8ef+AV5/hX9BdFHKHOz+fT/AIVr8bv+hZ8ef+AV5/hR/wAK1+N3/Qs+PP8AwCvP8K/oKyKM&#10;ijlFzn8+v/Ctfjd/0LPjz/wCvP8ACj/hWvxu/wChZ8ef+AV5/hX9BWRRkUcoc5/Pr/wrX43f9Cz4&#10;8/8AAK8/wo/4Vr8bv+hZ8ef+AV5/hX9BWRRkUcoc5/Pr/wAK2+N3/Qs+PP8AwCvP8KP+FbfG7/oW&#10;fHn/AIBXn+Ff0F0Uco+dn8+n/Ctvjd/0LPjz/wAArz/Cj/hW3xu/6Fnx5/4BXn+Ff0F0Ucoc7P59&#10;P+Fa/G7/AKFnx5/4BXn+FH/Ctfjd/wBCz48/8Arz/Cv6CsijIo5Rc5/Pr/wrX43f9Cz48/8AAK8/&#10;wo/4Vr8bv+hZ8ef+AV5/hX9BWRRkUcoc5/Pr/wAK1+N3/Qs+PP8AwCvP8KP+Fa/G7/oWfHn/AIBX&#10;n+Ff0FZFGRRyhzn8+v8Awrb43f8AQs+PP/AK8/wo/wCFbfG7/oWfHn/gFef4V/QXRRyj52fz6f8A&#10;Ctvjd/0LPjz/AMArz/Cj/hW3xu/6Fnx5/wCAV5/hX9BdFHKHOz+fT/hWvxu/6Fnx5/4BXn+FH/Ct&#10;fjd/0LPjz/wCvP8ACv6CsijIo5Rc5/Pr/wAK1+N3/Qs+PP8AwCvP8KP+Fa/G7/oWfHn/AIBXn+Ff&#10;0FZFGRRyhzn8+v8AwrX43f8AQs+PP/AK8/wo/wCFa/G7/oWfHn/gFef4V/QVkUZFHKHOfz6/8K2+&#10;N3/Qs+PP/AK8/wAKP+FbfG7/AKFnx5/4BXn+Ff0F0Uco+dn8+n/Ctvjd/wBCz48/8Arz/Cj/AIVt&#10;8bv+hZ8ef+AV5/hX9BdFHKHOz+fT/hWvxu/6Fnx5/wCAV5/hR/wrX43f9Cz48/8AAK8/wr+grIoy&#10;KOUXOfz6/wDCtfjd/wBCz48/8Arz/Cj/AIVr8bv+hZ8ef+AV5/hX9BWRRkUcoc5/Pr/wrb43f9Cz&#10;48/8Arz/AAo/4Vt8bv8AoWfHn/gFef4V/QXRRyj52fz6f8K2+N3/AELPjz/wCvP8KP8AhW3xu/6F&#10;nx5/4BXn+Ff0F0Ucoc7P59P+FbfG7/oWfHn/AIBXn+FH/Ctvjd/0LPjz/wAArz/Cv6C6KOUOdn8+&#10;n/Ctfjd/0LPjz/wCvP8ACj/hWvxu/wChZ8ef+AV5/hX9BWRRkUcouc/n1/4Vr8bv+hZ8ef8AgFef&#10;4Uf8K1+N3/Qs+PP/AACvP8K/oKyKMijlDnP59f8AhW3xu/6Fnx5/4BXn+FH/AArb43f9Cz48/wDA&#10;K8/wr+guijlHzs/n0/4Vt8bv+hZ8ef8AgFef4Uf8K2+N3/Qs+PP/AACvP8K/oLoo5Q52fz6f8K2+&#10;N3/Qs+PP/AK8/wAKP+FbfG7/AKFnx5/4BXn+Ff0F0Ucoc7P59P8AhWvxu/6Fnx5/4BXn+FH/AArX&#10;43f9Cz48/wDAK8/wr+grIoyKOUXOfz6/8K1+N3/Qs+PP/AK8/wAKP+Fa/G7/AKFnx5/4BXn+Ff0F&#10;ZFGRRyhzn8+v/Ctvjd/0LPjz/wAArz/Cj/hW3xu/6Fnx5/4BXn+Ff0F0Uco+dn8+n/Ctvjd/0LPj&#10;z/wCvP8ACj/hW3xu/wChZ8ef+AV5/hX9BdFHKHOz+fT/AIVt8bv+hZ8ef+AV5/hR/wAK2+N3/Qs+&#10;PP8AwCvP8K/oLoo5Q52fz6f8K1+N3/Qs+PP/AACvP8KP+Fa/G7/oWfHn/gFef4V/QVkUZFHKLnP5&#10;9f8AhWvxu/6Fnx5/4BXn+FH/AArX43f9Cz48/wDAK8/wr+grIoyKOUOc/n1/4Vt8bv8AoWfHn/gF&#10;ef4Uf8K2+N3/AELPjz/wCvP8K/oLoo5R87P59P8AhW3xu/6Fnx5/4BXn+FH/AArb43f9Cz48/wDA&#10;K8/wr+guijlDnZ/Pp/wrb43f9Cz48/8AAK8/wo/4Vt8bv+hZ8ef+AV5/hX9BdFHKHOz+fT/hWvxu&#10;/wChZ8ef+AV5/hR/wrX43f8AQs+PP/AK8/wr+grIoyKOUXOfz6/8K1+N3/Qs+PP/AACvP8KP+Fa/&#10;G7/oWfHn/gFef4V/QVkUZFHKHOfz6/8ACtvjd/0LPjz/AMArz/Cj/hW3xu/6Fnx5/wCAV5/hX9Bd&#10;FHKPnZ/Pp/wrb43f9Cz48/8AAK8/wo/4Vt8bv+hZ8ef+AV5/hX9BdFHKHOz+fT/hW3xu/wChZ8ef&#10;+AV5/hR/wrb43f8AQs+PP/AK8/wr+guijlDnZ/Pp/wAK1+N3/Qs+PP8AwCvP8KP+Fa/G7/oWfHn/&#10;AIBXn+Ff0FZFGRRyi5z+fX/hWvxu/wChZ8ef+AV5/hR/wrX43f8AQs+PP/AK8/wr+grIoyKOUOc/&#10;n1/4Vt8bv+hZ8ef+AV5/hR/wrb43f9Cz48/8Arz/AAr+guijlHzs/n0/4Vt8bv8AoWfHn/gFef4U&#10;f8K2+N3/AELPjz/wCvP8K/oLoo5Q52fz6f8ACtfjd/0LPjz/AMArz/Cj/hWvxu/6Fnx5/wCAV5/h&#10;X9BWRRkUcouc/n1/4Vr8bv8AoWfHn/gFef4Uf8K1+N3/AELPjz/wCvP8K/oKyKMijlDnP59f+Fa/&#10;G7/oWfHn/gFef4Uf8K1+N3/Qs+PP/AK8/wAK/oKyKMijlDnP59f+FbfG7/oWfHn/AIBXn+FH/Ctv&#10;jd/0LPjz/wAArz/Cv6C6KOUfOz+fT/hW3xu/6Fnx5/4BXn+FH/Ctvjd/0LPjz/wCvP8ACv6C6KOU&#10;Odn8+n/Ctfjd/wBCz48/8Arz/Cj/AIVr8bv+hZ8ef+AV5/hX9BWRRkUcouc/n1/4Vr8bv+hZ8ef+&#10;AV5/hR/wrX43f9Cz48/8Arz/AAr+grIoyKOUOc/n1/4Vt8bv+hZ8ef8AgFef4Uf8K2+N3/Qs+PP/&#10;AACvP8K/oLoo5R87P59P+FbfG7/oWfHn/gFef4Uf8K2+N3/Qs+PP/AK8/wAK/oLoo5Q52fz6f8K2&#10;+N3/AELPjz/wCvP8KP8AhW3xu/6Fnx5/4BXn+Ff0F0Ucoc7P59P+Fa/G7/oWfHn/AIBXn+FH/Ctf&#10;jd/0LPjz/wAArz/Cv6CsijIo5Rc5/Pr/AMK1+N3/AELPjz/wCvP8KP8AhWvxu/6Fnx5/4BXn+Ff0&#10;FZFGRRyhzn8+v/Ctvjd/0LPjz/wCvP8ACj/hW3xu/wChZ8ef+AV5/hX9BdFHKPnZ/Pp/wrb43f8A&#10;Qs+PP/AK8/wo/wCFbfG7/oWfHn/gFef4V/QXRRyhzs/n0/4Vt8bv+hZ8ef8AgFef4Uf8K2+N3/Qs&#10;+PP/AACvP8K/oLoo5Q52fz6f8K1+N3/Qs+PP/AK8/wAKP+Fa/G7/AKFnx5/4BXn+Ff0FZFGRRyi5&#10;z+fX/hWvxu/6Fnx5/wCAV5/hR/wrX43f9Cz48/8AAK8/wr+grIoyKOUOc/n1/wCFbfG7/oWfHn/g&#10;Fef4Uf8ACtvjd/0LPjz/AMArz/Cv6C6KOUfOz+fT/hW3xu/6Fnx5/wCAV5/hR/wrb43f9Cz48/8A&#10;AK8/wr+guijlDnZ/Pp/wrb43f9Cz48/8Arz/AAo/4Vt8bv8AoWfHn/gFef4V/QXRRyhzs/n0/wCF&#10;a/G7/oWfHn/gFef4Uf8ACtfjd/0LPjz/AMArz/Cv6CsijIo5Rc5/Pr/wrX43f9Cz48/8Arz/AAo/&#10;4Vr8bv8AoWfHn/gFef4V/QVkUZFHKHOfz6/8K2+N3/Qs+PP/AACvP8KP+FbfG7/oWfHn/gFef4V/&#10;QXRRyj52fz6f8K2+N3/Qs+PP/AK8/wAKP+FbfG7/AKFnx5/4BXn+Ff0F0Ucoc7P59P8AhW3xu/6F&#10;nx5/4BXn+FH/AArb43f9Cz48/wDAK8/wr+guijlDnZ/Pp/wrX43f9Cz48/8AAK8/wo/4Vr8bv+hZ&#10;8ef+AV5/hX9BWRRkUcouc/n1/wCFa/G7/oWfHn/gFef4Uf8ACtfjd/0LPjz/AMArz/Cv6CsijIo5&#10;Q5z+fX/hW3xu/wChZ8ef+AV5/hVDXfC3xa8LaXNqes6V4y0nToSBJd3sF1DEmSAMuwAGSQBk8kgV&#10;/QwTXzF/wUo/5M28cf79j/6WQ0Wsg523Y/Kj9njxfrs3jW9WXWdSkUae5Aa7k6+ZFzyaKyv2bx/x&#10;XN9/2DX/APRsVFSaWOI8Zf8AI/a5/wBhOf8A9GtX9G2lf8gq0/64p/6CK/nJ8Zf8j9rn/YTn/wDR&#10;rV/RtpX/ACCrT/rin/oIqokS6FyiiirMz4e/ad/b/uPgX+0hofgiHSvN8N6d5Nz4juxGXmMcyZAj&#10;HQBAyOT1JwOOc/VfhL4weB/HmhR6xoHizSdT050DmaG8T5B1w4JyhHcMAR3r4z/bb8P2Pwy/as+E&#10;vxJmsLbUdN8SSf8ACOa1p9xEssd1ESEO9CCGGyUDkHlF9BXBfET4C/BLw1+1ZbeAfGXww1Dwn4c1&#10;90TQdf07VZUtrmQqAUdCSFBclRtIIyuQAc1N3cqyaR93+H/2lvhX4s8YDwro/j3QtS19mKJZW92r&#10;tIwzlUP3WPB4Uk16eRXwJ+2H+xj4W+HHwKtPE3wl8Lx6R4m8H3kOpi5sgz3c8KsN5ZySzleHxngK&#10;2BXo2l/8FJPg5B8LNH8Ranr0suvTWsf2jw/Z27SXq3O0b4wpwoG7IDFgCMHNFwa7H1pgE1j2virS&#10;LvxNe+HotQgk1uyt47q4sVcGSOKQsEcjqASjAfSvkDS/+ClNnY6pYXPjf4W+LPBHg7VJAlh4jvrZ&#10;micZwGcFAMdztLEDkA18/eGm+J/xw/bK+L3jr4NeMNMh1fRniS1S7lLWup2HEaRggFSuIkOCAMkH&#10;IPNF+wWfU/Vqivzmb/gp3418F67d+BvF3wvs7z4iW90lksGk6qotpJmIAU/f2nJAwGPJ5xWl8Sf+&#10;CjvjP4beFtd0fxx8KNT8CeObiyY6HI7+faSyEhdxYgZC5LfKWBKgHGaLoOVnvXx+/ba8G/BHX4vC&#10;1pZX/jbxxOQsfh7Qk82VGOMCQjO0nIwoBbvjHNeYT/8ABQXxl4Ga31H4kfAbxP4R8LSuFbVo3M/k&#10;g9C6mNQD7FgT0GTXafsOfsz2/wAK/Alv418SwtqPxK8VRjUtS1K8G+e3Eo3iEMeVOGy5HJYkEkAV&#10;0v7VXx80D4SyeDvCfiXw0+v6R48u30aaQyIsNsjNEjtIrA7hibIAx908ijXuCte1j2HwT420b4je&#10;FtO8SeHNRi1TRtQiEtvdQnKsM4II6ggggg4IIIPSuir4X/4JZ621n8OvH/h5rwSaPpPiSWLTfNkH&#10;3GHIXJ6EgHjuxPevubPFNaiejsOooopiEBzS0gOa+ef2g/22/h5+zl4p0vw9r8l9qeq3WJLm20mN&#10;ZXsYSCRLKCwxnghRyRk4xjIC1PoeiuQ+G/xR8LfF7wvb+IfCGtW2t6RNx51u2TG2MlHU8owyMqwB&#10;FUfir8bvA/wU0Qan4z8SWeiQPkRRzPmacjqI4xlnx3wDjvSuB3gGKNtfFmof8FNdA1iSZPAPwx8c&#10;eOViBJuLbTzHCQMncCu9tuATkqDjtXt37LH7Q9t+0z8Lx4uh0r+xZVvZrOWwabzTGUIIJbA6gg9K&#10;Ljs0ezUUVlaz4l0jw5A0+rarZaZCoyZL25SFR7ksQKYjTx7UY9q8c179sH4J+GmZL74n+G2dTgi1&#10;vluSD6fut1clcf8ABQ74A27lT4+gk5xujtJ2H5hKVws+x9I59qbXzzbf8FAfgFdQPIPiJZRBVLbZ&#10;LedWOOwBTk+1eV+Of+Csnwk8PSSQaBp2veKp06SQ2620B/4FIwb/AMcx70XQ0mfbmBRgV+XXiL/g&#10;r34wv0dvC/wzsIIgcCbUbia5H0IjCAH/AIFXO6L/AMFPPj742upIdA8J+F767QFjYWNlPLcEDklY&#10;jOXbABJ2g4AycCldD5WfrRSFc1+ZHwn/AOCkPxy8e65caRbfDjw34j1O1yZNJtJZbK/cD72xJJWL&#10;EdwqkjuK918J/wDBSHwlBrMWhfE/wj4j+FWtOQpOsWjG2zn+/gMB3yUxjnNF0DTR9h0V5ff/ALTX&#10;wj02COe5+JvhKJJEEig61bl2UgEEKH3YwQeleWfEH/goj8DvC+m3UVr4um1++aNkit/D1s00xYgg&#10;bGYBAe4JOPr0qhWZ9NSXtvBKsMk8SSt91GcBj9BVmvyZ+G37Nth4x+DnjD4rfHPxd4k8I6zNNJPo&#10;N/qupmK6eMJlHMcg3MWchQBgkA4ABBr3/wD4J4fth6X488Bad4F8Z+Lo7jx1b3L21gt+WE17bgAx&#10;jzGGHcDIxksQB1NSmFj7nqGaeO3TfLIsS9NzsAPzNTV518cPgnoPx+8EHwt4iuNQttONzHdGTTJx&#10;DLvTOBuIPHJyMc02I7j+2LL/AJ/Lf/v6v+NH9sWX/P5b/wDf1f8AGvkT/h1h8Jf+g14x/wDBsv8A&#10;8bo/4dYfCX/oNeMf/Bsv/wAboux6H13/AGxZf8/lv/39X/Gj+2LL/n8t/wDv6v8AjXyJ/wAOsPhL&#10;/wBBrxj/AODZf/jdH/DrD4S/9Brxj/4Nl/8AjdF2Gh9d/wBsWX/P5b/9/V/xo/tiy/5/Lf8A7+r/&#10;AI18if8ADrD4S/8AQa8Y/wDg2X/43R/w6w+Ev/Qa8Y/+DZf/AI3RdhofXf8AbFl/z+W//f1f8aP7&#10;Ysv+fy3/AO/q/wCNfIn/AA6w+Ev/AEGvGP8A4Nl/+N0f8OsPhL/0GvGP/g2X/wCN0XYaH13/AGxZ&#10;f8/lv/39X/Gj+2LL/n8t/wDv6v8AjXyJ/wAOsPhL/wBBrxj/AODZf/jdH/DrD4S/9Brxj/4Nl/8A&#10;jdF2Gh9d/wBsWX/P5b/9/V/xo/tiy/5/Lf8A7+r/AI18if8ADrD4S/8AQa8Y/wDg2X/43R/w6w+E&#10;v/Qa8Y/+DZf/AI3RdhofXf8AbFl/z+W//f1f8aP7Ysv+fy3/AO/q/wCNfIn/AA6w+Ev/AEGvGP8A&#10;4Nl/+N0f8OsPhL/0GvGP/g2X/wCN0XYaH13/AGxZf8/lv/39X/Gj+2LL/n8t/wDv6v8AjXyJ/wAO&#10;sPhL/wBBrxj/AODZf/jdH/DrD4S/9Brxj/4Nl/8AjdF2Gh9d/wBsWX/P5b/9/V/xo/tiy/5/Lf8A&#10;7+r/AI18if8ADrD4S/8AQa8Y/wDg2X/43R/w6w+Ev/Qa8Y/+DZf/AI3RdhofXf8AbFl/z+W//f1f&#10;8aP7Ysv+fy3/AO/q/wCNfIn/AA6w+Ev/AEGvGP8A4Nl/+N0f8OsPhL/0GvGP/g2X/wCN0XYaH13/&#10;AGxZf8/lv/39X/Gj+2LL/n8t/wDv6v8AjXyJ/wAOsPhL/wBBrxj/AODZf/jdH/DrD4S/9Brxj/4N&#10;l/8AjdF2Gh9d/wBsWX/P5b/9/V/xo/tiy/5/Lf8A7+r/AI18if8ADrD4S/8AQa8Y/wDg2X/43R/w&#10;6w+Ev/Qa8Y/+DZf/AI3RdhofXf8AbFl/z+W//f1f8aP7Ysv+fy3/AO/q/wCNfIn/AA6w+Ev/AEGv&#10;GP8A4Nl/+N0f8OsPhL/0GvGP/g2X/wCN0XYaH13/AGxZf8/lv/39X/Gj+2LL/n8t/wDv6v8AjXyJ&#10;/wAOsPhL/wBBrxj/AODZf/jdH/DrD4S/9Brxj/4Nl/8AjdF2Gh9d/wBsWX/P5b/9/V/xo/tiy/5/&#10;Lf8A7+r/AI18if8ADrD4S/8AQa8Y/wDg2X/43R/w6w+Ev/Qa8Y/+DZf/AI3RdhofXf8AbFl/z+W/&#10;/f1f8aP7Ysv+fy3/AO/q/wCNfIn/AA6w+Ev/AEGvGP8A4Nl/+N0f8OsPhL/0GvGP/g2X/wCN0XYa&#10;H13/AGxZf8/lv/39X/Gj+2LL/n8t/wDv6v8AjXyJ/wAOsPhL/wBBrxj/AODZf/jdH/DrD4S/9Brx&#10;j/4Nl/8AjdF2Gh9d/wBsWX/P5b/9/V/xo/tiy/5/Lf8A7+r/AI18if8ADrD4S/8AQa8Y/wDg2X/4&#10;3R/w6w+Ev/Qa8Y/+DZf/AI3RdhofXf8AbFl/z+W//f1f8aP7Ysv+fy3/AO/q/wCNfIn/AA6w+Ev/&#10;AEGvGP8A4Nl/+N0f8OsPhL/0GvGP/g2X/wCN0XYaH13/AGxZf8/lv/39X/Gj+2LL/n8t/wDv6v8A&#10;jXyJ/wAOsPhL/wBBrxj/AODZf/jdH/DrD4S/9Brxj/4Nl/8AjdF2Gh9d/wBsWX/P5b/9/V/xo/ti&#10;y/5/Lf8A7+r/AI18if8ADrD4S/8AQa8Y/wDg2X/43R/w6w+Ev/Qa8Y/+DZf/AI3RdhofXf8AbFl/&#10;z+W//f1f8aP7Ysv+fy3/AO/q/wCNfIn/AA6w+Ev/AEGvGP8A4Nl/+N0f8OsPhL/0GvGP/g2X/wCN&#10;0XYaH13/AGxZf8/lv/39X/Gj+2LL/n8t/wDv6v8AjXyJ/wAOsPhL/wBBrxj/AODZf/jdH/DrD4S/&#10;9Brxj/4Nl/8AjdF2Gh9d/wBsWX/P5b/9/V/xo/tiy/5/Lf8A7+r/AI18if8ADrD4S/8AQa8Y/wDg&#10;2X/43R/w6w+Ev/Qa8Y/+DZf/AI3RdhofXf8AbFl/z+W//f1f8aP7Ysv+fy3/AO/q/wCNfIn/AA6w&#10;+Ev/AEGvGP8A4Nl/+N0f8OsPhL/0GvGP/g2X/wCN0XYaH13/AGxZf8/lv/39X/Gj+2LL/n8t/wDv&#10;6v8AjXyJ/wAOsPhL/wBBrxj/AODZf/jdH/DrD4S/9Brxj/4Nl/8AjdF2Gh9d/wBsWX/P5b/9/V/x&#10;o/tiy/5/Lf8A7+r/AI18if8ADrD4S/8AQa8Y/wDg2X/43R/w6w+Ev/Qa8Y/+DZf/AI3RdhofXf8A&#10;bFl/z+W//f1f8aP7Ysv+fy3/AO/q/wCNfIn/AA6w+Ev/AEGvGP8A4Nl/+N0f8OsPhL/0GvGP/g2X&#10;/wCN0XYaH13/AGxZf8/lv/39X/Gj+2LL/n8t/wDv6v8AjXyJ/wAOsPhL/wBBrxj/AODZf/jdH/Dr&#10;D4S/9Brxj/4Nl/8AjdF2Gh9d/wBsWX/P5b/9/V/xo/tiy/5/Lf8A7+r/AI18if8ADrD4S/8AQa8Y&#10;/wDg2X/43R/w6w+Ev/Qa8Y/+DZf/AI3RdhofXf8AbFl/z+W//f1f8aP7Ysv+fy3/AO/q/wCNfIn/&#10;AA6w+Ev/AEGvGP8A4Nl/+N0f8OsPhL/0GvGP/g2X/wCN0XYaH13/AGxZf8/lv/39X/Gj+2LL/n8t&#10;/wDv6v8AjXyJ/wAOsPhL/wBBrxj/AODZf/jdH/DrD4S/9Brxj/4Nl/8AjdF2Gh9d/wBsWX/P5b/9&#10;/V/xo/tiy/5/Lf8A7+r/AI18if8ADrD4S/8AQa8Y/wDg2X/43R/w6w+Ev/Qa8Y/+DZf/AI3Rdhof&#10;Xf8AbFl/z+W//f1f8aP7Ysv+fy3/AO/q/wCNfIn/AA6w+Ev/AEGvGP8A4Nl/+N0f8OsPhL/0GvGP&#10;/g2X/wCN0XYaH13/AGxZf8/lv/39X/Gj+2LL/n8t/wDv6v8AjXyJ/wAOsPhL/wBBrxj/AODZf/jd&#10;H/DrD4S/9Brxj/4Nl/8AjdF2Gh9d/wBsWX/P5b/9/V/xo/tiy/5/Lf8A7+r/AI18if8ADrD4S/8A&#10;Qa8Y/wDg2X/43R/w6w+Ev/Qa8Y/+DZf/AI3RdhofXf8AbFl/z+W//f1f8aP7Ysv+fy3/AO/q/wCN&#10;fIn/AA6w+Ev/AEGvGP8A4Nl/+N0f8OsPhL/0GvGP/g2X/wCN0XYaH13/AGxZf8/lv/39X/Gj+2LL&#10;/n8t/wDv6v8AjXyJ/wAOsPhL/wBBrxj/AODZf/jdH/DrD4S/9Brxj/4Nl/8AjdF2Gh9d/wBsWX/P&#10;5b/9/V/xo/tiy/5/Lf8A7+r/AI18if8ADrD4S/8AQa8Y/wDg2X/43R/w6w+Ev/Qa8Y/+DZf/AI3R&#10;dhofXf8AbFl/z+W//f1f8aP7Ysv+fy3/AO/q/wCNfIn/AA6w+Ev/AEGvGP8A4Nl/+N0f8OsPhL/0&#10;GvGP/g2X/wCN0XYaH13/AGxZf8/lv/39X/Gj+2LL/n8t/wDv6v8AjXyJ/wAOsPhL/wBBrxj/AODZ&#10;f/jdH/DrD4S/9Brxj/4Nl/8AjdF2Gh9d/wBsWX/P5b/9/V/xo/tiy/5/Lf8A7+r/AI18if8ADrD4&#10;S/8AQa8Y/wDg2X/43R/w6w+Ev/Qa8Y/+DZf/AI3RdhofXf8AbFl/z+W//f1f8aP7Ysv+fy3/AO/q&#10;/wCNfIn/AA6w+Ev/AEGvGP8A4Nl/+N0f8OsPhL/0GvGP/g2X/wCN0XYaH13/AGxZf8/lv/39X/Gj&#10;+2LL/n8t/wDv6v8AjXyJ/wAOsPhL/wBBrxj/AODZf/jdH/DrD4S/9Brxj/4Nl/8AjdF2Gh9d/wBs&#10;WX/P5b/9/V/xo/tiy/5/Lf8A7+r/AI18if8ADrD4S/8AQa8Y/wDg2X/43R/w6w+Ev/Qa8Y/+DZf/&#10;AI3RdhofXf8AbFl/z+W//f1f8aP7Ysv+fy3/AO/q/wCNfIn/AA6w+Ev/AEGvGP8A4Nl/+N0f8OsP&#10;hL/0GvGP/g2X/wCN0XYaH13/AGxZf8/lv/39X/Gj+2LL/n8t/wDv6v8AjXyJ/wAOsPhL/wBBrxj/&#10;AODZf/jdH/DrD4S/9Brxj/4Nl/8AjdF2Gh9d/wBsWX/P5b/9/V/xo/tiy/5/Lf8A7+r/AI18if8A&#10;DrD4S/8AQa8Y/wDg2X/43R/w6w+Ev/Qa8Y/+DZf/AI3RdhofXf8AbFl/z+W//f1f8aP7Ysv+fy3/&#10;AO/q/wCNfIn/AA6w+Ev/AEGvGP8A4Nl/+N0f8OsPhL/0GvGP/g2X/wCN0XYaH13/AGxZf8/lv/39&#10;X/Gj+2LL/n8t/wDv6v8AjXyJ/wAOsPhL/wBBrxj/AODZf/jdH/DrD4S/9Brxj/4Nl/8AjdF2Gh9g&#10;QXcF0rGGaOXbwfLYNj8qkkdYkLOwUAZJJwK8d+A/7N3g79l/Ste/sDUdVks79luLubWrxZViEaty&#10;DtUKMEkk8d+K+Kf2r/2n/CPx/wDjl4I+HWn/ABJm0f4WNJt13VdMkaBJJizABpGABQAKN3KgsSc4&#10;GBu24JXeh+mltdw3aF4Jo5l6Fo2DDP1FTmvy+1fwtF+wn+0f4a8W6Hd+LtR+Bt5aB7m50m7+2wyT&#10;lXUpNjCFQ2xwDgkcqSQQPsLwp+3h8CPFsSPb/ETTLB3A/dapvtGH18wAD86Vwa7H0BSEZryTXv2r&#10;Pg/4d8PXGt3PxJ8NT2EIG42OpxXUhJBIURxszFjg8AZ4rwS7/wCCiOrePLme3+Dvwd8T+OoYyR/a&#10;l3EbW0GO5YBgB3+ZlOOwp3CzPtekJxX5W6r/AMFLvj3qPjC48O6F4I8MXupwEhrTSIJ9SdCOoLxz&#10;lTjnJAAGOTWG3/BVr406NqElheeGvB19cxk+ZHFBPIVI6jMdwRx36470rofKz9bcmnV+aHhv/gsD&#10;e2kkUXi34YtETjc+m3zKT7hJE/TcfrXungP/AIKh/BDxhti1DUdU8KXBwCmsWR2Z74eIuMD3wfan&#10;dBys+us+1GfavnO9/wCChHwCspCh+INrPzjMFrO4/MJTrH/goN8Ar5wo+INpCT3ntp0H6pRcXKz6&#10;Lory7w3+078JPFzqmk/EnwxczN92E6pDHIfojMGP5V6PZX9tqMIltbiK5iPR4XDqfxFMRZzmkNKM&#10;dq+Y/wBpn9sqT4AfEbwz4P0zwRqHjnVdYtHu/sulSE3CAMQAsYRixIVyemAKTdgtfY+naK+PvDP/&#10;AAUz+G0+pR6b4x0PxR8PL9jtP9uacfJU+hZSWH1Kge9fU/hfxZo/jbRbbV9A1W01nTLld0V5YzLL&#10;E49mXIz6jqKE7jasbI5oPFeO/Hz9qb4ffs5afHL4q1UnU7hd1ro1gBNezjOMiPIwueNzEDqAc8Ve&#10;/Z//AGh/Cf7SHgpfEXhedwYm8q9065wLmylx9yRQT15II4IHqCAxWdj1WiiigAooqOSRYkLuwRR1&#10;ZjgCgDyz9oH9o3wh+zb4TTWvFM8rzXTGKx02zUPc3kgx8qKSOBkZYnAyO5APz0f29/iXaWY16+/Z&#10;v8VweEiPN+3LI7TLFjO8xmEYGOckge+Oa82/ae8caVp37eun6z4phTWvD/grwpNrWn6cXHl3FxHF&#10;JKFGcjcXA5weVXOcYr7h+A3xYh+Ovwl0DxzBpc2jQawkkiWVxIJHQLK8eSQADnYSOOhFTe73K2Wx&#10;mfAT9pDwT+0Z4cfU/CWpNJPAQt5pt2oS7tG9HTJ444YZB9c16tjivz//AGwfAE37KPxN0D9of4d2&#10;f2G1e9Sx8UaTaDZDcxyH75UYADlcE9A5jbGSTWjqH/BRfxpr2k6r4t8DfBPVNY+HOmb2uPEGpXX2&#10;UMi/eYDaV47gFiOhwaLitfVH3fgVjaL4q0jX7/V7HTdQgvLvSbgWt9DE4ZreUorhGA6HawOPevgr&#10;w5+3N8Yv2r9XvfDfwS8JaP4ceGFWu9V1y+WWa2VjguqcDAPGQjnkcAkVwn7Lfxbt/wBkD46fHPSP&#10;ih4vTUxFDDd3t5EWkk1DUAwYiJWILOfPcHOPu5OAOBsdmfqVVW5uIrOGWeeVIYI1LvJI21UUckkn&#10;gAYJya+LLH/gpjb2clvq/if4R+MvDvgO9bFl4ja1Mkci5xuIIVcd/lZjjoDXP/tkftk+Evij8GY/&#10;A3wl1t/FHivxhcRWC2unQyebFAxzIGBAIZsBMdcMT0FO6FZn1X4T/aa+FPjjW5dH0L4gaDqOpxkg&#10;20d6oZiOuzOA/wDwHNYP7QX7VvgT4C+DNS1G+1+wvNdWFvsGi206y3NzNjCDYpJC5IyxwAAec15b&#10;q/7BHwM8O/BPTP8AhNPD8FpN4e0sTanrljM0E8rKm6V3dSN+WzjIz0AxXz18AvDHw0034VfE74wa&#10;X8HJLDRfDlpJN4Z1bX7pr6W6mUMpby2OwFWMZBCkA5wxI4VxpI+pf2Dv2ptU/aa8A6y3iKxjs/En&#10;h+5jtb14FKRzh1Yo+0/db5GBA4yMjrgfUJGa+SP+CZ/w6HhP9naLxNcyCfVvGN7Lq11NnJIDFEUn&#10;22scerGvrfNNCe4elfMP/BSf/kzfxz/v2P8A6WQ19PHqK+Yf+Ck//Jm/jn/fsf8A0shoewluj8kv&#10;2cf+R5vv+wc//o2Kij9nH/keb7/sHP8A+jYqKzOg4nxl/wAj9rn/AGE5/wD0a1f0baV/yCrT/rin&#10;/oIr+cnxl/yP2uf9hOf/ANGtX9G2lf8AIKtP+uKf+giqiZy6FyiiirMz5x/bL/ZuPx48K6JqmneJ&#10;YPCXiXwndHU9O1S9IFqhABPmkg7QCiHdg4wcgg4r4O+Jfx28U/tK33h/4R+L5vDd746tNRjfw741&#10;8KXqzWzXOdoWYoWAVyBl0ClSFO0gHP6H/tk/CvXvjP8As7eK/C3hq4aHWriOOaCMPsFx5ciuYSe2&#10;8KRzxkjPFfN37Efiz9n+e20ew1bwhongH4v+GYzBdR6xCILh5UQq80byHliMkqfmU5wMAGoa1LW1&#10;zo9P+OX7XWiafBo+pfAnTNd1C3jEUmqRaiiQ3GBgsVEhGTjJwQCScADisf4J/FTwJH8dbTwr8T/g&#10;Bofwr+JOqOJNN1EafA8N5KSfuSFBtdjwGUtljgkHAPofw3/beb4q/FfWk0nRLew+DuhpJBf+ONVu&#10;lto/tI5QoXIUq2MBeWwwY4HB87/bV1zwX+0f4T0DVPhV400DxH8RPB2ojUbDT7DUIzeXEYILxwrk&#10;M7bkRgFySVwMkgE+YLtY+htZ+MXwg+L3jLxL8F9avLLVdYgTybrRdThMa3DEHKQlwA7r1+U5GQQe&#10;Mj4X/ZruvDP7PHiX9o7WdIl1vw74p8O6TdRWPhTWxGzLbiRDHOzjmRkfYMDACyA5bOR03xe+LvwJ&#10;/ao+HWp634jnuPhf8Z/DVi9ykk0Rt7w3MS5ESsMecpYABSQ65BAGDXxtdfF3xb8c/iJo0upano2m&#10;a/eaUfD97rupS/ZoruEqy+bdyMSu4IQpfAztUkEihvUcVofQX/BPz9js/tD6pc/EvxpqV2+g6fqZ&#10;MMMUpE+oXq7ZGd3IJCAspJByxJGRg1+qniz4e+GPHMNoniTw5pXiNLFzLbJqllFciF8Y3IJAQrY4&#10;yMV8h/8ABN258O/Cf4b6t4N1T4i+FtV1m41d7q3stM1+2uoyjRxrujAIcElTkHPQEdTX3BxTjsS2&#10;7nhXwB/am0X43eMvG/g86Le+FfEPhW7Nu+lakVE0sIJXzQFJAwwwQCQMqQSCDXhH/BWvSmm+EPgX&#10;VInMM9j4ljQSr95A8MhyD6hkQ1B+2xoV1+zr8dPAf7Q/huEx2zXaaV4ngiBC3ELAAM2OCWQOuT0Z&#10;Yzg81v8A/BT2+tPEH7JdjrFlKs9rJq1jd28qkEMrhsEfUNQ+oLdNGf4U/wCCVfwwt/D9vIfF/jWW&#10;5uI1m+021/BAoLAEMqCE+o6kn3pP2OfFfi34d/tI/EL4Eax4pvPG3h7QLQX+nalfu0s1sMxDyi5J&#10;wMSgFc4BU4wCRXunjfx14q8O/APRJfAsWjXvjG60q1+yw61qEdrGgaFcyYYjeQcYXIBJ5PGD8h/s&#10;VfEWy/Z4+KevaB8adE1jw78SfGV4JV8T6sVe0u1JykayDgBnJO4FlJIBK4AK2sPVp3P0vopAc9Ol&#10;LVkHDfGf4nWHwc+F3iXxlqWDBpFnJOsRODLJjEcY92YqPx9q+P8A9jjwX4e8P/D7Xv2g/jZf6VDr&#10;PjmaQi78QOgiitGYhY1EnGZNhIUZJRVA4yK0P+Ci3iG7+I3iH4afAfQJSdS8UapHd6iEJPlWyttU&#10;sB2yXc/9cvenf8FNW03wd+yx4X8DaXbgS3ur2Wn6dZxgF/LhjY5AHXBCKcd3HrUlLp5nlXxvvx/w&#10;T6+PuieMfhjGLzwV42sZXm8KpKfszTADYYgOi5dGXGSPmUHBAHSeHPhPpPhDw/fftEftXXI1nxDd&#10;4l03wzegPFbKwzHAtu3DSc8Rn5UAJbJBI+y9W0jwp4H+FGj3njq20yey8JafBM97qMCTC2eGJR5i&#10;FgSGyOCMEk4HWvkH4Q+C9Z/b7+Lj/Frx9azW3wq0K4eDw14cuMiO8ZT/AKyReQwzgsR94gKCQpFL&#10;Yd9D0z4NftJeK774M+P/AIkeOPA9l4K+GlpbG48PWtpEy3c1vtKgNGBgqxKYcbRljgFRkfKH7E/7&#10;QvxI8F+B/EXh74bfCnUfGmq6tq8l+t5LuTTrNWUKFdwAOCCTll9q/V260ixv9Kk0y6soLjTZYjBJ&#10;ZyxK0LRkYKFCMFccYxjFcd4/+I3gX9nrwI+q67dWHhnw/Zrsgt4Y1jEhA4jhiUDcxxgBR+Q5p28x&#10;J9LHzIvwT/ay+MgEvjb4rad8NdNm5OmeE0b7Qg/ul1wRx6St715h8R/gB+y58Erl5Pit8TvEXj3x&#10;Ip3SadLqn2ict7xQjcmf+mj8+tdevjn47ft13MkPgn7R8IfhGzFTrs4ZdQ1FAcEIVIODzwhCjkFi&#10;RivePgv+w58KPgsIru10FPEWvqd7614gVbq4L92UMNqHPQqAfc85QXsfHfh/XfAuv4X4Q/saX/im&#10;1ziPU/FFqxhY+pL+Yg9cb/yro9Z0D466T4c1HWW/Zy+CnhDRNPtpLq4kvtMgLQxIpZiSJcHAB6LX&#10;6QxRrEioihEXgKowB9K4X47/AA+n+Knwb8ZeEbScW13rGlz2kMrHCrIynbn2LYB9iadgufCv7Efw&#10;b0D9qdPGXjj4j/Cbw7aafdGK20u90m3ezt5GVWWby4A5UEYQ7wB82epzje+K/wDwSQ8M6vDosPw8&#10;1+Xw80AkGoT6y73j3GduzaF2qpHzZwAORwat/sjftbeGPgL4Hsvg78W4Ln4feJvDTy2yz31swtrm&#10;NpWcPvUHBy/3iNrDBBOTX0F4p/bm+BnhTRpdRl+I2kakEUlbXS5vtU8hxkAImSD7nA9TS0sO7T0P&#10;yx8OfsQ+LtR/aB174STa7p2ieMNOtWvrCa58wWuoRgAgpIoLISrbh8p+6wOCOdzRvhtdeHPinbfC&#10;f412U3hLxLdMo0Hx1aELPbzEkQs8oIFxAzDbuOXQkYYAED7C/ZV0HxN+0R+01rn7Rmu6LceHfDaW&#10;R0vw5Z3SlZZoyoTzCD1UKXJI4LSEAkLXdf8ABRz4Gj4p/Ae78Q6bbB/FHhJv7Ts5EXMjwggzRggZ&#10;xtG4DuUA70raXG5a2PlS38A618UPG2o/DDxxKnhX9ovwspuvC/jO0YwnXo4wWVZpAA0jFRuWXG7G&#10;c8qQfpz9mr4xaH+1N4X1X4Y/GPw3YTfETw7utdV0rVrZSblVO0zxhuVYHG4rggkEYBGPA/2kfiHb&#10;/EP4KfAD9oTQilp4v0fUoLC9e36+YuDJGcclQ8bEAn7spB6mvU/2uPh9Y+I/iFofj34T+IdP0348&#10;aHaLqcugW9woudUtFVWKNEDlnCnAU8upIwcAhiep5H+1T/wS0udFiu/E3wfabUbVcyT+Gbl986Dv&#10;9nfGXA/uMd3oTwK+AtN13xH4C1SeOyv9T8PajC5jlW3lktpo2BwVYAggg8YPSv3N/Zb/AGqvDv7S&#10;nhTfEy6P4vsF8vV9AmO2a3kBwWUHkxkjg9RnBwRXlfx6/Z2+B/7Zd3qLeHfFWi2HxDsJGt5L7Sp4&#10;nlaRDgpcwggyAEY3cEYGCQMEa6oabWjPzP8AAfiPSPEerRX/AIo8K+K/ihqUb5FvPrTLA5POHxG0&#10;h554cZ75r2DXfH+r+KPjj8E28QfD3w38PtF03WrdLDTPCSxDUXhMsWBNiRnJG1QCyrkliASTjoLj&#10;4P6F+z1ero37QPwSfVdARtkXjjwfLOsbLnAMqq4Un1B2Nj+Enr9X/sxeDf2RrPWbTxD8N7rQptfj&#10;w8A1S/dr22bHVYp23K3JG4D1waVhtrc+zByKQ+lcV8XviGvwx+FHivxnHbf2kNG0ye/jgQ8SsiEq&#10;CR0UnGT2GTXxR8Gvgv8AFT9svwPZ/Efxn8btb8P6VrDyvaaD4VlaGK3VJGTDhXCggqcAhiARk5JA&#10;u5nbqfoaOlBGa/O/4t+Bfi9+wdo0HxD8M/FHVfH/AILtLmKHVPD/AIolaUhJHCgoSxAyxAyu0gkH&#10;BGcfeXgrxTa+N/B+h+I7JXSz1ayhvoVkHzKkiBwD7gEA/Si4WN+iiimIKKKKACiiigAooooAKKKK&#10;ACiiigAooooAKKKKACiiigAooooAKKKKACiiigAooooAKKKKACiiigAooooAKKKKACiiigAooooA&#10;KKKKACiiigAooooAKKKKACiiigAooooAKKKKACiiigAooooAKKKKACiiigAooooAKKKKACiiigAo&#10;oooAKKKKACiiigAooooAKKKKACiiigAooooAKKKKACiiigAooooAKKKKACiiigAooooAKKKKAEIz&#10;QRmlrwT9s39oa6/Zt+Cd74o020jvNaubiPT9PSdSYkmfcd7gEZCqjHGeSAOhJAFrnvWT6UZPpXwv&#10;4Z/Yi+JvxP0e18R/Ev47+LbbX7+Nbj+z9CumjtrPcAwQAMFyMgHaoGRwT1PO6lr/AMVP2HPjN8O9&#10;B1b4jXfxP8C+Mb8acLPWWaS/tf3kaF0LMzceapGGKnBBA4NT8h28z6z/AGqJra2/Zx+JL3aXb239&#10;g3asLLBl5jIBGewJyfbNflB8OPHeor8CNO8N678GPC3j/wAIKZJINT0yZINZhlLsSZJYnZwRkgBk&#10;BK7ckjGf2k1i406DT5xqkttFp7oUm+2MoiZCMENu4IIyCDX56fHHwp+w94H1K6u721h1fV3cn+xv&#10;B9/LNlz/AAhY5BGnPYsOvTFDHH0PgPXPHVx4Ru5bbwbd+MPB0DAhrC51gttBOSMxpFx7EE8ck1j+&#10;CPAnjD43eM7fRvD9hfeJNevG5C7pGA7vI54VR1LMQB619keE/wBjPWf2mdUt7rQ/htafBL4axtv/&#10;ALQ1Uyz6pdoOcqJD0IxggKo5OW6V91fs8+F/gl8Ern/hXXw+1fRZ/E5hM94iXcc+o3IXALSsvPBO&#10;dnAGSQByamxbaS0PFf2ZP+CYHhH4dW1prnxJSHxj4lAEn9nMN2m2rdcbCAZiOhLfKey9zQ/aD+Km&#10;ufHz4ij9nn4KTw6LotkCPFXiGwUR29nbjAeFGTACgEhgMbmwoIAYnr/2tv2qtTudZX4LfBzOt/Ef&#10;WS1peXtmwaPR4iMOzODhZACSSeEAJPOBXAXmmeDP2bv2FfiPb/D3xLp/ibxaY/sPiDWtPuFlm+1S&#10;v5T5IO5VUM4XPXkgkkmm/InXdnj2keGNI+IkfiTwV8Or9/AnwB8GRGTxV41RQL7XnQfMDIB+8DEH&#10;y4/ugAEgkqteb/DX4C+OP2s9SvbX4WeH7XwJ8OLKUwC9vXdFlIGQbiZQz3ExBBKjKqWAAUHJ9p+K&#10;dpH8Pf2KPhF8FfCVtFP4s+JE0F3dgDDuJGEjMxHPLmNATnCRkdhX6JfB34XaV8GvhroPg7Ro1Wz0&#10;u2WIyBQpmkxl5DjuzEk/WklcL2R+OPwJ/YX1/wDaA+IHjHRNB8RWcOg+GLlrO48QzW7GKeYFlCxR&#10;g5IJUnJIwuCRkgV91/CH/glv8MvCelaDceMo5vE3iOxeR7xo52WxvclgitCwJAClTgEHI5JHXgfA&#10;HjC4/wCCd/xx8Z+HvG2m3h+F3jDUTqWleIraFpEtnJbCPjqQpCsBkjapAIJr6ok/bU+BiaaL0/FD&#10;w8YSu7YLrMuOv+rA359sZppdwbb2PhL4vaDqv7O37UM/gfwL8JPAVtpHiuW3TQ5/Fdkb2K4YIFIS&#10;SSQiMmViuwY5K56g16DqXhP426TGx8R/slfCfxRAvLDR9Pt0kI9QTI/P0GaPiR48X9vr9ob4b6R8&#10;ONLvZfBvgnUxqep+KriBooz88bFYyRkZEQCg4JJzgBc1+jXU0JCbtY/KrVvEv7PUV0LD4u/s0+JP&#10;hXdSHab2ytpktxnvwYyB6FVbNem/D79kP4YePbM6z+z/APHvxL4fuFAb7NY6sJfIPUK8Q8uVBjjD&#10;E5HqK++9V0ex1yyks9SsrfUbSQYe3uolljYehVgQfxr5W+K//BPLwdrmpnxN8MtQvPhT40hPmW95&#10;ocjRWpfOfmiUjaD0+Qgc8g9KbQJnMtYftk/Az95b3/hz40aHF/yynUw35Qf9+/mPbDSe4NfPF/8A&#10;tPTXn7d3gLxx488Faz4He3tV0e607UIXZ4JG3oJUBVWZcyKTgZxnGeM+/wDgv9r7x/8As7+KLTwL&#10;+0hpHk20ziDTvHenRlrS5AON0uAAeMEkAMM/MvevsJtN8MePrPStXez0vxDaxsl5p968UdyqMOUl&#10;icg4PoynNFuw723R8oftGfHu7+G/xffQfjN8OdK1n4I60sdtp2upaG6a3kI+YzFxgHOSVADKFypb&#10;Bry/xjoHib9gXWP+Fl/COd/GPwS1xBJe6I1y08Nm7j93MjrkBCSuJOTg7WJyDX354/8AAGg/FHwl&#10;qPhnxNp0WqaPfRmOWCVQe3DKf4WB5BHIIr4Z+FGt6l+xp8WpfgP8S5hrvwm8Tl/+Ed1bUkEkMQc4&#10;MEm75QpJ2suMBiGAAcmk/MSsJ+xt4O8H3/hK9/aU+NOs6ffa/rmpOlpf67Iv2XTl8wxoED/KrFsg&#10;HoqgAY5NO+J9va/scftaeEvib4ZeOL4YfEeQWmsxWbA2scrkHzlC/Lg7xKpGcgSAYBGfUP8Ago/4&#10;Fjf9jjWrbQ7CCysNFubO8FnZRLHGkKyCMhUUAADzM8DAAz2pnxd8FWn7TX/BP3TZ9JiW41CLw7aa&#10;vpyxgbkuYIVLxDHRjtkjwO5FFug/M+uY5FlRXRgysAQwOQR6g1NXz/8AsP8AxfX4y/s3+FdTuJ/N&#10;1fT4f7L1EE5YTQ/KGPuyhG+rEdq+gKsgQ9RX50ab4X1v9un9pb4n6B4u8ba34c8GeCbw2Nr4e0S4&#10;EDTgSOgkYEMpyUJLFScMAMCvv3xX4o0vwT4ev9d1y/h0zSbCFp7m7nbakaAckn9AOpOAOTX5kaf4&#10;48Z/Eb9qe8+Mf7Pvg+907w7Li11i+8QzR2mmaowOHYliAu4BTgFmDAMQCSKllR6ml+2J/wAE/wDw&#10;L8D/AIN654+8O+JvE51CwSOBLXU7qKeKVZZBGy5EasBtdj1I9q+4f2RtFHh/9mL4YWQXYRoFpKw9&#10;GkjEjfqxrw//AIKOeIzq/wCxfd3ZNss9ze2K3EdncrcRxSFssgkXAYAjAPGeDgdK7v4jfGCL9nf9&#10;i7TvEsZjGoQeHrSz02Nv4rqSBVj47hT8xHcKelGiYO7SLkX7Q3hH4ufH7xB8Dj4TPi7TtPsvO1TU&#10;ZYorjT4pVIJilR+DglVyMnfkY4JHp3iz4QeFfFXwvvvh7Lpcem+Fb21NkbHSlFqsUZOcRhAAuDzg&#10;DHqMZrxb/gn58DZPhX8FrfX9aV5fGXi9v7W1O5m5l2uS0UZJ54Uhj/tO1fTN5e2+n2slxdXEVtbx&#10;jc8szhEQepJ4A+tP1E9z8dZfh3r37BP7bngy1ttUl1DR7y4i+zXP3TdWE8hheOQDALKcgjoCqsAO&#10;MeveBvhL8NfH/wDwUO8fyXNtqfj7StPmn1S+vboRDTdNvfMZnjmJ4kiQjYoOOVIIYAmsj9u7TbD4&#10;rfHvSfF/g/4oeCJBoGlxhINR8RWoKTxSSS+XFEpJJJIOGOSxwMACvlb4T/FrUNRtrb4aalr6+EfC&#10;nirXkuPEuvWoIuriNiF2yuTgxLl2xjGXJOQMGHoy0m1c/ZDwj+0b8J/ird+MfDmk6xY6tZ+Gbcvq&#10;m+DdYrbqvzMrkeW0a4IJBxwcZAzXyZ4M+OEuueL9V179m79l/SNQ0y2ma3PimW1hsTOR94RlQoUH&#10;g7QxOCCQCcDB+KPxW+HWn/CnU/2f/wBmzQptf1HVlFrqmt2Mf7hYgR5ss1ycF8gEFzhApbBxgV9O&#10;/s+/FT4M/Bj4beFPhnbfErwk+qaXaLBOkOqQhZbliWlIbIUszsxxnPPSne5NrHgvxx8R/tO/Hr4b&#10;az4b1/4dWPwx8HrC11rWqveC4me2i/eOiBXJIO37oXLYALAEmvK/AXxp8WftKeD7H4H+AtU8IfC/&#10;wElqulO2u3yHVdQjx8+Ez8zvySsajkkbsdPrj4W/tktr3xW1v4XfFrwzb+BddcSzaa9xMr2OoWZB&#10;KguxKklATkEq2CBgjB+Wf2gfC3ws+N/xE8PfC39nfwZpsniGK+W41PxbosRS2solJDYlU4YA/MW6&#10;ZChSScAfdFJ9LH6M/BP4UWHwS+F3h7wTplxNd2mk2/lG5nADyuSWdyBwMsxIA6DAycZrvao6XaPY&#10;abaWskpnkghSNpm6uQoBY+5xmr1WZiHqK+Yf+Ck//Jm/jn/fsf8A0shr6ePUV8w/8FJ/+TN/HP8A&#10;v2P/AKWQ0nsC3R+SX7OP/I833/YOf/0bFRR+zj/yPN9/2Dn/APRsVFZnQcT4y/5H7XP+wnP/AOjW&#10;r+jbSv8AkFWn/XFP/QRX85PjL/kftc/7Cc//AKNav6NtK/5BVp/1xT/0EVUTOXQuUUUVZmIOlfAP&#10;/BV/4LW2rfDHS/iBpGh241XSr1YtU1C2gAna2dSql2HLKr4GTnG70zX39nis7W9L0/W9HvbDVLaC&#10;80u5iaK5guVDRPGRhgwPGMZzmk1cadmfkF4L8JeDLr4o/CH4c+OPGcN18HjpB1W2uoGNlaaheS73&#10;ZZjuO1w4ETFiCAgUbd2a+0fiR+xH8CPiX8N9Tu/Bdhpmg6hp0EjWeveHbrIgmjXcPMKsVYAgZB5w&#10;cgg4NfB37RXgn4G6J4vvdN+GvxQjXTxcs0uianYXF1p0EhOGENwqkgcYyFOQB8xwK9x+B37Knxn8&#10;Z/C//hG9A8aeE/B3wr15/tF9c+F7ia8lv0KhXALszAlRgruQdiDjFQuxb73PIfGXxB8PfGr9lPwv&#10;p/iTSW1/40trTaNoupaei/bb2FCoDTuATIuHCDOSSAQQQxrL+GPwj8PfA7XNSsvjf8F/HXibX43A&#10;0+10tQbCQYGCWQgsSe4Zhj+HIr6E/Y5+Cvhy1/be8dWNhA0uh/DWzGn6at1hnNyWEbzsehZmFw2Q&#10;OCwAwABX6V4B6jmmlfUHK2x+f3wa/Y58L/H/AMFarqHjj4MW/wAIzJOTokmkXs0N+IuoaSNyRkcD&#10;LAbuTtAwTa+G3xL8d/sXfGPRvhT8UtZl8UfDzXX8vw54ruiS9s2dqxSMSSACVUqSdu4EHaSBwH/B&#10;Tbxt4x+D37QXw78XeE/E+oWN42mSeVZRzMYY2jl+YmPOCsgcBgQc7Py7/wDa+8VWH7RP/BPGx+JS&#10;26219atY6iFU5aCczrbzKp6gbpDj2Ao9A1drn0t+1t4Dt/iT+zf8QdGkjWVzpE11bE9poVMsZHp8&#10;yAZ9Ca/Pn4tfE1/E/wDwS1+HkV3MZL2PWk0fLHki3MzIOfSNUH4V9zX/AMUI4f2G08c6tKBJP4Fj&#10;vJi5+/PLZLhPcs7hR6kivzD+B1tq/wAafDPgXwPpnh3UPEHhzwPcXvinXLW0iLG7cspS3XAPLrEs&#10;Y4JzKxwQDQ2EUfSX7Hv7GXgr9pX4L2nxE+I2ta34k17Up5rdVj1JoxYpDIYkQAZO7agIBOArKAO5&#10;9d/b2+D3hPwx+xJc6bBCsS+Els/7Iurhg06OJUjI38El1dgQMAkg44GPiXRv2hdX/Z18S61N8KdW&#10;1HwNBezedc/D/wAZWJeOGQkAiKU4UgdmbyjgAEnFYnxI+N3xO/aguLeP4kXOuyeGLTMsVp4Q0hLi&#10;BZOgdkEqhsZOGZmIBIGM0rq1h2be+h+vH7OGv3/in4C/D7VtVLvqN3odpJPJLndI3lKN59S3XPvV&#10;v4xfG3wj8CvCF34i8W6tDp9vEjGG2ZgZ7px0jiTqzE4HHAzk4HNfktb/ABY+KP8AZ1vo3hr4j/Fn&#10;UYoY1gt9Ot/DQgCKoAVA63LFQAAAQpwB0qnZ/sy+J/E+sJ4r+O/i+bwB4ayJZLjxXqBudXuo+pWG&#10;3JMhYjgEqAMggHpTvpoTy92fQ37FsOv/ALT/AO1P4s/aB8SCTTdA0dHgsFdysakoVSIHIBWOLLMe&#10;m5ge5x1WhXb/ALcf7acGvWitP8KfhoQbW5IJivr0MCCOx3ONw/2IgTgsBXK6Pq3iX9pzwvafCL4C&#10;aHc/D74IaePs+q+Lb9Skl9Hn95g8Fi3JIBJYn5ioyK2/FvxRsPB3h6w/Zr/ZbtzrHiKUGLVPEVow&#10;MdqG4mlaYDBkJIzIDhBhRkgAHMHU0Pj34p1T9t/47W3wR8G3skPw78PzLdeKtatz8kzo2DEpHBAP&#10;yqOQXyeig191eFPCumeCPDmmaDotnHY6Vp0KW1tbxDCoijA+p7knqST1NeT/ALPfwP8ACf7InwiG&#10;mvqNpCw/0rWdevXWEXE2BlizHhR0UE9OepOfn79oL/gpArWmq6F8DdFvPGurWyf6V4ghs5JbOyBO&#10;3cqAZkOTgE4XOCN1PRC32PfP2of2uPB37Mfhsz6tOuo+JLmMnT9Ct3HnTHsznny4wcZY9egBPFfk&#10;B8SPj74o/aG+I6eK/GviWwsxBLm0sbqCSe0slBBCpAEYEcDJYEsRzmub8Qy3vjjxpd6p438V3Ftq&#10;t8yy3N/r1jO7NIeWUBVYhVPAAAGAMADge2/B/wCDyavdQp4O+Nfwtk1FyCllrWmGKRmzwALq0wTn&#10;0JFTdstJIvWnxv0bxBDDD4t/aT+IMduqhRZ+HNIezgjUDAVQsqjaBwBtA9q6zwzY/s6eKJwtv+0X&#10;8RdA1liBDfau8sUYc9CWAIAB6ksAPUV635f7W3wNtftV14D8GfEfQYhmRdI062STywM5VIVjY8dw&#10;jdc4rS8L/G/9lj9pXQbxfid4R0L4f+JNP3LdWeqKtpLnBBMc0YRnIIPykBgex60xN9juv+CePxs8&#10;WfEKDx74S8Ra8PG1n4Uvlt9O8Vpki9hJcAFz97IQMCcnDck8Gvs2vg//AIJWyTweH/inYaSZrnwB&#10;beISdCvriPY8wIYMSSASfLWAkHoW6AkgfeFUtiHucn43+Fng/wCJNqsHirwxpPiGJAQn9o2cczJ/&#10;uswJX8CK4jQ/2Qfgx4c1FL/T/ht4eiu423K8lmJQpzkEB8gEduOK9jpCcUxEcMSQxrHGoRFACqow&#10;APYVHdWsN/bTW9xGs0EyGOSNxlWUjBBHcEVZooA/NmXSfiF+wp8QvFPhfQPh/dfFD4b+MJ2u9BsE&#10;jaZbS7OcRuAjYIBAIIG4KpBBBxJpX7A3xP8AipHr3xb8V+KT4Q+MuoXceo6Ta2bbYbHy1wsUpXJU&#10;lQijaTtCjO4kgfpDkUZFTYrmZ+VV7feIfhv8YNC8dfFr4KeK9O8WaRLuvvEPgNgtnrQAIDTIo2En&#10;gsVddwBDLzxk/su/sv8Agv8Aar+Knxb1pbPXfBvhy1u45NFFlILa4s2lZ22spDDAUDgdOxFfrUQC&#10;DkZB7Go47eOHcY40jLcnaoGfrRYOY+J7j9kr9of4e28kHgL47f8ACQ6XgqNK8ZWxuFZem0s4lBGO&#10;MYA+leCfEH9k74xarcSza78AfBOu3OSxv/CF+dLlY922LMqEnrjZ+FfqzRRZBdn4sX37OPxdsLe4&#10;sbL4XfE7TbWdTHLbW2uCeFlIIKkLGAykEgg5BBwc17X+y8v7Rf7P3g/UfDfg34Hahdrf3Zujd+Jd&#10;RWNYTtCgBCyADgk45JPPQV+nQJPSl5oSt1Dm6WPha6/Zb+Of7UGp2Enx78Vafofg22mW4/4RLw0S&#10;POYdA7DIHUjcWcjJwB1r7c0vTLXRNMs9OsYEtbK0hS3ggjGFjjVQqqB2AAAq9RTSsSFFFFMAoooo&#10;AKKKKACiiigAooooAKKKKACiiigAooooAKKKKACiiigAooooAKKKKACiiigAooooAKKKKACiiigA&#10;ooooAKKKKACiiigAooooAKKKKACiiigAooooAKKKKACiiigAooooAKKKKACiiigAooooAKKKKACi&#10;iigAooooAKKKKACiiigAooooAKKKKACiiigAooooAKKKKACiiigAooooAKKKKACiiigAooooAKKK&#10;KACiiigAooooAK84+O3wS0D9oL4b6j4M8RpItldFZYrmAgS20y8pKmQRkcjHQgkHg16PRQB8L6J4&#10;P/a6/Z0s4dF8OXfh/wCL3hWzUR2aai/kXscSjCpuZ0IwBjBZwAAARXzl+0V4B+OPx0+Jlj4w134M&#10;eLND1izt47eNdAvxLGjIxIkjbDbDkg5U9QDnNfrnyKXPvU2KUvI/GSz/AGZPir4hnD6j8GvH3iKY&#10;4+XXfEiwxMPRsorY+jCvavhn+zH+0F4eeNvCfwy+GnwxmUfLql8P7Rvo/cSSNOQfdQDX6ZUUWDmZ&#10;8TD9hH4j/Eshvi58ePEGs2rnMmlaDm2tiPTk7T9THXy9pmi+DP2Pf2sviNo1/wCEvE+v6cNMNpoT&#10;6LmW+t/tEShpRJlSrFWcbxyMnA7V+vORURt4fM83yk8z+/tG786LBdn5W/CL4N/FDxpoN14S+GHw&#10;+1P4W6BrR26/488VyE6rfQsSSiHapVSCcrGDkkbm6k9zP+zl4/8A2EvFt14k+HegyfFf4c6pbQR6&#10;5oVzGsl2rxfN5oUKc4YuysqttDEEHAav0foosHMz4X/Za+GXi748/HW9/aE+JGjS6DZwRG08KeH7&#10;lSrW0YyolKEAgAF8EgbmcsAABX3RSAYpaokyvEHh3SvFelzabrWmWmr6dMMS2l9As0Tj0KMCD+Ir&#10;ymP9jP4HxX32xfhj4e87duwbXK56/dJ2/hiva6QnFAGZoHhzSfCmmxadommWekafEMR2tjbrDEn0&#10;VQAK1KKKAPzf/af+LWpfED9qTWfhl4r+J9x8HvhxoOnpdSXFtI0M+puVViAy4LFt5wvIwhwpJOPG&#10;dZ1P9nbw7cSLoPx++KqXSdLuxWRlY+oz5Z/PFesftE2fgrxJ/wAFEEs/jlNHpvgO20GMaO12zQ2t&#10;y20ECSVcEL5jTEkkDKqCccHoPFX7VHw28A65B8Pv2cfhLpPj7XwuBeabYq9sh6n51UvNjPLFgo/v&#10;Go9TTtY+UfHPxjt9a8NXeg2vx717xXo1wpDab400B50yOhEhaVlYdmABB70v7Kf7bPiX9lzXI9Iu&#10;LseK/AM8gM+mo7E2wJ5kty4BRsZJU/K3fB5H0v4i+GH7U/xD0ifVfGQ+Gnw80Urvkj1TTrFlhU/3&#10;maOYgger/rXyH8Tfhj4e0y7nOo/GfwBqt+uQ0WgaVcOufQPDaiPOfQ1Ow1Zn7V/C74r+F/jN4RtP&#10;E3hHVodV0u4GN8fDwv3SRDyjA9Qf5YNcl+1B+zzpH7SXwrv/AAzfBLfU0/0nS9QI+a0uVHynI52n&#10;7rAdQfUDH44/An4peP8A4G+K5Nb+G1/f6rM0iJNYW2nSy2V/Dgkh0wCCCAAQARkkEdD+pfwM/b68&#10;D/E68Xw74sWT4c+Oom8qfRdcJiRpMciOVgBz2VsN6A9au9yXGzujjv2TvizN8XvBfiv9n74tRPB4&#10;60W1l0m6iujl7+z27BICfvMoxk85G1snJxgfsReNrz4L+NvFf7NPj6c295Y3Msvh26lYqt7bSFiV&#10;QnuRiRQPVxwVxXoH7Yn7M2teNNR0n4ufC2caf8U/DYEsPkkAanCuf3ZOQCwUkDPDKSp7Y8lv9a8H&#10;/wDBQXwtYQC9X4b/ALQ3hMkQRzEwyidDllU8M8ZdSQBlozk4IJ3LVBuec/CX4kXX/BPT9qrxZ4E8&#10;YGc/D3xBcCeC+YFhEjMTDdDuQASkgGTlc87Rn9QfD3iLTPFWkW2qaPqFtqmm3K74bu0lEkcg9Qw4&#10;NfmR8UfHWl/FTQ7f4VftQ6XcfD74iaSCmjePI7cyWtwTwGk2jBRuCxUlSecoRXiOn/Bf42fAqaW+&#10;8K6r4g1TwtKcx6/8O9QN7aSjqGaJG64HRwpz0JovYbVz7f8A+Cret3tr8A9B0mG4e10/V/EEEF9M&#10;uQvlqjsFY9MbgGwe6D0r2vxz+yj8Oviv8LfCvgvU7GaDw5oYiksYtLn8gkCPbgso5DA5JGCSAc9c&#10;/lj4x8Z+Jfidog0Lxr49+KfiKwEiynSbjwohIkXO05N0QCMkZxnk+uK1fBH7aPx4+B+gL4YsdRV9&#10;BtMxWTeLrFEubeMdFG5w3A6IS2AMAY4our6hyu2hp/8ABQb4CaP+y5qOg6J4I13VI/DfimCSe80C&#10;7vGmSKS3dNkmDjIPmEAnJBVucHFe0/tI6uvxf0j9kT4eRSltN8QrY6jeqp4aPZDGDx3Cmf8AEj0r&#10;xDwje237RnjjV5fFCeJPjD441+2bSodV06xaHTPDwlBUThSuWEZO4LtjUAMcknNZvg34n3/gj43f&#10;Afw542s5tJ1n4d6s2iXwugQFtpLnKSEnsolYZHBVVIzmkh9j9ifGPi3RPhl4K1LX9ZuE07Q9ItjN&#10;M4GAkajhVA6noAB1OBXwn4H8CeOv+CjGrT+M/Heqaj4R+DcVw0ekeGtPkMUl+FJHmOeQe4LkHnIU&#10;ADNd9/wVe8TXGifsyWWn27si614gtbKbaesYjmmI/wC+okqH9tj4yX/7Jf7OXhPwb4IIsNe1CBNK&#10;tbmBfmtoIox5siAD75OAD2LE9cVRCR5h8cPgx4M+APjSOxuv2ak8W/C6S1CjXtDuLi51JJe5cl/l&#10;IIIwcA5BDZyK+R/iD8ArvxVd+IPGPw0+GvjPSPhtpMQurv8At9VE0ag/OIyRllAOcAuQASSRX6N/&#10;8EuYtSuv2af7X1TWr3WJ9T1i6lC3c7Si3CkIVG4kjcwZz6ls19dXVrFeW01tPGs1vKhjkjcZVlII&#10;II7gg4pWuPmaZ+VWqX/g34yax8Dfg18NJ/8AhDvh54itBd65LahY729mQsJIZ3Ay7gxMADkEuDgg&#10;KK+q/HH7I/7LngrwZPofiHStB8OqtqZft13qPk3yqAR5odn3Egg9iCRjB6V8lfDr9lKx8c/tDfGP&#10;4Y6ZrNx4X1vwjqA1zwvrFsCTZgyA7GAIypEkByCCpQkdSDlftZ/Bf4oaXPYa58aPEvgK5uo4lsbP&#10;X7ie5+2TxoSQFtogA+MkkmI8nJPOaOmw+qszxrxXaS+L/wBnu21DUPE5u18Pa/No/haC5t2e81O1&#10;k2s6o2crHFgNgggGUqCCQK/Xb9kb4M2XwX+BfhXS/wCxbTStemsYp9WkihVZpbhl3ESMOWZcheSc&#10;Y4r4y/YH8AfAfXfHGnXd946Pjf4h2S7tN0vUbJ7O0twuTm3iYYkZeSMnI5IUHkfp1TS6ik+gUUUV&#10;RAh6ivmH/gpP/wAmb+Of9+x/9LIa+nj1FfMP/BSf/kzfxz/v2P8A6WQ0nsC3R+SX7OP/ACPN9/2D&#10;n/8ARsVFH7OP/I833/YOf/0bFRWZ0HE+Mv8Akftc/wCwnP8A+jWr+jbSv+QVaf8AXFP/AEEV/OT4&#10;y/5H7XP+wnP/AOjWr+jbSv8AkFWn/XFP/QRVRM5dC5RRXjP7W3xZv/gj+z/4u8W6SgOrW1uIbR2A&#10;YRyyMEWQggg7S2cEYJAB4qzMl+M/7V/wv+Akn2bxh4pgs9SZQyaZbI1xdEEZBMaAlQRyC2AfWvkX&#10;9pP/AIKWfDz4gfA/xj4b8GPrtn4i1O1Fray3VmIkZGkVZfnDkqfLL4468V6t+xX+yb4U0rwFo3xH&#10;8XWsPjPx94khGqXGq6oPtAg835lWMMSoYAjL4yTnBA4r6t13wro3ifS303WNJstU09xta1u7dZYy&#10;PTawIqdWitEz5/8A2Uvgh4BsP2UfB9neeH9JvrPVtHiv9SmvLZH895UDuzuwzwDgHIwFGMYryL/g&#10;mZKLTxl8eNG8Ozy3Pw4sNfUaG7MWQAyXA+Qnk5iSEn/gJ6k19q2HgvQ9K8JJ4XtdMt4PD6WzWi6c&#10;q/uRCQQYwOy4JGPSsv4XfCjwt8GPCUHhrwfpMekaTEzSeVGzMzuxyzuzElmPqT0AAwABRbYV9z44&#10;8F6nF+zb/wAFHfGmna84s9C+Jlulxpt5L8qNcswYKT0yZPOTHHLL616p8bv2rPHvwJ+KVxY6l8Id&#10;V8R+AZLdfsGs+HmNzPLMQCQ6bcIAcrtODwCCwOB6T+0d+zZ4V/aX8GroniFJLW9tWM2natbAefZS&#10;kY3L/eU4GVPBwOhAI+fNL8BftmfCi0XQdB8U+FPHujQDyrTUNbUpcxoOm7IDHA/vM57ZIAo2Dc+c&#10;f2gb3xd42t/EXx3+LGjN4Rik099A8EeEro5uZJJQymVlIDARrJJIWYAs20AAAA+j/HfRrr4Kf8Ex&#10;PC3gfUkaLX9fls42szw6u84uiuPVQqAjsTiuyk+AEvgfUz8df2q/HsPia40PYbLSLSA/YrWQsPLV&#10;EUDzG3EEIqgEgFi2DjmtP8WN/wAFD/2pvCl3pWnX1r8JfASrfztfxBGurkncoIBIBZkQAZJCox4J&#10;xSsXf8DC8R63qv7Ulr8O/wBmv4ePKfCnhbT7CDxj4gQfugbeJI2jUnGQrI2MH53xjhST+hvw++G/&#10;hv4W+GrXQ/DGj2ujadAirstYVQyEADc5ABZjjknk1paP4Y0jw9c6jPpemWmnz6lcG6vJLWFY2uJi&#10;MF3IA3NgDk5NbNVYhu5yvjP4a+FfiPY/YvFPh3TNfte0eoWqS7e2QSCQfcEV84eMP+CZXwi1i8Oo&#10;eGTrfgLUwdyT6HqD7Ub1CyFsfRSB7V9cUtFrgm0fnb4z/wCCdHxmSCSPw7+0Fq2p27ZxbarcXduc&#10;ehdJZN34gD2rxCH/AIJzfH/wlrb6rHoXhbxjeq5dJdQvxcAnP3ikxVWJ64YEV+wNIRmlyofMz8mv&#10;G/7P37a/xH0yPRNbtXTw+iiMaVpuq6dYWYjHGzy4HUFccYIP416Z8G/2dP2o/hx4d/sLwdZ+A/hd&#10;aTY+038YW9vpz/elkYS7upIAwB2Ar9GQc0E4osHMfFml/wDBOu58d6pBqnxr+KXiD4kTo28ackjW&#10;top9BhicdsqEJHpX1T4B+HHhj4XeH49F8J6FZaDpic+RZRBd56bnPVm9SxJ966ukNNKwm2yjfaPY&#10;6rA8N5ZW13C4+aOeFXU/UEEGvG/iT+xf8G/ilazx6r4F02yuZFIW+0mIWc6Ej7waPAJB5wwIJ6g1&#10;7kDRjNFgTPz9/YI+LMXgf4mfFH4T6j45g1Xwf4buiNBvNXu0jkKiVldELEErgAkDgEEgAGuV8c+F&#10;/h/+0d/wUg0C18NaXp3ivQrTTDL4oliQSWUsqLKNzEcMwDQruBwWwOSCa+tvir+xR8HPjPrUms+J&#10;PB8LazKd0t9p9xLaSSn1fy2CsT6kE+9dr8I/gP4E+BWjS6Z4H8OW2hW8zBp3RmkmmI6F5HLM3sCc&#10;DsBSsO66HWeHfDmleEdHt9K0TTbXSdMtl2Q2llEsUUY9AoAArWooqiQooooAKKKKACiiigAooooA&#10;KKKKACiiigAooooAKKKKACiiigAooooAKKKKACiiigAooooAKKKKACiiigAooooAKKKKACiiigAo&#10;oooAKKKKACiiigAooooAKKKKACiiigAooooAKKKKACiiigAooooAKKKKACiiigAooooAKKKKACii&#10;igAooooAKKKKACiiigAooooAKKKKACiiigAooooAKKKKACiiigAooooAKKKKACiiigAooooAKKKK&#10;ACiiigAooooAKKKKACiiigAooooAKKKKACiiigAooooAKKKKACiiigAooooAKKKKACiiigAooooA&#10;KKKKAOD+K3wk8L/F3w9Np/iTw7pmvNHG5tDqNushhkK8FSeRzjOCOlfFP/BMLxF4I+G2h+PPCniC&#10;4sfDfxFt9ZkS9h1ORYJpLdFVURGYgEKwkyoORnJ6g1+iIGK8T+MH7HPwl+OurjV/FvhSO51jAVtQ&#10;s7iW1mkA6BzGwD8cZYEjsRSt1GnpZnyJd2uj/tq/tyeKvBfjXxRLeeB/DMBk0bRNLvMW98VEYc70&#10;OCfmYkg7sDAIwa+3PBP7N/wv+HNvHF4e8B6FYNGAFm+xJJN9TI4LE+5NHwh/Z3+HfwHs5YPA3hi2&#10;0ZpwFnuQzzXEwH96WQsxHfGcegr0sjNJLuDfYhhtoYFCxwpGoGAFUDA/CvMPjP8As0fDn4+2Xk+M&#10;vDdve3Srti1GHMN3D6bZVwcDrg5HqK9Wop2EfESfsR/Fz4QEt8GfjlqFhpyEmLQ/EcAuIE9AGIZc&#10;dseWPrXiHxz/AGS/2lfinqcWra14R8Hap4mtiDH4l8PXq6feORjBky6K5GAQSoIxwQOK/UvIoyKL&#10;FXZ+U6/A79tXV/DY8NeIdHsfFOgjhbbxPc6ZfhOMArI7tKpA7qwNYHhP/gmj8fotYN9aalovgQyd&#10;TYavODHz0Hl7jjvgMRX68UUrIfMz4H8Nf8E3/HuowrH44/aC8TahasNs1hpkk4Vh6ebJKcj6pXrv&#10;w+/4J2/A/wAAypcv4XfxJqC4P2vX7l7kk/8AXPIj/wDHc19N0U7Im7M7RtC03w5YxWOlafa6ZZRD&#10;bHb2cKxRoPQKoAFeKftZfsu6H+0b8OdVs1srO18XxRebpWsGICaOVOUjZxhtjH5SMkDOQMiveycU&#10;m6iwr2PyG+Pvxy1H4r/sqP8ADfxzbT6V8V/h3q9tcXtrcKd17bRrJAZQQMbgJ0LDJyAHGQTj2v8A&#10;bvuW8X/CL4JfGu1tf7X0fS7i2udShUZBhnWMkH0G5ShPQFh619qfET4O+F/iPofiSy1LSrVbvXtM&#10;bSrrUkgUXBhPKjfjJCthgCcZAr4J+BX7RHh79nrwxr/7On7QGnXQs7G8ksbe9a2M1rJZSnIDkHcE&#10;ySysoOAw6bc1L0LvfZE/wZ8c+Mv2KTfJpPhPVfij8DvE8v8AbGh6toC+bNa+Yo+R1AJDYCqyttGV&#10;JBySK+qvgF8fvGHxD8KeK/F/xC8Df8K28KWTNcadcajclZ5LZQS7SxsoK7QAd3AJJAHGT4lo/wCz&#10;D8cP2d7meX4AeO9L13wLfv8Aa4fDviTDLEH5BjkwQQQQQysme4J5Muq/syftC/tK3FvY/Grx1pnh&#10;zwXHIsk3h3wqmWusHO13wPTqzMB2XPNNXB2ZF+wDb3PxS+Nfxr+N728kGk69ff2dpRcEGSJX3E++&#10;FSAZx1zWHNo2i+PP+CpXiDSviZDDfWNjokUnhew1ABraSQR27AKp4Y/Nctgggsp7gCvuXwJ4H0X4&#10;b+E9M8MeHLCPTNF02EQW9tFyFXqSSeSxJJJOSSST1rG8V/BXwZ418d+HPGOtaDb3viTw8zPp9+xI&#10;ePIPBAIDAE5G4HBGRjnJbQm+rPjz/gpz4W0f4baL8OviX4fsLbRvE+ka9FClzZRLE0sYVpArbQMg&#10;GMAZ6BiOhruLH/gqp8Ebi7jgnm1+1hJCm7k0wmMHuSFYtj6An2r6k8WfD/w547awPiLRLLWxp8xu&#10;LVL+ESpFJjG4K2RnBIzitG88PaZqOltpt3ptpdacy7DZzQK8JX02EYx7Yotrcd1bU574ZfF/wd8Z&#10;dD/tnwZ4gs9f08EB3tmIeIkcB0YBkPXhgDXaHHevzr/at+F9l+xd8RPB/wAZfhaR4et77VF0/WvD&#10;0DEWt2j/ADHahJCggMCoGAdrDBBz+hVhdrqFhb3SAqk8ayqG6gMAcH86aJfkWj1FfMP/AAUn/wCT&#10;N/HP+/Y/+lkNfTx6ivmH/gpP/wAmb+Of9+x/9LIaHsC3R+SX7OP/ACPN9/2Dn/8ARsVFH7OP/I83&#10;3/YOf/0bFRWZ0HE+Mv8Akftc/wCwnP8A+jWr+jbSv+QVaf8AXFP/AEEV/OT4y/5H7XP+wnP/AOjW&#10;r+jbSv8AkFWn/XFP/QRVRM5dC3mviz9rL9qrwl4nt9c+C3hTwpefFfxVqkD2V1YaWxEFoxHDNKoO&#10;WRsHAGARgkcivTP28fixqfwc/Zn8TaxosrW2rXnl6Zb3MZw0BmO1pAezBQ2D2OD2qT9i79n/AEP4&#10;HfBrQ5LW2jn8Sa1ZxX+r6qw3SzyyKH27uuxd2AO+Mnkmq30IWiueU/sZeA/jz+z/AOCRB8StR0Gy&#10;+Hem28lx9jvrgzX2nxgFjteMFQo5OwlsZIGOlfRXwc/aM+H3x70v7Z4M8RW+oyIMy2Mh8q6h/wB+&#10;JsMB7gEehr0t0WRGVlDKQQQRkEfSvmD4v/8ABPr4e/EPVz4j8Ly3fw18YKxkj1bw43lKX/vNECBk&#10;9ypUnuTRsG+59SVheKPGeheCrOG71/WLHRbSaZbeOe/nWFGkbO1QzEDJwe/avj2K2/bG+BOIYG0H&#10;406FDwj3DiG+29gSSjE++ZD65rj/AIufHTxJ8YvDkXh/4nfsleK9WSCQyxCzlmYQyYwXSRIgQevc&#10;jHXNFxpH2/4i+LPgrwlpR1LWfFmjabY43Ce5v4lVh1+Xn5j7DNfKPxI/4Kj+B9N1qHw/8ONEv/iL&#10;r1zKtvbmM/ZLWSRjhVV3BZiSQOFAPY18HW/gGx+JPxZs/hx4E+Ei+F/Ed9IVP/CRavPevaAKWLuq&#10;hVjCgEkMrHoMc4P6P/so/sA+FP2d7qPxHq8yeKfHBU4v5IglvZ56iCPsccbzzjIAUEgq99gslueA&#10;ftJ+Dv2tv2mvhwmj638M9E0nR47yPUY7Ow1CIXe5UdQCGmORiQkjAOQOB0r9DfAwkPg3QXuNPOlX&#10;T6fbmWyZArQN5a5jIHdTxjtiuhzmlotYV7hRRRVCCiiigAooooAKKKKACiiigAooooAKKKKACiii&#10;gAooooAKKKKACiiigAooooAKKKKACiiigAooooAKKKKACiiigAooooAKKKKACiiigAooooAKKKKA&#10;CiiigAooooAKKKKACiiigAooooAKKKKACiiigAooooAKKKKACiiigAooooAKKKKACiiigAooooAK&#10;KKKACiiigAooooAKKKKACiiigAooooAKKKKACiiigAooooAKKKKACiiigAooooAKKKKACiiigAoo&#10;ooAKKKKACiiigAooooAKKKKACiiigAooooAKKKKACiiigAooooAKKKKACiiigAooooAKKKKACiii&#10;gAooooAKKKKACiiigAooooAKKKKACiiigAooooAKKKKACiiigAooooAKKKKACiiigBB0r5s/b8+H&#10;fiX4q/s83/hXwhoDa9ruqajaIkaFF8lUk8xpC7EBQAm3JP8AHjvX0nnik7ZpNXGnbU+BNK+L/wC1&#10;N+zf8PtMPiv4T6Hrvg/w9p0NvNPp+pILmOCGNV3OVkfkKoJOwjr0r0z4Nf8ABSX4P/FQQ2upanJ4&#10;K1h8A2mtgJCSf7s4yhH+8VPtX1PdW8N1BJDNGs0MilHjdQysDwQQeDnpzX59/tMf8ExtPv8AUb/x&#10;h8KmsrGdg9xc+FtRjLWk5GWKwsPmjzyAvQEgAqOKWq2Ho9z7jvfid4O0/RW1e58VaLDpSrv+2tqE&#10;Qhx1yG3YP4Gt3TdRtdXsLa+sriO7sriNZYZ4WDJIjDIYEdQQQc1+Inwai8FeJ76dbv8AZ61nxfqO&#10;nuFurTQNauQFIOCHtyGdRkEE7sZyOOlfcHhz9qH4w2Xh7T/DXw5/Zd1jR7KziFvaR6xNJBbwIBgD&#10;DIpIHuw+tFwcbH3PkCvIfEv7U/w18OfETSfAL+KbGbxbqkxt7ezhYypFLglVmdARHkgKAeckcY5r&#10;57m+Bf7UP7QZMfxI+IVj8NfDk2PN0TwqN07r3VnU9xxzIw9QcV7v8C/2Qvhn+z3GsvhvRFuNbK/v&#10;Nc1I+feOSMHDkYQHnIUDOec0XvsLRHyL+1N8If2i/EvxM0Pxr4t8O6Z8SPA/hy9+2QeF/Dd00KBA&#10;QSGRl8x2IAywDHAIwASK+sf2cP2tvBP7RdrPaaQZ9D8T2K/6d4c1JfLuYMcEqOA6g8EjkcZA4r3U&#10;Hivgz/goj8PYPhJeeF/2gPB2zRPF2j6tDFfyW4CrfxvwPMAxuPG0/wB5WIPQUPTUe+h95nqK+Yf+&#10;Ck//ACZv45/37H/0shr6I8MayniTw3pOrohiS/tIrpUPVQ6BgPwzXzv/AMFJ/wDkzfxz/v2P/pZD&#10;TexK3R+SX7OP/I833/YOf/0bFRR+zj/yPN9/2Dn/APRsVFZnQcT4y/5H7XP+wnP/AOjWr+jbSv8A&#10;kFWn/XFP/QRX85PjL/kftc/7Cc//AKNav6NtK/5BVp/1xT/0EVUTOXQ89/aI+C1h8fvhJr/grULg&#10;2h1CLNtdAbvs9wp3RSEdwGABHcEgYJzXxjJ8Tfjb8IPhPf8Awh+JXwv8U+ItNjsm0uz8YeB90spt&#10;wMId4RlDBQACwU46jIJP6OUVViE7H4vfDKP4qeLfj94d+G/hvxr8TvAEepo05HiS+mS5igVGYyeW&#10;NgZSEIHABweeK+zv+GU/2k9M+XTv2mLyRB0+3af5p/EsWrA/avstd+Av7Wngr4/Q6Bf+IfCUennS&#10;dXXTYvNltQVkUuRwACsgIJIBK4JBIzH8RP28fFHxs0qfwr+zz4G8Salrl1EVm169svJhsUwcsmGI&#10;D44BcgAkYDHFSkluU9bNHmv7SmrftK/s8QeHrK5+OsvibxB4huTa6bouk6REJ5iCoLZKZABdQMZJ&#10;JA9SPLfiJpv7SHhYaZqfx01z4gWfw+upFj1C40TUEcwK2B8yI2xTzjDAAngc8V7V+znoOpftW6v8&#10;F/Fb+J7S08W/CmWSx8QaZq297y4VJVaKRE6ncoZC7EYZehIxX2j+1DrHhvQ/2ffH0viqW3j0eTR7&#10;qFkuSv72RomEaID1ctgKBznGOlFr6heztY+R/wBgbWvA/gv9oDxp4C0TRNPH2jT49R0HxQZHmvdV&#10;tDhz5kjHAJV1YrGqgFHBBIzX6H1+BH7PnxQ1L4a/EfwJ4zlnlaz8N6nBZXCkcrZXDOzKMYJGDORk&#10;4BK+tfvfbzR3EMc0TrJHIoZHU5DA8gj6047BJWLFFFFUQFFFFABRRRQAUUUUAFFFFABRRRQAUUUU&#10;AFFFFABRRRQAUUUUAFFFFABRRRQAUUUUAFFFFABRRRQAUUUUAFFFFABRRRQAUUUUAFFFFABRRRQA&#10;UUUUAFFFFABRRRQAUUUUAFFFFABRRRQAUUUUAFFFFABRRRQAUUUUAFFFFABRRRQAUUUUAFFFFABR&#10;RRQAUUUUAFFFFABRRRQAUUUUAFFFFABRRRQAUUUUAFFFFABRRRQAUUUUAFFFFABRRRQAUUUUAFFF&#10;FABRRRQAUUUUAFFFFABRRRQAUUUUAFFFFABRRRQAUUUUAFFFFABRRRQAUUUUAFFFFABRRRQAUUUU&#10;AFFFFABRRRQAUUUUAFFFFABRRRQAUUUUAFFFFABRRRQAUUUUAFFFFABRRRQAUUUUAFFFFABRRRQA&#10;UUUUAFITgc0teT/tQfE5fg/8AvG3ioOEurTT5I7QE9biT93EPwdwTjsDQB+bHxo8T/DPx18X/i14&#10;vmsrjwZY6BeCx0jWfB0xhv8AV9RJK7ShJjYExyuzqFIUrkksM0Em/bR8B/DuTximq+MrfwzBEbgn&#10;ULlLieKDqHeKQs4UDkkgYHPArxj4Ja3Y6B8cfhjb+MZwfDlnrNpqd/8AagDCklwY3EkhIwQFEJbd&#10;0CsOgNfuf400d/GvgLXdK0+7t431bTZ7W3u2XzYl82JlVyAfmX5geDzWaVzV6WR8PfB3wZ+0l8cv&#10;hzo3jHQP2kYP7J1KMlVk0aMSxOpKvG4CcMrAg4PbNdTqn7JX7RN3pt3Ld/tK6zJcJE7xw6fbtB5j&#10;BSQuVdcZIAyOleBapc/EX9n4fDf4C/CXWY/FPxD0PUL3xBq39jOXtiWDbLeQMV48rJZGxguMHJBr&#10;3aH/AIKd6PpHhq6sfFXw88V6F8RbeIx/2H/Z5MUtxjACszBgpbkgrkDpuOMtNE2Piv4QePvGuv6x&#10;Fr3iV/jD44fRtSUl/D93Jc2xmjYMI5CyOATgZBOSD719ZeKtA+Mf7ffiTQNL8Q+Cbz4VfCTTL1L6&#10;7j1Xcl9fleAoRlBzgkD5Qo3EkkgCvUv+Ccfwg8RfC74N6nqPiqyl0vWPFOqPq5sJ1KSQRMqqgdSA&#10;VY4JweQCAcHivrWhLTUTepUsbKDTbO3sraMRW9vGsUUY6KqgAAfQAV81/wDBSf8A5M38c/79j/6W&#10;Q19PHqK+Yf8AgpP/AMmb+Of9+x/9LIap7ErdH5Jfs4/8jzff9g5//RsVFH7OP/I833/YOf8A9GxU&#10;VmdBxPjL/kftc/7Cc/8A6Nav6NtK/wCQVaf9cU/9BFfzk+Mv+R+1z/sJz/8Ao1q/o20r/kFWn/XF&#10;P/QRVRM5dC5RRRVmZFLGsqFHUOp4KsMg/Wo7Wxt7FCltBFboeSsSBQT9BVmigD5d+M37B3hb4i+N&#10;pfG/hTxDrPwz8aykvNqfh2YxLOx6s6KVO49yrDOSSCa+Zf2vv2PPF/hD4FeIPF/jL40+JPHg0XyX&#10;s9Nv2YQBnlSMswZ2ycMeQAffHFfp0R0r4Y/4Ku/F/T/C/wAF7PwLHdI2t+I7pJWtlOWjtYmDM7Ds&#10;C20DPUg46GpexUW7nwdqOl2muH4pSxxRxwQ+B9E1ILGoVY5/L00kgDgHMkg/4ER61+t37G3j9vib&#10;+zL8P9clk865bTltLhs5Pmws0L5/GPP4ivyhj0LUfC/7MeseIr63kGu/E3VLTR9DswpMj2NqQzsg&#10;6lS4hjHrtGK+5v8Agkj4ofVf2e9a0Z3LHSdbk2ZOdqSxowA9twY/UmpiVLY+5KKKK0MwooooAKKK&#10;KACiiigAooooAKKKKACiiigAooooAKKKKACiiigAooooAKKKKACiiigAooooAKKKKACiiigAoooo&#10;AKKKKACiiigAooooAKKKKACiiigAooooAKKKKACiiigAooooAKKKKACiiigAooooAKKKKACiiigA&#10;ooooAKKKKACiiigAooooAKKKKACiiigAooooAKKKKACiiigAooooAKKKKACiiigAooooAKKKKACi&#10;iigAooooAKKKKACiiigAooooAKKKKACiiigAooooAKKKKACiiigAooooAKKKKACiiigAooooAKKK&#10;KACiiigAooooAKKKKACiiigAooooAKKKKACiiigAooooAKKKKACiiigAooooAKKKKACiiigAoooo&#10;AKKKKACiiigAooooAKKKKACiiigBB0r4K/4Kx+Nza+AvAPglZvL/AOEh1gzXCg4zDCFH4fNMp59D&#10;6V97V+Rv/BWDxHd63+0T4f0ezR5W0TQxOI0BJUlnmd8dgEQEnsFzUy2Kirs8T+K2nWtlq3xl04xR&#10;pKvjXT9Oh+UZhhH28EJnoAI4xx2wK++9I/YD8fabpFvo+k/tG+NNN8LiJRFp8UkgaJCBlFKygBeS&#10;MAAe1fCX7VGm3Iu9G+JOmIZPDHxE0+01NZVBKQ6jCqpcRkjgOriQnPaQ44r9ef2Zvi1pvxq+Cnhb&#10;xRp1wkzy2aQ3katloLmMBZUYdQdwJHqCD0IpJFSbsjI/Z4/ZN8D/ALN9reS6DHc6pr1/xe67qriW&#10;7m5yVDAAKuecDrgEkkZr2OTT7W5mS4ltoXnT7sjRgsv0JGRVuirMwooooAQ9RXzD/wAFJ/8Akzfx&#10;z/v2P/pZDX08eor5h/4KT/8AJm/jn/fsf/SyGk9gW6PyS/Zx/wCR5vv+wc//AKNioo/Zx/5Hm+/7&#10;Bz/+jYqKzOg4nxl/yP2uf9hOf/0a1f0baV/yCrT/AK4p/wCgiv5yfGX/ACP2uf8AYTn/APRrV/Rt&#10;pX/IKtP+uKf+giqiZy6FyiisbxR4gg8KeGtW1q6jnnttOtJbuWO2jMkrLGhYhVHJYgHA9aszNjFe&#10;S/FD9qT4V/BwSp4q8a6ZYXcec2MUhnuc+nlRhmHPqAB3r5J8JeIvjD/wURn1K/0zxT/wqz4RW101&#10;p5OmSCTULtgASrlSGBKsCckKM8BsGtqw8J/safsreKbnQvEl5aXvjDTgjXU3iC1utRlBZQwICxtE&#10;Dgg4UZGcHmlcdu47xr/wUT8V+P7aSx+Bfws1/wASzTMYItdv7JzArnOCsag54Gcsy47jFeYaH+xh&#10;rF9f6j8aP2rvFiWdhBi7uNKNwHmmxkrC7KdqLnCiKLJOcAjv7Zq//BR/w3qsn/CP/BbwFrnxE1gK&#10;I4IrSya1tIuwJ+UsFHoVUcYyOtc5J+zj42+MF0PiT+1X4qtdD8J6QDdw+DrOcR2lsg5PnOpI6AAg&#10;FmbJG4dDO5S0PKU1OX4sv4t/aL8R6Yvh34a+CtKl07wHorqESS4CmO3KqOMK5DEgY3YAyEJruv8A&#10;gjjM/wDwhvxGi/5Zi/tWx7+Ww/pWT4j1O5/bs8UQaP4dspPC37N/gPNxdXgj8hNQMKE7EXAIG0EA&#10;DO1SWOCQK9F/4JP6EIfhH408RxWwtbXWvEEn2eMDAWONBgD2Bcj8DQlqNvRn3RRRRVmYUUUUAFFF&#10;FABRRRQAUUUUAFFFFABRRRQAUUUUAFFFFABRRRQAUUUUAFFFFABRRRQAUUUUAFFFFABRRRQAUUUU&#10;AFFFFABRRRQAUUUUAFFFFABRRRQAUUUUAFFFFABRRRQAUUUUAFFFFABRRRQAUUUUAFFFFABRRRQA&#10;UUUUAFFFFABRRRQAUUUUAFFFFABRRRQAUUUUAFFFFABRRRQAUUUUAFFFFABRRRQAUUUUAFFFFABR&#10;RRQAUUUUAFFFFABRRRQAUUUUAFFFFABRRRQAUUUUAFFFFABRRRQAUUUUAFFFFABRRRQAUUUUAFFF&#10;FABRRRQAUUUUAFFFFABRRRQAUUUUAFFFFABRRRQAUUUUAFFFFABRRRQAUUUUAFFFFABRRRQAUUUU&#10;AFFFFABRRRQAUUUUAFFFFABRRRQAhGa/JP8Aa+8W6f4V/wCCj+malr0Sz6FGtjaahHJyrWksRimB&#10;Hpskev1tr8zf2xPg5pPj39vTw74f15jaWPjfw8bO2vQMmC6VZFicepDxoCO4bHeplsVHcy7HwvoH&#10;7PvirWfgJ8YoDqHwY8XXBvvCniRjhbCVsbWWTnYQGUMegIBIKsadafs2/tA/sSeJrrxH8HrxfiF4&#10;Lu8SS2ESiQzRYyDJb5yWA4EkRJI5wASK6TwB4y0qPTJP2Yf2oNOWCazxB4e8R3DFY7iP7sLJMB8j&#10;AEBXJwR8rcgg9Rp/g39of9ip/s/g5f8AhdPwrhJaLSpmCahZRk5wmMtgdBtDL32rzSKbZ0vgv/gp&#10;l4XtZrXTfit4Q1/4Y6tIoJkvLSSa1YcfMCFDge2049TX1D4A+Lfgv4qWIu/CPinS/EEONxFjcq7r&#10;/vJncv0IFfLtt/wUO+A/xCspdD+JWk3nhm4Hy3GleJ9Ga6RGx0OxHx7EqD34rldJ/Zm/Zy/aWv8A&#10;VNX+Bniq88H+J9IKO9/4eNzDHA77ijGGYLkHaQfLKgdDyaabJsff1FfCvwq/aK+KXwF+Omh/BP4x&#10;tD4zOtMkeieJNNIa4KMxVGmQDcVJByWAZQCSWAzX3VTTuSIeor5h/wCCk/8AyZv45/37H/0shr6e&#10;PUV8w/8ABSf/AJM38c/79j/6WQ0PYFuj8kv2cf8Akeb7/sHP/wCjYqKP2cf+R5vv+wc//o2Kiszo&#10;OJ8Zf8j9rn/YTn/9GtX9G2lf8gq0/wCuKf8AoIr+cnxl/wAj9rn/AGE5/wD0a1f0baV/yCrT/rin&#10;/oIqomcuhcpjoJFKsAVIwQRT6jeRYkZnIVVGST2HrVmZ8DfFH4PePf2LPG/iH4sfByWxvfAV/m51&#10;/wAIajOsMUeCSXjZiM8kldp3DcQAwOB3X7LfxU8DftqS6/4g1j4Kado13YSRr/aV7bxX0d25HzDz&#10;jCmXXjIIJwQcjpXlU41H/goZ8ZfEUmsavLovwB8EXJQxRzCJdSmTOWd8jAIDMWPCqQBySavah8Yf&#10;Fn7QuoH4Q/sxafF4Q+H2kqLXUfGUcZhiijyQVg4yM9iPnYknKjLGL6l20Pbfjf8Atg/Dn9m6NPCf&#10;hvTovEPjGQiO08J+HIlXbITgCQopWPJ7YLHsO9eV+H/2Xfip+1nrdn4p/aE1eXQ/C0UgnsPAOlv5&#10;aqp5AmZTlTjAJJZzk8pjFe9fs7fsg+A/2c7MXGlWZ1jxTMCbvxHqI33UzH723ORGpJPC8nPJPWvW&#10;vF/ivSfAvhnUvEGu3sWnaTp0DXNzdTHCoijJ+p7AdSSAOTT9Sb9j5e/bo8baR+z7+y9/wg3hOxg0&#10;y98SL/YGk6XZKFIjcYmIUZJG07SecmQZOTmvZf2X/hKPgn8CPCHhCRAt3ZWYe8297iRjJLn/AIE5&#10;H0AHQV8Ufs7+PLD9t/8Abe1HxfrrSJpHhCxN54b0SRdyhVlVFlc9AwZxIRg8kDOFGf0vHSha6jei&#10;sLRRRVEhRRRQAUUUUAFFFFABRRRQAUUUUAFFFFABRRRQAUUUUAFFFFABRRRQAUUUUAFFFFABRRRQ&#10;AUUUUAFFFFABRRRQAUUUUAFFFFABRRRQAUUUUAFFFFABRRRQAUUUUAFFFFABRRRQAUUUUAFFFFAB&#10;RRRQAUUUUAFFFFABRRRQAUUUUAFFFFABRRRQAUUUUAFFFFABRRRQAUUUUAFFFFABRRRQAUUUUAFF&#10;FFABRRRQAUUUUAFFFFABRRRQAUUUUAFFFFABRRRQAUUUUAFFFFABRRRQAUUUUAFFFFABRRRQAUUU&#10;UAFFFFABRRRQAUUUUAFFFFABRRRQAUUUUAFFFFABRRRQAUUUUAFFFFABRRRQAUUUUAFFFFABRRRQ&#10;AUUUUAFFFFABRRRQAUUUUAFFFFABRRRQAUUUUAFFFFADccV8Yf8ABSvwFqK+B/CHxV0CNjrfw+1V&#10;L4vH94QM8ZJPsrxxnocAntmvtGs3X9CsfE+iaho+p26XenX8D21zBIMrJG6lWUj0IJFJ6jWjueOa&#10;14H+HP7bfwP0HUdb06PUdL1W0W7s7uFtlxYysMPsccqysCpU5BK4IOK+dF/4Xt+wQSMXHxi+DMBw&#10;MYXUNLj65/iYKoB/vJx/BmoPgT4qvv2F/jvf/Bnxncv/AMK58R3RuvC2tTnEcLu2PLcngAkhWyeG&#10;APRs1+geVZexBpWG3b0PFPhr8UPg7+1x4cW/0yHR/EzRKPP07VrKNru0J7PG4JHJ+8uVPYmvm/40&#10;/tc2v7MfxW1H4a/Dv4KabpuuXohis9YmePT7e7d+jbBGA6BiQCZQCQc4xz6P8eP2EtP8Qa4fHvwi&#10;1E/Db4k2pM0dxYEx2t43UrIg4Qt0JAIP8SnqPNtF+Ivh/wDakW4+BP7R/htPCvxRswU0/UQBGLiT&#10;HEtu/RXOM7ASjjpnoBtgj079lj9lXxD4a8bal8Xfi3qcXiD4oawp8tIiGg0uNhgohX5S20hfl+VQ&#10;MAnJJ+ss18Q/sjfE3xf8HfjJqv7OXxG1BtXlsYftHhfWJSd1zaqCRGSckjYMgEkqVZckAY+3sU1s&#10;KV7geor5h/4KT/8AJm/jn/fsf/SyGvp49RXzD/wUn/5M38c/79j/AOlkND2Et0fkl+zj/wAjzff9&#10;g5//AEbFRR+zj/yPN9/2Dn/9GxUVmdBxPjL/AJH7XP8AsJz/APo1q/o20r/kFWn/AFxT/wBBFfzk&#10;+Mv+R+1z/sJz/wDo1q/o20r/AJBVp/1xT/0EVUTOXQuV5R+1L4zk+Hv7OvxD12GTybm30a4SCQcF&#10;ZJFMaEe4Zwfwr1es7WNGsPEOmz6fqllb6jYzrtltbqJZY5B1wVYEEfUVTMz84/2ctT+B+p/sMw/D&#10;zxb8S7Pwze6q899qy2l8ILpJTKSilSDvARIwVIIOK+mf2L/i18JfGPhTUfB/wlsL2y0jwzIIpHub&#10;Qxrdbs4n387mcqSd2G46AYrgf2zPgx8EPg58DvFPjL/hW3hyDWxELTTjDaCJTdSnah2LhSV5fkHh&#10;STxmu4/YG+DsPwO/Zp0Vr6JLXVNaQ63qUsuFK71BRWJxgLGF4PAJY8ZNLW5TtY+idb1rT/DWkXmq&#10;apdw2GnWcTT3F1cOESJFGSxJ6ACvxq/bk/bXvv2j/EUnhnw1LNafD7TpHMSAlG1KRQSJ5AeQowSq&#10;noDk8kY9D/bh/aW8RftGaP4ss/BMktp8JPCkscOoaoCVXV7xpAsaKRwyg/OF7qpY5+UV8yeHfhBN&#10;LrHijTZIP9L0fwU2uzDByrNbRXGCOxCTYPuDSbvsXFW1Z9Cf8E55LjwX+0z4JlvZ5JF8W+FrjY8h&#10;4IjlkREHqALVQB24r9eq/ISwt7zwP+zz+zZ8dtEt3vP+ENv7nTdbjgBLLAb6V1zjoCrOpJ6GRa/S&#10;3w9+0j8MfFB8PR6b460O6u9fwNPs476M3ErEE7TGDuVhgghgORjrxTT6ESWp6dRRRVEhRRRQAUUU&#10;UAFFFFABRRRQAUUUUAFFFFABRRRQAUUUUAFFFFABRRRQAUUUUAFFFFABRRRQAUUUUAFFFFABRRRQ&#10;AUUUUAFFFFABRRRQAUUUUAFFFFABRRRQAUUUUAFFFFABRRRQAUUUUAFFFFABRRRQAUUUUAFFFFAB&#10;RRRQAUUUUAFFFFABRRRQAUUUUAFFFFABRRRQAUUUUAFFFFABRRRQAUUUUAFFFFABRRRQAUUUUAFF&#10;FFABRRRQAUUUUAFFFFABRRRQAUUUUAFFFFABRRRQAUUUUAFFFFABRRRQAUUUUAFFFFABRRRQAUUU&#10;UAFFFFABRRRQAUUUUAFFFFABRRRQAUUUUAFFFFABRRRQAUUUUAFFFFABRRRQAUUUUAFFFFABRRRQ&#10;AUUUUAFFFFABRRRQAUUUUAFFFFABRRRQB4t+1l8F/D/xu+CniHTtbsWuLrT7Oe/024hwJ7e5jjZk&#10;KH3IAI6EH6EfJX/BPX9vJNZh074X/EbUdt+gEGi65dPgXABwtvKx6OBwrHqAATnGf0Wu7Zby1mgc&#10;ZWVGQ59CMV+BvjX4cx6T4H8SXcSGCfwt4zk0mdox8ywzK5jbjHAa3YA56sBxUPR3Lik00z9+Qc18&#10;PftW+Pf2evil8W7P4dfEXUNR8KeKdAkiuIPE6Qm2WL5g5gExBO1lOQxG0Egg5FX/ANjb9pzXofEL&#10;fBT4tS+T430+IPpOrSsdmsWpUNGQ5xvYryrD7yjn5gc8P/wUx+GOlaD4x+HXxjvNFt9X0yzvYtL1&#10;+zmj3R3FuWLR7wO+DIuc55XBGBT3VxJWdmcz+1z8Y/h8v7QnwB8aeB/F+n+INR0K/Sx1I2lz58ht&#10;fMj2l3HXKvOCc5O41+l4YMAQcg9xXjPw+/Zl+Cmk2Wn634a+HnhtUuoo7q2vDZJOxRlDIyu+4jII&#10;IIPpXsyqFGAMAdhQriYp6ivmH/gpP/yZv45/37H/ANLIa+nj1FfMP/BSf/kzfxz/AL9j/wClkNN7&#10;CW6PyS/Zx/5Hm+/7Bz/+jYqKP2cf+R5vv+wc/wD6NiorM6DifGX/ACP2uf8AYTn/APRrV/RtpX/I&#10;KtP+uKf+giv5yfGX/I/a5/2E5/8A0a1f0baV/wAgq0/64p/6CKqJnLoXKKKKszPg39vln+MXx4+C&#10;vwUicvZ3uoDV9TiUnmIEqCcdMIs2D/tGtr9uz4p674h1rw5+zx8OpPK8U+Ldo1GaAkCysOcqSvKh&#10;lRi3HCKezCud+Heo23jj/gpX8VfGGoyqujeA9Ba2SZ+VgZUjRyT2GDdHj1+tWP8Agnto8/xi+IXx&#10;K/aC1+FmvdY1GTTNJEwyYLdQpcLnOAFMSZBx8rD1qN9i/wBDkv24fhTofwU/Zw+FXwk8NReVZ6l4&#10;ihiuZdoEl3KFIeZyAMsWf8BgDgCo/hh4L07Vf+Cg3xs8F3qILXUvDDaYqMAB5bWlsjAD0CkjjsK9&#10;U/4KW+Btd1PwJ4J8caJp8uqr4M1lNRvbSBSzmAlcuAATgFRk9gcngEj5U8cftOeG5/2zvDfxr+H8&#10;Ot6no0en28nie1tbJlkgQqYpkbscLsOSQpZQAe9LZjTbR61+wD4u07wDqvxB/Zu+JsNpFcRX0rWl&#10;nqqqIb0MAssQD8NuAR1AzuDEjoM4X7fn7Ovwl+AHgXRNV8AWA8O/EK6123bT4LG8kedkCuWKRliV&#10;UN5ZBAyG2gHnFZfxkvPB3/BQX9pT4fWnw50rVVsbWP8A4qTxHFafZZY7cMpALkHDIoIUsCMsAAQK&#10;+sfhL/wT5+Gfwq8XWviiafW/Geu2hDWtz4lu1uVt2ByGRFRRuHYtnB5GDT5QvZ3Z9G+H5L2fQdNk&#10;1KMRai9tG1zGvRZSoLgfRs1p0UVZmFFFFABRRRQAUUUUAFFFFABRRRQAUUUUAFFFFABRRRQAUUUU&#10;AFFFFABRRRQAUUUUAFFFFABRRRQAUUUUAFFFFABRRRQAUUUUAFFFFABRRRQAUUUUAFFFFABRRRQA&#10;UUUUAFFFFABRRRQAUUUUAFFFFABRRRQAUUUUAFFFFABRRRQAUUUUAFFFFABRRRQAUUUUAFFFFABR&#10;RRQAUUUUAFFFFABRRRQAUUUUAFFFFABRRRQAUUUUAFFFFABRRRQAUUUUAFFFFABRRRQAUUUUAFFF&#10;FABRRRQAUUUUAFFFFABRRRQAUUUUAFFFFABRRRQAUUUUAFFFFABRRRQAUUUUAFFFFABRRRQAUUUU&#10;AFFFFABRRRQAUUUUAFFFFABRRRQAUUUUAFFFFABRRRQAUUUUAFFFFABRRRQAUUUUAFFFFABX5Car&#10;4bj8V+Gf2zXhTzLOz1a3voGUAgPHdykkH1wSOOxNfrN4mS+k8OasulkJqZtJhaseglKHYf8AvrFf&#10;kF8O/jLoXgD9ln4k/DO50vV7340+LtXlsruwa1dpXLFQGJxnj5xtGSWbPQ5qWVE+lvF3wOuf2j/2&#10;M/hn498MNJafE7w1o1vdaXfWxKzTCEYaAsBkn5Mr6MAOhNdl4f8AHtp+3X+w34qs7mONfFMVg9rq&#10;FqAA0WoQBZY5AvOA7IrD6sOxr3L9lr4e6h8Kv2f/AAR4W1ZQmqafp6Lcxg52SMSzLn2LY+oNfLnh&#10;WAfsvf8ABRS68NwD7J4O+KFobuCIDEUd3+8bAHAB81HUAAnEy9AaLBueuf8ABOf4kSfEL9l7w7b3&#10;Upk1Dw8z6LOGOWURY8sH6RlAPYCvp+vhD9gLPw6/aF/aH+GJJS0s9Y/tGxiPG2IyyLnHuj2/T0r7&#10;vprYT3EPUV8w/wDBSf8A5M38c/79j/6WQ19PHqK+Yf8AgpP/AMmb+Of9+x/9LIaHsJbo/JL9nH/k&#10;eb7/ALBz/wDo2Kij9nH/AJHm+/7Bz/8Ao2KiszoOJ8Zf8j9rn/YTn/8ARrV/RtpX/IKtP+uKf+gi&#10;v5yfGX/I/a5/2E5//RrV/RtpX/IKtP8Arin/AKCKqJnLoXKQnAyaWmONykeoNWZn5O+E/FkmkfCv&#10;9sbxmrlLy/1P+yllzg4lnkTH4hz+dfd/7EHg6PwP+yx8PbBIxG82ni9lwOrzMZCfx3CvzLt9UutT&#10;+EP7RHw40nTNS1XxJP4pi1Y21jaPMPssN0VkYlQcEMyHBHIyexr6l+F97+2Xrnw00HUfDth4W8L6&#10;Np2nQW+n6FqcAFzdxRxqqs+7JUsADyydeg61ES2foDJGsqFHAZCMEEZBrI0vwjoehm6GnaNp9h9q&#10;O6cWtrHF5x7l9oG7r3zXiH7JX7U7ftBafrei+INIPhj4g+Gpvs+r6QScZBK+YgPO3cCCCTggckEG&#10;voqqTuRsZ+m6NYaNG66fYW1irncy20Kxhj6kADJrQoopgFFFFABRRRQAUUUUAFFFFABRRRQAUUUU&#10;AFFFFABRRRQAUUUUAFFFFABRRRQAUUUUAFFFFABRRRQAUUUUAFFFFABRRRQAUUUUAFFFFABRRRQA&#10;UUUUAFFFFABRRRQAUUUUAFFFFABRRRQAUUUUAFFFFABRRRQAUUUUAFFFFABRRRQAUUUUAFFFFABR&#10;RRQAUUUUAFFFFABRRRQAUUUUAFFFFABRRRQAUUUUAFFFFABRRRQAUUUUAFFFFABRRRQAUUUUAFFF&#10;FABRRRQAUUUUAFFFFABRRRQAUUUUAFFFFABRRRQAUUUUAFFFFABRRRQAUUUUAFFFFABRRRQAUUUU&#10;AFFFFABRRRQAUUUUAFFFFABRRRQAUUUUAFFFFABRRRQAUUUUAFFFFABRRRQAUUUUAFFFFABRRRQA&#10;UUUUAFFFFABRRRQAVjjwnof9snWBo+njVyMHUPsqefj08zG79a2KKAGjtXwx/wAFOrM+GR8IPiJb&#10;fu7zw/4iSMzDgqjbXxn6xV0/xx/ao8d6x8Zn+DvwM0Wx1fxZaRedq2talza6eOCVxkDIyuScjJAA&#10;Jzj5q/bN039qLUPh1Z+EPiDoemeMtKvNRhubXV/DFozyxTqrgRMiAEAhjyUA469ql7FRWqPZvh3O&#10;NG/4KkeLY4Rsi1/w0l2wH8R8qFhn1+7+lfeB6V+b3wQ8XW/j/wD4KSpc2kVzDJo/hb+y7+O6hMTp&#10;cwQpHKCDzgPkA9wMjiv0hPShBLcD1FfMP/BSf/kzfxz/AL9j/wClkNfTx6ivmH/gpP8A8mb+Of8A&#10;fsf/AEshpvYlbo/JL9nH/keb7/sHP/6Nioo/Zx/5Hm+/7Bz/APo2KiszoOJ8Zf8AI/a5/wBhOf8A&#10;9GtX9G2lf8gq0/64p/6CK/nJ8Zf8j9rn/YTn/wDRrV/RtpX/ACCrT/rin/oIqomcuhbHFZniPXLb&#10;w1oGp6xeOIrPT7WW7mkPRUjUsxP0AJrSzxivnf8A4KAeMX8F/sneO54pWhmvrZNORlOD++kVGH0K&#10;lgfYmqbsZrVnwJ/wT5/aCt9D/aj8UX2u6vpXh/RvFgnnupdRAVnmMpaGGN8gKxaXJBBBC464NfsJ&#10;jiv5vfC11e6V4x0C70mFLnUYbu2ntYpACkkwdSqkEgEFgAeR35Ffq+P+Civip9JGjp8BvGJ+IG3y&#10;v7NNu/2XzcY3b9m7bnnG32z3qU9DSUeqKmhRp4c/4Kva1b6XhINW8Oebfxx9C/lI24475RTz6193&#10;DpXyZ+xz+zr4t8MeKPE/xd+KsiP8RvFJx9ijIK6dbkg+XlSRuOFGB90KASSTj60qkQwooopiCiii&#10;gAooooAKKKKACiiigAooooAKKKKACiiigAooooAKKKKACiiigAooooAKKKKACiiigAooooAKKKKA&#10;CiiigAooooAKKKKACiiigAooooAKKKKACiiigAooooAKKKKACiiigAooooAKKKKACiiigAooooAK&#10;KKKACiiigAooooAKKKKACiiigAooooAKKKKACiiigAooooAKKKKACiiigAooooAKKKKACiiigAoo&#10;ooAKKKKACiiigAooooAKKKKACiiigAooooAKKKKACiiigAooooAKKKKACiiigAooooAKKKKACiii&#10;gAooooAKKKKACiiigAooooAKKKKACiiigAooooAKKKKACiiigAooooAKKKKACiiigAooooAKKKKA&#10;CiiigAooooAKKKKACiiigAooooAKKKKACiiigAooooAKaxwpIGTTqKAPhD/gmlFHq/i/48eIb7D6&#10;7P4kMMzt99U3ytt+mc/lX2v4n8T6T4N0G81rXNQt9K0izTzLi8unCRxLnGWJ6DJA/Gvin4lfDD4k&#10;fsl/HjXPi18LfD0njTwV4kO/xD4XtjieKQkkyRgAsRuJYFQcFmBGMGuF/aY/bl174tfBLxV4a8Lf&#10;CTxLpttdWLx6xq2u2xjhsIMjfjAwWPQEkYJGATgVK0WpVrvQ8l/Zc+O8t9/wUTu9e1K7sbtPFF/d&#10;aQbywjMdvNkbIJEBJOHMUeCTkl8mv2AA6iv5wfA2uS+E/FGia9BK1vc6dqVvdRSKcEGNwxIPqCB+&#10;Yr+jLSdQj1fTLO+i5juYUnXHoygj+dKI5q1i6eor5h/4KT/8mb+Of9+x/wDSyGvp49RXzD/wUn/5&#10;M38c/wC/Y/8ApZDVPYhbo/JL9nH/AJHm+/7Bz/8Ao2Kij9nH/keb7/sHP/6NiorM6DifGX/I/a5/&#10;2E5//RrV/RtpX/IKtP8Arin/AKCK/nJ8Zf8AI/a5/wBhOf8A9GtX9G2lf8gq0/64p/6CKqJnLoWz&#10;1FfE3/BWrUHtP2aNOgRiFuvEFtGwHQgRTMAfxUH8K+2T1FfGn/BVjQJdY/ZeN3GhZdM1m1uXwOQp&#10;Dxk/+RBVPYiO5+Y/hT4Oav4+sZNC0iMnxxp0C6lp9gG2tqli6iQ/ZycBpELbwo5ZWbGSuD+lP7MH&#10;/BRnwl4v0Sx8N/E+9/4Q3xzZqLW4l1JGit7t1wN5cgCNzjlWwM5wT0Hx74E8J297Z+G/hz431dvA&#10;PjWwij1PwD49DFbaeCU+alrJIMfIXclXByjFlPYH23xJ8UbHQ5G8P/tZ/A9NRvmQQL460WwWQXSj&#10;7rGSPaQ3fKMDjqo6GE7Gj13P0i07U7TV7OK7sbqG9tJVDRz28gkRwehDAkEe9Xq/MT4X/DHQvEV3&#10;rWsfsi/GTWNN1PSUS6uvC2upKtnKrE4XMiAEcEEsrAEjLDINfUn7Ff7U+oftJeGtette0f8AszxP&#10;4ZnSz1GW0+azuXbcA0bAkA5jbKgkDIIJBGLuZtWPpeiiimIKKKKACiiigAooooAKKKKACiiigAoo&#10;ooAKKKKACiiigAooooAKKKKACiiigAooooAKKKKACiiigAooooAKKKKACiiigAooooAKKKKACiii&#10;gAooooAKKKKACiiigAooooAKKKKACiiigAooooAKKKKACiiigAooooAKKKKACiiigAooooAKKKKA&#10;CiiigAooooAKKKKACiiigAooooAKKKKACiiigAooooAKKKKACiiigAooooAKKKKACiiigAooooAK&#10;KKKACiiigAooooAKKKKACiiigAooooAKKKKACiiigAooooAKKKKACiiigAooooAKKKKACiiigAoo&#10;ooAKKKKACiiigAooooAKKKKACiiigAooooAKKKKACiiigAooooAKKKKACiiigAooooAKKKKACiii&#10;gAooooAKKKKACiiigAoor4r/AGjP2l/iN4h+PEfwF+EMFtoPiZ4lmvfEer4VY42jEhNurAhgFYEs&#10;AxJBAAwTSbsB9YeMvH/hv4daPJqnifXbDQbBBkz39wsSn2GTkn2GTX5y/te/tdXP7VsS/Bz4LaZf&#10;eIrK/mRtS1RYmiWdY2DBF3AbYgyhmkbaPlA6ZJzvEPhP9nL4T+O9Rh+OHxA8TfF34h6e4F5YtBcN&#10;AJCobYmCAcZAIMgGcggciti/1vxd8bfCmqad8O/BWn/s7fBBkL614pvrdLOe7gA5xgKWBAACqSDn&#10;BbBIMu7LSsfCnxD8IQ6DHcWelXMepaZoMqWN5qkJJgub5wTIIifvKBGVBH3ljDcBhX7vfs9X76r8&#10;B/h3eSsXkn8P2MjM3UkwIea/Gn43Wlt4o8CwS+AtKuNN+EnhO6Gmaff3ilZ9b1CbHm3LDA3Oyxg4&#10;HCKFGASRX7SfBXQ38MfB/wAE6TKNsljotnbsvoVhUH+VERy2R2p6ivmH/gpP/wAmb+Of9+x/9LIa&#10;+nj1FfMP/BSf/kzfxz/v2P8A6WQ1T2M1uj8kv2cf+R5vv+wc/wD6Nioo/Zx/5Hm+/wCwc/8A6Nio&#10;rM6DifGX/I/a5/2E5/8A0a1f0baV/wAgq0/64p/6CK/nJ8Zf8j9rn/YTn/8ARrV/RtpX/IKtP+uK&#10;f+giqiZy6FyvPfjz8MofjF8IfFvg6Yqr6rYSQwSP0jmA3RMfYOFP516FRVmZ+fH7J/hTwl+1X+zj&#10;c/B/4m6Yf+Eq8B3Mmn78hL20j3MIpI2IJG3mMggqQgyDmmR+Kfi1+wZMmi+O7Sf4r/BJ2EcWsJGZ&#10;brTYycBZA2QAOPlYlTkBWB+WvmT4n/tG6v8AAv8Ab68c+NvD6q8UGqyWV5ZR4SK9t1CpIjY4JJQM&#10;CckMATk5r9avh18QvCnx7+HFp4g0WW31nw9q0BWSCdFcKSMPDKhyAwzgqc/iCKhalvTXufn9+1t8&#10;avEH2LStX+F9zpPh34IeKIIrLUPFHhjTka7idm/fR3O0K8TAEAJkZAPOSQPtv9ln4XeCfhT8G9C0&#10;7wHdx6tot5Et62sKQzahI6gmZiOhPAC/wgY7V8v+Nf2TdZ+D3xogsfhfb2Wu/Dvxzvt/EfgLUb1E&#10;SGIg7p4lY5CoDlWAJVgByCAN7/gmvrd/4Uv/AIufB/Urh5v+EK1xksvMYn9y0ksbBc/whog3/bTP&#10;ehPXUHtofcdFFFWQFFFFABRRRQAUUUUAFFFFABRRRQAUUUUAFFFFABRRRQAUUUUAFFFFABRRRQAU&#10;UUUAFFFFABRRRQAUUUUAFFFFABRRRQAUUUUAFFFFABRRRQAUUUUAFFFFABRRRQAUUUUAFFFFABRR&#10;RQAUUUUAFFFFABRRRQAUUUUAFFFFABRRRQAUUUUAFFFFABRRRQAUUUUAFFFFABRRRQAUUUUAFFFF&#10;ABRRRQAUUUUAFFFFABRRRQAUUUUAFFFFABRRRQAUUUUAFFFFABRRRQAUUUUAFFFFABRRRQAUUUUA&#10;FFFFABRRRQAUUUUAFFFFABRRRQAUUUUAFFFFABRRRQAUUUUAFFFFABRRRQAUUUUAFFFFABRRRQAU&#10;UUUAFFFFABRRRQAUUUUAFFFFABRRRQAUUUUAFFFFABRRRQAUUUUAFFFFABRRRQAg6V8U/wDBSDwP&#10;4Q0nwppfxRk8TTeC/iFocoj0S+sBunvnGWEBUEEgcndnCgnIIOD9rDpX5yfGGPWvj9+3tr+k6dpN&#10;v4ptvhnoBvdP0S9lCWtzfbYmAcnj/WzrkHGRDjI60nsUtzV+G/7T0nww+DY8bfH3w3o8/jfVphL4&#10;fsrTTYU1nUYSoAkljCjy1LDIckEgngnANzw/8Bfit+2xrVn4r+NtxceDPh3G4m07wLYs0Us69Vab&#10;PK5BGWb5jggBAQa6v9kb9lyXUdan+MPxbv7fxh8Sr+VjHA8yXMGkAHAjABKiVeRgcIOByCa9E/bM&#10;/av0z9mL4cyzQyRXPjHU0aLSNOYg/N0M8gzkIuc+5wO5xPTUHvZHz18etA0j4xftO/Cr9n7wTYW9&#10;l4M8FSDVNcgsUCwwhdrGM443BAFyeS0xznBNfoZEixoEUBVUAADsO1flv/wSX8YXXiH40fEyfV5/&#10;tusavYJqEt5PhpZJBOS53HnkyZIHBwM9BX6m00EtNBD1FfMP/BSf/kzfxz/v2P8A6WQ19PHqK+Yf&#10;+Ck//Jm/jn/fsf8A0shpvYlbo/JL9nH/AJHm+/7Bz/8Ao2Kij9nH/keb7/sHP/6NiorM6DifGX/I&#10;/a5/2E5//RrV/RtpX/IKtP8Arin/AKCK/nJ8Zf8AI/a5/wBhOf8A9GtX9G2lf8gq0/64p/6CKqJn&#10;LoWwMV5t8TP2g/h/8I7i4svFPivTNH1OOwk1GOxupwkssSZ+4D95iRgKOTzgHBr0qvzD/aA0vwP4&#10;R/b28R6z8fdIub/wBrWlQ/2HdtHK9vFJHHCMERnJAZJgVGeZASMGqbsQlc+GfihYarrt3F451CKS&#10;N/GF7fahbxuDuMay4LD1G4uoPcxn0r1z9h79rPVf2avHLR3zT3ngDUpFXVrRQWFsSdq3CDOAwOAf&#10;7ygjqAR23xBu9N/aS8bfEX4laNpa6H8KPAPhptM0ZDCIY2k2lII1UcBmeV5MDkKFB5IJ5v8AYq+F&#10;um+KfjTofg/xFamXSvG/hK9E6MBlRulaORc9GU2yMD2IBrLroa6W1Pfv+ChHw/0+T44/Cn4m2PiC&#10;+03wx4rEOm3mtaLclZIRkFJonBwA0T564Pl+9fWn7N/7HfhL9nHW9X8QaJrmv69rOswCG8vNYu0l&#10;Eq7g+4BUXnI6kk8nnmvgrVY9Zf8AZw+L/wAA/FsjT+KPhldLrehXDE5lsklAkCk87RG5cY7OAcYr&#10;9IP2WPHzfE39nj4f+I5X826utJgjum9Z418qU/i6Mfxq1ZkPRWPV6KKKsgKKKKACiiigAooooAKK&#10;KKACiiigAooooAKKKKACiiigAooooAKKKKACiiigAooooAKKKKACiiigAooooAKKKKACiiigAooo&#10;oAKKKKACiiigAooooAKKKKACiiigAooooAKKKKACiiigAooooAKKKKACiiigAooooAKKKKACiiig&#10;AooooAKKKKACiiigAooooAKKKKACiiigAooooAKKKKACiiigAooooAKKKKACiiigAooooAKKKKAC&#10;iiigAooooAKKKKACiiigAooooAKKKKACiiigAooooAKKKKACiiigAooooAKKKKACiiigAooooAKK&#10;KKACiiigAooooAKKKKACiiigAooooAKKKKACiiigAooooAKKKKACiiigAooooAKKKKACiiigAooo&#10;oAKKKKACiiigAooooAKKKKACiiigBB0r4T/a4/Y68D+F9K+Ifxnh8Z+LfDWuPBLe3Uen36LFcStw&#10;kQGwMFZioxuIA6DivuwdK+JP+CpfiO7n+F3gz4faWx/tLxh4hht/LH8cafwnHrLJCfwNJ7DW5y/7&#10;HusaL+yB+xPefE7xbJIb3xDcvfQ2hfElwTlLeFAe7bWcnsGJPC1+cPxr+K/ir44fEnUvE/iqWSTV&#10;bt8JbchLWIZKRRqSSqqDwOpJJOSSa/QePwlbftU/tYaT8PLcGb4QfCK0it54B/qr26jAQhgOCWcb&#10;T/sxt3aviCLT7bWfijZeLtWTbpWqeN7m0vWOFVEMkUhGeg+WV/oB7VDZpHe56Z+wp4uh+Avxk8C+&#10;L9eu10/wl4rhvNJm1CZgsMEisBiRjgABvKJJOAJATwDj9g/AfxK8L/FDS59S8J67ZeILCC4a1kub&#10;CUSIsi9VyOvUHI4IOQSK/L74T6t8P/2dvEHxC+Bf7QWiJe+FRqJ1XRb97Z5UyQVEkZT5lWWMRkFc&#10;YIYHqce7/wDBMHQJo9Q+L/iTRNNu9I+G2s6vH/wjtrdBhmNHmJK5JzhHiUnJyRjPFOL6Ey11PvQ9&#10;RXzD/wAFJ/8Akzfxz/v2P/pZDX08eor5h/4KT/8AJm/jn/fsf/SyGqexC3R+SX7OP/I833/YOf8A&#10;9GxUUfs4/wDI833/AGDn/wDRsVFZnQcT4y/5H7XP+wnP/wCjWr+jbSv+QVaf9cU/9BFfzk+Mv+R+&#10;1z/sJz/+jWr+jbSv+QVaf9cU/wDQRVRM5dC5XM6jYeFviDb3GnX9vpHiWG2fE1pcpFdLE/IwykHa&#10;eD1GeK6avhT/AIJ3sT8aP2kASSP+EhXGf+utzVX1MznvFv8AwTa8cyf8JX4W8IfEuy0b4YeIb/8A&#10;tObSLmzZ5klUlkT5QMqpwMhl4AypI57/APZG/Yc8QfBfx+vjfx74ksdf1rT9NGj6RbaWjCG1twNu&#10;4llUltuQAB/ExJJPH2bXlf7RP7QXh79m74c3HivX1luv3gt7PT7cgS3c7ZIRSeAAASWPAAPU4Blp&#10;Iq7Z8c/t4+HIvAv7Vnw+8WRII7HxjpN34d1QDhZN0bQ5b1+WeMgesQr1X/gllrkuofsxDTZmLSaR&#10;rF3ajJ6AlXA/8fNfJ/7YHx3+I3xe/wCFar4t+EeoeBfK1RdS0u6aV5jcwkLlMbAQwADHkHA+6BzX&#10;0l/wSdZ5Pg543dhiN/FExQf9sos/rQt9Cn8J9x0UUVZmFFFFABRRRQAUUUUAFFFFABRRRQAUUUUA&#10;FFFFABRRRQAUUUUAFFFFABRRRQAUUUUAFFFFABRRRQAUUUUAFFFFABRRRQAUUUUAFFFFABRRRQAU&#10;UUUAFFFFABRRRQAUUUUAFFFFABRRRQAUUUUAFFFFABRRRQAUUUUAFFFFABRRRQAUUUUAFFFFABRR&#10;RQAUUUUAFFFFABRRRQAUUUUAFFFFABRRRQAUUUUAFFFFABRRRQAUUUUAFFFFABRRRQAUUUUAFFFF&#10;ABRRRQAUUUUAFFFFABRRRQAUUUUAFFFFABRRRQAUUUUAFFFFABRRRQAUUUUAFFFFABRRRQAUUUUA&#10;FFFFABRRRQAUUUUAFFFFABRRRQAUUUUAFFFFABRRRQAUUUUAFFFFABRRRQAUUUUAFFFFABRRRQAU&#10;UUUAFFFFABRRRQAV+c/7fvjFdO/av+Fpl2yW/hnSbrXTE3QyRiSRM/VoUFfoxX5Pf8FL2uk/ajVY&#10;IpJpJvBbRRpEpZiSZwcAc9Kl7FR3Ppr/AIJc+CDon7O03im8zLq/izVLjUJ7h+XdFYxpk9+Vkb/g&#10;deU/E7/gl54p8ReMdYtPC/jnTdK+H+p6m2s/Yry3eS4s7hgwwgAww+bGd68AZBKjOR+z1+2p4v8A&#10;gh8B/BTa18HNTHwx0+JLCTxTDcEM7ljmUIUAKliQASATwGJ4r9GvDHiTTvF/h7TNc0i7W+0zUbdL&#10;m2uI+kkbqGU+3B6Hp35pWTVgd07nyf8ABT9h7xBafFJ/Hvxq8T6Z8RtVtbBdM0+0+xB4FiUbVeQS&#10;IAWAHAC9SSSTX0v4Y+IPgzVPE2peDNB1nTZtb0NB9s0ezZQ9mmQBuQD5RyBj3rs6+E/2YP8AlIt+&#10;0R/17J/6Mhp7WQtz7rPUV8w/8FJ/+TN/HP8Av2P/AKWQ19PHqK+Yf+Ck/wDyZv45/wB+x/8ASyGm&#10;9hLdH5Jfs4/8jzff9g5//RsVFH7OP/I833/YOf8A9GxUVmdBxPjL/kftc/7Cc/8A6Nav6NtK/wCQ&#10;Vaf9cU/9BFfzk+Mv+R+1z/sJz/8Ao1q/o20r/kFWn/XFP/QRVRM5dC2eor4U/wCCd3/JaP2kP+xh&#10;X/0bc191nqK+FP8Agnd/yWj9pD/sYV/9G3ND6ELZn3ZXwf8A8FHGjHxT/Z/GrkL4YGvk3TS/6rf5&#10;kX3u33c9e2a+71rzH4//AAF8N/tF/D288J+JY5EgdxNbXkGBNaTLkLIhPXgkEHggke4pgtGO/aH8&#10;fWHwx+B/jHxNeyRxRWOlzeSSQN0rqUjVfdmZQPrXj3/BNDwRdeEf2WdGvL2JornXru41XDDBaN22&#10;o2PQqgI9QQe9cHB/wT78e+MX0Xw98S/jTqHi34d6NKslvosdsYpJ1XhFdyxIwOMksQMgYzkfbek6&#10;XaaFplnpmn28dpYWcKW9vbxDCxRooVVA7AAAD6Uh9LF+iiiqJCiiigAooooAKKKKACiiigAooooA&#10;KKKKACiiigAooooAKKKKACiiigAooooAKKKKACiiigAooooAKKKKACiiigAooooAKKKKACiiigAo&#10;oooAKKKKACiiigAooooAKKKKACiiigAooooAKKKKACiiigAooooAKKKKACiiigAooooAKKKKACii&#10;igAooooAKKKKACiiigAooooAKKKKACiiigAooooAKKKKACiiigAooooAKKKKACiiigAooooAKKKK&#10;ACiiigAooooAKKKKACiiigAooooAKKKKACiiigAooooAKKKKACiiigAooooAKKKKACiiigAooooA&#10;KKKKACiiigAooooAKKKKACiiigAooooAKKKKACiiigAooooAKKKKACiiigAooooAKKKKACiiigAo&#10;oooAKKKKACiiigAooooAQcV8G/tvTD4UftU/An4qXIMOipdHSr+5I+WMFicsewCSOfcKcdK+8gc1&#10;538dfgp4d+P/AMOdQ8H+JYZHsrgiWG4h4ltplB2SoTxuGSOeCCQetALQ539rk6T/AMMw/EU6o0K6&#10;c2izYL42lsfu8e5bbjHfFcp/wTza+P7I3gT7eHDeVMId/XyvOfbj2xXkcH/BPfx/4qtNK8JeP/jd&#10;qHiP4aaVIjQaLb2pilmRfuI7ljgAcAkvgdAOCPtnw7oGn+FtDsNG0q1Sx02wgS2traIYWKNQAqj6&#10;ACpHdWsaZ6Cvhb9l/wD5SL/tEf8AXsn/AKHDX3Segr4W/Zf/AOUi/wC0R/17J/6HDQ9wXU+6j1Ff&#10;MP8AwUn/AOTN/HP+/Y/+lkNfTx6ivmH/AIKT/wDJm/jn/fsf/SyGm9hLdH5Jfs4/8jzff9g5/wD0&#10;bFRR+zj/AMjzff8AYOf/ANGxUVmdBxPjL/kftc/7Cc//AKNav6NtK/5BVp/1xT/0EV/OT4y/5H7X&#10;P+wnP/6Nav6NtK/5BVp/1xT/ANBFVEzl0LZ6ivhT/gnd/wAlo/aQ/wCxhX/0bc191nqK+FP+Cd3/&#10;ACWj9pD/ALGFf/RtzQ+hC2Z92UUUVYgooooAKKKKACiiigAooooAKKKKACiiigAooooAKKKKACii&#10;igAooooAKKKKACiiigAooooAKKKKACiiigAooooAKKKKACiiigAooooAKKKKACiiigAooooAKKKK&#10;ACiiigAooooAKKKKACiiigAooooAKKKKACiiigAooooAKKKKACiiigAooooAKKKKACiiigAooooA&#10;KKKKACiiigAooooAKKKKACiiigAooooAKKKKACiiigAooooAKKKKACiiigAooooAKKKKACiiigAo&#10;oooAKKKKACiiigAooooAKKKKACiiigAooooAKKKKACiiigAooooAKKKKACiiigAooooAKKKKACii&#10;igAooooAKKKKACiiigAooooAKKKKACiiigAooooAKKKKACiiigAooooAKKKKACiiigAooooAKKKK&#10;ACiiigAooooAKKKKACiiigBp6Cvhb9l//lIv+0R/17J/6HDX3Segr4W/Zf8A+Ui/7RH/AF7J/wCh&#10;w1L3Gup91HqK+Yf+Ck//ACZv45/37H/0shr6ePUV8w/8FJ/+TN/HP+/Y/wDpZDTewluj8kv2cf8A&#10;keb7/sHP/wCjYqKP2cf+R5vv+wc//o2KiszoOJ8Zf8j9rn/YTn/9GtX9G2lf8gq0/wCuKf8AoIr+&#10;cnxl/wAj9rn/AGE5/wD0a1f0baV/yCrT/rin/oIqomcuhbPUV8Kf8E7v+S0ftIf9jCv/AKNua+6z&#10;1FfCn/BO7/ktH7SH/Ywr/wCjbmh9CFsz7soooqxBRRRQAUUUUAFFFFABRRRQAUUUUAFFFFABRRRQ&#10;AUUUUAFFFFABRRRQAUUUUAFFFFABRRRQAUUUUAFFFFABRRRQAUUUUAFFFFABRRRQAUUUUAFFFFAB&#10;RRRQAUUUUAFFFFABRRRQAUUUUAFFFFABRRRQAUUUUAFFFFABRRRQAUUUUAFFFFABRRRQAUUUUAFF&#10;FFABRRRQAUUUUAFFFFABRRRQAUUUUAFFFFABRRRQAUUUUAFFFFABRRRQAUUUUAFFFFABRRRQAUUU&#10;UAFFFFABRRRQAUUUUAFFFFABRRRQAUUUUAFFFFABRRRQAUUUUAFFFFABRRRQAUUUUAFFFFABRRRQ&#10;AUUUUAFFFFABRRRQAUUUUAFFFFABRRRQAUUUUAFFFFABRRRQAUUUUAFFFFABRRRQAUUUUAFFFFAB&#10;RRRQAUUUUAFFFFABRRRQAUUUUAFFFFADT0FfC37L/wDykX/aI/69k/8AQ4a+6T0FfC37L/8AykX/&#10;AGiP+vZP/Q4al7jXU+6j1FfMP/BSf/kzfxz/AL9j/wClkNfTx6ivmH/gpP8A8mb+Of8Afsf/AEsh&#10;pvYS3R+SX7OP/I833/YOf/0bFRR+zj/yPN9/2Dn/APRsVFZnQcT4y/5H7XP+wnP/AOjWr+jbSv8A&#10;kFWn/XFP/QRX85PjL/kftc/7Cc//AKNav6NtK/5BVp/1xT/0EVUTOXQtnqK+FP8Agnd/yWj9pD/s&#10;YV/9G3NfdZ6ivhT/AIJ3f8lo/aQ/7GFf/RtzQ+hC2Z92UUUVYgooooAKKKKACiiigAooooAKKKKA&#10;CiiigAooooAKKKKACiiigAooooAKKKKACiiigAooooAKKKKACiiigAooooAKKKKACiiigAooooAK&#10;KKKACiiigAooooAKKKKACiiigAooooAKKKKACiiigAooooAKKKKACiiigAooooAKKKKACiiigAoo&#10;ooAKKKKACiiigAooooAKKKKACiiigAooooAKKKKACiiigAooooAKKKKACiiigAooooAKKKKACiii&#10;gAooooAKKKKACiiigAooooAKKKKACiiigAooooAKKKKACiiigAooooAKKKKACiiigAooooAKKKKA&#10;CiiigAooooAKKKKACiiigAooooAKKKKACiiigAooooAKKKKACiiigAooooAKKKKACiiigAooooAK&#10;KKKACiiigAooooAKKKKACiiigAooooAKKKKACiiigBp6Cvhb9l//AJSL/tEf9eyf+hw190noK+Fv&#10;2X/+Ui/7RH/Xsn/ocNS9xrqfdR6ivmH/AIKT/wDJm/jn/fsf/SyGvp49RXzD/wAFJ/8Akzfxz/v2&#10;P/pZDTewluj8kv2cf+R5vv8AsHP/AOjYqKP2cf8Akeb7/sHP/wCjYqKzOg4nxl/yP2uf9hOf/wBG&#10;tX9G2lf8gq0/64p/6CK/nJ8Zf8j9rn/YTn/9GtX9G2lf8gq0/wCuKf8AoIqomcuhbPUV8Kf8E7v+&#10;S0ftIf8AYwr/AOjbmvus9RXwp/wTu/5LR+0h/wBjCv8A6NuaH0IWzPuyiiirEFFFFABRRRQAUUUU&#10;AFFFFABRRRQAUUUUAFFFFABRRRQAUUUUAFFFFABRRRQAUUUUAFFFFABRRRQAUUUUAFFFFABRRRQA&#10;UUUUAFFFFABRRRQAUUUUAFFFFABRRRQAUUUUAFFFFABRRRQAUUUUAFFFFABRRRQAUUUUAFFFFABR&#10;RRQAUUUUAFFFFABRRRQAUUUUAFFFFABRRRQAUUUUAFFFFABRRRQAUUUUAFFFFABRRRQAUUUUAFFF&#10;FABRRRQAUUUUAFFFFABRRRQAUUUUAFFFFABRRRQAUUUUAFFFFABRRRQAUUUUAFFFFABRRRQAUUUU&#10;AFFFFABRRRQAUUUUAFFFFABRRRQAUUUUAFFFFABRRRQAUUUUAFFFFABRRRQAUUUUAFFFFABRRRQA&#10;UUUUAFFFFABRRRQAUUUUAFFFFABRRRQAUUUUAFFFFABRRRQAUUUUANPQV8Lfsv8A/KRf9oj/AK9k&#10;/wDQ4a+6T0FfC37L/wDykX/aI/69k/8AQ4al7jXU+6j1FfMP/BSf/kzfxz/v2P8A6WQ19PHqK+Yf&#10;+Ck//Jm/jn/fsf8A0shpvYS3R+SX7OP/ACPN9/2Dn/8ARsVFH7OP/I833/YOf/0bFRWZ0HE+Mv8A&#10;kftc/wCwnP8A+jWr+jbSv+QVaf8AXFP/AEEV/OT4y/5H7XP+wnP/AOjWr+jbSv8AkFWn/XFP/QRV&#10;RM5dC2eor4U/4J3f8lo/aQ/7GFf/AEbc191nqK+FP+Cd3/JaP2kP+xhX/wBG3ND6ELZn3ZRRRViC&#10;iiigAooooAKKKKACiiigAooooAKKKKACiiigAooooAKKKKACiiigAooooAKKKKACiiigAooooAKK&#10;KKACiiigAooooAKKKKACiiigAooooAKKKKACiiigAooooAKKKKACiiigAooooAKKKKACiiigAooo&#10;oAKKKKACiiigAooooAKKKKACiiigAooooAKKKKACiiigAooooAKKKKACiiigAooooAKKKKACiiig&#10;AooooAKKKKACiiigAooooAKKKKACiiigAooooAKKKKACiiigAooooAKKKKACiiigAooooAKKKKAC&#10;iiigAooooAKKKKACiiigAooooAKKKKACiiigAooooAKKKKACiiigAooooAKKKKACiiigAooooAKK&#10;KKACiiigAooooAKKKKACiiigAooooAKKKKACiiigAooooAKKKKACiiigAooooAKKKKAGnoK+Fv2X&#10;/wDlIv8AtEf9eyf+hw190noK+Fv2X/8AlIv+0R/17J/6HDUvca6n3Ueor5h/4KT/APJm/jn/AH7H&#10;/wBLIa+nj1FfMP8AwUn/AOTN/HP+/Y/+lkNN7CW6PyS/Zx/5Hm+/7Bz/APo2Kij9nH/keb7/ALBz&#10;/wDo2KiszoOJ8Zf8j9rn/YTn/wDRrV/RtpX/ACCrT/rin/oIr+cnxl/yP2uf9hOf/wBGtX9G2lf8&#10;gq0/64p/6CKqJnLoWz1FfCn/AATu/wCS0ftIf9jCv/o25r7rPUV8Kf8ABO7/AJLR+0h/2MK/+jbm&#10;h9CFsz7soooqxBRRRQAUUUUAFFFFABRRRQAUUUUAFFFFABRRRQAUUUUAFFFFABRRRQAUUUUAFFFF&#10;ABRRRQAUUUUAFFFFABRRRQAUUUUAFFFFABRRRQAUUUUAFFFFABRRRQAUUUUAFFFFABRRRQAUUUUA&#10;FFFFABRRRQAUUUUAFFFFABRRRQAUUUUAFFFFABRRRQAUUUUAFFFFABRRRQAUUUUAFFFFABRRRQAU&#10;UUUAFFFFABRRRQAUUUUAFFFFABRRRQAUUUUAFFFFABRRRQAUUUUAFFFFABRRRQAUUUUAFFFFABRR&#10;RQAUUUUAFFFFABRRRQAUUUUAFFFFABRRRQAUUUUAFFFFABRRRQAUUUUAFFFFABRRRQAUUUUAFFFF&#10;ABRRRQAUUUUAFFFFABRRRQAUUUUAFFFFABRRRQAUUUUAFFFFABRRRQAUUUUAFFFFABRRRQAUUUUA&#10;FFFFADT0FfC37L//ACkX/aI/69k/9Dhr7pPQV8Lfsv8A/KRf9oj/AK9k/wDQ4al7jXU+6j1FfMP/&#10;AAUn/wCTN/HP+/Y/+lkNfTx6ivmH/gpP/wAmb+Of9+x/9LIab2Et0fkl+zj/AMjzff8AYOf/ANGx&#10;UUfs4/8AI833/YOf/wBGxUVmdBxPjL/kftc/7Cc//o1q/o20r/kFWn/XFP8A0EV/OT4y/wCR+1z/&#10;ALCc/wD6Nav6NtK/5BVp/wBcU/8AQRVRM5dC2eor4U/4J3f8lo/aQ/7GFf8A0bc191nqK+FP+Cd3&#10;/JaP2kP+xhX/ANG3ND6ELZn3ZRRRViCiiigAooooAKKKKACiiigAooooAKKKKACiiigAooooAKKK&#10;KACiiigAooooAKKKKACiiigAooooAKKKKACiiigAooooAKKKKACiiigAooooAKKKKACiiigAoooo&#10;AKKKKACiiigAooooAKKKKACiiigAooooAKKKKACiiigAooooAKKKKACiiigAooooAKKKKACiiigA&#10;ooooAKKKKACiiigAooooAKKKKACiiigAooooAKKKKACiiigAooooAKKKKACiiigAooooAKKKKACi&#10;iigAooooAKKKKACiiigAooooAKKKKACiiigAooooAKKKKACiiigAooooAKKKKACiiigAooooAKKK&#10;KACiiigAooooAKKKKACiiigAooooAKKKKACiiigAooooAKKKKACiiigAooooAKKKKACiiigAoooo&#10;AKKKKACiiigAooooAKKKKAGnoK+Fv2X/APlIv+0R/wBeyf8AocNfdJ6Cvhb9l/8A5SL/ALRH/Xsn&#10;/ocNS9xrqfdR6ivmH/gpP/yZv45/37H/ANLIa+nj1FfMP/BSf/kzfxz/AL9j/wClkNN7CW6PyS/Z&#10;x/5Hm+/7Bz/+jYqKP2cf+R5vv+wc/wD6NiorM6DifGX/ACP2uf8AYTn/APRrV/RtpX/IKtP+uKf+&#10;giv5yfGX/I/a5/2E5/8A0a1f0baV/wAgq0/64p/6CKqJnLoWz1FfCn/BO7/ktH7SH/Ywr/6Nua+6&#10;z1FfCn/BO7/ktH7SH/Ywr/6NuaH0IWzPuyiiirEFFFFABRRRQAUUUUAFFFFABRRRQAUUUUAFFFFA&#10;BRRRQAUUUUAFFFFABRRRQAUUUUAFFFFABRRRQAUUUUAFFFFABRRRQAUUUUAFFFFABRRRQAUUUUAF&#10;FFFABRRRQAUUUUAFFFFABRRRQAUUUUAFFFFABRRRQAUUUUAFFFFABRRRQAUUUUAFFFFABRRRQAUU&#10;UUAFFFFABRRRQAUUUUAFFFFABRRRQAUUUUAFFFFABRRRQAUUUUAFFFFABRRRQAUUUUAFFFFABRRR&#10;QAUUUUAFFFFABRRRQAUUUUAFFFFABRRRQAUUUUAFFFFABRRRQAUUUUAFFFFABRRRQAUUUUAFFFFA&#10;BRRRQAUUUUAFFFFABRRRQAUUUUAFFFFABRRRQAUUUUAFFFFABRRRQAUUUUAFFFFABRRRQAUUUUAF&#10;FFFABRRRQAUUUUAFFFFABRRRQAUUUUANPQV8Lfsv/wDKRf8AaI/69k/9Dhr7pPQV8Lfsv/8AKRf9&#10;oj/r2T/0OGpe411Puo9RXzD/AMFJ/wDkzfxz/v2P/pZDX08eor5h/wCCk/8AyZv45/37H/0shpvY&#10;S3R+SX7OP/I833/YOf8A9GxUUfs4/wDI833/AGDn/wDRsVFZnQcT4y/5H7XP+wnP/wCjWr+jbSv+&#10;QVaf9cU/9BFfzk+Mv+R+1z/sJz/+jWr+jbSv+QVaf9cU/wDQRVRM5dC2eor4U/4J3f8AJaP2kP8A&#10;sYV/9G3NfdZ6ivhT/gnd/wAlo/aQ/wCxhX/0bc0PoQtmfdlFFFWIKKKKACiiigAooooAKKKKACii&#10;igAooooAKKKKACiiigAooooAKKKKACiiigAooooAKKKKACiiigAooooAKKKKACiiigAooooAKKKK&#10;ACiiigAooooAKKKKACiiigAooooAKKKKACiiigAooooAKKKKACiiigAooooAKKKKACiiigAooooA&#10;KKKKACiiigAooooAKKKKACiiigAooooAKKKKACiiigAooooAKKKKACiiigAooooAKKKKACiiigAo&#10;oooAKKKKACiiigAooooAKKKKACiiigAooooAKKKKACiiigAooooAKKKKACiiigAooooAKKKKACii&#10;igAooooAKKKKACiiigAooooAKKKKACiiigAooooAKKKKACiiigAooooAKKKKACiiigAooooAKKKK&#10;ACiiigAooooAKKKKACiiigAooooAKKKKACiiigAooooAaegr4W/Zf/5SL/tEf9eyf+hw190noK+F&#10;v2X/APlIv+0R/wBeyf8AocNS9xrqfdR6ivmH/gpP/wAmb+Of9+x/9LIa+nj1FfMP/BSf/kzfxz/v&#10;2P8A6WQ03sJbo/JL9nH/AJHm+/7Bz/8Ao2Kij9nH/keb7/sHP/6NiorM6DifGX/I/a5/2E5//RrV&#10;/RtpX/IKtP8Arin/AKCK/nJ8Zf8AI/a5/wBhOf8A9GtX9G2lf8gq0/64p/6CKqJnLoWz1FfCn/BO&#10;7/ktH7SH/Ywr/wCjbmvus9RXwp/wTu/5LR+0h/2MK/8Ao25ofQhbM+7KKKKsQUUUUAFFFFABRRRQ&#10;AUUUUAFFFFABRRRQAUUUUAFFFFABRRRQAUUUUAFFFFABRRRQAUUUUAFFFFABRRRQAUUUUAFFFFAB&#10;RRRQAUUUUAFFFFABRRRQAUUUUAFFFFABRRRQAUUUUAFFFFABRRRQAUUUUAFFFFABRRRQAUUUUAFF&#10;FFABRRRQAUUUUAFFFFABRRRQAUUUUAFFFFABRRRQAUUUUAFFFFABRRRQAUUUUAFFFFABRRRQAUUU&#10;UAFFFFABRRRQAUUUUAFFFFABRRRQAUUUUAFFFFABRRRQAUUUUAFFFFABRRRQAUUUUAFFFFABRRRQ&#10;AUUUUAFFFFABRRRQAUUUUAFFFFABRRRQAUUUUAFFFFABRRRQAUUUUAFFFFABRRRQAUUUUAFFFFAB&#10;RRRQAUUUUAFFFFABRRRQAUUUUAFFFFABRRRQAUUUUAFFFFABRRRQA09BXwt+y/8A8pF/2iP+vZP/&#10;AEOGvuk9BXwt+y//AMpF/wBoj/r2T/0OGpe411Puo9RXzD/wUn/5M38c/wC/Y/8ApZDX08eor5h/&#10;4KT/APJm/jn/AH7H/wBLIab2Et0fkl+zj/yPN9/2Dn/9GxUUfs4/8jzff9g5/wD0bFRWZ0HE+Mv+&#10;R+1z/sJz/wDo1q/o20r/AJBVp/1xT/0EV/OT4y/5H7XP+wnP/wCjWr+jbSv+QVaf9cU/9BFVEzl0&#10;LZ6ivhT/AIJ3f8lo/aQ/7GFf/RtzX3Weor4U/wCCd3/JaP2kP+xhX/0bc0PoQtmfdlFFFWIKKKKA&#10;CiiigAooooAKKKKACiiigAooooAKKKKACiiigAooooAKKKKACiiigAooooAKKKKACiiigAooooAK&#10;KKKACiiigAooooAKKKKACiiigAooooAKKKKACiiigAooooAKKKKACiiigAooooAKKKKACiiigAoo&#10;ooAKKKKACiiigAooooAKKKKACiiigAooooAKKKKACiiigAooooAKKKKACiiigAooooAKKKKACiii&#10;gAooooAKKKKACiiigAooooAKKKKACiiigAooooAKKKKACiiigAooooAKKKKACiiigAooooAKKKKA&#10;CiiigAooooAKKKKACiiigAooooAKKKKACiiigAooooAKKKKACiiigAooooAKKKKACiiigAooooAK&#10;KKKACiiigAooooAKKKKACiiigAooooAKKKKACiiigAooooAKKKKACiiigAooooAaegr4W/Zf/wCU&#10;i/7RH/Xsn/ocNfdJ6Cvhb9l//lIv+0R/17J/6HDUvca6n3Ueor5h/wCCk/8AyZv45/37H/0shr6e&#10;PUV8w/8ABSf/AJM38c/79j/6WQ03sJbo/JL9nH/keb7/ALBz/wDo2Kij9nH/AJHm+/7Bz/8Ao2Ki&#10;szoOJ8Zf8j9rn/YTn/8ARrV/RtpX/IKtP+uKf+giv5yfGX/I/a5/2E5//RrV/RtpX/IKtP8Arin/&#10;AKCKqJnLoWz1FfCn/BO7/ktH7SH/AGMK/wDo25r7rPUV8Kf8E7v+S0ftIf8AYwr/AOjbmh9CFsz7&#10;soooqxBRRRQAUUUUAFFFFABRRRQAUUUUAFFFFABRRRQAUUUUAFFFFABRRRQAUUUUAFFFFABRRRQA&#10;UUUUAFFFFABRRRQAUUUUAFFFFABRRRQAUUUUAFFFFABRRRQAUUUUAFFFFABRRRQAUUUUAFFFFABR&#10;RRQAUUUUAFFFFABRRRQAUUUUAFFFFABRRRQAUUUUAFFFFABRRRQAUUUUAFFFFABRRRQAUUUUAFFF&#10;FABRRRQAUUUUAFFFFABRRRQAUUUUAFFFFABRRRQAUUUUAFFFFABRRRQAUUUUAFFFFABRRRQAUUUU&#10;AFFFFABRRRQAUUUUAFFFFABRRRQAUUUUAFFFFABRRRQAUUUUAFFFFABRRRQAUUUUAFFFFABRRRQA&#10;UUUUAFFFFABRRRQAUUUUAFFFFABRRRQAUUUUAFFFFABRRRQAUUUUAFFFFABRRRQAUUUUAFFFFADT&#10;0FfC37L/APykX/aI/wCvZP8A0OGvuk9BXwt+y/8A8pF/2iP+vZP/AEOGpe411Puo9RXzD/wUn/5M&#10;38c/79j/AOlkNfTx6ivmH/gpP/yZv45/37H/ANLIab2Et0fkl+zj/wAjzff9g5//AEbFRR+zj/yP&#10;N9/2Dn/9GxUVmdBxPjL/AJH7XP8AsJz/APo1q/o20r/kFWn/AFxT/wBBFfzk+Mv+R+1z/sJz/wDo&#10;1q/o20r/AJBVp/1xT/0EVUTOXQtnqK+FP+Cd3/JaP2kP+xhX/wBG3NfdZ6ivhT/gnd/yWj9pD/sY&#10;V/8ARtzQ+hC2Z92UUUVYgooooAKKKKACiiigAooooAKKKKACiiigAooooAKKKKACiiigAooooAKK&#10;KKACiiigAooooAKKKKACiiigAooooAKKKKACiiigAooooAKKKKACiiigAooooAKKKKACiiigAooo&#10;oAKKKKACiiigAooooAKKKKACiiigAooooAKKKKACiiigAooooAKKKKACiiigAooooAKKKKACiiig&#10;AooooAKKKKACiiigAooooAKKKKACiiigAooooAKKKKACiiigAooooAKKKKACiiigAooooAKKKKAC&#10;iiigAooooAKKKKACiiigAooooAKKKKACiiigAooooAKKKKACiiigAooooAKKKKACiiigAooooAKK&#10;KKACiiigAooooAKKKKACiiigAooooAKKKKACiiigAooooAKKKKACiiigAooooAKKKKACiiigAooo&#10;oAKKKKACiiigBp6Cvhb9l/8A5SL/ALRH/Xsn/ocNfdJ6Cvhb9l//AJSL/tEf9eyf+hw1L3Gup91H&#10;qK+Yf+Ck/wDyZv45/wB+x/8ASyGvp49RXzD/AMFJ/wDkzfxz/v2P/pZDTewluj8kv2cf+R5vv+wc&#10;/wD6Nioo/Zx/5Hm+/wCwc/8A6NiorM6DifGX/I/a5/2E5/8A0a1f0baV/wAgq0/64p/6CK/nJ8Zf&#10;8j9rn/YTn/8ARrV/RtpX/IKtP+uKf+giqiZy6Fs9RXwp/wAE7v8AktH7SH/Ywr/6Nua+6z1FfCn/&#10;AATu/wCS0ftIf9jCv/o25ofQhbM+7KKKKsQUUUUAFFFFABRRRQAUUUUAFFFFABRRRQAUUUUAFFFF&#10;ABRRRQAUUUUAFFFFABRRRQAUUUUAFFFFABRRRQAUUUUAFFFFABRRRQAUUUUAFFFFABRRRQAUUUUA&#10;FFFFABRRRQAUUUUAFFFFABRRRQAUUUUAFFFFABRRRQAUUUUAFFFFABRRRQAUUUUAFFFFABRRRQAU&#10;UUUAFFFFABRRRQAUUUUAFFFFABRRRQAUUUUAFFFFABRRRQAUUUUAFFFFABRRRQAUUUUAFFFFABRR&#10;RQAUUUUAFFFFABRRRQAUUUUAFFFFABRRRQAUUUUAFFFFABRRRQAUUUUAFFFFABRRRQAUUUUAFFFF&#10;ABRRRQAUUUUAFFFFABRRRQAUUUUAFFFFABRRRQAUUUUAFFFFABRRRQAUUUUAFFFFABRRRQAUUUUA&#10;FFFFABRRRQAUUUUAFFFFABRRRQA09BXwt+y//wApF/2iP+vZP/Q4a+6T0FfC37L/APykX/aI/wCv&#10;ZP8A0OGpe411Puo9RXzD/wAFJ/8Akzfxz/v2P/pZDX08eor5h/4KT/8AJm/jn/fsf/SyGm9hLdH5&#10;Jfs4/wDI833/AGDn/wDRsVFH7OP/ACPN9/2Dn/8ARsVFZnQcT4y/5H7XP+wnP/6Nav6NtK/5BVp/&#10;1xT/ANBFfzk+Mv8Akftc/wCwnP8A+jWr+jbSv+QVaf8AXFP/AEEVUTOXQtnqK+FP+Cd3/JaP2kP+&#10;xhX/ANG3NfdZ6ivhT/gnd/yWj9pD/sYV/wDRtzQ+hC2Z92UUUVYgooooAKKKKACiiigAooooAKKK&#10;KACiiigAooooAKKKKACiiigAooooAKKKKACiiigAooooAKKKKACiiigAooooAKKKKACiiigAoooo&#10;AKKKKACiiigAooooAKKKKACiiigAooooAKKKKACiiigAooooAKKKKACiiigAooooAKKKKACiiigA&#10;ooooAKKKKACiiigAooooAKKKKACiiigAooooAKKKKACiiigAooooAKKKKACiiigAooooAKKKKACi&#10;iigAooooAKKKKACiiigAooooAKKKKACiiigAooooAKKKKACiiigAooooAKKKKACiiigAooooAKKK&#10;KACiiigAooooAKKKKACiiigAooooAKKKKACiiigAooooAKKKKACiiigAooooAKKKKACiiigAoooo&#10;AKKKKACiiigAooooAKKKKACiiigAooooAKKKKACiiigBp6Cvhb9l/wD5SL/tEf8AXsn/AKHDX3Se&#10;gr4W/Zf/AOUi/wC0R/17J/6HDUvca6n3Ueor5h/4KT/8mb+Of9+x/wDSyGvp49RXzD/wUn/5M38c&#10;/wC/Y/8ApZDTewluj8kv2cf+R5vv+wc//o2Kij9nH/keb7/sHP8A+jYqKzOg4nxl/wAj9rn/AGE5&#10;/wD0a1f0baV/yCrT/rin/oIr+cnxl/yP2uf9hOf/ANGtX9G2lf8AIKtP+uKf+giqiZy6Fs9RXwp/&#10;wTu/5LR+0h/2MK/+jbmvus9RXwp/wTu/5LR+0h/2MK/+jbmh9CFsz7soooqxBRRRQAUUUUAFFFFA&#10;BRRRQAUUUUAFFFFABRRRQAUUUUAFFFFABRRRQAUUUUAFFFFABRRRQAUUUUAFFFFABRRRQAUUUUAF&#10;FFFABRRRQAUUUUAFFFFABRRRQAUUUUAFFFFABRRRQAUUUUAFFFFABRRRQAUUUUAFFFFABRRRQAUU&#10;UUAFFFFABRRRQAUUUUAFFFFABRRRQAUUUUAFFFFABRRRQAUUUUAFFFFABRRRQAUUUUAFFFFABRRR&#10;QAUUUUAFFFFABRRRQAUUUUAFFFFABRRRQAUUUUAFFFFABRRRQAUUUUAFFFFABRRRQAUUUUAFFFFA&#10;BRRRQAUUUUAFFFFABRRRQAUUUUAFFFFABRRRQAUUUUAFFFFABRRRQAUUUUAFFFFABRRRQAUUUUAF&#10;FFFABRRRQAUUUUAFFFFABRRRQAUUUUAFFFFABRRRQAUUUUAFFFFADT0FfC37L/8AykX/AGiP+vZP&#10;/Q4a+6T0FfC37L//ACkX/aI/69k/9DhqXuNdT7qPUV8w/wDBSf8A5M38c/79j/6WQ19PHqK+Yf8A&#10;gpP/AMmb+Of9+x/9LIab2Et0fkl+zj/yPN9/2Dn/APRsVFH7OP8AyPN9/wBg5/8A0bFRWZ0HE+Mv&#10;+R+1z/sJz/8Ao1q/o20r/kFWn/XFP/QRX85PjL/kftc/7Cc//o1q/o20r/kFWn/XFP8A0EVUTOXQ&#10;tnqK+FP+Cd3/ACWj9pD/ALGFf/RtzX3Weor4U/4J3f8AJaP2kP8AsYV/9G3ND6ELZn3ZRRRViCii&#10;igAooooAKKKKACiiigAooooAKKKKACiiigAooooAKKKKACiiigAooooAKKKKACiiigAooooAKKKK&#10;ACiiigAooooAKKKKACiiigAooooAKKKKACiiigAooooAKKKKACiiigAooooAKKKKACiiigAooooA&#10;KKKKACiiigAooooAKKKKACiiigAooooAKKKKACiiigAooooAKKKKACiiigAooooAKKKKACiiigAo&#10;oooAKKKKACiiigAooooAKKKKACiiigAooooAKKKKACiiigAooooAKKKKACiiigAooooAKKKKACii&#10;igAooooAKKKKACiiigAooooAKKKKACiiigAooooAKKKKACiiigAooooAKKKKACiiigAooooAKKKK&#10;ACiiigAooooAKKKKACiiigAooooAKKKKACiiigAooooAKKKKACiiigAooooAKKKKAGnoK+Fv2X/+&#10;Ui/7RH/Xsn/ocNfdJ6Cvhb9l/wD5SL/tEf8AXsn/AKHDUvca6n3Ueor5h/4KT/8AJm/jn/fsf/Sy&#10;Gvp49RXzD/wUn/5M38c/79j/AOlkNN7CW6PyS/Zx/wCR5vv+wc//AKNioo/Zx/5Hm+/7Bz/+jYqK&#10;zOg4nxl/yP2uf9hOf/0a1f0baV/yCrT/AK4p/wCgiv5yfGX/ACP2uf8AYTn/APRrV/RtpX/IKtP+&#10;uKf+giqiZy6Fs9RXwp/wTu/5LR+0h/2MK/8Ao25r7rPUV8Kf8E7v+S0ftIf9jCv/AKNuaH0IWzPu&#10;yiiirEFFFFABRRRQAUUUUAFFFFABRRRQAUUUUAFFFFABRRRQAUUUUAFFFFABRRRQAUUUUAFFFFAB&#10;RRRQAUUUUAFFFFABRRRQAUUUUAFFFFABRRRQAUUUUAFFFFABRRRQAUUUUAFFFFABRRRQAUUUUAFF&#10;FFABRRRQAUUUUAFFFFABRRRQAUUUUAFFFFABRRRQAUUUUAFFFFABRRRQAUUUUAFFFFABRRRQAUUU&#10;UAFFFFABRRRQAUUUUAFFFFABRRRQAUUUUAFFFFABRRRQAUUUUAFFFFABRRRQAUUUUAFFFFABRRRQ&#10;AUUUUAFFFFABRRRQAUUUUAFFFFABRRRQAUUUUAFFFFABRRRQAUUUUAFFFFABRRRQAUUUUAFFFFAB&#10;RRRQAUUUUAFFFFABRRRQAUUUUAFFFFABRRRQAUUUUAFFFFABRRRQAUUUUAFFFFABRRRQAUUUUANP&#10;QV8Lfsv/APKRf9oj/r2T/wBDhr7pPQV8Lfsv/wDKRf8AaI/69k/9DhqXuNdT7qPUV8w/8FJ/+TN/&#10;HP8Av2P/AKWQ19PHqK+Yf+Ck/wDyZv45/wB+x/8ASyGm9hLdH5Jfs4/8jzff9g5//RsVFH7OP/I8&#10;33/YOf8A9GxUVmdBxPjL/kftc/7Cc/8A6Nav6NtK/wCQVaf9cU/9BFfzk+Mv+R+1z/sJz/8Ao1q/&#10;o20r/kFWn/XFP/QRVRM5dC2eor4U/wCCd3/JaP2kP+xhX/0bc191nqK+FP8Agnd/yWj9pD/sYV/9&#10;G3ND6ELZn3ZRRRViCiiigAooooAKKKKACiiigAooooAKKKKACiiigAooooAKKKKACiiigAooooAK&#10;KKKACiiigAooooAKKKKACiiigAooooAKKKKACiiigAooooAKKKKACiiigAooooAKKKKACiiigAoo&#10;ooAKKKKACiiigAooooAKKKKACiiigAooooAKKKKACiiigAooooAKKKKACiiigAooooAKKKKACiii&#10;gAooooAKKKKACiiigAooooAKKKKACiiigAooooAKKKKACiiigAooooAKKKKACiiigAooooAKKKKA&#10;CiiigAooooAKKKKACiiigAooooAKKKKACiiigAooooAKKKKACiiigAooooAKKKKACiiigAooooAK&#10;KKKACiiigAooooAKKKKACiiigAooooAKKKKACiiigAooooAKKKKACiiigAooooAKKKKACiiigAoo&#10;ooAKKKKAGnoK+Fv2X/8AlIv+0R/17J/6HDX3Segr4W/Zf/5SL/tEf9eyf+hw1L3Gup91HqK+Yf8A&#10;gpP/AMmb+Of9+x/9LIa+nj1FfMP/AAUn/wCTN/HP+/Y/+lkNN7CW6PyS/Zx/5Hm+/wCwc/8A6Nio&#10;o/Zx/wCR5vv+wc//AKNiorM6DifGX/I/a5/2E5//AEa1f0baV/yCrT/rin/oIr+cnxl/yP2uf9hO&#10;f/0a1f0baV/yCrT/AK4p/wCgiqiZy6Fs9RXwp/wTu/5LR+0h/wBjCv8A6Nua+6z1FfCn/BO7/ktH&#10;7SH/AGMK/wDo25ofQhbM+7KKKKsQUUUUAFFFFABRRRQAUUUUAFFFFABRRRQAUUUUAFFFFABRRRQA&#10;UUUUAFFFFABRRRQAUUUUAFFFFABRRRQAUUUUAFFFFABRRRQAUUUUAFFFFABRRRQAUUUUAFFFFABR&#10;RRQAUUUUAFFFFABRRRQAUUUUAFFFFABRRRQAUUUUAFFFFABRRRQAUUUUAFFFFABRRRQAUUUUAFFF&#10;FABRRRQAUUUUAFFFFABRRRQAUUUUAFFFFABRRRQAUUUUAFFFFABRRRQAUUUUAFFFFABRRRQAUUUU&#10;AFFFFABRRRQAUUUUAFFFFABRRRQAUUUUAFFFFABRRRQAUUUUAFFFFABRRRQAUUUUAFFFFABRRRQA&#10;UUUUAFFFFABRRRQAUUUUAFFFFABRRRQAUUUUAFFFFABRRRQAUUUUAFFFFABRRRQAUUUUAFFFFABR&#10;RRQAUUUUAFFFFABRRRQA09BXwt+y/wD8pF/2iP8Ar2T/ANDhr7pPQV8Lfsv/APKRf9oj/r2T/wBD&#10;hqXuNdT7qPUV8w/8FJ/+TN/HP+/Y/wDpZDX08eor5h/4KT/8mb+Of9+x/wDSyGm9hLdH5Jfs4/8A&#10;I833/YOf/wBGxUUfs4/8jzff9g5//RsVFZnQcT4y/wCR+1z/ALCc/wD6Nav6NtK/5BVp/wBcU/8A&#10;QRX85PjL/kftc/7Cc/8A6Nav6NtK/wCQVaf9cU/9BFVEzl0LZ6ivhT/gnd/yWj9pD/sYV/8ARtzX&#10;3Weor4U/4J3f8lo/aQ/7GFf/AEbc0PoQtmfdlFFFWIKKKKACiiigAooooAKKKKACiiigAooooAKK&#10;KKACiiigAooooAKKKKACiiigAooooAKKKKACiiigAooooAKKKKACiiigAooooAKKKKACiiigAooo&#10;oAKKKKACiiigAooooAKKKKACiiigAooooAKKKKACiiigAooooAKKKKACiiigAooooAKKKKACiiig&#10;AooooAKKKKACiiigAooooAKKKKACiiigAooooAKKKKACiiigAooooAKKKKACiiigAooooAKKKKAC&#10;iiigAooooAKKKKACiiigAooooAKKKKACiiigAooooAKKKKACiiigAooooAKKKKACiiigAooooAKK&#10;KKACiiigAooooAKKKKACiiigAooooAKKKKACiiigAooooAKKKKACiiigAooooAKKKKACiiigAooo&#10;oAKKKKACiiigAooooAKKKKACiiigAooooAaegr4W/Zf/AOUi/wC0R/17J/6HDX3Segr4W/Zf/wCU&#10;i/7RH/Xsn/ocNS9xrqfdR6ivmH/gpP8A8mb+Of8Afsf/AEshr6ePUV8w/wDBSf8A5M38c/79j/6W&#10;Q03sJbo/JL9nH/keb7/sHP8A+jYqKP2cf+R5vv8AsHP/AOjYqKzOg4nxl/yP2uf9hOf/ANGtX9G2&#10;lf8AIKtP+uKf+giv5yfGX/I/a5/2E5//AEa1f0baV/yCrT/rin/oIqomcuhbPUV8Kf8ABO7/AJLR&#10;+0h/2MK/+jbmvus9RXwp/wAE7v8AktH7SH/Ywr/6NuaH0IWzPuyiiirEFFFFABRRRQAUUUUAFFFF&#10;ABRRRQAUUUUAFFFFABRRRQAUUUUAFFFFABRRRQAUUUUAFFFFABRRRQAUUUUAFFFFABRRRQAUUUUA&#10;FFFFABRRRQAUUUUAFFFFABRRRQAUUUUAFFFFABRRRQAUUUUAFFFFABRRRQAUUUUAFFFFABRRRQAU&#10;UUUAFFFFABRRRQAUUUUAFFFFABRRRQAUUUUAFFFFABRRRQAUUUUAFFFFABRRRQAUUUUAFFFFABRR&#10;RQAUUUUAFFFFABRRRQAUUUUAFFFFABRRRQAUUUUAFFFFABRRRQAUUUUAFFFFABRRRQAUUUUAFFFF&#10;ABRRRQAUUUUAFFFFABRRRQAUUUUAFFFFABRRRQAUUUUAFFFFABRRRQAUUUUAFFFFABRRRQAUUUUA&#10;FFFFABRRRQAUUUUAFFFFABRRRQAUUUUAFFFFABRRRQAUUUUANPQV8Lfsv/8AKRf9oj/r2T/0OGvu&#10;k9BXwt+y/wD8pF/2iP8Ar2T/ANDhqXuNdT7qPUV8w/8ABSf/AJM38c/79j/6WQ19PHqK+Yf+Ck//&#10;ACZv45/37H/0shpvYS3R+SX7OP8AyPN9/wBg5/8A0bFRR+zj/wAjzff9g5//AEbFRWZ0HE+Mv+R+&#10;1z/sJz/+jWr+jbSv+QVaf9cU/wDQRX85PjL/AJH7XP8AsJz/APo1q/o20r/kFWn/AFxT/wBBFVEz&#10;l0LZ6ivhT/gnd/yWj9pD/sYV/wDRtzX3Weor4U/4J3f8lo/aQ/7GFf8A0bc0PoQtmfdlFFFWIKKK&#10;KACiiigAooooAKKKKACiiigAooooAKKKKACiiigAooooAKKKKACiiigAooooAKKKKACiiigAoooo&#10;AKKKKACiiigAooooAKKKKACiiigAooooAKKKKACiiigAooooAKKKKACiiigAooooAKKKKACiiigA&#10;ooooAKKKKACiiigAooooAKKKKACiiigAooooAKKKKACiiigAooooAKKKKACiiigAooooAKKKKACi&#10;iigAooooAKKKKACiiigAooooAKKKKACiiigAooooAKKKKACiiigAooooAKKKKACiiigAooooAKKK&#10;KACiiigAooooAKKKKACiiigAooooAKKKKACiiigAooooAKKKKACiiigAooooAKKKKACiiigAoooo&#10;AKKKKACiiigAooooAKKKKACiiigAooooAKKKKACiiigAooooAKKKKACiiigAooooAaegr4W/Zf8A&#10;+Ui/7RH/AF7J/wChw190noK+Fv2X/wDlIv8AtEf9eyf+hw1L3Gup91HqK+Yf+Ck//Jm/jn/fsf8A&#10;0shr6ePUV8w/8FJ/+TN/HP8Av2P/AKWQ03sJbo/JL9nH/keb7/sHP/6Nioo/Zx/5Hm+/7Bz/APo2&#10;KiszoOJ8Zf8AI/a5/wBhOf8A9GtX9G2lf8gq0/64p/6CK/nJ8Zf8j9rn/YTn/wDRrV/RtpX/ACCr&#10;T/rin/oIqomcuhbPUV8Kf8E7v+S0ftIf9jCv/o25r7rPUV8Kf8E7v+S0ftIf9jCv/o25ofQhbM+7&#10;KKKKsQUUUUAFFFFABRRRQAUUUUAFFFFABRRRQAUUUUAFFFFABRRRQAUUUUAFFFFABRRRQAUUUUAF&#10;FFFABRRRQAUUUUAFFFFABRRRQAUUUUAFFFFABRRRQAUUUUAFFFFABRRRQAUUUUAFFFFABRRRQAUU&#10;UUAFFFFABRRRQAUUUUAFFFFABRRRQAUUUUAFFFFABRRRQAUUUUAFFFFABRRRQAUUUUAFFFFABRRR&#10;QAUUUUAFFFFABRRRQAUUUUAFFFFABRRRQAUUUUAFFFFABRRRQAUUUUAFFFFABRRRQAUUUUAFFFFA&#10;BRRRQAUUUUAFFFFABRRRQAUUUUAFFFFABRRRQAUUUUAFFFFABRRRQAUUUUAFFFFABRRRQAUUUUAF&#10;FFFABRRRQAUUUUAFFFFABRRRQAUUUUAFFFFABRRRQAUUUUAFFFFABRRRQAUUUUAFFFFABRRRQA09&#10;BXwt+y//AMpF/wBoj/r2T/0OGvuk9BXwt+y//wApF/2iP+vZP/Q4al7jXU+6j1FfMP8AwUn/AOTN&#10;/HP+/Y/+lkNfTx6ivmH/AIKT/wDJm/jn/fsf/SyGm9hLdH5Jfs4/8jzff9g5/wD0bFRR+zj/AMjz&#10;ff8AYOf/ANGxUVmdBxPjL/kftc/7Cc//AKNav6NtK/5BVp/1xT/0EV/OT4y/5H7XP+wnP/6Nav6N&#10;tK/5BVp/1xT/ANBFVEzl0LZ6ivhT/gnd/wAlo/aQ/wCxhX/0bc191nqK+FP+Cd3/ACWj9pD/ALGF&#10;f/RtzQ+hC2Z92UUUVYgooooAKKKKACiiigAooooAKKKKACiiigAooooAKKKKACiiigAooooAKKKK&#10;ACiiigAooooAKKKKACiiigAooooAKKKKACiiigAooooAKKKKACiiigAooooAKKKKACiiigAooooA&#10;KKKKACiiigAooooAKKKKACiiigAooooAKKKKACiiigAooooAKKKKACiiigAooooAKKKKACiiigAo&#10;oooAKKKKACiiigAooooAKKKKACiiigAooooAKKKKACiiigAooooAKKKKACiiigAooooAKKKKACii&#10;igAooooAKKKKACiiigAooooAKKKKACiiigAooooAKKKKACiiigAooooAKKKKACiiigAooooAKKKK&#10;ACiiigAooooAKKKKACiiigAooooAKKKKACiiigAooooAKKKKACiiigAooooAKKKKACiiigAooooA&#10;KKKKACiiigBp6Cvhb9l//lIv+0R/17J/6HDX3Segr4W/Zf8A+Ui/7RH/AF7J/wChw1L3Gup91HqK&#10;+Yf+Ck//ACZv45/37H/0shr6ePUV8w/8FJ/+TN/HP+/Y/wDpZDTewluj8kv2cf8Akeb7/sHP/wCj&#10;YqKP2cf+R5vv+wc//o2KiszoOJ8Zf8j9rn/YTn/9GtX9G2lf8gq0/wCuKf8AoIr+cnxl/wAj9rn/&#10;AGE5/wD0a1f0baV/yCrT/rin/oIqomcuhbPUV8Kf8E7v+S0ftIf9jCv/AKNua+6z1FfCn/BO7/kt&#10;H7SH/Ywr/wCjbmh9CFsz7soooqxBRRRQAUUUUAFFFFABRRRQAUUUUAFFFFABRRRQAUUUUAFFFFAB&#10;RRRQAUUUUAFFFFABRRRQAUUUUAFFFFABRRRQAUUUUAFFFFABRRRQAUUUUAFFFFABRRRQAUUUUAFF&#10;FFABRRRQAUUUUAFFFFABRRRQAUUUUAFFFFABRRRQAUUUUAFFFFABRRRQAUUUUAFFFFABRRRQAUUU&#10;UAFFFFABRRRQAUUUUAFFFFABRRRQAUUUUAFFFFABRRRQAUUUUAFFFFABRRRQAUUUUAFFFFABRRRQ&#10;AUUUUAFFFFABRRRQAUUUUAFFFFABRRRQAUUUUAFFFFABRRRQAUUUUAFFFFABRRRQAUUUUAFFFFAB&#10;RRRQAUUUUAFFFFABRRRQAUUUUAFFFFABRRRQAUUUUAFFFFABRRRQAUUUUAFFFFABRRRQAUUUUAFF&#10;FFABRRRQAUUUUAFFFFADT0FfC37L/wDykX/aI/69k/8AQ4a+6T0FfC37L/8AykX/AGiP+vZP/Q4a&#10;l7jXU+6j1FfMP/BSf/kzfxz/AL9j/wClkNfTx6ivmH/gpP8A8mb+Of8Afsf/AEshpvYS3R+SX7OP&#10;/I833/YOf/0bFRR+zj/yPN9/2Dn/APRsVFZnQcT4y/5H7XP+wnP/AOjWr+jbSv8AkFWn/XFP/QRX&#10;85PjL/kftc/7Cc//AKNav6NtK/5BVp/1xT/0EVUTOXQtnqK+FP8Agnd/yWj9pD/sYV/9G3NfdZ6i&#10;vhT/AIJ3f8lo/aQ/7GFf/RtzQ+hC2Z92UUUVYgooooAKKKKACiiigAooooAKKKKACiiigAooooAK&#10;KKKACiiigAooooAKKKKACiiigAooooAKKKKACiiigAooooAKKKKACiiigAooooAKKKKACiiigAoo&#10;ooAKKKKACiiigAooooAKKKKACiiigAooooAKKKKACiiigAooooAKKKKACiiigAooooAKKKKACiii&#10;gAooooAKKKKACiiigAooooAKKKKACiiigAooooAKKKKACiiigAooooAKKKKACiiigAooooAKKKKA&#10;CiiigAooooAKKKKACiiigAooooAKKKKACiiigAooooAKKKKACiiigAooooAKKKKACiiigAooooAK&#10;KKKACiiigAooooAKKKKACiiigAooooAKKKKACiiigAooooAKKKKACiiigAooooAKKKKACiiigAoo&#10;ooAKKKKACiiigAooooAKKKKACiiigBp6Cvhb9l//AJSL/tEf9eyf+hw190noK+Fv2X/+Ui/7RH/X&#10;sn/ocNS9xrqfdR6ivmH/AIKT/wDJm/jn/fsf/SyGvp49RXzD/wAFJ/8Akzfxz/v2P/pZDTewluj8&#10;kv2cf+R5vv8AsHP/AOjYqKP2cf8Akeb7/sHP/wCjYqKzOg4nxl/yP2uf9hOf/wBGtX9G2lf8gq0/&#10;64p/6CK/nJ8Zf8j9rn/YTn/9GtX9G2lf8gq0/wCuKf8AoIqomcuhbPUV8Kf8E7v+S0ftIf8AYwr/&#10;AOjbmvus9RXwp/wTu/5LR+0h/wBjCv8A6NuaH0IWzPuyiiirEFFFFABRRRQAUUUUAFFFFABRRRQA&#10;UUUUAFFFFABRRRQAUUUUAFFFFABRRRQAUUUUAFFFFABRRRQAUUUUAFFFFABRRRQAUUUUAFFFFABR&#10;RRQAUUUUAFFFFABRRRQAUUUUAFFFFABRRRQAUUUUAFFFFABRRRQAUUUUAFFFFABRRRQAUUUUAFFF&#10;FABRRRQAUUUUAFFFFABRRRQAUUUUAFFFFABRRRQAUUUUAFFFFABRRRQAUUUUAFFFFABRRRQAUUUU&#10;AFFFFABRRRQAUUUUAFFFFABRRRQAUUUUAFFFFABRRRQAUUUUAFFFFABRRRQAUUUUAFFFFABRRRQA&#10;UUUUAFFFFABRRRQAUUUUAFFFFABRRRQAUUUUAFFFFABRRRQAUUUUAFFFFABRRRQAUUUUAFFFFABR&#10;RRQAUUUUAFFFFABRRRQAUUUUAFFFFABRRRQAUUUUANPQV8Lfsv8A/KRf9oj/AK9k/wDQ4a+6T0Ff&#10;C37L/wDykX/aI/69k/8AQ4al7jXU+6j1FfMP/BSf/kzfxz/v2P8A6WQ19PHqK+Yf+Ck//Jm/jn/f&#10;sf8A0shpvYS3R+SX7OP/ACPN9/2Dn/8ARsVFH7OP/I833/YOf/0bFRWZ0HE+Mv8Akftc/wCwnP8A&#10;+jWr+jbSv+QVaf8AXFP/AEEV/OT4y/5H7XP+wnP/AOjWr+jbSv8AkFWn/XFP/QRVRM5dC2eor4U/&#10;4J3f8lo/aQ/7GFf/AEbc191nqK+FP+Cd3/JaP2kP+xhX/wBG3ND6ELZn3ZRRRViCiiigAooooAKK&#10;KKACiiigAooooAKKKKACiiigAooooAKKKKACiiigAooooAKKKKACiiigAooooAKKKKACiiigAooo&#10;oAKKKKACiiigAooooAKKKKACiiigAooooAKKKKACiiigAooooAKKKKACiiigAooooAKKKKACiiig&#10;AooooAKKKKACiiigAooooAKKKKACiiigAooooAKKKKACiiigAooooAKKKKACiiigAooooAKKKKAC&#10;iiigAooooAKKKKACiiigAooooAKKKKACiiigAooooAKKKKACiiigAooooAKKKKACiiigAooooAKK&#10;KKACiiigAooooAKKKKACiiigAooooAKKKKACiiigAooooAKKKKACiiigAooooAKKKKACiiigAooo&#10;oAKKKKACiiigAooooAKKKKACiiigAooooAKKKKACiiigAooooAKKKKAGnoK+Fv2X/wDlIv8AtEf9&#10;eyf+hw190noK+Fv2X/8AlIv+0R/17J/6HDUvca6n3Ueor5h/4KT/APJm/jn/AH7H/wBLIa+nj1Ff&#10;MP8AwUn/AOTN/HP+/Y/+lkNN7CW6PyS/Zx/5Hm+/7Bz/APo2Kij9nH/keb7/ALBz/wDo2KiszoOJ&#10;8Zf8j9rn/YTn/wDRrV/RtpX/ACCrT/rin/oIr+cnxl/yP2uf9hOf/wBGtX9G2lf8gq0/64p/6CKq&#10;JnLoWz1FfCn/AATu/wCS0ftIf9jCv/o25r7rPUV8Kf8ABO7/AJLR+0h/2MK/+jbmh9CFsz7soooq&#10;xBRRRQAUUUUAFFFFABRRRQAUUUUAFFFFABRRRQAUUUUAFFFFABRRRQAUUUUAFFFFABRRRQAUUUUA&#10;FFFFABRRRQAUUUUAFFFFABRRRQAUUUUAFFFFABRRRQAUUUUAFFFFABRRRQAUUUUAFFFFABRRRQAU&#10;UUUAFFFFABRRRQAUUUUAFFFFABRRRQAUUUUAFFFFABRRRQAUUUUAFFFFABRRRQAUUUUAFFFFABRR&#10;RQAUUUUAFFFFABRRRQAUUUUAFFFFABRRRQAUUUUAFFFFABRRRQAUUUUAFFFFABRRRQAUUUUAFFFF&#10;ABRRRQAUUUUAFFFFABRRRQAUUUUAFFFFABRRRQAUUUUAFFFFABRRRQAUUUUAFFFFABRRRQAUUUUA&#10;FFFFABRRRQAUUUUAFFFFABRRRQAUUUUAFFFFABRRRQAUUUUAFFFFABRRRQAUUUUAFFFFADT0FfC3&#10;7L//ACkX/aI/69k/9Dhr7pPQV8Lfsv8A/KRf9oj/AK9k/wDQ4al7jXU+6j1FfMP/AAUn/wCTN/HP&#10;+/Y/+lkNfTx6ivmH/gpP/wAmb+Of9+x/9LIab2Et0fkl+zj/AMjzff8AYOf/ANGxUUfs4/8AI833&#10;/YOf/wBGxUVmdBxPjL/kftc/7Cc//o1q/o20r/kFWn/XFP8A0EV/OT4y/wCR+1z/ALCc/wD6Nav6&#10;NtK/5BVp/wBcU/8AQRVRM5dC2eor4U/4J3f8lo/aQ/7GFf8A0bc191nqK+FP+Cd3/JaP2kP+xhX/&#10;ANG3ND6ELZn3ZRRRViCiiigAooooAKKKKACiiigAooooAKKKKACiiigAooooAKKKKACiiigAoooo&#10;AKKKKACiiigAooooAKKKKACiiigAooooAKKKKACiiigAooooAKKKKACiiigAooooAKKKKACiiigA&#10;ooooAKKKKACiiigAooooAKKKKACiiigAooooAKKKKACiiigAooooAKKKKACiiigAooooAKKKKACi&#10;iigAooooAKKKKACiiigAooooAKKKKACiiigAooooAKKKKACiiigAooooAKKKKACiiigAooooAKKK&#10;KACiiigAooooAKKKKACiiigAooooAKKKKACiiigAooooAKKKKACiiigAooooAKKKKACiiigAoooo&#10;AKKKKACiiigAooooAKKKKACiiigAooooAKKKKACiiigAooooAKKKKACiiigAooooAKKKKACiiigA&#10;ooooAKKKKAGnoK+Fv2X/APlIv+0R/wBeyf8AocNfdJ6Cvhb9l/8A5SL/ALRH/Xsn/ocNS9xrqfdR&#10;6ivmH/gpP/yZv45/37H/ANLIa+nj1FfMP/BSf/kzfxz/AL9j/wClkNN7CW6PyS/Zx/5Hm+/7Bz/+&#10;jYqKP2cf+R5vv+wc/wD6NiorM6DifGX/ACP2uf8AYTn/APRrV/RtpX/IKtP+uKf+giv5yfGX/I/a&#10;5/2E5/8A0a1f0baV/wAgq0/64p/6CKqJnLoWz1FfCn/BO7/ktH7SH/Ywr/6Nua+6z1FfCn/BO7/k&#10;tH7SH/Ywr/6NuaH0IWzPuyiiirEFFFFABRRRQAUUUUAFFFFABRRRQAUUUUAFFFFABRRRQAUUUUAF&#10;FFFABRRRQAUUUUAFFFFABRRRQAUUUUAFFFFABRRRQAUUUUAFFFFABRRRQAUUUUAFFFFABRRRQAUU&#10;UUAFFFFABRRRQAUUUUAFFFFABRRRQAUUUUAFFFFABRRRQAUUUUAFFFFABRRRQAUUUUAFFFFABRRR&#10;QAUUUUAFFFFABRRRQAUUUUAFFFFABRRRQAUUUUAFFFFABRRRQAUUUUAFFFFABRRRQAUUUUAFFFFA&#10;BRRRQAUUUUAFFFFABRRRQAUUUUAFFFFABRRRQAUUUUAFFFFABRRRQAUUUUAFFFFABRRRQAUUUUAF&#10;FFFABRRRQAUUUUAFFFFABRRRQAUUUUAFFFFABRRRQAUUUUAFFFFABRRRQAUUUUAFFFFABRRRQAUU&#10;UUAFFFFABRRRQAUUUUANPQV8Lfsv/wDKRf8AaI/69k/9Dhr7pPQV8Lfsv/8AKRf9oj/r2T/0OGpe&#10;411Puo9RXzD/AMFJ/wDkzfxz/v2P/pZDX08eor5h/wCCk/8AyZv45/37H/0shpvYS3R+SX7OP/I8&#10;33/YOf8A9GxUUfs4/wDI833/AGDn/wDRsVFZnQcT4y/5H7XP+wnP/wCjWr+jbSv+QVaf9cU/9BFf&#10;zk+Mv+R+1z/sJz/+jWr+jbSv+QVaf9cU/wDQRVRM5dC2eor4U/4J3f8AJaP2kP8AsYV/9G3NfdZ6&#10;ivhT/gnd/wAlo/aQ/wCxhX/0bc0PoQtmfdlFFFWIKKKKACiiigAooooAKKKKACiiigAooooAKKKK&#10;ACiiigAooooAKKKKACiiigAooooAKKKKACiiigAooooAKKKKACiiigAooooAKKKKACiiigAooooA&#10;KKKKACiiigAooooAKKKKACiiigAooooAKKKKACiiigAooooAKKKKACiiigAooooAKKKKACiiigAo&#10;oooAKKKKACiiigAooooAKKKKACiiigAooooAKKKKACiiigAooooAKKKKACiiigAooooAKKKKACii&#10;igAooooAKKKKACiiigAooooAKKKKACiiigAooooAKKKKACiiigAooooAKKKKACiiigAooooAKKKK&#10;ACiiigAooooAKKKKACiiigAooooAKKKKACiiigAooooAKKKKACiiigAooooAKKKKACiiigAooooA&#10;KKKKACiiigAooooAKKKKACiiigAooooAaegr4W/Zf/5SL/tEf9eyf+hw190noK+Fv2X/APlIv+0R&#10;/wBeyf8AocNS9xrqfdR6ivmH/gpP/wAmb+Of9+x/9LIa+nj1FfMP/BSf/kzfxz/v2P8A6WQ03sJb&#10;o/JL9nH/AJHm+/7Bz/8Ao2Kij9nH/keb7/sHP/6NiorM6DifGX/I/a5/2E5//RrV/RtpX/IKtP8A&#10;rin/AKCK/nJ8Zf8AI/a5/wBhOf8A9GtX9G2lf8gq0/64p/6CKqJnLoWz1FfCn/BO7/ktH7SH/Ywr&#10;/wCjbmvus9RXwp/wTu/5LR+0h/2MK/8Ao25ofQhbM+7KKKKsQUUUUAFFFFABRRRQAUUUUAFFFFAB&#10;RRRQAUUUUAFFFFABRRRQAUUUUAFFFFABRRRQAUUUUAFFFFABRRRQAUUUUAFFFFABRRRQAUUUUAFF&#10;FFABRRRQAUUUUAFFFFABRRRQAUUUUAFFFFABRRRQAUUUUAFFFFABRRRQAUUUUAFFFFABRRRQAUUU&#10;UAFFFFABRRRQAUUUUAFFFFABRRRQAUUUUAFFFFABRRRQAUUUUAFFFFABRRRQAUUUUAFFFFABRRRQ&#10;AUUUUAFFFFABRRRQAUUUUAFFFFABRRRQAUUUUAFFFFABRRRQAUUUUAFFFFABRRRQAUUUUAFFFFAB&#10;RRRQAUUUUAFFFFABRRRQAUUUUAFFFFABRRRQAUUUUAFFFFABRRRQAUUUUAFFFFABRRRQAUUUUAFF&#10;FFABRRRQAUUUUAFFFFABRRRQAUUUUAFFFFABRRRQA09BXwt+y/8A8pF/2iP+vZP/AEOGvuk9BXwt&#10;+y//AMpF/wBoj/r2T/0OGpe411Puo9RXzD/wUn/5M38c/wC/Y/8ApZDX08eor5h/4KT/APJm/jn/&#10;AH7H/wBLIab2Et0fkl+zj/yPN9/2Dn/9GxUUfs4/8jzff9g5/wD0bFRWZ0HE+Mv+R+1z/sJz/wDo&#10;1q/o20r/AJBVp/1xT/0EV/OT4y/5H7XP+wnP/wCjWr+jbSv+QVaf9cU/9BFVEzl0LZ6ivhT/AIJ3&#10;f8lo/aQ/7GFf/RtzX3Weor4U/wCCd3/JaP2kP+xhX/0bc0PoQtmfdlFFFWIKKKKACiiigAooooAK&#10;KKKACiiigAooooAKKKKACiiigAooooAKKKKACiiigAooooAKKKKACiiigAooooAKKKKACiiigAoo&#10;ooAKKKKACiiigAooooAKKKKACiiigAooooAKKKKACiiigAooooAKKKKACiiigAooooAKKKKACiii&#10;gAooooAKKKKACiiigAooooAKKKKACiiigAooooAKKKKACiiigAooooAKKKKACiiigAooooAKKKKA&#10;CiiigAooooAKKKKACiiigAooooAKKKKACiiigAooooAKKKKACiiigAooooAKKKKACiiigAooooAK&#10;KKKACiiigAooooAKKKKACiiigAooooAKKKKACiiigAooooAKKKKACiiigAooooAKKKKACiiigAoo&#10;ooAKKKKACiiigAooooAKKKKACiiigAooooAKKKKACiiigAooooAaegr4W/Zf/wCUi/7RH/Xsn/oc&#10;NfdJ6Cvhb9l//lIv+0R/17J/6HDUvca6n3Ueor5h/wCCk/8AyZv45/37H/0shr6ePUV8w/8ABSf/&#10;AJM38c/79j/6WQ03sJbo/JL9nH/keb7/ALBz/wDo2Kij9nH/AJHm+/7Bz/8Ao2KiszoOJ8Zf8j9r&#10;n/YTn/8ARrV/RtpX/IKtP+uKf+giv5yfGX/I/a5/2E5//RrV/RtpX/IKtP8Arin/AKCKqJnLoWz1&#10;FfCn/BO7/ktH7SH/AGMK/wDo25r7rPUV8Kf8E7v+S0ftIf8AYwr/AOjbmh9CFsz7soooqxBRRRQA&#10;UUUUAFFFFABRRRQAUUUUAFFFFABRRRQAUUUUAFFFFABRRRQAUUUUAFFFFABRRRQAUUUUAFFFFABR&#10;RRQAUUUUAFFFFABRRRQAUUUUAFFFFABRRRQAUUUUAFFFFABRRRQAUUUUAFFFFABRRRQAUUUUAFFF&#10;FABRRRQAUUUUAFFFFABRRRQAUUUUAFFFFABRRRQAUUUUAFFFFABRRRQAUUUUAFFFFABRRRQAUUUU&#10;AFFFFABRRRQAUUUUAFFFFABRRRQAUUUUAFFFFABRRRQAUUUUAFFFFABRRRQAUUUUAFFFFABRRRQA&#10;UUUUAFFFFABRRRQAUUUUAFFFFABRRRQAUUUUAFFFFABRRRQAUUUUAFFFFABRRRQAUUUUAFFFFABR&#10;RRQAUUUUAFFFFABRRRQAUUUUAFFFFABRRRQAUUUUAFFFFABRRRQAUUUUAFFFFADT0FfC37L/APyk&#10;X/aI/wCvZP8A0OGvuk9BXwt+y/8A8pF/2iP+vZP/AEOGpe411Puo9RXzD/wUn/5M38c/79j/AOlk&#10;NfTx6ivmH/gpP/yZv45/37H/ANLIab2Et0fkl+zj/wAjzff9g5//AEbFRR+zj/yPN9/2Dn/9GxUV&#10;mdBxPjL/AJH7XP8AsJz/APo1q/o20r/kFWn/AFxT/wBBFfzk+Mv+R+1z/sJz/wDo1q/o20r/AJBV&#10;p/1xT/0EVUTOXQtnqK+FP+Cd3/JaP2kP+xhX/wBG3NfdZ6ivhT/gnd/yWj9pD/sYV/8ARtzQ+hC2&#10;Z92UUUVYgooooAKKKKACiiigAooooAKKKKACiiigAooooAKKKKACiiigAooooAKKKKACiiigAooo&#10;oAKKKKACiiigAooooAKKKKACiiigAooooAKKKKACiiigAooooAKKKKACiiigAooooAKKKKACiiig&#10;AooooAKKKKACiiigAooooAKKKKACiiigAooooAKKKKACiiigAooooAKKKKACiiigAooooAKKKKAC&#10;iiigAooooAKKKKACiiigAooooAKKKKACiiigAooooAKKKKACiiigAooooAKKKKACiiigAooooAKK&#10;KKACiiigAooooAKKKKACiiigAooooAKKKKACiiigAooooAKKKKACiiigAooooAKKKKACiiigAooo&#10;oAKKKKACiiigAooooAKKKKACiiigAooooAKKKKACiiigAooooAKKKKACiiigAooooAKKKKACiiig&#10;Bp6Cvhb9l/8A5SL/ALRH/Xsn/ocNfdJ6Cvhb9l//AJSL/tEf9eyf+hw1L3Gup91HqK+Yf+Ck/wDy&#10;Zv45/wB+x/8ASyGvp49RXzD/AMFJ/wDkzfxz/v2P/pZDTewluj8kv2cf+R5vv+wc/wD6Nioo/Zx/&#10;5Hm+/wCwc/8A6NiorM6DifGX/I/a5/2E5/8A0a1f0baV/wAgq0/64p/6CK/nJ8Zf8j9rn/YTn/8A&#10;RrV/RtpX/IKtP+uKf+giqiZy6Fs9RXwp/wAE7v8AktH7SH/Ywr/6Nua+6z1FfCn/AATu/wCS0ftI&#10;f9jCv/o25ofQhbM+7KKKKsQUUUUAFFFFABRRRQAUUUUAFFFFABRRRQAUUUUAFFFFABRRRQAUUUUA&#10;FFFFABRRRQAUUUUAFFFFABRRRQAUUUUAFFFFABRRRQAUUUUAFFFFABRRRQAUUUUAFFFFABRRRQAU&#10;UUUAFFFFABRRRQAUUUUAFFFFABRRRQAUUUUAFFFFABRRRQAUUUUAFFFFABRRRQAUUUUAFFFFABRR&#10;RQAUUUUAFFFFABRRRQAUUUUAFFFFABRRRQAUUUUAFFFFABRRRQAUUUUAFFFFABRRRQAUUUUAFFFF&#10;ABRRRQAUUUUAFFFFABRRRQAUUUUAFFFFABRRRQAUUUUAFFFFABRRRQAUUUUAFFFFABRRRQAUUUUA&#10;FFFFABRRRQAUUUUAFFFFABRRRQAUUUUAFFFFABRRRQAUUUUAFFFFABRRRQAUUUUAFFFFABRRRQAU&#10;UUUAFFFFABRRRQA09BXwt+y//wApF/2iP+vZP/Q4a+6T0FfC37L/APykX/aI/wCvZP8A0OGpe411&#10;Puo9RXzD/wAFJ/8Akzfxz/v2P/pZDX08eor5h/4KT/8AJm/jn/fsf/SyGm9hLdH5Jfs4/wDI833/&#10;AGDn/wDRsVFH7OP/ACPN9/2Dn/8ARsVFZnQcT4y/5H7XP+wnP/6Nav6NtK/5BVp/1xT/ANBFfzk+&#10;Mv8Akftc/wCwnP8A+jWr+jbSv+QVaf8AXFP/AEEVUTOXQtnqK+FP+Cd3/JaP2kP+xhX/ANG3NfdZ&#10;6ivhT/gnd/yWj9pD/sYV/wDRtzQ+hC2Z92UUUVYgooooAKKKKACiiigAooooAKKKKACiiigAoooo&#10;AKKKKACiiigAooooAKKKKACiiigAooooAKKKKACiiigAooooAKKKKACiiigAooooAKKKKACiiigA&#10;ooooAKKKKACiiigAooooAKKKKACiiigAooooAKKKKACiiigAooooAKKKKACiiigAooooAKKKKACi&#10;iigAooooAKKKKACiiigAooooAKKKKACiiigAooooAKKKKACiiigAooooAKKKKACiiigAooooAKKK&#10;KACiiigAooooAKKKKACiiigAooooAKKKKACiiigAooooAKKKKACiiigAooooAKKKKACiiigAoooo&#10;AKKKKACiiigAooooAKKKKACiiigAooooAKKKKACiiigAooooAKKKKACiiigAooooAKKKKACiiigA&#10;ooooAKKKKACiiigAooooAKKKKACiiigBp6Cvhb9l/wD5SL/tEf8AXsn/AKHDX3Segr4W/Zf/AOUi&#10;/wC0R/17J/6HDUvca6n3Ueor5h/4KT/8mb+Of9+x/wDSyGvp49RXzD/wUn/5M38c/wC/Y/8ApZDT&#10;ewluj8kv2cf+R5vv+wc//o2Kij9nH/keb7/sHP8A+jYqKzOg4nxl/wAj9rn/AGE5/wD0a1f0baV/&#10;yCrT/rin/oIr+cnxl/yP2uf9hOf/ANGtX9G2lf8AIKtP+uKf+giqiZy6Fs9RXwp/wTu/5LR+0h/2&#10;MK/+jbmvus9RXwp/wTu/5LR+0h/2MK/+jbmh9CFsz7soooqxBRRRQAUUUUAFFFFABRRRQAUUUUAF&#10;FFFABRRRQAUUUUAFFFFABRRRQAUUUUAFFFFABRRRQAUUUUAFFFFABRRRQAUUUUAFFFFABRRRQAUU&#10;UUAFFFFABRRRQAUUUUAFFFFABRRRQAUUUUAFFFFABRRRQAUUUUAFFFFABRRRQAUUUUAFFFFABRRR&#10;QAUUUUAFFFFABRRRQAUUUUAFFFFABRRRQAUUUUAFFFFABRRRQAUUUUAFFFFABRRRQAUUUUAFFFFA&#10;BRRRQAUUUUAFFFFABRRRQAUUUUAFFFFABRRRQAUUUUAFFFFABRRRQAUUUUAFFFFABRRRQAUUUUAF&#10;FFFABRRRQAUUUUAFFFFABRRRQAUUUUAFFFFABRRRQAUUUUAFFFFABRRRQAUUUUAFFFFABRRRQAUU&#10;UUAFFFFABRRRQAUUUUAFFFFABRRRQAUUUUAFFFFADT0FfC37L/8AykX/AGiP+vZP/Q4a+6T0FfC3&#10;7L//ACkX/aI/69k/9DhqXuNdT7qPUV8w/wDBSf8A5M38c/79j/6WQ19PHqK+Yf8AgpP/AMmb+Of9&#10;+x/9LIab2Et0fkl+zj/yPN9/2Dn/APRsVFH7OP8AyPN9/wBg5/8A0bFRWZ0HE+Mv+R+1z/sJz/8A&#10;o1q/o20r/kFWn/XFP/QRX85PjL/kftc/7Cc//o1q/o20r/kFWn/XFP8A0EVUTOXQtnqK+FP+Cd3/&#10;ACWj9pD/ALGFf/RtzX3Weor4U/4J3f8AJaP2kP8AsYV/9G3ND6ELZn3ZRRRViCiiigAooooAKKKK&#10;ACiiigAooooAKKKKACiiigAooooAKKKKACiiigAooooAKKKKACiiigAooooAKKKKACiiigAooooA&#10;KKKKACiiigAooooAKKKKACiiigAooooAKKKKACiiigAooooAKKKKACiiigAooooAKKKKACiiigAo&#10;oooAKKKKACiiigAooooAKKKKACiiigAooooAKKKKACiiigAooooAKKKKACiiigAooooAKKKKACii&#10;igAooooAKKKKACiiigAooooAKKKKACiiigAooooAKKKKACiiigAooooAKKKKACiiigAooooAKKKK&#10;ACiiigAooooAKKKKACiiigAooooAKKKKACiiigAooooAKKKKACiiigAooooAKKKKACiiigAooooA&#10;KKKKACiiigAooooAKKKKACiiigAooooAKKKKACiiigAooooAKKKKAGnoK+Fv2X/+Ui/7RH/Xsn/o&#10;cNfdJ6Cvhb9l/wD5SL/tEf8AXsn/AKHDUvca6n3Ueor5h/4KT/8AJm/jn/fsf/SyGvp49RXzD/wU&#10;n/5M38c/79j/AOlkNN7CW6PyS/Zx/wCR5vv+wc//AKNioo/Zx/5Hm+/7Bz/+jYqKzOg4nxl/yP2u&#10;f9hOf/0a1f0baV/yCrT/AK4p/wCgiv5yfGX/ACP2uf8AYTn/APRrV/RtpX/IKtP+uKf+giqiZy6F&#10;s9RXwp/wTu/5LR+0h/2MK/8Ao25r7rPUV8Kf8E7v+S0ftIf9jCv/AKNuaH0IWzPuyiiirEFFFFAB&#10;RRRQAUUUUAFFFFABRRRQAUUUUAFFFFABRRRQAUUUUAFFFFABRRRQAUUUUAFFFFABRRRQAUUUUAFF&#10;FFABRRRQAUUUUAFFFFABRRRQAUUUUAFFFFABRRRQAUUUUAFFFFABRRRQAUUUUAFFFFABRRRQAUUU&#10;UAFFFFABRRRQAUUUUAFFFFABRRRQAUUUUAFFFFABRRRQAUUUUAFFFFABRRRQAUUUUAFFFFABRRRQ&#10;AUUUUAFFFFABRRRQAUUUUAFFFFABRRRQAUUUUAFFFFABRRRQAUUUUAFFFFABRRRQAUUUUAFFFFAB&#10;RRRQAUUUUAFFFFABRRRQAUUUUAFFFFABRRRQAUUUUAFFFFABRRRQAUUUUAFFFFABRRRQAUUUUAFF&#10;FFABRRRQAUUUUAFFFFABRRRQAUUUUAFFFFABRRRQAUUUUAFFFFABRRRQAUUUUANPQV8Lfsv/APKR&#10;f9oj/r2T/wBDhr7pPQV8Lfsv/wDKRf8AaI/69k/9DhqXuNdT7qPUV8w/8FJ/+TN/HP8Av2P/AKWQ&#10;19PHqK+Yf+Ck/wDyZv45/wB+x/8ASyGm9hLdH5Jfs4/8jzff9g5//RsVFH7OP/I833/YOf8A9GxU&#10;VmdBxPjL/kftc/7Cc/8A6Nav6NtK/wCQVaf9cU/9BFfzk+Mv+R+1z/sJz/8Ao1q/o20r/kFWn/XF&#10;P/QRVRM5dC2eor4U/wCCd3/JaP2kP+xhX/0bc191nqK+FP8Agnd/yWj9pD/sYV/9G3ND6ELZn3ZR&#10;RRViCiiigAooooAKKKKACiiigAooooAKKKKACiiigAooooAKKKKACiiigAooooAKKKKACiiigAoo&#10;ooAKKKKACiiigAooooAKKKKACiiigAooooAKKKKACiiigAooooAKKKKACiiigAooooAKKKKACiii&#10;gAooooAKKKKACiiigAooooAKKKKACiiigAooooAKKKKACiiigAooooAKKKKACiiigAooooAKKKKA&#10;CiiigAooooAKKKKACiiigAooooAKKKKACiiigAooooAKKKKACiiigAooooAKKKKACiiigAooooAK&#10;KKKACiiigAooooAKKKKACiiigAooooAKKKKACiiigAooooAKKKKACiiigAooooAKKKKACiiigAoo&#10;ooAKKKKACiiigAooooAKKKKACiiigAooooAKKKKACiiigAooooAKKKKACiiigAooooAKKKKAGnoK&#10;+Fv2X/8AlIv+0R/17J/6HDX3Segr4W/Zf/5SL/tEf9eyf+hw1L3Gup91HqK+Yf8AgpP/AMmb+Of9&#10;+x/9LIa+nj1FfMP/AAUn/wCTN/HP+/Y/+lkNN7CW6PyS/Zx/5Hm+/wCwc/8A6Nioo/Zx/wCR5vv+&#10;wc//AKNiorM6DifGX/I/a5/2E5//AEa1f0baV/yCrT/rin/oIr+cnxl/yP2uf9hOf/0a1f0baV/y&#10;CrT/AK4p/wCgiqiZy6Fs9RXwp/wTu/5LR+0h/wBjCv8A6Nua+6z1FfCn/BO7/ktH7SH/AGMK/wDo&#10;25ofQhbM+7KKKKsQUUUUAFFFFABRRRQAUUUUAFFFFABRRRQAUUUUAFFFFABRRRQAUUUUAFFFFABR&#10;RRQAUUUUAFFFFABRRRQAUUUUAFFFFABRRRQAUUUUAFFFFABRRRQAUUUUAFFFFABRRRQAUUUUAFFF&#10;FABRRRQAUUUUAFFFFABRRRQAUUUUAFFFFABRRRQAUUUUAFFFFABRRRQAUUUUAFFFFABRRRQAUUUU&#10;AFFFFABRRRQAUUUUAFFFFABRRRQAUUUUAFFFFABRRRQAUUUUAFFFFABRRRQAUUUUAFFFFABRRRQA&#10;UUUUAFFFFABRRRQAUUUUAFFFFABRRRQAUUUUAFFFFABRRRQAUUUUAFFFFABRRRQAUUUUAFFFFABR&#10;RRQAUUUUAFFFFABRRRQAUUUUAFFFFABRRRQAUUUUAFFFFABRRRQAUUUUAFFFFABRRRQAUUUUAFFF&#10;FABRRRQA09BXwt+y/wD8pF/2iP8Ar2T/ANDhr7pPQV8Lfsv/APKRf9oj/r2T/wBDhqXuNdT7qPUV&#10;8w/8FJ/+TN/HP+/Y/wDpZDX08eor5h/4KT/8mb+Of9+x/wDSyGm9hLdH5Jfs4/8AI833/YOf/wBG&#10;xUUfs4/8jzff9g5//RsVFZnQcT4y/wCR+1z/ALCc/wD6Nav6NtK/5BVp/wBcU/8AQRX85PjL/kft&#10;c/7Cc/8A6Nav6NtK/wCQVaf9cU/9BFVEzl0LZ6ivhT/gnd/yWj9pD/sYV/8ARtzX3Weor4U/4J3f&#10;8lo/aQ/7GFf/AEbc0PoQtmfdlFFFWIKKKKACiiigAooooAKKKKACiiigAooooAKKKKACiiigAooo&#10;oAKKKKACiiigAooooAKKKKACiiigAooooAKKKKACiiigAooooAKKKKACiiigAooooAKKKKACiiig&#10;AooooAKKKKACiiigAooooAKKKKACiiigAooooAKKKKACiiigAooooAKKKKACiiigAooooAKKKKAC&#10;iiigAooooAKKKKACiiigAooooAKKKKACiiigAooooAKKKKACiiigAooooAKKKKACiiigAooooAKK&#10;KKACiiigAooooAKKKKACiiigAooooAKKKKACiiigAooooAKKKKACiiigAooooAKKKKACiiigAooo&#10;oAKKKKACiiigAooooAKKKKACiiigAooooAKKKKACiiigAooooAKKKKACiiigAooooAKKKKACiiig&#10;AooooAKKKKACiiigAooooAaegr4W/Zf/AOUi/wC0R/17J/6HDX3Segr4W/Zf/wCUi/7RH/Xsn/oc&#10;NS9xrqfdR6ivmH/gpP8A8mb+Of8Afsf/AEshr6ePUV8w/wDBSf8A5M38c/79j/6WQ03sJbo/JL9n&#10;H/keb7/sHP8A+jYqKP2cf+R5vv8AsHP/AOjYqKzOg4nxl/yP2uf9hOf/ANGtX9G2lf8AIKtP+uKf&#10;+giv5yfGX/I/a5/2E5//AEa1f0baV/yCrT/rin/oIqomcuhbPUV8Kf8ABO7/AJLR+0h/2MK/+jbm&#10;vus9RXwp/wAE7v8AktH7SH/Ywr/6NuaH0IWzPuyiiirEFFFFABRRRQAUUUUAFFFFABRRRQAUUUUA&#10;FFFFABRRRQAUUUUAFFFFABRRRQAUUUUAFFFFABRRRQAUUUUAFFFFABRRRQAUUUUAFFFFABRRRQAU&#10;UUUAFFFFABRRRQAUUUUAFFFFABRRRQAUUUUAFFFFABRRRQAUUUUAFFFFABRRRQAUUUUAFFFFABRR&#10;RQAUUUUAFFFFABRRRQAUUUUAFFFFABRRRQAUUUUAFFFFABRRRQAUUUUAFFFFABRRRQAUUUUAFFFF&#10;ABRRRQAUUUUAFFFFABRRRQAUUUUAFFFFABRRRQAUUUUAFFFFABRRRQAUUUUAFFFFABRRRQAUUUUA&#10;FFFFABRRRQAUUUUAFFFFABRRRQAUUUUAFFFFABRRRQAUUUUAFFFFABRRRQAUUUUAFFFFABRRRQAU&#10;UUUAFFFFABRRRQAUUUUAFFFFABRRRQAUUUUANPQV8Lfsv/8AKRf9oj/r2T/0OGvuk9BXwt+y/wD8&#10;pF/2iP8Ar2T/ANDhqXuNdT7qPUV8w/8ABSf/AJM38c/79j/6WQ19PHqK+Yf+Ck//ACZv45/37H/0&#10;shpvYS3R+SX7OP8AyPN9/wBg5/8A0bFRR+zj/wAjzff9g5//AEbFRWZ0HE+Mv+R+1z/sJz/+jWr+&#10;jbSv+QVaf9cU/wDQRX85PjL/AJH7XP8AsJz/APo1q/o20r/kFWn/AFxT/wBBFVEzl0LZ6ivhT/gn&#10;d/yWj9pD/sYV/wDRtzX3Weor4U/4J3f8lo/aQ/7GFf8A0bc0PoQtmfdlFFFWIKKKKACiiigAoooo&#10;AKKKKACiiigAooooAKKKKACiiigAooooAKKKKACiiigAooooAKKKKACiiigAooooAKKKKACiiigA&#10;ooooAKKKKACiiigAooooAKKKKACiiigAooooAKKKKACiiigAooooAKKKKACiiigAooooAKKKKACi&#10;iigAooooAKKKKACiiigAooooAKKKKACiiigAooooAKKKKACiiigAooooAKKKKACiiigAooooAKKK&#10;KACiiigAooooAKKKKACiiigAooooAKKKKACiiigAooooAKKKKACiiigAooooAKKKKACiiigAoooo&#10;AKKKKACiiigAooooAKKKKACiiigAooooAKKKKACiiigAooooAKKKKACiiigAooooAKKKKACiiigA&#10;ooooAKKKKACiiigAooooAKKKKACiiigAooooAKKKKACiiigAooooAaegr4W/Zf8A+Ui/7RH/AF7J&#10;/wChw190noK+Fv2X/wDlIv8AtEf9eyf+hw1L3Gup91HqK+Yf+Ck//Jm/jn/fsf8A0shr6ePUV8w/&#10;8FJ/+TN/HP8Av2P/AKWQ03sJbo/JL9nH/keb7/sHP/6Nioo/Zx/5Hm+/7Bz/APo2KiszoOJ8Zf8A&#10;I/a5/wBhOf8A9GtX9G2lf8gq0/64p/6CK/nJ8Zf8j9rn/YTn/wDRrV/RtpX/ACCrT/rin/oIqomc&#10;uhbPUV8Kf8E7v+S0ftIf9jCv/o25r7rPUV8Kf8E7v+S0ftIf9jCv/o25ofQhbM+7KKKKsQUUUUAF&#10;FFFABRRRQAUUUUAFFFFABRRRQAUUUUAFFFFABRRRQAUUUUAFFFFABRRRQAUUUUAFFFFABRRRQAUU&#10;UUAFFFFABRRRQAUUUUAFFFFABRRRQAUUUUAFFFFABRRRQAUUUUAFFFFABRRRQAUUUUAFFFFABRRR&#10;QAUUUUAFFFFABRRRQAUUUUAFFFFABRRRQAUUUUAFFFFABRRRQAUUUUAFFFFABRRRQAUUUUAFFFFA&#10;BRRRQAUUUUAFFFFABRRRQAUUUUAFFFFABRRRQAUUUUAFFFFABRRRQAUUUUAFFFFABRRRQAUUUUAF&#10;FFFABRRRQAUUUUAFFFFABRRRQAUUUUAFFFFABRRRQAUUUUAFFFFABRRRQAUUUUAFFFFABRRRQAUU&#10;UUAFFFFABRRRQAUUUUAFFFFABRRRQAUUUUAFFFFABRRRQAUUUUAFFFFABRRRQA09BXwt+y//AMpF&#10;/wBoj/r2T/0OGvuk9BXwt+y//wApF/2iP+vZP/Q4al7jXU+6j1FfMP8AwUn/AOTN/HP+/Y/+lkNf&#10;Tx6ivmH/AIKT/wDJm/jn/fsf/SyGm9hLdH5Jfs4/8jzff9g5/wD0bFRR+zj/AMjzff8AYOf/ANGx&#10;UVmdBxPjL/kftc/7Cc//AKNav6NtK/5BVp/1xT/0EV/OT4y/5H7XP+wnP/6Nav6NtK/5BVp/1xT/&#10;ANBFVEzl0LZ6ivhT/gnd/wAlo/aQ/wCxhX/0bc191nqK+FP+Cd3/ACWj9pD/ALGFf/RtzQ+hC2Z9&#10;2UUUVYgooooAKKKKACiiigAooooAKKKKACiiigAooooAKKKKACiiigAooooAKKKKACiiigAooooA&#10;KKKKACiiigAooooAKKKKACiiigAooooAKKKKACiiigAooooAKKKKACiiigAooooAKKKKACiiigAo&#10;oooAKKKKACiiigAooooAKKKKACiiigAooooAKKKKACiiigAooooAKKKKACiiigAooooAKKKKACii&#10;igAooooAKKKKACiiigAooooAKKKKACiiigAooooAKKKKACiiigAooooAKKKKACiiigAooooAKKKK&#10;ACiiigAooooAKKKKACiiigAooooAKKKKACiiigAooooAKKKKACiiigAooooAKKKKACiiigAooooA&#10;KKKKACiiigAooooAKKKKACiiigAooooAKKKKACiiigAooooAKKKKACiiigAooooAKKKKACiiigBp&#10;6Cvhb9l//lIv+0R/17J/6HDX3Segr4W/Zf8A+Ui/7RH/AF7J/wChw1L3Gup91HqK+Yf+Ck//ACZv&#10;45/37H/0shr6ePUV8w/8FJ/+TN/HP+/Y/wDpZDTewluj8kv2cf8Akeb7/sHP/wCjYqKP2cf+R5vv&#10;+wc//o2KiszoOJ8Zf8j9rn/YTn/9GtX9G2lf8gq0/wCuKf8AoIr+cnxl/wAj9rn/AGE5/wD0a1f0&#10;baV/yCrT/rin/oIqomcuhbPUV8Kf8E7v+S0ftIf9jCv/AKNua+6z1FfCn/BO7/ktH7SH/Ywr/wCj&#10;bmh9CFsz7soooqxBRRRQAUUUUAFFFFABRRRQAUUUUAFFFFABRRRQAUUUUAFFFFABRRRQAUUUUAFF&#10;FFABRRRQAUUUUAFFFFABRRRQAUUUUAFFFFABRRRQAUUUUAFFFFABRRRQAUUUUAFFFFABRRRQAUUU&#10;UAFFFFABRRRQAUUUUAFFFFABRRRQAUUUUAFFFFABRRRQAUUUUAFFFFABRRRQAUUUUAFFFFABRRRQ&#10;AUUUUAFFFFABRRRQAUUUUAFFFFABRRRQAUUUUAFFFFABRRRQAUUUUAFFFFABRRRQAUUUUAFFFFAB&#10;RRRQAUUUUAFFFFABRRRQAUUUUAFFFFABRRRQAUUUUAFFFFABRRRQAUUUUAFFFFABRRRQAUUUUAFF&#10;FFABRRRQAUUUUAFFFFABRRRQAUUUUAFFFFABRRRQAUUUUAFFFFABRRRQAUUUUAFFFFABRRRQAUUU&#10;UAFFFFADT0FfC37L/wDykX/aI/69k/8AQ4a+6T0FfC37L/8AykX/AGiP+vZP/Q4al7jXU+6j1FfM&#10;P/BSf/kzfxz/AL9j/wClkNfTx6ivmH/gpP8A8mb+Of8Afsf/AEshpvYS3R+SX7OP/I833/YOf/0b&#10;FRR+zj/yPN9/2Dn/APRsVFZnQcT4y/5H7XP+wnP/AOjWr+jbSv8AkFWn/XFP/QRX85PjL/kftc/7&#10;Cc//AKNav6NtK/5BVp/1xT/0EVUTOXQtnqK+FP8Agnd/yWj9pD/sYV/9G3NfdZ6ivhT/AIJ3f8lo&#10;/aQ/7GFf/RtzQ+hC2Z92UUUVYgooooAKKKKACiiigAooooAKKKKACiiigAooooAKKKKACiiigAoo&#10;ooAKKKKACiiigAooooAKKKKACiiigAooooAKKKKACiiigAooooAKKKKACiiigAooooAKKKKACiii&#10;gAooooAKKKKACiiigAooooAKKKKACiiigAooooAKKKKACiiigAooooAKKKKACiiigAooooAKKKKA&#10;CiiigAooooAKKKKACiiigAooooAKKKKACiiigAooooAKKKKACiiigAooooAKKKKACiiigAooooAK&#10;KKKACiiigAooooAKKKKACiiigAooooAKKKKACiiigAooooAKKKKACiiigAooooAKKKKACiiigAoo&#10;ooAKKKKACiiigAooooAKKKKACiiigAooooAKKKKACiiigAooooAKKKKACiiigAooooAKKKKACiii&#10;gAooooAKKKKACiiigBp6Cvhb9l//AJSL/tEf9eyf+hw190noK+Fv2X/+Ui/7RH/Xsn/ocNS9xrqf&#10;dR6ivmH/AIKT/wDJm/jn/fsf/SyGvp49RXzD/wAFJ/8Akzfxz/v2P/pZDTewluj8kv2cf+R5vv8A&#10;sHP/AOjYqKP2cf8Akeb7/sHP/wCjYqKzOg4nxl/yP2uf9hOf/wBGtX9G2lf8gq0/64p/6CK/nJ8Z&#10;f8j9rn/YTn/9GtX9G2lf8gq0/wCuKf8AoIqomcuhbPUV8Kf8E7v+S0ftIf8AYwr/AOjbmvus9RXw&#10;p/wTu/5LR+0h/wBjCv8A6NuaH0IWzPuyiiirEFFFFABRRRQAUUUUAFFFFABRRRQAUUUUAFFFFABR&#10;RRQAUUUUAFFFFABRRRQAUUUUAFFFFABRRRQAUUUUAFFFFABRRRQAUUUUAFFFFABRRRQAUUUUAFFF&#10;FABRRRQAUUUUAFFFFABRRRQAUUUUAFFFFABRRRQAUUUUAFFFFABRRRQAUUUUAFFFFABRRRQAUUUU&#10;AFFFFABRRRQAUUUUAFFFFABRRRQAUUUUAFFFFABRRRQAUUUUAFFFFABRRRQAUUUUAFFFFABRRRQA&#10;UUUUAFFFFABRRRQAUUUUAFFFFABRRRQAUUUUAFFFFABRRRQAUUUUAFFFFABRRRQAUUUUAFFFFABR&#10;RRQAUUUUAFFFFABRRRQAUUUUAFFFFABRRRQAUUUUAFFFFABRRRQAUUUUAFFFFABRRRQAUUUUAFFF&#10;FABRRRQAUUUUAFFFFABRRRQAUUUUANPQV8Lfsv8A/KRf9oj/AK9k/wDQ4a+6T0FfC37L/wDykX/a&#10;I/69k/8AQ4al7jXU+6j1FfMP/BSf/kzfxz/v2P8A6WQ19PHqK+Yf+Ck//Jm/jn/fsf8A0shpvYS3&#10;R+SX7OP/ACPN9/2Dn/8ARsVFH7OP/I833/YOf/0bFRWZ0HE+Mv8Akftc/wCwnP8A+jWr+jbSv+QV&#10;af8AXFP/AEEV/OT4y/5H7XP+wnP/AOjWr+jbSv8AkFWn/XFP/QRVRM5dC2eor4U/4J3f8lo/aQ/7&#10;GFf/AEbc191nqK+FP+Cd3/JaP2kP+xhX/wBG3ND6ELZn3ZRRRViCiiigAooooAKKKKACiiigAooo&#10;oAKKKKACiiigAooooAKKKKACiiigAooooAKKKKACiiigAooooAKKKKACiiigAooooAKKKKACiiig&#10;AooooAKKKKACiiigAooooAKKKKACiiigAooooAKKKKACiiigAooooAKKKKACiiigAooooAKKKKAC&#10;iiigAooooAKKKKACiiigAooooAKKKKACiiigAooooAKKKKACiiigAooooAKKKKACiiigAooooAKK&#10;KKACiiigAooooAKKKKACiiigAooooAKKKKACiiigAooooAKKKKACiiigAooooAKKKKACiiigAooo&#10;oAKKKKACiiigAooooAKKKKACiiigAooooAKKKKACiiigAooooAKKKKACiiigAooooAKKKKACiiig&#10;AooooAKKKKACiiigAooooAKKKKACiiigAooooAKKKKAGnoK+Fv2X/wDlIv8AtEf9eyf+hw190noK&#10;+Fv2X/8AlIv+0R/17J/6HDUvca6n3Ueor5h/4KT/APJm/jn/AH7H/wBLIa+nj1FfMP8AwUn/AOTN&#10;/HP+/Y/+lkNN7CW6PyS/Zx/5Hm+/7Bz/APo2Kij9nH/keb7/ALBz/wDo2KiszoOJ8Zf8j9rn/YTn&#10;/wDRrV/RtpX/ACCrT/rin/oIr+cnxl/yP2uf9hOf/wBGtX9G2lf8gq0/64p/6CKqJnLoWz1FfCn/&#10;AATu/wCS0ftIf9jCv/o25r7rPUV8Kf8ABO7/AJLR+0h/2MK/+jbmh9CFsz7soooqxBRRRQAUUUUA&#10;FFFFABRRRQAUUUUAFFFFABRRRQAUUUUAFFFFABRRRQAUUUUAFFFFABRRRQAUUUUAFFFFABRRRQAU&#10;UUUAFFFFABRRRQAUUUUAFFFFABRRRQAUUUUAFFFFABRRRQAUUUUAFFFFABRRRQAUUUUAFFFFABRR&#10;RQAUUUUAFFFFABRRRQAUUUUAFFFFABRRRQAUUUUAFFFFABRRRQAUUUUAFFFFABRRRQAUUUUAFFFF&#10;ABRRRQAUUUUAFFFFABRRRQAUUUUAFFFFABRRRQAUUUUAFFFFABRRRQAUUUUAFFFFABRRRQAUUUUA&#10;FFFFABRRRQAUUUUAFFFFABRRRQAUUUUAFFFFABRRRQAUUUUAFFFFABRRRQAUUUUAFFFFABRRRQAU&#10;UUUAFFFFABRRRQAUUUUAFFFFABRRRQAUUUUAFFFFABRRRQAUUUUAFFFFADT0FfC37L//ACkX/aI/&#10;69k/9Dhr7pPQV8Lfsv8A/KRf9oj/AK9k/wDQ4al7jXU+6j1FfMP/AAUn/wCTN/HP+/Y/+lkNfTx6&#10;ivmH/gpP/wAmb+Of9+x/9LIab2Et0fkl+zj/AMjzff8AYOf/ANGxUUfs4/8AI833/YOf/wBGxUVm&#10;dBxPjL/kftc/7Cc//o1q/o20r/kFWn/XFP8A0EV/OT4y/wCR+1z/ALCc/wD6Nav6NtK/5BVp/wBc&#10;U/8AQRVRM5dC2eor4U/4J3f8lo/aQ/7GFf8A0bc191nqK+FP+Cd3/JaP2kP+xhX/ANG3ND6ELZn3&#10;ZRRRViCiiigAooooAKKKKACiiigAooooAKKKKACiiigAooooAKKKKACiiigAooooAKKKKACiiigA&#10;ooooAKKKKACiiigAooooAKKKKACiiigAooooAKKKKACiiigAooooAKKKKACiiigAooooAKKKKACi&#10;iigAooooAKKKKACiiigAooooAKKKKACiiigAooooAKKKKACiiigAooooAKKKKACiiigAooooAKKK&#10;KACiiigAooooAKKKKACiiigAooooAKKKKACiiigAooooAKKKKACiiigAooooAKKKKACiiigAoooo&#10;AKKKKACiiigAooooAKKKKACiiigAooooAKKKKACiiigAooooAKKKKACiiigAooooAKKKKACiiigA&#10;ooooAKKKKACiiigAooooAKKKKACiiigAooooAKKKKACiiigAooooAKKKKACiiigAooooAKKKKAGn&#10;oK+Fv2X/APlIv+0R/wBeyf8AocNfdJ6Cvhb9l/8A5SL/ALRH/Xsn/ocNS9xrqfdR6ivmH/gpP/yZ&#10;v45/37H/ANLIa+nj1FfMP/BSf/kzfxz/AL9j/wClkNN7CW6PyS/Zx/5Hm+/7Bz/+jYqKP2cf+R5v&#10;v+wc/wD6NiorM6DifGX/ACP2uf8AYTn/APRrV/RtpX/IKtP+uKf+giv5yfGX/I/a5/2E5/8A0a1f&#10;0baV/wAgq0/64p/6CKqJnLoWz1FfCn/BO7/ktH7SH/Ywr/6Nua+6z1FfCn/BO7/ktH7SH/Ywr/6N&#10;uaH0IWzPuyiiirEFFFFABRRRQAUUUUAFFFFABRRRQAUUUUAFFFFABRRRQAUUUUAFFFFABRRRQAUU&#10;UUAFFFFABRRRQAUUUUAFFFFABRRRQAUUUUAFFFFABRRRQAUUUUAFFFFABRRRQAUUUUAFFFFABRRR&#10;QAUUUUAFFFFABRRRQAUUUUAFFFFABRRRQAUUUUAFFFFABRRRQAUUUUAFFFFABRRRQAUUUUAFFFFA&#10;BRRRQAUUUUAFFFFABRRRQAUUUUAFFFFABRRRQAUUUUAFFFFABRRRQAUUUUAFFFFABRRRQAUUUUAF&#10;FFFABRRRQAUUUUAFFFFABRRRQAUUUUAFFFFABRRRQAUUUUAFFFFABRRRQAUUUUAFFFFABRRRQAUU&#10;UUAFFFFABRRRQAUUUUAFFFFABRRRQAUUUUAFFFFABRRRQAUUUUAFFFFABRRRQAUUUUAFFFFABRRR&#10;QAUUUUANPQV8Lfsv/wDKRf8AaI/69k/9Dhr7pPQV8Lfsv/8AKRf9oj/r2T/0OGpe411Puo9RXzD/&#10;AMFJ/wDkzfxz/v2P/pZDX08eor5h/wCCk/8AyZv45/37H/0shpvYS3R+SX7OP/I833/YOf8A9GxU&#10;Ufs4/wDI833/AGDn/wDRsVFZnQcT4y/5H7XP+wnP/wCjWr+jbSv+QVaf9cU/9BFfzk+Mv+R+1z/s&#10;Jz/+jWr+jbSv+QVaf9cU/wDQRVRM5dC2eor4U/4J3f8AJaP2kP8AsYV/9G3NfdZ6ivhT/gnd/wAl&#10;o/aQ/wCxhX/0bc0PoQtmfdlFFFWIKKKKACiiigAooooAKKKKACiiigAooooAKKKKACiiigAooooA&#10;KKKKACiiigAooooAKKKKACiiigAooooAKKKKACiiigAooooAKKKKACiiigAooooAKKKKACiiigAo&#10;oooAKKKKACiiigAooooAKKKKACiiigAooooAKKKKACiiigAooooAKKKKACiiigAooooAKKKKACii&#10;igAooooAKKKKACiiigAooooAKKKKACiiigAooooAKKKKACiiigAooooAKKKKACiiigAooooAKKKK&#10;ACiiigAooooAKKKKACiiigAooooAKKKKACiiigAooooAKKKKACiiigAooooAKKKKACiiigAooooA&#10;KKKKACiiigAooooAKKKKACiiigAooooAKKKKACiiigAooooAKKKKACiiigAooooAKKKKACiiigAo&#10;oooAKKKKACiiigAooooAaegr4W/Zf/5SL/tEf9eyf+hw190noK+Fv2X/APlIv+0R/wBeyf8AocNS&#10;9xrqfdR6ivmH/gpP/wAmb+Of9+x/9LIa+nj1FfMP/BSf/kzfxz/v2P8A6WQ03sJbo/JL9nH/AJHm&#10;+/7Bz/8Ao2Kij9nH/keb7/sHP/6NiorM6DifGX/I/a5/2E5//RrV/RtpX/IKtP8Arin/AKCK/nJ8&#10;Zf8AI/a5/wBhOf8A9GtX9G2lf8gq0/64p/6CKqJnLoWz1FfCn/BO7/ktH7SH/Ywr/wCjbmvus9RX&#10;wp/wTu/5LR+0h/2MK/8Ao25ofQhbM+7KKKKsQUUUUAFFFFABRRRQAUUUUAFFFFABRRRQAUUUUAFF&#10;FFABRRRQAUUUUAFFFFABRRRQAUUUUAFFFFABRRRQAUUUUAFFFFABRRRQAUUUUAFFFFABRRRQAUUU&#10;UAFFFFABRRRQAUUUUAFFFFABRRRQAUUUUAFFFFABRRRQAUUUUAFFFFABRRRQAUUUUAFFFFABRRRQ&#10;AUUUUAFFFFABRRRQAUUUUAFFFFABRRRQAUUUUAFFFFABRRRQAUUUUAFFFFABRRRQAUUUUAFFFFAB&#10;RRRQAUUUUAFFFFABRRRQAUUUUAFFFFABRRRQAUUUUAFFFFABRRRQAUUUUAFFFFABRRRQAUUUUAFF&#10;FFABRRRQAUUUUAFFFFABRRRQAUUUUAFFFFABRRRQAUUUUAFFFFABRRRQAUUUUAFFFFABRRRQAUUU&#10;UAFFFFABRRRQAUUUUAFFFFABRRRQA09BXwt+y/8A8pF/2iP+vZP/AEOGvuk9BXwt+y//AMpF/wBo&#10;j/r2T/0OGpe411Puo9RXzD/wUn/5M38c/wC/Y/8ApZDX08eor5h/4KT/APJm/jn/AH7H/wBLIab2&#10;Et0fkl+zj/yPN9/2Dn/9GxUUfs4/8jzff9g5/wD0bFRWZ0HE+Mv+R+1z/sJz/wDo1q/o20r/AJBV&#10;p/1xT/0EV/OT4y/5H7XP+wnP/wCjWr+jbSv+QVaf9cU/9BFVEzl0LZ6ivhT/AIJ3f8lo/aQ/7GFf&#10;/RtzX3Weor4U/wCCd3/JaP2kP+xhX/0bc0PoQtmfdlFFFWIKKKKACiiigAooooAKKKKACiiigAoo&#10;ooAKKKKACiiigAooooAKKKKACiiigAooooAKKKKACiiigAooooAKKKKACiiigAooooAKKKKACiii&#10;gAooooAKKKKACiiigAooooAKKKKACiiigAooooAKKKKACiiigAooooAKKKKACiiigAooooAKKKKA&#10;CiiigAooooAKKKKACiiigAooooAKKKKACiiigAooooAKKKKACiiigAooooAKKKKACiiigAooooAK&#10;KKKACiiigAooooAKKKKACiiigAooooAKKKKACiiigAooooAKKKKACiiigAooooAKKKKACiiigAoo&#10;ooAKKKKACiiigAooooAKKKKACiiigAooooAKKKKACiiigAooooAKKKKACiiigAooooAKKKKACiii&#10;gAooooAKKKKACiiigAooooAKKKKACiiigAooooAaegr4W/Zf/wCUi/7RH/Xsn/ocNfdJ6Cvhb9l/&#10;/lIv+0R/17J/6HDUvca6n3Ueor5h/wCCk/8AyZv45/37H/0shr6ePUV8w/8ABSf/AJM38c/79j/6&#10;WQ03sJbo/JL9nH/keb7/ALBz/wDo2Kij9nH/AJHm+/7Bz/8Ao2KiszoOJ8Zf8j9rn/YTn/8ARrV/&#10;RtpX/IKtP+uKf+giv5yfGX/I/a5/2E5//RrV/RtpX/IKtP8Arin/AKCKqJnLoWz1FfCn/BO7/ktH&#10;7SH/AGMK/wDo25r7rPUV8Kf8E7v+S0ftIf8AYwr/AOjbmh9CFsz7soooqxBRRRQAUUUUAFFFFABR&#10;RRQAUUUUAFFFFABRRRQAUUUUAFFFFABRRRQAUUUUAFFFFABRRRQAUUUUAFFFFABRRRQAUUUUAFFF&#10;FABRRRQAUUUUAFFFFABRRRQAUUUUAFFFFABRRRQAUUUUAFFFFABRRRQAUUUUAFFFFABRRRQAUUUU&#10;AFFFFABRRRQAUUUUAFFFFABRRRQAUUUUAFFFFABRRRQAUUUUAFFFFABRRRQAUUUUAFFFFABRRRQA&#10;UUUUAFFFFABRRRQAUUUUAFFFFABRRRQAUUUUAFFFFABRRRQAUUUUAFFFFABRRRQAUUUUAFFFFABR&#10;RRQAUUUUAFFFFABRRRQAUUUUAFFFFABRRRQAUUUUAFFFFABRRRQAUUUUAFFFFABRRRQAUUUUAFFF&#10;FABRRRQAUUUUAFFFFABRRRQAUUUUAFFFFABRRRQAUUUUAFFFFADT0FfC37L/APykX/aI/wCvZP8A&#10;0OGvuk9BXwt+y/8A8pF/2iP+vZP/AEOGpe411Puo9RXzD/wUn/5M38c/79j/AOlkNfTx6ivmH/gp&#10;P/yZv45/37H/ANLIab2Et0fkl+zj/wAjzff9g5//AEbFRR+zj/yPN9/2Dn/9GxUVmdBxPjL/AJH7&#10;XP8AsJz/APo1q/o20r/kFWn/AFxT/wBBFfzk+Mv+R+1z/sJz/wDo1q/o20r/AJBVp/1xT/0EVUTO&#10;XQtnqK+FP+Cd3/JaP2kP+xhX/wBG3NfdZ6ivhT/gnd/yWj9pD/sYV/8ARtzQ+hC2Z92UUUVYgooo&#10;oAKKKKACiiigAooooAKKKKACiiigAooooAKKKKACiiigAooooAKKKKACiiigAooooAKKKKACiiig&#10;AooooAKKKKACiiigAooooAKKKKACiiigAooooAKKKKACiiigAooooAKKKKACiiigAooooAKKKKAC&#10;iiigAooooAKKKKACiiigAooooAKKKKACiiigAooooAKKKKACiiigAooooAKKKKACiiigAooooAKK&#10;KKACiiigAooooAKKKKACiiigAooooAKKKKACiiigAooooAKKKKACiiigAooooAKKKKACiiigAooo&#10;oAKKKKACiiigAooooAKKKKACiiigAooooAKKKKACiiigAooooAKKKKACiiigAooooAKKKKACiiig&#10;AooooAKKKKACiiigAooooAKKKKACiiigAooooAKKKKACiiigAooooAKKKKACiiigBp6Cvhb9l/8A&#10;5SL/ALRH/Xsn/ocNfdJ6Cvhb9l//AJSL/tEf9eyf+hw1L3Gup91HqK+Yf+Ck/wDyZv45/wB+x/8A&#10;SyGvp49RXzD/AMFJ/wDkzfxz/v2P/pZDTewluj8kv2cf+R5vv+wc/wD6Nioo/Zx/5Hm+/wCwc/8A&#10;6NiorM6DifGX/I/a5/2E5/8A0a1f0baV/wAgq0/64p/6CK/nJ8Zf8j9rn/YTn/8ARrV/RtpX/IKt&#10;P+uKf+giqiZy6Fs9RXwp/wAE7v8AktH7SH/Ywr/6Nua+6z1FfCn/AATu/wCS0ftIf9jCv/o25ofQ&#10;hbM+7KKKKsQUUUUAFFFFABRRRQAUUUUAFFFFABRRRQAUUUUAFFFFABRRRQAUUUUAFFFFABRRRQAU&#10;UUUAFFFFABRRRQAUUUUAFFFFABRRRQAUUUUAFFFFABRRRQAUUUUAFFFFABRRRQAUUUUAFFFFABRR&#10;RQAUUUUAFFFFABRRRQAUUUUAFFFFABRRRQAUUUUAFFFFABRRRQAUUUUAFFFFABRRRQAUUUUAFFFF&#10;ABRRRQAUUUUAFFFFABRRRQAUUUUAFFFFABRRRQAUUUUAFFFFABRRRQAUUUUAFFFFABRRRQAUUUUA&#10;FFFFABRRRQAUUUUAFFFFABRRRQAUUUUAFFFFABRRRQAUUUUAFFFFABRRRQAUUUUAFFFFABRRRQAU&#10;UUUAFFFFABRRRQAUUUUAFFFFABRRRQAUUUUAFFFFABRRRQAUUUUAFFFFABRRRQAUUUUAFFFFABRR&#10;RQA09BXwt+y//wApF/2iP+vZP/Q4a+6T0FfC37L/APykX/aI/wCvZP8A0OGpe411Puo9RXzD/wAF&#10;J/8Akzfxz/v2P/pZDX08eor5h/4KT/8AJm/jn/fsf/SyGm9hLdH5Jfs4/wDI833/AGDn/wDRsVFH&#10;7OP/ACPN9/2Dn/8ARsVFZnQcT4y/5H7XP+wnP/6Nav6NtK/5BVp/1xT/ANBFfzk+Mv8Akftc/wCw&#10;nP8A+jWr+jbSv+QVaf8AXFP/AEEVUTOXQtnqK+FP+Cd3/JaP2kP+xhX/ANG3NfdZ6ivhT/gnd/yW&#10;j9pD/sYV/wDRtzQ+hC2Z92UUUVYgooooAKKKKACiiigAooooAKKKKACiiigAooooAKKKKACiiigA&#10;ooooAKKKKACiiigAooooAKKKKACiiigAooooAKKKKACiiigAooooAKKKKACiiigAooooAKKKKACi&#10;iigAooooAKKKKACiiigAooooAKKKKACiiigAooooAKKKKACiiigAooooAKKKKACiiigAooooAKKK&#10;KACiiigAooooAKKKKACiiigAooooAKKKKACiiigAooooAKKKKACiiigAooooAKKKKACiiigAoooo&#10;AKKKKACiiigAooooAKKKKACiiigAooooAKKKKACiiigAooooAKKKKACiiigAooooAKKKKACiiigA&#10;ooooAKKKKACiiigAooooAKKKKACiiigAooooAKKKKACiiigAooooAKKKKACiiigAooooAKKKKACi&#10;iigAooooAKKKKACiiigBp6Cvhb9l/wD5SL/tEf8AXsn/AKHDX3Segr4W/Zf/AOUi/wC0R/17J/6H&#10;DUvca6n3Ueor5h/4KT/8mb+Of9+x/wDSyGvp49RXzD/wUn/5M38c/wC/Y/8ApZDTewluj8kv2cf+&#10;R5vv+wc//o2Kij9nH/keb7/sHP8A+jYqKzOg4nxl/wAj9rn/AGE5/wD0a1f0baV/yCrT/rin/oIr&#10;+cnxl/yP2uf9hOf/ANGtX9G2lf8AIKtP+uKf+giqiZy6Fs9RXwp/wTu/5LR+0h/2MK/+jbmvus9R&#10;Xwp/wTu/5LR+0h/2MK/+jbmh9CFsz7soooqxBRRRQAUUUUAFFFFABRRRQAUUUUAFFFFABRRRQAUU&#10;UUAFFFFABRRRQAUUUUAFFFFABRRRQAUUUUAFFFFABRRRQAUUUUAFFFFABRRRQAUUUUAFFFFABRRR&#10;QAUUUUAFFFFABRRRQAUUUUAFFFFABRRRQAUUUUAFFFFABRRRQAUUUUAFFFFABRRRQAUUUUAFFFFA&#10;BRRRQAUUUUAFFFFABRRRQAUUUUAFFFFABRRRQAUUUUAFFFFABRRRQAUUUUAFFFFABRRRQAUUUUAF&#10;FFFABRRRQAUUUUAFFFFABRRRQAUUUUAFFFFABRRRQAUUUUAFFFFABRRRQAUUUUAFFFFABRRRQAUU&#10;UUAFFFFABRRRQAUUUUAFFFFABRRRQAUUUUAFFFFABRRRQAUUUUAFFFFABRRRQAUUUUAFFFFABRRR&#10;QAUUUUAFFFFABRRRQAUUUUAFFFFADT0FfC37L/8AykX/AGiP+vZP/Q4a+6T0FfC37L//ACkX/aI/&#10;69k/9DhqXuNdT7qPUV8w/wDBSf8A5M38c/79j/6WQ19PHqK+Yf8AgpP/AMmb+Of9+x/9LIab2Et0&#10;fkl+zj/yPN9/2Dn/APRsVFH7OP8AyPN9/wBg5/8A0bFRWZ0HE+Mv+R+1z/sJz/8Ao1q/o20r/kFW&#10;n/XFP/QRX85PjL/kftc/7Cc//o1q/o20r/kFWn/XFP8A0EVUTOXQtnqK+FP+Cd3/ACWj9pD/ALGF&#10;f/RtzX3Weor4U/4J3f8AJaP2kP8AsYV/9G3ND6ELZn3ZRRRViCiiigAooooAKKKKACiiigAooooA&#10;KKKKACiiigAooooAKKKKACiiigAooooAKKKKACiiigAooooAKKKKACiiigAooooAKKKKACiiigAo&#10;oooAKKKKACiiigAooooAKKKKACiiigAooooAKKKKACiiigAooooAKKKKACiiigAooooAKKKKACii&#10;igAooooAKKKKACiiigAooooAKKKKACiiigAooooAKKKKACiiigAooooAKKKKACiiigAooooAKKKK&#10;ACiiigAooooAKKKKACiiigAooooAKKKKACiiigAooooAKKKKACiiigAooooAKKKKACiiigAooooA&#10;KKKKACiiigAooooAKKKKACiiigAooooAKKKKACiiigAooooAKKKKACiiigAooooAKKKKACiiigAo&#10;oooAKKKKACiiigAooooAKKKKACiiigAooooAKKKKAGnoK+Fv2X/+Ui/7RH/Xsn/ocNfdJ6Cvhb9l&#10;/wD5SL/tEf8AXsn/AKHDUvca6n3Ueor5h/4KT/8AJm/jn/fsf/SyGvp49RXzD/wUn/5M38c/79j/&#10;AOlkNN7CW6PyS/Zx/wCR5vv+wc//AKNioo/Zx/5Hm+/7Bz/+jYqKzOg4nxl/yP2uf9hOf/0a1f0b&#10;aV/yCrT/AK4p/wCgiv5yfGX/ACP2uf8AYTn/APRrV/RtpX/IKtP+uKf+giqiZy6Fs9RXwp/wTu/5&#10;LR+0h/2MK/8Ao25r7rPUV8Kf8E7v+S0ftIf9jCv/AKNuaH0IWzPuyiiirEFFFFABRRRQAUUUUAFF&#10;FFABRRRQAUUUUAFFFFABRRRQAUUUUAFFFFABRRRQAUUUUAFFFFABRRRQAUUUUAFFFFABRRRQAUUU&#10;UAFFFFABRRRQAUUUUAFFFFABRRRQAUUUUAFFFFABRRRQAUUUUAFFFFABRRRQAUUUUAFFFFABRRRQ&#10;AUUUUAFFFFABRRRQAUUUUAFFFFABRRRQAUUUUAFFFFABRRRQAUUUUAFFFFABRRRQAUUUUAFFFFAB&#10;RRRQAUUUUAFFFFABRRRQAUUUUAFFFFABRRRQAUUUUAFFFFABRRRQAUUUUAFFFFABRRRQAUUUUAFF&#10;FFABRRRQAUUUUAFFFFABRRRQAUUUUAFFFFABRRRQAUUUUAFFFFABRRRQAUUUUAFFFFABRRRQAUUU&#10;UAFFFFABRRRQAUUUUAFFFFABRRRQAUUUUAFFFFABRRRQAUUUUANPQV8Lfsv/APKRf9oj/r2T/wBD&#10;hr7pPQV8Lfsv/wDKRf8AaI/69k/9DhqXuNdT7qPUV8w/8FJ/+TN/HP8Av2P/AKWQ19PHqK+Yf+Ck&#10;/wDyZv45/wB+x/8ASyGm9hLdH5Jfs4/8jzff9g5//RsVFH7OP/I833/YOf8A9GxUVmdBxPjL/kft&#10;c/7Cc/8A6Nav6NtK/wCQVaf9cU/9BFfzk+Mv+R+1z/sJz/8Ao1q/o20r/kFWn/XFP/QRVRM5dC2e&#10;or4U/wCCd3/JaP2kP+xhX/0bc191nqK+FP8Agnd/yWj9pD/sYV/9G3ND6ELZn3ZRRRViCiiigAoo&#10;ooAKKKKACiiigAooooAKKKKACiiigAooooAKKKKACiiigAooooAKKKKACiiigAooooAKKKKACiii&#10;gAooooAKKKKACiiigAooooAKKKKACiiigAooooAKKKKACiiigAooooAKKKKACiiigAooooAKKKKA&#10;CiiigAooooAKKKKACiiigAooooAKKKKACiiigAooooAKKKKACiiigAooooAKKKKACiiigAooooAK&#10;KKKACiiigAooooAKKKKACiiigAooooAKKKKACiiigAooooAKKKKACiiigAooooAKKKKACiiigAoo&#10;ooAKKKKACiiigAooooAKKKKACiiigAooooAKKKKACiiigAooooAKKKKACiiigAooooAKKKKACiii&#10;gAooooAKKKKACiiigAooooAKKKKACiiigAooooAKKKKACiiigAooooAKKKKAGnoK+Fv2X/8AlIv+&#10;0R/17J/6HDX3Segr4W/Zf/5SL/tEf9eyf+hw1L3Gup91HqK+Yf8AgpP/AMmb+Of9+x/9LIa+nj1F&#10;fMP/AAUn/wCTN/HP+/Y/+lkNN7CW6PyS/Zx/5Hm+/wCwc/8A6Nioo/Zx/wCR5vv+wc//AKNiorM6&#10;DifGX/I/a5/2E5//AEa1f0baV/yCrT/rin/oIr+cnxl/yP2uf9hOf/0a1f0baV/yCrT/AK4p/wCg&#10;iqiZy6Fs9RXwp/wTu/5LR+0h/wBjCv8A6Nua+6z1FfCn/BO7/ktH7SH/AGMK/wDo25ofQhbM+7KK&#10;KKsQUUUUAFFFFABRRRQAUUUUAFFFFABRRRQAUUUUAFFFFABRRRQAUUUUAFFFFABRRRQAUUUUAFFF&#10;FABRRRQAUUUUAFFFFABRRRQAUUUUAFFFFABRRRQAUUUUAFFFFABRRRQAUUUUAFFFFABRRRQAUUUU&#10;AFFFFABRRRQAUUUUAFFFFABRRRQAUUUUAFFFFABRRRQAUUUUAFFFFABRRRQAUUUUAFFFFABRRRQA&#10;UUUUAFFFFABRRRQAUUUUAFFFFABRRRQAUUUUAFFFFABRRRQAUUUUAFFFFABRRRQAUUUUAFFFFABR&#10;RRQAUUUUAFFFFABRRRQAUUUUAFFFFABRRRQAUUUUAFFFFABRRRQAUUUUAFFFFABRRRQAUUUUAFFF&#10;FABRRRQAUUUUAFFFFABRRRQAUUUUAFFFFABRRRQAUUUUAFFFFABRRRQAUUUUAFFFFABRRRQA09BX&#10;wt+y/wD8pF/2iP8Ar2T/ANDhr7pPQV8Lfsv/APKRf9oj/r2T/wBDhqXuNdT7qPUV8w/8FJ/+TN/H&#10;P+/Y/wDpZDX08eor5h/4KT/8mb+Of9+x/wDSyGm9hLdH5Jfs4/8AI833/YOf/wBGxUUfs4/8jzff&#10;9g5//RsVFZnQcT4y/wCR+1z/ALCc/wD6Nav6NtK/5BVp/wBcU/8AQRX85PjL/kftc/7Cc/8A6Nav&#10;6NtK/wCQVaf9cU/9BFVEzl0LZ6ivhT/gnd/yWj9pD/sYV/8ARtzX3Weor4U/4J3f8lo/aQ/7GFf/&#10;AEbc0PoQtmfdlFFFWIKKKKACiiigAooooAKKKKACiiigAooooAKKKKACiiigAooooAKKKKACiiig&#10;AooooAKKKKACiiigAooooAKKKKACiiigAooooAKKKKACiiigAooooAKKKKACiiigAooooAKKKKAC&#10;iiigAooooAKKKKACiiigAooooAKKKKACiiigAooooAKKKKACiiigAooooAKKKKACiiigAooooAKK&#10;KKACiiigAooooAKKKKACiiigAooooAKKKKACiiigAooooAKKKKACiiigAooooAKKKKACiiigAooo&#10;oAKKKKACiiigAooooAKKKKACiiigAooooAKKKKACiiigAooooAKKKKACiiigAooooAKKKKACiiig&#10;AooooAKKKKACiiigAooooAKKKKACiiigAooooAKKKKACiiigAooooAKKKKACiiigAooooAKKKKAC&#10;iiigAooooAaegr4W/Zf/AOUi/wC0R/17J/6HDX3Segr4W/Zf/wCUi/7RH/Xsn/ocNS9xrqfdR6iv&#10;mH/gpP8A8mb+Of8Afsf/AEshr6ePUV8w/wDBSf8A5M38c/79j/6WQ03sJbo/JL9nH/keb7/sHP8A&#10;+jYqKP2cf+R5vv8AsHP/AOjYqKzOg4nxl/yP2uf9hOf/ANGtX9G2lf8AIKtP+uKf+giv5yfGX/I/&#10;a5/2E5//AEa1f0baV/yCrT/rin/oIqomcuhbPUV8Kf8ABO7/AJLR+0h/2MK/+jbmvus9RXwp/wAE&#10;7v8AktH7SH/Ywr/6NuaH0IWzPuyiiirEFFFFABRRRQAUUUUAFFFFABRRRQAUUUUAFFFFABRRRQAU&#10;UUUAFFFFABRRRQAUUUUAFFFFABRRRQAUUUUAFFFFABRRRQAUUUUAFFFFABRRRQAUUUUAFFFFABRR&#10;RQAUUUUAFFFFABRRRQAUUUUAFFFFABRRRQAUUUUAFFFFABRRRQAUUUUAFFFFABRRRQAUUUUAFFFF&#10;ABRRRQAUUUUAFFFFABRRRQAUUUUAFFFFABRRRQAUUUUAFFFFABRRRQAUUUUAFFFFABRRRQAUUUUA&#10;FFFFABRRRQAUUUUAFFFFABRRRQAUUUUAFFFFABRRRQAUUUUAFFFFABRRRQAUUUUAFFFFABRRRQAU&#10;UUUAFFFFABRRRQAUUUUAFFFFABRRRQAUUUUAFFFFABRRRQAUUUUAFFFFABRRRQAUUUUAFFFFABRR&#10;RQAUUUUAFFFFABRRRQAUUUUANPQV8Lfsv/8AKRf9oj/r2T/0OGvuk9BXwt+y/wD8pF/2iP8Ar2T/&#10;ANDhqXuNdT7qPUV8w/8ABSf/AJM38c/79j/6WQ19PHqK+Yf+Ck//ACZv45/37H/0shpvYS3R+SX7&#10;OP8AyPN9/wBg5/8A0bFRR+zj/wAjzff9g5//AEbFRWZ0HE+Mv+R+1z/sJz/+jWr+jbSv+QVaf9cU&#10;/wDQRX85PjL/AJH7XP8AsJz/APo1q/o20r/kFWn/AFxT/wBBFVEzl0LZ6ivhT/gnd/yWj9pD/sYV&#10;/wDRtzX3Weor4U/4J3f8lo/aQ/7GFf8A0bc0PoQtmfdlFFFWIKKKKACiiigAooooAKKKKACiiigA&#10;ooooAKKKKACiiigAooooAKKKKACiiigAooooAKKKKACiiigAooooAKKKKACiiigAooooAKKKKACi&#10;iigAooooAKKKKACiiigAooooAKKKKACiiigAooooAKKKKACiiigAooooAKKKKACiiigAooooAKKK&#10;KACiiigAooooAKKKKACiiigAooooAKKKKACiiigAooooAKKKKACiiigAooooAKKKKACiiigAoooo&#10;AKKKKACiiigAooooAKKKKACiiigAooooAKKKKACiiigAooooAKKKKACiiigAooooAKKKKACiiigA&#10;ooooAKKKKACiiigAooooAKKKKACiiigAooooAKKKKACiiigAooooAKKKKACiiigAooooAKKKKACi&#10;iigAooooAKKKKACiiigAooooAKKKKACiiigAooooAaegr4W/Zf8A+Ui/7RH/AF7J/wChw190noK+&#10;Fv2X/wDlIv8AtEf9eyf+hw1L3Gup91HqK+Yf+Ck//Jm/jn/fsf8A0shr6ePUV8w/8FJ/+TN/HP8A&#10;v2P/AKWQ03sJbo/JL9nH/keb7/sHP/6Nioo/Zx/5Hm+/7Bz/APo2KiszoOJ8Zf8AI/a5/wBhOf8A&#10;9GtX9G2lf8gq0/64p/6CK/nJ8Zf8j9rn/YTn/wDRrV/RtpX/ACCrT/rin/oIqomcuhbPUV8Kf8E7&#10;v+S0ftIf9jCv/o25r7rPUV8Kf8E7v+S0ftIf9jCv/o25ofQhbM+7KKKKsQUUUUAFFFFABRRRQAUU&#10;UUAFFFFABRRRQAUUUUAFFFFABRRRQAUUUUAFFFFABRRRQAUUUUAFFFFABRRRQAUUUUAFFFFABRRR&#10;QAUUUUAFFFFABRRRQAUUUUAFFFFABRRRQAUUUUAFFFFABRRRQAUUUUAFFFFABRRRQAUUUUAFFFFA&#10;BRRRQAUUUUAFFFFABRRRQAUUUUAFFFFABRRRQAUUUUAFFFFABRRRQAUUUUAFFFFABRRRQAUUUUAF&#10;FFFABRRRQAUUUUAFFFFABRRRQAUUUUAFFFFABRRRQAUUUUAFFFFABRRRQAUUUUAFFFFABRRRQAUU&#10;UUAFFFFABRRRQAUUUUAFFFFABRRRQAUUUUAFFFFABRRRQAUUUUAFFFFABRRRQAUUUUAFFFFABRRR&#10;QAUUUUAFFFFABRRRQAUUUUAFFFFABRRRQAUUUUAFFFFABRRRQA09BXwt+y//AMpF/wBoj/r2T/0O&#10;Gvuk9BXwt+y//wApF/2iP+vZP/Q4al7jXU+6j1FfMP8AwUn/AOTN/HP+/Y/+lkNfTx6ivmH/AIKT&#10;/wDJm/jn/fsf/SyGm9hLdH5Jfs4/8jzff9g5/wD0bFRR+zj/AMjzff8AYOf/ANGxUVmdBxPjL/kf&#10;tc/7Cc//AKNav6NtK/5BVp/1xT/0EV/OT4y/5H7XP+wnP/6Nav6NtK/5BVp/1xT/ANBFVEzl0LZ6&#10;ivhT/gnd/wAlo/aQ/wCxhX/0bc191nqK+FP+Cd3/ACWj9pD/ALGFf/RtzQ+hC2Z92UUUVYgooooA&#10;KKKKACiiigAooooAKKKKACiiigAooooAKKKKACiiigAooooAKKKKACiiigAooooAKKKKACiiigAo&#10;oooAKKKKACiiigAooooAKKKKACiiigAooooAKKKKACiiigAooooAKKKKACiiigAooooAKKKKACii&#10;igAooooAKKKKACiiigAooooAKKKKACiiigAooooAKKKKACiiigAooooAKKKKACiiigAooooAKKKK&#10;ACiiigAooooAKKKKACiiigAooooAKKKKACiiigAooooAKKKKACiiigAooooAKKKKACiiigAooooA&#10;KKKKACiiigAooooAKKKKACiiigAooooAKKKKACiiigAooooAKKKKACiiigAooooAKKKKACiiigAo&#10;oooAKKKKACiiigAooooAKKKKACiiigAooooAKKKKACiiigAooooAKKKKACiiigBp6Cvhb9l//lIv&#10;+0R/17J/6HDX3Segr4W/Zf8A+Ui/7RH/AF7J/wChw1L3Gup91HqK+Yf+Ck//ACZv45/37H/0shr6&#10;ePUV8w/8FJ/+TN/HP+/Y/wDpZDTewluj8kv2cf8Akeb7/sHP/wCjYqKP2cf+R5vv+wc//o2Kiszo&#10;OJ8Zf8j9rn/YTn/9GtX9G2lf8gq0/wCuKf8AoIr+cnxl/wAj9rn/AGE5/wD0a1f0baV/yCrT/rin&#10;/oIqomcuhbPUV8Kf8E7v+S0ftIf9jCv/AKNua+6z1FfCn/BO7/ktH7SH/Ywr/wCjbmh9CFsz7soo&#10;oqxBRRRQAUUUUAFFFFABRRRQAUUUUAFFFFABRRRQAUUUUAFFFFABRRRQAUUUUAFFFFABRRRQAUUU&#10;UAFFFFABRRRQAUUUUAFFFFABRRRQAUUUUAFFFFABRRRQAUUUUAFFFFABRRRQAUUUUAFFFFABRRRQ&#10;AUUUUAFFFFABRRRQAUUUUAFFFFABRRRQAUUUUAFFFFABRRRQAUUUUAFFFFABRRRQAUUUUAFFFFAB&#10;RRRQAUUUUAFFFFABRRRQAUUUUAFFFFABRRRQAUUUUAFFFFABRRRQAUUUUAFFFFABRRRQAUUUUAFF&#10;FFABRRRQAUUUUAFFFFABRRRQAUUUUAFFFFABRRRQAUUUUAFFFFABRRRQAUUUUAFFFFABRRRQAUUU&#10;UAFFFFABRRRQAUUUUAFFFFABRRRQAUUUUAFFFFABRRRQAUUUUAFFFFABRRRQAUUUUAFFFFADT0Ff&#10;C37L/wDykX/aI/69k/8AQ4a+6T0FfC37L/8AykX/AGiP+vZP/Q4al7jXU+6j1FfMP/BSf/kzfxz/&#10;AL9j/wClkNfTx6ivmH/gpP8A8mb+Of8Afsf/AEshpvYS3R+SX7OP/I833/YOf/0bFRR+zj/yPN9/&#10;2Dn/APRsVFZnQcT4y/5H7XP+wnP/AOjWr+jbSv8AkFWn/XFP/QRX85PjL/kftc/7Cc//AKNav6Nt&#10;K/5BVp/1xT/0EVUTOXQtnqK+FP8Agnd/yWj9pD/sYV/9G3NfdZ6ivhT/AIJ3f8lo/aQ/7GFf/Rtz&#10;Q+hC2Z92UUUVYgooooAKKKKACiiigAooooAKKKKACiiigAooooAKKKKACiiigAooooAKKKKACiii&#10;gAooooAKKKKACiiigAooooAKKKKACiiigAooooAKKKKACiiigAooooAKKKKACiiigAooooAKKKKA&#10;CiiigAooooAKKKKACiiigAooooAKKKKACiiigAooooAKKKKACiiigAooooAKKKKACiiigAooooAK&#10;KKKACiiigAooooAKKKKACiiigAooooAKKKKACiiigAooooAKKKKACiiigAooooAKKKKACiiigAoo&#10;ooAKKKKACiiigAooooAKKKKACiiigAooooAKKKKACiiigAooooAKKKKACiiigAooooAKKKKACiii&#10;gAooooAKKKKACiiigAooooAKKKKACiiigAooooAKKKKACiiigAooooAKKKKACiiigAooooAKKKKA&#10;CiiigBp6Cvhb9l//AJSL/tEf9eyf+hw190noK+Fv2X/+Ui/7RH/Xsn/ocNS9xrqfdR6ivmH/AIKT&#10;/wDJm/jn/fsf/SyGvp49RXzD/wAFJ/8Akzfxz/v2P/pZDTewluj8kv2cf+R5vv8AsHP/AOjYqKP2&#10;cf8Akeb7/sHP/wCjYqKzOg4nxl/yP2uf9hOf/wBGtX9G2lf8gq0/64p/6CK/nJ8Zf8j9rn/YTn/9&#10;GtX9G2lf8gq0/wCuKf8AoIqomcuhbPUV8Kf8E7v+S0ftIf8AYwr/AOjbmvus9RXwp/wTu/5LR+0h&#10;/wBjCv8A6NuaH0IWzPuyiiirEFFFFABRRRQAUUUUAFFFFABRRRQAUUUUAFFFFABRRRQAUUUUAFFF&#10;FABRRRQAUUUUAFFFFABRRRQAUUUUAFFFFABRRRQAUUUUAFFFFABRRRQAUUUUAFFFFABRRRQAUUUU&#10;AFFFFABRRRQAUUUUAFFFFABRRRQAUUUUAFFFFABRRRQAUUUUAFFFFABRRRQAUUUUAFFFFABRRRQA&#10;UUUUAFFFFABRRRQAUUUUAFFFFABRRRQAUUUUAFFFFABRRRQAUUUUAFFFFABRRRQAUUUUAFFFFABR&#10;RRQAUUUUAFFFFABRRRQAUUUUAFFFFABRRRQAUUUUAFFFFABRRRQAUUUUAFFFFABRRRQAUUUUAFFF&#10;FABRRRQAUUUUAFFFFABRRRQAUUUUAFFFFABRRRQAUUUUAFFFFABRRRQAUUUUAFFFFABRRRQAUUUU&#10;AFFFFABRRRQAUUUUANPQV8Lfsv8A/KRf9oj/AK9k/wDQ4a+6T0FfC37L/wDykX/aI/69k/8AQ4al&#10;7jXU+6j1FfMP/BSf/kzfxz/v2P8A6WQ19PHqK+Yf+Ck//Jm/jn/fsf8A0shpvYS3R+SX7OP/ACPN&#10;9/2Dn/8ARsVFH7OP/I833/YOf/0bFRWZ0HE+Mv8Akftc/wCwnP8A+jWr+jbSv+QVaf8AXFP/AEEV&#10;/OT4y/5H7XP+wnP/AOjWr+jbSv8AkFWn/XFP/QRVRM5dC2eor4U/4J3f8lo/aQ/7GFf/AEbc191n&#10;qK+FP+Cd3/JaP2kP+xhX/wBG3ND6ELZn3ZRRRViCiiigAooooAKKKKACiiigAooooAKKKKACiiig&#10;AooooAKKKKACiiigAooooAKKKKACiiigAooooAKKKKACiiigAooooAKKKKACiiigAooooAKKKKAC&#10;iiigAooooAKKKKACiiigAooooAKKKKACiiigAooooAKKKKACiiigAooooAKKKKACiiigAooooAKK&#10;KKACiiigAooooAKKKKACiiigAooooAKKKKACiiigAooooAKKKKACiiigAooooAKKKKACiiigAooo&#10;oAKKKKACiiigAooooAKKKKACiiigAooooAKKKKACiiigAooooAKKKKACiiigAooooAKKKKACiiig&#10;AooooAKKKKACiiigAooooAKKKKACiiigAooooAKKKKACiiigAooooAKKKKACiiigAooooAKKKKAC&#10;iiigAooooAKKKKACiiigAooooAKKKKAGnoK+Fv2X/wDlIv8AtEf9eyf+hw190noK+Fv2X/8AlIv+&#10;0R/17J/6HDUvca6n3Ueor5h/4KT/APJm/jn/AH7H/wBLIa+nj1FfMP8AwUn/AOTN/HP+/Y/+lkNN&#10;7CW6PyS/Zx/5Hm+/7Bz/APo2Kij9nH/keb7/ALBz/wDo2KiszoOJ8Zf8j9rn/YTn/wDRrV/RtpX/&#10;ACCrT/rin/oIr+cnxl/yP2uf9hOf/wBGtX9G2lf8gq0/64p/6CKqJnLoWz1FfCn/AATu/wCS0ftI&#10;f9jCv/o25r7rPUV8Kf8ABO7/AJLR+0h/2MK/+jbmh9CFsz7soooqxBRRRQAUUUUAFFFFABRRRQAU&#10;UUUAFFFFABRRRQAUUUUAFFFFABRRRQAUUUUAFFFFABRRRQAUUUUAFFFFABRRRQAUUUUAFFFFABRR&#10;RQAUUUUAFFFFABRRRQAUUUUAFFFFABRRRQAUUUUAFFFFABRRRQAUUUUAFFFFABRRRQAUUUUAFFFF&#10;ABRRRQAUUUUAFFFFABRRRQAUUUUAFFFFABRRRQAUUUUAFFFFABRRRQAUUUUAFFFFABRRRQAUUUUA&#10;FFFFABRRRQAUUUUAFFFFABRRRQAUUUUAFFFFABRRRQAUUUUAFFFFABRRRQAUUUUAFFFFABRRRQAU&#10;UUUAFFFFABRRRQAUUUUAFFFFABRRRQAUUUUAFFFFABRRRQAUUUUAFFFFABRRRQAUUUUAFFFFABRR&#10;RQAUUUUAFFFFABRRRQAUUUUAFFFFABRRRQAUUUUAFFFFADT0FfC37L//ACkX/aI/69k/9Dhr7pPQ&#10;V8Lfsv8A/KRf9oj/AK9k/wDQ4al7jXU+6j1FfMP/AAUn/wCTN/HP+/Y/+lkNfTx6ivmH/gpP/wAm&#10;b+Of9+x/9LIab2Et0fkl+zj/AMjzff8AYOf/ANGxUUfs4/8AI833/YOf/wBGxUVmdBxPjL/kftc/&#10;7Cc//o1q/o20r/kFWn/XFP8A0EV/OT4y/wCR+1z/ALCc/wD6Nav6NtK/5BVp/wBcU/8AQRVRM5dC&#10;2eor4U/4J3f8lo/aQ/7GFf8A0bc191nqK+FP+Cd3/JaP2kP+xhX/ANG3ND6ELZn3ZRRRViCiiigA&#10;ooooAKKKKACiiigAooooAKKKKACiiigAooooAKKKKACiiigAooooAKKKKACiiigAooooAKKKKACi&#10;iigAooooAKKKKACiiigAooooAKKKKACiiigAooooAKKKKACiiigAooooAKKKKACiiigAooooAKKK&#10;KACiiigAooooAKKKKACiiigAooooAKKKKACiiigAooooAKKKKACiiigAooooAKKKKACiiigAoooo&#10;AKKKKACiiigAooooAKKKKACiiigAooooAKKKKACiiigAooooAKKKKACiiigAooooAKKKKACiiigA&#10;ooooAKKKKACiiigAooooAKKKKACiiigAooooAKKKKACiiigAooooAKKKKACiiigAooooAKKKKACi&#10;iigAooooAKKKKACiiigAooooAKKKKACiiigAooooAKKKKACiiigAooooAKKKKAGnoK+Fv2X/APlI&#10;v+0R/wBeyf8AocNfdJ6Cvhb9l/8A5SL/ALRH/Xsn/ocNS9xrqfdR6ivmH/gpP/yZv45/37H/ANLI&#10;a+nj1FfMP/BSf/kzfxz/AL9j/wClkNN7CW6PyS/Zx/5Hm+/7Bz/+jYqKP2cf+R5vv+wc/wD6Nior&#10;M6DifGX/ACP2uf8AYTn/APRrV/RtpX/IKtP+uKf+giv5yfGX/I/a5/2E5/8A0a1f0baV/wAgq0/6&#10;4p/6CKqJnLoWz1FfCn/BO7/ktH7SH/Ywr/6Nua+6z1FfCn/BO7/ktH7SH/Ywr/6NuaH0IWzPuyii&#10;irEFFFFABRRRQAUUUUAFFFFABRRRQAUUUUAFFFFABRRRQAUUUUAFFFFABRRRQAUUUUAFFFFABRRR&#10;QAUUUUAFFFFABRRRQAUUUUAFFFFABRRRQAUUUUAFFFFABRRRQAUUUUAFFFFABRRRQAUUUUAFFFFA&#10;BRRRQAUUUUAFFFFABRRRQAUUUUAFFFFABRRRQAUUUUAFFFFABRRRQAUUUUAFFFFABRRRQAUUUUAF&#10;FFFABRRRQAUUUUAFFFFABRRRQAUUUUAFFFFABRRRQAUUUUAFFFFABRRRQAUUUUAFFFFABRRRQAUU&#10;UUAFFFFABRRRQAUUUUAFFFFABRRRQAUUUUAFFFFABRRRQAUUUUAFFFFABRRRQAUUUUAFFFFABRRR&#10;QAUUUUAFFFFABRRRQAUUUUAFFFFABRRRQAUUUUAFFFFABRRRQAUUUUAFFFFABRRRQAUUUUANPQV8&#10;Lfsv/wDKRf8AaI/69k/9Dhr7pPQV8Lfsv/8AKRf9oj/r2T/0OGpe411Puo9RXzD/AMFJ/wDkzfxz&#10;/v2P/pZDX08eor5h/wCCk/8AyZv45/37H/0shpvYS3R+SX7OP/I833/YOf8A9GxUUfs4/wDI833/&#10;AGDn/wDRsVFZnQcT4y/5H7XP+wnP/wCjWr+jbSv+QVaf9cU/9BFfzk+Mv+R+1z/sJz/+jWr+jbSv&#10;+QVaf9cU/wDQRVRM5dC2eor4U/4J3f8AJaP2kP8AsYV/9G3NfdZ6ivhT/gnd/wAlo/aQ/wCxhX/0&#10;bc0PoQtmfdlFFFWIKKKKACiiigAooooAKKKKACiiigAooooAKKKKACiiigAooooAKKKKACiiigAo&#10;oooAKKKKACiiigAooooAKKKKACiiigAooooAKKKKACiiigAooooAKKKKACiiigAooooAKKKKACii&#10;igAooooAKKKKACiiigAooooAKKKKACiiigAooooAKKKKACiiigAooooAKKKKACiiigAooooAKKKK&#10;ACiiigAooooAKKKKACiiigAooooAKKKKACiiigAooooAKKKKACiiigAooooAKKKKACiiigAooooA&#10;KKKKACiiigAooooAKKKKACiiigAooooAKKKKACiiigAooooAKKKKACiiigAooooAKKKKACiiigAo&#10;oooAKKKKACiiigAooooAKKKKACiiigAooooAKKKKACiiigAooooAKKKKACiiigAooooAKKKKACii&#10;igAooooAaegr4W/Zf/5SL/tEf9eyf+hw190noK+Fv2X/APlIv+0R/wBeyf8AocNS9xrqfdR6ivmH&#10;/gpP/wAmb+Of9+x/9LIa+nj1FfMP/BSf/kzfxz/v2P8A6WQ03sJbo/JL9nH/AJHm+/7Bz/8Ao2Ki&#10;j9nH/keb7/sHP/6NiorM6DifGX/I/a5/2E5//RrV/RtpX/IKtP8Arin/AKCK/nJ8Zf8AI/a5/wBh&#10;Of8A9GtX9G2lf8gq0/64p/6CKqJnLoWz1FfCn/BO7/ktH7SH/Ywr/wCjbmvus9RXwp/wTu/5LR+0&#10;h/2MK/8Ao25ofQhbM+7KKKKsQUUUUAFFFFABRRRQAUUUUAFFFFABRRRQAUUUUAFFFFABRRRQAUUU&#10;UAFFFFABRRRQAUUUUAFFFFABRRRQAUUUUAFFFFABRRRQAUUUUAFFFFABRRRQAUUUUAFFFFABRRRQ&#10;AUUUUAFFFFABRRRQAUUUUAFFFFABRRRQAUUUUAFFFFABRRRQAUUUUAFFFFABRRRQAUUUUAFFFFAB&#10;RRRQAUUUUAFFFFABRRRQAUUUUAFFFFABRRRQAUUUUAFFFFABRRRQAUUUUAFFFFABRRRQAUUUUAFF&#10;FFABRRRQAUUUUAFFFFABRRRQAUUUUAFFFFABRRRQAUUUUAFFFFABRRRQAUUUUAFFFFABRRRQAUUU&#10;UAFFFFABRRRQAUUUUAFFFFABRRRQAUUUUAFFFFABRRRQAUUUUAFFFFABRRRQAUUUUAFFFFABRRRQ&#10;AUUUUAFFFFABRRRQA09BXwt+y/8A8pF/2iP+vZP/AEOGvuk9BXwt+y//AMpF/wBoj/r2T/0OGpe4&#10;11Puo9RXzD/wUn/5M38c/wC/Y/8ApZDX08eor5h/4KT/APJm/jn/AH7H/wBLIab2Et0fkl+zj/yP&#10;N9/2Dn/9GxUUfs4/8jzff9g5/wD0bFRWZ0HE+Mv+R+1z/sJz/wDo1q/o20r/AJBVp/1xT/0EV/OT&#10;4y/5H7XP+wnP/wCjWr+jbSv+QVaf9cU/9BFVEzl0LZ6ivhT/AIJ3f8lo/aQ/7GFf/RtzX3Weor4U&#10;/wCCd3/JaP2kP+xhX/0bc0PoQtmfdlFFFWIKKKKACiiigAooooAKKKKACiiigAooooAKKKKACiii&#10;gAooooAKKKKACiiigAooooAKKKKACiiigAooooAKKKKACiiigAooooAKKKKACiiigAooooAKKKKA&#10;CiiigAooooAKKKKACiiigAooooAKKKKACiiigAooooAKKKKACiiigAooooAKKKKACiiigAooooAK&#10;KKKACiiigAooooAKKKKACiiigAooooAKKKKACiiigAooooAKKKKACiiigAooooAKKKKACiiigAoo&#10;ooAKKKKACiiigAooooAKKKKACiiigAooooAKKKKACiiigAooooAKKKKACiiigAooooAKKKKACiii&#10;gAooooAKKKKACiiigAooooAKKKKACiiigAooooAKKKKACiiigAooooAKKKKACiiigAooooAKKKKA&#10;CiiigAooooAKKKKACiiigAooooAaegr4W/Zf/wCUi/7RH/Xsn/ocNfdJ6Cvhb9l//lIv+0R/17J/&#10;6HDUvca6n3Ueor5h/wCCk/8AyZv45/37H/0shr6ePUV8w/8ABSf/AJM38c/79j/6WQ03sJbo/JL9&#10;nH/keb7/ALBz/wDo2Kij9nH/AJHm+/7Bz/8Ao2KiszoOJ8Zf8j9rn/YTn/8ARrV/RtpX/IKtP+uK&#10;f+giv5yfGX/I/a5/2E5//RrV/RtpX/IKtP8Arin/AKCKqJnLoWz1FfCn/BO7/ktH7SH/AGMK/wDo&#10;25r7rPUV8Kf8E7v+S0ftIf8AYwr/AOjbmh9CFsz7soooqxBRRRQAUUUUAFFFFABRRRQAUUUUAFFF&#10;FABRRRQAUUUUAFFFFABRRRQAUUUUAFFFFABRRRQAUUUUAFFFFABRRRQAUUUUAFFFFABRRRQAUUUU&#10;AFFFFABRRRQAUUUUAFFFFABRRRQAUUUUAFFFFABRRRQAUUUUAFFFFABRRRQAUUUUAFFFFABRRRQA&#10;UUUUAFFFFABRRRQAUUUUAFFFFABRRRQAUUUUAFFFFABRRRQAUUUUAFFFFABRRRQAUUUUAFFFFABR&#10;RRQAUUUUAFFFFABRRRQAUUUUAFFFFABRRRQAUUUUAFFFFABRRRQAUUUUAFFFFABRRRQAUUUUAFFF&#10;FABRRRQAUUUUAFFFFABRRRQAUUUUAFFFFABRRRQAUUUUAFFFFABRRRQAUUUUAFFFFABRRRQAUUUU&#10;AFFFFABRRRQAUUUUAFFFFABRRRQAUUUUAFFFFADT0FfC37L/APykX/aI/wCvZP8A0OGvuk9BXwt+&#10;y/8A8pF/2iP+vZP/AEOGpe411Puo9RXzD/wUn/5M38c/79j/AOlkNfTx6ivmH/gpP/yZv45/37H/&#10;ANLIab2Et0fkl+zj/wAjzff9g5//AEbFRR+zj/yPN9/2Dn/9GxUVmdBxPjL/AJH7XP8AsJz/APo1&#10;q/o20r/kFWn/AFxT/wBBFfzk+Mv+R+1z/sJz/wDo1q/o20r/AJBVp/1xT/0EVUTOXQtnqK+FP+Cd&#10;3/JaP2kP+xhX/wBG3NfdZ6ivhT/gnd/yWj9pD/sYV/8ARtzQ+hC2Z92UUUVYgooooAKKKKACiiig&#10;AooooAKKKKACiiigAooooAKKKKACiiigAooooAKKKKACiiigAooooAKKKKACiiigAooooAKKKKAC&#10;iiigAooooAKKKKACiiigAooooAKKKKACiiigAooooAKKKKACiiigAooooAKKKKACiiigAooooAKK&#10;KKACiiigAooooAKKKKACiiigAooooAKKKKACiiigAooooAKKKKACiiigAooooAKKKKACiiigAooo&#10;oAKKKKACiiigAooooAKKKKACiiigAooooAKKKKACiiigAooooAKKKKACiiigAooooAKKKKACiiig&#10;AooooAKKKKACiiigAooooAKKKKACiiigAooooAKKKKACiiigAooooAKKKKACiiigAooooAKKKKAC&#10;iiigAooooAKKKKACiiigAooooAKKKKACiiigAooooAKKKKACiiigBp6Cvhb9l/8A5SL/ALRH/Xsn&#10;/ocNfdJ6Cvhb9l//AJSL/tEf9eyf+hw1L3Gup91HqK+Yf+Ck/wDyZv45/wB+x/8ASyGvp49RXzD/&#10;AMFJ/wDkzfxz/v2P/pZDTewluj8kv2cf+R5vv+wc/wD6Nioo/Zx/5Hm+/wCwc/8A6NiorM6DifGX&#10;/I/a5/2E5/8A0a1f0baV/wAgq0/64p/6CK/nJ8Zf8j9rn/YTn/8ARrV/RtpX/IKtP+uKf+giqiZy&#10;6Fs9RXwp/wAE7v8AktH7SH/Ywr/6Nua+6z1FfCn/AATu/wCS0ftIf9jCv/o25ofQhbM+7KKKKsQU&#10;UUUAFFFFABRRRQAUUUUAFFFFABRRRQAUUUUAFFFFABRRRQAUUUUAFFFFABRRRQAUUUUAFFFFABRR&#10;RQAUUUUAFFFFABRRRQAUUUUAFFFFABRRRQAUUUUAFFFFABRRRQAUUUUAFFFFABRRRQAUUUUAFFFF&#10;ABRRRQAUUUUAFFFFABRRRQAUUUUAFFFFABRRRQAUUUUAFFFFABRRRQAUUUUAFFFFABRRRQAUUUUA&#10;FFFFABRRRQAUUUUAFFFFABRRRQAUUUUAFFFFABRRRQAUUUUAFFFFABRRRQAUUUUAFFFFABRRRQAU&#10;UUUAFFFFABRRRQAUUUUAFFFFABRRRQAUUUUAFFFFABRRRQAUUUUAFFFFABRRRQAUUUUAFFFFABRR&#10;RQAUUUUAFFFFABRRRQAUUUUAFFFFABRRRQAUUUUAFFFFABRRRQAUUUUAFFFFABRRRQA09BXwt+y/&#10;/wApF/2iP+vZP/Q4a+6T0FfC37L/APykX/aI/wCvZP8A0OGpe411Puo9RXzD/wAFJ/8Akzfxz/v2&#10;P/pZDX08eor5h/4KT/8AJm/jn/fsf/SyGm9hLdH5Jfs4/wDI833/AGDn/wDRsVFH7OP/ACPN9/2D&#10;n/8ARsVFZnQcT4y/5H7XP+wnP/6Nav6NtK/5BVp/1xT/ANBFfzk+Mv8Akftc/wCwnP8A+jWr+jbS&#10;v+QVaf8AXFP/AEEVUTOXQtnqK+FP+Cd3/JaP2kP+xhX/ANG3NfdZ6ivhT/gnd/yWj9pD/sYV/wDR&#10;tzQ+hC2Z92UUUVYgooooAKKKKACiiigAooooAKKKKACiiigAooooAKKKKACiiigAooooAKKKKACi&#10;iigAooooAKKKKACiiigAooooAKKKKACiiigAooooAKKKKACiiigAooooAKKKKACiiigAooooAKKK&#10;KACiiigAooooAKKKKACiiigAooooAKKKKACiiigAooooAKKKKACiiigAooooAKKKKACiiigAoooo&#10;AKKKKACiiigAooooAKKKKACiiigAooooAKKKKACiiigAooooAKKKKACiiigAooooAKKKKACiiigA&#10;ooooAKKKKACiiigAooooAKKKKACiiigAooooAKKKKACiiigAooooAKKKKACiiigAooooAKKKKACi&#10;iigAooooAKKKKACiiigAooooAKKKKACiiigAooooAKKKKACiiigAooooAKKKKACiiigAooooAKKK&#10;KACiiigBp6Cvhb9l/wD5SL/tEf8AXsn/AKHDX3Segr4W/Zf/AOUi/wC0R/17J/6HDUvca6n3Ueor&#10;5h/4KT/8mb+Of9+x/wDSyGvp49RXzD/wUn/5M38c/wC/Y/8ApZDTewluj8kv2cf+R5vv+wc//o2K&#10;ij9nH/keb7/sHP8A+jYqKzOg4nxl/wAj9rn/AGE5/wD0a1f0baV/yCrT/rin/oIr+cnxl/yP2uf9&#10;hOf/ANGtX9G2lf8AIKtP+uKf+giqiZy6Fs9RXwp/wTu/5LR+0h/2MK/+jbmvus9RXwp/wTu/5LR+&#10;0h/2MK/+jbmh9CFsz7soorjvif8AFHw38HPBeo+KfFeoppmjWQG+VuWdicLGijlmJ4AH9DViOxpM&#10;V8beF/8Agpp4F1jxBplvrnhTxT4S8P6rL5Vh4i1e0VbSXJwGYg8L0yVLAZ5wMkfYVvPHcwRzROsk&#10;Ui7kdDkMDyCCOxpXG1YsUUUUxBRRRQAUUUUAFFFFABRRRQAUUUUAFFFFABRRRQAUUUUAFFFFABRR&#10;RQAUUUUAFFFFABRRRQAUUUUAFFFFABRRRQAUUUUAFFFFABRRRQAUUUUAFFFFABRRRQAUUUUAFFFF&#10;ABRRRQAUUUUAFFFFABRRRQAUUUUAFFFFABRRRQAUUUUAFFFFABRRRQAUUUUAFFFFABRRRQAUUUUA&#10;FFFFABRRRQAUUUUAFFFFABRRRQAUUUUAFFFFABRRRQAUUUUAFFFFABRRRQAUUUUAFFFFABRRRQAU&#10;UUUAFFFFABRRRQAUUUUAFFFFABRRRQAUUUUAFFFFABRRRQAUUUUAFFFFABRRRQAUUUUAFFFFABRR&#10;RQAUUUUAFFFFABRRRQAUUUUAFFFFABRRRQAUUUUAFFFFABRRRQAUUUUAFFFFABRRRQAUUUUAFFFc&#10;t8RfiJ4f+FHg7UfFHifUY9M0WwTfNM/JJzgKo6sxOAAOSTQB1AFLXxj4e/4KeeA9R1nTxrXhHxX4&#10;W8M6hKYrLxJqdmBaSHOMkgnA9SpbHfjJH2HZ3cOoW0NzbyrcW8yCSKWNgyupAIYEcEEEEGgLWLJ6&#10;Cvhb9l//AJSL/tEf9eyf+hw190noK+Fv2X/+Ui/7RH/Xsn/ocNS9xrqfdR6ivmH/AIKT/wDJm/jn&#10;/fsf/SyGvp49RXzD/wAFJ/8Akzfxz/v2P/pZDTewluj8kv2cf+R5vv8AsHP/AOjYqKP2cf8Akeb7&#10;/sHP/wCjYqKzOg4nxl/yP2uf9hOf/wBGtX9G2lf8gq0/64p/6CK/nJ8Zf8j9rn/YTn/9GtX9G2lf&#10;8gq0/wCuKf8AoIqomcuhbPUV8Kf8E7v+S0ftIf8AYwr/AOjbmvus9RXwp/wTu/5LR+0h/wBjCv8A&#10;6NuaH0IWzPuscV8I/wDBSCMa/wDEP4D+FdVdv+EW1TX/APTYiSElIeJQG7H5XYc9ifWvu7Oa8L/a&#10;3/Zri/aW+G8Wk29//YviXS7pb/R9TIO2GYDBVschWGMkcggEZxg0wWhc/ak+DukfFT9nfxV4VksI&#10;E+z6c82mBIwotZoU3RFMD5QCoUgYypI6GuN/4J2/Ea7+Iv7LXhltQlae/wBGaTR5HcksVhOI8k9w&#10;hUfhXyF+0z4p/ao+GVv4GXx14zsNNsbi+GlQR+Gbgo9/kAPJcAABwV4w2Bk52gkmvdf+CTksi/Bj&#10;xpA5JWDxPOq59PKiz+uaSHbQ+46KKKokKKKKACiiigAooooAKKKKACiiigAooooAKKKKACiiigAo&#10;oooAKKKKACiiigAooooAKKKKACiiigAooooAKKKKACiiigAooooAKKKKACiiigAooooAKKKKACii&#10;igAooooAKKKKACiiigAooooAKKKKACiiigAooooAKKKKACiiigAooooAKKKKACiiigAooooAKKKK&#10;ACiiigAooooAKKKKACiiigAooooAKKKKACiiigAooooAKKKKACiiigAooooAKKKKACiiigAooooA&#10;KKKKACiiigAooooAKKKKACiiigAooooAKKKKACiiigAooooAKKKKACiiigAooooAKKKKACiiigAo&#10;oooAKKKKACiiigAooooAKKKKACiiigAooooAKKKKACiiigAooooAKKKKACiiigAooooAKKKKACii&#10;igAr4Q/b+e4+K/xt+CnwX86RNJ1bURqWpxxMQZEVtozj0QS4JGAWz2Ffd9flb/wUX8S634Z/a2sN&#10;V0LUJ9L1PS/CBubW7tm2yQtmfLKexx3HNS9ilufbf7W/gXw3qP7K/jbSLzT7SDSdN0h5bSNY1VbV&#10;4lzEYxjCkEADHY471lf8E+9Z1HXP2S/Ak2pyPNNFBLbxvISSYklZU57gKAB7AV8rfDz4XftP/tNf&#10;Abw74e1jxxo5+HOvRR3U+s3UrzanJb7smGQkbnII6EjOACxHFfoZ8OfAWl/DDwLonhPRIzHpmkWq&#10;WkAbG5gowWYgYLMcknHUmha6g9NDpz0FfC37L/8AykX/AGiP+vZP/Q4a+6T0FfC37L//ACkX/aI/&#10;69k/9Dhoe4l1Puo9RXzD/wAFJ/8Akzfxz/v2P/pZDX08eor5h/4KT/8AJm/jn/fsf/SyGm9hLdH5&#10;Jfs4/wDI833/AGDn/wDRsVFH7OP/ACPN9/2Dn/8ARsVFZnQcT4y/5H7XP+wnP/6Nav6NtK/5BVp/&#10;1xT/ANBFfzk+Mv8Akftc/wCwnP8A+jWr+jbSv+QVaf8AXFP/AEEVUTOXQtmvkf8AYv8Ag34y+F3x&#10;P+OGq+KNDk0iw1/WRdabPJNE4uYhJOSwCMSOHU/MAeenWvrjNfnh8a9a1j9or9s/xB8Jdb+Id58O&#10;fA3hjT47hVs7wWr6hM8cLfeJAZiZxgHIAjJAyTQ+hCVzv/G3/BTzwR4Q8Ua1ZWvhHxJr/h/R7k2N&#10;14hsI0+zC4GQEG4gEEggEkE4JAIwT237MX7cXhz9pDxJe+Gm0DUfCPiOK2F9BY6i4cXVscESI4A5&#10;wwJGOhBBIzj4P13Qbr9nO6+M37Pnie5TVvD+uaUdd0XVWQI8lxEomhkOCSdwR0IyRvQY4JJq/sMe&#10;PbeT9o3wT4g1a8S10/wp4OvRqFy5wEhiFwFLeuFljA7nAHpRdl8qtofQv/BQzWo/GH7Rvwi8EQuH&#10;j0i3ufEGoAciONQXyfQhLaQ8/wB4eteh/wDBKvSpLb9nC91SRCh1bXbq5Ge4AVc/mpr5Y1fxNf8A&#10;jnwF8fP2kdahe0XXEPhTwrDL94RzOsUjKexWHIyOp346V+hH7GngV/h1+zD8O9IljMV0+lx3twpG&#10;CJJ8zEH3G8L+FC3E9FY9soooqyAooooAKKKKACiiigAooooAKKKKACiiigAooooAKKKKACiiigAo&#10;oooAKKKKACiiigAooooAKKKKACiiigAooooAKKKKACiiigAooooAKKKKACiiigAooooAKKKKACii&#10;igAooooAKKKKACiiigAooooAKKKKACiiigAooooAKKKKACiiigAooooAKKKKACiiigAooooAKKKK&#10;ACiiigAooooAKKKKACiiigAooooAKKKKACiiigAooooAKKKKACiiigAooooAKKKKACiiigAooooA&#10;KKKKACiiigAooooAKKKKACiiigAooooAKKKKACiiigAooooAKKKKACiiigAooooAKKKKACiiigAo&#10;oooAKKKKACiiigAooooAKKKKACiiigAooooAKKKKACiiigAooooAKKKKACiiigAooooAKKKKACvz&#10;Y/4KB+DX1f8Aay8BW4XJ8S+HbvSYiehmKzLGD/wJ0/Ov0nr4Z/4Kh6bc+HNB+F/xMsIi9z4U8Rx+&#10;Zt4+RwJASfTdCF+slTLYqO513/BMbxwniv8AZY0rTXY/bfD19c6ZPG3DKN3mpkdR8sgH1U1g/Eb/&#10;AIKgeB/h/wDEDVNDg8K63r+h6TdNY3uvWLIIluRuzGitgMMqRksucEgEDJ4n4T+ILb9lT9s7U9Ck&#10;lEPw0+K0Ueq6LeniFLiTLIueg+ZnTHYNGeAa+F7WaK58Xaf4A1eVY7T/AITy4m1LfwSoaKIlj1wA&#10;Jfpk1LfYrlTZ+rv7PX7bvhz49eNbnwhP4c1nwZ4jFsL61staQA3VuQDvQjBB2kHBGCDkE81D8F/2&#10;ePFHgH9rb4sfEnUpLFtA8UQrHYrDMWmBDRn51IAHCHoT2r5C8BfD2f8Abr+M/j34na14qn+H3gnw&#10;666Rpl5YyrBL5ahhEhkJAGE2uxJ5MgA45H0T/wAE8vin4o17Ufih8OvEPiKTxjbeCdSS207xDJJ5&#10;rXMLPMgBfJLD9yGBJJwxGcAU077ktWR9oHqK+Yf+Ck//ACZv45/37H/0shr6ePUV8w/8FJ/+TN/H&#10;P+/Y/wDpZDVPYlbo/JL9nH/keb7/ALBz/wDo2Kij9nH/AJHm+/7Bz/8Ao2KiszoOJ8Zf8j9rn/YT&#10;n/8ARrV/RtpX/IKtP+uKf+giv5yfGX/I/a5/2E5//RrV/RtpX/IKtP8Arin/AKCKqJnLoXK+c/j/&#10;APsO/Dj9oPxJd+JtetbyLxC+mtZRXNpOYl3gHypnUY3smcAE4I4IOBj6MpCaq1yE7H89vxT8c6ze&#10;weH9A1ueSfxB4QF3ob3chJd4FlPloSeSFLSKCT90gdq6D9lD4HeK/wBoH4gS+FNAmm0/SLuJV13U&#10;kHyw2YkVypORksyIAncgE8AkdF+0D8GNd8bftu+NPAvhqwa51PUtdkNvGeFVJMSF2PZVViSfQH6V&#10;+un7NP7O/h/9mn4a2nhjRFW4vHxPqWpsuJL24IALnJJCgDCrnAA9SSYSuaOVlofE/wC37r3gnwPr&#10;PwY+BsVzHoPgnR5Ib/WGSN5RDbhtiblQFmYqJXOASSwPfNfcPwb/AGifhj8aI3sfAHiq01uSyt1d&#10;7SOOSGaGIEKCY5FVgMkDOK+Xvjj8Tvh54p/aw8PaR4N+G/h74jeMbEOviTXNSJ+yWFoikSB25jLR&#10;qCS7K23AUZJIEX/BNbRbXxN8SPjn8StP0+HT9D1XWfsWkxW8QjiSESyyFUAAGArQDgDkGmtyHsff&#10;VFFFWSFFFFABRRRQAUUUUAFFFFABRRRQAUUUUAFFFFABRRRQAUUUUAFFFFABRRRQAUUUUAFFFFAB&#10;RRRQAUUUUAFFFFABRRRQAUUUUAFFFFABRRRQAUUUUAFFFFABRRRQAUUUUAFFFFABRRRQAUUUUAFF&#10;FFABRRRQAUUUUAFFFFABRRRQAUUUUAFFFFABRRRQAUUUUAFFFFABRRRQAUUUUAFFFFABRRRQAUUU&#10;UAFFFFABRRRQAUUUUAFFFFABRRRQAUUUUAFFFFABRRRQAUUUUAFFFFABRRRQAUUUUAFFFFABRRRQ&#10;AUUUUAFFFFABRRRQAUUUUAFFFFABRRRQAUUUUAFFFFABRRRQAUUUUAFFFFABRRRQAUUUUAFFFFAB&#10;RRRQAUUUUAFFFFABRRRQAUUUUAFFFFABRRRQAUUUUAFFFFABRRRQAi18c/tw/tAfBfW/hR46+Gmu&#10;eN7KHxM0DRxWUVvPcNDeREPGrmNGVTuUA7iMZ5r7GHFfml410WP4a/8ABQj4iW83hDRvFk/jLw+1&#10;34f07XUQQXF6Y4m2h2VgGLQ3CgDBJYDIzmkykrs3/g34I039un9hXSvD090lr438HytZWOoEnfbz&#10;xAGEkjB2SRFFPoQSOVFfmx4/svE/hX4iazB4ognsvFNteSfblnGHM+SXYkcEsSTkEg5yCQa/XX/g&#10;n38Tvhvr/hbVvD2heFrD4e+Pradn1/w9EHV5JFYgyp5hLFASRsz8hyMAYzR/4KD/ALGsPx38KS+M&#10;vDFoq+PdHgJ8uMYOpQLyYjzjeoyVPf7p4IIlq6KTsz4W/ZO8Mn9o3xP8P/g7dS3EHg6xuLzXtdgt&#10;pDGbx+ANxBByFSNAc5AZiOTX6x/Ab9nTwZ+zhoGpaR4NtJ4LbULtruaS6lMspPRU3EZKqOADk9SS&#10;STX56f8ABIHw00nxe8canNCytp+kJb/MpBR3mGQfQ4RuK/WCnEmT1EPUV8w/8FJ/+TN/HP8Av2P/&#10;AKWQ19PHqK+Yf+Ck/wDyZv45/wB+x/8ASyGm9iVuj8kv2cf+R5vv+wc//o2Kij9nH/keb7/sHP8A&#10;+jYqKzOg4nxl/wAj9rn/AGE5/wD0a1f0baV/yCrT/rin/oIr+cnxl/yP2uf9hOf/ANGtX9G2lf8A&#10;IKtP+uKf+giqiZy6FyuX+JXjix+GngDxD4r1JsWWj2Mt5IueW2KSFHuxwB7kV02eK+Rf+ConiqXw&#10;5+ypqVrC5jbV9RtrFiD1TcZGH4iOqehC1djhf2FtKsNG8JeMf2mPidqNtp2q+KbmZ01C/cKttZrJ&#10;ghCefmdNoAGSsagZzUPiP48/FT9t3V7zwn8FLW48HfDlHMGpeOL5DHLMv8SRDgrkEfKp3EEZKgmv&#10;mzSvFGl/EvwJoPin4rXt1pHwT8IxR6T4d8Hac5WfXbyKMByACCQTkvIeFDBQQck/Q/hXR/2hfjp4&#10;Ytrm01PTf2bPhRBFmysbOIRXfkAZDEnaygg5JLRg9cEHNT5FtdWeS/tQfDzVP2XPD9p8MvCugato&#10;/wAOtUjgm8V/EG0tjdXWphmw6OwwIkUg4iLAMSMkgkn9Cv2Y9J8BaP8ABLwvbfDSeK88JLbBoLpT&#10;mSZzzI8ueRIWzuBwQeMAACvjXS/jN8Pv2b4/E+gL8SvEf7SfiPX7dbGLw+u+5tAxLBwWDOp3ZA+X&#10;cwAwAc5Hsn/BOr4IePPg94D8SXHi6JdDsdfvFv8ATfDG4u+mqQ27cSTtLAoNpyR5YJwSRQtxPY+v&#10;qKKKsgKKKKACiiigAooooAKKKKACiiigAooooAKKKKACiiigAooooAKKKKACiiigAooooAKKKKAC&#10;iiigAooooAKKKKACiiigAooooAKKKKACiiigAooooAKKKKACiiigAooooAKKKKACiiigAooooAKK&#10;KKACiiigAooooAKKKKACiiigAooooAKKKKACiiigAooooAKKKKACiiigAooooAKKKKACiiigAooo&#10;oAKKKKACiiigAooooAKKKKACiiigAooooAKKKKACiiigAooooAKKKKACiiigAooooAKKKKACiiig&#10;AooooAKKKKACiiigAooooAKKKKACiiigAooooAKKKKACiiigAooooAKKKKACiiigAooooAKKKKAC&#10;iiigAooooAKKKKACiiigAooooAKKKKACiiigAooooAKKKKACiiigBB0r4p/4KaWHw8X4b6Rq+vav&#10;Povj+wuPM8MT6Yhe8klBBMZUEYjyFJYkbSARknB+1h0r8+v2rfBPjX4X/tV6T8ddT8Kv8TfAOnwR&#10;wx6baqTLo+1ADJsGc4bfIHI25bBxgGkyo7nP/D74AePv2pfh7b/EbU9OvPhX8a9CmWGy8TmNrU64&#10;qoCHuIcAq2CFMgBDdwQCB6t8Hv23NX8I+LIfhp+0JpH/AAhXjFSI7bXSoWw1EdA5YfKhJB+YEoTx&#10;8p4rzqK58MftQeOtR8T/AA6/ag8ReBNbv3WSDwtqUrQ/ZnCgGNEaVQwLAnCbgAcAECsX4z6x8QfA&#10;Wix+E/2n/DFr8SPhzcv5dr490KELeac54WTKgbWyBlWA3DIy3IMrQe+jOr8cW8X7In7c/hnxZpTL&#10;b+APimxtdRjiI8mO6ZhmTjgDfIkgPTDyY6V+gXU1+Ivx98U+Ivh98PNL+HWoa2njTwdHcQ6/4F8U&#10;oxYi2BZWizyRgEAoTlGXHQgD9kvhf4gPiz4b+FdaY5bUNLtrok9SXiVj+pprqKS0R1J6ivmH/gpP&#10;/wAmb+Of9+x/9LIa+nj1FfMP/BSf/kzfxz/v2P8A6WQ03sSt0fkl+zj/AMjzff8AYOf/ANGxUUfs&#10;4/8AI833/YOf/wBGxUVmdBxPjL/kftc/7Cc//o1q/o20r/kFWn/XFP8A0EV/OT4y/wCR+1z/ALCc&#10;/wD6Nav6NtK/5BVp/wBcU/8AQRVRM5dC0etfEX/BXC3ab9m7RpFGVi8RW7Nx2MM4/mRX28eor5g/&#10;4KQeFD4p/ZJ8XMqhpNMe31BTjJASVQcfgx/DNU9iFuflt4O+Ltl4Wt9M8X6rptvrdzoNuul+EvD1&#10;2u6zt5FAaW8mQH5iHYvt43vJkkBcH7P+Dn7E/jv9pWwtvHnx88c69NDqiLPb+HLa4MZ8k/MgkBG2&#10;NTnIRFBAIJIJIr809Ie4uPEGhwWtl/a8ySwx2+nshcXDs4bysDBIZmIwOTnAr9YV8OftuxaOvilf&#10;Eng1rtV8/wD4REQAHZ18oERhd3bHm/8AAs1CNJabH058Lf2e/h38F7ZIvB3hLTdFlA2tdxwh7l+M&#10;ZaZsuc+mce1ek18+fsnftUW/7RGkarp2q6U/hfx54fl+z6zocoKlHyQZIw3zbdwIIPKkYOcgn6Dr&#10;Qy16hRRRQAUUUUAFFFFABRRRQAUUUUAFFFFABRRRQAUUUUAFFFFABRRRQAUUUUAFFFFABRRRQAUU&#10;UUAFFFFABRRRQAUUUUAFFFFABRRRQAUUUUAFFFFABRRRQAUUUUAFFFFABRRRQAUUUUAFFFFABRRR&#10;QAUUUUAFFFFABRRRQAUUUUAFFFFABRRRQAUUUUAFFFFABRRRQAUUUUAFFFFABRRRQAUUUUAFFFFA&#10;BRRRQAUUUUAFFFFABRRRQAUUUUAFFFFABRRRQAUUUUAFFFFABRRRQAUUUUAFFFFABRRRQAUUUUAF&#10;FFFABRRRQAUUUUAFFFFABRRRQAUUUUAFFFFABRRRQAUUUUAFFFFABRRRQAUUUUAFFFFABRRRQAUU&#10;UUAFFFFABRRRQAUUUUAFFFFABRRRQAUUUUAFFFFABRRRQAUUUUAFFFFABTSAQQeQexp1IelAHg3x&#10;d/Ym+EPxm86fV/ClvpurSc/2towFpcg/3iVG1j/vKa+I/jp8Nvit+wrG99Y+IZ/iV8HtXf7JqGj+&#10;IN00OGGBHMhJCkgALJGRyBkDAB+l/j5+1f4yvPix/wAKc+B2jWuv+OY1Emp6rejdZ6WvBIPIG4Aj&#10;JbIBIADMcDw39qbwl+1V4X+Bvic+ONa8MfELwbeWwGqQWFuRNp4Dqyzp+7jOEYKdwJAAJIAyRL8i&#10;l0ufD3xL8SWK6CuhaLLPc+Drm6/tnQ4bpg02mFwVuLcnuAQASAAxiRsAkiv3J/Zwt3tP2ffhtDIC&#10;JE8O2CnI7/Z0r+f3RLKTXrnTtKV2LT3scUSAdDKQpI9/lT8q/o18MaOnh3w1pOlRqFSxtIrYBegC&#10;IF/pSiVLoap6ivmH/gpP/wAmb+Of9+x/9LIa+nj1FfMP/BSf/kzfxz/v2P8A6WQ1T2M1uj8kv2cf&#10;+R5vv+wc/wD6Nioo/Zx/5Hm+/wCwc/8A6NiorM6DifGX/I/a5/2E5/8A0a1f0baV/wAgq0/64p/6&#10;CK/nJ8Zf8j9rn/YTn/8ARrV/RtpX/IKtP+uKf+giqiZy6FyuY+I3hC28f+AfEfhq7UNb6vp1xYvx&#10;kgSRsuRnuCQR7iunpGIAJPQc1ZmfiB+w9+zzD8T/ANpVvD/iW31yC18PNJPLeaOAFtbuCQGMTSMj&#10;BUYxuBkAkgAEV+3/AEFfjj8PfH/jf4OaZ+0J8X/CGs2tncrr66NJY3FoJgWlu2ZZwSdoKqGUAgg7&#10;ye2K+lvBP7f3xM0jwZp1l4u+B/ifWfFs9rHJZ3ulW7C01BXUNHKcIdoYEE7dw9AOghOyLabLOhQx&#10;aN/wVf1mDRlEMF94b83U44vus5iQ7mA4ySEOTzk+9feFfIX7GXwH8Zab4z8X/GX4p262XjnxW22H&#10;TBydPtsg7SMnaThAFySAoySScfXtUiWFFFFMQUUUUAFFFFABRRRQAUUUUAFFFFABRRRQAUUUUAFF&#10;FFABRRRQAUUUUAFFFFABRRRQAUUUUAFFFFABRRRQAUUUUAFFFFABRRRQAUUUUAFFFFABRRRQAUUU&#10;UAFFFFABRRRQAUUUUAFFFFABRRRQAUUUUAFFFFABRRRQAUUUUAFFFFABRRRQAUUUUAFFFFABRRRQ&#10;AUUUUAFFFFABRRRQAUUUUAFFFFABRRRQAUUUUAFFFFABRRRQAUUUUAFFFFABRRRQAUUUUAFFFFAB&#10;RRRQAUUUUAFFFFABRRRQAUUUUAFFFFABRRRQAUUUUAFFFFABRRRQAUUUUAFFFFABRRRQAUUUUAFF&#10;FFABRRRQAUUUUAFFFFABRRRQAUUUUAFFFFABRRRQAUUUUAFFFFABRRRQAUUUUAFFFFABRRRQAUUU&#10;UAFFFFABTWJCnA5p1IelAHwj/wAE0oItQ8W/HfWNQAk8SP4kaG4lk/1ix75TtyeQNwPHTgV9g/E/&#10;4d6d8Wvh/rnhDV57u20zWLY2txLYuqTBCQTtLKwB4xyD1NfHPj3wR8RP2Pv2h/EPxR8A+Fbrxz8P&#10;fFg8zWtE04E3NrNksXVQCcBssGAIwzA44NcR+0D/AMFDvi5H4attd8D/AA31bwL4dtbqOK61nxLZ&#10;BzPIwYrAqMAoBAJJBLcdV7xstSrNu6PnH9lb4HPqH7dGleFZdO1C00/w9rE2oPbatDsuRb27F4fN&#10;QgctiLPABDEgYIr9ua/Nn4AaZrHh3/gpVqlxrmpR6rf+JvD76xJJFCYlhE0UcixAEk4jUBAc8gA4&#10;FfpKOlNBJ3A9RXzD/wAFJ/8Akzfxz/v2P/pZDX08eor5h/4KT/8AJm/jn/fsf/SyGm9iVuj8kv2c&#10;f+R5vv8AsHP/AOjYqKP2cf8Akeb7/sHP/wCjYqKzOg4nxl/yP2uf9hOf/wBGtX9G2lf8gq0/64p/&#10;6CK/nJ8Zf8j9rn/YTn/9GtX9G2lf8gq0/wCuKf8AoIqomcuhcpGAIIPQ8UtFWZn5DaF4dk1L9nn9&#10;rfw8FLXGm+IotT2AchY7liTj6Ka/Rn9kjxNH4u/Zq+HGpRuHB0a3gbBzho18sg/ilfKnwj8LWlp+&#10;3H+0f8LdUHl6d4w0iS8QEZBEgjb5fUhbpz/wA+ldf/wTE8Y3eleCfGHwj15vK8ReCtXmQQMf+WEj&#10;HOPUCUSHPo61C3Lex9uUma+Y/wBu39oLxD8D/h1o9j4OCJ4w8U6gul6fcyKGFsTjdIAQQW5AGQQC&#10;c4OK+SfFHij9oX4PfHnQfg9o3xlm8T+JfFtpbm7n1C0DJpc0hYtsL7iAqqTuUDIP3QQMU3YlK5+q&#10;dFfnxN8Tfiv+xf8AHLwPofxO+JcXxA8DeLS0c99fwi3awcMqtICSSqqXUkltpUngEDH2f4D+M/gT&#10;4oSTJ4S8XaP4ilhG6SLT7xJXQZAyVByBkjnHcUXBqx3FFFFMQUUUUAFFFFABRRRQAUUUUAFFFFAB&#10;RRRQAUUUUAFFFFABRRRQAUUUUAFFFFABRRRQAUUUUAFFFFABRRRQAUUUUAFFFFABRRRQAUUUUAFF&#10;FFABRRRQAUUUUAFFFFABRRRQAUUUUAFFFFABRRRQAUUUUAFFFFABRRRQAUUUUAFFFFABRRRQAUUU&#10;UAFFFFABRRRQAUUUUAFFFFABRRRQAUUUUAFFFFABRRRQAUUUUAFFFFABRRRQAUUUUAFFFFABRRRQ&#10;AUUUUAFFFFABRRRQAUUUUAFFFFABRRRQAUUUUAFFFFABRRRQAUUUUAFFFFABRRRQAUUUUAFFFFAB&#10;RRRQAUUUUAFFFFABRRRQAUUUUAFFFFABRRRQAUUUUAFFFFABRRRQAUUUUAFFFFABRRRQAUUUUAFF&#10;FFABRRRQAmKWkBzXj3xP/ao+Gfwwstcj1DxnoZ1zTrWaYaP9vT7RJIikiIKDncSMY65NALU9gx7U&#10;Y9q/NzwDcftNfHj4Wan8bdG+LEWhKrXNzp/hOKzRreSKAtlCSCoJKEDcrE9SRnNeb+BPjB8evH3w&#10;m8WfHjS/i1NNqXhjUFW/8IPaKtmbXCncFztwckbQucAncD1m5XL5n62EZr4d/wCCqV7/AGp8O/h9&#10;4OiYvc694kiVY15JCqVzj0zIB+NfU/wR+JcPxi+FHhfxnBB9lXWLJLl4M58tzw6g9wGBAPpXyJ8S&#10;5v8Ahon/AIKOeCvC9qxuPDvw4tTqGosvK/af9Zj8X+zoR/stTewktQ8EWf2z/gqVqUcYymjeE47Z&#10;8diIIlH86+96+EP2Nm/4WH+2t+0X45X97aWV0NHgk/hIErICPqtrn6MPWvu+hAxD1FfMP/BSf/kz&#10;fxz/AL9j/wClkNfTx6ivmH/gpP8A8mb+Of8Afsf/AEshoewluj8kv2cf+R5vv+wc/wD6Nioo/Zx/&#10;5Hm+/wCwc/8A6NiorM6DifGX/I/a5/2E5/8A0a1f0baV/wAgq0/64p/6CK/nJ8Zf8j9rn/YTn/8A&#10;RrV/RtpX/IKtP+uKf+giqiZy6FyiiirMz4L/AGqX/wCFM/tzfBn4nH9xputodCv5ui5yY8k9PuzK&#10;cnso9Ki/au0nUf2Vf2kvD37QugWsk3hrVCml+K7OAcHd8okI5xuUKQcD54hz8xB9Y/4KJfCR/it+&#10;zVrTWkRfV/D0q63aFPv/ALoMJAMc8xs5+oHpXT/AvxZof7Wf7LekXGv28erWusaedP1i3f8A57p8&#10;kucdG3DeCOmQR2qepV9EfP3/AAUg1uw1zwP8E/H+kXcd/o0XiCG6ju4jlHikVXVs9uE6H3zyKyvh&#10;ndWWsf8ABTr4oeIdSkV7XQdENzDJIAREn2a3yRnpgO/PufWvn39pvw74t/Zn+H3iL4I+JxPrXga9&#10;u01nwdrbDIgdJPnhYjplGcFezEMAAxI4rw18a5D45+I/iUzFbnxH8PHsncHBNwbKG3kI996OR7YN&#10;TfUtLQ+jvgF8OD/wUJ+Oni/4nfEX7RfeAtFuPsekaKJWjicZJSPKkEKqgM2MFmcZOARWt+3Z8D/A&#10;v7Nfhrw38UvhUkHgjxhpWtQWgi02Y+XcK0cjENGWIBATJwAGUsCDkEcD4V+IWufDf9iX4TfD/wAA&#10;XEln43+KOrXaNcQHbLBCbpoCwYcqW2oARjADnIxmvo/wl/wS2+F/h7V/C+r3d/rOr6lpkyXOoLdT&#10;q0GoyqM5dCMqu7BwCcgYOc5prUT0e59geH9Qm1XQtOvriA209zbRTSQHrGzKCVP0JI/CtKiirMwo&#10;oooAKKKKACiiigAooooAKKKKACiiigAooooAKKKKACiiigAooooAKKKKACiiigAooooAKKKKACii&#10;igAooooAKKKKACiiigAooooAKKKKACiiigAooooAKKKKACiiigAooooAKKKKACiiigAooooAKKKK&#10;ACiiigAooooAKKKKACiiigAooooAKKKKACiiigAooooAKKKKACiiigAooooAKKKKACiiigAooooA&#10;KKKKACiiigAooooAKKKKACiiigAooooAKKKKACiiigAooooAKKKKACiiigAooooAKKKKACiiigAo&#10;oooAKKKKACiiigAooooAKKKKACiiigAooooAKKKKACiiigAooooAKKKKACiiigAooooAKKKKACii&#10;igAooooAKKKKACiiigAooooAKKKKACiiigD5w/4KAfEPXfhp+y34r1Xw5LLZ6lM0FiLyHh7eOWVV&#10;dwexKkqD1BYEcgVwHwE/YX+B2t/A7w5/amgWnibV9a0i3v73V5LqT7S0k0SuWjKsDGAWIAAHQZyc&#10;19UfEPwJo3xP8E614U8QWwu9I1W3a2uIuhweQwPZlIDA9iAa+D/i9/wTz074AfCu68f/AAq8R6/b&#10;ePPCsZ1M3UtwCLqKP5pFCKABhQSByCAQQc1LWtyk9LEH7NN7rH7IH7X2q/AfVdQuNQ8DeIgbjQ2u&#10;iCI3ZS0bDjALANGwGAWUHAzg+PeGtQh+H3g/9s7QonWKxilit7eEcKrSXcsYwOg4wPwFdB+0b8Y7&#10;f4iT/sp/G2IJBq014YNTSPgJNa3VuZF+hLuQP7rCvmjx18RvtEXxcgWbb/wlnimFnfkgwQy3MjE4&#10;5+88JH0NSykm9T9KfBvxl0/9lL/gn94J8QamUfVDpCJp1g5w1zdS7mRQP7oB3E+g9xWV+y/4GvP2&#10;bP2afHnxh8bNIfHHiK1n169muRiSNCpaGIjszO+4jA5cDHyiuH/Zx+FmsfthePdB+I/jGwl074Te&#10;EIY9P8KeH7gYF2YQqiVx3GVDMeQzAKCQpz6B/wAFL/Gl5qnhDwh8HdBbdrvjrVIYnhTk/Z45FIyP&#10;QybD/wAAPoad+outjW/4Jg+Bp/D/AOzxN4lvYyNQ8WapPqbu3JZAdiHPcZVj+NfYdcz8PPB9l8PP&#10;Anh/wxpyhbLR7CCxix3WNAuT6k4yT3Jrpc8VZLd2B6ivmH/gpP8A8mb+Of8Afsf/AEshr6ePUV8w&#10;/wDBSf8A5M38c/79j/6WQ0nsJbo/JL9nH/keb7/sHP8A+jYqKP2cf+R5vv8AsHP/AOjYqKzOg4nx&#10;l/yP2uf9hOf/ANGtX9G2lf8AIKtP+uKf+giv5yfGX/I/a5/2E5//AEa1f0baV/yCrT/rin/oIqom&#10;cuhcryT9qyXXrX9nT4gXnhnUrvSdbstKlvLe8sZDHNH5QEjFWHIJVWHHrXrdUdV0y31rS7zT7uMS&#10;2t3C8E0bDhkZSrAj3BNWZn5o/Bn9mjw98Z/2dNO+K3jn44eM9KmvI5xeXFxqyrbWsiSvEVIkBLAl&#10;QcbgSCAOor6T/YW/Zm8S/s1aF4n0+/8AFun+JPDWq3a3mlpYIxGNoHnlicAuoQFVyPlB3Gvnf4J6&#10;R4d+FfiLx1+yp8ZbdYvDOsXrX3hzU7s+XFLvwEMch4VyApUjgOrKcE4PS+E/iB8Qv+Cd+vweEviB&#10;Fe+MvgrcTbNL8TW0Zkl00MeI3HYDqUJ9ShPK1Csi97o+y/jT8GPDPx58A6h4T8U2YuLG5G6KdRiW&#10;2lH3ZY27MPyIyDkE1+IH7RH7PXin9mL4i3Xh7XEaaymjlOnamgKw31uQQGBPAYZG5M5BwOQQT+73&#10;grxzoPxE8O2uu+GtWtda0m6UNFdWcgdT6g45DDoQcEHqBXG/tD/ADw7+0X8Ob/wvr8KrKVaSw1BU&#10;BlsrjHyyIT+AI6EZHphtXFF2PzV/YauE+KH7Q3wV09yJrbwb4cvJih5Ecv2m5YcdiTKh/EV+voGK&#10;/Lf/AIJ5+A7n4Ofti+NfCfjaeGw8U2WjNY2NuUCLeKHiIkiIADZiQHPVtxJyQa/UmiOw5bhRRRVE&#10;BRRRQAUUUUAFFFFABRRRQAUUUUAFFFFABRRRQAUUUUAFFFFABRRRQAUUUUAFFFFABRRRQAUUUUAF&#10;FFFABRRRQAUUUUAFFFFABRRRQAUUUUAFFFFABRRRQAUUUUAFFFFABRRRQAUUUUAFFFFABRRRQAUU&#10;UUAFFFFABRRRQAUUUUAFFFFABRRRQAUUUUAFFFFABRRRQAUUUUAFFFFABRRRQAUUUUAFFFFABRRR&#10;QAUUUUAFFFFABRRRQAUUUUAFFFFABRRRQAUUUUAFFFFABRRRQAUUUUAFFFFABRRRQAUUUUAFFFFA&#10;BRRRQAUUUUAFFFFABRRRQAUUUUAFFFFABRRRQAUUUUAFFFFABRRRQAUUUUAFFFFABRRRQAUUUUAF&#10;FFFABRRRQAUUUUAFFFFABRRRQAUUUUAFFFFABVHV9Mi1jSrywnUNBdQvBIpGQVZSpz+Bq9UbuI1L&#10;MQqgEkk9BQB+AHj/AF59C8G6d4EkcCbw14u1V0iLY2IwtlHXoC0bc+1ex/sK/sR3/wC0TrkfivxX&#10;FPa/D6ymJYnKvqcwIzEh67AQQzg+w5zjb8CfszRftTfti/Ei30q8E/w0tPEM2o6jqlvGAJFMshSC&#10;JyM5Ys4yDjA3Y4Wv1r8N+GdL8JaBYaJo1hDpml2MSwW9pboFSJB0AA/PPqcnmoSvqzRysrIt6RpV&#10;noWm2unadaxWVjaxrDBbwIESNFGAqgcAAACvhr9p79ju5+Iv7QJ+JHjz4rWng/wQkMFhYSwSfZ7y&#10;3YkqkCO52jczuxfJPzH5QMkfT/x2/aP8E/s7+Gm1bxbqiQzup+y6XbkPd3bdhHHkHHqxwB3NfI+g&#10;fD7xZ+2F4lh+LPx0I8FfCDRc3el+F7qUwrNGBkSzFsYUjBLHBYcKADktkq61OF+OvwY1j9mL4ofC&#10;TRPh58WfG15eeMdVW3a2u9T3KIhJCu4FAoIYy4wQQQDzX6hhdq4yTjueTX5+/Blm/a9/bJX4m2Fh&#10;JbfC/wCHcH9naFJJEUjuZgGCFFIxwWL4HKgRg4JAr9BO9NBJ7CnqK+Yf+Ck//Jm/jn/fsf8A0shr&#10;6ePUV8w/8FJ/+TN/HP8Av2P/AKWQ0PYlbo/JL9nH/keb7/sHP/6Nioo/Zx/5Hm+/7Bz/APo2Kisz&#10;oOJ8Zf8AI/a5/wBhOf8A9GtX9G2lf8gq0/64p/6CK/nJ8Zf8j9rn/YTn/wDRrV/RtpX/ACCrT/ri&#10;n/oIqomcuhcoorG8WR6rN4Y1aLQZoLfW3tJVsZboExJOUIjZwOdobBOOwNWZnxH/AMFAviN4A+I8&#10;8Xwk0zwfe/Eb4og7rMaLgS6Q5GcvKAxHBBaPGMYLFTg13v7Gfgj4wyfDfWvBvx40iz1PQIkjg0+P&#10;VnS7uZoyPmjkILKyKAAC3zA5GSAMeB/sgfEzw5+yd8QPFfhv43aTe+F/iLrN60z+LtUUy213ESCF&#10;WbGVUsSxYZUk8kEAV9B/ET9n/wAe/GPxdf8Ai/wH+0Vq2ieHb0I1lp+kSGe1iIQBsNHKFYEgkDGQ&#10;DjJqPMrbQ4rxf+xx49/Z68QXfjX9m3X5LSJ28+98DapMXtLr1WPPB46BiGHOHHAr0P4Bft0eGvid&#10;q/8Awh3jewm+G/xIt2EE+i6zmGOeX0hd8EkkcI2G5GN3WuCu9J/bF+A6m8tNZ0L416FDzJZzwmG/&#10;Ze+0AKd3phn+hrJm8cfBP9vWNvB/jfRbn4c/Fm0BhgW/Rbe/hmHaGUgGVQRkxuAeuADzRsG+5v8A&#10;/BRf4bX2jaT4a+OfhENa+LfBF5FJcTRDBmtC44fHUKxAIPBV3B7V9U/C74g2PxU+Hfh7xdphH2PW&#10;LKO6RQc7Cw+ZT7q2QfpXxD4Y+JHi74R6jq/7N/x7uv7V0LxBp82neHPGUuWW4SRSiJI7HJILAAn5&#10;lYAEkEEd9/wSx8U3Wofs86h4ZvnLXXhjWrmyCkk7EciQLz6O0n4YoW4H2dRRRVkhRRRQAUUUUAFF&#10;FFABRRRQAUUUUAFFFFABRRRQAUUUUAFFFFABRRRQAUUUUAFFFFABRRRQAUUUUAFFFFABRRRQAUUU&#10;UAFFFFABRRRQAUUUUAFFFFABRRRQAUUUUAFFFFABRRRQAUUUUAFFFFABRRRQAUUUUAFFFFABRRRQ&#10;AUUUUAFFFFABRRRQAUUUUAFFFFABRRRQAUUUUAFFFFABRRRQAUUUUAFFFFABRRRQAUUUUAFFFFAB&#10;RRRQAUUUUAFFFFABRRRQAUUUUAFFFFABRRRQAUUUUAFFFFABRRRQAUUUUAFFFFABRRRQAUUUUAFF&#10;FFABRRRQAUUUUAFFFFABRRRQAUUUUAFFFFABRRRQAUUUUAFFFFABRRRQAUUUUAFFFFABRRRQAUUU&#10;UAFFFFABRRRQAUUUUAFFFFABXy9/wUF+NN78JPgTc6fokrx+JvFcw0XT/LOJF8wYldcc5CnAI6Fh&#10;7V9Q1+ff7XHiPS/EX7dnwn0jxDeR2vhTwXp8viLUHnP7uMrumJYHgg+RCMd8kc5xSew1ufSn7MHw&#10;e0j9mX4C6TpF3Lb2NxFb/b9b1C4YRqbhlDSs7HACr90E4wFGec14r8Rf23/EPxR8TXHgL9nDw9J4&#10;w1sHZdeKJ4j/AGbZqeC6sSAcZ4ZsKewbiuDhHjT/AIKL+I77VdV1C78Cfs8aNO2yNZPJm1cIfmZ2&#10;OVIABJJyqZwAWBI6WL9q7wv8P5B8Lf2XPhr/AMJvqVr8sl1YQldOjboZJZQQ0pz1dmUHsxpDtrru&#10;d18EP2D9P0DxGnjz4tazL8TviJIRI09+xlsrVuoEaOMtg9CwAHGFGM147+3j4C+P3xE8dSW8fhm7&#10;8RfB7SnhuBpHhy6EUt9GAC/mLy7ODkABSAMEAnJrvbb4I/tZ/FJRe+LfjDp3w+hl+YaX4YgLPEP7&#10;pYBcEezt7mvQvh3pj/slaVr+p/F347T+KLK5WM2g8QT7GgC7t4jRnZ5GYkABfQ8HPB5Aav7HPxp+&#10;GvxQ+G8GkfD/AE0eFW0JFt7zwxKqpcWTcglgDlwWB/edSQc4ORX0LX5q/C681D47/twWvxQ+CXhu&#10;88PeCrZhD4j1jUEMFpqqkkSlY1HLsuCBkncFZgvIP6VU1sJiHqK+Yf8AgpP/AMmb+Of9+x/9LIa+&#10;nj1FfMP/AAUn/wCTN/HP+/Y/+lkND2Et0fkl+zj/AMjzff8AYOf/ANGxUUfs4/8AI833/YOf/wBG&#10;xUVmdBxPjL/kftc/7Cc//o1q/o20r/kFWn/XFP8A0EV/OT4y/wCR+1z/ALCc/wD6Nav6NtK/5BVp&#10;/wBcU/8AQRVRM5dC5RRRVmZyPxB+F3hL4r6M2k+LvD9hr9geVjvYQ5jP95G6qeeqkGvlzWf+CccH&#10;hDUJNV+DXxL8S/DW/JLC0Fy1xaMc5wVBVivsxavtDGKCcUmrjTZ8C+Kvir+2B+zhYed4i8N6D8U/&#10;D9q26bVtMgcz+UAfviMqy9juMZA5yTWDcfEf4I/8FENOj0u6Vvhx8X7dc6XeTlUl88cqqTLjzlBA&#10;+RtrDJKgHJP6LkAjB5Hoa/MP/gqD+zFpngpdO+L3g61XRp5b0QavHaDy185vmiuEC42sWBDEdSVP&#10;XJKdxrXQg8Ra9rfxs+Efjj4HfFiERfGP4e20mr6Fqsn+s1GOBCx2v1ZmiHUY3gqTypNdh/wR6vbi&#10;58J/Epp5HlMmpW0rO5JLOY2yST1J6k186+Lvi9q3xH+EvhP4sSMP+FmfDjU4tF1y4Iw2oWMobyJJ&#10;cckko8TZ67yeK+pP+CQOgyWfwa8Y6syER32tLEjHv5cS5H4bxSW5b0TPvuiiirMgooooAKKKKACi&#10;iigAooooAKKKKACiiigAooooAKKKKACiiigAooooAKKKKACiiigAooooAKKKKACiiigAooooAKKK&#10;KACiiigAooooAKKKKACiiigAooooAKKKKACiiigAooooAKKKKACiiigAooooAKKKKACiiigAoooo&#10;AKKKKACiiigAooooAKKKKACiiigAooooAKKKKACiiigAooooAKKKKACiiigAooooAKKKKACiiigA&#10;ooooAKKKKACiiigAooooAKKKKACiiigAooooAKKKKACiiigAooooAKKKKACiiigAooooAKKKKACi&#10;iigAooooAKKKKACiiigAooooAKKKKACiiigAooooAKKKKACiiigAooooAKKKKACiiigAooooAKKK&#10;KACiiigAooooAKKKKACiiigAr8gP24vCmo/Ev9v+HwhaTvbtra6bpjOrEYhcLvJ/2QAWPb5c9q/X&#10;+vyK/wCClGp6n8Lv2v7TxTpv7m9vPD4+zzDgoWimti6nsy5JB7ECplsXHc9R8Q3N7+1H4t/4Uf8A&#10;DW//AOEQ+BXgOFIPEOvQMI1ulj4ZA/AIJVyAeCQztkACrd9+218M/wBny0t/hp+zx4GbxjqcbeSL&#10;q3jbybibHLFlBluWJ6kYGOhwBj5h+OPja9+D/wAFvDXwS8NSvZTSWMOueMrqAkSXN1cqskdu5HOy&#10;NHjBB4JIz6H9CP2B/wBlnRfgb8KNH1+8sIp/HGvWq3d7fyRgyW8bgMkEZPKqFK7sfebJPAACT1G7&#10;Lc4TTvDf7Yvx+s4X13X9G+DOjSqN8OnQE3zDucBmZSfQuuPTNdl4C/4Ju/DnRtWTW/HGpa18T9f3&#10;b5LjxDds8JbufLByw9mZh7V9cUVViLmdo+i2Hh7TbfTtLsbbTbC3UJDa2kSxRRqOAFVQAB7AVo0U&#10;UxCHqK+Yf+Ck/wDyZv45/wB+x/8ASyGvp49RXzD/AMFJ/wDkzfxz/v2P/pZDSewLdH5Jfs4/8jzf&#10;f9g5/wD0bFRR+zj/AMjzff8AYOf/ANGxUVmdBxPjL/kftc/7Cc//AKNav6NtK/5BVp/1xT/0EV/O&#10;T4y/5H7XP+wnP/6Nav6NtK/5BVp/1xT/ANBFVEzl0LlFFFWZhRXyl+1X+0v4z8H/ABG8K/CP4U6Z&#10;Z3/xC8Qx/aTdahzDZW+WAYqcAk7HJJJACngkjHm/ir48ftPfsr2p134n+H9F+I/gzGJ9R0Irby2j&#10;Hhd+1Bhc45KEHONwJFK40rn2N4/+K/g74WWKXvi7xLpvh22kz5bX9wsZkx12gnLfgDXx/wDtt/tO&#10;fCT4s/sveNdG8M+N9K1rVh9meGzidllYi4jJKKwBbAySRnAryr4D+H/AXxP8YeHPiH+0ZeTeIPGH&#10;xHu5k8K6HcQzSWcUKSBFBWPIALPtUMAoAJOSSR9EftUfsMfDDxd8H/EF1oPhjTvCviDSLGa+sr7T&#10;IRDuaOMt5cgGAytjBJBIzkdwVq0Ukk9T86baNNE0z4v6U5CwXfgfRL6RCMA3TDTpNx9900nP+0a/&#10;T3/gnl4HPgb9kvwTFLH5dzqaTapLkYJ86RmTI9fLEY/CvyH8F3Gu/FPXItASQ3GteMNQ03RN4AGY&#10;Yti4YDGACtucjjCNX78+G9BtfC3h7TNGsk8uz0+2jtYV9ERQo/QUojkzUoooqzMKKKKACiiigAoo&#10;ooAKKKKACiiigAooooAKKKKACiiigAooooAKKKKACiiigAooooAKKKKACiiigAooooAKKKKACiii&#10;gAooooAKKKKACiiigAooooAKKKKACiiigAooooAKKKKACiiigAooooAKKKKACiiigAooooAKKKKA&#10;CiiigAooooAKKKKACiiigAooooAKKKKACiiigAooooAKKKKACiiigAooooAKKKKACiiigAooooAK&#10;KKKACiiigAooooAKKKKACiiigAooooAKKKKACiiigAooooAKKKKACiiigAooooAKKKKACiiigAoo&#10;ooAKKKKACiiigAooooAKKKKACiiigAooooAKKKKACiiigAooooAKKKKACiiigAooooAKKKKACiii&#10;gAooooAKKKKACiiigAooooAQ9RX5yf8ABW3wMk198KfF+z9zFeS6VdvjqrNHJGD6AbZvzr9GxyBX&#10;zp+338Mm+J37LvjC2t4TLqGlQjV7UKPm3QHcwHuY94A9cVL1Q1oz8tPjWiax42+MWtSnc9t41sbI&#10;M38NsftoC57AC3hH/ARX6uWX7Z/wL0oWukt8SdCiuIYki8sSsUTCgYLgFRjp1r8gvAlpqPxv+Luj&#10;eEBqH2Ky8dahp7alMFDN5kYZZJAD0O4zMBkZyuetfrk/7InwF+Hvw5uYdS8A6PLo2lWTzXd/eWrX&#10;FwY40LPKzgFy2AT8vI7AcCkrlytoe4+H/EmleK9Kg1PRtRtdV06cZiu7OZZYnHsykg1q1+T+nfFb&#10;Tf2PPGujfEP4Pyaj4q+CPjcXMCeHrh5ImjvYmKFUMgLAhgpUkFipIIOAa9zXxP8AtreLNAn8a2Vh&#10;4W8LWCRG6t/ClzCr3U0QG4KxYFgxHQFlPqAadyWj7torxH9kn9omL9pX4Tw+I3sV0vWbS4fT9UsU&#10;YskVwgBJUnnawYMAckZwScZPt1USIeor5h/4KT/8mb+Of9+x/wDSyGvp49RXzD/wUn/5M38c/wC/&#10;Y/8ApZDSewLdH5Jfs4/8jzff9g5//RsVFH7OP/I833/YOf8A9GxUVmdBxPjL/kftc/7Cc/8A6Nav&#10;6NtK/wCQVaf9cU/9BFfzk+Mv+R+1z/sJz/8Ao1q/o20r/kFWn/XFP/QRVRM5dDP8WeKNL8EeG9T1&#10;/Wr2LT9J06B7m5upjhY41GST6+wHJOAOTXxhP+3P8V/ijDqOr/CD4S29x4LsWYHxL4rvls4JVU4L&#10;Au8aIAeuXbHfB4rvv+CmVnqt3+yT4kOmeYUiurSW8EeeYBKN2cdgxQ/hXonwa8P+DPib+yz4U0S1&#10;tIb7wbqmgQ2j2sLFFZDGBIpKkEMGDAkEEMD3pt9CLJI/Pbwp+0xfj9u3wp8RPifDoHh6OOwfSbuf&#10;R9RjvbSJTFKok3xySY5cZAJ6e9fbmv8A7ev7O1xZXVhqPjzT7+zuEaKaAWNxOkiMMFSBGQQeQRW7&#10;o37C3wG0IKLf4ZaNLt73gkuvz812rQ8Q/Cr4EfCvRZdV1zwl4J8N6ZF1uLuwt4Uz2AyvJ9AOT2FC&#10;TQ20z4F/al/aG+EcXif4Q+Nfg94gtL68+H0i28Xh2SxuoEe2DKyhXkjA4wwOSSQ2Rkit34l/8FHt&#10;U/aO8Nn4b+CPD1t4NvfEcZsb/Wtd1aKOG2hcbZQjEKACpI3E5x0UkjHpPif9rn4D3mpvovw5+DL/&#10;ABS1IEqF0jw7GkB+jGMsR7hMY5ya4HxZ4V8YfEu0kcfsT6FYW8gJEjXf2S5wR13x+UwPfBB+hpX8&#10;xq3VE37GX7OLWf7Vs85sJn8L/D3S1gsdVktykeqXkmQbiNiMOrM07KQSAqxjPNfpnnFfkF8Efit8&#10;QP2MPizFP4h8H+J/C3wsv5DHqGjXDNqEFsSDiSGQAKGBwcZBIJBLHFfqZ8Mviz4R+MfhqPXvB2uW&#10;2uac5wz27fPG392RDhkb2YA00KSZ2dFFFUSFFFFABRRRQAUUUUAFFFFABRRRQAUUUUAFFFFABRRR&#10;QAUUUUAFFFFABRRRQAUUUUAFFFFABRRRQAUUUUAFFFFABRRRQAUUUUAFFFFABRRRQAUUUUAFFFFA&#10;BRRRQAUUUUAFFFFABRRRQAUUUUAFFFFABRRRQAUUUUAFFFFABRRRQAUUUUAFFFFABRRRQAUUUUAF&#10;FFFABRRRQAUUUUAFFFFABRRRQAUUUUAFFFFABRRRQAUUUUAFFFFABRRRQAUUUUAFFFFABRRRQAUU&#10;UUAFFFFABRRRQAUUUUAFFFFABRRRQAUUUUAFFFFABRRRQAUUUUAFFFFABRRRQAUUUUAFFFFABRRR&#10;QAUUUUAFFFFABRRRQAUUUUAFFFFABRRRQAUUUUAFFFFABRRRQAUUUUAFFFFABRRRQAUUUUAFVb20&#10;i1C0ntLiMSwTxtFIh6MpGCD9QTVnFeKftB/tYeAP2ddKlGv6uk2vyRs1nolopmupnx8uUH3FJwNz&#10;EDrjOMUAj81779nfxD8O/Hfj7TtPnh8L6x8P9bGveGdc1Qra2d9EWVvswnkwhcqIXVCSMiQHGSR6&#10;T4z/AOCsk/iP4T6t4ePgX7L4tv7OTT5rxb5Xsoy6lGlQbdx4JIUnAPcgc+VeHvDvxc/aC8bXvjfx&#10;l8JNb+Js13IZLO11S/k06wt4ychI0G1ioGANrAEDJBJzXvOi6z4i+Ftup1r9iTTPsMY+a40WJLqU&#10;AdSQY5GY+5as15GvqO/ZW+PH7Nnwr+CPgnw34u8X2mq+IdGvZNaDvpN66Wl5LuHyHysEqrBc8gkZ&#10;HIBH0xJ/wUA+BEunXVxafEGwmliid0gkimiaRgpIUbkHJIAH1ry/4cftS/sv+Pb1NH1vwjpXgPWs&#10;7GsvEuhw26BuhHmhSo9PmKn2r6Bl/Zr+DHimyjuf+Fd+EtRtplDxzxadAyuD0Kso5HuKrUh76n5o&#10;fse/tBfFH4ead4j0z4f6B4T1U67q7X5/t7W7ezlLsAqxxxyTxk5x2BJJAFfZHw6/bk1vSPiLpvgL&#10;43+AZvhrrupuIrDUUl82wuZCQAu7kKCSACGYZIyRmvSIv2GvgZb63ZavbfDzT7HUbK4S6t5bSeeI&#10;JIjBlOxXCnBA4IIrxz/gq5caO/wN8O2MoSTxRc67ANHQczBgD5hUDnGCoOO5XvikrpBo+h9unqK+&#10;Yf8AgpP/AMmb+Of9+x/9LIa+gvBUN7beDtBi1MsdSjsIEui3XzRGu/P/AALNfPv/AAUn/wCTN/HP&#10;+/Y/+lkNU9iVuj8kv2cf+R5vv+wc/wD6Nioo/Zx/5Hm+/wCwc/8A6NiorM6DifGX/I/a5/2E5/8A&#10;0a1f0baV/wAgq0/64p/6CK/nJ8Zf8j9rn/YTn/8ARrV/RtpX/IKtP+uKf+giqiZy6EHiDQdP8U6H&#10;qGjarax32m38D21zbSjKSxupVlI9CCRXwmfhr8Zv2DtY1O++G9k/xL+EE8rXUvh2aQm804HlygAz&#10;wM/MoIIGWUHmvv0Hivn79vGTXov2UfHzeHTMLv7IonMGd/2YuomxjnGzOfbOeM1TIW9jnvgn+3L4&#10;S/aXhudA8JQa3oPjCS1fy/tulNc29rJtIV3kjJTYGI++Vz071yPgr/gn3P411tPFfx/8YXvxJ8Q7&#10;iy6ZHO8enQDOQoACsR7KEHqDXpP7B+n+CrX9mfwdP4LitFjntFOoywhTM94OJvOI5LBsjB6DGOMV&#10;9D/xUgej0MPwn4J0DwJpMemeHNFsND0+MALbafbrCnHTIUDJ9zXDftCfA3/hfnhK10A+Ldc8JQR3&#10;SzTy6JOY2uI8ENE46EHIIJBwRnBr1ekBBHtTsI+JtZ/4JZ+CTpsqeHvHfjLRNRZdpuZL5Z0kP/TR&#10;Nq7ge4BFfPmjfsmftD/sY/EeHxh4EVfHGjCQfbbbRpCr3kGQWjlt2GckA4KhsHBBB4r9S9Z1uw8O&#10;aXdalqt7b6bp1qhlnu7uVYookHJZmYgAD1NfLPiT/gp18GdF1aay07/hI/FKQttku9D0wSQL77pH&#10;Qke4BpWSLTZx2v8A/BU7RPCeks+u/Cjxpo2rKQhtL+BYIw/PymR8EdD/AA54PFfZ/hXVp9d8MaRq&#10;d1afYLq9s4biW037vJd0DFM4GcEkZwM4r5M+Lms/D/8A4KN/A298K/D7xha2/iOyuotSt7PUlaCa&#10;ORAykSxkFthWRgXUMAcHnGDB8Av2jviX4M+PEHwY+OVvpdtqt/YRy6FqempthuCqnKl+A5bYwBwC&#10;GUjHIo6k28j7UoooqhBRRRQAUUUUAFFFFABRRRQAUUUUAFFFFABRRRQAUUUUAFFFFABRRRQAUUUU&#10;AFFFFABRRRQAUUUUAFFFFABRRRQAUUUUAFFFFABRRRQAUUUUAFFFFABRRRQAUUUUAFFFFABRRRQA&#10;UUUUAFFFFABRRRQAUUUUAFFFFABRRRQAUUUUAFFFFABRRRQAUUUUAFFFFABRRRQAUUUUAFFFFABR&#10;RRQAUUUUAFFFFABRRRQAUUUUAFFFFABRRRQAUUUUAFFFFABRRRQAUUUUAFFFFABRRRQAUUUUAFFF&#10;FABRRRQAUUUUAFFFFABRRRQAUUUUAFFFFABRRRQAUUUUAFFFFABRRRQAUUUUAFFFFABRRRQAUUUU&#10;AFFFFABRRRQAUUUUAFFFFABRRRQAUUUUAFFFFABRRRQAV5J+0t8eE/Zw+GreNrnRJ9esILyG2uoL&#10;eYRvHHISokBIIOG2DHGd3XivULy7i062nuriVILaFGkllkbaqKBksSeAAASTX5x+JPE3xj/4KLQ+&#10;LvD/AIOXRdB+DK6rDajUdSjZbiYQssm5CAS5JCuVAAGVBIyTSbsNK53eu/8ABRHXfiN4budO+E3w&#10;i8aal4ivrcpaX1xYj7PbOy/LKSu4MBkEZIB4ycGvFfhf/wAE0vi38R/Ek3i/4neMD4Xvr2QzzSRy&#10;/bNTkLHJJYELGTnHDEjpgYxX1h4q/bM+Df7Mul6N4AbWr3xLqeh2UGm/YdAtxdzIIo1jAchlQPhc&#10;ld2R3ArS+FP7f3wg+K+vx6HDq934Z1mZhHDY+JLcWbSMeAqtuZCxPAG7JJAANTv1HqtkcBN/wS78&#10;CxWfm2HjvxxZ68o3Jq39pIzh+zFQgyM9gQfevrLwN4bfwf4R0nQ5NUvdaksLZLZ9R1CUyXFyyjBd&#10;2JJJJyevHTtW+uCMjkHvSnFUlYV29zz34n/AfwB8Z9PktPGXhXT9aDDC3E0QWePjgpKuHU/Q14F8&#10;Pf2PPGf7PPxL0y9+G/xJvo/hm0zS6t4Z1hDdMsYUnbAAMFiQACArDOSWxg/YFFMVz4w+Jf8AwUk8&#10;P6R4ofwX8P8Awb4h8ZeOXmNrDp89k9mnnDI2lWHmnGCSNgGBnIHNR/Bf9lvx58SPinZfGH4/3kFz&#10;rdkRLonhS1O6200g5QsBkZUgEKCTnliSMDk/+CnVloFpq3wvvdDjji+LEmtxDTZLAAXkkII5fb8x&#10;USbApPckDvX3npvnnT7X7Vt+1eUvm7em/A3Y/HNTuPZaFs9RXzD/AMFJ/wDkzfxz/v2P/pZDX08e&#10;or5h/wCCk/8AyZv45/37H/0shpvYS3R+SX7OP/I833/YOf8A9GxUUfs4/wDI833/AGDn/wDRsVFZ&#10;nQcT4y/5H7XP+wnP/wCjWr+jbSv+QVaf9cU/9BFfzk+Mv+R+1z/sJz/+jWr+jbSv+QVaf9cU/wDQ&#10;RVRM5dC5VS7tIdQtpra5iS4t5kMckUihldSCCpB6gg4IPrVuirMz4o1/9h3xv8JvFt/4l/Z28fDw&#10;Yl8/m3PhjVy0mnO3+yArAAdgykjOAwHFcJ8dvHn7Znw1+FWu+JNd1HwfpGk6Ykf2i60WIPduHkWM&#10;FAwYAguCThcAE+1fojmub+IPgfSviV4K1nwtrcRn0rVrV7W4QHDbWGMg9iDgg+oFTYq/c4j4A3d7&#10;46/Zr8G3F7rl9c6lqugwtcausu65E0keXkDsCNysTjIIBGMcYrwj/gnl4+8SnWPi38KvEesT+I18&#10;B6z9jsdUuJDI7xGWeMoWJJwDCCAem4joBXgPxC1D4p/sY6HN8OrH49+FbPwyC/2KGWF59XtIWJOB&#10;GkTtGeSR8wGckEdu/wD2Jv2jP2efgzo83huLxZqSeJdduVudT1/xBYtbpeznIX58sEQFmxvPViSc&#10;k0r6jtozX/aHuNV/a8/aytPgTZajc6f4C8LwpqXiVrRyrXL4RjGSMg48yNACCAzMcEgY6vxr488Z&#10;/B/xl/wqv4DfAK2urPTLRZ59S1C1+zWU6EDJjcFBISTgszliwbggE1zf7It5DY/t6ftEWV1Kkl9q&#10;BW/s5AwPmWxlDgqe4KTQkY6jB7V96U1rqJ6aH5H/ABJ8a2XjC71X4geGPC8nwd/aB+H7i91jQoF8&#10;qHUrQMBJKqgAsyhwWBHzITksCCPXP20vEkXxQ/Zr+E37Q2gRfZNb0S9tbsvFw0XmMBJGSOdqzRgD&#10;nvnvXA/8FWb208E/HPwdrejeXDr9/oNza6gqAAywMWiQuBycq8q5PUKB2Fd78SvBt18M/wDgkyNF&#10;16NrfVJ7eynFvKMPG8t/FKEIPIITOR1HI7UurL7M6Xwj+1N4++DPxk0i1+LF7DrXw2+Ioi1Dw54j&#10;gh8mKwEqqyREZO1VDoGBJIyGBIJr7tV1kUMpDKRkEGvjf4g/B2L4pf8ABN/w5pt9AG1rSfBVhqli&#10;7D54riGzRwoPUFlBQ/X2r58/ZP8A25Pid4W0/RvD3i61XxjYa5YzxeFriVxHNJeQ5RLV5APm3MFU&#10;ZBILpzg8O9tybX2P1OrN1nX9L8OWjXWrajaaZbKMma8nWJB+LECvys/aA/bS+PFjNc6frniHRPhl&#10;dgD/AIpzQVF3qqA4wJHywjbByQXjOMfLnGfmbRvFj/EvxK7a+bjxbqYUyPP448Vm1tsA9CWZCSM8&#10;APnGeOKXMHKz9gfF/wC3X8C/Be9Lr4i6VfzL1i0lmvSfYGIMufbNeS63/wAFZ/gtpjMlpY+KdYA4&#10;D2mnxIp/7+TIR+VfBkt/4c0yIJe/Dj4VarAowYtM8VyxTEd8SNdkE/TNdF8MNN+E3jLxJHbeDfE+&#10;vfArx5KQltDq92t/o125Pyx+cAGVSeMSBlORgnoVdjUV1PrNP+CwXwyaYL/whvi4qTgFY7Uk/h53&#10;9a7XRv8AgqL8G72aKLV7fxP4WeTGDq+lYH1zG78e9fOupQ+F9O8SwfDz9qb4aaR4f1C+PlaZ8RvD&#10;NstnFcnOA8jxgKeoJYjA43KASa6fVIPFf7DWp2Np4xhh+L37PmqSLDDe39sl3caZu5UHcCMYzgZK&#10;sOm08FpsVkfcXw4+Pfw7+LkYbwj4x0nXJOptre5UTr9Ymw4/EV6DXyJ4q/YS+CPxt0Sz8V+BQ/hC&#10;7vIlurDXPCc5hiOeQ3lj5QPUKFIIxkEEV5L44+KX7T37FPh+8j1uCy+LPhCNQLPxLcRyPLacjAuC&#10;pDgEcZYkZIw56Gr9xWvsforUUkixRs7EKqjJJPA+tfkfL/wU1+Mfia/W2XXvAvhCGRFcXa6fcTKg&#10;YZwSfNO4dCNvBHQ0aj8UtM+J8JX4r/tYXt1pUg/f6L4R0m6hjlHdSxjjUgjjDIR7UroHFo9A8C+B&#10;tf8A20f2j/iroPi74peJJfC/ha5K6c/hi6WCyYGVlUKMMgIVeuCSQecAZ9C+D2v+OP2WP2stK+CX&#10;iDxbfeOvBPiaxa70e71OVpLqyYCTCkkkgZiZSoO35lYAHIrjPh/+238F/gJ4VPg34E+APEXi3Upm&#10;3mR4Nj3cp4DyvzI5GQAAgAHAxTPC37KXx7/aV+IFx8YPHPiiT4VeJEjEWi2ttAzT2sQDAKE3gxLh&#10;myCSxLMSBnlLyKf4H6UA5pa+S/2Cfjv4w+KOn+PvCnji8g1zW/BWq/2cdctVAS9QtIoJIABIaJju&#10;AGQwyMgk/WbVSdzN6C0UUUwCiiigAooooAKKKKACiiigAooooAKKKKACiiigAooooAKKKKACiiig&#10;AooooAKKKKACiiigAooooAKKKKACiiigAooooAKKKKACiiigAooooAKKKKACiiigAooooAKKKKAC&#10;iiigAooooAKKKKACiiigAooooAKKKKACiiigAooooAKKKKACiiigAooooAKKKKACiiigAooooAKK&#10;KKACiiigAooooAKKKKACiiigAooooAKKKKACiiigAooooAKKKKACiiigAooooAKKKKACiiigAooo&#10;oAKKKKACiiigAooooAKKKKACiiigAooooAKKKKACiiigCnqF7HplhcXcxKw28bSuVGSFUEnA+gr8&#10;6/hB4B8Yf8FD73xN478Z/EDXvC/gi01KTT9J8O+HrryQoUBtzggqSA6AsVLMc8gACu1+OPj34l/G&#10;/wDa0uvgV4N8ZH4c6Jpmli+vdQii3XN4SiOypyCRiVQFBAwrEk8CvN/DHhX44f8ABOPW9UTSNCf4&#10;p/C7UpRdXLWMTLJDIAAZCq7micgAEkMrALyCBiNykvvOw/Y91vxX8N/2ufH/AMHtR+IOpav4U0SA&#10;nT7HxJKJbm5bEZUwljlQA5JC8EAHA5x+gR5r8u/i3+0T+zH+09dWmr+KF8V/DTx5ZKI49YtLXE8T&#10;DoHMZYOFPTIVgOhHSuVj/aV8WfDWADwb+1Vp3imwiH7u18U6LdtPtHRSzQyZPbJYfhRewWb1P1uB&#10;zTWYIpLEBR1JPavyR0z/AIKo/GLTyY5rPwZ4jCzLAgt7S4jmnJzgqokGRxj7o5IGDXvVj8KP2hP2&#10;x9mpfEjxBP8ACX4fzkGLwxo26O9uI+xlycjIOf3hPT7gp3vsHK1ufR3xI/bE+Dnwpllt9f8AHmlr&#10;fR53WNhIbudT6FIg20/72K8V1r/gqz8J9PgknsNA8ZazaqcG7ttNjSHrgZaSVSM/Srfjf4Rfs6fs&#10;N/DmXxRqHg+y1jUE/d2S6sq3t7f3B6KnmAqpzyWVQFGT6A+PRfCPVfjZ4an+L/7Smut4F+Gdsoud&#10;L8F6aTap5J5jDqBncw2gAAyNngqMChtgkjtYv+CwPwveQCbwf4vjT1SK1Y/l54/nXX+Hf+CqfwN1&#10;x1S7n1/QiTjOoabkD6mJ3xXzto1vrHxg0O/v/hV4T8N/AL4Macref431ayj/ALQuo1OCyzMC5PBw&#10;FYYJwXJ4rwTV9Q+B+katPBoGga58V9V3n7R4i8W60NKsJX/vIgKsQexkcE46UrsrlR+tHgz9rj4N&#10;+P3ii0T4jaBLcynCW1zdrbTMfQJLtYn6A16zbXMN5Ak0EqTwuMrJGwZSPYjrX4eTQ6LrsBji8C/C&#10;O1RgQI4/FcsEw4/vteBSf0zXGeHfjb4h+GWtTr4O8SeJfCDQSEPHpmsC/siQcEhBhJF7AksMc5Pc&#10;UhcvY/fz7tc38QvHejfDHwZrHinxBdrZ6Rpdu1xPKeuAOFUd2Y4AHckCvgr4A/to/GjUUjudRTwv&#10;8TPB1mVbVtc06U2l3pduAS81xGQrBVUE58rBII3E14h8Wvjx8TP2yfiH4M8NXMx0H4beLdeSz0zS&#10;4VCtJDHMqvPKcZcgMT1ABUgDjNO/YFF31O5+Lf7SPxj8efA74gfFC/uY/DPw18ShPDnh7QHi/fTB&#10;3O6dXyCDsjlDNkhiSAAACPUPi14j1P8AZM/Yq+HXw+8FhrXxt4sSGyilg+WVJZgJLiQEYIcs4QHs&#10;Wz2FXP8Agqd4YtvC/wCyv4J0rR7VbXRtK8R2cCW8YwscS2lyqdPTgZ9TWf8A8FRtM1a08JfDL4le&#10;HUM1joN4T5kYJWDzVVoZDjoMqAD2JA7ip2uG9ji/hJ4nX4N61P8ADr4B/DKz+KfxA05d3ijxnqeP&#10;IW55EkccpIIQMCoyy5IPDEE17Dpng22/bm+H/ifRPiX8Kbn4dePdCkNtBra2uxFuMHBgnIy6hgCy&#10;EsMMpBJIIs/8EqNM0qL9meTUrQRvq1/rN02pTDmQyKVCKx64CbSAf7xPevs+qWwm7M+Qv+CfXxi8&#10;ReJfD/iv4X+N53ufF/w/vP7PkuJmLST2+5lQsScsVZGXJ5xtzzyebm8W+KPjB/wUhufCK+Ir7QfD&#10;Hw800akmn2spQX0jRwh968hgxugOQflU4wTmuT+A/j3w74S/bg/aU8a6tq9povhLT4ltbq9uJAkX&#10;2jzUXA/vMWhmwBkk5xnNeW/tJftE/Cfxn8W7L4mfCvx5q3g34g2iray6tLpUh0+/jUbQJMAsDtAB&#10;JRgVABAwCF0QW1Pp/wD4KP8AxV8XfB/4ceD9Z8Ea/c6JrsuurbLHAQy3EbROSrochwGCcEHGeKxh&#10;pn7cOr2qac2r/D/S0dQp1dEJkwR97GxgD9Ix+Fcb8FvhR4r/AGw/Gnhrx78TPin4Z8a+HPDMontN&#10;D8MZA88EEGdCiGPJAJDAk4wMCv0JxgYHSmtdQ20Plv4B/sTQeAPGx+I3xG8TXXxI+JD8x6le5MFk&#10;cH/Uo2TkZIBOAB0Va+pQMUtJmmlYlu4HqK+Yf+Ck/wDyZv45/wB+x/8ASyGvp49RXzD/AMFJ/wDk&#10;zfxz/v2P/pZDQ9gW6PyS/Zx/5Hm+/wCwc/8A6Nioo/Zx/wCR5vv+wc//AKNiorM6DifGX/I/a5/2&#10;E5//AEa1f0baV/yCrT/rin/oIr+cnxl/yP2uf9hOf/0a1f0baV/yCrT/AK4p/wCgiqiZy6Fyiiir&#10;MxBXzP8At8ftEah+zx8EJr3QpBD4l1m4GnafOwBEBKlpJcHglVGB7sDzgivYfjF8VdG+Cfw41vxn&#10;r7uNN0yLeY4sb5XJCpGuf4mYgD618P6P8Bvib/wULisvGvxT1lvBHgDLy6B4c0+FXmKsMCUk4wCM&#10;fMwJYDgKCDUsa7s+cPBnwH0r4p/H3wf4C0vxzHdXutaZ/bWr+Mw5uJrq4ZWkkityxBBUgrnIYkOx&#10;JACj75m/Y6+H3gP9nzxb4f8AG2s3fi3ThFcX39u+IpA1xpwEWAYXJPlhSucKRknBB6V8s/Dv9lvW&#10;7/xnZfBXxxo+teHfFHh77Re+FPiT4fX90toHMm2U5AZd5JXDB1aQqcAk10n7TH7P2t/Cv4bN4g+N&#10;Hxx8S/ETQIJkt7HwvZRG0OoTnJSN5DI4AwCS20kAEjJxSS8i73drnhfwZsfHPwp+HnhX9o7QzJqN&#10;p4e1OTRNRt532td6cNoUgnkqNzR9yuEwCFIH1d4b/bn+Mvx3uNT1L4NfCGy1fwzpsgjlk1XUo1uX&#10;OAcbfMUAkdANw9yeK8n8afs8/F34rfs+XOq+NdV0T4TfDfw7pj6hofg2AbUJVS0fntnIZsn5nZmL&#10;N90EmviP4U69c+EvG+j3b+KdY8DWFwxE2s6SsnnRxZILKispkG4YIzgkH0pXaHZPU/WX4SaV4D/a&#10;28Vr8SPiB8L9S8MePPCB+w3MGsLILJihLKwLALIUJY4YZUnnIwa83/aN8ev+3J8XNB+Cnw6lN94M&#10;0m8W+8TeIIATbrsJGxGHBAG4Aj7zMMcKTWV8D/2d5v2vfC11quqftA+OPF3g62vTZy2Utp/Z/nuq&#10;qxBUzSZXDjll5OcdK+5PhJ8F/B/wN8MR+H/BejQ6RYAh5SpLyzvjG+Rzksx9SeOwA4qlqiHZFX4x&#10;Xdh4C+AHjCXCwafpPh66CKeAES3YKoHrwAB64r8rfE/g678P/wDBO74WeN7Yvaatp3jC4vLK6Xh0&#10;jkLLkHt+8t4yPpX2Z/wUq+I91bfDXQvhXoRa48T+Pr+Kxito/v8A2dZE3E+zOY17Z+bqAa5f9vX4&#10;f2nws/YL8OeD7YKYtIudOs1IH33UHe31LbifXNJ6jj0ND/gmR8NvBmr/AAc/4WFdQ2mv+PtVv7r+&#10;1NQvQs9zbESsFjBbJTcoWQkYJ38kgADS/wCClvwP8Ga9+z3rnjiTS7Wx8TaH5D2upW8YjeVXmSMx&#10;SEffUhzjOcHBHfPnfxT/AGM/hR8OPhVY/Ed5/HOhWFxp1rLqth4Rl8xGZolLOyNyiE5JJJUE9AK5&#10;rwvb+N/28/C3hrwD4V06+8KfAjw7NHb3mtaxdpcX98YQCsbFQAWCkYUAqpIJY4Ao6B1vc+jPgF+y&#10;r8H/AB98CPA2ta18M9CbUNS0a2nuZBblWeQxjL5BBBY8/jXmn7RP/BK7wd4g0K81T4Wmbw34hhRp&#10;I9MmnaWzuiBnYCxLRMcYByVzjIAya+6tC0Wz8NaJp+kadAttp+n28drbwr0SNFCoo+gAFaIOaqyJ&#10;u73Pza/Y98XWv7Sfw98T/s5fGSze517QI3XT57wYu4kQ7CFY5IlhYjB5ypwcgGuq/Zj1u88IeMvF&#10;X7JvxfVNdsUtpG0G6vASl7ZsNwiBPP3SWXBypRlBBUCqP7T+gWf7On7bvwy+MYthD4f8SXA03VpI&#10;yVEU5XymkbB5yjKxB4PltwTzW9/wUx0aXwND8M/jToahNc8M65DayyIcebA4aRQSP4Q0ZX6SmpK3&#10;Mf4D+JtV/Yd+PM3wT8ZXss/w58RTG58La1cn5IZHOBEx6AE/Kw4AbDYAcmvvq8tINQtZbe5hjube&#10;VSkkUqhkdTwQQeCPavFP2lfgPov7V/wWGmqyQai8KajompsPmt5ioZCSOdrAgMPQ56gV55+w/wDt&#10;I6j4wsr/AOFPxFD6b8UfCZNpNFdHD38EYAEoP8TKAAxBORhgSCcNaaE76nhP7Z3/AATXwuoeN/hB&#10;ZhGG64vvC0YBDYOS9qD07kx9/wCHsp+GfAvjjVdA1JrabUPD2kTwv5bJr/h6C6VGBwQwNvIRgjBB&#10;Gfav6E818jftX/sIaP8AGa8bxn4Me28N/ES3PnGV4Va11Jh0WdCCu44xvwQejAjomuxSl0Z8v/C/&#10;40/HA2cdv4P+IPwYgjI+WOFbGwce5i8qMj8VFd3rXgL9pD4q2KzeN/2h/CXg7QogTK2iaikR2Eck&#10;+QIwwxnhpBXLeBh8Dr7xL/wgH7Rvwk0/4b+O4sINWtTLZWF+c4DhoXCxk9cglD6jpX0jZf8ABM/9&#10;ny8MN3baJf3VnIBIiR61O0MinkEEPkg+oPPrQkx3SPOf+CVd0+lWnxU8K2D22t+HNL1oNa+Jre3M&#10;Rv3IZTkkkkbURgCSVDHkgivv2uX8B/Dzw58MPDVvoHhTRrXQ9It8mO1tI9q5PVierMe5JJPrV/xb&#10;4n07wT4X1bxBq04ttL0u1lvLqY87I41LMfyBqkrEPVmxk+lGT6V8EeF/iN+0d+2c11rXgDVLH4Sf&#10;DQzvDZ6hPCJ7y8CkqWBIJyCDnbsAORkkE1u337L/AO074Pt21Xwz+0XN4j1WL5xpusaaI4JiOduW&#10;eReenKge4pfILeZ9t00tXzN+yd+1bqfxg1XXfAXj3RV8L/FHw5n7fYJkRXEYIBljBJxgkAjJHzKQ&#10;SDx6B+1L8YofgR8C/FHi5pVS9t7fyLBCeZLqQ7IgPXBO4+yk9qd9Liad7HiXxv8A26Na8NfFe78E&#10;fCzwJcfEe68Po8/iN7cvi3VSA0cZUH5lzySCAeACQcd/4A/bj+F3jn4Tan46utZHhyDSMR6ppmo4&#10;F1azHO2MIMmQsVIUqDnB4BBx8keHdZ8Ufsb/ALJHhXxdozW0XxG+JetRXV5PqFuJpngkVnjUAnAI&#10;UhuQQDKcjJrf/ao/Zp+GXws8dXXxx8d6i1zp+peXcJ4Dt4BCdR1MRrhA4P8AqiwLyfLkEnkg4M3Z&#10;dlsd0n7dPxU+LFzCPg/8GJ7/AEq7kaKy1nxJdrbR3RXJJRSUUkAHIV2IAJOOldh+yJ+1F42+JvjP&#10;4l+FfinZ6NoOt+E5It6WIMcMKksrh3Z2DEMByCBXG/s1fs2+L/i54s0j41fGC6udNuLfbL4Y8I2D&#10;G2g0uEY8piqkBRtAITGSDl+SVrD1T/gm94I8M6p4q8dfFr4o6lfaPc3cl7dMXWyVlLEqJpCWLtzj&#10;Chck4AHFCvuLTY+jvHf7b/wQ+HbyQ6n8QdMubpODbaWWvXz6HygwB+pFeT3H/BUHwPqUrR+EfAvj&#10;bxg2SFex00KhPuSxI/KvDPDOu+GPFWsTeHf2VvgJpetfZW8uXxv4otjNbwkfxDzyTnHI3NuOeE9f&#10;XtO/YP8AiP8AEiJJ/iz8atWmSQDfofhlBa2kYx9wEbVIHTAjAGOCaLt7DsluU9U/4KZ69pzsD8Bf&#10;EUSDve6iIGH1BhOPzqzoP/BTS6vrRr6/+B/jCLTkcpJd6W4vUQgAkE7EGcEHBI61W+LP/BNf4W+D&#10;/g34x1Lw9omseIvFNlpNxPYG91OVmaZYyQQkZQMcjIUggkAYOaT/AIJleNPhZ4N+BcenR+MLOz8W&#10;3t1Jcazp2q3iwNFKGZUEaOQNvlhDlc5JOcEYAr9w0toj2z4K/ty/Cf43atDoula5LpHiGU7U0jW4&#10;TbTOw6qhJKu3sGJ46V9CE4r87P8AgpPr/wAIfEnhCwtvD8um6v8AF2a+t10qXw8yyXajeN3mPFnI&#10;IyFBydxUgcGvur4aw61a/D3wzD4kcyeII9Mtk1FiQc3AiUSEkcE7s5I4qkS1pdHVUUUUxBRRRQAU&#10;UUUAFFFFABRRRQAUUUUAFFFFABRRRQAUUUUAFFFFABRRRQAUUUUAFFFFABRRRQAUUUUAFFFFABRR&#10;RQAUUUUAFFFFABRRRQAUUUUAFFFFABRRRQAUUUUAFFFFABRRRQAUUUUAFFFFABRRRQAUUUUAFFFF&#10;ABRRRQAUUUUAFFFFABRRRQAUUUUAFFFFABRRRQAUUUUAFFFFABRRRQAUUUUAFFFFABRRRQAUUUUA&#10;FFFFABRRRQAVTvb23020mubuaO2toUMkk0rhURRySSegHrVsnFfJv/BTSw8UX37K+rDw357Qx31v&#10;JqyW2d7WQLbs45KhzGWA7Ak8A0AtXYTxz/wUm+E/hvWZdH8PJrXxA1RCVMXhqzMqEg4wHYqGGe65&#10;HoTXA65/wU31jSL6O3b4E+JIXlQSRpqN8LWRlJIDBDCTgkEZBPSvX/2V/HfwF074U6MPh/qfh7Rb&#10;ZbWP7VDPPFBeiYKN/wBoLkMzg5yTkHqOMV8mftvaV8O/jn+1R8LLLwfqS+Ntf1G8i0/XtO0+6aW2&#10;W0WVMfvEIEZ2mYsVbgDccHBMfMtJbNHsWlf8FKtZulMl18BPFqwKMs+nzi6IH0ESj9a39I/4KifC&#10;drpLXxHpnijwfcN1TVdMJ2/XYzH9KXWP+CXPwenIl0O48S+F7tTmOaw1Vn2HsQJAx/IiuR8Qfsn/&#10;AB/+Fdo7eBfiLZfFLRE5bwz44tI5jIo/hDyllJxxkNH1x0o1QaH0/wCAf2oPhT8T2jTw1490XULh&#10;+FtmuBDOT6eXJtb9K+bPHf7V/wAb9S/aV8b+APhT4U0HxRp/hmGKSe31AmGblV3kSGVFILOABjj1&#10;ryHSZP2evif4kPgv4zfCpvgd8QyQqXFnJJZ2szE4DIwwi5Ocb1ZTjhiSBXunwZ/4J2WHwi+KV/4j&#10;sfH2q6v4X1TS59PutKmGya4jlTaA9wjAlQCCCoVgVUg4yKd7hZLcZ4N/4KHy6Jrul6N8ZvAF/wDD&#10;g6iQtprscn2nTZj0JDgfd5HzKXAzk4AzXY/H39t/SPhtr9j4N8CaLN8SfiBqMayW+l6UxeKJXUMj&#10;SOoOQVIYBexBJAIJ+ZfjB8ItQ/Y8a50XX7S6+IP7NniS48q5tLk77rQJWOFkjfqrrkkMuA+3BwcE&#10;9D4d+C0P7GP7Ofj34w/DXxVB4y1PVYrWTStUnsVZbbT/ADx8vJJJZWAbpgqAACKV2FkfR37KH7WC&#10;fH1NZ8O+ItJPhP4j6A5TVNDkJ4UNt8yMHnAJAIOcEjkgivow471+aHxp8T3Xw/8AEfwM/at05IxH&#10;rtvbWXik6fGVim3x8krknJQOoBJOYlGc4r9I7C+t9Vsre9tJkuLS4jWaGaM5WRGAKsD3BBBBqkS/&#10;Iu0mRXxV8V/2m/iT8XfjDqfwk+AFtaQ3ejkx654v1BQ8Ni4JVlQMCMggrnDEnIAGCaP+GSP2jooh&#10;fR/tPX76pjebZ9Lb7Pu64z5p+XPH3OnbtRcLH2tSc+1fFHw9/aU+KnwS+MGhfC/4/W1hqEPiCQW+&#10;ieMNLQJHcSFgqrIqgA5ZlU/KpBIJBBzX2xRcR+Wv7TOg3/xZ/b71HRp/Glp8H9T0nR4l0TXHVoXv&#10;jtDAGZXTlvMkAOeAm0AnIrskb9q/4W6fHZW3xn+H3iLTYgdlzq1/bmQjPd5UDnj1J+tfY/xk/Zv+&#10;Hfx8s4YfG/huDVpbcFbe7DtDcQgnOFlQhsZ5wSRntXgfin9gL9mL4XaHceIPFdnNY6PbDLz6prlw&#10;kY9ANrgsfYZJ9DU2sWmtj5D+Lfxn+JV55g8X+O/g5dyjIK2um2WqTA+gK28pU+5I+tfOOn6V4t+N&#10;fjW28M+HLS28Q6reyBYotJ0qK1TBIyx2xrtUdSSAAOSa+vYvBmiftJa5N4O/Zv8AhXpnhrwnFJ5G&#10;p/ELWLQyvs6HyTNuZTjJABLnj7oya+7/ANm39ljwb+zL4Z+w6BbG81m5Uf2hrdyo+0XTDtnnYmei&#10;A47nJ5pJXZXMkjy79kD9gPw3+z/bWviHxMlv4k8fOmTcvGGt7An+GBSOWHQyHn0wOv1D4r8UaX4L&#10;8OajrmtXken6Vp8D3FzczHCoijJP19AOSeBWyOa/P79obxrqv7bHxrtvgX4CvJE8C6PMt14s123O&#10;Y3KNzEp6MFIAA5DOc4wmat6GerepF8EfDOo/ty/HK6+NXje0eD4Z+GpntvDOjXfEU7ISfNcHggHD&#10;MehbC5IQiq9vZ3X/AAUR/aOvxdSzJ8DvAN15MdtGxRNWuQSMnGMhtpOeqpgDBevc/wBrvWrD9nD9&#10;jTxFY+FbddKhgsYdD02OLjy/NZYy2eu4IZGzySRk9Say/g3Y6V+yf+wVb63dRqk8Ph861ec7Wmu7&#10;iMMkZPrueOMH2zU26DPlf9pLxF4l/bG+P9r8CPhesVh4H8NP5Eptx5doDHhZZ3C8GOMnYqjqRkcs&#10;DX1B8K/+CZvwZ+H+lW665pMvjTVwo8681SVliZu+yFCFUegO4+5rH/4JifBxfB3wVuPHWoWwTXfG&#10;dw14ZGBLLaqzCIAkk4Yl39wwJzX2gTxQl1YN9Efm7/wUj+A/w5+F/wAIvDkvhTwVo/h271LXIbSf&#10;U7W32vFFsdiAc8AkAnv8uO9fbXwj+B/gn4QeB7Dw94b0KztbNIlEk0kSvNdORy8jkZZjz16dAAAB&#10;WZ+1D8BrD9o/4P6r4OvLgWVzIyXVhelSwt7lM7GIHJBBZTjnDHHOK+BPiN8VNe07SvDXwR/aL0fx&#10;Tp2paXNHJo/iDwZdxvLfoAYoneMgmTjIBUhic5XOTQ9GG6Mn/gpv4S8O/Bb4oaPfeAZYvD2peKNK&#10;u4Nf0vTCIo3iJRQzxrgASh3BGACY84yST03iDwrB8I/HP7E1/JGILA2cFrK54UTyyI8jE9BlrrOf&#10;T6U39rX9jnwJ8GP2YNQ8aab/AG9q3ii+u7LOoeJJy11BG5JKFBgKx4BzkgjGRyK9r/bB+FVz8Qv2&#10;J/CWu6PGzaz4QsbLXLYx53iJIFEoBHYLhv8AgAPai25Sex9A/tSfBNP2gvgj4i8GiVYL64RZ7CaQ&#10;fKlzGd0eT2BI2k9gx+leDfsj/HfRfih4Fn+BfxbsobHxxosJ0e60XV1AXUbdAFQrnguFABAOeAwJ&#10;B4+hv2b/AIvWnx0+C/hjxjbSh5r22C3aA8xXKfJKpHb5gSPUEEcEVzn7QH7IPw9/aLMV7r9jNp3i&#10;O3ULba9pUnk3UYHQE4w4HowJHYiqfchdjw688S3n7Kvia4+EH7Pfwc1TxDqt2x1S8v8AVJZEswWA&#10;AIlcgOqqAuSwAwBljmuL8f8A/BRv4kfCq21/wZ49+G0GhfEOW0A0mXTr1JrcSOdqvIAzYAzkAMSS&#10;ACADkcB+0Dompfs2a0fB+uftN+PIBLpxvLK1j055vNQllSMzrc7lJZMElRgEEcGvibwH4WuPih8R&#10;fD+laprA05Ne1JLWXWtTYlELMA7s7H5iAwJBPJIyRnNRdlpJ6n1Dp/7Ox8D/ABu+DPhD4q3rDTPG&#10;En9u6wHmxDc3bs2yB3BwSPkUnOAZWAI3ZP2/8fv2DtF+LlxDcaH4s1XwFaWlgLSDR9JULpoZSxDt&#10;CCF5BwcYzjJOa+Wv2gvhb8Rfgx4G0vw78XLaP4o/CLTp1h03xRprCDVtEDYVWDHJIwANj7lbaBuU&#10;4I9h0D9iv4geOfBmnW9l+0v4k1D4calapNBZi0YTS2zqCEMhm6FTjkY7YxTXoD6O58S/D/xPN8Gf&#10;DVx8SPDHie00Lx34a13+yptPgkxbeIbQ/eZYxwdpHzcBSrKwAYZP7QfC3x7afFD4ceHPF1khittZ&#10;sYrxYmOTGWUFlJ77TkZ9q/NXwR+yTN+0r4wtfC+neGNW+HHwc8Gtc2xvdQVTqOpX5IWSViRhnLIg&#10;OAVVUABJIA9O8M+N/iR/wTz8UeHvB/jy+Txh8FtQm+x6br0cQjm0wkkhWAycDOSpJBGSpyCtCYpW&#10;Z+hVFQQzJcxRyxMHikUMrDoQRkEfhU9WQIeor5h/4KT/APJm/jn/AH7H/wBLIa+nj1FfMP8AwUn/&#10;AOTN/HP+/Y/+lkNJ7At0fkl+zj/yPN9/2Dn/APRsVFH7OP8AyPN9/wBg5/8A0bFRWZ0HE+Mv+R+1&#10;z/sJz/8Ao1q/o20r/kFWn/XFP/QRX85PjL/kftc/7Cc//o1q/o20r/kFWn/XFP8A0EVUTOXQuUUU&#10;VZmeJftd6J8P/EnwJ1/SviXryeGfDVyU/wCJjuO+OdW3xlFAJkbK52AEkZFfnZ8Ff2hfiJ4F8f6J&#10;qGm/EbxF4l+CXhmRItQ1XWdMNpaC2AKCJULyFnIKhEDbskYAAJH0T/wUmht/FXxJ+AnhKBBqeo3e&#10;umV9JkG6KWEyRKS69wcMD7bqP2k/CfiL9pX46eFPgtonhG80T4beE7yO91vUvIEVlIuwMqRYAXhG&#10;KgA5zITgAE1D3LW2p0Uf/BTTR9RBvNI+Efj/AFfRWJEWp2+ngxyD1GCRz9a4nVrfx/8At/8Axd8E&#10;T6l4F1XwH8JPCl5/aFw2tjy59Rkyp2hCASSF2DbkKGYkkkCvqD9pz422X7LvwJ1DxJa2cEtxaJFp&#10;+k6efkjeZsLGuB0VVBYgdkwMZFfOnh/wx+2ddeFdM+IFj4+0XVL/AFCFb5vBd5ZQxIsTgMkQcoAG&#10;CkAjcpB4LE5NHkJdztvi1+yh4+/aP+MdyfiH4rih+D+mOk2l+HNEZo3vD3WYnGGGOWJPXCheo+Wd&#10;b+F2ofF/Xvjh4outGtPC1p8PvD1xofh/wdFNG89mka4MjIpJwEMjFjkFpBgnbz7nrnxr/ap+M2nr&#10;4F0H4Tt8NdZlzDqviq7uCYIUPBaAsoCkgk5UyN6YPI8C/ZZ8SeA/2Qfj78aYviXr5updOtzosUz2&#10;zyz6kXl3TBYxknd5aEljjBGSM0OxSuex/wDBIz4i+E1+HOv+ClngtPGI1OTUHhkIEl3bmNFVkJ6h&#10;CrAqOmc9zX6FMSFOASfQV+FGl/CvxDL8S38f/DHwF41uPh5p2rR3tpcR2TpdrCHDGNGUndgAqCCe&#10;MZ5zX118Z/2uf2iPGnh668UfDb4fa18O/CXhqH7ZqV7rdnG9xdrkKQEmTG1QckICcAkkAYoTtuKS&#10;u7o9M+CPwa8b/E/9rDxd8YvijoU+hR6FM2m+F9Iu2V9iAECUFSVICHO4ZBaRiD8oqv8A8FY9SS0+&#10;APhuzZgpvvEttHgnHCxSsT+GB+dfTXwL+Kum/G34U+G/GOmzJJHqVojzRKQTBOABLEcdCrgj8iOC&#10;K+c/+CiHwl8VfGe8+EOgaJoN5q2ijXjLrFzbpuS0iJiQO5zwNrynPYKabWmgk9Vc+qfCUmmXngrT&#10;Iobm0v8AT1so4TJFIssLqECkZBII4r4h/YybTvB37avxl8G+A7pLz4dG3F6FtX321vch4wEQjIwC&#10;8qgg4IQDtXjX7En7Ffgf496V48PiO/1uE6Hrbacn9nXYijuIwDgsCpyeOvoa/SD4L/ATwP8AADw7&#10;Lo/gnRU0u2ncSXEzO0s9wwGAzyMST7DgDsBmjezB6XR6RRRRVEnz/wDtw/BuT41/s6eJNKsoPP1r&#10;Tk/tXTlUZYzwgttX3ZS6j3YV434N0z/h4L+w9o3h0eJE0LX7GaC21OaW1+0FZ7bIUMm5CBIpR92T&#10;jJGDg19xkBhivgz4g/s5fGP4BfGnWfFn7PEdnc6N4yDR6jo960Yh064OW88ByAVB3MCMkFipBBAp&#10;MpbWF/bE/aK8e/s+638Lvhx8LbyLU9ag09JdQ06OyW4muIYVVVUgglVZY5CQuGwucgdaXijw9pH7&#10;cvgvSPjR8Hb9fC/xp8MhBLbCQLIZFGfs8pOAQQW2SEYYEqeM7fY/2X/2P3+EXiDUfiB461xvGvxT&#10;1cN9q1aTJjtlYANHFnnkAAtgcAAADOed+L37D+pW3xAn+JXwO8VH4c+NZiXu7PZusL5icsWXBC5P&#10;JBVlJ5wDzS1C62JPhd+014++NvwW8f6Vpvh6Xwr8avC1obe5i1C1b7IbnBw6EjaGIViI2yASD8y5&#10;NeJfA3/goz8V/wDhFptV8bfDK78Y+H7Gc2l54g8PR+XLbyKMt5sQBUnBB48senpXosvxp/az+Hdn&#10;dW3ib4K6X4yDoyHVPDt4sbSHbtEhVS5PY4KKe2B26r/gmz8NNf8Ah58E9WuPE+lXWi6zrOt3F5LZ&#10;XkRikQAKoJUgEA4JHHIwaSbYaJFS9/aZ/Ze/a28OpoHi7UrBXfJWy8RQvZT27kdY5+FDf7r9uRXJ&#10;6Z+yh8U/gzF/a37OXxei1Tw3IS6eGtddLm1YHqElG5DnjkBCP7xzX078Rv2Y/hX8WmlfxV4G0jVL&#10;mTlrsQ+RcE+vmxlX/HNeDap/wTC8A6fePe+BvFvi3wDeHkHTdQMiA+4bDEe26m0wuikn7Yfx3+GY&#10;Ft8S/wBnnU7xY+H1TwtcefG2O4RRIpz1++Melcj8Zv8Agob8L/iZ8JfF3grWtF8XeF7/AFnTJrND&#10;daapMUjKQpIDgkBsZGORmuyX9kj9orwp8vhb9pe+u4l+5HreneYAPQ7mlB/IfSkl+E/7Z0aGE/F7&#10;wnqEXTM+kQgn3IFuKNQViH/glp8bD4++C8vgabTZre78G4hF8qjyZ4ZpJHQZ4IcEMCMdADnJNfT3&#10;xG+N3gX4Qvpq+M/E1j4cOo7xam/cosuzG7BxgY3DrjOeK+Nbn9jn9qPVNa1fXJfjdp+l6hqMQjng&#10;07zYIJAF2hfLjjVF47hc5JPXmvlj4k/8E9f2iNAiiiuNJk8ZaZZgi3bTNUW4WMHkhIpCHXOBkBcZ&#10;HWldpbDsm9z2bQf2o/hrq/8AwUA174rXXiKDQfBek6M1gl5JFI0mqyCMRgpGqlyDkkEjgRrnGRWN&#10;8Yfjfc/t/wDxe0Xw1oay+HfhF4ZkOpatq2okIqxKTvuJsnC5UbETJJLEnqcfH2vfCHxh4DYnxL4A&#10;8RWGxuWu7WWKE+xPl8/g1auj/EiI6ZHo/iDT9QfwpbyCceFtEIsbe7lHRriYhnYj+8wZsZAKjGJu&#10;XZbn21qXxD0j9pb41xfFDXJG0j4A/CUZsp7pCo1O5UgoEQgFmdkjO0AkKqggFiK7T4B+ANd/bX+M&#10;K/HP4i2L2/gXSpinhHw9P8yOFbiVhxkBlBJI+ZuPuqAfj3w98V2+MPiDRLLxX4Q1zU/A/h5h/ZHw&#10;78F2LJasewkkyXJP8TkM7c8jJr7UtfE/7U/xw0220TwX4J074EeDUiW3jvb9w93HABtCxoVDKQo4&#10;2xrjswODVENWPd/2lP2v/An7NGjO2t3g1HxFIubTw/ZuPtEpwSC5wRGnH3m/AE8V+PH7RH7U/jr9&#10;pbxIL7xLfeRpcLk2OiWpK2tqOQMD+JsHl2yTnHAwB9ueJv8AgkJceIbubUpvi/dX2r3OJLmfUdIM&#10;rSyEDcxfz84JzjIJAwMnFeca1/wSw+I3gIS32lx+FviRBGCx067nuLKVwOoUq6DPsXA/lSd2OLSP&#10;CPh9qnxh1rw7FbafD8QdV0CzAVIPCmptbRRL1wFjicA9+gzXo/wU+O/jfwX8dfAui+EvEHjpr/Ut&#10;Uh0/VvDPja4WaJ1ZwpCuxBBwW5KKQQCCckV2Pwc/Zu8CfHD4S+IPiD8PdT1j4P8Aj3wnLLFd251F&#10;p7NJUjEmVkOHVGGRksSpzkMMZ639mf4ffFH9tvUfAvxA+Ivi6zm8MeBtTKWqxWipe3ksZjY5dVAI&#10;YogLkk8HAySaLMba1P06AxXg/wASv2IPgr8VtYn1bX/A1q2qTsXlvLCeazeRj1ZhE6qxPckEmvdi&#10;wXGSB9TR5if3h+daGS02PGfhN+x98Ivglqqap4S8HW1pqyZ26hdTS3U6Z4O1pWbZ6fLivaaZ5yf3&#10;l/Ok3p/fX8xQBJRUe9P76/mKXzk/vL+dAD6Kj3p/fX8xRvT++v5igCSio96f31/MUb0/vr+YoAko&#10;qPen99fzFL5yf3l/OgB9FR70/vr+Yo3p/fX8xQBJRTPOT+8v50m9P76/mKAJKKj3p/fX8xRvT++v&#10;5igCSio96f31/MUb0/vr+YoAkoqPen99fzFG9P76/mKAJKKj3p/fX8xS+cn95fzoAfRUe9P76/mK&#10;N6f31/MUASUVHvT++v5ijen99fzFAElFR70/vr+Yo3p/fX8xQBJRUe9P76/mKPNT++v50ASUVHvT&#10;++v5ijen99fzFAElFR+an99fzo3p/fX8xQBJRUe9P76/mKN6f31/MUASUVHvT++v5ijen99fzFAE&#10;lFR70/vr+Yo3p/fX8xQBJRTPOT+8v50m9P76/mKAJKKj3p/fX8xRvT++v5igCSio96f31/MUb0/v&#10;r+YoAkoqPen99fzFG9P76/mKAJKKj3p/fX8xS+cn95fzoAfRUe9P76/mKN6f31/MUASUUzzk/vL+&#10;dJvT++v5igCSio96f31/MUb0/vr+YoAkoqPen99fzFG9P76/mKAJKKZ5yf3l/Ok3p/fX8xQBJRUe&#10;9P76/mKXzk/vL+dAD6Kj3p/fX8xRvT++v5igCSio96f31/MUb0/vr+YoAkoqPen99fzFG9P76/mK&#10;AJKKj3p/fX8xR5qf31/OgCSio96f31/MUb0/vr+YoAkoqPen99fzFG9P76/mKAJKKj3p/fX8xRvT&#10;++v5igCSio96f31/MUb0/vr+YoAkoqPen99fzFG9P76/mKAJKKZ5yf3l/Ok3p/fX8xQBJRUe9P76&#10;/mKN6f31/MUASUVHvT++v5ijen99fzFAElFR70/vr+Yo3p/fX8xQBJRUe9P76/mKXzk/vL+dAD6K&#10;j3p/fX8xRvT++v5igCSio96f31/MUb0/vr+YoAkoqPen99fzFG9P76/mKAJKgngjuInjlRZI3BVk&#10;cAqwPBBHcH0p+9P76/mKN6f31/MUAfOfi7/gnt8BfGesTapeeBo7S7mYvJ/Zt7cWsbEnOfLjcKPw&#10;Ar0L4S/s2/DX4GeY3gjwjZaJcSrskuwXmuHX0MsjM+PbOK9K81P76/nTgQRkHI9RSsF2cJ8cvEeu&#10;eD/g74y13w1FFLr2naVcXVoJyAgdELbjng7QCcHrjHevxt0T4oeMfinEt3Hrvxa8aeMpi0t1HoV+&#10;ba0gyTgKESQkAYydqDJwBwM/tJ8TvBFt8Svh74i8KXs8tra6zYTWMk8P34w6ldwHcjIOO+Md6/MH&#10;xH4J+Nnwi8X+Cf2Yn+JVhoXhbWpGltNW02AW7mF5HLK7gK5YtuOwNySoLEYxMi4nzB8Y9Y+JcscW&#10;l+NH8SR2sB3xWfie7+0zRk9wWRWGfYDNev8A7I//AAUG8V/s/S2nh7xE0/inwICFFpJJm4sV6boG&#10;IJKjg+WTg44Kkkntfi9+y/4I+HvxZ0b4O+AfCV58S/iTqNmL241LxFqr21pCpDMSEiaPJCoWJLkA&#10;EDDEnG5on/BIbxrrcgudc8X+H/DgfBNrplvPdCP2BdlJx7sfrSs76F3TWp+hfhXxt8Pf2ofhldnS&#10;ryz8UeGNWtjbXlqchkDLzHIhw0bD3AORkdM18SadbS/sb+N9c+CHxHmm1H4EeO45odG1iYnGntKM&#10;MrEZIILANyMHbIMAkVteFf8AgmN40+DAfX/hr8aLmw8XxYMe7Tfs9rOByY5AJJNwJx95WHXI54g+&#10;LHxD+MV34GvvBPx++As3jnRHGV8QeEJdzo4B2zoqBgrDJIzs7gjBIp69TP0OD8NQXPhvwP4z/ZG+&#10;JGpRaY13m88FeI7ggWl0TIJYU3jICuwyDngs6kggA9L+yN+3jafBTSB8JPjbBe+Hr7w9I1lbarJA&#10;0ojRTgQzIgLDacgOoIKkZwBk/JWp/Gh7TQW+HnivQtQ8c+CLBidIOsxGw1fSc9opgHwAOqMGQ9gO&#10;McJ4n8daj4tWCxvYbvxVbWyCGxutTtyt/BGBxH5sZJdR0AYsABwFyRSv2Ltc+3P2EP2kPh18F/H3&#10;xX8M+J/E1jbwatq76lYeJWc/Z72MF8KXxlSQwYA45Zh1GD+j3gfxzoPxH8M2fiHw1qcOsaLebvIv&#10;LfOyTaxU4yAeCCOnavwT8N/s2fE3x1JEfD3w48T3MUmMSSWjqh9w7Iq49819MfBn/gn3+0ta6hpO&#10;ox67H8Phpshlsjc6qZXt2YEMyRRF1XIJBBIJzyKabE4re52f7ff7QWjav+1F4C8I69Z3+l+HvAep&#10;xajqN7HAJJrpnEUuIlBGVKoqgkjliSOBXt8n/BULwdrJMfhHwB428V3J4SO008Ln6kFsfka5Xw5+&#10;yp+1Z4E1XU77S/jDoWr3WosrTz6zA12xKggFfOiYpwSCFIB4znArq/8AhTv7ZWqDy7j41+GtMjPU&#10;2ukQscegP2fI/Aii7FoVJvjz+1Z8Ysw+Bfg9afDqwk4GreJ7pZJIwf4gjhCT7CNsd81mn9jfQodS&#10;g8Y/tO/FpfGWoR/vE0+9vRY6fFzkqAWBYZ7IEB6EEVtn9iL4weL/APkdP2lvElxC3D2ukWzQKfow&#10;lAH/AHxW34V/4JjfBvSb0X3iGLW/G18TueXWtSfDn1Ij2E/QkinZiukVdd/4KDfA/wCF1ja+F/h/&#10;b3Xi65t18i00fwrp7LCCOAqsVVTk90DZ5PJrx+9/bO/aI+IPx78GeBtG8G2fw5OqzxXa6dqsYuJ5&#10;bMMS7TM4BVSquflVW6YPQn7z8B/CTwb8L7QW/hPwvpXh+LbtJsLRI2YehYDcfxJr4+/ax0Dx/wCA&#10;P2w/AXxS8DeBdR8dmLSJLS4srJWVdwMihWkCsFyJAQSOcEe4GmCsb37T3xv+IfxN+IN58BPg/pF7&#10;Za40af294muY2hhsrZ1BPlswHBBx5g5PIQE8jh/iB430T9hD4bWnwd+D1s3iP4uazH593dww+bOj&#10;FctcSJhgW2g7IycKBuOR97qrrX/2xvjGJbfTfCvh74P6fdAI+pXU6T3gXkYAy7AjJwdi47EHmvW/&#10;2Zv2PfD37Pct5r13fz+L/H+p7jf+JdQB81t2CyxgklVJ6nJY9zjgFrhokeOeCrTVP+Cin7Ftno+u&#10;eK7Wx8Uwasi6lfR2QJjeFyRuhVlG5o2BBBAJPQYIGZ+3RqF74lT4Sfs0+Hbw3+s6xLajVJol2eXb&#10;RBUV3UE7QcSSEZOBH3yDXSfEv9knx78IviPqHxM/Z01W306+1BjJqvg69wLO9JJJKFiFGSSQpK4O&#10;drAHFdD+yD+zV4p8PeK9e+MPxbkW6+JniInZaghl0uA9YxglQxAUYBIVVAySTR5BpufUPhTw7ZeE&#10;PDWlaFp0YhsNNtY7OBAMbUjUKB+QFa9FFUSFfnx+zSuk+Pf2+fjFrnjm4hfxfol29p4esb1gDHAr&#10;MnmRKeCRGEIxkgSEjqTX6D14J8dP2Lfhf+0Jqces+JNJntfECKI/7W0ucwTuo6B8ZVsdiQSBwDik&#10;xo4n/gpdLZTfsneJoJ722huhNazQQSSqrykToCEUnLYDEnGeATXr/wCztdQeKf2cfh7NMiTwXvhy&#10;y8yNhlWDQKGUj8wa/Lr41/siaToH7TWtfDfwn/auqyQeE7jVbOO9lE093di3dkjUgDJJAAA7iv0q&#10;/Y00LxB4a/Zk8BaN4o0u40XXNPs2tZ7K7XbJGEmcJke6BD+NJO7G9kePfswfCPx5+zT+0b428EWG&#10;i3WofB3WFOrafqgdVi0+U4xGdxyTgGMgZJ2o2AM4+zc7RzXy3+3n+0XrfwT8A6PpHge72fETxLfx&#10;2elwxxJNIiZ+eQI6spydqAEHJfjoa8A8c/tD/HEfBjxJ8KPiJ8KvFl743vbV7K38UeHYS0M+TlZG&#10;MK7RxwShwQeQOaNtAtfU8y/bV8X+GfjD+3L4G07weINWurOWx0nULm3AaO5uBcsSmRw21WCkjOcE&#10;dAK7v4afs36fN8ZfiX+zxr2mJ4o8Azytr2l61p11GLnw9KwKoWw2QxAWNkIOSgO3BOPEf2WLDR/2&#10;TvjdZeJfjn4T8SeHpbWH/iUzPprPbRSupUzOc5YhSQAoYgnOAQK6Hwp4D1/40ftg/FnxZ8CvFsVj&#10;qWnSN4h0q7jysF+ZnjaSFywAAZpHBDAg4IIHUIu3Q+xfhv8Ast/EqD4X/EP4SeP/ABfZ+J/AN5Zm&#10;z8OahJGxvoCRlGcZ4VGCnYWJyuAQDXl/we/aL+JH7IPg63+GPxJ+FHibXotDZ4NM13w/F9oiuLcs&#10;WRSQNpABwCGyBgEAgmumT9ov9qzxhZReE9I+CMXh/wAWxDyr3xFqVwPsKnp5sathfU4DyA9gcgVz&#10;nxG8YftNfsgWejfEDxx43034j+FLi9jtdZ0iG0ji+y784KOI1IHBAIwNxAKkHIPQj1Ot1L/gpZoo&#10;sbzT9T8FeKPh3qt7bSx6TqHiOx22puCh8sueoXcRk4IHU8Zr5A0nxJrPxK8XWHg39qD4peKvDOjw&#10;3aXKaZf6YXtbvGQrC4VsKpyQJNjKAchgDkfp58cvhtpH7T/7P2qaLbtFcwa1YJeaVeSDiOYqJIJA&#10;e3UA+xIPevknw1deKvHv7FHxH+GXjvwBdReMfAOjPDa3OqWwZJkUMYpIHIzvVEIDKSCFUgnJFGtx&#10;qx+gegyWU2iae2mSxXGmtbxm1lhcOjxbRsKsOCCuCCO1aY4r5u/4J563Zax+yR4EWzu3u2s4prWc&#10;SNkxSLM5KewAIwPTFfSIarIemgHqK+Yf+Ck//Jm/jn/fsf8A0shr6ePUV8w/8FJ/+TN/HP8Av2P/&#10;AKWQ0nsC3R+SX7OP/I833/YOf/0bFRR+zj/yPN9/2Dn/APRsVFZnQcT4y/5H7XP+wnP/AOjWr+jb&#10;Sv8AkFWn/XFP/QRX85PjL/kftc/7Cc//AKNav6NtK/5BVp/1xT/0EVUTOXQuUUUVZmfl7+2L/wAL&#10;R0H9vfQ9R8JaUt3q2pabDp/ha6uot8Fu7RlZJBkFd6M0rHcCACCQcAV7JZf8E8PEfia2Go+PPjt4&#10;11LxJINzyaZdGK3ib0UMSSAe42/QV9n3Gm2t9c209xbQzT2rmSCSSMM0bFSpZSRwSpIyOxIq9kUr&#10;Iq7PheH9gHx/4q8Q+HNN+Ivxju/Gnw+0C9F7a6XcWpFzMR0V3JJAIABJZsAkADOa+444UgjWONQq&#10;KAqqOAAOgFTUUWE3cK+dE/Yx8H3v7TuvfFzV7S21Y31pAtvpdzEHihu1AWS4IPBJVEABBwSx64x9&#10;F0UxDEjWNAqqFUDAAGKr39lb6jZT2d1Elxa3CNFLDIMq6sCCpHcEZGKt0UAfBNz8E/i/+xX421bX&#10;vgzpo8e/DTVZzc3ng6WUi4s2z/yx7nAJAZckgAMpwDVnxR+1v8cvivod14U8AfAbxH4Z8QX8ZtX1&#10;jXVaKCyDZUyIXRVJGcgk4HXB6V91596PxpWHfyPEf2Rv2eI/2a/hBZ+GpbpNR1y5ma+1W9TOJZ3x&#10;kKTyVVQFBPXBPGcV7hRRTEFFFFABRRRQAUUUUAFFFFABRRRQAUUUUAFFFFABVOfSrK6ffPZ28r/3&#10;niVj+ZFXKKAIookhQJGixqOiqAAPwqWiigAqvdWsd3bzW86CWGZDG6N0ZSCCD7YOKsUUAfHet/8A&#10;BL34R6lrFzcWF94k0LS7qTzLjRdP1HFrJznBDqzY9AScdq+m/h78O/D/AMKvB+n+GPC+nR6XothH&#10;shgjJJ92YnJZieSTyTXUA5paVrBc8Q/aI/Zb0r9oubQ5NT8U+I/Dp0lZljGg3awCbzCpJfKnJGwY&#10;xjqa8f8A+HYPhT/op/xD/wDBpH/8br7PpCcUWHdnxj/w7C8Kf9FP+If/AINI/wD43R/w7C8Kf9FP&#10;+If/AINI/wD43X2fRRZBdnxh/wAOwvCn/RT/AIh/+DSP/wCN0f8ADsLwp/0U/wCIf/g0j/8AjdfZ&#10;9FFkF2fGH/DsLwp/0U/4h/8Ag0j/APjdH/DsLwp/0U/4h/8Ag0j/APjdfZ9FFkF2fGH/AA7C8Kf9&#10;FP8AiH/4NI//AI3R/wAOwvCn/RT/AIh/+DSP/wCN19n0UWQXZ8Yf8OwvCn/RT/iH/wCDSP8A+N0f&#10;8OwvCn/RT/iH/wCDSP8A+N19n0UWQXZ8Yf8ADsLwp/0U/wCIf/g0j/8AjdH/AA7C8Kf9FP8AiH/4&#10;NI//AI3X2fRRZBdnxh/w7C8Kf9FP+If/AINI/wD43R/w7C8Kf9FP+If/AINI/wD43X2fRRZBdnxh&#10;/wAOwvCn/RT/AIh/+DSP/wCN0f8ADsLwp/0U/wCIf/g0j/8AjdfZ9FFkF2fGH/DsLwp/0U/4h/8A&#10;g0j/APjdH/DsLwp/0U/4h/8Ag0j/APjdfZ9FFkF2fGH/AA7C8Kf9FP8AiH/4NI//AI3R/wAOwvCn&#10;/RT/AIh/+DSP/wCN19n0UWQXZ8Yf8OwvCn/RT/iH/wCDSP8A+N0f8OwvCn/RT/iH/wCDSP8A+N19&#10;n0UWQXZ8Yf8ADsLwp/0U/wCIf/g0j/8AjdH/AA7C8Kf9FP8AiH/4NI//AI3X2fRRZBdnxh/w7C8K&#10;f9FP+If/AINI/wD43R/w7C8Kf9FP+If/AINI/wD43X2fRRZBdnxh/wAOwvCn/RT/AIh/+DSP/wCN&#10;0f8ADsLwp/0U/wCIf/g0j/8AjdfZ9FFkF2fGH/DsLwp/0U/4h/8Ag0j/APjdH/DsLwp/0U/4h/8A&#10;g0j/APjdfZ9FFkF2fGH/AA7C8Kf9FP8AiH/4NI//AI3R/wAOwvCn/RT/AIh/+DSP/wCN19n0UWQX&#10;Z8Yf8OwvCn/RT/iH/wCDSP8A+N0f8OwvCn/RT/iH/wCDSP8A+N19n0UWQXZ8Yf8ADsLwp/0U/wCI&#10;f/g0j/8AjdH/AA7C8Kf9FP8AiH/4NI//AI3X2fRRZBdnxh/w7C8Kf9FP+If/AINI/wD43R/w7C8K&#10;f9FP+If/AINI/wD43X2fRRZBdnxh/wAOwvCn/RT/AIh/+DSP/wCN0f8ADsLwp/0U/wCIf/g0j/8A&#10;jdfZ9FFkF2fGH/DsLwp/0U/4h/8Ag0j/APjdH/DsLwp/0U/4h/8Ag0j/APjdfZ9FFkF2fGH/AA7C&#10;8Kf9FP8AiH/4NI//AI3R/wAOwvCn/RT/AIh/+DSP/wCN19n0UWQXZ8Yf8OwvCn/RT/iH/wCDSP8A&#10;+N0f8OwvCn/RT/iH/wCDSP8A+N19n0UWQXZ8Yf8ADsLwp/0U/wCIf/g0j/8AjdH/AA7C8Kf9FP8A&#10;iH/4NI//AI3X2fRRZBdnxh/w7C8Kf9FP+If/AINI/wD43R/w7C8Kf9FP+If/AINI/wD43X2fRRZB&#10;dnxh/wAOwvCn/RT/AIh/+DSP/wCN0f8ADsLwp/0U/wCIf/g0j/8AjdfZ9FFkF2fGH/DsLwp/0U/4&#10;h/8Ag0j/APjdH/DsLwp/0U/4h/8Ag0j/APjdfZ9FFkF2fGH/AA7C8Kf9FP8AiH/4NI//AI3R/wAO&#10;wvCn/RT/AIh/+DSP/wCN19n0UWQXZ8Yf8OwvCn/RT/iH/wCDSP8A+N0f8OwvCn/RT/iH/wCDSP8A&#10;+N19n0UWQXZ8Yf8ADsLwp/0U/wCIf/g0j/8AjdH/AA7C8Kf9FP8AiH/4NI//AI3X2fRRZBdnxh/w&#10;7C8Kf9FP+If/AINI/wD43R/w7C8Kf9FP+If/AINI/wD43X2fRRZBdnxh/wAOwvCn/RT/AIh/+DSP&#10;/wCN0f8ADsLwp/0U/wCIf/g0j/8AjdfZ9FFkF2fGH/DsLwp/0U/4h/8Ag0j/APjdH/DsLwp/0U/4&#10;h/8Ag0j/APjdfZ9FFkF2fGH/AA7C8Kf9FP8AiH/4NI//AI3R/wAOwvCn/RT/AIh/+DSP/wCN19n0&#10;UWQXZ8Yf8OwvCn/RT/iH/wCDSP8A+N0f8OwvCn/RT/iH/wCDSP8A+N19n0UWQXZ8Yf8ADsLwp/0U&#10;/wCIf/g0j/8AjdH/AA7C8Kf9FP8AiH/4NI//AI3X2fRRZBdnxh/w7C8Kf9FP+If/AINI/wD43R/w&#10;7C8Kf9FP+If/AINI/wD43X2fRRZBdnxh/wAOwvCn/RT/AIh/+DSP/wCN0f8ADsLwp/0U/wCIf/g0&#10;j/8AjdfZ9FFkF2fGH/DsLwp/0U/4h/8Ag0j/APjdH/DsLwp/0U/4h/8Ag0j/APjdfZ9FFkF2fGH/&#10;AA7C8Kf9FP8AiH/4NI//AI3R/wAOwvCn/RT/AIh/+DSP/wCN19n0UWQXZ8Yf8OwvCn/RT/iH/wCD&#10;SP8A+N0f8OwvCn/RT/iH/wCDSP8A+N19n0UWQXZ8Yf8ADsLwp/0U/wCIf/g0j/8AjdH/AA7C8Kf9&#10;FP8AiH/4NI//AI3X2fRRZBdnxh/w7C8Kf9FP+If/AINI/wD43R/w7C8Kf9FP+If/AINI/wD43X2f&#10;RRZBdnxh/wAOwvCn/RT/AIh/+DSP/wCN0f8ADsLwp/0U/wCIf/g0j/8AjdfZ9FFkF2fGH/DsLwp/&#10;0U/4h/8Ag0j/APjdH/DsLwp/0U/4h/8Ag0j/APjdfZ9FFkF2fGH/AA7C8Kf9FP8AiH/4NI//AI3R&#10;/wAOwvCn/RT/AIh/+DSP/wCN19n0UWQXZ8Yf8OwvCn/RT/iH/wCDSP8A+N0f8OwvCn/RT/iH/wCD&#10;SP8A+N19n0UWQXZ8Yf8ADsLwp/0U/wCIf/g0j/8AjdH/AA7C8Kf9FP8AiH/4NI//AI3X2fRRZBdn&#10;xh/w7C8Kf9FP+If/AINI/wD43R/w7C8Kf9FP+If/AINI/wD43X2fRRZBdnxh/wAOwvCn/RTfiH/4&#10;NY//AI3X0j8FfhNZ/BLwBZ+FLHVtT1u2tpJJBeavMJbhi7FiCwAyBnA4rvqShKwNti15H8f/ANmb&#10;wP8AtIaLaWPi2wmNzZOXstSspPKubYnqFbByDgHBBGQDwea9copiPmr4L/sFfDf4M+M4PFsM2s+J&#10;vE1qT9l1HXL0ytBlSuVChQTgkZIOM8Yr6UAxS0maSVgbuLRRRTArz2UF4uJ4I5wOglQMP1FJBZW9&#10;kMW9vFCPSNAo/QVZooAKKKKACiiigAooooAKKKKACiiigAooooAKKKKACiiigD5J/bA/Z48aa347&#10;8J/GT4TmFvH/AIXBSXTpmCrqNvknYCSBuwzqQSNytgEEDPMH9uT4wXVn/ZVn+zX4pHi0r5ZM6yrY&#10;rJjG7zDEMrnnGR6Z719uZFLU2GmfHX7PP7LHjLWPik/xp+Od7BqXjll26XocBDW2kr/CRgldwGQA&#10;MgEkkljkfYtFFOwjM1zQdO8T6XPpur2FtqenXClZbW7iWSNx6FSCDXif7Nv7Jnh/9m7xZ8QdT0Nw&#10;1r4kvY5bO3wf9CtlBYQAnqA7vg/3QgOSMn3+imAmK4r4wfC/SfjP8ONd8Ga2HGn6rAYmljALxNkF&#10;JFzxlWAP4V21FAHwjoH7AXxQu9L07wv4p+Per/8ACD6QhhsNP0GI20vljO0MxOBgH+LfjoMCqnj7&#10;9kr4r/s9+HL/AMU/Cb4ra/4mhsIWmvPC3iZvtMd7CAfMUfwsSueNoJ7MDivvmmMoZSrAFT1BFTZF&#10;XZ8H/wDBJrT/ABAnw08dajf2EmneHtS1lbjS4WBCbtrCbZnkqP3Sg+qnuDX3kBVTT9PttKs4bOzt&#10;orS1hUJFDAgRI1HQAAAAewq5TSsJ6u4h6ivmH/gpP/yZv45/37H/ANLIa+nj1FfMP/BSf/kzfxz/&#10;AL9j/wClkND2Et0fkl+zj/yPN9/2Dn/9GxUUfs4/8jzff9g5/wD0bFRWZ0HD+OWKeOPEBBwRqNwQ&#10;ffzWr2mL/goD8foY0jT4iXaogCqv2O24AGAP9VXq3ib/AJGTVv8Ar7m/9DNZlBO55/8A8PB/2gf+&#10;iiXf/gJbf/GqP+Hg/wC0D/0US7/8BLb/AONV6FRQOyPPf+Hg/wC0D/0US7/8BLb/AONUf8PB/wBo&#10;H/ool3/4CW3/AMar0KigLI89/wCHg/7QP/RRLv8A8BLb/wCNUf8ADwf9oH/ool3/AOAlt/8AGq9C&#10;ooCyPPf+Hg/7QP8A0US7/wDAS2/+NUf8PB/2gf8Aool3/wCAlt/8ar0KigLI89/4eD/tA/8ARRLv&#10;/wABLb/41R/w8H/aB/6KJd/+Alt/8ar0KigLI89/4eD/ALQP/RRLv/wEtv8A41R/w8H/AGgf+iiX&#10;f/gJbf8AxqvQqKAsjz3/AIeD/tA/9FEu/wDwEtv/AI1R/wAPB/2gf+iiXf8A4CW3/wAar0KigLI8&#10;9/4eD/tA/wDRRLv/AMBLb/41R/w8H/aB/wCiiXf/AICW3/xqvQqKAsjz3/h4P+0D/wBFEu//AAEt&#10;v/jVH/Dwf9oH/ool3/4CW3/xqvQqKAsjz3/h4P8AtA/9FEu//AS2/wDjVH/Dwf8AaB/6KJd/+Alt&#10;/wDGq9CooCyPPf8Ah4P+0D/0US7/APAS2/8AjVH/AA8H/aB/6KJd/wDgJbf/ABqvQqKAsjz3/h4P&#10;+0D/ANFEu/8AwEtv/jVH/Dwf9oH/AKKJd/8AgJbf/Gq9CooCyPPf+Hg/7QP/AEUS7/8AAS2/+NUf&#10;8PB/2gf+iiXf/gJbf/Gq9CooCyPPf+Hg/wC0D/0US7/8BLb/AONUf8PB/wBoH/ool3/4CW3/AMar&#10;0KigLI89/wCHg/7QP/RRLv8A8BLb/wCNUf8ADwf9oH/ool3/AOAlt/8AGq9CooCyPPf+Hg/7QP8A&#10;0US7/wDAS2/+NUf8PB/2gf8Aool3/wCAlt/8ar0KigLI89/4eD/tA/8ARRLv/wABLb/41R/w8H/a&#10;B/6KJd/+Alt/8ar0KigLI89/4eD/ALQP/RRLv/wEtv8A41R/w8H/AGgf+iiXf/gJbf8AxqvQqKAs&#10;jz3/AIeD/tA/9FEu/wDwEtv/AI1R/wAPB/2gf+iiXf8A4CW3/wAar0KigLI89/4eD/tA/wDRRLv/&#10;AMBLb/41R/w8H/aB/wCiiXf/AICW3/xqvQqKAsjz3/h4P+0D/wBFEu//AAEtv/jVH/Dwf9oH/ool&#10;3/4CW3/xqvQqKAsjz3/h4P8AtA/9FEu//AS2/wDjVH/Dwf8AaB/6KJd/+Alt/wDGq9CooCyPPf8A&#10;h4P+0D/0US7/APAS2/8AjVH/AA8H/aB/6KJd/wDgJbf/ABqvQqKAsjz3/h4P+0D/ANFEu/8AwEtv&#10;/jVH/Dwf9oH/AKKJd/8AgJbf/Gq9CooCyPPf+Hg/7QP/AEUS7/8AAS2/+NUf8PB/2gf+iiXf/gJb&#10;f/Gq9CooCyPPf+Hg/wC0D/0US7/8BLb/AONUf8PB/wBoH/ool3/4CW3/AMar0KigLI89/wCHg/7Q&#10;P/RRLv8A8BLb/wCNUf8ADwf9oH/ool3/AOAlt/8AGq9CooCyPPf+Hg/7QP8A0US7/wDAS2/+NUf8&#10;PB/2gf8Aool3/wCAlt/8ar0KigLI89/4eD/tA/8ARRLv/wABLb/41R/w8H/aB/6KJd/+Alt/8ar0&#10;KigLI89/4eD/ALQP/RRLv/wEtv8A41R/w8H/AGgf+iiXf/gJbf8AxqvQqKAsjz3/AIeD/tA/9FEu&#10;/wDwEtv/AI1R/wAPB/2gf+iiXf8A4CW3/wAar0KigLI89/4eD/tA/wDRRLv/AMBLb/41R/w8H/aB&#10;/wCiiXf/AICW3/xqvQqKAsjz3/h4P+0D/wBFEu//AAEtv/jVH/Dwf9oH/ool3/4CW3/xqvQqKAsj&#10;z3/h4P8AtA/9FEu//AS2/wDjVH/Dwf8AaB/6KJd/+Alt/wDGq9CooCyPPf8Ah4P+0D/0US7/APAS&#10;2/8AjVH/AA8H/aB/6KJd/wDgJbf/ABqvQqKAsjz3/h4P+0D/ANFEu/8AwEtv/jVH/Dwf9oH/AKKJ&#10;d/8AgJbf/Gq9CooCyPPf+Hg/7QP/AEUS7/8AAS2/+NUf8PB/2gf+iiXf/gJbf/Gq9CooCyPPf+Hg&#10;/wC0D/0US7/8BLb/AONUf8PB/wBoH/ool3/4CW3/AMar0KigLI89/wCHg/7QP/RRLv8A8BLb/wCN&#10;Uf8ADwf9oH/ool3/AOAlt/8AGq9CooCyPPf+Hg/7QP8A0US7/wDAS2/+NUf8PB/2gf8Aool3/wCA&#10;lt/8ar0KigLI89/4eD/tA/8ARRLv/wABLb/41R/w8H/aB/6KJd/+Alt/8ar0KigLI89/4eD/ALQP&#10;/RRLv/wEtv8A41R/w8H/AGgf+iiXf/gJbf8AxqvQqKAsjz3/AIeD/tA/9FEu/wDwEtv/AI1R/wAP&#10;B/2gf+iiXf8A4CW3/wAar0KigLI89/4eD/tA/wDRRLv/AMBLb/41R/w8H/aB/wCiiXf/AICW3/xq&#10;vQqKAsjz3/h4P+0D/wBFEu//AAEtv/jVH/Dwf9oH/ool3/4CW3/xqvQqKAsjz3/h4P8AtA/9FEu/&#10;/AS2/wDjVH/Dwf8AaB/6KJd/+Alt/wDGq9CooCyPPf8Ah4P+0D/0US7/APAS2/8AjVH/AA8H/aB/&#10;6KJd/wDgJbf/ABqvQqKAsjz3/h4P+0D/ANFEu/8AwEtv/jVH/Dwf9oH/AKKJd/8AgJbf/Gq9CooC&#10;yPPf+Hg/7QP/AEUS7/8AAS2/+NUf8PB/2gf+iiXf/gJbf/Gq9CooCyPPf+Hg/wC0D/0US7/8BLb/&#10;AONUf8PB/wBoH/ool3/4CW3/AMar0KigLI89/wCHg/7QP/RRLv8A8BLb/wCNUf8ADwf9oH/ool3/&#10;AOAlt/8AGq9CooCyPPf+Hg/7QP8A0US7/wDAS2/+NUf8PB/2gf8Aool3/wCAlt/8ar0KigLI89/4&#10;eD/tA/8ARRLv/wABLb/41R/w8H/aB/6KJd/+Alt/8ar0KigLI89/4eD/ALQP/RRLv/wEtv8A41R/&#10;w8H/AGgf+iiXf/gJbf8AxqvQqKAsjz3/AIeD/tA/9FEu/wDwEtv/AI1R/wAPB/2gf+iiXf8A4CW3&#10;/wAar0KigLI89/4eD/tA/wDRRLv/AMBLb/41R/w8H/aB/wCiiXf/AICW3/xqvQqKAsjz3/h4P+0D&#10;/wBFEu//AAEtv/jVH/Dwf9oH/ool3/4CW3/xqvQqKAsjz3/h4P8AtA/9FEu//AS2/wDjVH/Dwf8A&#10;aB/6KJd/+Alt/wDGq9CooCyPPf8Ah4P+0D/0US7/APAS2/8AjVH/AA8H/aB/6KJd/wDgJbf/ABqv&#10;QqKAsjz3/h4P+0D/ANFEu/8AwEtv/jVH/Dwf9oH/AKKJd/8AgJbf/Gq9CooCyPPf+Hg/7QP/AEUS&#10;7/8AAS2/+NUf8PB/2gf+iiXf/gJbf/Gq9CooCyPPf+Hg/wC0D/0US7/8BLb/AONUf8PB/wBoH/oo&#10;l3/4CW3/AMar0KigLI89/wCHg/7QP/RRLv8A8BLb/wCNUf8ADwf9oH/ool3/AOAlt/8AGq9CooCy&#10;PPf+Hg/7QP8A0US7/wDAS2/+NUf8PB/2gf8Aool3/wCAlt/8ar0KigLI89/4eD/tA/8ARRLv/wAB&#10;Lb/41R/w8H/aB/6KJd/+Alt/8ar0KigLI89/4eD/ALQP/RRLv/wEtv8A41R/w8H/AGgf+iiXf/gJ&#10;bf8AxqvQqKAsjz3/AIeD/tA/9FEu/wDwEtv/AI1R/wAPB/2gf+iiXf8A4CW3/wAar0KigLI89/4e&#10;D/tA/wDRRLv/AMBLb/41R/w8H/aB/wCiiXf/AICW3/xqvQqKAsjz3/h4P+0D/wBFEu//AAEtv/jV&#10;H/Dwf9oH/ool3/4CW3/xqvQqKAsjz3/h4P8AtA/9FEu//AS2/wDjVH/Dwf8AaB/6KJd/+Alt/wDG&#10;q9CooCyPPf8Ah4P+0D/0US7/APAS2/8AjVH/AA8H/aB/6KJd/wDgJbf/ABqvQqKAsjz3/h4P+0D/&#10;ANFEu/8AwEtv/jVH/Dwf9oH/AKKJd/8AgJbf/Gq9CooCyPPf+Hg/7QP/AEUS7/8AAS2/+NUf8PB/&#10;2gf+iiXf/gJbf/Gq9CooCyPPf+Hg/wC0D/0US7/8BLb/AONUf8PB/wBoH/ool3/4CW3/AMar0Kig&#10;LI89/wCHg/7QP/RRLv8A8BLb/wCNUf8ADwf9oH/ool3/AOAlt/8AGq9CooCyPPf+Hg/7QP8A0US7&#10;/wDAS2/+NUf8PB/2gf8Aool3/wCAlt/8ar0KigLI89/4eD/tA/8ARRLv/wABLb/41R/w8H/aB/6K&#10;Jd/+Alt/8ar0KigLI89/4eD/ALQP/RRLv/wEtv8A41R/w8H/AGgf+iiXf/gJbf8AxqvQqKAsjz3/&#10;AIeD/tA/9FEu/wDwEtv/AI1R/wAPB/2gf+iiXf8A4CW3/wAar0KigLI89/4eD/tA/wDRRLv/AMBL&#10;b/41R/w8H/aB/wCiiXf/AICW3/xqvQqKAsjz3/h4P+0D/wBFEu//AAEtv/jVH/Dwf9oH/ool3/4C&#10;W3/xqvQqKAsjz3/h4P8AtA/9FEu//AS2/wDjVH/Dwf8AaB/6KJd/+Alt/wDGq9CooCyPPf8Ah4P+&#10;0D/0US7/APAS2/8AjVH/AA8H/aB/6KJd/wDgJbf/ABqvQqKAsjz3/h4P+0D/ANFEu/8AwEtv/jVH&#10;/Dwf9oH/AKKJd/8AgJbf/Gq9CooCyPPf+Hg/7QP/AEUS7/8AAS2/+NUf8PB/2gf+iiXf/gJbf/Gq&#10;9CooCyPPf+Hg/wC0D/0US7/8BLb/AONUf8PB/wBoH/ool3/4CW3/AMar0KigLI89/wCHg/7QP/RR&#10;Lv8A8BLb/wCNUn/Dwb9oH/oot3/4CW3/AMar0Oii4WR57/w8I/aB6f8ACxbs/wDbpbf/ABquc+If&#10;7YXxg+KvhK98M+KvGdxq+h3hQz2klvAiuUcOuSqAjDKDwR0r2Og9aLgkjwv9nD/keb7/ALBz/wDo&#10;2Kivqz4Q/wDIyXP/AF6N/wChpRSsFz//2VBLAwQKAAAAAAAAACEAsDlApLd1AAC3dQAAFQAAAGRy&#10;cy9tZWRpYS9pbWFnZTIuanBlZ//Y/+AAEEpGSUYAAQEBAGAAYAAA/9sAQwADAgIDAgIDAwMDBAMD&#10;BAUIBQUEBAUKBwcGCAwKDAwLCgsLDQ4SEA0OEQ4LCxAWEBETFBUVFQwPFxgWFBgSFBUU/9sAQwED&#10;BAQFBAUJBQUJFA0LDRQUFBQUFBQUFBQUFBQUFBQUFBQUFBQUFBQUFBQUFBQUFBQUFBQUFBQUFBQU&#10;FBQUFBQU/8AAEQgB9wGdAwEiAAIRAQMRAf/EAB8AAAEFAQEBAQEBAAAAAAAAAAABAgMEBQYHCAkK&#10;C//EALUQAAIBAwMCBAMFBQQEAAABfQECAwAEEQUSITFBBhNRYQcicRQygZGhCCNCscEVUtHwJDNi&#10;coIJChYXGBkaJSYnKCkqNDU2Nzg5OkNERUZHSElKU1RVVldYWVpjZGVmZ2hpanN0dXZ3eHl6g4SF&#10;hoeIiYqSk5SVlpeYmZqio6Slpqeoqaqys7S1tre4ubrCw8TFxsfIycrS09TV1tfY2drh4uPk5ebn&#10;6Onq8fLz9PX29/j5+v/EAB8BAAMBAQEBAQEBAQEAAAAAAAABAgMEBQYHCAkKC//EALURAAIBAgQE&#10;AwQHBQQEAAECdwABAgMRBAUhMQYSQVEHYXETIjKBCBRCkaGxwQkjM1LwFWJy0QoWJDThJfEXGBka&#10;JicoKSo1Njc4OTpDREVGR0hJSlNUVVZXWFlaY2RlZmdoaWpzdHV2d3h5eoKDhIWGh4iJipKTlJWW&#10;l5iZmqKjpKWmp6ipqrKztLW2t7i5usLDxMXGx8jJytLT1NXW19jZ2uLj5OXm5+jp6vLz9PX29/j5&#10;+v/aAAwDAQACEQMRAD8A/VOiiigAooooAKKKKACiiigAooooAKKKKACiiigAooooAKKKKACiiigA&#10;ooooAKKKKACiiigAooooAiUkgYpx4qre3sGm2slxdTJbQRDc8srBVUepJ4FfPHxM/bn8CeCGe10c&#10;yeKr9cgrZPshU+8hGD+ANc9bEUqC5qskj08vyvG5rU9lgqTm/JaL1ey+bPpAtjHpVTUdVs9HtmuL&#10;67htIF+9LO4RR9SSBX5uePf26PiL4uMkOmS2/hmybolooklx7yMP5AV4TrvijWfFNy1xrGqXmqTE&#10;5LXc7Sflk4H4V4FbPqEdKUXL8D9Ty/wwzCulLG1o0/Je8/0X4s/VHX/2ovhf4d3rdeMbCWVDgx2x&#10;aY/+OgiuB1X9vb4Z2TlYJNQvQP4obYgH88V+bNFeXPPcR9mKR9vQ8MMppx/f1Zyfql+S/U/RB/8A&#10;gof4BDYXSdYI9fLUf1q3Z/8ABQT4c3BAkttWtvd7cEfoa/OSislnmL7r7jsfhtkTVlzr/t7/AIB+&#10;peg/tifCrWWVR4njs2Pa8heMfnjFeneG/H3h3xjFv0PXLDVFIz/otwrkfUA5FfjNUlvcS2kyzQSv&#10;BMpyskTFWH0I5rpp5/VX8SCfpp/meLivC3BTX+y4mUX5pSX4cp+2RANPx+dfk/4F/am+JfgFkWz8&#10;RTX1sv8Ay76kPtCY9Mt8w/OvpP4d/wDBRDTL14bXxh4fk01yAGvrGXzYyfUoVDD8zXs0M4wlXST5&#10;X5/5n57mXh7nWATnSSrRX8r1/wDAXZ/dc+y1BA5596d/nFcr4I+Inhr4iaaL7w7rFtqsGAWMDfNH&#10;nsy9QfYiuoz1GPwr3E1Nc0XdH5rUpzozdOpFxkt01Zr5ElFFFUQFFFFABRRRQAUUUUAFFFFABRRR&#10;QAUUUUAFFFFABRRRQAUUUUAFFFFABRRRQAUUUUAFFFFABRRRQAUUUUAFFFFAESDoTye5p3vikxk5&#10;71xnxM+Knhz4TaC+reIdRjs4sERRZzJO391F6k/oO9TKcYRcpOyRrRo1MRUjRoxcpPRJatnXtMsS&#10;FnwgA5JPAr5s+Nf7bvhf4dSz6Z4eRPFGsoSrCGXbbwt/tOFO4j0X86+Wfjv+154p+LzzadYM/h7w&#10;2SVFnDJ+9mHrK4x1/ujj614LXyGNzu14YX7/APJH71w94bq0cRnLv/cT/wDSmvyX3nffE/46+Mvi&#10;5eNL4g1aR7UnK2EGY7dPTCDr9TmuBoor5SdSdWXNN3Z+6YXCUMFSVHDQUIrZJWQUUUVmdQUUUUAF&#10;FFFABRRRQAUUUUAbPhHxjrXgTWodW0HUZtOv4uksTY3D+6w6MPY1+hP7NX7X2m/FnytB8RJFpPik&#10;KAnzYhvSByU4+Vu+z8q/N2n29xLaTxzQSvDNEweOWNtrIw5BB7GvSwWPq4OV4u8eqPjuIuF8FxDR&#10;aqrlqL4ZrdevdeT+VmftmOOn4U49OOa+af2RP2lB8WNHTw5rkgTxRp8QyzNzexj/AJaAY+8ONw98&#10;19K8E/Sv0ehXhiaaq03oz+Rcyy3E5Tip4PFRtKP3NdGvJklFFFbnmhRRRQAUUUUAFFFFABRRRQAU&#10;UUUAFFFFABRRRQAUUUUAFFFFABRRRQAUUUUAFFFFABRRRQBGowAMY9qcDg9aTOeR0rI8S+J9N8I6&#10;Pcapq15FYafApeWeZtqqB7/070NrdjjGU5KMVdvZI02lCIGZwFxkk8DFZ2i67ba/E89kxmsw21Lg&#10;fclx1KHuPccGvJPC2rat+0JMNSnguNE+HkUh+z20g23Gs46PJ3SDjherdziuJ/ac/a0svhTA/hXw&#10;eYbrxII/LklTBi05cYAxjBfHRe3GfSuCpi6dOm6s3aPTu/T+vwPosJkeKxmKWX4ePNWe66QX959+&#10;/bbWWi7P9oT9qTQvglYNZQFNW8TyrmHT1fHlA9HlP8K+3U1+b/xA+Iuv/E/xFNrXiG+e9vHyEXpH&#10;EuchEXooFYep6ld6zfz31/cS3l5O5klnlYs7sepJNVq+Ex2YVcbLXSPRf5n9RcNcJ4Ph2lzRXNXe&#10;83+S7L8X1CivQ/hZ8BPGnxeu1XQdJf7F/wAtNQusx26/8CP3j7Lmvsn4W/sDeFPC5jvfFd1J4ovl&#10;AP2bBhtlP0By34kfSow2XYjFawjZd3sa5zxdlWSXhXqc1T+WOr+fRfNo+DfC/gjxB41vVtdB0a+1&#10;a4bjbaQswX3Zuij3JFfQPgn9gLx/4gWObXLmy8OQtyY2YTyj8FOM/jX6E6F4c03wxpyWOlWNvp1o&#10;gwsFtGEQfgK0gCQCRzX01DIqMNa0nJ/cv8z8YzLxNzHENxwNONNd370v8vwfqfJXhv8A4J1eErAq&#10;+teI9T1Zh1SFFt0z+bH9a9H0r9jL4S6XEq/8Iyt2w/juriRz/wChYr3BVCjpRXrwwGFp/DTX5/mf&#10;CYjijO8U71MXP5PlX3Rsjypf2WfhSqbR4K07HuHz/OsvVP2OPhLqkbD/AIRWK2J/it55EI/8er2l&#10;RnvS4/GtXhaD0dNfcjhhneaU3zQxVRP/ABy/zPkjxN/wTt8IaiWfRNf1PSHPRJVW4T9Sp/WvCviF&#10;+wr8Q/CCy3GkpB4otE5/0MhJ8f8AXNjz+Br9Kdp7nJp235eetcFbKcJVWkeV+X9WPp8Bx5nuBaTr&#10;e0j2mk/xVpfifijqWl3ui3slpqNnPYXcZw8FzE0cin3VgCKq1+v3xK+DXhL4saebXxJpMV2+NqXK&#10;5SaL3VxyK+Evjr+xZ4j+GST6r4deXxLoCEs6pGBcwD3UH5wPUflXzGMyithk50/ej+P3H7XkHH+X&#10;ZtJUMT+5qvo37rflL9HbyufN1FBBBIIwR2NFeAfqIUUUUAbPg3xdqfgLxNp+vaTMYL+ykEkZB4b1&#10;U+xGQfrX64fC74hWfxR8BaR4ksQqx3sId4g2TFJ/Eh9wcivx2r7A/wCCfPxTfTPE2o+BruXNtqCm&#10;8syx+7KoO9B/vL83/ATX0eSYt0a3sZP3ZfmfkfiLkccfl/8AaFJfvKOr84dV8t/v7n33RRRX3p/L&#10;wUUUUAFFFFABRRRQAUUUUAFFFFABRRRQAUUUUAFFFFABRRRQAUUUUAFFFFABRRRQAwDH1pG64PHt&#10;Ru44rhPi38XtC+DXheXWdbnC9Vt7VT+8uZOyIP5noKic404uc3ZI2w+Hq4mrGhQi5Tk7JLdsv/EX&#10;4k6H8KvDFxrev3i2drEMImcvK/ZEHdjXzZ4D0TxH+1/4mi8WeMopNL+HenzE6ZoaEr9scfxy9NwG&#10;OT0PQd64D4c+FPFP7avxFfxP4wd7XwXpj7I7aE7UY5yIk9TgDe/4fT1j9qf9o6y+CugQ+DPB4hh1&#10;94RHiJfk0+HscdNxHQduprwZYlVovEVtKK2XWT/y7L7z9PoZRPLK0cqwFp4+fxSXw0Y9Un/NbeXT&#10;Zasz/wBq79qqL4cW7+DfBckP9t+X5dxdRYKWCYGEUdPMx/3yMV8BXFxLd3Es08jzTysXeSQ5ZmJy&#10;ST3NJcXEl1PJPPK8s0rF5JZG3M7E5JJPUmvdP2f/ANkzxD8ZpE1K+EmieGAwzeOuJZ/URqev+8eP&#10;rXy1ariM0r2ir9l2X9dT9sy/A5XwTlrnWml/NN7yfl19Ev8ANnkng/wTrvj7WotK8P6ZPqd/If8A&#10;VwjIUf3mboo9zX3B8Ev2D9G8Pi11Tx1KNa1IfN/ZsZxaxH3I5c/kPavoj4ZfCbw18JdBTS/DmnLa&#10;RYBlmJ3Szt/edupNdmOT1r6fBZPSoWnV96X4L/M/F+IvEHG5m5UMvvSpd/tv5/ZXktfMr6fp1tpd&#10;pFbWlvHa28S7Y4YUCog9ABwKt54oNHWvoz8mbbd2LRRRQAUUUUAFFFFABRRRQAUhAPWlooA+Rv2n&#10;P2NrPxjFeeJ/BMC2fiAfPPp6ALFd+pH91/0NfAV3aT2F3Na3MUlvcwuUlikUq6MDgqQehBr9sSAw&#10;weg7V8mftifsvxeM9OuvGnhez8vxDbr5l7axdLxAPvAf89B+o96+VzTK1NOvQWvVd/TzP23grjap&#10;hpwyzM53pvSMn9nsm+3Z9PTb8/KKUgqSCCCOCD2pK+JP6QCuh+H3i6fwJ430TX7dtr2F1HK3uoPz&#10;D8RmuepCMgg9DVRk4SUlujKtRhiKcqNRXjJNP0e5+1ukalBrGmWt/bMGt7mJZY29VYAg/kau5ziv&#10;HP2SfFf/AAlnwE8LTM++a0t/sUpPXMZKDP4AV7CxwRX6vRmq0I1F1SZ/CmOwssDiquFnvCTj9zsS&#10;UUUVucQUUUUAFFFFABRRRQAUUUUAFFFFABRRRQAUUUUAFFFFABRRRQAUUUUAMA4ppIBxnFBOAcVy&#10;XxM+JmjfCjwvda9rlyILWEYSMffmfsiDuTUylGEXKTskaUaNSvUjRoxcpSdklu2Uvi98WtC+DPhS&#10;fW9amAPK21oD+8uZP7i/1PQCvgXw9pXjL9tb4vNdapI8GlWxBnliGIbKDtGmertj6nqeBXNeKPFP&#10;jL9rP4s20EcXmXNw5hs7NDiK0h6lj9Byzd/yr7s02x8I/se/BedncMtuu+SRuJb+5PYe56AdgK+W&#10;dR5pUcpO1CG/n/X9an7XHCQ4LwsKVFe0zKvora8iemnn0v1fktcb42fFjw/+yr8NLDQ/DcEMeqtC&#10;YdM07720DrLJ6jPc9T+Nfm9qOoal4q1ue7upJtS1W+mLuxy8kkjHsP5AV1HinxL4q+PnxFkvZYpN&#10;T1vUZPLt7WAcRpn5UA7KB3PuTX3f+zP+yTpnwlhg17xAkWp+LWUFSeYrLOeIx0J9W/KuGXtc4rct&#10;NWpx+5f8E+noVMD4f5e6uLftMZV1et3J9r9Ip7vq7vV6Hmv7Nv7EsaJaeJfiJblpiRJbaESNoHUN&#10;N6n/AGfz9K+1bW2itLeOKGNY4UUKkaDCqB0AHpUmwBcdc9TTmBwQRmvrcLhKWEhyU18+rPwbOM7x&#10;ue4h4jGTv2S2iuyX67vqSUUUV2HhBRRRQAUUUUAFFFFABRRRQAUUUUAFFFFABSEZpaKAPzb/AG1P&#10;gGPht4sXxTpMONB1qZjIq9ILk/Mw9lbkj6EV80V+w3xZ+Hlj8U/AWreHNQACXkWI5McxSDlHHuDi&#10;vyH17RLrw1ruoaRfRmO8sZ5LeZD2dGIP4cV+fZxg1h63tYL3Zfn1P6p8P8/lmuAeEryvVo2XrHo/&#10;ls/l3KNFFFeAfqh99/8ABObXjeeBfE2ku2TZX6yIvosiZ/mDX14QD1r4I/4JxauYPGXi7TCflns4&#10;JwPdXcH/ANCFffDc1+kZTPnwkH2uvxP4945oRw/EGJjHZ8r++Kb/ABuPooor2D4QKKKKACiiigAo&#10;oooAKKKKACiiigAooooAKKKKACiiigAooooAKTANA5FVry7isLeWeeRYYIlLvI5wqqBkknsKASbd&#10;kZPivxXpfgjw9eazrF0lpp9nGZJZXPQeg9SegFfl38fPjjrHx+8brMI5YdKhcw6ZpiZJAJwGIHWR&#10;uP0FdX+1j+0jN8Y/EZ0jR53Twlp8hEQHH2uUcGRvVf7o/HvXpf7Df7PCajKvxB8Q2xMULbdJtpRw&#10;x5BmI9sYX8TXx+LxE8zrrCUH7i3f6+nbufv2R5Vh+DMtlnuaRvXa9yPVX2X+J9X0V/M9j/ZX+A1n&#10;8DfA8mta4sUfiS/iEt7NJjFpGOkQPYDqx9fpXyj8ePiXrn7U3xYt9D8L2815pdtI0OnWqkhXPRp2&#10;9AcdT0UCvf8A9r74oaz4m1ay+EPgmN7vWdTAbUTD/BESCEJ/hBxlie2PWvUv2df2dNI+BfhzGUvf&#10;Ed2oN9qBXnOP9Wnog/Xqa66lD6w1gqGlOHxPu+3r3PBwmZrKoz4jzL38XXv7KH8sduZ9l0j3W27a&#10;qfs4/s16N8ENFW4lVNR8T3SD7VfsPu/9M4/RR+Zr24gYOBg/zoCgfWlxuXp+FfQUqUKEFTpqyR+W&#10;Y7G4jMsRLFYqblOW7/RdkuiJKKKK1OIKKKKACiiigAooooAKKKKACiiigAooooAKKKKACiiigCNj&#10;gHAr87P2+PhmvhX4jWfii0iCWeuxkSkDgTxgBvxKkH86/RPvx3rwT9tbwKvjP4GapOke680d11CE&#10;jr8pw4/FGavKzOh7fCyj1Wq+R9rwZmbyvOqM27Rm+SXpLRfc7M/MOiiivzQ/sg+nP+CfN0YfjdfQ&#10;54m0iYY9drxmv0bYZIr81v2BWx8fox/e0u6H6pX6V5+YV+hZI/8AZF6s/lDxGgo59J94x/Kw6iii&#10;vePzEKKKKACiiigAooooAKKKKACiiigAooooAKKKKACiiigAooooAZ0PWvhT9tn9pI3c9x8PfDN2&#10;Psy4XVrqI/ebI/cg+38X5etev/te/tFr8JPDP9h6POP+Eq1OMiIrgm1j4zKR6nkL789q/OPSNK1D&#10;xVrltp9lG97qd/MERc5Z5GPUn68k/WvlM4x7j/stF6vf/I/buAeGIVf+FrHq1OOsE9m19p+S6eev&#10;Q9K/Zs+Bt38bvHcVpIkkeg2JWXUbhePlzxGD/ebGPYZNfo98RfFEHwn8CRro1gst7hbLSNKhGBNM&#10;eEjHoo6k9gDVT4C/B2x+Cvw+s9Et1V79wJr+6X/ltOep+g6D2FddN4ZtrzxPFrN2DPcWcZjs1b7s&#10;G777KP7zcDPoMetejgMC8JQsvjlu+3/DfmfJ8T8SRz3M/aS1w9K/LH+bzf8AifzUfM84+AnwPX4b&#10;QXuu67Kup+OdZkM+pai3O0nJ8qMjog/X8q9iA5IP/wCujJ3cjmnZxznr3r1qdONGChBaHw+LxdbH&#10;V5Yiu7yf3JdEl0SWiXRD6KKK0OUKKKKACiiigAooooAKKKKACiiigAooooAKKKKACiiigAooooAZ&#10;WZ4j0WLxBoOoabMu6G7geBx6hlI/rWoTQcUmk1ZjTcZKUd0finremPomtahpsgxJZ3Etuw90cr/S&#10;qVel/tJ6CPDfx18ZWgTYj3zXCD2kG/8ArXmlfktaHs6kodm0f3bl+JeMwlHE/wA8Yv70mfSH7AkP&#10;mfHjd/c0q5P5mMV+lJHJNfnb/wAE77QS/GDWbgjPk6QVB92kT/4k1+iXWvvsl0wcfVn8u+Is+bP6&#10;i7Rivwv+o6iiivdPzMKKKKACiiigAooooAKKKKACiiigAooooAKKKKACiiigCJnAJyc+1cR8Xfil&#10;pXwg8E6h4g1RxiFcQ24OGnlP3UX6nr6DJrsbu8gtLeWeeRYoYlLvI5wFAGSSfSvy6/ap+PE3xr8e&#10;MtnO48NaYWhsYc4WQ5w0pHq3b2ArysxxscHSuvie3+fyPteE+HZ8Q45U3pShrN+XRLzf5XZ5l468&#10;b6r8RfFN/r+tXBuL67kLH+7Gv8KKOygcCvsf9gr4FC1tH+Ims22bmbMWlJIOFj5Dyj3boD6A+tfM&#10;f7PvwhufjR8R7LRUBTTYiLjUJx/BCDyM9i3Qfj6V+sWlaXaaLpttp9jCltZ20axQwoMKiAcAD6V8&#10;9k2Edao8VV1tt5vv8vzP1bxBz2GXYSOR4L3XJLmt9mHSPz/L1NCiiivtj+dAooooAKKKKACiiigA&#10;ooooAKKKKACiiigAooooAKKKKACiiigAooooAKKKKACiiigD8zP279MFj8fbyYDAu7KCXPqQu3+l&#10;fO9fVX/BQ60EXxW0efHMumgH8HNfKtfmOYx5cXUXmf2bwhV9tkOEk/5Evu0/Q+zP+Cb2mhtc8a6g&#10;RykNtbqfqZGP8hX3aOAPavkH/gnLpH2fwH4m1Arg3OoKgb1Cp/iTX171Y19vlMeXBwXr+Z/NfHFZ&#10;V+IMTJdOVfdFIfRRRXrnwwUUUUAFFFFABRRRQAUUUUAFFFFABRRRQAUUUUAM7HijjkmkU4461518&#10;dPi5Y/Bj4fXuvXW17vHl2duTgzTH7q/TufYVnUnGlFzm7JG+Hw9XF1YYehG85NJLzZ8+ft2fHs6P&#10;p6+ANEudt7eLv1SROscPylY8+rdT7D3r4QALEAAkk4AHU1f1/Xr7xRrd7q+p3D3WoXkrTTSueWYn&#10;9B2A7Cvd/wBi/wCC/wDws34jDWdQhD6FoTLM+4cS3HWNffH3j9B61+dValTNMUkuui8l/WrP66wO&#10;EwnBOROdTeC5pP8Amk/+DZLyPrz9kb4Lf8Kk+GcUl9B5evavtur3cPmjH8EZ/wB0dR6k17mwCqAF&#10;yPrS7QMjHWnkgV+iUaUaEI04bI/kvH42tmWKqYzEO8pu7/y9EtF5DqKKK1OIKKKKACiiigAooooA&#10;KKKKACiiigAooooAKKKKACiiigAooooAKKKKACiiigAooooA/P7/AIKNRAePvC7jqdPkB/7+V8i1&#10;9bf8FF5w/wARPDceeU05jj6yV8kNnaccnHFfmma/75U9f0R/YnA6f+r2Fv2l/wClM/Tv9iHw/wD2&#10;N+z/AKPMww2oSS3R+hkYD9BXvqjAxXC/A7Q/+EZ+D/hHTWAV7bTIAwH94qCf1Jru2IGPev0LDQ9n&#10;QhT7JH8o5xiVjMxxGI/mnJ/K7t+A+iiiuk8kKKKKACiiigAooooAKKKKACiiigAooooAKKKKAK87&#10;rEjO7BVUZLE8AV+XX7WPxzb4zfEForKUnw7pLPDZKDxI2cPL/wACwMew96+o/wBuP43P4F8HR+Et&#10;LnxrGuIwmZGw0FuMZPHQvnaPbNfndXxud43/AJhYP1/RH9B+G3DvLF51iI6u6h6bOXz2XlfuSW1t&#10;Ne3MNvBG008rrHHGgyzsTgAe5Jr9aP2evhND8HPhnpmiFV/tB1+0X8i/xzt978Bwo+lfF37CfwkT&#10;xv8AEafxNfw+Zpnh8KUDrkSXDBtn/fIBb6kV+jgbk10ZHheWDxEt3ovQ8vxLzz2+IhlNF6Q96f8A&#10;iey+S1+fkSUUUV9UfiAUUUUAFFFFABRRRQAUUUUAFFFFABRRRQAUUUUAFFFFABRRRQAUUUUAFFFF&#10;ABRRRQAUUUUAfnJ/wUHuvN+MdhDnPk6anHplia+ffAOgv4o8b6DpKLuN5exREexcZ/SvX/24tR+3&#10;/tCaugbcLa1gi+n7vP8AWo/2JfC48S/H3SpJE3w6bbzXrnGQCqhF/wDHnH5V+c14fWMycO8rH9c5&#10;ZX/srhGniH9ilzfNq6/Fn6d21strBHCgCpGoRQOwAwKmzig8UE4r9GP5GbvqxaKKKACiiigAoooo&#10;AKKKKACiiigAooooAKKKKAIyowcD8Kw/Gni2w8DeF9T17VJfLsLCEzSnuQOgHuTgD3NbuOMV8Hft&#10;+fGc6lqdn8P9LuCILM/aNTMbcO52+XGfoMsfciuHG4lYSi6j36ep9Hw9k089zGng4aR3k+0Vv/kv&#10;No+X/iX4/wBQ+KHjbVPEmpMTPdykxx7siKMfcjHsB+ua5uGGS5mjhiRpJZGCIijJZicAD3JplfQP&#10;7FXwsHxD+LcWo3cXmaXoCrdykjIMpyIl/MFv+A1+b0qc8XXUHq5M/r/G4nD5Dls66VqdKOi9NEvm&#10;7I+6P2dvhZH8JfhdpWisirfsgnvXX+KduW5746fhXpwOcUuORR0FfqdOnGlBQjsj+JsViauMrzxN&#10;Z3lNtv1Y+iiirOYKKKKACiiigAooooAKKKKACiiigAooooAKKKKACiiigAooooAKKKKACiiigAoo&#10;ooAQY7UtN6VDd3C2tvLMxASNC5J9AM0AlfRH5KftIauNb+OvjW5Db1XUHgU+yDb/AEr6Z/4JyeEg&#10;lp4s8SyR/NJJFYwsR/Cu5nwfqV/KvjPxdqf9s+Ktc1EnP2q+nnz7NIzfyNfp/wDskeD18H/AfwxG&#10;U2XF7B9umyMHdIS3P4EV8LlUPb4+VXtd/f8A8Of0xxtiHlfDFHA9Z8kPlFJv8l957PRRRX3R/M4U&#10;UUUAFFFFABRRRQAUUUUAFFFFABRRRQAUUUhOKAOC+NPxPtPhH8PNV8RXBVpYI9ttC5x50zHCr+fJ&#10;9ga/I3V9Wu9e1W81K/mae9u5mmmlY5LOxyTX0h+3P8Yf+E48fQ+FrCbfpWgMwk2N8slwyruB9do4&#10;+pNfMlfn2cYv29f2UX7sfz6n9V+H+Rf2XlqxdVfva1m/KP2V+r9fIK/Tv9i/4Yf8K9+D1nd3Efl6&#10;jrhF9OGGGCnPlqfovP418AfA34eyfE/4p6DoCpvtppxLc+0KfM/5gY/Gv12t4UtYo4o1CRooVVUY&#10;AA4AFd+Q4e8pYh9NF+p814oZty06WV038XvS9FpFfN3fyRZooor7I/nkKKKKACiiigAooooAKKKK&#10;ACiiigAooooAKKKKACiiigAooooAKKKKACiiigBoHFKKMVWu7uKyjEkzhFLBRnuScAfmazlJQTlJ&#10;2SDctUUUVoBGPlOK4L47eJB4W+D/AIs1QNtaDT5dpzj5iNo/U13uefcV81/t8eJ/7C+CJ09GAk1i&#10;9itdueSoPmN+iY/GuXFVPZUJz7Jns5JhPr2Z4bDdJTin6X1/A/PnwF4Yl8aeM9E0OIF5L66jhOBn&#10;gsNx/LNfsfpmnRaRp1rY26hILeNYo1HQKoAA/IV+dv7AvgY+Ivi5c69NDvtNEtCysRx50gKp+S7z&#10;+Vfo2x2YJP1rw8io8mHlVf2n+CP0nxNzH2+Z08FF6Uo3frLX8kvvJqKKK+mPx0KKKKACiiigAooo&#10;oAKKKKACiiigAooooAjbAzzXl37RXxah+D/wx1LWVkUalIvkWCMPvTNwDjuBnd+FeoE8kE5PpX5t&#10;ftx/FwePfiWnh+ym36V4e3RfKfla4bHmH8MBfzry8xxX1TDuS+J6L+vI+y4SyX+3M1p0Jq9OPvS9&#10;F0+bsvvPnK5uJbu4lnncyzSuzu7HLOxOSSe5JNR0UqqzsFVSzMcBR1J7CvzM/spJJWR9tf8ABOv4&#10;frt8Q+MbmL94xSxs2YdhuMpH1O0fhX26BjqM1578CPAA+GXwp8O6EYxHcw24e6wOsr/M2foTj8K9&#10;B3ADniv1DBUPquHhTe/X1Z/FHEuZ/wBr5tXxad4t2j/hWi++1/mSUUUV6B80FFFFABRRRQAUUUUA&#10;FFFFABRRRQAUUUUAFFFFABRRRQAUUUUAFFFFABRRRQBGwyvIzXmvizxB/aXxJ8MeG7dhtEzXlxg9&#10;o0JAP44/Ku48QasNG06WckbvuoD3Y9K8H+Dt83in44a5qTN5kNlaNEjZz8xYAn9Gr84z7NfaZrg8&#10;koP3pSU5+UIu6X/bzV/SPmehhqXuTrS2SdvU+jRwKWiiv0c88YRmvgn/AIKK+Lftfijw14dVvlso&#10;JLuRfRpNqj/x1f1r73Jxk1+XHxkkuvjl+1JqWmWe6RZ9SXTIivO2OP5GP6Ma8HOJtYdUo7yaR+m+&#10;HuHhPN5Yyq7QowlJvt0/Jt/I+uv2Gvh+PB3wXttUlQLea7J9tbI52ZIj/wDHRn8a+jTjn2rM0HRr&#10;fw1olhpdoojtLKBIIlHZVAA/QVo49K9ahSVClGkuiPhM0x08zxtbGT3nJv5dF8lZElFFFdB5oUUU&#10;UAFFFFABRRRQAUUUUAFFFFABRRRQB5h+0L8UovhJ8MNX1sSKt/s8myRv45m4Xjvjr+FfktPNJdTy&#10;TTO0s0rF3kY5LMTkk+5NfUn7ffxRHin4g2PhO0mDWegqXnCnhp5AvB/3QB+Zr5Yr8+zjE+3xHs1t&#10;HT59T+rfD7Jv7MypYmov3lb3n/h+yvu1+YV6j+zL4F/4WD8bPDWnMm62gmN7PxxtiG7n6ttFeXV9&#10;rf8ABOPwaklx4t8UTR/OgisLdj/wJpMf+OVxZdR9viYQe17/AHan0fFmYPLMlxFeL97lsvWXur7r&#10;3+R9yKMCloor9OP4vCiiigAooooAKKKKACiiigAooooAKKKKACiiigAooooAKKKKACiiigAooooA&#10;b1ppOO+KUHvWH4r1n+ydMYq2Jpfkjx69z+FeVmWYUMrwdXHYl2hTTb/y9XsvMuEXOSiup5n8ZvGf&#10;2LTb6WN/ltkKR+8h4/z9K5/9kfTiLPxFqLcmSWOHce+AWP8A6FXA/G/W90llpaNnBNxL7nov9T+N&#10;ez/svaf9j+GonK4a6uZHz6gHaP5V/PXAlavnOfTzXE/HU5p+ityxXok9D6PEwVDBci62PYqKKK/p&#10;o+ZOV+JXi2LwN4F17X5SFWwtHm57sFOB+eK+LP2APAEvibx5rvj2/XctkHhhLfxXE2Wkb8FyP+BV&#10;6z+354zl0j4W6f4bsyXvNfvVh8tOWaNMMfzbYPxr1n9nz4bJ8LPhToOiGIR3ogE176mZ/mb8icfh&#10;Xi1IfWcdFdKav83t/mfomFr/ANkcMVZrSpi5cq/wQ+J/Ntx+Z6XRRRXtH52FFFFABRRRQAUUUUAF&#10;FFFABRRRQAUUUUAMYDBOOKw/GXiK18HeFdV1u7x9m0+3e4cE9Qozj8en41uKAO+RXzT+3t46Phf4&#10;OppEUm25125Ftx1KJh3/APZR+Nc2JrfV6M6vZHq5RgHmmYUMGvtySfp1+5XPzq1rVrjX9YvtTvHM&#10;l1eTPcSt7sxJ/nVKiivyltt3Z/csIRpxUIKyQV+pn7IPg9PB/wACvDq7NlzqEZvpgRzlySv/AI7t&#10;r8xfDeiyeJPEWmaTCMy31zFbL/wNguf1zX7MaTp0Gjada2VuoSC2jWKNR2UAAD8q+qyCjzTnVfRW&#10;+8/D/FPHcmHw2Ci/ibk/SKsvxb+40aKKK+1P51CiiigAooooAKKKKACiiigAooooAKKKKACiiigA&#10;ooooAKKKKACiiigAooooAiLAA56eteVeK9ZGqalLIH/0eLKrjpgdTXY+NtZ+waf9njIE0/y/Re5/&#10;pXh/xJ1v+w/Cl3IjbZph5Efrluv6Zr+YfFXP3i8RS4dwr6qU/V/DH5L3n8ux7eX0P+Xj+R4j4w1n&#10;+3fEd/e5yjSFY/8AdHA/lX2V8EdO/s34W+HoiMM1v5p/4Exb+tfEEcRmdIl5LkKPx4r9CPD1iNL0&#10;HTrMDaILaOLH0UD+lfT+HOFUK9acVpCKivm//tTqzaXLThD+tDUopM8ZqnqktxBp9w9rF51ysbGK&#10;MnAZscDP1r92bsfNLV2PmGTQP+F5fta3F5Kpm8M+BYkiP917xhu2++Dyf90etfU4IPHUVx3ws8CQ&#10;fDzwwtl8smo3Ur3moXA/5b3DsWdvpk4HsBXXAjcQTk/SuXD0nCLlL4pO7/y+S0PZzXGxxU4Uqf8A&#10;DpRUI+i3l/29K7+aXQnopM0ZrrPGFopM0ZoAWikzRmgBaKTNLQAUUUUAFFFFABRRRQBF04r86/8A&#10;goF41/t34q6foMb7oNGtNxA6CSXaT+irX6IXE0dtG0sjBERSxZjgADkk1+OfxN8Wv47+IPiDXpHL&#10;fbrx5I89o84Qf98gV81nlbkw8aS+0/wX9I/YPDLL/rGaVMZJaUo6estPyUjmaKKK+EP6dPav2OvD&#10;H/CTfH3QAybo7BZb1sjIGxcL+rCv1NPBBr4M/wCCcnh4XHibxdrjLn7LbwWsbehcuzfoor71ODX6&#10;FklPkwnN/M2/0/Q/lHxHxf1jPZUulOMV9/vfqNRQCe+a+Xv2qP2oPEPwO8WaVpekafZXcN3atO73&#10;O7cCCBgY7V9QlTg4r8+f+Civ/JSfDnp/Z7/+hiunM606GFdSm7PQ8fgvAYbM86pYbFwU4NS0fknY&#10;i/4eI+OP+gHpH/j9H/DxHxx/0A9I/wDH6+U6K+I/tTGf8/Gf0h/qXw//ANAkfvl/mfVn/DxHxx/0&#10;A9I/8fo/4eI+OP8AoB6R/wCP18p0Uf2pjP8An4w/1L4f/wCgSP3y/wAz6yh/4KK+Mk/1nh7Sn+ju&#10;K1rL/go/rK7ftfg+zkHcxXjKf1Q18b0VSzXGL/l5+X+RnPgfh6W+FXycl+p+g/g7/goZ4O1a5jg1&#10;7R9Q8Phjj7SCLmIfXaNwH4V9LeF/GGi+NdIj1TRNRg1OwkHyz27blPsfQ+xr8Yq7X4UfF7xH8HfE&#10;kWq6DeNGuQLizckxXC9wy/yPUV6WFzypFqOIV13W58bnPhphK1J1Mpk4TX2W7xfld6r1u15H7BnH&#10;T1r5V/ai/ar8RfBHx5Z6FpGm2N3BNZLctJdFtwYsRgY7cV7f8HPizo/xi8G22v6S2N/yXFux+e3l&#10;A5Rv6HuCK+JP+Chf/JZdN/7BSf8AobV72Y4iVPCe2oS3tqfmHCOU0sVnqwGY0r2UrxfdItf8PEPH&#10;H/QD0n/x+j/h4h44/wCgHpP/AI/XynRXxv8AamM/5+M/oX/Urh//AKBI/fL/ADPqz/h4h44/6Aek&#10;/wDj9H/DxDxx/wBAPSf/AB+vlOij+1MZ/wA/GH+pXD//AECR++X+Z9Wf8PEPHH/QD0n/AMfo/wCH&#10;iHjj/oB6T/4/XynRR/amM/5+MP8AUrh//oEj98v8z6s/4eIeOP8AoB6T/wCP0f8ADxDxx/0A9J/8&#10;fr5Too/tTGf8/GH+pXD/AP0CR++X+Z+tv7PnxIv/AIs/CzSvEup28NteXZlDx2+dnyuVGM89q5v4&#10;o/FPX/hp4rWK5QT6JeLvt5okXehHDKc9cHn8arfsSn/jHnw9/vT/APo169B+LfgRfiB4MurAKPt0&#10;Y861Y/wyAcD8RkfjXtZ1g8TmeUWw9WUKqSknGTi27bXTW/52P5czGnQweb4ijGCVNTkkuyu7fccZ&#10;oXxdk8SRB7HVVlbHMZRVdfqCK1f+Ev1f/n8P/fA/wr4+ZZ9PunRt9vcwuUYcqyMDgj867vwp8U9b&#10;tpEtZon1iMcBQCZQPqOv41/J2Nq5/TvKhmFVrs6kk/vvb8j0JYSmtYxX3Hut7ez6jMJbiTzHxjPt&#10;XjHxavLrxB4itdGsYZLhrdd7RxjPzt6/hivVdO1A6hYx3D281oWGTFcLtZfrXLar8Q/DfhyacxOt&#10;xdu2ZFtUyzN/tN0r4nB18TLGSxE4urV13d9X1b1/rqOmuV+6jA8IfCB7aaC91eXEkbCRbaI5wQcj&#10;c39BXtUvjvU7WItLepFGP4mRQBXz9rPxo1K73Jp8EdinZ2+d/wDAVB4Q8CeLPi5qG5HmktM/vL66&#10;J8lB7ep9hX2+WYfiPE1uTDYidNz+zTbX4RaWndsKtOMlz17WXc9e1D4/mC6W0srqXVb122pBZwht&#10;x9M4xXpPgmLxZqCJfeIZ47CNhlNOiUM4B/56Pjg+w/OmfDj4Q6J8OLUGziFzqLLiW+mXLt7D+6PY&#10;V3LJuGO1f0pw3wtjMBy4jNMZVqz/AJXUk4r1V7P8vU+bxGIpS92jFJd7an51fHX9qH4meDvi94p0&#10;bSfEhtdOs7sxQxC1ibauBxkqSfxrhT+2P8XgMf8ACWt/4Bwf/EVi/tNYHx78a4/5/j/6CK8xqsTi&#10;8RCtNRqPd9X3P62ybIsqq5bhpzwtNtwi23CN2+VeR7R/w2P8Xf8AobW/8A4P/iKP+Gx/i7/0Nrf+&#10;AcH/AMRXi9FYfXMT/wA/Jfez1/8AV/J/+gSn/wCAR/yPaP8Ahsf4u/8AQ2t/4Bwf/EUf8Nj/ABd/&#10;6G1v/AOD/wCIrxeij65if+fkvvYf6v5P/wBAlP8A8Aj/AJHtH/DY/wAXf+htb/wDg/8AiKP+Gx/i&#10;7/0Nrf8AgHB/8RXi9FH1zE/8/Jfew/1fyf8A6BKf/gEf8j2aX9sf4uCJgPFjcA8fY4P/AIiv0u+H&#10;2qXOt+BPD9/eSeddXVhBNNJgDc7ICxwPfNfjTL/qn+hr9jfhOcfDHwoMcf2Zb/8AosV9NkderVlN&#10;VJN6Ld3PxbxLy7BYCjhXhaMYNuV+WKV9I72R2FFFFfWn4UFFFFABRRRQB5N+1B4wHgj4H+Kb5ZPL&#10;uJrb7LAQcHfIQvH4Emvydr7x/wCCjnitrTwz4V8PRSYa8uZbqZR/djVQv6ufyr4Or4DO6vPieT+V&#10;fnqf1L4a4H6tk8sS1rVk38l7q/FP7wooor54/WD9D/8Agnr4f/sz4T6tqbrg6lqBIOOqxrtH8zX1&#10;QOeteRfsnaIui/s/eEIgNrT2xuHGO7uT/LFevYyPpX6ngoezw1OPkj+JOJMT9bznFVu85L5J2X4I&#10;K/Pn/got/wAlK8N/9g5//QxX6DV+fP8AwUW/5KV4b/7Bz/8AoYrhzj/c5eq/M+l8PP8AkoaPpL/0&#10;lnybVvR7D+1tWsbIP5RubiOHfjO3cwXOPxqpWv4P/wCRt0P/AK/7f/0atfnkVeSTP6wrycaUpLdJ&#10;n16P+Cb1wwB/4ThP/Bef/i6Rv+Cbt1j5fHEZPvp5/wDi6+5UztFLzX6L/ZGC/k/F/wCZ/I/+vnEX&#10;/QT/AOSw/wDkT4Gvv+CcviBFJs/Funzt2We1dB+YY14p8U/2ZfHnwjga81bS1u9MH/L/AGD+bEo9&#10;W4BT8QK/WFVC/dGM1XvrKHUrWW1uoUnglUo8cgDK6nqCD1FYVckw042heL9b/mepgfEfOsPVTxLj&#10;Uh1Vkn8mra+qZ+KNFesftP8AwstvhH8WtQ0rTxs0u4Rb21TtGr5yg9gQQPbFeT18JWpyoVHTluj+&#10;nMBjaWY4WnjKPwzSa+Z9E/sRfFKXwN8WI9EnuCmk6+PIdCflE4GY3HueV/EV9K/tI/slaj8c/G1n&#10;rlp4gt9NSCzW2MMtsXJIYnOQw9a/PXwtqj6J4m0jUImIktbuGYEdirg/0r9nIJFuY42ByrqGx9RX&#10;1mUKGMw08PW1Saf3n4Tx7OvkOcUM3wD5Z1ItN2T2suvk0vkfCn/DuDW/+hwsv/ANv/i6P+HcGt/9&#10;DhZf+Abf/F196ZHpRkelet/ZGC/k/F/5nxH+v/EX/QQv/AY/5H5n/Gv9jnUvgx4Gn8S3fiO21KKK&#10;VIjBHbFCd5xnJPbNfO1fpj+3Z/yb/f8A/X5b/wDoYr8zq+QzbDU8LXUKSsrH7zwNm+MznLJ4nHS5&#10;pqbV7JaJLtbuWdNszqOo2torBGnlSIMRnG5gM/rX12n/AATk1pkDHxlZDP8A05t/8VXyb4Z58R6X&#10;/wBfcP8A6MWv2jQ4Ue46125RgqGLU3WV7W6+p8/x/wAQ5lkVTDLAVeXn5r6J7ctt0+58H/8ADuDW&#10;/wDocLL/AMA2/wDi6P8Ah3Brf/Q4WX/gG3/xdfemR6UZHpX0X9kYL+T8X/mfk3+v/EX/AEEL/wAB&#10;j/kedfAj4YT/AAi+GemeGLq8S/mtDITPGhQNuct0/GvQwDSL8vGetYPjDXBpVgUjb/SJflTHUepp&#10;Zjj8LkmX1MXXdqdKP5bJebei8z4irVrY7ESrVHec22/V6s8V8dfDHQda8c3+pkyskrAyQRkKhkxh&#10;jkc81csNI0zw/akWttBaRoMsygDj1Jq9NOkEbyyuFRQWZ3OAB3JNeI/ET4jP4glew092TTlOGccG&#10;Y/8AxNfwhXxGM4kx1WtL3Yyk5NL4Y3d7Jf1c+opQk4qF9jrY/irBe+MrbTrcKdNZjEZ2/jc9CPbP&#10;Hvmuj1/wHo3iMFri0WOc/wDLaH5H/Ejr+NfOaO0bKyHaynII7GvpXwhrY8Q+HbK9z+8dMSD0ccH9&#10;R+tPNcH/AGcqdbCtxWzfnvf5m9SPJZxM/wCH/wCzjp2o6pJd6leveafAwCWoXaznr859PpX0Xp2n&#10;Wuk2UVpZW8drbRLtSKJQqqPYVzPw6/48bvH/AD1H8q6/byc9K/rzw+oUnkGHxaivaVE3KXV+81+m&#10;2x8pjas51XGT0RJRRRX6YcB81+PP2IfCfxC8Yar4jvNW1OG61GYzSxRFNoJ7DI6Vhf8ADu3wSP8A&#10;mO6x+af4V9W9Op5pw7158sBhZNydNXZ9RS4qzujTjSp4qSjFJJX2S26HygP+Cd/gcn/kO6xkdRlP&#10;8K+ff2sP2c9C+A9v4cfR768vTqTzrJ9rK/LsCYxjH941+lzdc18U/wDBSI5svAp7ebd/yiry8ywW&#10;Go4Wc6cEmrfmj7jg7iPN8fnlDDYnESlCXNdO2tot9u58P13XwQ8B2fxN+KOh+G7+WWC0vpGR5ICA&#10;4wjHjII7Vwtewfsk/wDJwfhHHXzpP/RbV8ZhYqeIhGWza/M/oXOas6GW4mrSdpRhJp9moux9Vf8A&#10;Du3wT/0HdY/NP8KP+Hdvgn/oO6x+af4V9XjOKXB9a/Rv7Own/PtH8j/63Z7/ANBcvvPk1/8Agnb4&#10;HYEHW9YORg/Mn+FfT3h3RIfDWgafpVuzPBZW6W8bP94qqhQT74FaS8A9jRuyODXRRw1LDtulG1zy&#10;cfnGYZoorG1nNR2v0uPooorpPICiiigAooprkBST0oA/ND9u7xWNf+OM1hG++HSrSO3AB4DsA7fz&#10;FfOtdR8UfEreMPiP4l1lnLi7v5XRif4AxVP/AB0CuXr8pxVX21edTu2f3DkWD/s/K8Phbaxik/W2&#10;v43CjBYYHU9PrRWt4S0/+1/FmiWOMi5voIcf70ig/wA65kuZpI9irUVKm6ktkrn6/wDgDRh4e8C6&#10;BpYXb9jsYYcf7qAf0rowME4psaBUA9BipMcYr9eWiSR/BFSTqSc3u23942vz5/4KLf8AJSvDf/YO&#10;f/0MV+g1fnz/AMFFv+SleG/+wc//AKGK8XOP9zl6r8z9F8PP+Sho+kv/AElnybWv4O/5G7Q/+v8A&#10;t/8A0atZFa/g/wD5G/Q/+v8Ag/8ARq1+ew+JH9X4n+BP0f5H7RJ9wU6mxjCCnV+un8EkTDv1x2pQ&#10;wIz0qne6vY6apa7u4LYDktLKqD9TXifxh/a78E/DXS5xY38HiLW2UiKwspNwDdi7jhV/WsatanRi&#10;5VJWR34LLsXmNVUcJSc5PsvzeyXmz5b/AOCgeqQ3vxos7aMq0tppkaS4/hLMzAH8CPzr5krX8XeK&#10;9R8ceJdR17VpzPqF9KZZH7DPRQOwAwAPasivzDFVliK86q6s/tLIsveVZZQwUndwik/Xr+JLZxtN&#10;dwRqMs8iqAPUkCv2p0qD7Pp9tEeqRqp+oAr8kPgL4Nm8e/F3wxpESF0a8WebjIEUZ3sT7YGPxr9e&#10;EI2jHFfT5BBqFSfey+7/AIc/EvFTExliMLhk9YqTfzaS/wDSWSUUUV9cfhZ86/t3f8kAv/8Ar7t/&#10;/QxX5nV+mP7d3/JAL/8A6+7f/wBDFfmdXwWe/wC9L0X6n9ReGP8AyJJ/9fJf+kxNLwt/yMulf9fk&#10;P/oxa/aRPur9K/Fvwt/yMulf9fkP/oxa/aRPur9K7+H/AIany/U+X8Vf4mD9J/8AtpLRRRX1x+Cl&#10;e5mS3geSQhUUZLHsK8i8R64t9dT308gjgQHaXOAij1rpfiP4misoHtGmWKKMb55GOAo7Cvl7xj4w&#10;1Dx7qQ0nR4J5rUthIoVJec+pA7V/LniJm9XP8wWRYJ/uqT99rrP+Xz5e3dvsfQ5fhrL2kuv5EfxD&#10;+IkniSZ7GyZo9MQ8kcGYjufb0FY3hDwHrfji8FvpFi84zh5yNsUf+83QV7L8OP2YXmWK/wDFjmNT&#10;8yabCef+Bt2+g/OvU/ijt8B/BzxJLoEaaW9jp8klt9nUKI2AyD+de1w/wFUjRU8WvZ00r2+0/Xtf&#10;z18jteNi6kcPh9ZSaV+mrt8zwrx7+znqXg/wnDqtrdf2pPCCb6KNCAg/vJ3IHfP1rN+Cmv8Al3F3&#10;pMjfK48+HJ7j7w/kfzr0f9mL9pvTvjZoiaTqzxWvi23j/f2rYC3QGcyRjuPUdvpXN/F34ZTfDXxL&#10;D4s0WEnR2nDzQxj/AI92P3h/unnHp0qeMeEKFTL3i8rV6dtVu01s/wD5LtvttvUjisDiZ5fmEeWo&#10;vx7W7p9Ge7/Dk/6Dd/8AXUfyrsQOa4n4X3Md3pE08TBo5WV1I7grkV238VfpHh+muGMGn/K//SpH&#10;ymK/jSHUUUV+hnKFFFFADT3r4o/4KS/8efgX/rpd/wAoq+1z3r4o/wCCkv8Ax5+Bf+ul3/KKvIzb&#10;/cqny/NH33An/JRYb/t7/wBIkfDtewfskf8AJwfhH/rvJ/6LavH69g/ZI/5OD8I/9d5P/RbV8Dg/&#10;95p/4l+Z/UOf/wDIpxf/AF7n/wCks/VodKWkHSlr9VP4gCiiigAooooAKKKKAGE4NcV8ZPEf/CI/&#10;CzxRq6ttktbCZkOcYcrhf1IrtR15r56/bm8RHQ/gLqFsrbW1K4itRg9RuDH9FrmxM/ZUZ1OyZ62T&#10;4X67mOHwz2lOKfpfX8D8zP1ooor8oP7nCu7+BOnnVPjN4MtwM51OJsf7vzf0rhK9a/ZStzdftA+D&#10;1AzsuHf8o2rpwq5sRBea/M8fOZ+zyzFSXSE3/wCSs/WBeAKWiiv1c/hoZX58/wDBRb/kpXhv/sHP&#10;/wChiv0Gr8+f+Ci3/JSvDf8A2Dn/APQxXiZx/ucvVfmfo/h5/wAlDR9Jf+ks+TaVWKMGUlWByCDg&#10;g0lFfnR/Wxp/8JVrP/QX1D/wKk/xpG8T6wwwdXvyPQ3Un+NZuKMVXNLuZexo/wAq+4nn1C6uf9dd&#10;Ty/9dJWb+ZqCimGRAcF1z6ZqbmqSWyH0V1vgn4TeL/iJdLB4f8P3l/uOPNMZSIfV2wP1r7T/AGe/&#10;2H7Lwbc2+v8Ajd4tU1aI74dNT5reBuxLZ+Zh+Q969LC4Cvi5JQVl36HyOd8U5bkdNyrVE59IJ3k/&#10;l09WWP2HfgJP4F0Gfxlrlq1vrOqIFtYZVw8Fv7jsXPP0Ar6v5OM9KaVAGAORTzy38q/RsNh4YWkq&#10;UNkfyNm2aV85xtTG4j4pdOiXRL0Q+iiiug8k+df27v8AkgF//wBfdv8A+hivzOr9Mf27v+SAX/8A&#10;192//oYr8zq+Cz3/AHpei/U/qLwx/wCRJP8A6+S/9JiaXhb/AJGXSv8Ar8h/9GLX7SJ91fpX4t+F&#10;v+Rl0r/r8h/9GLX7SJ91fpXfw/8ADU+X6ny/ir/EwfpP/wBtHbRjJFZHibxBbeF9GuL+6lSKONc5&#10;c4BPYVrseKy9T8PWWq3dvPeQi4aA7o0kOUVv723oT7mvcxsMRUoThhJKNRqyb+zfrbrbdLqz8Ihy&#10;ppy2Pn8+B/E3xn1DzbkyaH4bL7t86ES3P+0E9PTPFe0+B/hxofgCyEOlWapIRiS5kG6WT6t/QcV1&#10;Sr+HtS189kfC+X5FBOjHmqdZy1bb3flf7+7OqtiqlZcu0exleJdetPDGg3+rXrrFZ2ULzyuxwAqj&#10;J/lXjOo+JJvGn7IWp67ckmbUNIuLk57BmYgfgMD8K4P9vv4tL4d8G2/gqwnxqGsnzLtV6pbqRgH/&#10;AH2wPoDXR+GwR+wpFnp/wjsn82r26mIVSvUox2jB39WfXYXKZYbLMLmNRWdWtFR/wxvr83+SPzn0&#10;TWr7w5qlrqemXUllf2zh4p4m2srCv0i/Zu/aQ0n49eGn0DXlgh8TJCUurR8BLxMHMkYPUY6jsfav&#10;zQHQVd0bWL7w9qttqOm3MtnfW0gkinibaysOhr4jBY2WEl3i913P6P4m4Zw3EWG5Ze7Vj8Mu3k+6&#10;f/BR+wHgHwaPBNpdadFIZbITFrUscssZ52n6EkfTFdVGQQDjH414r+yp8cJ/jd4Cku9QtvI1bTpR&#10;a3jr9yZtuQ6jtkdR65r2zdxnOa+7y2hh8NhYU8IrU9Wl2u22vvZ/IuYYXEYLF1MPilapF2f9ee4+&#10;iiivUPPCiiigBp718Uf8FJf+PPwL/wBdLv8AlFX2ue9fFH/BSX/jz8C/9dLv+UVeRm3+5VPl+aPv&#10;uBP+Siw3/b3/AKRI+Ha9g/ZI/wCTg/CP/XeT/wBFtXj9ewfskf8AJwfhH/rvJ/6LavgcH/vNP/Ev&#10;zP6hz/8A5FOL/wCvc/8A0ln6tDpS0g6Utfqp/EAUUUUAFFFFABRRRQA1uM18Yf8ABSDVxD4d8F6W&#10;jH/SLuedx7Iigfq1fZqtuGe1fn7/AMFFtWFx8QvDOm5+W0sJJce7uv8A8RXjZvLlwc/Oy/E+/wCA&#10;6KrcQ4e/2eZ/dF/rY+SqKKK/OD+vgr2z9jKISftEeGsjO1Z2/wDIZrxOvcP2LnCftEeHc90nA/79&#10;muzB/wC80/VfmfPcRf8AImxdv+fc/wD0ln6l0UUV+qH8RjK/Pn/got/yUrw3/wBg5/8A0MV+g1fn&#10;z/wUW/5KV4b/AOwc/wD6GK8TOP8Ac5eq/M/R/Dz/AJKGj6S/9JZ8m1p+F7eK78TaPDKgeKW8gjdG&#10;6MpkUEH6g1mVr+D/APkbdD/6/wC3/wDRq1+e0/iR/V+IbVGbXZn6oL+zD8LCoP8Awg+k/wDfo/40&#10;v/DMHws/6EbSf+/R/wAa9PQ4UU7Jr9U+r0f5F9yP4d/tXMP+gif/AIHL/M81g/Zv+GNuQY/BGjgj&#10;1twf51u6Z8LfB2iMGsfDGl2jDoYrVAf5V1fIp3H0q1Spx2ivuOapjsVVVqlWT9ZN/qMht47dAkSL&#10;Gg/hUYFS0UhOK2OTcWiiigAooooA+df27v8AkgF//wBfdv8A+hivzOr9Mf27v+SAX/8A192//oYr&#10;8zq+Cz3/AHpei/U/qLwx/wCRJP8A6+S/9JiaXhb/AJGXSv8Ar8h/9GLX7SJ91fpX4t+Fv+Rl0r/r&#10;8h/9GLX7SJ91fpXfw/8ADU+X6ny/ir/EwfpP/wBtJaKKK+uPwUYcYPFYfi/xTp3grw1f67qk4gsL&#10;GFppXPoOw9z0H1rbJI+8a/Pj9uL9oA+LtcbwLolyG0rTpN1/LG3E84x8nuqfz+lcGNxUcHRdR79P&#10;U+l4dySrn+YQwlPSO8n2j1+b2XmfPvxZ+It98V/H2r+J77KPeS/uos5EUI4RPwAGffNfe/hsf8YJ&#10;Q/8AYuyfzavzaPSv0k8ON/xgnGP+pdf+bV8nlM5VKlacnduLP3fjuhSwuEy6hRVoxqRSXZJWR+bQ&#10;6ClpB0FLXzR+wn3x/wAE4f8AkRvF3/YRj/8ARVfYI6Gvj7/gnD/yI3i7/sIx/wDoqvsEdDX6Vln+&#10;6UvT9T+NeNP+R/iv8S/9JQ6iiivWPjAooooAae9fFH/BSX/jz8C/9dLv+UVfa5718Uf8FJf+PPwL&#10;/wBdLv8AlFXkZt/uVT5fmj77gT/kosN/29/6RI+Ha9g/ZI/5OD8I/wDXeT/0W1eP17B+yR/ycH4R&#10;/wCu8n/otq+Bwf8AvNP/ABL8z+oc/wD+RTi/+vc//SWfq0OlLSDpS1+qn8QBRRRQAUUUUAFFFFAD&#10;FHLV+Zv7dt99q+P95CG3C2sbdB7ZUt/Wv0xPAJr8q/2vrw3n7Qviok58too/yjWvnM8lbDW7v/M/&#10;WvDKlz51Of8ALTf4uKPHKKKK+CP6jCvYv2RbsWn7QnhRj/G8sf5xtXjteifs7agulfHDwZcE4H9o&#10;IhP+8pX+tdWEfLiKb81+Z4ueQ9plWKiusJ/+ks/XeikByKWv1Y/hwZX58/8ABRb/AJKV4b/7Bz/+&#10;hiv0Gr8+f+Ci3/JSvDf/AGDn/wDQxXiZx/ucvVfmfo/h5/yUNH0l/wCks+Ta1/B3/I3aH/1/2/8A&#10;6NWsitfwd/yN2h/9f9v/AOjVr89h8SP6vxP8Cfo/yP2iT7gp1NT7gp1frp/BIUUUUAFFFFABRRRQ&#10;AUUUUAfOv7d3/JAL/wD6+7f/ANDFfmdX6Y/t3f8AJAL/AP6+7f8A9DFfmdXwWe/70vRfqf1F4Y/8&#10;iSf/AF8l/wCkxNLwt/yMulf9fkP/AKMWv2kT7q/Svxb8Lf8AIy6V/wBfkP8A6MWv2kT7q/Su/h/4&#10;any/U+X8Vf4mD9J/+2ik9s5pAeeuT6UEKc459TXk/wC0H8edK+B/g97yYpca1cgpYWBbmR/7zeiD&#10;ufwr6qpUhRg5zdkj8OwmFr46vDDYaPNOTsl/X4vocJ+2B+0dH8KfDr+HNDnU+KtRjKgqfms4iP8A&#10;WHj7x6KPxr83pHaWRndi7uSzMxySTySa0/FXijUvGfiC+1rWLprzUbyUyTSt69gB2AHAHYCsqvzT&#10;H4yWNq872WyP7E4Y4do8OYJUI61Jazl3f+S6ffuwb7tfpL4c/wCTE4v+xdk/m1fm033a/SXw5/yY&#10;nF/2Lsn82r0Mm+Kr/hZ8t4hfwsD/ANfV+p+bI6ClpB0FLXzx+sn3x/wTh/5Ebxd/2EY//RVfYI6G&#10;vj7/AIJw/wDIjeLv+wjH/wCiq+wR0NfpWWf7pS9P1P4140/5H+K/xL/0lDqKKK9Y+MCiiigBp718&#10;Uf8ABSX/AI8/Av8A10u/5RV9rnvXxR/wUl/48/Av/XS7/lFXkZt/uVT5fmj77gT/AJKLDf8Ab3/p&#10;Ej4dr2D9kj/k4Pwj/wBd5P8A0W1eP17B+yR/ycH4R/67yf8Aotq+Bwf+80/8S/M/qHP/APkU4v8A&#10;69z/APSWfq0OlLSDpS1+qn8QBRRRQAUUUUAFFFFADK/Jr9qOTzf2gPGh9LtV/KNa/WWvya/ajjMX&#10;7QHjQHveK35xrXzOf/wIev6M/ZPC7/ka1/8Ar3/7dE8sooor4U/pkK2PBup/2H4v0LUScC0v4Jif&#10;ZZFJ/TNY9DdDjg+tOLcWmjOrTjVpypz2at95+20bq6Bh0IzT8j0rjfhF4h/4S74Y+GdYLbmu7CGR&#10;j/tbQG/UGuwUg8V+vQkpxUl1P4KrU5Uakqc94tp/J2AA59q+Gf29PAHiXxZ8QNAuNF0HUdVt47F0&#10;eSzgMiq24HBI6GvugYAxSEcjuR0rlxeHWLpOlJ2ue1keb1Mix0cdSgpNJqz21Vj8ef8AhTHj7/oT&#10;db/8A2/wrU8LfB3x1B4m0eWTwfrMccd7C7u1mwCqJFJJ49K/XPFIeleEsiop353+B+k1PFDH1IuL&#10;w8NfN/5ix8IKdRRX1B+MBRRRQAUUUUAFFFFABRRRQB86/t28/ADUAPvG8t//AEMV+Z+1h/Cfyr9r&#10;rqwt9QtzDcwJPE3VZVDD8jVE+EtFGD/ZVmf+2C/4V89j8qeNq+0U7aW2P1PhjjePDmBeDeHc7ycr&#10;81t0la1n2Pxy8MI3/CS6Twf+PyHt/wBNFr9oImBiU9BisxfC2iocjS7NXByCIF4/SuX+MPxl8P8A&#10;wX8MPqut3A818rbWan97cP8A3VH8z0Fa4HBrLoTc53T+Wxw8ScQ1OMa+HpYfDuM43SV+Zvmt5LsM&#10;+Mfxk0P4LeFJNZ1eYPM2UtbJT+8uZMcKo9PU9BX5ZfEz4laz8V/F934g1ybzLmc4SJCfLhjH3UQe&#10;gH5nmrXxX+K+ufGHxZca5rc3LErb2qE+Xbx9lUfzPc1xlfK5lmMsZLljpBbefmz9x4Q4SpcP0fb1&#10;/eryWr/lX8q/V9fQKKKK8U/RyazsrjUruC0tI2murh1iijQZLsTgAfjX6d6t4Qu/Af7IN54fvWV7&#10;yw0B4ptnQPgkj8CcfhXzj+wn8DX8TeJX8d6vb/8AEr0xilgjj/XTnIL/AEQfqfavv6W3WaFopFEq&#10;MMFWHBHvX2uT4Nxoyqy0c1Zenc/nLxB4ghUzCjgKPvKhJSl/i7X8lv5vyPxWg028uQBDZ3Mx/wCm&#10;cLN/IVpWvgfxJe4+z+HdXmz02afMf/Za/ZWHS7O2XbFaxRL6IgH9KmCKOigfSpjw+utT8P8AgnRV&#10;8Van/LvBr5z/APtT5U/YC8Laz4Z8EeJotZ0q80qSe/R4kvIWiZ1EeMgMBxX1aeff2pAgUf1px64r&#10;6XDUVhqUaSd7H45m2YzzfG1cdUjyubvZdNEv0H0UUV0HlBRRRQAzHGe9fIH/AAUC8Ga/4vtvBq6H&#10;o19q5ge6Mgs4Wk8vIjxnHTOD+VfX5FNON2TXLisOsVRlRk7Jns5NmlTJcfTx9KKk4X0e2qa/U/Hz&#10;/hS/j49PBut/+Abf4V6p+y78LvGGh/HTwve6h4X1Szs4ppC809syog8thkkjiv0ywOaYyggc5NeL&#10;SyOlSqRqKb0af3H6LjfEnHY3DVcNOhBKcXG93pdW7kg6UtFFfSH5CFFFFABRRRQAUUUUANHBr8rv&#10;2xLA2H7Q3ijII87yZh+MY/wr9T0+YtX5vft/aMbD43RXmMJe6dEwPqUJU/zFfO57C+FT7NH6v4Z1&#10;1Tzt039qEl9zT/Q+aaKKK+BP6mCiiigD9LP2EvGA8S/A+3092zPo9xJakdwpJdf5n8q+i85c4Ffn&#10;9/wTw8bjSvHGv+GJpMJqtulzApPG+LcGH4hh+VfoFnI9q/S8rre2wkH1Wn3H8ccaYH6hnuIilpN8&#10;6/7e1f43Q+iiivVPiQooooAKKKKACiiigAooooAKKKKACiiigCPHOOlAGBjGKR32hs9sV4b+0V+0&#10;/ofwRspLKFl1PxTPGWgsEPEXAw8p7L+prKrWhQg6lR2SO7A4DE5liI4XCQcpy6L832XmdH8cfj34&#10;e+Bvh43mpuLrUpgVs9Nib95O3qf7qjuxr8xfib8T9e+LXim41zXrnzZ3OIoEyIoE7Io7D37nms/x&#10;r421r4heIrvXNevXvdRuWyztwqDsqj+FR2FYVfnmYZjPGS5VpBbL/M/q7hThHD8PUva1PfryWsu3&#10;lHy893+AUUUV45+ghXcfBz4Uap8ZPHNn4e01SqP+8urnHywRA/Mx9+wHc1y3h/QNQ8U61aaTpVs9&#10;5qF3II4oUGSzH+Q9TX6lfs3/AAHs/gd4KS0KpNr14BJqN4v/AC0fnCKf7q5wPxPevYy3AvGVdfgW&#10;/wDkfAcYcT0+H8Hy0nevPSK7f3n5L8Xp3O+8F+ENN8A+FtO0DSIRBYWEQiiXucdSfUkkkn1Nb5z8&#10;2OtKw54pNw49T2r9ISSSS2R/Ic5yqSc5u8m7tvq2S0UUUEhRRRQAUUUUAFFFFABRRRQAUUUUAFFF&#10;FABRRRQAUUUUAFFFFAEUh2gV8T/8FH/DmbfwbrsacRvcWcrDtuCMufyavtkEEkd68X/a68DHx58D&#10;tejiTzLuwQX1uAMnKEFsf8B3V52YUnWws4Le1/u1PquFMcstzvDYiTsuaz9JLl/C9z8sKKKK/MD+&#10;0wooooA6n4X+OJvhx8QND8RwE/6DcK8oXq8R4dfxUmv2D0vUrfWNPtr+zlWe0uY1likXoysMgj6g&#10;1+Kdfon+wh8Wh4y+H03hW9lDaloG1Yger27FtpHrtII/KvqcixPJUlQl9rVev/DfkfiHibk7r4an&#10;mlJa0/dl/hb0fyf5n1RRRRX25/OIUUUUAFFFFABRRRQAUUUUAFFFFAEYbPTkimqCqgngCs/Xdd0/&#10;wxpc+qardxafY26lpbidtqIPc18DftIftp33jrz/AA/4Ilm0zQTlJ9QPyzXQ4+53RT+Z9q4MXjaW&#10;DhzVHr0XVn0uRcPY7iCv7LDRtFfFJ/Cv832S1+Wp6z+0t+2bZ+CFufDfgmaLUPEAyk+oDDw2Z6ED&#10;+84/IfpXwJqmrXmt6hPf6jcyXt5O5eWeZyzsx6kk1VJJJJOSeSTRX57i8bVxk+ab06Loj+rsg4cw&#10;XD9D2eGV5P4pPeX+S7L9dQooorgPqgqezsp9Ru4rS1hkuLmZxHFFEu53YnAAHc0thYXOqXsNnZwS&#10;XV1M4jjhiUs7MegAHU1+h/7Kn7J8HwxtIfE/ieFLnxVMmY4c7ksVPYer+p7dBXoYLBVMbU5Y7dX2&#10;PkuI+I8Lw7hva1Xeo/hj1b/RLq/1L37J37McPwj0lPEGvQpJ4tu0+bnIsoz/AMs19Sf4j+HSvpLv&#10;1oHBIoY8E1+k0KMMPTVOmtEfyBmWY4nNcVPF4uV5S+5Lol2SJKKKK3POCiiigAooooAKKKKACiii&#10;gAooooAKKKKACiiigAooooAKKKKACiiigAqGeFLmJ4pFDxupVlYZDA8EGpQc0tAbH5B/HX4Z3Hwm&#10;+J+s6BJGVtVkM9o/ZoHOU59vu/hXAV+kP7bPwLl+JvguDxBpEIk13Qw7eWo+a4gON6D1IxkD61+b&#10;3SvzTMsI8JXcUvdeq/ryP7H4RzyOe5ZCpJ/vI+7Nea6/9vLX710CiiivKPtgrt/gz8Ub74P/ABB0&#10;zxHaFniiby7qAf8ALWE/fX69x7gVxFFXCcqclOLs0c2Kw1LGUZ4atG8ZJpryZ+z3hjxHYeMNAsNZ&#10;0mcXWn3sQmhlHdT/ACPYjsa2f1r86/2NP2k0+HerHwj4kuW/4R+/kH2SeQ/LZynOQT2RuPofrX6I&#10;xsJFDAhkIyMHINfpuCxcMZSU1v1XZn8ZcR5DX4fx0sNU1g9Yy7r/ADWz8/KxPRRRXoHzAUUUUAFF&#10;FFABSYBoHIqvdXcVlA888qQwxqWeSRgqqB1JJ6CgEm3ZEqtu6V5t8Yvjz4X+Cmk/a9cu997KD9n0&#10;2A7p5j7DsPc8V4T8ev26tM8Pi50bwCU1XVB8ras65t4T0O0EfOR69PrXwz4i8Sar4u1efVNZv5tS&#10;1CZt0k9w+5j/AID2HAr5vHZxCheFD3pd+i/zP17hrw+xWZOOJzK9Ol/LtKX/AMivXXy6noPxv/aI&#10;8T/G/VS+oTGy0aJj9m0qFvkT0Z/77e56dq8soor4irVnWk51Hds/pLBYLDZfRjh8JBQhHZL+t/Pd&#10;hRRRWR2hWp4Z8L6r4z1u20jRbGXUNRuG2xwRDJPufQDuT0rp/hL8FvE/xm10ad4fs90SEfaL2bKw&#10;wL6s3c+ijk1+k/wM/Z68O/A/QxDp8K3eszKPteqyL+8mPoP7qjsB+NezgMtqYx8z0h3/AMj8+4o4&#10;xwnD8HRhadd7R7ecuy8t3+Jxn7M/7KemfBy0i1jWki1LxdKvzTj5o7QHOUiz+rdT24r6I+UIKQOG&#10;46g04H3r9Bo0KeHgqdNWSP5TzDMcTmuJlisXPmm/w8kuiXYfRRRWx54UUUUAFFFFABRRRQAUUUUA&#10;FFFFABRRRQAUUUUAFFFFABRRRQAUUUUAFFFFABRRRQBEUHIxx2r4H/a+/ZRl0C8uvG3g6zMulzs0&#10;uoafCuTbMcZkQZyVPJIHT6V97scocHFc0viq3i146DqZFtfSjda+YcJdp32f7Q7r1GQehrgxmGp4&#10;qn7Opp2fZn0vD+c4zI8V9awmqS96PSUev3b36b7XPxvor9BPjx+wxpfjOefWfBMkGhaq3zSWDLi2&#10;uGPfOf3ZPsCPaviLxz8MvFHw21F7PxHo1zpzqSFldd0Unurjg18BisBXwj99ad+h/VWR8UZbn1Ne&#10;wnafWD0kv815q5zFFFFeafXBX15+yv8AtiN4UW18JeOLl5dJGI7LVHOTbDnCScZK9MN2+lfIdFde&#10;GxNTCVPaU3/wTws5yXCZ7hXhcXG66PrF90/6v1P2utLu3v7aK4tpknt5VDxyxkMrqehBHUVZHCkY&#10;/Cvyq+CX7UXi74LyrbQTHWNAJy+mXbcL/wBcm5KH26e1fcnwm/a68B/FUw2iXTaLrUhCjTr7O5m9&#10;EcDDD8j7V95hM0oYpJN8suz/AEP5dz3grM8llKaj7WkvtRWy/vLdfl5nutFIDmgnFeyfAkYOFyeK&#10;CxIOD16V5R8Vv2mPAnwlhkj1PVku9TUcabZfvJyfQgcL+JFfGPxe/bh8Y/EBZbHw+D4U0l8qfIYP&#10;cuvvJj5f+A/nXl4rMcPhNJO77L+tD7PJeEc1zxqdGny039qWi+XV/JfM+xfjH+1B4M+DtvJDe3Y1&#10;PWh9zS7Nsy5/2j0QfXn2r4I+NP7UHjH4z3D291cnSdCB/d6XaNhW9DI3Vz9ePavI555bqV5ppHll&#10;c7mkkYszH1JPWmV8ZjM0r4q8V7sey/U/ojIOCctyO1WS9pVX2pdP8K2Xrq/MKKKK8Y/Qgoorqfh7&#10;8MfEvxS1pdM8N6XJfz5G+T7sUQ9Xfoo/WqjGU2oxV2zCvXpYam61eSjFbtuyXzOW6nA5NfSv7Pv7&#10;GGu/E3yda8T+doHh0nckbL/pF0P9kE/Ip/vHn2r6N+A37Ffh74aGHVvEhi8R+IVw6eZHi3tm/wBh&#10;c/MR/eP4AV9JgiMYxhR0r6/A5LtUxX3f5n4HxL4jOalhcm+dR/8Atqf5v5Lqc/4N8EaJ8PtCg0fQ&#10;dPi06whGBDEPvHuxPUk9ya6MHnGabnnG7n6UrDPHU+lfXKKirJWR+DTnOpJzqNuT1berZJRRRTEF&#10;FFFABRRRQAUUUUAFFFFABRRRQAUUUUAFFFFABRRRQAUUUUAFFFFABRRRQAUUUUAFFFFADP1Nct8Q&#10;fh7pfxI8PyaZqaugB8yC5gYrNbSD7skbjlWHqK6cfNjvnoaXP/fVTKKknGSui6VWdGaq0naS1TR8&#10;i6j+0F46/Zm1qLQfiTpz+KdBkbbYeIrPEcsqD++vQuBjIyD9a9o8KfGr4a/GbThaWuq6fqQlGH0+&#10;/UK/PYo45/DNdn4x8FaN8QNBn0fXtPi1DT5h80Uozg9mU9Qw7EV+ffx6/Yz8RfDCWXV/C7Ta/oOS&#10;zLEmLm1+oH3x/tD8RXh15YrB3lBe0p9nuvn1X3n6TllHI+ImqWJl9VxP80fgm+9tovyTim9ux9Xe&#10;Lv2Lvhb4q3SQ6GdFmOTv02Voxn/cJK/kBXmWp/8ABOLw9Mxax8Xajaqeiy2ySY/HIr4/8N/Grx74&#10;OYDSPFmrWiJwImuDKg9tj5A/KvQ9O/bc+LVggV9btbv3ubJCf0xXjPHZbW1q0bPy/wCA0foUOGuM&#10;Mv8AdwWYKUf7zf5SUl+J7T/w7aty/wDyPU+z0/s9c/8AodaNh/wTg0GNgbzxhqFwO4jtUjz+prxZ&#10;v28/iqy4F1pan1+xD/4qsXVf2zvi3qYI/wCEjjswf+fazjU/qDS9vlMdVSb/AK9TRZZx5W92eMhF&#10;fL9IH1/4b/YV+GGgssl7Z3etMpyRd3DKp+oQiurbWfg78DYTFFL4f8Nlf4YVXzT9cZYn61+aev8A&#10;xc8beKSw1XxZq94rdY2u2VP++FIH6Vybu0jFmYsx6knJo/tahR/3egl5v+v1D/UPMsw/5HGYymv5&#10;Vdr8Xb/yU+//AB1/wUM8LaS0tv4Y0W816UZC3M7fZ4s+oyCxH4CvmT4k/ta/EX4kK1vLq7aNpxyP&#10;sml/uiR6M4+Y/mK8aorzK+Z4rEaSlZdlofa5ZwZkmVNTp0VOS+1L3n+Oi+SQ6SRpXZ3Yu7HJZjkk&#10;02iivKPtgooqW2tpbydIIIpJ5nO1I41LMx9AByaAbSV2RVY07TLvWL6KzsLaa8u5WwkMKF3c+wFf&#10;Rvwf/Yb8XePFiv8AxJJ/wimkthgkiCS5kHsmcJ9W/Kvt34WfAjwd8HbDy9A0qNb0qBLqE3z3Ev1Y&#10;8gewwK97CZRXxFpT92Pnv9x+X574gZZld6WGftqq6J+6vWW33X+R8lfBb9gfVNc8jVPHty2k2hwy&#10;6TbENM4/236J9Bk19teDfA2heANGTS/D2l2+lWKdIYFxuPqT1Y+55roNvFIQDnFfZ4XA0MIrU1r3&#10;6n8751xHmOfT58ZU93pFaRXy6+ruyWiiiu8+aCiiigAooooAKKKKACiiigAooooAKKKKACiiigAo&#10;oooAKKKKACiiigAooooAKKKKACiiigAooooAKKKKACiiigApCoYYIyKWigD5/wDjJ+x14L+KrS31&#10;tH/wjetvlmvbKMbZW9ZI+Ax9xg18Z/E79j34h/Dd5JksB4h0xckXemDcwHq0f3h+Ga/UnPr+VJjn&#10;1NePisrw+J95rlfdH3uTcbZtkyVKM/aU19mWtvR7r8V5H4lzQyW8zxTRvFKhw0cilWU+hB5FMr9i&#10;PGPwh8G/EBP+Kg8OafqcnaWWECQfRxhh+deJeJ/2APh5rDvJps+oaIzdoZPMQfgx/rXztXIq8f4c&#10;lL8D9cwPifltVJYyjKm/L3l+Fn+B+clFfb+of8E2oS2bHx1Mg9J9PDfqHFZh/wCCbWqEn/iurbH/&#10;AGDW/wDjlcDynGr7H4r/ADPpo8ecOSV/rNv+3Z//ACJ8Z0V9s2P/AATaYsPtnjttvcQaaB/N67HQ&#10;/wDgnf4J091fUda1PVMHleIlP5E1pHJsZLeNvmjlr+IXD9JXhVcvSMv1SR+eucV1fg34V+LvH86R&#10;aBoF7qAJx5yxlIh9XOF/Wv058J/sxfDLweUksfCllNOvInvFM7j6bsgfgK9NgtYraFYoo1jjUYVE&#10;GAB7AV6lHIOtaf3f5/8AAPi8f4pws44DDtvvN2/BX/NHwd8Ov+CeOt6k0dx4y1yLSYs5NlYKJpCP&#10;QyEhR+ANfWXwz+APgn4SwKNA0WFL4DDahOPMuH/4GeQPYYFeiqSR70O20cDJr6DD5fQwutOOvd6s&#10;/KM24pzbOrxxVZ8n8sdI/ct/nceBiloor0T5UKKKKACiiigAooooAKKKKACiiigAooooAKKKKACi&#10;iigAooooAKKKKACiiigAooooAKKKKACiiigAooooAYxA+lfMt/8At8/DuwvLi1ltNYaSCV4n22yk&#10;ZViDj5vUV9LlTjg/Svz81j/gn746v9Xv7qPWNHEdxcSTKC0mQGckZ/OvKx1TF01H6rG+9z7XhjCZ&#10;Fi5VlndV00rctna+9+j8j2j/AIeE/Dj/AJ8ta/8AAcf/ABVH/Dwn4cf8+Wtf+A4/+Krwz/h3f49/&#10;6DOi/wDfUlH/AA7v8e/9BnRf++pK8j6zm3/Pv8P+Cff/ANkcB/8AQXL73/8AIHuf/Dwn4cf8+Wtf&#10;+A4/+Ko/4eE/Dj/ny1r/AMBx/wDFV4Z/w7v8e/8AQZ0X/vqSj/h3f49/6DOi/wDfUlH1nNv+ff4f&#10;8EP7I4D/AOguX3v/AOQPc/8Ah4T8OP8Any1r/wABx/8AFUf8PCfhx/z5a1/4Dj/4qvDP+Hd/j3/o&#10;M6L/AN9SUf8ADu/x7/0GdF/76ko+s5t/z7/D/gh/ZHAf/QXL73/8ge5/8PCfhx/z5a1/4Dj/AOKo&#10;/wCHhPw4/wCfLWv/AAHH/wAVXhn/AA7v8e/9BnRf++pKP+Hd/j3/AKDOi/8AfUlH1nNv+ff4f8EP&#10;7I4D/wCguX3v/wCQPc/+HhPw4/58ta/8Bx/8VR/w8J+HH/PlrX/gOP8A4qvDP+Hd/j3/AKDOi/8A&#10;fUlH/Du/x7/0GdF/76ko+s5t/wA+/wAP+CH9kcB/9Bcvvf8A8ge5/wDDwn4cf8+Wtf8AgOP/AIqj&#10;/h4T8OP+fLWv/Acf/FV4Z/w7v8e/9BnRf++pKP8Ah3f49/6DOi/99SUfWc2/59/h/wAEP7I4D/6C&#10;5fe//kD3P/h4T8OP+fLWv/Acf/FUf8PCfhx/z5a1/wCA4/8Aiq8M/wCHd/j3/oM6L/31JR/w7v8A&#10;Hv8A0GdF/wC+pKPrObf8+/w/4If2RwH/ANBcvvf/AMge5/8ADwn4cf8APlrX/gOP/iqP+HhPw4/5&#10;8ta/8Bx/8VXhn/Du/wAe/wDQZ0X/AL6ko/4d3+Pf+gzov/fUlH1nNv8An3+H/BD+yOA/+guX3v8A&#10;+QPc/wDh4T8OP+fLWv8AwHH/AMVR/wAPCfhx/wA+Wtf+A4/+Krwz/h3f49/6DOi/99SUf8O7/Hv/&#10;AEGdF/76ko+s5t/z7/D/AIIf2RwH/wBBcvvf/wAge5/8PCfhx/z5a1/4Dj/4qj/h4T8OP+fLWv8A&#10;wHH/AMVXhn/Du/x7/wBBnRf++pKP+Hd/j3/oM6L/AN9SUfWc2/59/h/wQ/sjgP8A6C5fe/8A5A9y&#10;P/BQn4cgcWWsk+n2cf8AxVOt/wDgoJ8OJmw9tq8Q/vNbgj9DXho/4J3+PCeda0Yf9/Kiuf8Agnn8&#10;QIULRatos7f3dzp+pFH1nNv+ff4f8EP7I4Den1uX3v8A+QPq/wAMftdfC3xTIkcXieCxlbpHfI8P&#10;Ppllx+tet2d1Bf20VxbTpcQSDcssbBlYeoI4Nflh43/ZO+JvgK0e7vPD7Xtmg3NNpsqz7R6lR836&#10;VyHhH4u+MfAOlX+l6Fr13p1leIY5IUbhT3KZ+43bIxRHOa1GXLi6Vvw/MK3h7gMxp+2yLGKa63ak&#10;vvjqvRrU/Unxx8d/Anw4la31/wAS2dldp1tgxklH1VckfjXlGpft9fDSykZIP7TvQP44rbAP/fRF&#10;fB3gT4VeMfixfyr4e0i61Z9+ZrpuI1Y93kbjP45r2rTP+CfnxHvIg11d6PYMf4GnaQj/AL5GKhZl&#10;j8R72Hpael/x2NZ8H8L5SvZ5pjr1OqUkv/JUpNfNnvX/AA8L+Hn/AEDtZ/78L/8AFUf8PC/h5/0D&#10;tZ/78L/8VXi3/Du3xx/0HtH/ACek/wCHdvjn/oPaN+T1X1jN/wDn3+C/zMf7K4C/6Cpfe/8A5A9r&#10;/wCHhnw7/wCgfrP/AH4X/wCKo/4eGfDz/oH61/4Dr/8AFV4r/wAO7PHX/Qd0f8pKT/h3Z46/6Duj&#10;/lJT+sZv/wA+/wAF/mP+yuAv+guX3v8A+QPa/wDh4Z8PP+gfrX/gOv8A8VR/w8M+Hn/QP1r/AMB1&#10;/wDiq8U/4d2+O/8AoO6P+T0f8O7vHf8A0HNG/KSj6xm3/Pv8F/mH9lcBf9Bcvvf/AMge2f8ADwz4&#10;d/8AQP1r/vwv/wAVR/w8N+Hf/QP1r/vwv/xVeJ/8O7vHf/Qc0b8pKT/h3Z47/wCg5o35SUvrGb/8&#10;+/wX+Yv7K4C/6C5fe/8A5A9t/wCHhfw6/wCgfrX/AH4X/wCKo/4eF/Dr/oH61/34X/4qvEf+Hdvj&#10;v/oO6N/5Eo/4d3ePP+g5o35PR9Yzb/n3+H/BD+yeA/8AoLl97/8AkD2//h4X8Ov+fDWv+/C//FUv&#10;/Dwr4df8+Gt/+A6//FV4h/w7v8d/9BzRvyko/wCHd/jv/oOaN+UlH1nNv+ff4f8ABD+yeA/+guX3&#10;v/5A9v8A+HhXw6/58Nb/APAdf/iqT/h4X8Ov+gfrX/gOv/xVeI/8O7/Hf/Qc0b8pKP8Ah3f47/6D&#10;mjflJR9Zzb/n3+H/AAQ/sngP/oLl97/+QPbf+Hhfw6/6B+tf9+F/+KoP/BQv4dD/AJh+tf8Afhf/&#10;AIqvEf8Ah3d48/6Dmjfk9H/Du3x3/wBB3Rv/ACJR9Yzb/n3+H/BD+yeA/wDoLl97/wDkD27/AIeG&#10;/Dv/AKB+tf8Afhf/AIqj/h4Z8O/+gfrX/fhf/iq8T/4d3eO/+g5o35SUf8O7vHf/AEHNG/KSj6xm&#10;/wDz7/Bf5h/ZXAX/AEFy+9//ACB7X/w8M+Hn/QP1r/wHX/4qj/h4Z8PP+gfrX/gOv/xVeKf8O7fH&#10;f/Qd0f8AJ6P+Hdnjr/oO6P8AlJT+sZv/AM+/wX+Y/wCyuAv+guX3v/5A9q/4eGfDz/oHaz/34X/4&#10;qr2h/t5eAfEOtWOlwWGsJNeTpAjPAoAZiAM/N05rwj/h3b46/wCg9o/5SVreEP2BPGfh7xVpGpz6&#10;5pTw2d3HO6or7mVWBIHvxVQr5s5Lmhp6L/Mwr5XwKqUnSxUuaztq9+n2D75ooor6o/EiJxvOPTrX&#10;5s61+3B8U7HW9Qt4r/T1jhuZYkBslJ2q5A7+gr9JVU5J6e/rX4u+Jh/xUur/APX7P/6Mavmc7r1a&#10;Cp+yk1e+3yP2Xw3yzBZlUxSxlGNTlULcyTtfmvY9w/4br+LH/QR0/wD8Ah/jR/w3X8WP+gjp/wD4&#10;BD/Gvnyivk/r+K/5+P7z9x/1XyT/AKBKf/gKPoP/AIbr+LH/AEEdP/8AAIf40f8ADdfxY/6COn/+&#10;AQ/xr58oo+v4r/n4/vD/AFXyT/oEp/8AgKPoP/huv4sf9BHT/wDwCH+NH/DdfxY/6COn/wDgEP8A&#10;Gvnyij6/iv8An4/vD/VfJP8AoEp/+Ao+g/8Ahuv4sf8AQR0//wAAh/jR/wAN1/Fj/oI6f/4BD/Gv&#10;nyij6/iv+fj+8P8AVfJP+gSn/wCAo+g/+G6/ix/0EdP/APAIf40f8N1/Fj/oI6f/AOAQ/wAa+fKK&#10;Pr+K/wCfj+8P9V8k/wCgSn/4Cj6D/wCG6/ix/wBBHT//AACH+NH/AA3X8WP+gjp//gEP8a+fKKPr&#10;+K/5+P7w/wBV8k/6BKf/AICj6D/4br+LH/QR0/8A8Ah/jR/w3X8WP+gjp/8A4BD/ABr58oo+v4r/&#10;AJ+P7w/1XyT/AKBKf/gKPoP/AIbr+LH/AEEdP/8AAIf40f8ADdfxY/6COn/+AQ/xr58oo+v4r/n4&#10;/vD/AFXyT/oEp/8AgKPoP/huv4sf9BHT/wDwCH+NH/DdfxY/6COn/wDgEP8AGvnyij6/iv8An4/v&#10;D/VfJP8AoEp/+Ao+g/8Ahuv4sf8AQR0//wAAh/jR/wAN1/Fj/oI6f/4BD/Gvnyij6/iv+fj+8P8A&#10;VfJP+gSn/wCAo+gn/bq+K78DUtPX3Fiv+Na2hf8ABQD4k6bKpv7fSdVhz8yvAYmI9ip/pXzPRVrM&#10;MWndVH95nPhPIqkeWWEhbyjb8Vqfp58Dv2ufCnxiuI9MmB8P+IHHy2F1JuWY9/LfADfQ81F4p/Yq&#10;+HXi/wAT6hrt5DfRXF9KZpYoLjZGGPXCgcZ6/WvzLhne3ljlhkaGWNg6SIcMrA5BB7EV+hmvfFTx&#10;Kf2IoPFY1AjxBLZpC96ow+DL5Zb/AHtvf15r6LCY+ONpyji4KTgr/wBeZ+Q59wvX4exdGrkdd0o1&#10;5Kna70b213cfXVed9Dxl+0d8PP2YNAi8EeFbRtcvtPDR/ZbeTCROSSfNkxy2TyBz9K8D1r9vv4l6&#10;jcO9lHpOlxE/LHHbmQge5Y8182szOzMzFmYlmZjkknqSaSvFrZriKmkHyxWyR+kZfwPlOFXPiaft&#10;qr1lKet293bZfn5s+g1/bq+LCjB1LTz7myH+NL/w3X8V/wDoI6f/AOAQ/wAa+e6K5Pr+K/5+P7z2&#10;v9V8j/6A6f8A4Cj6D/4br+LH/QR0/wD8Ah/jR/w3X8WP+gjp/wD4BD/Gvnyij6/iv+fj+8P9V8k/&#10;6BKf/gKPoP8A4br+LH/QR0//AMAh/jR/w3X8WP8AoI6f/wCAQ/xr58oo+v4r/n4/vD/VfJP+gSn/&#10;AOAo+g/+G6/ix/0EdP8A/AIf40f8N1/Fj/oI6f8A+AQ/xr58oo+v4r/n4/vD/VfJP+gSn/4Cj6D/&#10;AOG6/ix/0EdP/wDAIf40f8N1/Fj/AKCOn/8AgEP8a+fKKPr+K/5+P7w/1XyT/oEp/wDgKPoP/huv&#10;4sf9BHT/APwCH+NH/DdfxY/6COn/APgEP8a+fKKPr+K/5+P7w/1XyT/oEp/+Ao+g/wDhuv4sf9BH&#10;T/8AwCH+NH/DdfxY/wCgjp//AIBD/Gvnyij6/iv+fj+8P9V8k/6BKf8A4Cj6D/4br+LH/QR0/wD8&#10;Ah/jR/w3X8WP+gjp/wD4BD/Gvnyij6/iv+fj+8P9V8k/6BKf/gKPoP8A4br+LH/QR0//AMAh/jR/&#10;w3X8WP8AoI6f/wCAQ/xr58oo+v4r/n4/vD/VfJP+gSn/AOAo+g/+G6/ix/0EdP8A/AIf40f8N1/F&#10;j/oI6f8A+AQ/xr58oo+v4r/n4/vD/VfJP+gSn/4Cj6E/4br+K5Of7Q07/wAAl/xrZ8Fftq/E7XvG&#10;eh6fd32nvbXV7FBIFs1BKs4Bwc+hr5irpfhj/wAlH8Mf9hGD/wBGCtaWOxTnFOo9+5x43hnJYYar&#10;KOEgmov7K7H7LUUUV+mn8akecYGcGvxb8Tf8jNrH/X7P/wCjGr9o2jzn0rwO5/Yk+Fd7dz3MulXL&#10;SzSNK5+1vyzEk9/U14Oa4GpjVBU2tL7/ACP0zgjiXB8OTxEsYpPnUbcqT2ve92u5+YtFfpwP2HPh&#10;QP8AmDXB+t2/+NOH7EHwnHXQ5j9buT/GvB/sLFd197/yP1T/AIidk3/Pup/4Cv8A5I/MWiv0/H7E&#10;XwlH/MAlP1u5P8aeP2JvhKP+Zec/W6k/xpf2HiO6/H/IX/ETsm/59VPuj/8AJH5e0V+oq/sVfCZf&#10;+ZcJ+tzJ/wDFU8fsXfCUf8yyD9biT/4qj+wcR/Ovx/yF/wARPyf/AJ9VPuj/APJH5b0V+pa/sZ/C&#10;Rf8AmVoz9Z5P/iqcP2NvhGP+ZThP1nk/+Ko/sLEfzr8f8hf8RPyj/n1U+6P/AMkfllRX6nj9jn4S&#10;Dp4Th/7/AEn/AMVTh+x78JR/zKUH/f6T/wCKp/2DX/mX4/5C/wCIn5T/AM+qn3R/+SPyuor9VB+y&#10;D8JR/wAyjb/9/ZP/AIqlH7InwmH/ADKFt+Mj/wDxVP8AsHEfzL8f8hf8RQyr/nzU+6P/AMkflVRX&#10;6rj9kb4Tj/mT7X/v4/8A8VSj9kj4Tj/mT7T/AL7f/Gj+wsR/Mvx/yJ/4ijlf/Pmp90f/AJI/Keiv&#10;1bH7JfwnH/MnWn/fT/404fsnfCgf8ybZ/wDfT/40/wCwq/8AMvx/yF/xFHK/+fNT/wAl/wDkj8oq&#10;K/V8fspfCkf8yZYf+Pf404fsrfCof8yZYf8Aj3+NH9g1/wCdfj/kL/iKOWf8+Kn/AJL/AJn5PUV+&#10;sg/Za+FY/wCZL078m/xpR+y78LB/zJenf98t/jT/ALAr/wA6/En/AIill3/Pif8A5L/mfk1miv1m&#10;/wCGYPhZtIPgrTf++W/xrl/Ev7FHwr8QwlY9FfSZD0lsJmRh+BJH6VMshxCWkk/v/wAjSl4oZXKV&#10;qlGcV3tF/qfmDX3HrYI/4J4WeT/yxi4/7ea84+Of7EeufDmwn1nwvdTeI9GhXdNE6AXUQHVsLw4H&#10;sM+1ej60C3/BPKywpJMMQAA5/wCPqpwuHq4Z14VVZ8jOjPM3wWc08uxGCqKUfrFO/dPXRp6o+HKK&#10;+qvgl+wrq/jjToNX8X3s3h6wmUSRWUKA3TA9C+7hM+mCfpX0z4d/Yt+FXh+3CPoH9pyDrNfTM7H8&#10;iB+lc9DJ8VXjzW5V5npZn4g5Nl1R0YydSS35Vdfe2l91z8vKK/Wf/hmD4WYx/wAIVpv/AHy3+NNP&#10;7LvwrP8AzJem/wDfLf412f2BW/nX4ngf8RSy7/nxP/yX/M/Jqiv1jP7LXwrP/Ml6d+Tf400/sr/C&#10;o/8AMmaf+Tf40f2BW/nX4/5Ff8RRyz/nxP8A8l/zPyeor9Xz+yh8KT/zJlj+bf400/snfCg/8ybZ&#10;/wDfT/40v7Br/wA6/H/If/EUMr/58VP/ACX/AOSPyior9Wj+yZ8Jz/zJ1n/32/8AjTT+yR8Jz/zJ&#10;1p/32/8AjR/YOI/mX4/5D/4ihlf/AD5qfdH/AOSPynor9Vz+yN8Jj/zJ9r/38f8A+Kpp/ZD+Ex/5&#10;lC2/7+P/APFVP9g1/wCZfj/kV/xFDKv+fNT7o/8AyR+VVFfqof2QPhMf+ZRt/wDv7J/8VTT+x98J&#10;T/zKUH/f6T/4qj+wcR/Mvx/yK/4iflP/AD5qfdH/AOSPytor9UD+x18JD/zKcH/f6T/4qmH9jb4S&#10;H/mU4h/23k/+Kpf2FiP51+P+Q/8AiJ+Uf8+qn3R/+SPyyor9Sz+xn8JD/wAysn/gRJ/8VTD+xf8A&#10;CU/8yyB9LiT/AOKo/sHEfzr8f8g/4ifk/wDz6qfdH/5I/Leiv1EP7FXwlP8AzLhH0uZP/iqYf2Jf&#10;hKf+ZecfS6k/xo/sHEfzr8f8iv8AiJ2T/wDPqp90f/kj8vqK/T4/sRfCY/8AMAlH0u5P8aYf2H/h&#10;Of8AmBzj6Xcn+NH9hYnuvvf+Q/8AiJ2Tf8+6n3R/+SPzErpvhjx8R/DH/YSg/wDRgr9Ej+w58KCc&#10;DRrj8Lp/8asaV+xb8L9F1W01G10u5FxayrNETdvgMpyOM+oq6eR4mMk21p5/8A5sT4lZPWoTpxp1&#10;LtNfCuq/xHvdFFFfdH80BRRRQAUUUUAFFFFABRRRQAUUUUAFFFFABRRRQAUUUUAFFFFABRRRQAUU&#10;UUAFFFFAETIGyMDB7HvXMp8PNDj8NxaGtlGNMjuBcpb4+QOJPMHHpu5xRRQ4qW5Sq1KXwSa6/NbP&#10;5HVAYpaKKCQooooAKKKKACiiigAooooAKKKKACiiigAooooAKKKKACiiigAooooAKKKKACiiigD/&#10;2VBLAwQUAAYACAAAACEAlMtzHOEAAAALAQAADwAAAGRycy9kb3ducmV2LnhtbEyPQUvDQBCF74L/&#10;YRnBm93EaGjTbEop6qkItoL0ts1Ok9DsbMhuk/TfOz3paWZ4jzffy1eTbcWAvW8cKYhnEQik0pmG&#10;KgXf+/enOQgfNBndOkIFV/SwKu7vcp0ZN9IXDrtQCQ4hn2kFdQhdJqUva7Taz1yHxNrJ9VYHPvtK&#10;ml6PHG5b+RxFqbS6If5Q6w43NZbn3cUq+Bj1uE7it2F7Pm2uh/3r5882RqUeH6b1EkTAKfyZ4YbP&#10;6FAw09FdyHjRKkiTF3YqWKQ8b3ocxVzuyFuaLOYgi1z+71D8AgAA//8DAFBLAwQUAAYACAAAACEA&#10;GZS7ycMAAACnAQAAGQAAAGRycy9fcmVscy9lMm9Eb2MueG1sLnJlbHO8kMsKwjAQRfeC/xBmb9N2&#10;ISKmbkRwK/oBQzJNo82DJIr+vQFBFAR3LmeGe+5hVuubHdmVYjLeCWiqGhg56ZVxWsDxsJ0tgKWM&#10;TuHoHQm4U4J1N52s9jRiLqE0mJBYobgkYMg5LDlPciCLqfKBXLn0PlrMZYyaB5Rn1MTbup7z+M6A&#10;7oPJdkpA3KkW2OEeSvNvtu97I2nj5cWSy18quLGluwAxasoCLCmDz2VbnQJp4N8lmv9INC8J/vHe&#10;7gEAAP//AwBQSwECLQAUAAYACAAAACEAihU/mAwBAAAVAgAAEwAAAAAAAAAAAAAAAAAAAAAAW0Nv&#10;bnRlbnRfVHlwZXNdLnhtbFBLAQItABQABgAIAAAAIQA4/SH/1gAAAJQBAAALAAAAAAAAAAAAAAAA&#10;AD0BAABfcmVscy8ucmVsc1BLAQItABQABgAIAAAAIQBf/KeHWgYAAOoXAAAOAAAAAAAAAAAAAAAA&#10;ADwCAABkcnMvZTJvRG9jLnhtbFBLAQItAAoAAAAAAAAAIQBxIMR1UBcCAFAXAgAVAAAAAAAAAAAA&#10;AAAAAMIIAABkcnMvbWVkaWEvaW1hZ2UxLmpwZWdQSwECLQAKAAAAAAAAACEAsDlApLd1AAC3dQAA&#10;FQAAAAAAAAAAAAAAAABFIAIAZHJzL21lZGlhL2ltYWdlMi5qcGVnUEsBAi0AFAAGAAgAAAAhAJTL&#10;cxzhAAAACwEAAA8AAAAAAAAAAAAAAAAAL5YCAGRycy9kb3ducmV2LnhtbFBLAQItABQABgAIAAAA&#10;IQAZlLvJwwAAAKcBAAAZAAAAAAAAAAAAAAAAAD2XAgBkcnMvX3JlbHMvZTJvRG9jLnhtbC5yZWxz&#10;UEsFBgAAAAAHAAcAwAEAADeYAgAAAA==&#10;">
                 <v:shapetype id="_x0000_t75" coordsize="21600,21600" o:spt="75" o:preferrelative="t" path="m@4@5l@4@11@9@11@9@5xe" filled="f" stroked="f">
@@ -2851,14 +2851,16 @@
                     <w:rPr>
                       <w:sz w:val="28"/>
                       <w:szCs w:val="28"/>
+                      <w:lang w:val="en-US"/>
                     </w:rPr>
                   </w:pPr>
                   <w:r>
                     <w:rPr>
                       <w:sz w:val="28"/>
                       <w:szCs w:val="28"/>
-                    </w:rPr>
-                    <w:t>50</w:t>
+                      <w:lang w:val="en-US"/>
+                    </w:rPr>
+                    <w:t>45</w:t>
                   </w:r>
                 </w:p>
               </w:tc>
@@ -2961,7 +2963,7 @@
                       <w:sz w:val="28"/>
                       <w:szCs w:val="28"/>
                     </w:rPr>
-                    <w:t>30</w:t>
+                    <w:t>35</w:t>
                   </w:r>
                 </w:p>
               </w:tc>
@@ -3470,8 +3472,10 @@
                       <w:sz w:val="28"/>
                       <w:szCs w:val="28"/>
                     </w:rPr>
-                    <w:t>30</w:t>
+                    <w:t>25</w:t>
                   </w:r>
+                  <w:bookmarkStart w:id="0" w:name="_GoBack"/>
+                  <w:bookmarkEnd w:id="0"/>
                 </w:p>
               </w:tc>
             </w:tr>
@@ -3573,8 +3577,6 @@
                     </w:rPr>
                     <w:t>60</w:t>
                   </w:r>
-                  <w:bookmarkStart w:id="0" w:name="_GoBack"/>
-                  <w:bookmarkEnd w:id="0"/>
                 </w:p>
               </w:tc>
               <w:tc>

</xml_diff>